<commit_message>
Renaming packages to prevent conflicts. For V14 NITROGEN LSV U03!
</commit_message>
<xml_diff>
--- a/changelog.docx
+++ b/changelog.docx
@@ -411,16 +411,7 @@
           <w:color w:val="FFC000"/>
           <w:sz w:val="48"/>
         </w:rPr>
-        <w:t>CHANGE</w:t>
-      </w:r>
-      <w:r>
-        <w:rPr>
-          <w:rFonts w:ascii="Verdana" w:hAnsi="Verdana"/>
-          <w:b/>
-          <w:color w:val="FFC000"/>
-          <w:sz w:val="48"/>
-        </w:rPr>
-        <w:t>S:</w:t>
+        <w:t>CHANGES:</w:t>
       </w:r>
     </w:p>
     <w:p>
@@ -475,6 +466,73 @@
     <w:p>
       <w:pPr>
         <w:pStyle w:val="NoSpacing"/>
+        <w:numPr>
+          <w:ilvl w:val="0"/>
+          <w:numId w:val="19"/>
+        </w:numPr>
+        <w:rPr>
+          <w:rFonts w:ascii="Verdana" w:hAnsi="Verdana"/>
+          <w:color w:val="00B050"/>
+          <w:sz w:val="32"/>
+          <w:szCs w:val="32"/>
+        </w:rPr>
+      </w:pPr>
+      <w:r>
+        <w:rPr>
+          <w:rFonts w:ascii="Verdana" w:hAnsi="Verdana"/>
+          <w:sz w:val="32"/>
+          <w:szCs w:val="32"/>
+        </w:rPr>
+        <w:t>[Light support version]</w:t>
+      </w:r>
+      <w:r>
+        <w:rPr>
+          <w:rFonts w:ascii="Verdana" w:hAnsi="Verdana"/>
+          <w:sz w:val="32"/>
+          <w:szCs w:val="32"/>
+        </w:rPr>
+        <w:t xml:space="preserve"> -&gt; </w:t>
+      </w:r>
+      <w:proofErr w:type="gramStart"/>
+      <w:r>
+        <w:rPr>
+          <w:rFonts w:ascii="Verdana" w:hAnsi="Verdana"/>
+          <w:sz w:val="32"/>
+          <w:szCs w:val="32"/>
+        </w:rPr>
+        <w:t>water</w:t>
+      </w:r>
+      <w:proofErr w:type="gramEnd"/>
+      <w:r>
+        <w:rPr>
+          <w:rFonts w:ascii="Verdana" w:hAnsi="Verdana"/>
+          <w:sz w:val="32"/>
+          <w:szCs w:val="32"/>
+        </w:rPr>
+        <w:t xml:space="preserve"> effects are </w:t>
+      </w:r>
+      <w:proofErr w:type="spellStart"/>
+      <w:r>
+        <w:rPr>
+          <w:rFonts w:ascii="Verdana" w:hAnsi="Verdana"/>
+          <w:sz w:val="32"/>
+          <w:szCs w:val="32"/>
+        </w:rPr>
+        <w:t>not longer</w:t>
+      </w:r>
+      <w:proofErr w:type="spellEnd"/>
+      <w:r>
+        <w:rPr>
+          <w:rFonts w:ascii="Verdana" w:hAnsi="Verdana"/>
+          <w:sz w:val="32"/>
+          <w:szCs w:val="32"/>
+        </w:rPr>
+        <w:t xml:space="preserve"> supported.</w:t>
+      </w:r>
+    </w:p>
+    <w:p>
+      <w:pPr>
+        <w:pStyle w:val="NoSpacing"/>
         <w:ind w:left="360"/>
         <w:rPr>
           <w:rFonts w:ascii="Verdana" w:hAnsi="Verdana"/>
@@ -698,43 +756,20 @@
         <w:pStyle w:val="NoSpacing"/>
         <w:rPr>
           <w:rFonts w:ascii="Verdana" w:hAnsi="Verdana"/>
-          <w:color w:val="00B050"/>
-          <w:sz w:val="32"/>
-          <w:szCs w:val="32"/>
         </w:rPr>
       </w:pPr>
     </w:p>
     <w:p>
       <w:pPr>
         <w:pStyle w:val="NoSpacing"/>
-        <w:ind w:left="360"/>
-        <w:rPr>
-          <w:rFonts w:ascii="Verdana" w:hAnsi="Verdana"/>
-          <w:color w:val="00B050"/>
-          <w:sz w:val="32"/>
-          <w:szCs w:val="32"/>
-        </w:rPr>
-      </w:pPr>
-    </w:p>
-    <w:p>
-      <w:pPr>
-        <w:pStyle w:val="NoSpacing"/>
-        <w:rPr>
-          <w:rFonts w:ascii="Verdana" w:hAnsi="Verdana"/>
+        <w:rPr>
+          <w:rFonts w:ascii="Verdana" w:hAnsi="Verdana"/>
+          <w:b/>
+          <w:sz w:val="48"/>
         </w:rPr>
       </w:pPr>
       <w:bookmarkStart w:id="0" w:name="_GoBack"/>
       <w:bookmarkEnd w:id="0"/>
-    </w:p>
-    <w:p>
-      <w:pPr>
-        <w:pStyle w:val="NoSpacing"/>
-        <w:rPr>
-          <w:rFonts w:ascii="Verdana" w:hAnsi="Verdana"/>
-          <w:b/>
-          <w:sz w:val="48"/>
-        </w:rPr>
-      </w:pPr>
       <w:r>
         <w:rPr>
           <w:rFonts w:ascii="Verdana" w:hAnsi="Verdana"/>
@@ -4753,7 +4788,7 @@
 </file>
 
 <file path=customXml/itemProps1.xml><?xml version="1.0" encoding="utf-8"?>
-<ds:datastoreItem xmlns:ds="http://schemas.openxmlformats.org/officeDocument/2006/customXml" ds:itemID="{44A1627B-98FB-4AAD-962A-2460C46EB6FC}">
+<ds:datastoreItem xmlns:ds="http://schemas.openxmlformats.org/officeDocument/2006/customXml" ds:itemID="{7425E1EA-A845-4ED5-91A0-329F795EEE48}">
   <ds:schemaRefs>
     <ds:schemaRef ds:uri="http://schemas.openxmlformats.org/officeDocument/2006/bibliography"/>
   </ds:schemaRefs>

</xml_diff>

<commit_message>
Implementing weapon models. First guns! For V15 OXYGEN LSV U01!
</commit_message>
<xml_diff>
--- a/changelog.docx
+++ b/changelog.docx
@@ -44,7 +44,7 @@
           <w:b/>
           <w:sz w:val="48"/>
         </w:rPr>
-        <w:t>4</w:t>
+        <w:t>5</w:t>
       </w:r>
       <w:r>
         <w:rPr>
@@ -60,7 +60,7 @@
           <w:b/>
           <w:sz w:val="48"/>
         </w:rPr>
-        <w:t>N</w:t>
+        <w:t>OXYGEN</w:t>
       </w:r>
       <w:r>
         <w:rPr>
@@ -68,31 +68,7 @@
           <w:b/>
           <w:sz w:val="48"/>
         </w:rPr>
-        <w:t>I</w:t>
-      </w:r>
-      <w:r>
-        <w:rPr>
-          <w:rFonts w:ascii="Verdana" w:hAnsi="Verdana"/>
-          <w:b/>
-          <w:sz w:val="48"/>
-        </w:rPr>
-        <w:t>TROGEN</w:t>
-      </w:r>
-      <w:r>
-        <w:rPr>
-          <w:rFonts w:ascii="Verdana" w:hAnsi="Verdana"/>
-          <w:b/>
-          <w:sz w:val="48"/>
-        </w:rPr>
         <w:t>)</w:t>
-      </w:r>
-      <w:r>
-        <w:rPr>
-          <w:rFonts w:ascii="Verdana" w:hAnsi="Verdana"/>
-          <w:b/>
-          <w:sz w:val="48"/>
-        </w:rPr>
-        <w:t xml:space="preserve"> </w:t>
       </w:r>
     </w:p>
     <w:p>
@@ -201,7 +177,7 @@
                     <pic:cNvPicPr/>
                   </pic:nvPicPr>
                   <pic:blipFill>
-                    <a:blip r:embed="rId7" cstate="print">
+                    <a:blip r:embed="rId9" cstate="print">
                       <a:extLst>
                         <a:ext uri="{28A0092B-C50C-407E-A947-70E740481C1C}">
                           <a14:useLocalDpi xmlns:a14="http://schemas.microsoft.com/office/drawing/2010/main" val="0"/>
@@ -253,38 +229,302 @@
         <w:pStyle w:val="NoSpacing"/>
         <w:numPr>
           <w:ilvl w:val="0"/>
-          <w:numId w:val="19"/>
+          <w:numId w:val="22"/>
         </w:numPr>
         <w:rPr>
           <w:rFonts w:ascii="Verdana" w:hAnsi="Verdana"/>
-          <w:color w:val="00B050"/>
-          <w:sz w:val="32"/>
-          <w:szCs w:val="32"/>
-        </w:rPr>
-      </w:pPr>
-      <w:r>
-        <w:rPr>
-          <w:rFonts w:ascii="Verdana" w:hAnsi="Verdana"/>
-          <w:sz w:val="32"/>
-          <w:szCs w:val="32"/>
-        </w:rPr>
-        <w:t>Both m</w:t>
-      </w:r>
-      <w:r>
-        <w:rPr>
-          <w:rFonts w:ascii="Verdana" w:hAnsi="Verdana"/>
-          <w:sz w:val="32"/>
-          <w:szCs w:val="32"/>
-        </w:rPr>
-        <w:t>usic and sounds can be played from the game</w:t>
-      </w:r>
-      <w:r>
-        <w:rPr>
-          <w:rFonts w:ascii="Verdana" w:hAnsi="Verdana"/>
-          <w:sz w:val="32"/>
-          <w:szCs w:val="32"/>
-        </w:rPr>
-        <w:t>.</w:t>
+          <w:sz w:val="32"/>
+          <w:szCs w:val="32"/>
+        </w:rPr>
+      </w:pPr>
+      <w:r>
+        <w:rPr>
+          <w:rFonts w:ascii="Verdana" w:hAnsi="Verdana"/>
+          <w:sz w:val="32"/>
+          <w:szCs w:val="32"/>
+        </w:rPr>
+        <w:t xml:space="preserve">Single player has been unlocked. Player is able to wield one of the six guns (Beretta pistol, </w:t>
+      </w:r>
+      <w:r>
+        <w:rPr>
+          <w:rFonts w:ascii="Verdana" w:hAnsi="Verdana"/>
+          <w:sz w:val="32"/>
+          <w:szCs w:val="32"/>
+        </w:rPr>
+        <w:t>SMG P90</w:t>
+      </w:r>
+      <w:r>
+        <w:rPr>
+          <w:rFonts w:ascii="Verdana" w:hAnsi="Verdana"/>
+          <w:sz w:val="32"/>
+          <w:szCs w:val="32"/>
+        </w:rPr>
+        <w:t xml:space="preserve">, Shotgun, </w:t>
+      </w:r>
+      <w:r>
+        <w:rPr>
+          <w:rFonts w:ascii="Verdana" w:hAnsi="Verdana"/>
+          <w:sz w:val="32"/>
+          <w:szCs w:val="32"/>
+        </w:rPr>
+        <w:t>Assault rifle AK-47</w:t>
+      </w:r>
+      <w:r>
+        <w:rPr>
+          <w:rFonts w:ascii="Verdana" w:hAnsi="Verdana"/>
+          <w:sz w:val="32"/>
+          <w:szCs w:val="32"/>
+        </w:rPr>
+        <w:t>, M60, Sniper Rifle). However there’re no animations for these guns.</w:t>
+      </w:r>
+      <w:r>
+        <w:rPr>
+          <w:rFonts w:ascii="Verdana" w:hAnsi="Verdana"/>
+          <w:sz w:val="32"/>
+          <w:szCs w:val="32"/>
+        </w:rPr>
+        <w:t xml:space="preserve"> Neither fire or alt-fire have been implemented yet.</w:t>
+      </w:r>
+    </w:p>
+    <w:p>
+      <w:pPr>
+        <w:pStyle w:val="NoSpacing"/>
+        <w:ind w:left="360"/>
+        <w:rPr>
+          <w:rFonts w:ascii="Verdana" w:hAnsi="Verdana"/>
+          <w:sz w:val="32"/>
+          <w:szCs w:val="32"/>
+        </w:rPr>
+      </w:pPr>
+    </w:p>
+    <w:p>
+      <w:pPr>
+        <w:pStyle w:val="NoSpacing"/>
+        <w:numPr>
+          <w:ilvl w:val="0"/>
+          <w:numId w:val="22"/>
+        </w:numPr>
+        <w:rPr>
+          <w:rFonts w:ascii="Verdana" w:hAnsi="Verdana"/>
+          <w:sz w:val="32"/>
+          <w:szCs w:val="32"/>
+        </w:rPr>
+      </w:pPr>
+      <w:r>
+        <w:rPr>
+          <w:rFonts w:ascii="Verdana" w:hAnsi="Verdana"/>
+          <w:sz w:val="32"/>
+          <w:szCs w:val="32"/>
+        </w:rPr>
+        <w:t xml:space="preserve">Entering single player will cancel editor mode and prevent modifying the level unless player choose to go into editor and load level again. </w:t>
+      </w:r>
+      <w:r>
+        <w:rPr>
+          <w:rFonts w:ascii="Verdana" w:hAnsi="Verdana"/>
+          <w:sz w:val="32"/>
+          <w:szCs w:val="32"/>
+        </w:rPr>
+        <w:t>Player</w:t>
+      </w:r>
+      <w:r>
+        <w:rPr>
+          <w:rFonts w:ascii="Verdana" w:hAnsi="Verdana"/>
+          <w:sz w:val="32"/>
+          <w:szCs w:val="32"/>
+        </w:rPr>
+        <w:t xml:space="preserve"> will be prompted “</w:t>
+      </w:r>
+      <w:r>
+        <w:rPr>
+          <w:rFonts w:ascii="Verdana" w:hAnsi="Verdana"/>
+          <w:sz w:val="32"/>
+          <w:szCs w:val="32"/>
+        </w:rPr>
+        <w:t>Start New G</w:t>
+      </w:r>
+      <w:r>
+        <w:rPr>
+          <w:rFonts w:ascii="Verdana" w:hAnsi="Verdana"/>
+          <w:sz w:val="32"/>
+          <w:szCs w:val="32"/>
+        </w:rPr>
+        <w:t>ame?”</w:t>
+      </w:r>
+      <w:r>
+        <w:rPr>
+          <w:rFonts w:ascii="Verdana" w:hAnsi="Verdana"/>
+          <w:sz w:val="32"/>
+          <w:szCs w:val="32"/>
+        </w:rPr>
+        <w:t xml:space="preserve"> and if answer is yes or y game will switch to Single Player mode.</w:t>
+      </w:r>
+    </w:p>
+    <w:p>
+      <w:pPr>
+        <w:pStyle w:val="NoSpacing"/>
+        <w:rPr>
+          <w:rFonts w:ascii="Verdana" w:hAnsi="Verdana"/>
+          <w:b/>
+          <w:color w:val="FFC000"/>
+          <w:sz w:val="48"/>
+        </w:rPr>
+      </w:pPr>
+      <w:r>
+        <w:rPr>
+          <w:rFonts w:ascii="Verdana" w:hAnsi="Verdana"/>
+          <w:b/>
+          <w:color w:val="FFC000"/>
+          <w:sz w:val="48"/>
+        </w:rPr>
+        <w:t>CHANGES:</w:t>
+      </w:r>
+    </w:p>
+    <w:p>
+      <w:pPr>
+        <w:pStyle w:val="NoSpacing"/>
+        <w:numPr>
+          <w:ilvl w:val="0"/>
+          <w:numId w:val="22"/>
+        </w:numPr>
+        <w:rPr>
+          <w:rFonts w:ascii="Verdana" w:hAnsi="Verdana"/>
+          <w:sz w:val="32"/>
+          <w:szCs w:val="32"/>
+        </w:rPr>
+      </w:pPr>
+      <w:r>
+        <w:rPr>
+          <w:rFonts w:ascii="Verdana" w:hAnsi="Verdana"/>
+          <w:sz w:val="32"/>
+          <w:szCs w:val="32"/>
+        </w:rPr>
+        <w:t>Game support modifications. Make your own dsynergy</w:t>
+      </w:r>
+      <w:r>
+        <w:rPr>
+          <w:rFonts w:ascii="Verdana" w:hAnsi="Verdana"/>
+          <w:sz w:val="32"/>
+          <w:szCs w:val="32"/>
+        </w:rPr>
+        <w:t>_lsv</w:t>
+      </w:r>
+      <w:r>
+        <w:rPr>
+          <w:rFonts w:ascii="Verdana" w:hAnsi="Verdana"/>
+          <w:sz w:val="32"/>
+          <w:szCs w:val="32"/>
+        </w:rPr>
+        <w:t xml:space="preserve">.zip archive or make folders </w:t>
+      </w:r>
+      <w:r>
+        <w:rPr>
+          <w:rFonts w:ascii="Verdana" w:hAnsi="Verdana"/>
+          <w:sz w:val="32"/>
+          <w:szCs w:val="32"/>
+        </w:rPr>
+        <w:t>as they’re in archive structure by entries.</w:t>
+      </w:r>
+      <w:r>
+        <w:rPr>
+          <w:rFonts w:ascii="Verdana" w:hAnsi="Verdana"/>
+          <w:sz w:val="32"/>
+          <w:szCs w:val="32"/>
+        </w:rPr>
+        <w:t xml:space="preserve"> Game will first check for files in those folders and if they’re not found then will those from archive. Not having game assets at all will result in error.</w:t>
+      </w:r>
+    </w:p>
+    <w:p>
+      <w:pPr>
+        <w:pStyle w:val="NoSpacing"/>
+        <w:rPr>
+          <w:rFonts w:ascii="Verdana" w:hAnsi="Verdana"/>
+          <w:b/>
+          <w:color w:val="A6A6A6" w:themeColor="background1" w:themeShade="A6"/>
+          <w:sz w:val="48"/>
+        </w:rPr>
+      </w:pPr>
+      <w:r>
+        <w:rPr>
+          <w:rFonts w:ascii="Verdana" w:hAnsi="Verdana"/>
+          <w:b/>
+          <w:color w:val="A6A6A6" w:themeColor="background1" w:themeShade="A6"/>
+          <w:sz w:val="48"/>
+        </w:rPr>
+        <w:t>KNOWN ISSUESS:</w:t>
+      </w:r>
+    </w:p>
+    <w:p>
+      <w:pPr>
+        <w:pStyle w:val="NoSpacing"/>
+        <w:numPr>
+          <w:ilvl w:val="0"/>
+          <w:numId w:val="23"/>
+        </w:numPr>
+        <w:rPr>
+          <w:rFonts w:ascii="Verdana" w:hAnsi="Verdana"/>
+          <w:b/>
+          <w:sz w:val="48"/>
+        </w:rPr>
+      </w:pPr>
+      <w:r>
+        <w:rPr>
+          <w:rFonts w:ascii="Verdana" w:hAnsi="Verdana"/>
+          <w:sz w:val="32"/>
+          <w:szCs w:val="32"/>
+        </w:rPr>
+        <w:t>Player weapon will be drawn behind blocks if player is close enough to blocks or cause collision with them.</w:t>
+      </w:r>
+    </w:p>
+    <w:p>
+      <w:pPr>
+        <w:pStyle w:val="NoSpacing"/>
+        <w:rPr>
+          <w:rFonts w:ascii="Verdana" w:hAnsi="Verdana"/>
+          <w:b/>
+          <w:color w:val="A6A6A6" w:themeColor="background1" w:themeShade="A6"/>
+          <w:sz w:val="48"/>
+        </w:rPr>
+      </w:pPr>
+    </w:p>
+    <w:p>
+      <w:pPr>
+        <w:pStyle w:val="NoSpacing"/>
+        <w:rPr>
+          <w:rFonts w:ascii="Verdana" w:hAnsi="Verdana"/>
+          <w:b/>
+          <w:color w:val="A6A6A6" w:themeColor="background1" w:themeShade="A6"/>
+          <w:sz w:val="48"/>
+        </w:rPr>
+      </w:pPr>
+    </w:p>
+    <w:p>
+      <w:pPr>
+        <w:pStyle w:val="NoSpacing"/>
+        <w:rPr>
+          <w:rFonts w:ascii="Verdana" w:hAnsi="Verdana"/>
+          <w:b/>
+          <w:color w:val="FFC000"/>
+          <w:sz w:val="48"/>
+        </w:rPr>
+      </w:pPr>
+      <w:r>
+        <w:rPr>
+          <w:rFonts w:ascii="Verdana" w:hAnsi="Verdana"/>
+          <w:b/>
+          <w:color w:val="FFC000"/>
+          <w:sz w:val="48"/>
+        </w:rPr>
+        <w:lastRenderedPageBreak/>
+        <w:t>LSV CHANGES</w:t>
+      </w:r>
+      <w:r>
+        <w:rPr>
+          <w:rFonts w:ascii="Verdana" w:hAnsi="Verdana"/>
+          <w:b/>
+          <w:color w:val="FFC000"/>
+          <w:sz w:val="48"/>
+        </w:rPr>
+        <w:t>:</w:t>
       </w:r>
     </w:p>
     <w:p>
@@ -307,111 +547,25 @@
           <w:sz w:val="32"/>
           <w:szCs w:val="32"/>
         </w:rPr>
-        <w:t>Game can be run in debug mode (requires setting it to true in .</w:t>
-      </w:r>
-      <w:proofErr w:type="spellStart"/>
-      <w:r>
-        <w:rPr>
-          <w:rFonts w:ascii="Verdana" w:hAnsi="Verdana"/>
-          <w:sz w:val="32"/>
-          <w:szCs w:val="32"/>
-        </w:rPr>
-        <w:t>ini</w:t>
-      </w:r>
-      <w:proofErr w:type="spellEnd"/>
-      <w:r>
-        <w:rPr>
-          <w:rFonts w:ascii="Verdana" w:hAnsi="Verdana"/>
-          <w:sz w:val="32"/>
-          <w:szCs w:val="32"/>
-        </w:rPr>
-        <w:t xml:space="preserve"> file).</w:t>
-      </w:r>
-      <w:r>
-        <w:rPr>
-          <w:rFonts w:ascii="Verdana" w:hAnsi="Verdana"/>
-          <w:sz w:val="32"/>
-          <w:szCs w:val="32"/>
-        </w:rPr>
-        <w:t xml:space="preserve"> It includes writing log into the file.</w:t>
-      </w:r>
-      <w:r>
-        <w:rPr>
-          <w:rFonts w:ascii="Verdana" w:hAnsi="Verdana"/>
-          <w:sz w:val="32"/>
-          <w:szCs w:val="32"/>
-        </w:rPr>
-        <w:t xml:space="preserve"> [</w:t>
-      </w:r>
-      <w:proofErr w:type="spellStart"/>
-      <w:r>
-        <w:rPr>
-          <w:rFonts w:ascii="Verdana" w:hAnsi="Verdana"/>
-          <w:sz w:val="32"/>
-          <w:szCs w:val="32"/>
-        </w:rPr>
-        <w:t>JSomnia</w:t>
-      </w:r>
-      <w:proofErr w:type="spellEnd"/>
-      <w:r>
-        <w:rPr>
-          <w:rFonts w:ascii="Verdana" w:hAnsi="Verdana"/>
-          <w:sz w:val="32"/>
-          <w:szCs w:val="32"/>
-        </w:rPr>
-        <w:t>]</w:t>
-      </w:r>
-    </w:p>
-    <w:p>
-      <w:pPr>
-        <w:pStyle w:val="NoSpacing"/>
-        <w:ind w:left="360"/>
-        <w:rPr>
-          <w:rFonts w:ascii="Verdana" w:hAnsi="Verdana"/>
-          <w:color w:val="00B050"/>
-          <w:sz w:val="32"/>
-          <w:szCs w:val="32"/>
-        </w:rPr>
-      </w:pPr>
-      <w:r>
-        <w:rPr>
-          <w:rFonts w:ascii="Verdana" w:hAnsi="Verdana"/>
-          <w:sz w:val="32"/>
-          <w:szCs w:val="32"/>
-        </w:rPr>
-        <w:t>File is named according to the current date and time.</w:t>
-      </w:r>
-    </w:p>
-    <w:p>
-      <w:pPr>
-        <w:pStyle w:val="NoSpacing"/>
-        <w:ind w:left="360"/>
-        <w:rPr>
-          <w:rFonts w:ascii="Verdana" w:hAnsi="Verdana"/>
-          <w:color w:val="00B050"/>
-          <w:sz w:val="32"/>
-          <w:szCs w:val="32"/>
-        </w:rPr>
-      </w:pPr>
-    </w:p>
-    <w:p>
-      <w:pPr>
-        <w:pStyle w:val="NoSpacing"/>
-        <w:rPr>
-          <w:rFonts w:ascii="Verdana" w:hAnsi="Verdana"/>
-          <w:b/>
-          <w:color w:val="FFC000"/>
-          <w:sz w:val="48"/>
-        </w:rPr>
-      </w:pPr>
-      <w:r>
-        <w:rPr>
-          <w:rFonts w:ascii="Verdana" w:hAnsi="Verdana"/>
-          <w:b/>
-          <w:color w:val="FFC000"/>
-          <w:sz w:val="48"/>
-        </w:rPr>
-        <w:t>CHANGES:</w:t>
+        <w:t xml:space="preserve">[Light support version] -&gt; </w:t>
+      </w:r>
+      <w:proofErr w:type="gramStart"/>
+      <w:r>
+        <w:rPr>
+          <w:rFonts w:ascii="Verdana" w:hAnsi="Verdana"/>
+          <w:sz w:val="32"/>
+          <w:szCs w:val="32"/>
+        </w:rPr>
+        <w:t>maximum</w:t>
+      </w:r>
+      <w:proofErr w:type="gramEnd"/>
+      <w:r>
+        <w:rPr>
+          <w:rFonts w:ascii="Verdana" w:hAnsi="Verdana"/>
+          <w:sz w:val="32"/>
+          <w:szCs w:val="32"/>
+        </w:rPr>
+        <w:t xml:space="preserve"> number of blocks lowered to 20000.</w:t>
       </w:r>
     </w:p>
     <w:p>
@@ -434,15 +588,7 @@
           <w:sz w:val="32"/>
           <w:szCs w:val="32"/>
         </w:rPr>
-        <w:t>[Light support version]</w:t>
-      </w:r>
-      <w:r>
-        <w:rPr>
-          <w:rFonts w:ascii="Verdana" w:hAnsi="Verdana"/>
-          <w:sz w:val="32"/>
-          <w:szCs w:val="32"/>
-        </w:rPr>
-        <w:t xml:space="preserve"> -&gt; </w:t>
+        <w:t xml:space="preserve">[Light support version] -&gt; </w:t>
       </w:r>
       <w:proofErr w:type="gramStart"/>
       <w:r>
@@ -451,7 +597,7 @@
           <w:sz w:val="32"/>
           <w:szCs w:val="32"/>
         </w:rPr>
-        <w:t>maximum</w:t>
+        <w:t>water</w:t>
       </w:r>
       <w:proofErr w:type="gramEnd"/>
       <w:r>
@@ -460,8 +606,530 @@
           <w:sz w:val="32"/>
           <w:szCs w:val="32"/>
         </w:rPr>
-        <w:t xml:space="preserve"> number of blocks lowered to 20000.</w:t>
-      </w:r>
+        <w:t xml:space="preserve"> effects are </w:t>
+      </w:r>
+      <w:proofErr w:type="spellStart"/>
+      <w:r>
+        <w:rPr>
+          <w:rFonts w:ascii="Verdana" w:hAnsi="Verdana"/>
+          <w:sz w:val="32"/>
+          <w:szCs w:val="32"/>
+        </w:rPr>
+        <w:t>not longer</w:t>
+      </w:r>
+      <w:proofErr w:type="spellEnd"/>
+      <w:r>
+        <w:rPr>
+          <w:rFonts w:ascii="Verdana" w:hAnsi="Verdana"/>
+          <w:sz w:val="32"/>
+          <w:szCs w:val="32"/>
+        </w:rPr>
+        <w:t xml:space="preserve"> supported.</w:t>
+      </w:r>
+    </w:p>
+    <w:p>
+      <w:pPr>
+        <w:pStyle w:val="NoSpacing"/>
+        <w:rPr>
+          <w:rFonts w:ascii="Verdana" w:hAnsi="Verdana"/>
+          <w:color w:val="00B050"/>
+          <w:sz w:val="32"/>
+          <w:szCs w:val="32"/>
+        </w:rPr>
+      </w:pPr>
+    </w:p>
+    <w:p>
+      <w:pPr>
+        <w:pStyle w:val="NoSpacing"/>
+        <w:rPr>
+          <w:rFonts w:ascii="Verdana" w:hAnsi="Verdana"/>
+          <w:b/>
+          <w:sz w:val="48"/>
+        </w:rPr>
+      </w:pPr>
+      <w:r>
+        <w:rPr>
+          <w:rFonts w:ascii="Verdana" w:hAnsi="Verdana"/>
+          <w:b/>
+          <w:sz w:val="48"/>
+        </w:rPr>
+        <w:t>Game assets structure (by entries)</w:t>
+      </w:r>
+      <w:r>
+        <w:rPr>
+          <w:rFonts w:ascii="Verdana" w:hAnsi="Verdana"/>
+          <w:b/>
+          <w:sz w:val="48"/>
+        </w:rPr>
+        <w:t>:</w:t>
+      </w:r>
+    </w:p>
+    <w:p>
+      <w:pPr>
+        <w:pStyle w:val="NoSpacing"/>
+        <w:numPr>
+          <w:ilvl w:val="0"/>
+          <w:numId w:val="22"/>
+        </w:numPr>
+        <w:rPr>
+          <w:rFonts w:ascii="Verdana" w:hAnsi="Verdana"/>
+          <w:b/>
+          <w:sz w:val="48"/>
+        </w:rPr>
+      </w:pPr>
+      <w:r>
+        <w:rPr>
+          <w:rFonts w:ascii="Verdana" w:hAnsi="Verdana"/>
+          <w:b/>
+          <w:sz w:val="48"/>
+        </w:rPr>
+        <w:t xml:space="preserve">effects </w:t>
+      </w:r>
+      <w:r>
+        <w:rPr>
+          <w:rFonts w:ascii="Verdana" w:hAnsi="Verdana"/>
+          <w:sz w:val="48"/>
+        </w:rPr>
+        <w:t xml:space="preserve">– contains </w:t>
+      </w:r>
+      <w:proofErr w:type="spellStart"/>
+      <w:r>
+        <w:rPr>
+          <w:rFonts w:ascii="Verdana" w:hAnsi="Verdana"/>
+          <w:sz w:val="48"/>
+        </w:rPr>
+        <w:t>shaders</w:t>
+      </w:r>
+      <w:proofErr w:type="spellEnd"/>
+      <w:r>
+        <w:rPr>
+          <w:rFonts w:ascii="Verdana" w:hAnsi="Verdana"/>
+          <w:sz w:val="48"/>
+        </w:rPr>
+        <w:t xml:space="preserve"> (according to the OpenGL </w:t>
+      </w:r>
+      <w:r>
+        <w:rPr>
+          <w:rFonts w:ascii="Verdana" w:hAnsi="Verdana"/>
+          <w:sz w:val="48"/>
+        </w:rPr>
+        <w:t>2</w:t>
+      </w:r>
+      <w:r>
+        <w:rPr>
+          <w:rFonts w:ascii="Verdana" w:hAnsi="Verdana"/>
+          <w:sz w:val="48"/>
+        </w:rPr>
+        <w:t>.</w:t>
+      </w:r>
+      <w:r>
+        <w:rPr>
+          <w:rFonts w:ascii="Verdana" w:hAnsi="Verdana"/>
+          <w:sz w:val="48"/>
+        </w:rPr>
+        <w:t>0</w:t>
+      </w:r>
+      <w:r>
+        <w:rPr>
+          <w:rFonts w:ascii="Verdana" w:hAnsi="Verdana"/>
+          <w:sz w:val="48"/>
+        </w:rPr>
+        <w:t xml:space="preserve"> and GLSL </w:t>
+      </w:r>
+      <w:r>
+        <w:rPr>
+          <w:rFonts w:ascii="Verdana" w:hAnsi="Verdana"/>
+          <w:sz w:val="48"/>
+        </w:rPr>
+        <w:t>1</w:t>
+      </w:r>
+      <w:r>
+        <w:rPr>
+          <w:rFonts w:ascii="Verdana" w:hAnsi="Verdana"/>
+          <w:sz w:val="48"/>
+        </w:rPr>
+        <w:t>.</w:t>
+      </w:r>
+      <w:r>
+        <w:rPr>
+          <w:rFonts w:ascii="Verdana" w:hAnsi="Verdana"/>
+          <w:sz w:val="48"/>
+        </w:rPr>
+        <w:t>1</w:t>
+      </w:r>
+      <w:bookmarkStart w:id="0" w:name="_GoBack"/>
+      <w:bookmarkEnd w:id="0"/>
+      <w:r>
+        <w:rPr>
+          <w:rFonts w:ascii="Verdana" w:hAnsi="Verdana"/>
+          <w:sz w:val="48"/>
+        </w:rPr>
+        <w:t>)</w:t>
+      </w:r>
+      <w:r>
+        <w:rPr>
+          <w:rFonts w:ascii="Verdana" w:hAnsi="Verdana"/>
+          <w:sz w:val="48"/>
+        </w:rPr>
+        <w:t>;</w:t>
+      </w:r>
+    </w:p>
+    <w:p>
+      <w:pPr>
+        <w:pStyle w:val="NoSpacing"/>
+        <w:numPr>
+          <w:ilvl w:val="0"/>
+          <w:numId w:val="22"/>
+        </w:numPr>
+        <w:rPr>
+          <w:rFonts w:ascii="Verdana" w:hAnsi="Verdana"/>
+          <w:b/>
+          <w:sz w:val="48"/>
+        </w:rPr>
+      </w:pPr>
+      <w:proofErr w:type="spellStart"/>
+      <w:r>
+        <w:rPr>
+          <w:rFonts w:ascii="Verdana" w:hAnsi="Verdana"/>
+          <w:b/>
+          <w:sz w:val="48"/>
+        </w:rPr>
+        <w:t>intrface</w:t>
+      </w:r>
+      <w:proofErr w:type="spellEnd"/>
+      <w:r>
+        <w:rPr>
+          <w:rFonts w:ascii="Verdana" w:hAnsi="Verdana"/>
+          <w:b/>
+          <w:sz w:val="48"/>
+        </w:rPr>
+        <w:t xml:space="preserve"> </w:t>
+      </w:r>
+      <w:r>
+        <w:rPr>
+          <w:rFonts w:ascii="Verdana" w:hAnsi="Verdana"/>
+          <w:sz w:val="48"/>
+        </w:rPr>
+        <w:t>– loading images for interface such as crosshairs, fonts (F2IBuilder) and stuff for menus;</w:t>
+      </w:r>
+    </w:p>
+    <w:p>
+      <w:pPr>
+        <w:pStyle w:val="NoSpacing"/>
+        <w:numPr>
+          <w:ilvl w:val="0"/>
+          <w:numId w:val="22"/>
+        </w:numPr>
+        <w:rPr>
+          <w:rFonts w:ascii="Verdana" w:hAnsi="Verdana"/>
+          <w:b/>
+          <w:sz w:val="48"/>
+        </w:rPr>
+      </w:pPr>
+      <w:r>
+        <w:rPr>
+          <w:rFonts w:ascii="Verdana" w:hAnsi="Verdana"/>
+          <w:b/>
+          <w:sz w:val="48"/>
+        </w:rPr>
+        <w:t xml:space="preserve">player </w:t>
+      </w:r>
+      <w:r>
+        <w:rPr>
+          <w:rFonts w:ascii="Verdana" w:hAnsi="Verdana"/>
+          <w:sz w:val="48"/>
+        </w:rPr>
+        <w:t>– models (.</w:t>
+      </w:r>
+      <w:proofErr w:type="spellStart"/>
+      <w:r>
+        <w:rPr>
+          <w:rFonts w:ascii="Verdana" w:hAnsi="Verdana"/>
+          <w:sz w:val="48"/>
+        </w:rPr>
+        <w:t>obj</w:t>
+      </w:r>
+      <w:proofErr w:type="spellEnd"/>
+      <w:r>
+        <w:rPr>
+          <w:rFonts w:ascii="Verdana" w:hAnsi="Verdana"/>
+          <w:sz w:val="48"/>
+        </w:rPr>
+        <w:t xml:space="preserve"> format) and textures (.</w:t>
+      </w:r>
+      <w:proofErr w:type="spellStart"/>
+      <w:r>
+        <w:rPr>
+          <w:rFonts w:ascii="Verdana" w:hAnsi="Verdana"/>
+          <w:sz w:val="48"/>
+        </w:rPr>
+        <w:t>png</w:t>
+      </w:r>
+      <w:proofErr w:type="spellEnd"/>
+      <w:r>
+        <w:rPr>
+          <w:rFonts w:ascii="Verdana" w:hAnsi="Verdana"/>
+          <w:sz w:val="48"/>
+        </w:rPr>
+        <w:t xml:space="preserve"> format) for the player assets;</w:t>
+      </w:r>
+    </w:p>
+    <w:p>
+      <w:pPr>
+        <w:pStyle w:val="NoSpacing"/>
+        <w:numPr>
+          <w:ilvl w:val="0"/>
+          <w:numId w:val="22"/>
+        </w:numPr>
+        <w:rPr>
+          <w:rFonts w:ascii="Verdana" w:hAnsi="Verdana"/>
+          <w:b/>
+          <w:sz w:val="48"/>
+        </w:rPr>
+      </w:pPr>
+      <w:r>
+        <w:rPr>
+          <w:rFonts w:ascii="Verdana" w:hAnsi="Verdana"/>
+          <w:b/>
+          <w:sz w:val="48"/>
+        </w:rPr>
+        <w:t xml:space="preserve">sound </w:t>
+      </w:r>
+      <w:r>
+        <w:rPr>
+          <w:rFonts w:ascii="Verdana" w:hAnsi="Verdana"/>
+          <w:sz w:val="48"/>
+        </w:rPr>
+        <w:t xml:space="preserve">– contains music and sound </w:t>
+      </w:r>
+      <w:proofErr w:type="spellStart"/>
+      <w:r>
+        <w:rPr>
+          <w:rFonts w:ascii="Verdana" w:hAnsi="Verdana"/>
+          <w:sz w:val="48"/>
+        </w:rPr>
+        <w:t>fx</w:t>
+      </w:r>
+      <w:proofErr w:type="spellEnd"/>
+      <w:r>
+        <w:rPr>
+          <w:rFonts w:ascii="Verdana" w:hAnsi="Verdana"/>
+          <w:sz w:val="48"/>
+        </w:rPr>
+        <w:t xml:space="preserve"> audio files (.</w:t>
+      </w:r>
+      <w:proofErr w:type="spellStart"/>
+      <w:r>
+        <w:rPr>
+          <w:rFonts w:ascii="Verdana" w:hAnsi="Verdana"/>
+          <w:sz w:val="48"/>
+        </w:rPr>
+        <w:t>ogg</w:t>
+      </w:r>
+      <w:proofErr w:type="spellEnd"/>
+      <w:r>
+        <w:rPr>
+          <w:rFonts w:ascii="Verdana" w:hAnsi="Verdana"/>
+          <w:sz w:val="48"/>
+        </w:rPr>
+        <w:t xml:space="preserve"> format);</w:t>
+      </w:r>
+    </w:p>
+    <w:p>
+      <w:pPr>
+        <w:pStyle w:val="NoSpacing"/>
+        <w:numPr>
+          <w:ilvl w:val="0"/>
+          <w:numId w:val="22"/>
+        </w:numPr>
+        <w:rPr>
+          <w:rFonts w:ascii="Verdana" w:hAnsi="Verdana"/>
+          <w:b/>
+          <w:sz w:val="48"/>
+        </w:rPr>
+      </w:pPr>
+      <w:proofErr w:type="gramStart"/>
+      <w:r>
+        <w:rPr>
+          <w:rFonts w:ascii="Verdana" w:hAnsi="Verdana"/>
+          <w:b/>
+          <w:sz w:val="48"/>
+        </w:rPr>
+        <w:t>world</w:t>
+      </w:r>
+      <w:proofErr w:type="gramEnd"/>
+      <w:r>
+        <w:rPr>
+          <w:rFonts w:ascii="Verdana" w:hAnsi="Verdana"/>
+          <w:b/>
+          <w:sz w:val="48"/>
+        </w:rPr>
+        <w:t xml:space="preserve"> </w:t>
+      </w:r>
+      <w:r>
+        <w:rPr>
+          <w:rFonts w:ascii="Verdana" w:hAnsi="Verdana"/>
+          <w:sz w:val="48"/>
+        </w:rPr>
+        <w:t>– contains models (.</w:t>
+      </w:r>
+      <w:proofErr w:type="spellStart"/>
+      <w:r>
+        <w:rPr>
+          <w:rFonts w:ascii="Verdana" w:hAnsi="Verdana"/>
+          <w:sz w:val="48"/>
+        </w:rPr>
+        <w:t>obj</w:t>
+      </w:r>
+      <w:proofErr w:type="spellEnd"/>
+      <w:r>
+        <w:rPr>
+          <w:rFonts w:ascii="Verdana" w:hAnsi="Verdana"/>
+          <w:sz w:val="48"/>
+        </w:rPr>
+        <w:t xml:space="preserve"> format) and textures (.</w:t>
+      </w:r>
+      <w:proofErr w:type="spellStart"/>
+      <w:r>
+        <w:rPr>
+          <w:rFonts w:ascii="Verdana" w:hAnsi="Verdana"/>
+          <w:sz w:val="48"/>
+        </w:rPr>
+        <w:t>png</w:t>
+      </w:r>
+      <w:proofErr w:type="spellEnd"/>
+      <w:r>
+        <w:rPr>
+          <w:rFonts w:ascii="Verdana" w:hAnsi="Verdana"/>
+          <w:sz w:val="48"/>
+        </w:rPr>
+        <w:t xml:space="preserve"> format) for blocks which make environment as it is.</w:t>
+      </w:r>
+    </w:p>
+    <w:p>
+      <w:pPr>
+        <w:pStyle w:val="NoSpacing"/>
+        <w:rPr>
+          <w:rFonts w:ascii="Verdana" w:hAnsi="Verdana"/>
+          <w:b/>
+          <w:sz w:val="48"/>
+        </w:rPr>
+      </w:pPr>
+      <w:r>
+        <w:rPr>
+          <w:rFonts w:ascii="Verdana" w:hAnsi="Verdana"/>
+          <w:b/>
+          <w:sz w:val="48"/>
+        </w:rPr>
+        <w:t>All five entries constitute together one archive which is dsynergy</w:t>
+      </w:r>
+      <w:r>
+        <w:rPr>
+          <w:rFonts w:ascii="Verdana" w:hAnsi="Verdana"/>
+          <w:b/>
+          <w:sz w:val="48"/>
+        </w:rPr>
+        <w:t>_lsv</w:t>
+      </w:r>
+      <w:r>
+        <w:rPr>
+          <w:rFonts w:ascii="Verdana" w:hAnsi="Verdana"/>
+          <w:b/>
+          <w:sz w:val="48"/>
+        </w:rPr>
+        <w:t>.zip.</w:t>
+      </w:r>
+    </w:p>
+    <w:p>
+      <w:pPr>
+        <w:pStyle w:val="NoSpacing"/>
+        <w:rPr>
+          <w:rFonts w:ascii="Verdana" w:hAnsi="Verdana"/>
+          <w:b/>
+          <w:sz w:val="48"/>
+        </w:rPr>
+      </w:pPr>
+    </w:p>
+    <w:p>
+      <w:pPr>
+        <w:pStyle w:val="NoSpacing"/>
+        <w:rPr>
+          <w:rFonts w:ascii="Verdana" w:hAnsi="Verdana"/>
+          <w:b/>
+          <w:sz w:val="48"/>
+        </w:rPr>
+      </w:pPr>
+    </w:p>
+    <w:p>
+      <w:pPr>
+        <w:pStyle w:val="NoSpacing"/>
+        <w:rPr>
+          <w:rFonts w:ascii="Verdana" w:hAnsi="Verdana"/>
+          <w:b/>
+          <w:sz w:val="48"/>
+        </w:rPr>
+      </w:pPr>
+    </w:p>
+    <w:p>
+      <w:pPr>
+        <w:pStyle w:val="NoSpacing"/>
+        <w:rPr>
+          <w:rFonts w:ascii="Verdana" w:hAnsi="Verdana"/>
+          <w:b/>
+          <w:sz w:val="48"/>
+        </w:rPr>
+      </w:pPr>
+    </w:p>
+    <w:p>
+      <w:pPr>
+        <w:pStyle w:val="NoSpacing"/>
+        <w:rPr>
+          <w:rFonts w:ascii="Verdana" w:hAnsi="Verdana"/>
+          <w:b/>
+          <w:sz w:val="48"/>
+        </w:rPr>
+      </w:pPr>
+      <w:r>
+        <w:rPr>
+          <w:rFonts w:ascii="Verdana" w:hAnsi="Verdana"/>
+          <w:b/>
+          <w:sz w:val="48"/>
+        </w:rPr>
+        <w:lastRenderedPageBreak/>
+        <w:t>Available commands:</w:t>
+      </w:r>
+    </w:p>
+    <w:p>
+      <w:pPr>
+        <w:pStyle w:val="NoSpacing"/>
+        <w:rPr>
+          <w:rFonts w:ascii="Verdana" w:hAnsi="Verdana"/>
+          <w:sz w:val="40"/>
+        </w:rPr>
+      </w:pPr>
+      <w:r>
+        <w:rPr>
+          <w:rFonts w:ascii="Verdana" w:hAnsi="Verdana"/>
+          <w:sz w:val="40"/>
+        </w:rPr>
+        <w:t xml:space="preserve">In order to type command </w:t>
+      </w:r>
+      <w:proofErr w:type="gramStart"/>
+      <w:r>
+        <w:rPr>
+          <w:rFonts w:ascii="Verdana" w:hAnsi="Verdana"/>
+          <w:sz w:val="40"/>
+        </w:rPr>
+        <w:t>which is equivalent to options setup press key “~”</w:t>
+      </w:r>
+      <w:r>
+        <w:rPr>
+          <w:rFonts w:ascii="Verdana" w:hAnsi="Verdana"/>
+          <w:sz w:val="40"/>
+        </w:rPr>
+        <w:t>.</w:t>
+      </w:r>
+      <w:proofErr w:type="gramEnd"/>
     </w:p>
     <w:p>
       <w:pPr>
@@ -472,26 +1140,81 @@
         </w:numPr>
         <w:rPr>
           <w:rFonts w:ascii="Verdana" w:hAnsi="Verdana"/>
-          <w:color w:val="00B050"/>
-          <w:sz w:val="32"/>
-          <w:szCs w:val="32"/>
-        </w:rPr>
-      </w:pPr>
-      <w:r>
-        <w:rPr>
-          <w:rFonts w:ascii="Verdana" w:hAnsi="Verdana"/>
-          <w:sz w:val="32"/>
-          <w:szCs w:val="32"/>
-        </w:rPr>
-        <w:t>[Light support version]</w:t>
-      </w:r>
-      <w:r>
-        <w:rPr>
-          <w:rFonts w:ascii="Verdana" w:hAnsi="Verdana"/>
-          <w:sz w:val="32"/>
-          <w:szCs w:val="32"/>
-        </w:rPr>
-        <w:t xml:space="preserve"> -&gt; </w:t>
+          <w:sz w:val="32"/>
+          <w:szCs w:val="32"/>
+        </w:rPr>
+      </w:pPr>
+      <w:proofErr w:type="spellStart"/>
+      <w:r>
+        <w:rPr>
+          <w:rFonts w:ascii="Verdana" w:hAnsi="Verdana"/>
+          <w:sz w:val="32"/>
+          <w:szCs w:val="32"/>
+        </w:rPr>
+        <w:t>fps_max</w:t>
+      </w:r>
+      <w:proofErr w:type="spellEnd"/>
+      <w:r>
+        <w:rPr>
+          <w:rFonts w:ascii="Verdana" w:hAnsi="Verdana"/>
+          <w:sz w:val="32"/>
+          <w:szCs w:val="32"/>
+        </w:rPr>
+        <w:t>&lt;</w:t>
+      </w:r>
+      <w:proofErr w:type="spellStart"/>
+      <w:r>
+        <w:rPr>
+          <w:rFonts w:ascii="Verdana" w:hAnsi="Verdana"/>
+          <w:sz w:val="32"/>
+          <w:szCs w:val="32"/>
+        </w:rPr>
+        <w:t>num</w:t>
+      </w:r>
+      <w:proofErr w:type="spellEnd"/>
+      <w:r>
+        <w:rPr>
+          <w:rFonts w:ascii="Verdana" w:hAnsi="Verdana"/>
+          <w:sz w:val="32"/>
+          <w:szCs w:val="32"/>
+        </w:rPr>
+        <w:t xml:space="preserve">&gt;, </w:t>
+      </w:r>
+      <w:proofErr w:type="spellStart"/>
+      <w:r>
+        <w:rPr>
+          <w:rFonts w:ascii="Verdana" w:hAnsi="Verdana"/>
+          <w:sz w:val="32"/>
+          <w:szCs w:val="32"/>
+        </w:rPr>
+        <w:t>fpsMax</w:t>
+      </w:r>
+      <w:proofErr w:type="spellEnd"/>
+      <w:r>
+        <w:rPr>
+          <w:rFonts w:ascii="Verdana" w:hAnsi="Verdana"/>
+          <w:sz w:val="32"/>
+          <w:szCs w:val="32"/>
+        </w:rPr>
+        <w:t>&lt;</w:t>
+      </w:r>
+      <w:proofErr w:type="spellStart"/>
+      <w:r>
+        <w:rPr>
+          <w:rFonts w:ascii="Verdana" w:hAnsi="Verdana"/>
+          <w:sz w:val="32"/>
+          <w:szCs w:val="32"/>
+        </w:rPr>
+        <w:t>num</w:t>
+      </w:r>
+      <w:proofErr w:type="spellEnd"/>
+      <w:r>
+        <w:rPr>
+          <w:rFonts w:ascii="Verdana" w:hAnsi="Verdana"/>
+          <w:sz w:val="32"/>
+          <w:szCs w:val="32"/>
+        </w:rPr>
+        <w:t xml:space="preserve">&gt;: allowing </w:t>
       </w:r>
       <w:proofErr w:type="gramStart"/>
       <w:r>
@@ -500,7 +1223,7 @@
           <w:sz w:val="32"/>
           <w:szCs w:val="32"/>
         </w:rPr>
-        <w:t>water</w:t>
+        <w:t>to change</w:t>
       </w:r>
       <w:proofErr w:type="gramEnd"/>
       <w:r>
@@ -509,57 +1232,23 @@
           <w:sz w:val="32"/>
           <w:szCs w:val="32"/>
         </w:rPr>
-        <w:t xml:space="preserve"> effects are </w:t>
-      </w:r>
-      <w:proofErr w:type="spellStart"/>
-      <w:r>
-        <w:rPr>
-          <w:rFonts w:ascii="Verdana" w:hAnsi="Verdana"/>
-          <w:sz w:val="32"/>
-          <w:szCs w:val="32"/>
-        </w:rPr>
-        <w:t>not longer</w:t>
-      </w:r>
-      <w:proofErr w:type="spellEnd"/>
-      <w:r>
-        <w:rPr>
-          <w:rFonts w:ascii="Verdana" w:hAnsi="Verdana"/>
-          <w:sz w:val="32"/>
-          <w:szCs w:val="32"/>
-        </w:rPr>
-        <w:t xml:space="preserve"> supported.</w:t>
-      </w:r>
-    </w:p>
-    <w:p>
-      <w:pPr>
-        <w:pStyle w:val="NoSpacing"/>
-        <w:ind w:left="360"/>
-        <w:rPr>
-          <w:rFonts w:ascii="Verdana" w:hAnsi="Verdana"/>
-          <w:color w:val="00B050"/>
-          <w:sz w:val="32"/>
-          <w:szCs w:val="32"/>
-        </w:rPr>
-      </w:pPr>
-    </w:p>
-    <w:p>
-      <w:pPr>
-        <w:pStyle w:val="NoSpacing"/>
-        <w:rPr>
-          <w:rFonts w:ascii="Verdana" w:hAnsi="Verdana"/>
-          <w:b/>
-          <w:color w:val="FF0000"/>
-          <w:sz w:val="48"/>
-        </w:rPr>
-      </w:pPr>
-      <w:r>
-        <w:rPr>
-          <w:rFonts w:ascii="Verdana" w:hAnsi="Verdana"/>
-          <w:b/>
-          <w:color w:val="FF0000"/>
-          <w:sz w:val="48"/>
-        </w:rPr>
-        <w:t>FIXES:</w:t>
+        <w:t xml:space="preserve"> max fps</w:t>
+      </w:r>
+      <w:r>
+        <w:rPr>
+          <w:rFonts w:ascii="Verdana" w:hAnsi="Verdana"/>
+          <w:sz w:val="32"/>
+          <w:szCs w:val="32"/>
+        </w:rPr>
+        <w:t xml:space="preserve"> (it must be positive number)</w:t>
+      </w:r>
+      <w:r>
+        <w:rPr>
+          <w:rFonts w:ascii="Verdana" w:hAnsi="Verdana"/>
+          <w:sz w:val="32"/>
+          <w:szCs w:val="32"/>
+        </w:rPr>
+        <w:t>.</w:t>
       </w:r>
     </w:p>
     <w:p>
@@ -571,36 +1260,35 @@
         </w:numPr>
         <w:rPr>
           <w:rFonts w:ascii="Verdana" w:hAnsi="Verdana"/>
-          <w:color w:val="00B050"/>
-          <w:sz w:val="32"/>
-          <w:szCs w:val="32"/>
-        </w:rPr>
-      </w:pPr>
-      <w:r>
-        <w:rPr>
-          <w:rFonts w:ascii="Verdana" w:hAnsi="Verdana"/>
-          <w:sz w:val="32"/>
-          <w:szCs w:val="32"/>
-        </w:rPr>
-        <w:t xml:space="preserve">Reading water effects from the </w:t>
-      </w:r>
-      <w:proofErr w:type="spellStart"/>
-      <w:r>
-        <w:rPr>
-          <w:rFonts w:ascii="Verdana" w:hAnsi="Verdana"/>
-          <w:sz w:val="32"/>
-          <w:szCs w:val="32"/>
-        </w:rPr>
-        <w:t>ini</w:t>
-      </w:r>
-      <w:proofErr w:type="spellEnd"/>
-      <w:r>
-        <w:rPr>
-          <w:rFonts w:ascii="Verdana" w:hAnsi="Verdana"/>
-          <w:sz w:val="32"/>
-          <w:szCs w:val="32"/>
-        </w:rPr>
-        <w:t>.</w:t>
+          <w:sz w:val="32"/>
+          <w:szCs w:val="32"/>
+        </w:rPr>
+      </w:pPr>
+      <w:proofErr w:type="gramStart"/>
+      <w:r>
+        <w:rPr>
+          <w:rFonts w:ascii="Verdana" w:hAnsi="Verdana"/>
+          <w:sz w:val="32"/>
+          <w:szCs w:val="32"/>
+        </w:rPr>
+        <w:t>resolution&lt;</w:t>
+      </w:r>
+      <w:proofErr w:type="gramEnd"/>
+      <w:r>
+        <w:rPr>
+          <w:rFonts w:ascii="Verdana" w:hAnsi="Verdana"/>
+          <w:sz w:val="32"/>
+          <w:szCs w:val="32"/>
+        </w:rPr>
+        <w:t>width&gt;&lt;height&gt;, res&lt;width&gt;&lt;height&gt;: allowing to change resolution (min resolution is 640x480 whilst</w:t>
+      </w:r>
+      <w:r>
+        <w:rPr>
+          <w:rFonts w:ascii="Verdana" w:hAnsi="Verdana"/>
+          <w:sz w:val="32"/>
+          <w:szCs w:val="32"/>
+        </w:rPr>
+        <w:t xml:space="preserve"> max is your native resolution).</w:t>
       </w:r>
     </w:p>
     <w:p>
@@ -612,18 +1300,55 @@
         </w:numPr>
         <w:rPr>
           <w:rFonts w:ascii="Verdana" w:hAnsi="Verdana"/>
-          <w:color w:val="00B050"/>
-          <w:sz w:val="32"/>
-          <w:szCs w:val="32"/>
-        </w:rPr>
-      </w:pPr>
-      <w:r>
-        <w:rPr>
-          <w:rFonts w:ascii="Verdana" w:hAnsi="Verdana"/>
-          <w:sz w:val="32"/>
-          <w:szCs w:val="32"/>
-        </w:rPr>
-        <w:t>Random level generator generates blocks correctly (same number that was requested).</w:t>
+          <w:sz w:val="32"/>
+          <w:szCs w:val="32"/>
+        </w:rPr>
+      </w:pPr>
+      <w:proofErr w:type="spellStart"/>
+      <w:proofErr w:type="gramStart"/>
+      <w:r>
+        <w:rPr>
+          <w:rFonts w:ascii="Verdana" w:hAnsi="Verdana"/>
+          <w:sz w:val="32"/>
+          <w:szCs w:val="32"/>
+        </w:rPr>
+        <w:t>fullscreen</w:t>
+      </w:r>
+      <w:proofErr w:type="spellEnd"/>
+      <w:proofErr w:type="gramEnd"/>
+      <w:r>
+        <w:rPr>
+          <w:rFonts w:ascii="Verdana" w:hAnsi="Verdana"/>
+          <w:sz w:val="32"/>
+          <w:szCs w:val="32"/>
+        </w:rPr>
+        <w:t>:</w:t>
+      </w:r>
+      <w:r>
+        <w:rPr>
+          <w:rFonts w:ascii="Verdana" w:hAnsi="Verdana"/>
+          <w:sz w:val="32"/>
+          <w:szCs w:val="32"/>
+        </w:rPr>
+        <w:t xml:space="preserve"> makes your game run </w:t>
+      </w:r>
+      <w:proofErr w:type="spellStart"/>
+      <w:r>
+        <w:rPr>
+          <w:rFonts w:ascii="Verdana" w:hAnsi="Verdana"/>
+          <w:sz w:val="32"/>
+          <w:szCs w:val="32"/>
+        </w:rPr>
+        <w:t>fullscreen</w:t>
+      </w:r>
+      <w:proofErr w:type="spellEnd"/>
+      <w:r>
+        <w:rPr>
+          <w:rFonts w:ascii="Verdana" w:hAnsi="Verdana"/>
+          <w:sz w:val="32"/>
+          <w:szCs w:val="32"/>
+        </w:rPr>
+        <w:t>.</w:t>
       </w:r>
     </w:p>
     <w:p>
@@ -635,19 +1360,10 @@
         </w:numPr>
         <w:rPr>
           <w:rFonts w:ascii="Verdana" w:hAnsi="Verdana"/>
-          <w:color w:val="00B050"/>
-          <w:sz w:val="32"/>
-          <w:szCs w:val="32"/>
-        </w:rPr>
-      </w:pPr>
-      <w:r>
-        <w:rPr>
-          <w:rFonts w:ascii="Verdana" w:hAnsi="Verdana"/>
-          <w:sz w:val="32"/>
-          <w:szCs w:val="32"/>
-        </w:rPr>
-        <w:t>Loading randmax.dat doesn’t result in “loading level failed!</w:t>
-      </w:r>
+          <w:sz w:val="32"/>
+          <w:szCs w:val="32"/>
+        </w:rPr>
+      </w:pPr>
       <w:proofErr w:type="gramStart"/>
       <w:r>
         <w:rPr>
@@ -655,9 +1371,25 @@
           <w:sz w:val="32"/>
           <w:szCs w:val="32"/>
         </w:rPr>
-        <w:t>”.</w:t>
+        <w:t>windowed</w:t>
       </w:r>
       <w:proofErr w:type="gramEnd"/>
+      <w:r>
+        <w:rPr>
+          <w:rFonts w:ascii="Verdana" w:hAnsi="Verdana"/>
+          <w:sz w:val="32"/>
+          <w:szCs w:val="32"/>
+        </w:rPr>
+        <w:t xml:space="preserve">: makes your game run </w:t>
+      </w:r>
+      <w:r>
+        <w:rPr>
+          <w:rFonts w:ascii="Verdana" w:hAnsi="Verdana"/>
+          <w:sz w:val="32"/>
+          <w:szCs w:val="32"/>
+        </w:rPr>
+        <w:t>windowed mode.</w:t>
+      </w:r>
     </w:p>
     <w:p>
       <w:pPr>
@@ -668,34 +1400,113 @@
         </w:numPr>
         <w:rPr>
           <w:rFonts w:ascii="Verdana" w:hAnsi="Verdana"/>
-          <w:color w:val="00B050"/>
-          <w:sz w:val="32"/>
-          <w:szCs w:val="32"/>
-        </w:rPr>
-      </w:pPr>
-      <w:r>
-        <w:rPr>
-          <w:rFonts w:ascii="Verdana" w:hAnsi="Verdana"/>
-          <w:sz w:val="32"/>
-          <w:szCs w:val="32"/>
-        </w:rPr>
-        <w:t>Removing fluid blocks doesn’t result in crash when level is loaded. [</w:t>
-      </w:r>
-      <w:r>
-        <w:rPr>
-          <w:rFonts w:ascii="Verdana" w:hAnsi="Verdana"/>
-          <w:sz w:val="32"/>
-          <w:szCs w:val="32"/>
-        </w:rPr>
-        <w:t xml:space="preserve">TODO </w:t>
-      </w:r>
-      <w:r>
-        <w:rPr>
-          <w:rFonts w:ascii="Verdana" w:hAnsi="Verdana"/>
-          <w:sz w:val="32"/>
-          <w:szCs w:val="32"/>
-        </w:rPr>
-        <w:t>updating camera and fluids]</w:t>
+          <w:sz w:val="32"/>
+          <w:szCs w:val="32"/>
+        </w:rPr>
+      </w:pPr>
+      <w:proofErr w:type="spellStart"/>
+      <w:r>
+        <w:rPr>
+          <w:rFonts w:ascii="Verdana" w:hAnsi="Verdana"/>
+          <w:sz w:val="32"/>
+          <w:szCs w:val="32"/>
+        </w:rPr>
+        <w:t>v_sync</w:t>
+      </w:r>
+      <w:proofErr w:type="spellEnd"/>
+      <w:r>
+        <w:rPr>
+          <w:rFonts w:ascii="Verdana" w:hAnsi="Verdana"/>
+          <w:sz w:val="32"/>
+          <w:szCs w:val="32"/>
+        </w:rPr>
+        <w:t xml:space="preserve"> &lt;bool&gt;</w:t>
+      </w:r>
+      <w:r>
+        <w:rPr>
+          <w:rFonts w:ascii="Verdana" w:hAnsi="Verdana"/>
+          <w:sz w:val="32"/>
+          <w:szCs w:val="32"/>
+        </w:rPr>
+        <w:t xml:space="preserve">, </w:t>
+      </w:r>
+      <w:proofErr w:type="spellStart"/>
+      <w:r>
+        <w:rPr>
+          <w:rFonts w:ascii="Verdana" w:hAnsi="Verdana"/>
+          <w:sz w:val="32"/>
+          <w:szCs w:val="32"/>
+        </w:rPr>
+        <w:t>vsync</w:t>
+      </w:r>
+      <w:proofErr w:type="spellEnd"/>
+      <w:r>
+        <w:rPr>
+          <w:rFonts w:ascii="Verdana" w:hAnsi="Verdana"/>
+          <w:sz w:val="32"/>
+          <w:szCs w:val="32"/>
+        </w:rPr>
+        <w:t>&lt;bool&gt;</w:t>
+      </w:r>
+      <w:r>
+        <w:rPr>
+          <w:rFonts w:ascii="Verdana" w:hAnsi="Verdana"/>
+          <w:sz w:val="32"/>
+          <w:szCs w:val="32"/>
+        </w:rPr>
+        <w:t>: whether</w:t>
+      </w:r>
+      <w:r>
+        <w:rPr>
+          <w:rFonts w:ascii="Verdana" w:hAnsi="Verdana"/>
+          <w:sz w:val="32"/>
+          <w:szCs w:val="32"/>
+        </w:rPr>
+        <w:t xml:space="preserve"> or not you</w:t>
+      </w:r>
+      <w:r>
+        <w:rPr>
+          <w:rFonts w:ascii="Verdana" w:hAnsi="Verdana"/>
+          <w:sz w:val="32"/>
+          <w:szCs w:val="32"/>
+        </w:rPr>
+        <w:t xml:space="preserve"> </w:t>
+      </w:r>
+      <w:proofErr w:type="spellStart"/>
+      <w:r>
+        <w:rPr>
+          <w:rFonts w:ascii="Verdana" w:hAnsi="Verdana"/>
+          <w:sz w:val="32"/>
+          <w:szCs w:val="32"/>
+        </w:rPr>
+        <w:t>wanna</w:t>
+      </w:r>
+      <w:proofErr w:type="spellEnd"/>
+      <w:r>
+        <w:rPr>
+          <w:rFonts w:ascii="Verdana" w:hAnsi="Verdana"/>
+          <w:sz w:val="32"/>
+          <w:szCs w:val="32"/>
+        </w:rPr>
+        <w:t xml:space="preserve"> </w:t>
+      </w:r>
+      <w:proofErr w:type="spellStart"/>
+      <w:r>
+        <w:rPr>
+          <w:rFonts w:ascii="Verdana" w:hAnsi="Verdana"/>
+          <w:sz w:val="32"/>
+          <w:szCs w:val="32"/>
+        </w:rPr>
+        <w:t>vsync</w:t>
+      </w:r>
+      <w:proofErr w:type="spellEnd"/>
+      <w:r>
+        <w:rPr>
+          <w:rFonts w:ascii="Verdana" w:hAnsi="Verdana"/>
+          <w:sz w:val="32"/>
+          <w:szCs w:val="32"/>
+        </w:rPr>
+        <w:t xml:space="preserve"> on or off</w:t>
       </w:r>
       <w:r>
         <w:rPr>
@@ -704,6 +1515,14 @@
           <w:szCs w:val="32"/>
         </w:rPr>
         <w:t>.</w:t>
+      </w:r>
+      <w:r>
+        <w:rPr>
+          <w:rFonts w:ascii="Verdana" w:hAnsi="Verdana"/>
+          <w:sz w:val="32"/>
+          <w:szCs w:val="32"/>
+        </w:rPr>
+        <w:t xml:space="preserve"> If it’s on (you’ve set it to true) your fps is capped to your monitor refresh rate.</w:t>
       </w:r>
     </w:p>
     <w:p>
@@ -715,102 +1534,82 @@
         </w:numPr>
         <w:rPr>
           <w:rFonts w:ascii="Verdana" w:hAnsi="Verdana"/>
-          <w:color w:val="00B050"/>
-          <w:sz w:val="32"/>
-          <w:szCs w:val="32"/>
-        </w:rPr>
-      </w:pPr>
-      <w:r>
-        <w:rPr>
-          <w:rFonts w:ascii="Verdana" w:hAnsi="Verdana"/>
-          <w:sz w:val="32"/>
-          <w:szCs w:val="32"/>
-        </w:rPr>
-        <w:t>Chunk function which check in which chunk is certain block is now fixed.</w:t>
-      </w:r>
-    </w:p>
-    <w:p>
-      <w:pPr>
-        <w:pStyle w:val="NoSpacing"/>
-        <w:rPr>
-          <w:rFonts w:ascii="Verdana" w:hAnsi="Verdana"/>
-          <w:b/>
-          <w:color w:val="FF0000"/>
-          <w:sz w:val="48"/>
-        </w:rPr>
-      </w:pPr>
-    </w:p>
-    <w:p>
-      <w:pPr>
-        <w:pStyle w:val="NoSpacing"/>
-        <w:rPr>
-          <w:rFonts w:ascii="Verdana" w:hAnsi="Verdana"/>
-          <w:color w:val="00B050"/>
-          <w:sz w:val="32"/>
-          <w:szCs w:val="32"/>
-        </w:rPr>
-      </w:pPr>
-    </w:p>
-    <w:p>
-      <w:pPr>
-        <w:pStyle w:val="NoSpacing"/>
-        <w:rPr>
-          <w:rFonts w:ascii="Verdana" w:hAnsi="Verdana"/>
-        </w:rPr>
-      </w:pPr>
-    </w:p>
-    <w:p>
-      <w:pPr>
-        <w:pStyle w:val="NoSpacing"/>
-        <w:rPr>
-          <w:rFonts w:ascii="Verdana" w:hAnsi="Verdana"/>
-          <w:b/>
-          <w:sz w:val="48"/>
-        </w:rPr>
-      </w:pPr>
-      <w:bookmarkStart w:id="0" w:name="_GoBack"/>
-      <w:bookmarkEnd w:id="0"/>
-      <w:r>
-        <w:rPr>
-          <w:rFonts w:ascii="Verdana" w:hAnsi="Verdana"/>
-          <w:b/>
-          <w:sz w:val="48"/>
-        </w:rPr>
-        <w:lastRenderedPageBreak/>
-        <w:t>Available commands:</w:t>
-      </w:r>
-    </w:p>
-    <w:p>
-      <w:pPr>
-        <w:pStyle w:val="NoSpacing"/>
-        <w:rPr>
-          <w:rFonts w:ascii="Verdana" w:hAnsi="Verdana"/>
-          <w:sz w:val="40"/>
-        </w:rPr>
-      </w:pPr>
-      <w:r>
-        <w:rPr>
-          <w:rFonts w:ascii="Verdana" w:hAnsi="Verdana"/>
-          <w:sz w:val="40"/>
-        </w:rPr>
-        <w:t xml:space="preserve">In order to type command </w:t>
-      </w:r>
-      <w:proofErr w:type="gramStart"/>
-      <w:r>
-        <w:rPr>
-          <w:rFonts w:ascii="Verdana" w:hAnsi="Verdana"/>
-          <w:sz w:val="40"/>
-        </w:rPr>
-        <w:t>which is equivalent to options setup press key “~”</w:t>
-      </w:r>
-      <w:r>
-        <w:rPr>
-          <w:rFonts w:ascii="Verdana" w:hAnsi="Verdana"/>
-          <w:sz w:val="40"/>
-        </w:rPr>
-        <w:t>.</w:t>
-      </w:r>
-      <w:proofErr w:type="gramEnd"/>
+          <w:sz w:val="32"/>
+          <w:szCs w:val="32"/>
+        </w:rPr>
+      </w:pPr>
+      <w:proofErr w:type="spellStart"/>
+      <w:r>
+        <w:rPr>
+          <w:rFonts w:ascii="Verdana" w:hAnsi="Verdana"/>
+          <w:sz w:val="32"/>
+          <w:szCs w:val="32"/>
+        </w:rPr>
+        <w:t>mouse_sensitivity</w:t>
+      </w:r>
+      <w:proofErr w:type="spellEnd"/>
+      <w:r>
+        <w:rPr>
+          <w:rFonts w:ascii="Verdana" w:hAnsi="Verdana"/>
+          <w:sz w:val="32"/>
+          <w:szCs w:val="32"/>
+        </w:rPr>
+        <w:t>&lt;</w:t>
+      </w:r>
+      <w:proofErr w:type="spellStart"/>
+      <w:r>
+        <w:rPr>
+          <w:rFonts w:ascii="Verdana" w:hAnsi="Verdana"/>
+          <w:sz w:val="32"/>
+          <w:szCs w:val="32"/>
+        </w:rPr>
+        <w:t>num</w:t>
+      </w:r>
+      <w:proofErr w:type="spellEnd"/>
+      <w:r>
+        <w:rPr>
+          <w:rFonts w:ascii="Verdana" w:hAnsi="Verdana"/>
+          <w:sz w:val="32"/>
+          <w:szCs w:val="32"/>
+        </w:rPr>
+        <w:t xml:space="preserve">&gt;, </w:t>
+      </w:r>
+      <w:proofErr w:type="spellStart"/>
+      <w:r>
+        <w:rPr>
+          <w:rFonts w:ascii="Verdana" w:hAnsi="Verdana"/>
+          <w:sz w:val="32"/>
+          <w:szCs w:val="32"/>
+        </w:rPr>
+        <w:t>msens</w:t>
+      </w:r>
+      <w:proofErr w:type="spellEnd"/>
+      <w:r>
+        <w:rPr>
+          <w:rFonts w:ascii="Verdana" w:hAnsi="Verdana"/>
+          <w:sz w:val="32"/>
+          <w:szCs w:val="32"/>
+        </w:rPr>
+        <w:t xml:space="preserve"> &lt;</w:t>
+      </w:r>
+      <w:proofErr w:type="spellStart"/>
+      <w:r>
+        <w:rPr>
+          <w:rFonts w:ascii="Verdana" w:hAnsi="Verdana"/>
+          <w:sz w:val="32"/>
+          <w:szCs w:val="32"/>
+        </w:rPr>
+        <w:t>num</w:t>
+      </w:r>
+      <w:proofErr w:type="spellEnd"/>
+      <w:r>
+        <w:rPr>
+          <w:rFonts w:ascii="Verdana" w:hAnsi="Verdana"/>
+          <w:sz w:val="32"/>
+          <w:szCs w:val="32"/>
+        </w:rPr>
+        <w:t>&gt;: sets mouse sensitivity to this value.</w:t>
+      </w:r>
     </w:p>
     <w:p>
       <w:pPr>
@@ -825,6 +1624,24 @@
           <w:szCs w:val="32"/>
         </w:rPr>
       </w:pPr>
+      <w:proofErr w:type="gramStart"/>
+      <w:r>
+        <w:rPr>
+          <w:rFonts w:ascii="Verdana" w:hAnsi="Verdana"/>
+          <w:sz w:val="32"/>
+          <w:szCs w:val="32"/>
+        </w:rPr>
+        <w:t>music</w:t>
+      </w:r>
+      <w:proofErr w:type="gramEnd"/>
+      <w:r>
+        <w:rPr>
+          <w:rFonts w:ascii="Verdana" w:hAnsi="Verdana"/>
+          <w:sz w:val="32"/>
+          <w:szCs w:val="32"/>
+        </w:rPr>
+        <w:t xml:space="preserve"> &lt;</w:t>
+      </w:r>
       <w:proofErr w:type="spellStart"/>
       <w:r>
         <w:rPr>
@@ -832,7 +1649,7 @@
           <w:sz w:val="32"/>
           <w:szCs w:val="32"/>
         </w:rPr>
-        <w:t>fps_max</w:t>
+        <w:t>num</w:t>
       </w:r>
       <w:proofErr w:type="spellEnd"/>
       <w:r>
@@ -841,7 +1658,7 @@
           <w:sz w:val="32"/>
           <w:szCs w:val="32"/>
         </w:rPr>
-        <w:t>&lt;</w:t>
+        <w:t>&gt;, sound &lt;</w:t>
       </w:r>
       <w:proofErr w:type="spellStart"/>
       <w:r>
@@ -859,77 +1676,51 @@
           <w:sz w:val="32"/>
           <w:szCs w:val="32"/>
         </w:rPr>
-        <w:t xml:space="preserve">&gt;, </w:t>
-      </w:r>
-      <w:proofErr w:type="spellStart"/>
-      <w:r>
-        <w:rPr>
-          <w:rFonts w:ascii="Verdana" w:hAnsi="Verdana"/>
-          <w:sz w:val="32"/>
-          <w:szCs w:val="32"/>
-        </w:rPr>
-        <w:t>fpsMax</w:t>
-      </w:r>
-      <w:proofErr w:type="spellEnd"/>
-      <w:r>
-        <w:rPr>
-          <w:rFonts w:ascii="Verdana" w:hAnsi="Verdana"/>
-          <w:sz w:val="32"/>
-          <w:szCs w:val="32"/>
-        </w:rPr>
-        <w:t>&lt;</w:t>
-      </w:r>
-      <w:proofErr w:type="spellStart"/>
-      <w:r>
-        <w:rPr>
-          <w:rFonts w:ascii="Verdana" w:hAnsi="Verdana"/>
-          <w:sz w:val="32"/>
-          <w:szCs w:val="32"/>
-        </w:rPr>
-        <w:t>num</w:t>
-      </w:r>
-      <w:proofErr w:type="spellEnd"/>
-      <w:r>
-        <w:rPr>
-          <w:rFonts w:ascii="Verdana" w:hAnsi="Verdana"/>
-          <w:sz w:val="32"/>
-          <w:szCs w:val="32"/>
-        </w:rPr>
-        <w:t xml:space="preserve">&gt;: allowing </w:t>
-      </w:r>
-      <w:proofErr w:type="gramStart"/>
-      <w:r>
-        <w:rPr>
-          <w:rFonts w:ascii="Verdana" w:hAnsi="Verdana"/>
-          <w:sz w:val="32"/>
-          <w:szCs w:val="32"/>
-        </w:rPr>
-        <w:t>to change</w:t>
-      </w:r>
-      <w:proofErr w:type="gramEnd"/>
-      <w:r>
-        <w:rPr>
-          <w:rFonts w:ascii="Verdana" w:hAnsi="Verdana"/>
-          <w:sz w:val="32"/>
-          <w:szCs w:val="32"/>
-        </w:rPr>
-        <w:t xml:space="preserve"> max fps</w:t>
-      </w:r>
-      <w:r>
-        <w:rPr>
-          <w:rFonts w:ascii="Verdana" w:hAnsi="Verdana"/>
-          <w:sz w:val="32"/>
-          <w:szCs w:val="32"/>
-        </w:rPr>
-        <w:t xml:space="preserve"> (it must be positive number)</w:t>
-      </w:r>
-      <w:r>
-        <w:rPr>
-          <w:rFonts w:ascii="Verdana" w:hAnsi="Verdana"/>
-          <w:sz w:val="32"/>
-          <w:szCs w:val="32"/>
-        </w:rPr>
-        <w:t>.</w:t>
+        <w:t>&gt; : sets respectively music and sound</w:t>
+      </w:r>
+      <w:r>
+        <w:rPr>
+          <w:rFonts w:ascii="Verdana" w:hAnsi="Verdana"/>
+          <w:sz w:val="32"/>
+          <w:szCs w:val="32"/>
+        </w:rPr>
+        <w:t xml:space="preserve"> volume</w:t>
+      </w:r>
+      <w:r>
+        <w:rPr>
+          <w:rFonts w:ascii="Verdana" w:hAnsi="Verdana"/>
+          <w:sz w:val="32"/>
+          <w:szCs w:val="32"/>
+        </w:rPr>
+        <w:t xml:space="preserve"> </w:t>
+      </w:r>
+      <w:r>
+        <w:rPr>
+          <w:rFonts w:ascii="Verdana" w:hAnsi="Verdana"/>
+          <w:sz w:val="32"/>
+          <w:szCs w:val="32"/>
+        </w:rPr>
+        <w:t>to this value.</w:t>
+      </w:r>
+    </w:p>
+    <w:p>
+      <w:pPr>
+        <w:pStyle w:val="NoSpacing"/>
+        <w:rPr>
+          <w:rFonts w:ascii="Verdana" w:hAnsi="Verdana"/>
+          <w:b/>
+          <w:sz w:val="48"/>
+          <w:szCs w:val="32"/>
+        </w:rPr>
+      </w:pPr>
+      <w:r>
+        <w:rPr>
+          <w:rFonts w:ascii="Verdana" w:hAnsi="Verdana"/>
+          <w:b/>
+          <w:sz w:val="48"/>
+          <w:szCs w:val="32"/>
+        </w:rPr>
+        <w:t>Notes:</w:t>
       </w:r>
     </w:p>
     <w:p>
@@ -945,31 +1736,13 @@
           <w:szCs w:val="32"/>
         </w:rPr>
       </w:pPr>
-      <w:proofErr w:type="gramStart"/>
-      <w:r>
-        <w:rPr>
-          <w:rFonts w:ascii="Verdana" w:hAnsi="Verdana"/>
-          <w:sz w:val="32"/>
-          <w:szCs w:val="32"/>
-        </w:rPr>
-        <w:t>resolution&lt;</w:t>
-      </w:r>
-      <w:proofErr w:type="gramEnd"/>
-      <w:r>
-        <w:rPr>
-          <w:rFonts w:ascii="Verdana" w:hAnsi="Verdana"/>
-          <w:sz w:val="32"/>
-          <w:szCs w:val="32"/>
-        </w:rPr>
-        <w:t>width&gt;&lt;height&gt;, res&lt;width&gt;&lt;height&gt;: allowing to change resolution (min resolution is 640x480 whilst</w:t>
-      </w:r>
-      <w:r>
-        <w:rPr>
-          <w:rFonts w:ascii="Verdana" w:hAnsi="Verdana"/>
-          <w:sz w:val="32"/>
-          <w:szCs w:val="32"/>
-        </w:rPr>
-        <w:t xml:space="preserve"> max is your native resolution).</w:t>
+      <w:r>
+        <w:rPr>
+          <w:rFonts w:ascii="Verdana" w:hAnsi="Verdana"/>
+          <w:sz w:val="32"/>
+          <w:szCs w:val="32"/>
+        </w:rPr>
+        <w:t>Game uses LWJGL 3.2.3 since v 02 (BELARUS).</w:t>
       </w:r>
     </w:p>
     <w:p>
@@ -985,51 +1758,69 @@
           <w:szCs w:val="32"/>
         </w:rPr>
       </w:pPr>
-      <w:proofErr w:type="spellStart"/>
-      <w:proofErr w:type="gramStart"/>
-      <w:r>
-        <w:rPr>
-          <w:rFonts w:ascii="Verdana" w:hAnsi="Verdana"/>
-          <w:sz w:val="32"/>
-          <w:szCs w:val="32"/>
-        </w:rPr>
-        <w:t>fullscreen</w:t>
-      </w:r>
-      <w:proofErr w:type="spellEnd"/>
-      <w:proofErr w:type="gramEnd"/>
-      <w:r>
-        <w:rPr>
-          <w:rFonts w:ascii="Verdana" w:hAnsi="Verdana"/>
-          <w:sz w:val="32"/>
-          <w:szCs w:val="32"/>
-        </w:rPr>
-        <w:t>:</w:t>
-      </w:r>
-      <w:r>
-        <w:rPr>
-          <w:rFonts w:ascii="Verdana" w:hAnsi="Verdana"/>
-          <w:sz w:val="32"/>
-          <w:szCs w:val="32"/>
-        </w:rPr>
-        <w:t xml:space="preserve"> makes your game run </w:t>
-      </w:r>
-      <w:proofErr w:type="spellStart"/>
-      <w:r>
-        <w:rPr>
-          <w:rFonts w:ascii="Verdana" w:hAnsi="Verdana"/>
-          <w:sz w:val="32"/>
-          <w:szCs w:val="32"/>
-        </w:rPr>
-        <w:t>fullscreen</w:t>
-      </w:r>
-      <w:proofErr w:type="spellEnd"/>
-      <w:r>
-        <w:rPr>
-          <w:rFonts w:ascii="Verdana" w:hAnsi="Verdana"/>
-          <w:sz w:val="32"/>
-          <w:szCs w:val="32"/>
-        </w:rPr>
-        <w:t>.</w:t>
+      <w:r>
+        <w:rPr>
+          <w:rFonts w:ascii="Verdana" w:hAnsi="Verdana"/>
+          <w:sz w:val="32"/>
+          <w:szCs w:val="32"/>
+        </w:rPr>
+        <w:t xml:space="preserve">Game requires Dual Core processor with support for at least 2 threads. </w:t>
+      </w:r>
+      <w:r>
+        <w:rPr>
+          <w:rFonts w:ascii="Verdana" w:hAnsi="Verdana"/>
+          <w:sz w:val="32"/>
+          <w:szCs w:val="32"/>
+        </w:rPr>
+        <w:t>Game implementation is multithreaded (</w:t>
+      </w:r>
+      <w:r>
+        <w:rPr>
+          <w:rFonts w:ascii="Verdana" w:hAnsi="Verdana"/>
+          <w:sz w:val="32"/>
+          <w:szCs w:val="32"/>
+        </w:rPr>
+        <w:t>at most time 2</w:t>
+      </w:r>
+      <w:r>
+        <w:rPr>
+          <w:rFonts w:ascii="Verdana" w:hAnsi="Verdana"/>
+          <w:sz w:val="32"/>
+          <w:szCs w:val="32"/>
+        </w:rPr>
+        <w:t xml:space="preserve"> </w:t>
+      </w:r>
+      <w:r>
+        <w:rPr>
+          <w:rFonts w:ascii="Verdana" w:hAnsi="Verdana"/>
+          <w:sz w:val="32"/>
+          <w:szCs w:val="32"/>
+        </w:rPr>
+        <w:t>threads will</w:t>
+      </w:r>
+      <w:r>
+        <w:rPr>
+          <w:rFonts w:ascii="Verdana" w:hAnsi="Verdana"/>
+          <w:sz w:val="32"/>
+          <w:szCs w:val="32"/>
+        </w:rPr>
+        <w:t xml:space="preserve"> be active</w:t>
+      </w:r>
+      <w:r>
+        <w:rPr>
+          <w:rFonts w:ascii="Verdana" w:hAnsi="Verdana"/>
+          <w:sz w:val="32"/>
+          <w:szCs w:val="32"/>
+        </w:rPr>
+        <w:t xml:space="preserve"> + 1 additional thread if random level generator is being used or when loading or saving level is in progress</w:t>
+      </w:r>
+      <w:r>
+        <w:rPr>
+          <w:rFonts w:ascii="Verdana" w:hAnsi="Verdana"/>
+          <w:sz w:val="32"/>
+          <w:szCs w:val="32"/>
+        </w:rPr>
+        <w:t>).</w:t>
       </w:r>
     </w:p>
     <w:p>
@@ -1045,31 +1836,61 @@
           <w:szCs w:val="32"/>
         </w:rPr>
       </w:pPr>
-      <w:proofErr w:type="gramStart"/>
-      <w:r>
-        <w:rPr>
-          <w:rFonts w:ascii="Verdana" w:hAnsi="Verdana"/>
-          <w:sz w:val="32"/>
-          <w:szCs w:val="32"/>
-        </w:rPr>
-        <w:t>windowed</w:t>
-      </w:r>
-      <w:proofErr w:type="gramEnd"/>
-      <w:r>
-        <w:rPr>
-          <w:rFonts w:ascii="Verdana" w:hAnsi="Verdana"/>
-          <w:sz w:val="32"/>
-          <w:szCs w:val="32"/>
-        </w:rPr>
-        <w:t xml:space="preserve">: makes your game run </w:t>
-      </w:r>
-      <w:r>
-        <w:rPr>
-          <w:rFonts w:ascii="Verdana" w:hAnsi="Verdana"/>
-          <w:sz w:val="32"/>
-          <w:szCs w:val="32"/>
-        </w:rPr>
-        <w:t>windowed mode.</w:t>
+      <w:r>
+        <w:rPr>
+          <w:rFonts w:ascii="Verdana" w:hAnsi="Verdana"/>
+          <w:sz w:val="32"/>
+          <w:szCs w:val="32"/>
+        </w:rPr>
+        <w:t>Running the game requires Open</w:t>
+      </w:r>
+      <w:r>
+        <w:rPr>
+          <w:rFonts w:ascii="Verdana" w:hAnsi="Verdana"/>
+          <w:sz w:val="32"/>
+          <w:szCs w:val="32"/>
+        </w:rPr>
+        <w:t>GL 2</w:t>
+      </w:r>
+      <w:r>
+        <w:rPr>
+          <w:rFonts w:ascii="Verdana" w:hAnsi="Verdana"/>
+          <w:sz w:val="32"/>
+          <w:szCs w:val="32"/>
+        </w:rPr>
+        <w:t>.</w:t>
+      </w:r>
+      <w:r>
+        <w:rPr>
+          <w:rFonts w:ascii="Verdana" w:hAnsi="Verdana"/>
+          <w:sz w:val="32"/>
+          <w:szCs w:val="32"/>
+        </w:rPr>
+        <w:t>0</w:t>
+      </w:r>
+      <w:r>
+        <w:rPr>
+          <w:rFonts w:ascii="Verdana" w:hAnsi="Verdana"/>
+          <w:sz w:val="32"/>
+          <w:szCs w:val="32"/>
+        </w:rPr>
+        <w:t xml:space="preserve"> (on graphic cards since </w:t>
+      </w:r>
+      <w:r>
+        <w:rPr>
+          <w:rFonts w:ascii="Verdana" w:hAnsi="Verdana"/>
+          <w:sz w:val="32"/>
+          <w:szCs w:val="32"/>
+        </w:rPr>
+        <w:t>April 2004</w:t>
+      </w:r>
+      <w:r>
+        <w:rPr>
+          <w:rFonts w:ascii="Verdana" w:hAnsi="Verdana"/>
+          <w:sz w:val="32"/>
+          <w:szCs w:val="32"/>
+        </w:rPr>
+        <w:t>) or later.</w:t>
       </w:r>
     </w:p>
     <w:p>
@@ -1085,125 +1906,31 @@
           <w:szCs w:val="32"/>
         </w:rPr>
       </w:pPr>
-      <w:proofErr w:type="spellStart"/>
-      <w:r>
-        <w:rPr>
-          <w:rFonts w:ascii="Verdana" w:hAnsi="Verdana"/>
-          <w:sz w:val="32"/>
-          <w:szCs w:val="32"/>
-        </w:rPr>
-        <w:t>v_sync</w:t>
-      </w:r>
-      <w:proofErr w:type="spellEnd"/>
-      <w:r>
-        <w:rPr>
-          <w:rFonts w:ascii="Verdana" w:hAnsi="Verdana"/>
-          <w:sz w:val="32"/>
-          <w:szCs w:val="32"/>
-        </w:rPr>
-        <w:t xml:space="preserve"> &lt;bool&gt;</w:t>
-      </w:r>
-      <w:r>
-        <w:rPr>
-          <w:rFonts w:ascii="Verdana" w:hAnsi="Verdana"/>
-          <w:sz w:val="32"/>
-          <w:szCs w:val="32"/>
-        </w:rPr>
-        <w:t xml:space="preserve">, </w:t>
-      </w:r>
-      <w:proofErr w:type="spellStart"/>
-      <w:r>
-        <w:rPr>
-          <w:rFonts w:ascii="Verdana" w:hAnsi="Verdana"/>
-          <w:sz w:val="32"/>
-          <w:szCs w:val="32"/>
-        </w:rPr>
-        <w:t>vsync</w:t>
-      </w:r>
-      <w:proofErr w:type="spellEnd"/>
-      <w:r>
-        <w:rPr>
-          <w:rFonts w:ascii="Verdana" w:hAnsi="Verdana"/>
-          <w:sz w:val="32"/>
-          <w:szCs w:val="32"/>
-        </w:rPr>
-        <w:t>&lt;bool&gt;</w:t>
-      </w:r>
-      <w:r>
-        <w:rPr>
-          <w:rFonts w:ascii="Verdana" w:hAnsi="Verdana"/>
-          <w:sz w:val="32"/>
-          <w:szCs w:val="32"/>
-        </w:rPr>
-        <w:t>: whether</w:t>
-      </w:r>
-      <w:r>
-        <w:rPr>
-          <w:rFonts w:ascii="Verdana" w:hAnsi="Verdana"/>
-          <w:sz w:val="32"/>
-          <w:szCs w:val="32"/>
-        </w:rPr>
-        <w:t xml:space="preserve"> or not you</w:t>
-      </w:r>
-      <w:r>
-        <w:rPr>
-          <w:rFonts w:ascii="Verdana" w:hAnsi="Verdana"/>
-          <w:sz w:val="32"/>
-          <w:szCs w:val="32"/>
-        </w:rPr>
-        <w:t xml:space="preserve"> </w:t>
-      </w:r>
-      <w:proofErr w:type="spellStart"/>
-      <w:r>
-        <w:rPr>
-          <w:rFonts w:ascii="Verdana" w:hAnsi="Verdana"/>
-          <w:sz w:val="32"/>
-          <w:szCs w:val="32"/>
-        </w:rPr>
-        <w:t>wanna</w:t>
-      </w:r>
-      <w:proofErr w:type="spellEnd"/>
-      <w:r>
-        <w:rPr>
-          <w:rFonts w:ascii="Verdana" w:hAnsi="Verdana"/>
-          <w:sz w:val="32"/>
-          <w:szCs w:val="32"/>
-        </w:rPr>
-        <w:t xml:space="preserve"> </w:t>
-      </w:r>
-      <w:proofErr w:type="spellStart"/>
-      <w:r>
-        <w:rPr>
-          <w:rFonts w:ascii="Verdana" w:hAnsi="Verdana"/>
-          <w:sz w:val="32"/>
-          <w:szCs w:val="32"/>
-        </w:rPr>
-        <w:t>vsync</w:t>
-      </w:r>
-      <w:proofErr w:type="spellEnd"/>
-      <w:r>
-        <w:rPr>
-          <w:rFonts w:ascii="Verdana" w:hAnsi="Verdana"/>
-          <w:sz w:val="32"/>
-          <w:szCs w:val="32"/>
-        </w:rPr>
-        <w:t xml:space="preserve"> on or off</w:t>
-      </w:r>
-      <w:r>
-        <w:rPr>
-          <w:rFonts w:ascii="Verdana" w:hAnsi="Verdana"/>
-          <w:sz w:val="32"/>
-          <w:szCs w:val="32"/>
-        </w:rPr>
-        <w:t>.</w:t>
-      </w:r>
-      <w:r>
-        <w:rPr>
-          <w:rFonts w:ascii="Verdana" w:hAnsi="Verdana"/>
-          <w:sz w:val="32"/>
-          <w:szCs w:val="32"/>
-        </w:rPr>
-        <w:t xml:space="preserve"> If it’s on (you’ve set it to true) your fps is capped to your monitor refresh rate.</w:t>
+      <w:r>
+        <w:rPr>
+          <w:rFonts w:ascii="Verdana" w:hAnsi="Verdana"/>
+          <w:sz w:val="32"/>
+          <w:szCs w:val="32"/>
+        </w:rPr>
+        <w:t>Game is implemented using Java version 1.8. (</w:t>
+      </w:r>
+      <w:proofErr w:type="gramStart"/>
+      <w:r>
+        <w:rPr>
+          <w:rFonts w:ascii="Verdana" w:hAnsi="Verdana"/>
+          <w:sz w:val="32"/>
+          <w:szCs w:val="32"/>
+        </w:rPr>
+        <w:t>requires</w:t>
+      </w:r>
+      <w:proofErr w:type="gramEnd"/>
+      <w:r>
+        <w:rPr>
+          <w:rFonts w:ascii="Verdana" w:hAnsi="Verdana"/>
+          <w:sz w:val="32"/>
+          <w:szCs w:val="32"/>
+        </w:rPr>
+        <w:t xml:space="preserve"> 1.8 or higher).</w:t>
       </w:r>
     </w:p>
     <w:p>
@@ -1219,206 +1946,41 @@
           <w:szCs w:val="32"/>
         </w:rPr>
       </w:pPr>
-      <w:proofErr w:type="spellStart"/>
-      <w:r>
-        <w:rPr>
-          <w:rFonts w:ascii="Verdana" w:hAnsi="Verdana"/>
-          <w:sz w:val="32"/>
-          <w:szCs w:val="32"/>
-        </w:rPr>
-        <w:t>water_efects</w:t>
-      </w:r>
-      <w:proofErr w:type="spellEnd"/>
-      <w:r>
-        <w:rPr>
-          <w:rFonts w:ascii="Verdana" w:hAnsi="Verdana"/>
-          <w:sz w:val="32"/>
-          <w:szCs w:val="32"/>
-        </w:rPr>
-        <w:t xml:space="preserve"> &lt;bool&gt;: enables (true) or disables (false) water effects (such as reflection).</w:t>
+      <w:r>
+        <w:rPr>
+          <w:rFonts w:ascii="Verdana" w:hAnsi="Verdana"/>
+          <w:sz w:val="32"/>
+          <w:szCs w:val="32"/>
+        </w:rPr>
+        <w:t>Light support version is lighter version of original designated for computers which are lower spec and prior generations.</w:t>
       </w:r>
     </w:p>
     <w:p>
       <w:pPr>
         <w:pStyle w:val="NoSpacing"/>
-        <w:numPr>
-          <w:ilvl w:val="0"/>
-          <w:numId w:val="19"/>
-        </w:numPr>
-        <w:rPr>
-          <w:rFonts w:ascii="Verdana" w:hAnsi="Verdana"/>
-          <w:sz w:val="32"/>
-          <w:szCs w:val="32"/>
-        </w:rPr>
-      </w:pPr>
-      <w:proofErr w:type="spellStart"/>
-      <w:r>
-        <w:rPr>
-          <w:rFonts w:ascii="Verdana" w:hAnsi="Verdana"/>
-          <w:sz w:val="32"/>
-          <w:szCs w:val="32"/>
-        </w:rPr>
-        <w:t>mouse_sensitivity</w:t>
-      </w:r>
-      <w:proofErr w:type="spellEnd"/>
-      <w:r>
-        <w:rPr>
-          <w:rFonts w:ascii="Verdana" w:hAnsi="Verdana"/>
-          <w:sz w:val="32"/>
-          <w:szCs w:val="32"/>
-        </w:rPr>
-        <w:t>&lt;</w:t>
-      </w:r>
-      <w:proofErr w:type="spellStart"/>
-      <w:r>
-        <w:rPr>
-          <w:rFonts w:ascii="Verdana" w:hAnsi="Verdana"/>
-          <w:sz w:val="32"/>
-          <w:szCs w:val="32"/>
-        </w:rPr>
-        <w:t>num</w:t>
-      </w:r>
-      <w:proofErr w:type="spellEnd"/>
-      <w:r>
-        <w:rPr>
-          <w:rFonts w:ascii="Verdana" w:hAnsi="Verdana"/>
-          <w:sz w:val="32"/>
-          <w:szCs w:val="32"/>
-        </w:rPr>
-        <w:t xml:space="preserve">&gt;, </w:t>
-      </w:r>
-      <w:proofErr w:type="spellStart"/>
-      <w:r>
-        <w:rPr>
-          <w:rFonts w:ascii="Verdana" w:hAnsi="Verdana"/>
-          <w:sz w:val="32"/>
-          <w:szCs w:val="32"/>
-        </w:rPr>
-        <w:t>msens</w:t>
-      </w:r>
-      <w:proofErr w:type="spellEnd"/>
-      <w:r>
-        <w:rPr>
-          <w:rFonts w:ascii="Verdana" w:hAnsi="Verdana"/>
-          <w:sz w:val="32"/>
-          <w:szCs w:val="32"/>
-        </w:rPr>
-        <w:t xml:space="preserve"> &lt;</w:t>
-      </w:r>
-      <w:proofErr w:type="spellStart"/>
-      <w:r>
-        <w:rPr>
-          <w:rFonts w:ascii="Verdana" w:hAnsi="Verdana"/>
-          <w:sz w:val="32"/>
-          <w:szCs w:val="32"/>
-        </w:rPr>
-        <w:t>num</w:t>
-      </w:r>
-      <w:proofErr w:type="spellEnd"/>
-      <w:r>
-        <w:rPr>
-          <w:rFonts w:ascii="Verdana" w:hAnsi="Verdana"/>
-          <w:sz w:val="32"/>
-          <w:szCs w:val="32"/>
-        </w:rPr>
-        <w:t>&gt;: sets mouse sensitivity to this value.</w:t>
-      </w:r>
+        <w:ind w:left="360"/>
+        <w:rPr>
+          <w:rFonts w:ascii="Verdana" w:hAnsi="Verdana"/>
+          <w:sz w:val="32"/>
+          <w:szCs w:val="32"/>
+        </w:rPr>
+      </w:pPr>
     </w:p>
     <w:p>
       <w:pPr>
         <w:pStyle w:val="NoSpacing"/>
-        <w:numPr>
-          <w:ilvl w:val="0"/>
-          <w:numId w:val="19"/>
-        </w:numPr>
-        <w:rPr>
-          <w:rFonts w:ascii="Verdana" w:hAnsi="Verdana"/>
-          <w:sz w:val="32"/>
-          <w:szCs w:val="32"/>
-        </w:rPr>
-      </w:pPr>
-      <w:proofErr w:type="gramStart"/>
-      <w:r>
-        <w:rPr>
-          <w:rFonts w:ascii="Verdana" w:hAnsi="Verdana"/>
-          <w:sz w:val="32"/>
-          <w:szCs w:val="32"/>
-        </w:rPr>
-        <w:t>music</w:t>
-      </w:r>
-      <w:proofErr w:type="gramEnd"/>
-      <w:r>
-        <w:rPr>
-          <w:rFonts w:ascii="Verdana" w:hAnsi="Verdana"/>
-          <w:sz w:val="32"/>
-          <w:szCs w:val="32"/>
-        </w:rPr>
-        <w:t xml:space="preserve"> &lt;</w:t>
-      </w:r>
-      <w:proofErr w:type="spellStart"/>
-      <w:r>
-        <w:rPr>
-          <w:rFonts w:ascii="Verdana" w:hAnsi="Verdana"/>
-          <w:sz w:val="32"/>
-          <w:szCs w:val="32"/>
-        </w:rPr>
-        <w:t>num</w:t>
-      </w:r>
-      <w:proofErr w:type="spellEnd"/>
-      <w:r>
-        <w:rPr>
-          <w:rFonts w:ascii="Verdana" w:hAnsi="Verdana"/>
-          <w:sz w:val="32"/>
-          <w:szCs w:val="32"/>
-        </w:rPr>
-        <w:t>&gt;, sound &lt;</w:t>
-      </w:r>
-      <w:proofErr w:type="spellStart"/>
-      <w:r>
-        <w:rPr>
-          <w:rFonts w:ascii="Verdana" w:hAnsi="Verdana"/>
-          <w:sz w:val="32"/>
-          <w:szCs w:val="32"/>
-        </w:rPr>
-        <w:t>num</w:t>
-      </w:r>
-      <w:proofErr w:type="spellEnd"/>
-      <w:r>
-        <w:rPr>
-          <w:rFonts w:ascii="Verdana" w:hAnsi="Verdana"/>
-          <w:sz w:val="32"/>
-          <w:szCs w:val="32"/>
-        </w:rPr>
-        <w:t>&gt; : sets respectively music and sound</w:t>
-      </w:r>
-      <w:r>
-        <w:rPr>
-          <w:rFonts w:ascii="Verdana" w:hAnsi="Verdana"/>
-          <w:sz w:val="32"/>
-          <w:szCs w:val="32"/>
-        </w:rPr>
-        <w:t xml:space="preserve"> volume</w:t>
-      </w:r>
-      <w:r>
-        <w:rPr>
-          <w:rFonts w:ascii="Verdana" w:hAnsi="Verdana"/>
-          <w:sz w:val="32"/>
-          <w:szCs w:val="32"/>
-        </w:rPr>
-        <w:t xml:space="preserve"> </w:t>
-      </w:r>
-      <w:r>
-        <w:rPr>
-          <w:rFonts w:ascii="Verdana" w:hAnsi="Verdana"/>
-          <w:sz w:val="32"/>
-          <w:szCs w:val="32"/>
-        </w:rPr>
-        <w:t>to this value.</w:t>
-      </w:r>
+        <w:ind w:left="360"/>
+        <w:rPr>
+          <w:rFonts w:ascii="Verdana" w:hAnsi="Verdana"/>
+          <w:sz w:val="32"/>
+          <w:szCs w:val="32"/>
+        </w:rPr>
+      </w:pPr>
     </w:p>
     <w:p>
       <w:pPr>
         <w:pStyle w:val="NoSpacing"/>
+        <w:ind w:left="360"/>
         <w:rPr>
           <w:rFonts w:ascii="Verdana" w:hAnsi="Verdana"/>
           <w:sz w:val="32"/>
@@ -1431,373 +1993,397 @@
         <w:pStyle w:val="NoSpacing"/>
         <w:rPr>
           <w:rFonts w:ascii="Verdana" w:hAnsi="Verdana"/>
-          <w:b/>
-          <w:sz w:val="48"/>
-          <w:szCs w:val="32"/>
-        </w:rPr>
-      </w:pPr>
-      <w:r>
-        <w:rPr>
-          <w:rFonts w:ascii="Verdana" w:hAnsi="Verdana"/>
-          <w:b/>
-          <w:sz w:val="48"/>
-          <w:szCs w:val="32"/>
-        </w:rPr>
-        <w:t>Notes:</w:t>
-      </w:r>
+          <w:sz w:val="32"/>
+          <w:szCs w:val="32"/>
+        </w:rPr>
+      </w:pPr>
+      <w:r>
+        <w:rPr>
+          <w:rFonts w:ascii="Verdana" w:hAnsi="Verdana"/>
+          <w:sz w:val="32"/>
+          <w:szCs w:val="32"/>
+        </w:rPr>
+        <w:t>Author: Alexander “</w:t>
+      </w:r>
+      <w:proofErr w:type="spellStart"/>
+      <w:r>
+        <w:rPr>
+          <w:rFonts w:ascii="Verdana" w:hAnsi="Verdana"/>
+          <w:sz w:val="32"/>
+          <w:szCs w:val="32"/>
+        </w:rPr>
+        <w:t>Ermac</w:t>
+      </w:r>
+      <w:proofErr w:type="spellEnd"/>
+      <w:r>
+        <w:rPr>
+          <w:rFonts w:ascii="Verdana" w:hAnsi="Verdana"/>
+          <w:sz w:val="32"/>
+          <w:szCs w:val="32"/>
+        </w:rPr>
+        <w:t xml:space="preserve">” </w:t>
+      </w:r>
+      <w:proofErr w:type="spellStart"/>
+      <w:r>
+        <w:rPr>
+          <w:rFonts w:ascii="Verdana" w:hAnsi="Verdana"/>
+          <w:sz w:val="32"/>
+          <w:szCs w:val="32"/>
+        </w:rPr>
+        <w:t>Stojanovich</w:t>
+      </w:r>
+      <w:proofErr w:type="spellEnd"/>
     </w:p>
     <w:p>
       <w:pPr>
         <w:pStyle w:val="NoSpacing"/>
-        <w:numPr>
-          <w:ilvl w:val="0"/>
-          <w:numId w:val="19"/>
-        </w:numPr>
-        <w:rPr>
-          <w:rFonts w:ascii="Verdana" w:hAnsi="Verdana"/>
-          <w:sz w:val="32"/>
-          <w:szCs w:val="32"/>
-        </w:rPr>
-      </w:pPr>
-      <w:r>
-        <w:rPr>
-          <w:rFonts w:ascii="Verdana" w:hAnsi="Verdana"/>
-          <w:sz w:val="32"/>
-          <w:szCs w:val="32"/>
-        </w:rPr>
-        <w:t>Game uses LWJGL 3.2.3 since v 02 (BELARUS).</w:t>
-      </w:r>
-    </w:p>
-    <w:p>
-      <w:pPr>
-        <w:pStyle w:val="NoSpacing"/>
-        <w:numPr>
-          <w:ilvl w:val="0"/>
-          <w:numId w:val="19"/>
-        </w:numPr>
-        <w:rPr>
-          <w:rFonts w:ascii="Verdana" w:hAnsi="Verdana"/>
-          <w:sz w:val="32"/>
-          <w:szCs w:val="32"/>
-        </w:rPr>
-      </w:pPr>
-      <w:r>
-        <w:rPr>
-          <w:rFonts w:ascii="Verdana" w:hAnsi="Verdana"/>
-          <w:sz w:val="32"/>
-          <w:szCs w:val="32"/>
-        </w:rPr>
-        <w:t xml:space="preserve">Game requires </w:t>
-      </w:r>
-      <w:r>
-        <w:rPr>
-          <w:rFonts w:ascii="Verdana" w:hAnsi="Verdana"/>
-          <w:sz w:val="32"/>
-          <w:szCs w:val="32"/>
-        </w:rPr>
-        <w:t>Dual</w:t>
-      </w:r>
-      <w:r>
-        <w:rPr>
-          <w:rFonts w:ascii="Verdana" w:hAnsi="Verdana"/>
-          <w:sz w:val="32"/>
-          <w:szCs w:val="32"/>
-        </w:rPr>
-        <w:t xml:space="preserve"> Core proces</w:t>
-      </w:r>
-      <w:r>
-        <w:rPr>
-          <w:rFonts w:ascii="Verdana" w:hAnsi="Verdana"/>
-          <w:sz w:val="32"/>
-          <w:szCs w:val="32"/>
-        </w:rPr>
-        <w:t xml:space="preserve">sor with support for at least 2 </w:t>
-      </w:r>
-      <w:r>
-        <w:rPr>
-          <w:rFonts w:ascii="Verdana" w:hAnsi="Verdana"/>
-          <w:sz w:val="32"/>
-          <w:szCs w:val="32"/>
-        </w:rPr>
-        <w:t xml:space="preserve">threads. </w:t>
-      </w:r>
-      <w:r>
-        <w:rPr>
-          <w:rFonts w:ascii="Verdana" w:hAnsi="Verdana"/>
-          <w:sz w:val="32"/>
-          <w:szCs w:val="32"/>
-        </w:rPr>
-        <w:t>Game implementation is multithread</w:t>
-      </w:r>
-      <w:r>
-        <w:rPr>
-          <w:rFonts w:ascii="Verdana" w:hAnsi="Verdana"/>
-          <w:sz w:val="32"/>
-          <w:szCs w:val="32"/>
-        </w:rPr>
-        <w:t>ed</w:t>
-      </w:r>
-      <w:r>
-        <w:rPr>
-          <w:rFonts w:ascii="Verdana" w:hAnsi="Verdana"/>
-          <w:sz w:val="32"/>
-          <w:szCs w:val="32"/>
-        </w:rPr>
-        <w:t xml:space="preserve"> (</w:t>
-      </w:r>
-      <w:r>
-        <w:rPr>
-          <w:rFonts w:ascii="Verdana" w:hAnsi="Verdana"/>
-          <w:sz w:val="32"/>
-          <w:szCs w:val="32"/>
-        </w:rPr>
-        <w:t xml:space="preserve">at most time </w:t>
-      </w:r>
-      <w:r>
-        <w:rPr>
-          <w:rFonts w:ascii="Verdana" w:hAnsi="Verdana"/>
-          <w:sz w:val="32"/>
-          <w:szCs w:val="32"/>
-        </w:rPr>
-        <w:t>2</w:t>
-      </w:r>
-      <w:r>
-        <w:rPr>
-          <w:rFonts w:ascii="Verdana" w:hAnsi="Verdana"/>
-          <w:sz w:val="32"/>
-          <w:szCs w:val="32"/>
-        </w:rPr>
-        <w:t xml:space="preserve"> </w:t>
-      </w:r>
-      <w:r>
-        <w:rPr>
-          <w:rFonts w:ascii="Verdana" w:hAnsi="Verdana"/>
-          <w:sz w:val="32"/>
-          <w:szCs w:val="32"/>
-        </w:rPr>
-        <w:t>threads will</w:t>
-      </w:r>
-      <w:r>
-        <w:rPr>
-          <w:rFonts w:ascii="Verdana" w:hAnsi="Verdana"/>
-          <w:sz w:val="32"/>
-          <w:szCs w:val="32"/>
-        </w:rPr>
-        <w:t xml:space="preserve"> be active</w:t>
-      </w:r>
-      <w:r>
-        <w:rPr>
-          <w:rFonts w:ascii="Verdana" w:hAnsi="Verdana"/>
-          <w:sz w:val="32"/>
-          <w:szCs w:val="32"/>
-        </w:rPr>
-        <w:t xml:space="preserve"> + 1 additional thread if random level generator is being used</w:t>
-      </w:r>
-      <w:r>
-        <w:rPr>
-          <w:rFonts w:ascii="Verdana" w:hAnsi="Verdana"/>
-          <w:sz w:val="32"/>
-          <w:szCs w:val="32"/>
-        </w:rPr>
-        <w:t xml:space="preserve"> or when loading or saving level is in progress</w:t>
-      </w:r>
-      <w:r>
-        <w:rPr>
-          <w:rFonts w:ascii="Verdana" w:hAnsi="Verdana"/>
-          <w:sz w:val="32"/>
-          <w:szCs w:val="32"/>
-        </w:rPr>
-        <w:t>)</w:t>
-      </w:r>
-      <w:r>
-        <w:rPr>
-          <w:rFonts w:ascii="Verdana" w:hAnsi="Verdana"/>
-          <w:sz w:val="32"/>
-          <w:szCs w:val="32"/>
-        </w:rPr>
-        <w:t>.</w:t>
-      </w:r>
-    </w:p>
-    <w:p>
-      <w:pPr>
-        <w:pStyle w:val="NoSpacing"/>
-        <w:numPr>
-          <w:ilvl w:val="0"/>
-          <w:numId w:val="19"/>
-        </w:numPr>
-        <w:rPr>
-          <w:rFonts w:ascii="Verdana" w:hAnsi="Verdana"/>
-          <w:sz w:val="32"/>
-          <w:szCs w:val="32"/>
-        </w:rPr>
-      </w:pPr>
-      <w:r>
-        <w:rPr>
-          <w:rFonts w:ascii="Verdana" w:hAnsi="Verdana"/>
-          <w:sz w:val="32"/>
-          <w:szCs w:val="32"/>
-        </w:rPr>
-        <w:t>Running the game requires</w:t>
-      </w:r>
-      <w:r>
-        <w:rPr>
-          <w:rFonts w:ascii="Verdana" w:hAnsi="Verdana"/>
-          <w:sz w:val="32"/>
-          <w:szCs w:val="32"/>
-        </w:rPr>
-        <w:t xml:space="preserve"> Open</w:t>
-      </w:r>
-      <w:r>
-        <w:rPr>
-          <w:rFonts w:ascii="Verdana" w:hAnsi="Verdana"/>
-          <w:sz w:val="32"/>
-          <w:szCs w:val="32"/>
-        </w:rPr>
-        <w:t>GL 2</w:t>
-      </w:r>
-      <w:r>
-        <w:rPr>
-          <w:rFonts w:ascii="Verdana" w:hAnsi="Verdana"/>
-          <w:sz w:val="32"/>
-          <w:szCs w:val="32"/>
-        </w:rPr>
-        <w:t>.</w:t>
-      </w:r>
-      <w:r>
-        <w:rPr>
-          <w:rFonts w:ascii="Verdana" w:hAnsi="Verdana"/>
-          <w:sz w:val="32"/>
-          <w:szCs w:val="32"/>
-        </w:rPr>
-        <w:t>0</w:t>
-      </w:r>
-      <w:r>
-        <w:rPr>
-          <w:rFonts w:ascii="Verdana" w:hAnsi="Verdana"/>
-          <w:sz w:val="32"/>
-          <w:szCs w:val="32"/>
-        </w:rPr>
-        <w:t xml:space="preserve"> (o</w:t>
-      </w:r>
-      <w:r>
-        <w:rPr>
-          <w:rFonts w:ascii="Verdana" w:hAnsi="Verdana"/>
-          <w:sz w:val="32"/>
-          <w:szCs w:val="32"/>
-        </w:rPr>
-        <w:t xml:space="preserve">n graphic cards since </w:t>
-      </w:r>
-      <w:r>
-        <w:rPr>
-          <w:rFonts w:ascii="Verdana" w:hAnsi="Verdana"/>
-          <w:sz w:val="32"/>
-          <w:szCs w:val="32"/>
-        </w:rPr>
-        <w:t>April 2004</w:t>
-      </w:r>
-      <w:r>
-        <w:rPr>
-          <w:rFonts w:ascii="Verdana" w:hAnsi="Verdana"/>
-          <w:sz w:val="32"/>
-          <w:szCs w:val="32"/>
-        </w:rPr>
-        <w:t>)</w:t>
-      </w:r>
-      <w:r>
-        <w:rPr>
-          <w:rFonts w:ascii="Verdana" w:hAnsi="Verdana"/>
-          <w:sz w:val="32"/>
-          <w:szCs w:val="32"/>
-        </w:rPr>
-        <w:t xml:space="preserve"> or later.</w:t>
-      </w:r>
-    </w:p>
-    <w:p>
-      <w:pPr>
-        <w:pStyle w:val="NoSpacing"/>
-        <w:numPr>
-          <w:ilvl w:val="0"/>
-          <w:numId w:val="19"/>
-        </w:numPr>
-        <w:rPr>
-          <w:rFonts w:ascii="Verdana" w:hAnsi="Verdana"/>
-          <w:sz w:val="32"/>
-          <w:szCs w:val="32"/>
-        </w:rPr>
-      </w:pPr>
-      <w:r>
-        <w:rPr>
-          <w:rFonts w:ascii="Verdana" w:hAnsi="Verdana"/>
-          <w:sz w:val="32"/>
-          <w:szCs w:val="32"/>
-        </w:rPr>
-        <w:t>Game is implemented using Java version 1.8. (</w:t>
-      </w:r>
-      <w:proofErr w:type="gramStart"/>
-      <w:r>
-        <w:rPr>
-          <w:rFonts w:ascii="Verdana" w:hAnsi="Verdana"/>
-          <w:sz w:val="32"/>
-          <w:szCs w:val="32"/>
-        </w:rPr>
-        <w:t>requires</w:t>
-      </w:r>
-      <w:proofErr w:type="gramEnd"/>
-      <w:r>
-        <w:rPr>
-          <w:rFonts w:ascii="Verdana" w:hAnsi="Verdana"/>
-          <w:sz w:val="32"/>
-          <w:szCs w:val="32"/>
-        </w:rPr>
-        <w:t xml:space="preserve"> 1.8 or higher).</w:t>
-      </w:r>
-    </w:p>
-    <w:p>
-      <w:pPr>
-        <w:pStyle w:val="NoSpacing"/>
-        <w:numPr>
-          <w:ilvl w:val="0"/>
-          <w:numId w:val="19"/>
-        </w:numPr>
-        <w:rPr>
-          <w:rFonts w:ascii="Verdana" w:hAnsi="Verdana"/>
-          <w:sz w:val="32"/>
-          <w:szCs w:val="32"/>
-        </w:rPr>
-      </w:pPr>
-      <w:r>
-        <w:rPr>
-          <w:rFonts w:ascii="Verdana" w:hAnsi="Verdana"/>
-          <w:sz w:val="32"/>
-          <w:szCs w:val="32"/>
-        </w:rPr>
-        <w:t>Light support version is lighter version of original designated for computers which are lower spec</w:t>
-      </w:r>
-      <w:r>
-        <w:rPr>
-          <w:rFonts w:ascii="Verdana" w:hAnsi="Verdana"/>
-          <w:sz w:val="32"/>
-          <w:szCs w:val="32"/>
-        </w:rPr>
-        <w:t xml:space="preserve"> and prior generations</w:t>
-      </w:r>
-      <w:r>
-        <w:rPr>
-          <w:rFonts w:ascii="Verdana" w:hAnsi="Verdana"/>
-          <w:sz w:val="32"/>
-          <w:szCs w:val="32"/>
-        </w:rPr>
-        <w:t>.</w:t>
+        <w:rPr>
+          <w:rFonts w:ascii="Verdana" w:hAnsi="Verdana"/>
+          <w:sz w:val="32"/>
+          <w:szCs w:val="32"/>
+        </w:rPr>
+      </w:pPr>
+      <w:r>
+        <w:rPr>
+          <w:rFonts w:ascii="Verdana" w:hAnsi="Verdana"/>
+          <w:sz w:val="32"/>
+          <w:szCs w:val="32"/>
+        </w:rPr>
+        <w:t xml:space="preserve">Testers: </w:t>
+      </w:r>
+      <w:proofErr w:type="spellStart"/>
+      <w:r>
+        <w:rPr>
+          <w:rFonts w:ascii="Verdana" w:hAnsi="Verdana"/>
+          <w:sz w:val="32"/>
+          <w:szCs w:val="32"/>
+        </w:rPr>
+        <w:t>JSomnia</w:t>
+      </w:r>
+      <w:proofErr w:type="spellEnd"/>
+      <w:r>
+        <w:rPr>
+          <w:rFonts w:ascii="Verdana" w:hAnsi="Verdana"/>
+          <w:sz w:val="32"/>
+          <w:szCs w:val="32"/>
+        </w:rPr>
+        <w:t>, Hellblade64</w:t>
       </w:r>
     </w:p>
     <w:sectPr>
+      <w:headerReference w:type="default" r:id="rId10"/>
+      <w:footerReference w:type="default" r:id="rId11"/>
       <w:pgSz w:w="12240" w:h="15840"/>
-      <w:pgMar w:top="720" w:right="720" w:bottom="720" w:left="720" w:header="720" w:footer="720" w:gutter="0"/>
+      <w:pgMar w:top="720" w:right="720" w:bottom="720" w:left="720" w:header="144" w:footer="144" w:gutter="0"/>
       <w:cols w:space="720"/>
       <w:docGrid w:linePitch="360"/>
     </w:sectPr>
   </w:body>
 </w:document>
+</file>
+
+<file path=word/endnotes.xml><?xml version="1.0" encoding="utf-8"?>
+<w:endnotes xmlns:wpc="http://schemas.microsoft.com/office/word/2010/wordprocessingCanvas" xmlns:mc="http://schemas.openxmlformats.org/markup-compatibility/2006" xmlns:o="urn:schemas-microsoft-com:office:office" xmlns:r="http://schemas.openxmlformats.org/officeDocument/2006/relationships" xmlns:m="http://schemas.openxmlformats.org/officeDocument/2006/math" xmlns:v="urn:schemas-microsoft-com:vml" xmlns:wp14="http://schemas.microsoft.com/office/word/2010/wordprocessingDrawing" xmlns:wp="http://schemas.openxmlformats.org/drawingml/2006/wordprocessingDrawing" xmlns:w10="urn:schemas-microsoft-com:office:word" xmlns:w="http://schemas.openxmlformats.org/wordprocessingml/2006/main" xmlns:w14="http://schemas.microsoft.com/office/word/2010/wordml" xmlns:wpg="http://schemas.microsoft.com/office/word/2010/wordprocessingGroup" xmlns:wpi="http://schemas.microsoft.com/office/word/2010/wordprocessingInk" xmlns:wne="http://schemas.microsoft.com/office/word/2006/wordml" xmlns:wps="http://schemas.microsoft.com/office/word/2010/wordprocessingShape" mc:Ignorable="w14 wp14">
+  <w:endnote w:type="separator" w:id="-1">
+    <w:p>
+      <w:pPr>
+        <w:spacing w:after="0" w:line="240" w:lineRule="auto"/>
+      </w:pPr>
+      <w:r>
+        <w:separator/>
+      </w:r>
+    </w:p>
+  </w:endnote>
+  <w:endnote w:type="continuationSeparator" w:id="0">
+    <w:p>
+      <w:pPr>
+        <w:spacing w:after="0" w:line="240" w:lineRule="auto"/>
+      </w:pPr>
+      <w:r>
+        <w:continuationSeparator/>
+      </w:r>
+    </w:p>
+  </w:endnote>
+</w:endnotes>
+</file>
+
+<file path=word/footer1.xml><?xml version="1.0" encoding="utf-8"?>
+<w:ftr xmlns:wpc="http://schemas.microsoft.com/office/word/2010/wordprocessingCanvas" xmlns:mc="http://schemas.openxmlformats.org/markup-compatibility/2006" xmlns:o="urn:schemas-microsoft-com:office:office" xmlns:r="http://schemas.openxmlformats.org/officeDocument/2006/relationships" xmlns:m="http://schemas.openxmlformats.org/officeDocument/2006/math" xmlns:v="urn:schemas-microsoft-com:vml" xmlns:wp14="http://schemas.microsoft.com/office/word/2010/wordprocessingDrawing" xmlns:wp="http://schemas.openxmlformats.org/drawingml/2006/wordprocessingDrawing" xmlns:w10="urn:schemas-microsoft-com:office:word" xmlns:w="http://schemas.openxmlformats.org/wordprocessingml/2006/main" xmlns:w14="http://schemas.microsoft.com/office/word/2010/wordml" xmlns:wpg="http://schemas.microsoft.com/office/word/2010/wordprocessingGroup" xmlns:wpi="http://schemas.microsoft.com/office/word/2010/wordprocessingInk" xmlns:wne="http://schemas.microsoft.com/office/word/2006/wordml" xmlns:wps="http://schemas.microsoft.com/office/word/2010/wordprocessingShape" mc:Ignorable="w14 wp14">
+  <w:sdt>
+    <w:sdtPr>
+      <w:rPr>
+        <w:rFonts w:asciiTheme="majorHAnsi" w:eastAsiaTheme="majorEastAsia" w:hAnsiTheme="majorHAnsi" w:cstheme="majorBidi"/>
+      </w:rPr>
+      <w:id w:val="-1150436321"/>
+      <w:docPartObj>
+        <w:docPartGallery w:val="Page Numbers (Bottom of Page)"/>
+        <w:docPartUnique/>
+      </w:docPartObj>
+    </w:sdtPr>
+    <w:sdtEndPr/>
+    <w:sdtContent>
+      <w:sdt>
+        <w:sdtPr>
+          <w:rPr>
+            <w:rFonts w:asciiTheme="majorHAnsi" w:eastAsiaTheme="majorEastAsia" w:hAnsiTheme="majorHAnsi" w:cstheme="majorBidi"/>
+          </w:rPr>
+          <w:id w:val="-1395503223"/>
+          <w:docPartObj>
+            <w:docPartGallery w:val="Page Numbers (Margins)"/>
+            <w:docPartUnique/>
+          </w:docPartObj>
+        </w:sdtPr>
+        <w:sdtEndPr/>
+        <w:sdtContent>
+          <w:p>
+            <w:pPr>
+              <w:rPr>
+                <w:rFonts w:asciiTheme="majorHAnsi" w:eastAsiaTheme="majorEastAsia" w:hAnsiTheme="majorHAnsi" w:cstheme="majorBidi"/>
+              </w:rPr>
+            </w:pPr>
+            <w:r>
+              <w:rPr>
+                <w:rFonts w:asciiTheme="majorHAnsi" w:eastAsiaTheme="majorEastAsia" w:hAnsiTheme="majorHAnsi" w:cstheme="majorBidi"/>
+                <w:noProof/>
+              </w:rPr>
+              <mc:AlternateContent>
+                <mc:Choice Requires="wps">
+                  <w:drawing>
+                    <wp:anchor distT="0" distB="0" distL="114300" distR="114300" simplePos="0" relativeHeight="251659264" behindDoc="0" locked="0" layoutInCell="1" allowOverlap="1" wp14:anchorId="28B23A58" wp14:editId="58750E18">
+                      <wp:simplePos x="0" y="0"/>
+                      <wp:positionH relativeFrom="margin">
+                        <wp:align>center</wp:align>
+                      </wp:positionH>
+                      <wp:positionV relativeFrom="bottomMargin">
+                        <wp:align>center</wp:align>
+                      </wp:positionV>
+                      <wp:extent cx="626745" cy="626745"/>
+                      <wp:effectExtent l="0" t="0" r="1905" b="1905"/>
+                      <wp:wrapNone/>
+                      <wp:docPr id="560" name="Oval 10"/>
+                      <wp:cNvGraphicFramePr>
+                        <a:graphicFrameLocks xmlns:a="http://schemas.openxmlformats.org/drawingml/2006/main"/>
+                      </wp:cNvGraphicFramePr>
+                      <a:graphic xmlns:a="http://schemas.openxmlformats.org/drawingml/2006/main">
+                        <a:graphicData uri="http://schemas.microsoft.com/office/word/2010/wordprocessingShape">
+                          <wps:wsp>
+                            <wps:cNvSpPr>
+                              <a:spLocks noChangeArrowheads="1"/>
+                            </wps:cNvSpPr>
+                            <wps:spPr bwMode="auto">
+                              <a:xfrm>
+                                <a:off x="0" y="0"/>
+                                <a:ext cx="626745" cy="626745"/>
+                              </a:xfrm>
+                              <a:prstGeom prst="ellipse">
+                                <a:avLst/>
+                              </a:prstGeom>
+                              <a:solidFill>
+                                <a:srgbClr val="40618B"/>
+                              </a:solidFill>
+                              <a:extLst>
+                                <a:ext uri="{91240B29-F687-4F45-9708-019B960494DF}">
+                                  <a14:hiddenLine xmlns:a14="http://schemas.microsoft.com/office/drawing/2010/main" w="9525">
+                                    <a:solidFill>
+                                      <a:srgbClr val="000000"/>
+                                    </a:solidFill>
+                                    <a:round/>
+                                    <a:headEnd/>
+                                    <a:tailEnd/>
+                                  </a14:hiddenLine>
+                                </a:ext>
+                              </a:extLst>
+                            </wps:spPr>
+                            <wps:txbx>
+                              <w:txbxContent>
+                                <w:p>
+                                  <w:pPr>
+                                    <w:pStyle w:val="Footer"/>
+                                    <w:jc w:val="center"/>
+                                    <w:rPr>
+                                      <w:b/>
+                                      <w:bCs/>
+                                      <w:color w:val="FFFFFF" w:themeColor="background1"/>
+                                      <w:sz w:val="32"/>
+                                      <w:szCs w:val="32"/>
+                                    </w:rPr>
+                                  </w:pPr>
+                                  <w:r>
+                                    <w:fldChar w:fldCharType="begin"/>
+                                  </w:r>
+                                  <w:r>
+                                    <w:instrText xml:space="preserve"> PAGE    \* MERGEFORMAT </w:instrText>
+                                  </w:r>
+                                  <w:r>
+                                    <w:fldChar w:fldCharType="separate"/>
+                                  </w:r>
+                                  <w:r>
+                                    <w:rPr>
+                                      <w:b/>
+                                      <w:bCs/>
+                                      <w:noProof/>
+                                      <w:color w:val="FFFFFF" w:themeColor="background1"/>
+                                      <w:sz w:val="32"/>
+                                      <w:szCs w:val="32"/>
+                                    </w:rPr>
+                                    <w:t>2</w:t>
+                                  </w:r>
+                                  <w:r>
+                                    <w:rPr>
+                                      <w:b/>
+                                      <w:bCs/>
+                                      <w:noProof/>
+                                      <w:color w:val="FFFFFF" w:themeColor="background1"/>
+                                      <w:sz w:val="32"/>
+                                      <w:szCs w:val="32"/>
+                                    </w:rPr>
+                                    <w:fldChar w:fldCharType="end"/>
+                                  </w:r>
+                                </w:p>
+                              </w:txbxContent>
+                            </wps:txbx>
+                            <wps:bodyPr rot="0" vert="horz" wrap="square" lIns="0" tIns="45720" rIns="0" bIns="45720" anchor="ctr" anchorCtr="0" upright="1">
+                              <a:noAutofit/>
+                            </wps:bodyPr>
+                          </wps:wsp>
+                        </a:graphicData>
+                      </a:graphic>
+                      <wp14:sizeRelH relativeFrom="page">
+                        <wp14:pctWidth>0</wp14:pctWidth>
+                      </wp14:sizeRelH>
+                      <wp14:sizeRelV relativeFrom="page">
+                        <wp14:pctHeight>0</wp14:pctHeight>
+                      </wp14:sizeRelV>
+                    </wp:anchor>
+                  </w:drawing>
+                </mc:Choice>
+                <mc:Fallback>
+                  <w:pict>
+                    <v:oval id="Oval 10" o:spid="_x0000_s1026" style="position:absolute;margin-left:0;margin-top:0;width:49.35pt;height:49.35pt;z-index:251659264;visibility:visible;mso-wrap-style:square;mso-width-percent:0;mso-height-percent:0;mso-wrap-distance-left:9pt;mso-wrap-distance-top:0;mso-wrap-distance-right:9pt;mso-wrap-distance-bottom:0;mso-position-horizontal:center;mso-position-horizontal-relative:margin;mso-position-vertical:center;mso-position-vertical-relative:bottom-margin-area;mso-width-percent:0;mso-height-percent:0;mso-width-relative:page;mso-height-relative:page;v-text-anchor:middle" o:gfxdata="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" fillcolor="#40618b" stroked="f">
+                      <v:textbox inset="0,,0">
+                        <w:txbxContent>
+                          <w:p>
+                            <w:pPr>
+                              <w:pStyle w:val="Footer"/>
+                              <w:jc w:val="center"/>
+                              <w:rPr>
+                                <w:b/>
+                                <w:bCs/>
+                                <w:color w:val="FFFFFF" w:themeColor="background1"/>
+                                <w:sz w:val="32"/>
+                                <w:szCs w:val="32"/>
+                              </w:rPr>
+                            </w:pPr>
+                            <w:r>
+                              <w:fldChar w:fldCharType="begin"/>
+                            </w:r>
+                            <w:r>
+                              <w:instrText xml:space="preserve"> PAGE    \* MERGEFORMAT </w:instrText>
+                            </w:r>
+                            <w:r>
+                              <w:fldChar w:fldCharType="separate"/>
+                            </w:r>
+                            <w:r>
+                              <w:rPr>
+                                <w:b/>
+                                <w:bCs/>
+                                <w:noProof/>
+                                <w:color w:val="FFFFFF" w:themeColor="background1"/>
+                                <w:sz w:val="32"/>
+                                <w:szCs w:val="32"/>
+                              </w:rPr>
+                              <w:t>2</w:t>
+                            </w:r>
+                            <w:r>
+                              <w:rPr>
+                                <w:b/>
+                                <w:bCs/>
+                                <w:noProof/>
+                                <w:color w:val="FFFFFF" w:themeColor="background1"/>
+                                <w:sz w:val="32"/>
+                                <w:szCs w:val="32"/>
+                              </w:rPr>
+                              <w:fldChar w:fldCharType="end"/>
+                            </w:r>
+                          </w:p>
+                        </w:txbxContent>
+                      </v:textbox>
+                      <w10:wrap anchorx="margin" anchory="margin"/>
+                    </v:oval>
+                  </w:pict>
+                </mc:Fallback>
+              </mc:AlternateContent>
+            </w:r>
+          </w:p>
+        </w:sdtContent>
+      </w:sdt>
+    </w:sdtContent>
+  </w:sdt>
+  <w:p>
+    <w:pPr>
+      <w:pStyle w:val="Footer"/>
+    </w:pPr>
+  </w:p>
+</w:ftr>
+</file>
+
+<file path=word/footnotes.xml><?xml version="1.0" encoding="utf-8"?>
+<w:footnotes xmlns:wpc="http://schemas.microsoft.com/office/word/2010/wordprocessingCanvas" xmlns:mc="http://schemas.openxmlformats.org/markup-compatibility/2006" xmlns:o="urn:schemas-microsoft-com:office:office" xmlns:r="http://schemas.openxmlformats.org/officeDocument/2006/relationships" xmlns:m="http://schemas.openxmlformats.org/officeDocument/2006/math" xmlns:v="urn:schemas-microsoft-com:vml" xmlns:wp14="http://schemas.microsoft.com/office/word/2010/wordprocessingDrawing" xmlns:wp="http://schemas.openxmlformats.org/drawingml/2006/wordprocessingDrawing" xmlns:w10="urn:schemas-microsoft-com:office:word" xmlns:w="http://schemas.openxmlformats.org/wordprocessingml/2006/main" xmlns:w14="http://schemas.microsoft.com/office/word/2010/wordml" xmlns:wpg="http://schemas.microsoft.com/office/word/2010/wordprocessingGroup" xmlns:wpi="http://schemas.microsoft.com/office/word/2010/wordprocessingInk" xmlns:wne="http://schemas.microsoft.com/office/word/2006/wordml" xmlns:wps="http://schemas.microsoft.com/office/word/2010/wordprocessingShape" mc:Ignorable="w14 wp14">
+  <w:footnote w:type="separator" w:id="-1">
+    <w:p>
+      <w:pPr>
+        <w:spacing w:after="0" w:line="240" w:lineRule="auto"/>
+      </w:pPr>
+      <w:r>
+        <w:separator/>
+      </w:r>
+    </w:p>
+  </w:footnote>
+  <w:footnote w:type="continuationSeparator" w:id="0">
+    <w:p>
+      <w:pPr>
+        <w:spacing w:after="0" w:line="240" w:lineRule="auto"/>
+      </w:pPr>
+      <w:r>
+        <w:continuationSeparator/>
+      </w:r>
+    </w:p>
+  </w:footnote>
+</w:footnotes>
+</file>
+
+<file path=word/header1.xml><?xml version="1.0" encoding="utf-8"?>
+<w:hdr xmlns:wpc="http://schemas.microsoft.com/office/word/2010/wordprocessingCanvas" xmlns:mc="http://schemas.openxmlformats.org/markup-compatibility/2006" xmlns:o="urn:schemas-microsoft-com:office:office" xmlns:r="http://schemas.openxmlformats.org/officeDocument/2006/relationships" xmlns:m="http://schemas.openxmlformats.org/officeDocument/2006/math" xmlns:v="urn:schemas-microsoft-com:vml" xmlns:wp14="http://schemas.microsoft.com/office/word/2010/wordprocessingDrawing" xmlns:wp="http://schemas.openxmlformats.org/drawingml/2006/wordprocessingDrawing" xmlns:w10="urn:schemas-microsoft-com:office:word" xmlns:w="http://schemas.openxmlformats.org/wordprocessingml/2006/main" xmlns:w14="http://schemas.microsoft.com/office/word/2010/wordml" xmlns:wpg="http://schemas.microsoft.com/office/word/2010/wordprocessingGroup" xmlns:wpi="http://schemas.microsoft.com/office/word/2010/wordprocessingInk" xmlns:wne="http://schemas.microsoft.com/office/word/2006/wordml" xmlns:wps="http://schemas.microsoft.com/office/word/2010/wordprocessingShape" mc:Ignorable="w14 wp14">
+  <w:p>
+    <w:pPr>
+      <w:pStyle w:val="Header"/>
+      <w:jc w:val="center"/>
+      <w:rPr>
+        <w:b/>
+        <w:sz w:val="32"/>
+        <w:szCs w:val="32"/>
+      </w:rPr>
+    </w:pPr>
+    <w:proofErr w:type="spellStart"/>
+    <w:r>
+      <w:rPr>
+        <w:b/>
+        <w:sz w:val="32"/>
+        <w:szCs w:val="32"/>
+      </w:rPr>
+      <w:t>Ermac</w:t>
+    </w:r>
+    <w:proofErr w:type="spellEnd"/>
+    <w:r>
+      <w:rPr>
+        <w:b/>
+        <w:sz w:val="32"/>
+        <w:szCs w:val="32"/>
+      </w:rPr>
+      <w:t xml:space="preserve"> Voxel Game</w:t>
+    </w:r>
+  </w:p>
+</w:hdr>
 </file>
 
 <file path=word/numbering.xml><?xml version="1.0" encoding="utf-8"?>
@@ -1916,6 +2502,119 @@
     </w:lvl>
   </w:abstractNum>
   <w:abstractNum w:abstractNumId="1">
+    <w:nsid w:val="05D154AE"/>
+    <w:multiLevelType w:val="hybridMultilevel"/>
+    <w:tmpl w:val="D80AACA6"/>
+    <w:lvl w:ilvl="0" w:tplc="04090001">
+      <w:start w:val="1"/>
+      <w:numFmt w:val="bullet"/>
+      <w:lvlText w:val=""/>
+      <w:lvlJc w:val="left"/>
+      <w:pPr>
+        <w:ind w:left="1080" w:hanging="360"/>
+      </w:pPr>
+      <w:rPr>
+        <w:rFonts w:ascii="Symbol" w:hAnsi="Symbol" w:hint="default"/>
+      </w:rPr>
+    </w:lvl>
+    <w:lvl w:ilvl="1" w:tplc="04090003" w:tentative="1">
+      <w:start w:val="1"/>
+      <w:numFmt w:val="bullet"/>
+      <w:lvlText w:val="o"/>
+      <w:lvlJc w:val="left"/>
+      <w:pPr>
+        <w:ind w:left="1800" w:hanging="360"/>
+      </w:pPr>
+      <w:rPr>
+        <w:rFonts w:ascii="Courier New" w:hAnsi="Courier New" w:cs="Courier New" w:hint="default"/>
+      </w:rPr>
+    </w:lvl>
+    <w:lvl w:ilvl="2" w:tplc="04090005" w:tentative="1">
+      <w:start w:val="1"/>
+      <w:numFmt w:val="bullet"/>
+      <w:lvlText w:val=""/>
+      <w:lvlJc w:val="left"/>
+      <w:pPr>
+        <w:ind w:left="2520" w:hanging="360"/>
+      </w:pPr>
+      <w:rPr>
+        <w:rFonts w:ascii="Wingdings" w:hAnsi="Wingdings" w:hint="default"/>
+      </w:rPr>
+    </w:lvl>
+    <w:lvl w:ilvl="3" w:tplc="04090001" w:tentative="1">
+      <w:start w:val="1"/>
+      <w:numFmt w:val="bullet"/>
+      <w:lvlText w:val=""/>
+      <w:lvlJc w:val="left"/>
+      <w:pPr>
+        <w:ind w:left="3240" w:hanging="360"/>
+      </w:pPr>
+      <w:rPr>
+        <w:rFonts w:ascii="Symbol" w:hAnsi="Symbol" w:hint="default"/>
+      </w:rPr>
+    </w:lvl>
+    <w:lvl w:ilvl="4" w:tplc="04090003" w:tentative="1">
+      <w:start w:val="1"/>
+      <w:numFmt w:val="bullet"/>
+      <w:lvlText w:val="o"/>
+      <w:lvlJc w:val="left"/>
+      <w:pPr>
+        <w:ind w:left="3960" w:hanging="360"/>
+      </w:pPr>
+      <w:rPr>
+        <w:rFonts w:ascii="Courier New" w:hAnsi="Courier New" w:cs="Courier New" w:hint="default"/>
+      </w:rPr>
+    </w:lvl>
+    <w:lvl w:ilvl="5" w:tplc="04090005" w:tentative="1">
+      <w:start w:val="1"/>
+      <w:numFmt w:val="bullet"/>
+      <w:lvlText w:val=""/>
+      <w:lvlJc w:val="left"/>
+      <w:pPr>
+        <w:ind w:left="4680" w:hanging="360"/>
+      </w:pPr>
+      <w:rPr>
+        <w:rFonts w:ascii="Wingdings" w:hAnsi="Wingdings" w:hint="default"/>
+      </w:rPr>
+    </w:lvl>
+    <w:lvl w:ilvl="6" w:tplc="04090001" w:tentative="1">
+      <w:start w:val="1"/>
+      <w:numFmt w:val="bullet"/>
+      <w:lvlText w:val=""/>
+      <w:lvlJc w:val="left"/>
+      <w:pPr>
+        <w:ind w:left="5400" w:hanging="360"/>
+      </w:pPr>
+      <w:rPr>
+        <w:rFonts w:ascii="Symbol" w:hAnsi="Symbol" w:hint="default"/>
+      </w:rPr>
+    </w:lvl>
+    <w:lvl w:ilvl="7" w:tplc="04090003" w:tentative="1">
+      <w:start w:val="1"/>
+      <w:numFmt w:val="bullet"/>
+      <w:lvlText w:val="o"/>
+      <w:lvlJc w:val="left"/>
+      <w:pPr>
+        <w:ind w:left="6120" w:hanging="360"/>
+      </w:pPr>
+      <w:rPr>
+        <w:rFonts w:ascii="Courier New" w:hAnsi="Courier New" w:cs="Courier New" w:hint="default"/>
+      </w:rPr>
+    </w:lvl>
+    <w:lvl w:ilvl="8" w:tplc="04090005" w:tentative="1">
+      <w:start w:val="1"/>
+      <w:numFmt w:val="bullet"/>
+      <w:lvlText w:val=""/>
+      <w:lvlJc w:val="left"/>
+      <w:pPr>
+        <w:ind w:left="6840" w:hanging="360"/>
+      </w:pPr>
+      <w:rPr>
+        <w:rFonts w:ascii="Wingdings" w:hAnsi="Wingdings" w:hint="default"/>
+      </w:rPr>
+    </w:lvl>
+  </w:abstractNum>
+  <w:abstractNum w:abstractNumId="2">
     <w:nsid w:val="08125522"/>
     <w:multiLevelType w:val="hybridMultilevel"/>
     <w:tmpl w:val="6B8412C0"/>
@@ -2028,7 +2727,7 @@
       </w:rPr>
     </w:lvl>
   </w:abstractNum>
-  <w:abstractNum w:abstractNumId="2">
+  <w:abstractNum w:abstractNumId="3">
     <w:nsid w:val="104F63B2"/>
     <w:multiLevelType w:val="hybridMultilevel"/>
     <w:tmpl w:val="B9768288"/>
@@ -2141,7 +2840,7 @@
       </w:rPr>
     </w:lvl>
   </w:abstractNum>
-  <w:abstractNum w:abstractNumId="3">
+  <w:abstractNum w:abstractNumId="4">
     <w:nsid w:val="12230F50"/>
     <w:multiLevelType w:val="hybridMultilevel"/>
     <w:tmpl w:val="48B49748"/>
@@ -2255,7 +2954,120 @@
       </w:rPr>
     </w:lvl>
   </w:abstractNum>
-  <w:abstractNum w:abstractNumId="4">
+  <w:abstractNum w:abstractNumId="5">
+    <w:nsid w:val="165453AA"/>
+    <w:multiLevelType w:val="hybridMultilevel"/>
+    <w:tmpl w:val="98020FF0"/>
+    <w:lvl w:ilvl="0" w:tplc="04090001">
+      <w:start w:val="1"/>
+      <w:numFmt w:val="bullet"/>
+      <w:lvlText w:val=""/>
+      <w:lvlJc w:val="left"/>
+      <w:pPr>
+        <w:ind w:left="360" w:hanging="360"/>
+      </w:pPr>
+      <w:rPr>
+        <w:rFonts w:ascii="Symbol" w:hAnsi="Symbol" w:hint="default"/>
+      </w:rPr>
+    </w:lvl>
+    <w:lvl w:ilvl="1" w:tplc="04090003" w:tentative="1">
+      <w:start w:val="1"/>
+      <w:numFmt w:val="bullet"/>
+      <w:lvlText w:val="o"/>
+      <w:lvlJc w:val="left"/>
+      <w:pPr>
+        <w:ind w:left="1080" w:hanging="360"/>
+      </w:pPr>
+      <w:rPr>
+        <w:rFonts w:ascii="Courier New" w:hAnsi="Courier New" w:cs="Courier New" w:hint="default"/>
+      </w:rPr>
+    </w:lvl>
+    <w:lvl w:ilvl="2" w:tplc="04090005" w:tentative="1">
+      <w:start w:val="1"/>
+      <w:numFmt w:val="bullet"/>
+      <w:lvlText w:val=""/>
+      <w:lvlJc w:val="left"/>
+      <w:pPr>
+        <w:ind w:left="1800" w:hanging="360"/>
+      </w:pPr>
+      <w:rPr>
+        <w:rFonts w:ascii="Wingdings" w:hAnsi="Wingdings" w:hint="default"/>
+      </w:rPr>
+    </w:lvl>
+    <w:lvl w:ilvl="3" w:tplc="04090001" w:tentative="1">
+      <w:start w:val="1"/>
+      <w:numFmt w:val="bullet"/>
+      <w:lvlText w:val=""/>
+      <w:lvlJc w:val="left"/>
+      <w:pPr>
+        <w:ind w:left="2520" w:hanging="360"/>
+      </w:pPr>
+      <w:rPr>
+        <w:rFonts w:ascii="Symbol" w:hAnsi="Symbol" w:hint="default"/>
+      </w:rPr>
+    </w:lvl>
+    <w:lvl w:ilvl="4" w:tplc="04090003" w:tentative="1">
+      <w:start w:val="1"/>
+      <w:numFmt w:val="bullet"/>
+      <w:lvlText w:val="o"/>
+      <w:lvlJc w:val="left"/>
+      <w:pPr>
+        <w:ind w:left="3240" w:hanging="360"/>
+      </w:pPr>
+      <w:rPr>
+        <w:rFonts w:ascii="Courier New" w:hAnsi="Courier New" w:cs="Courier New" w:hint="default"/>
+      </w:rPr>
+    </w:lvl>
+    <w:lvl w:ilvl="5" w:tplc="04090005" w:tentative="1">
+      <w:start w:val="1"/>
+      <w:numFmt w:val="bullet"/>
+      <w:lvlText w:val=""/>
+      <w:lvlJc w:val="left"/>
+      <w:pPr>
+        <w:ind w:left="3960" w:hanging="360"/>
+      </w:pPr>
+      <w:rPr>
+        <w:rFonts w:ascii="Wingdings" w:hAnsi="Wingdings" w:hint="default"/>
+      </w:rPr>
+    </w:lvl>
+    <w:lvl w:ilvl="6" w:tplc="04090001" w:tentative="1">
+      <w:start w:val="1"/>
+      <w:numFmt w:val="bullet"/>
+      <w:lvlText w:val=""/>
+      <w:lvlJc w:val="left"/>
+      <w:pPr>
+        <w:ind w:left="4680" w:hanging="360"/>
+      </w:pPr>
+      <w:rPr>
+        <w:rFonts w:ascii="Symbol" w:hAnsi="Symbol" w:hint="default"/>
+      </w:rPr>
+    </w:lvl>
+    <w:lvl w:ilvl="7" w:tplc="04090003" w:tentative="1">
+      <w:start w:val="1"/>
+      <w:numFmt w:val="bullet"/>
+      <w:lvlText w:val="o"/>
+      <w:lvlJc w:val="left"/>
+      <w:pPr>
+        <w:ind w:left="5400" w:hanging="360"/>
+      </w:pPr>
+      <w:rPr>
+        <w:rFonts w:ascii="Courier New" w:hAnsi="Courier New" w:cs="Courier New" w:hint="default"/>
+      </w:rPr>
+    </w:lvl>
+    <w:lvl w:ilvl="8" w:tplc="04090005" w:tentative="1">
+      <w:start w:val="1"/>
+      <w:numFmt w:val="bullet"/>
+      <w:lvlText w:val=""/>
+      <w:lvlJc w:val="left"/>
+      <w:pPr>
+        <w:ind w:left="6120" w:hanging="360"/>
+      </w:pPr>
+      <w:rPr>
+        <w:rFonts w:ascii="Wingdings" w:hAnsi="Wingdings" w:hint="default"/>
+      </w:rPr>
+    </w:lvl>
+  </w:abstractNum>
+  <w:abstractNum w:abstractNumId="6">
     <w:nsid w:val="1BE12BBC"/>
     <w:multiLevelType w:val="hybridMultilevel"/>
     <w:tmpl w:val="F04E8ADA"/>
@@ -2368,7 +3180,7 @@
       </w:rPr>
     </w:lvl>
   </w:abstractNum>
-  <w:abstractNum w:abstractNumId="5">
+  <w:abstractNum w:abstractNumId="7">
     <w:nsid w:val="2E77476A"/>
     <w:multiLevelType w:val="hybridMultilevel"/>
     <w:tmpl w:val="694C00BE"/>
@@ -2483,7 +3295,7 @@
       </w:rPr>
     </w:lvl>
   </w:abstractNum>
-  <w:abstractNum w:abstractNumId="6">
+  <w:abstractNum w:abstractNumId="8">
     <w:nsid w:val="2F63198A"/>
     <w:multiLevelType w:val="hybridMultilevel"/>
     <w:tmpl w:val="8CBEE520"/>
@@ -2596,7 +3408,7 @@
       </w:rPr>
     </w:lvl>
   </w:abstractNum>
-  <w:abstractNum w:abstractNumId="7">
+  <w:abstractNum w:abstractNumId="9">
     <w:nsid w:val="31C4647D"/>
     <w:multiLevelType w:val="hybridMultilevel"/>
     <w:tmpl w:val="C250244E"/>
@@ -2709,7 +3521,7 @@
       </w:rPr>
     </w:lvl>
   </w:abstractNum>
-  <w:abstractNum w:abstractNumId="8">
+  <w:abstractNum w:abstractNumId="10">
     <w:nsid w:val="47BB246C"/>
     <w:multiLevelType w:val="hybridMultilevel"/>
     <w:tmpl w:val="46048FB8"/>
@@ -2823,7 +3635,7 @@
       </w:rPr>
     </w:lvl>
   </w:abstractNum>
-  <w:abstractNum w:abstractNumId="9">
+  <w:abstractNum w:abstractNumId="11">
     <w:nsid w:val="49BD1D98"/>
     <w:multiLevelType w:val="hybridMultilevel"/>
     <w:tmpl w:val="3332526C"/>
@@ -2936,7 +3748,7 @@
       </w:rPr>
     </w:lvl>
   </w:abstractNum>
-  <w:abstractNum w:abstractNumId="10">
+  <w:abstractNum w:abstractNumId="12">
     <w:nsid w:val="4CBE58AB"/>
     <w:multiLevelType w:val="hybridMultilevel"/>
     <w:tmpl w:val="F7484EBC"/>
@@ -3050,7 +3862,7 @@
       </w:rPr>
     </w:lvl>
   </w:abstractNum>
-  <w:abstractNum w:abstractNumId="11">
+  <w:abstractNum w:abstractNumId="13">
     <w:nsid w:val="4DFC1534"/>
     <w:multiLevelType w:val="hybridMultilevel"/>
     <w:tmpl w:val="2EF85536"/>
@@ -3163,7 +3975,7 @@
       </w:rPr>
     </w:lvl>
   </w:abstractNum>
-  <w:abstractNum w:abstractNumId="12">
+  <w:abstractNum w:abstractNumId="14">
     <w:nsid w:val="511F51B9"/>
     <w:multiLevelType w:val="hybridMultilevel"/>
     <w:tmpl w:val="F650FDA2"/>
@@ -3276,7 +4088,121 @@
       </w:rPr>
     </w:lvl>
   </w:abstractNum>
-  <w:abstractNum w:abstractNumId="13">
+  <w:abstractNum w:abstractNumId="15">
+    <w:nsid w:val="567B01C4"/>
+    <w:multiLevelType w:val="hybridMultilevel"/>
+    <w:tmpl w:val="01E64DBC"/>
+    <w:lvl w:ilvl="0" w:tplc="86667042">
+      <w:start w:val="1"/>
+      <w:numFmt w:val="bullet"/>
+      <w:lvlText w:val=""/>
+      <w:lvlJc w:val="left"/>
+      <w:pPr>
+        <w:ind w:left="360" w:hanging="360"/>
+      </w:pPr>
+      <w:rPr>
+        <w:rFonts w:ascii="Symbol" w:hAnsi="Symbol" w:hint="default"/>
+        <w:sz w:val="32"/>
+      </w:rPr>
+    </w:lvl>
+    <w:lvl w:ilvl="1" w:tplc="04090003" w:tentative="1">
+      <w:start w:val="1"/>
+      <w:numFmt w:val="bullet"/>
+      <w:lvlText w:val="o"/>
+      <w:lvlJc w:val="left"/>
+      <w:pPr>
+        <w:ind w:left="1080" w:hanging="360"/>
+      </w:pPr>
+      <w:rPr>
+        <w:rFonts w:ascii="Courier New" w:hAnsi="Courier New" w:cs="Courier New" w:hint="default"/>
+      </w:rPr>
+    </w:lvl>
+    <w:lvl w:ilvl="2" w:tplc="04090005" w:tentative="1">
+      <w:start w:val="1"/>
+      <w:numFmt w:val="bullet"/>
+      <w:lvlText w:val=""/>
+      <w:lvlJc w:val="left"/>
+      <w:pPr>
+        <w:ind w:left="1800" w:hanging="360"/>
+      </w:pPr>
+      <w:rPr>
+        <w:rFonts w:ascii="Wingdings" w:hAnsi="Wingdings" w:hint="default"/>
+      </w:rPr>
+    </w:lvl>
+    <w:lvl w:ilvl="3" w:tplc="04090001" w:tentative="1">
+      <w:start w:val="1"/>
+      <w:numFmt w:val="bullet"/>
+      <w:lvlText w:val=""/>
+      <w:lvlJc w:val="left"/>
+      <w:pPr>
+        <w:ind w:left="2520" w:hanging="360"/>
+      </w:pPr>
+      <w:rPr>
+        <w:rFonts w:ascii="Symbol" w:hAnsi="Symbol" w:hint="default"/>
+      </w:rPr>
+    </w:lvl>
+    <w:lvl w:ilvl="4" w:tplc="04090003" w:tentative="1">
+      <w:start w:val="1"/>
+      <w:numFmt w:val="bullet"/>
+      <w:lvlText w:val="o"/>
+      <w:lvlJc w:val="left"/>
+      <w:pPr>
+        <w:ind w:left="3240" w:hanging="360"/>
+      </w:pPr>
+      <w:rPr>
+        <w:rFonts w:ascii="Courier New" w:hAnsi="Courier New" w:cs="Courier New" w:hint="default"/>
+      </w:rPr>
+    </w:lvl>
+    <w:lvl w:ilvl="5" w:tplc="04090005" w:tentative="1">
+      <w:start w:val="1"/>
+      <w:numFmt w:val="bullet"/>
+      <w:lvlText w:val=""/>
+      <w:lvlJc w:val="left"/>
+      <w:pPr>
+        <w:ind w:left="3960" w:hanging="360"/>
+      </w:pPr>
+      <w:rPr>
+        <w:rFonts w:ascii="Wingdings" w:hAnsi="Wingdings" w:hint="default"/>
+      </w:rPr>
+    </w:lvl>
+    <w:lvl w:ilvl="6" w:tplc="04090001" w:tentative="1">
+      <w:start w:val="1"/>
+      <w:numFmt w:val="bullet"/>
+      <w:lvlText w:val=""/>
+      <w:lvlJc w:val="left"/>
+      <w:pPr>
+        <w:ind w:left="4680" w:hanging="360"/>
+      </w:pPr>
+      <w:rPr>
+        <w:rFonts w:ascii="Symbol" w:hAnsi="Symbol" w:hint="default"/>
+      </w:rPr>
+    </w:lvl>
+    <w:lvl w:ilvl="7" w:tplc="04090003" w:tentative="1">
+      <w:start w:val="1"/>
+      <w:numFmt w:val="bullet"/>
+      <w:lvlText w:val="o"/>
+      <w:lvlJc w:val="left"/>
+      <w:pPr>
+        <w:ind w:left="5400" w:hanging="360"/>
+      </w:pPr>
+      <w:rPr>
+        <w:rFonts w:ascii="Courier New" w:hAnsi="Courier New" w:cs="Courier New" w:hint="default"/>
+      </w:rPr>
+    </w:lvl>
+    <w:lvl w:ilvl="8" w:tplc="04090005" w:tentative="1">
+      <w:start w:val="1"/>
+      <w:numFmt w:val="bullet"/>
+      <w:lvlText w:val=""/>
+      <w:lvlJc w:val="left"/>
+      <w:pPr>
+        <w:ind w:left="6120" w:hanging="360"/>
+      </w:pPr>
+      <w:rPr>
+        <w:rFonts w:ascii="Wingdings" w:hAnsi="Wingdings" w:hint="default"/>
+      </w:rPr>
+    </w:lvl>
+  </w:abstractNum>
+  <w:abstractNum w:abstractNumId="16">
     <w:nsid w:val="57FA5BDC"/>
     <w:multiLevelType w:val="hybridMultilevel"/>
     <w:tmpl w:val="C1069388"/>
@@ -3389,7 +4315,7 @@
       </w:rPr>
     </w:lvl>
   </w:abstractNum>
-  <w:abstractNum w:abstractNumId="14">
+  <w:abstractNum w:abstractNumId="17">
     <w:nsid w:val="6A465EA9"/>
     <w:multiLevelType w:val="hybridMultilevel"/>
     <w:tmpl w:val="83527182"/>
@@ -3502,7 +4428,7 @@
       </w:rPr>
     </w:lvl>
   </w:abstractNum>
-  <w:abstractNum w:abstractNumId="15">
+  <w:abstractNum w:abstractNumId="18">
     <w:nsid w:val="6E0F0971"/>
     <w:multiLevelType w:val="hybridMultilevel"/>
     <w:tmpl w:val="EF481D2C"/>
@@ -3616,7 +4542,7 @@
       </w:rPr>
     </w:lvl>
   </w:abstractNum>
-  <w:abstractNum w:abstractNumId="16">
+  <w:abstractNum w:abstractNumId="19">
     <w:nsid w:val="74E724D3"/>
     <w:multiLevelType w:val="hybridMultilevel"/>
     <w:tmpl w:val="EDCC46EC"/>
@@ -3729,7 +4655,7 @@
       </w:rPr>
     </w:lvl>
   </w:abstractNum>
-  <w:abstractNum w:abstractNumId="17">
+  <w:abstractNum w:abstractNumId="20">
     <w:nsid w:val="774E37A9"/>
     <w:multiLevelType w:val="hybridMultilevel"/>
     <w:tmpl w:val="1E341DC4"/>
@@ -3842,7 +4768,7 @@
       </w:rPr>
     </w:lvl>
   </w:abstractNum>
-  <w:abstractNum w:abstractNumId="18">
+  <w:abstractNum w:abstractNumId="21">
     <w:nsid w:val="7C7B411A"/>
     <w:multiLevelType w:val="hybridMultilevel"/>
     <w:tmpl w:val="DD327E98"/>
@@ -3956,64 +4882,73 @@
     </w:lvl>
   </w:abstractNum>
   <w:num w:numId="1">
+    <w:abstractNumId w:val="19"/>
+  </w:num>
+  <w:num w:numId="2">
     <w:abstractNumId w:val="16"/>
   </w:num>
-  <w:num w:numId="2">
+  <w:num w:numId="3">
     <w:abstractNumId w:val="13"/>
   </w:num>
-  <w:num w:numId="3">
-    <w:abstractNumId w:val="11"/>
+  <w:num w:numId="4">
+    <w:abstractNumId w:val="8"/>
   </w:num>
-  <w:num w:numId="4">
+  <w:num w:numId="5">
     <w:abstractNumId w:val="6"/>
   </w:num>
-  <w:num w:numId="5">
-    <w:abstractNumId w:val="4"/>
-  </w:num>
   <w:num w:numId="6">
-    <w:abstractNumId w:val="1"/>
+    <w:abstractNumId w:val="2"/>
   </w:num>
   <w:num w:numId="7">
+    <w:abstractNumId w:val="17"/>
+  </w:num>
+  <w:num w:numId="8">
+    <w:abstractNumId w:val="9"/>
+  </w:num>
+  <w:num w:numId="9">
     <w:abstractNumId w:val="14"/>
   </w:num>
-  <w:num w:numId="8">
-    <w:abstractNumId w:val="7"/>
-  </w:num>
-  <w:num w:numId="9">
-    <w:abstractNumId w:val="12"/>
-  </w:num>
   <w:num w:numId="10">
-    <w:abstractNumId w:val="9"/>
+    <w:abstractNumId w:val="11"/>
   </w:num>
   <w:num w:numId="11">
     <w:abstractNumId w:val="0"/>
   </w:num>
   <w:num w:numId="12">
+    <w:abstractNumId w:val="21"/>
+  </w:num>
+  <w:num w:numId="13">
+    <w:abstractNumId w:val="9"/>
+  </w:num>
+  <w:num w:numId="14">
     <w:abstractNumId w:val="18"/>
   </w:num>
-  <w:num w:numId="13">
+  <w:num w:numId="15">
     <w:abstractNumId w:val="7"/>
   </w:num>
-  <w:num w:numId="14">
-    <w:abstractNumId w:val="15"/>
+  <w:num w:numId="16">
+    <w:abstractNumId w:val="4"/>
   </w:num>
-  <w:num w:numId="15">
+  <w:num w:numId="17">
+    <w:abstractNumId w:val="12"/>
+  </w:num>
+  <w:num w:numId="18">
+    <w:abstractNumId w:val="3"/>
+  </w:num>
+  <w:num w:numId="19">
+    <w:abstractNumId w:val="10"/>
+  </w:num>
+  <w:num w:numId="20">
+    <w:abstractNumId w:val="20"/>
+  </w:num>
+  <w:num w:numId="21">
+    <w:abstractNumId w:val="1"/>
+  </w:num>
+  <w:num w:numId="22">
     <w:abstractNumId w:val="5"/>
   </w:num>
-  <w:num w:numId="16">
-    <w:abstractNumId w:val="3"/>
-  </w:num>
-  <w:num w:numId="17">
-    <w:abstractNumId w:val="10"/>
-  </w:num>
-  <w:num w:numId="18">
-    <w:abstractNumId w:val="2"/>
-  </w:num>
-  <w:num w:numId="19">
-    <w:abstractNumId w:val="8"/>
-  </w:num>
-  <w:num w:numId="20">
-    <w:abstractNumId w:val="17"/>
+  <w:num w:numId="23">
+    <w:abstractNumId w:val="15"/>
   </w:num>
 </w:numbering>
 </file>
@@ -4255,6 +5190,50 @@
       <w:spacing w:after="0" w:line="240" w:lineRule="auto"/>
     </w:pPr>
   </w:style>
+  <w:style w:type="paragraph" w:styleId="Header">
+    <w:name w:val="header"/>
+    <w:basedOn w:val="Normal"/>
+    <w:link w:val="HeaderChar"/>
+    <w:uiPriority w:val="99"/>
+    <w:unhideWhenUsed/>
+    <w:rsid w:val="00302219"/>
+    <w:pPr>
+      <w:tabs>
+        <w:tab w:val="center" w:pos="4680"/>
+        <w:tab w:val="right" w:pos="9360"/>
+      </w:tabs>
+      <w:spacing w:after="0" w:line="240" w:lineRule="auto"/>
+    </w:pPr>
+  </w:style>
+  <w:style w:type="character" w:customStyle="1" w:styleId="HeaderChar">
+    <w:name w:val="Header Char"/>
+    <w:basedOn w:val="DefaultParagraphFont"/>
+    <w:link w:val="Header"/>
+    <w:uiPriority w:val="99"/>
+    <w:rsid w:val="00302219"/>
+  </w:style>
+  <w:style w:type="paragraph" w:styleId="Footer">
+    <w:name w:val="footer"/>
+    <w:basedOn w:val="Normal"/>
+    <w:link w:val="FooterChar"/>
+    <w:uiPriority w:val="99"/>
+    <w:unhideWhenUsed/>
+    <w:rsid w:val="00302219"/>
+    <w:pPr>
+      <w:tabs>
+        <w:tab w:val="center" w:pos="4680"/>
+        <w:tab w:val="right" w:pos="9360"/>
+      </w:tabs>
+      <w:spacing w:after="0" w:line="240" w:lineRule="auto"/>
+    </w:pPr>
+  </w:style>
+  <w:style w:type="character" w:customStyle="1" w:styleId="FooterChar">
+    <w:name w:val="Footer Char"/>
+    <w:basedOn w:val="DefaultParagraphFont"/>
+    <w:link w:val="Footer"/>
+    <w:uiPriority w:val="99"/>
+    <w:rsid w:val="00302219"/>
+  </w:style>
 </w:styles>
 </file>
 
@@ -4494,6 +5473,50 @@
     <w:pPr>
       <w:spacing w:after="0" w:line="240" w:lineRule="auto"/>
     </w:pPr>
+  </w:style>
+  <w:style w:type="paragraph" w:styleId="Header">
+    <w:name w:val="header"/>
+    <w:basedOn w:val="Normal"/>
+    <w:link w:val="HeaderChar"/>
+    <w:uiPriority w:val="99"/>
+    <w:unhideWhenUsed/>
+    <w:rsid w:val="00302219"/>
+    <w:pPr>
+      <w:tabs>
+        <w:tab w:val="center" w:pos="4680"/>
+        <w:tab w:val="right" w:pos="9360"/>
+      </w:tabs>
+      <w:spacing w:after="0" w:line="240" w:lineRule="auto"/>
+    </w:pPr>
+  </w:style>
+  <w:style w:type="character" w:customStyle="1" w:styleId="HeaderChar">
+    <w:name w:val="Header Char"/>
+    <w:basedOn w:val="DefaultParagraphFont"/>
+    <w:link w:val="Header"/>
+    <w:uiPriority w:val="99"/>
+    <w:rsid w:val="00302219"/>
+  </w:style>
+  <w:style w:type="paragraph" w:styleId="Footer">
+    <w:name w:val="footer"/>
+    <w:basedOn w:val="Normal"/>
+    <w:link w:val="FooterChar"/>
+    <w:uiPriority w:val="99"/>
+    <w:unhideWhenUsed/>
+    <w:rsid w:val="00302219"/>
+    <w:pPr>
+      <w:tabs>
+        <w:tab w:val="center" w:pos="4680"/>
+        <w:tab w:val="right" w:pos="9360"/>
+      </w:tabs>
+      <w:spacing w:after="0" w:line="240" w:lineRule="auto"/>
+    </w:pPr>
+  </w:style>
+  <w:style w:type="character" w:customStyle="1" w:styleId="FooterChar">
+    <w:name w:val="Footer Char"/>
+    <w:basedOn w:val="DefaultParagraphFont"/>
+    <w:link w:val="Footer"/>
+    <w:uiPriority w:val="99"/>
+    <w:rsid w:val="00302219"/>
   </w:style>
 </w:styles>
 </file>
@@ -4788,7 +5811,7 @@
 </file>
 
 <file path=customXml/itemProps1.xml><?xml version="1.0" encoding="utf-8"?>
-<ds:datastoreItem xmlns:ds="http://schemas.openxmlformats.org/officeDocument/2006/customXml" ds:itemID="{7425E1EA-A845-4ED5-91A0-329F795EEE48}">
+<ds:datastoreItem xmlns:ds="http://schemas.openxmlformats.org/officeDocument/2006/customXml" ds:itemID="{C33B65FF-61A9-49AE-83A0-985D096EBC20}">
   <ds:schemaRefs>
     <ds:schemaRef ds:uri="http://schemas.openxmlformats.org/officeDocument/2006/bibliography"/>
   </ds:schemaRefs>

</xml_diff>

<commit_message>
Menu interaction. Faster block operations! For V16 PHOSPHORUS LSV U01!
</commit_message>
<xml_diff>
--- a/changelog.docx
+++ b/changelog.docx
@@ -44,7 +44,7 @@
           <w:b/>
           <w:sz w:val="48"/>
         </w:rPr>
-        <w:t>5</w:t>
+        <w:t>6</w:t>
       </w:r>
       <w:r>
         <w:rPr>
@@ -60,7 +60,7 @@
           <w:b/>
           <w:sz w:val="48"/>
         </w:rPr>
-        <w:t>OXYGEN</w:t>
+        <w:t>PHOSPHORUS</w:t>
       </w:r>
       <w:r>
         <w:rPr>
@@ -207,6 +207,46 @@
     <w:p>
       <w:pPr>
         <w:pStyle w:val="NoSpacing"/>
+        <w:jc w:val="center"/>
+        <w:rPr>
+          <w:rFonts w:ascii="Verdana" w:hAnsi="Verdana"/>
+          <w:b/>
+          <w:sz w:val="48"/>
+        </w:rPr>
+      </w:pPr>
+      <w:r>
+        <w:rPr>
+          <w:rFonts w:ascii="Verdana" w:hAnsi="Verdana"/>
+          <w:b/>
+          <w:sz w:val="48"/>
+        </w:rPr>
+        <w:t>[</w:t>
+      </w:r>
+      <w:r>
+        <w:rPr>
+          <w:rFonts w:ascii="Verdana" w:hAnsi="Verdana"/>
+          <w:b/>
+          <w:sz w:val="48"/>
+        </w:rPr>
+        <w:t>PHOSPHORUS</w:t>
+      </w:r>
+      <w:r>
+        <w:rPr>
+          <w:rFonts w:ascii="Verdana" w:hAnsi="Verdana"/>
+          <w:b/>
+          <w:sz w:val="48"/>
+        </w:rPr>
+        <w:t>]</w:t>
+      </w:r>
+    </w:p>
+    <w:p>
+      <w:pPr>
+        <w:pStyle w:val="NoSpacing"/>
+      </w:pPr>
+    </w:p>
+    <w:p>
+      <w:pPr>
+        <w:pStyle w:val="NoSpacing"/>
         <w:rPr>
           <w:rFonts w:ascii="Verdana" w:hAnsi="Verdana"/>
           <w:b/>
@@ -231,71 +271,41 @@
           <w:ilvl w:val="0"/>
           <w:numId w:val="22"/>
         </w:numPr>
-        <w:rPr>
-          <w:rFonts w:ascii="Verdana" w:hAnsi="Verdana"/>
-          <w:sz w:val="32"/>
-          <w:szCs w:val="32"/>
-        </w:rPr>
-      </w:pPr>
-      <w:r>
-        <w:rPr>
-          <w:rFonts w:ascii="Verdana" w:hAnsi="Verdana"/>
-          <w:sz w:val="32"/>
-          <w:szCs w:val="32"/>
-        </w:rPr>
-        <w:t xml:space="preserve">Single player has been unlocked. Player is able to wield one of the six guns (Beretta pistol, </w:t>
-      </w:r>
-      <w:r>
-        <w:rPr>
-          <w:rFonts w:ascii="Verdana" w:hAnsi="Verdana"/>
-          <w:sz w:val="32"/>
-          <w:szCs w:val="32"/>
-        </w:rPr>
-        <w:t>SMG P90</w:t>
-      </w:r>
-      <w:r>
-        <w:rPr>
-          <w:rFonts w:ascii="Verdana" w:hAnsi="Verdana"/>
-          <w:sz w:val="32"/>
-          <w:szCs w:val="32"/>
-        </w:rPr>
-        <w:t xml:space="preserve">, Shotgun, </w:t>
-      </w:r>
-      <w:r>
-        <w:rPr>
-          <w:rFonts w:ascii="Verdana" w:hAnsi="Verdana"/>
-          <w:sz w:val="32"/>
-          <w:szCs w:val="32"/>
-        </w:rPr>
-        <w:t>Assault rifle AK-47</w:t>
-      </w:r>
-      <w:r>
-        <w:rPr>
-          <w:rFonts w:ascii="Verdana" w:hAnsi="Verdana"/>
-          <w:sz w:val="32"/>
-          <w:szCs w:val="32"/>
-        </w:rPr>
-        <w:t>, M60, Sniper Rifle). However there’re no animations for these guns.</w:t>
-      </w:r>
-      <w:r>
-        <w:rPr>
-          <w:rFonts w:ascii="Verdana" w:hAnsi="Verdana"/>
-          <w:sz w:val="32"/>
-          <w:szCs w:val="32"/>
-        </w:rPr>
-        <w:t xml:space="preserve"> Neither fire or alt-fire have been implemented yet.</w:t>
+      </w:pPr>
+      <w:r>
+        <w:rPr>
+          <w:rFonts w:ascii="Verdana" w:hAnsi="Verdana"/>
+          <w:sz w:val="32"/>
+          <w:szCs w:val="32"/>
+        </w:rPr>
+        <w:t>Menu interaction using mouse besides keyboard. Cursor implemented.</w:t>
       </w:r>
     </w:p>
     <w:p>
       <w:pPr>
         <w:pStyle w:val="NoSpacing"/>
-        <w:ind w:left="360"/>
-        <w:rPr>
-          <w:rFonts w:ascii="Verdana" w:hAnsi="Verdana"/>
-          <w:sz w:val="32"/>
-          <w:szCs w:val="32"/>
-        </w:rPr>
-      </w:pPr>
+        <w:jc w:val="center"/>
+      </w:pPr>
+    </w:p>
+    <w:p>
+      <w:pPr>
+        <w:pStyle w:val="NoSpacing"/>
+        <w:rPr>
+          <w:rFonts w:ascii="Verdana" w:hAnsi="Verdana"/>
+          <w:b/>
+          <w:color w:val="FFC000"/>
+          <w:sz w:val="48"/>
+        </w:rPr>
+      </w:pPr>
+      <w:r>
+        <w:rPr>
+          <w:rFonts w:ascii="Verdana" w:hAnsi="Verdana"/>
+          <w:b/>
+          <w:color w:val="FFC000"/>
+          <w:sz w:val="48"/>
+        </w:rPr>
+        <w:t>CHANGES:</w:t>
+      </w:r>
     </w:p>
     <w:p>
       <w:pPr>
@@ -316,47 +326,25 @@
           <w:sz w:val="32"/>
           <w:szCs w:val="32"/>
         </w:rPr>
-        <w:t xml:space="preserve">Entering single player will cancel editor mode and prevent modifying the level unless player choose to go into editor and load level again. </w:t>
-      </w:r>
-      <w:r>
-        <w:rPr>
-          <w:rFonts w:ascii="Verdana" w:hAnsi="Verdana"/>
-          <w:sz w:val="32"/>
-          <w:szCs w:val="32"/>
-        </w:rPr>
-        <w:t>Player</w:t>
-      </w:r>
-      <w:r>
-        <w:rPr>
-          <w:rFonts w:ascii="Verdana" w:hAnsi="Verdana"/>
-          <w:sz w:val="32"/>
-          <w:szCs w:val="32"/>
-        </w:rPr>
-        <w:t xml:space="preserve"> will be prompted “</w:t>
-      </w:r>
-      <w:r>
-        <w:rPr>
-          <w:rFonts w:ascii="Verdana" w:hAnsi="Verdana"/>
-          <w:sz w:val="32"/>
-          <w:szCs w:val="32"/>
-        </w:rPr>
-        <w:t>Start New G</w:t>
-      </w:r>
-      <w:r>
-        <w:rPr>
-          <w:rFonts w:ascii="Verdana" w:hAnsi="Verdana"/>
-          <w:sz w:val="32"/>
-          <w:szCs w:val="32"/>
-        </w:rPr>
-        <w:t>ame?”</w:t>
-      </w:r>
-      <w:r>
-        <w:rPr>
-          <w:rFonts w:ascii="Verdana" w:hAnsi="Verdana"/>
-          <w:sz w:val="32"/>
-          <w:szCs w:val="32"/>
-        </w:rPr>
-        <w:t xml:space="preserve"> and if answer is yes or y game will switch to Single Player mode.</w:t>
+        <w:t>Changes in block add/</w:t>
+      </w:r>
+      <w:proofErr w:type="gramStart"/>
+      <w:r>
+        <w:rPr>
+          <w:rFonts w:ascii="Verdana" w:hAnsi="Verdana"/>
+          <w:sz w:val="32"/>
+          <w:szCs w:val="32"/>
+        </w:rPr>
+        <w:t>removal resulting in faster block</w:t>
+      </w:r>
+      <w:proofErr w:type="gramEnd"/>
+      <w:r>
+        <w:rPr>
+          <w:rFonts w:ascii="Verdana" w:hAnsi="Verdana"/>
+          <w:sz w:val="32"/>
+          <w:szCs w:val="32"/>
+        </w:rPr>
+        <w:t xml:space="preserve"> operations, faster level generation, level saving and loading.</w:t>
       </w:r>
     </w:p>
     <w:p>
@@ -365,18 +353,137 @@
         <w:rPr>
           <w:rFonts w:ascii="Verdana" w:hAnsi="Verdana"/>
           <w:b/>
-          <w:color w:val="FFC000"/>
-          <w:sz w:val="48"/>
-        </w:rPr>
-      </w:pPr>
-      <w:r>
-        <w:rPr>
-          <w:rFonts w:ascii="Verdana" w:hAnsi="Verdana"/>
-          <w:b/>
-          <w:color w:val="FFC000"/>
-          <w:sz w:val="48"/>
-        </w:rPr>
-        <w:t>CHANGES:</w:t>
+          <w:color w:val="00B050"/>
+          <w:sz w:val="48"/>
+        </w:rPr>
+      </w:pPr>
+    </w:p>
+    <w:p>
+      <w:pPr>
+        <w:pStyle w:val="NoSpacing"/>
+        <w:rPr>
+          <w:rFonts w:ascii="Verdana" w:hAnsi="Verdana"/>
+          <w:b/>
+          <w:color w:val="00B050"/>
+          <w:sz w:val="48"/>
+        </w:rPr>
+      </w:pPr>
+    </w:p>
+    <w:p>
+      <w:pPr>
+        <w:pStyle w:val="NoSpacing"/>
+        <w:rPr>
+          <w:rFonts w:ascii="Verdana" w:hAnsi="Verdana"/>
+          <w:b/>
+          <w:color w:val="00B050"/>
+          <w:sz w:val="48"/>
+        </w:rPr>
+      </w:pPr>
+    </w:p>
+    <w:p>
+      <w:pPr>
+        <w:pStyle w:val="NoSpacing"/>
+        <w:rPr>
+          <w:rFonts w:ascii="Verdana" w:hAnsi="Verdana"/>
+          <w:b/>
+          <w:color w:val="00B050"/>
+          <w:sz w:val="48"/>
+        </w:rPr>
+      </w:pPr>
+    </w:p>
+    <w:p>
+      <w:pPr>
+        <w:pStyle w:val="NoSpacing"/>
+        <w:rPr>
+          <w:rFonts w:ascii="Verdana" w:hAnsi="Verdana"/>
+          <w:b/>
+          <w:color w:val="00B050"/>
+          <w:sz w:val="48"/>
+        </w:rPr>
+      </w:pPr>
+    </w:p>
+    <w:p>
+      <w:pPr>
+        <w:pStyle w:val="NoSpacing"/>
+        <w:rPr>
+          <w:rFonts w:ascii="Verdana" w:hAnsi="Verdana"/>
+          <w:b/>
+          <w:color w:val="00B050"/>
+          <w:sz w:val="48"/>
+        </w:rPr>
+      </w:pPr>
+    </w:p>
+    <w:p>
+      <w:pPr>
+        <w:pStyle w:val="NoSpacing"/>
+        <w:rPr>
+          <w:rFonts w:ascii="Verdana" w:hAnsi="Verdana"/>
+          <w:b/>
+          <w:color w:val="00B050"/>
+          <w:sz w:val="48"/>
+        </w:rPr>
+      </w:pPr>
+    </w:p>
+    <w:p>
+      <w:pPr>
+        <w:pStyle w:val="NoSpacing"/>
+        <w:rPr>
+          <w:rFonts w:ascii="Verdana" w:hAnsi="Verdana"/>
+          <w:b/>
+          <w:color w:val="00B050"/>
+          <w:sz w:val="48"/>
+        </w:rPr>
+      </w:pPr>
+    </w:p>
+    <w:p>
+      <w:pPr>
+        <w:pStyle w:val="NoSpacing"/>
+        <w:rPr>
+          <w:rFonts w:ascii="Verdana" w:hAnsi="Verdana"/>
+          <w:b/>
+          <w:color w:val="00B050"/>
+          <w:sz w:val="48"/>
+        </w:rPr>
+      </w:pPr>
+    </w:p>
+    <w:p>
+      <w:pPr>
+        <w:pStyle w:val="NoSpacing"/>
+        <w:jc w:val="center"/>
+        <w:rPr>
+          <w:rFonts w:ascii="Verdana" w:hAnsi="Verdana"/>
+          <w:b/>
+          <w:sz w:val="48"/>
+        </w:rPr>
+      </w:pPr>
+      <w:r>
+        <w:rPr>
+          <w:rFonts w:ascii="Verdana" w:hAnsi="Verdana"/>
+          <w:b/>
+          <w:sz w:val="48"/>
+        </w:rPr>
+        <w:lastRenderedPageBreak/>
+        <w:t>[OXYGEN]</w:t>
+      </w:r>
+    </w:p>
+    <w:p>
+      <w:pPr>
+        <w:pStyle w:val="NoSpacing"/>
+        <w:rPr>
+          <w:rFonts w:ascii="Verdana" w:hAnsi="Verdana"/>
+          <w:b/>
+          <w:color w:val="00B050"/>
+          <w:sz w:val="48"/>
+        </w:rPr>
+      </w:pPr>
+      <w:r>
+        <w:rPr>
+          <w:rFonts w:ascii="Verdana" w:hAnsi="Verdana"/>
+          <w:b/>
+          <w:color w:val="00B050"/>
+          <w:sz w:val="48"/>
+        </w:rPr>
+        <w:t>FEATURES:</w:t>
       </w:r>
     </w:p>
     <w:p>
@@ -398,6 +505,161 @@
           <w:sz w:val="32"/>
           <w:szCs w:val="32"/>
         </w:rPr>
+        <w:t xml:space="preserve">Single player has been unlocked. Player is able to wield one of the six guns (Beretta pistol, </w:t>
+      </w:r>
+      <w:r>
+        <w:rPr>
+          <w:rFonts w:ascii="Verdana" w:hAnsi="Verdana"/>
+          <w:sz w:val="32"/>
+          <w:szCs w:val="32"/>
+        </w:rPr>
+        <w:t>SMG P90</w:t>
+      </w:r>
+      <w:r>
+        <w:rPr>
+          <w:rFonts w:ascii="Verdana" w:hAnsi="Verdana"/>
+          <w:sz w:val="32"/>
+          <w:szCs w:val="32"/>
+        </w:rPr>
+        <w:t xml:space="preserve">, Shotgun, </w:t>
+      </w:r>
+      <w:r>
+        <w:rPr>
+          <w:rFonts w:ascii="Verdana" w:hAnsi="Verdana"/>
+          <w:sz w:val="32"/>
+          <w:szCs w:val="32"/>
+        </w:rPr>
+        <w:t>Assault rifle AK-47</w:t>
+      </w:r>
+      <w:r>
+        <w:rPr>
+          <w:rFonts w:ascii="Verdana" w:hAnsi="Verdana"/>
+          <w:sz w:val="32"/>
+          <w:szCs w:val="32"/>
+        </w:rPr>
+        <w:t>, M60, Sniper Rifle). However there’re no animations for these guns.</w:t>
+      </w:r>
+      <w:r>
+        <w:rPr>
+          <w:rFonts w:ascii="Verdana" w:hAnsi="Verdana"/>
+          <w:sz w:val="32"/>
+          <w:szCs w:val="32"/>
+        </w:rPr>
+        <w:t xml:space="preserve"> Neither fire or alt-fire have been implemented yet.</w:t>
+      </w:r>
+    </w:p>
+    <w:p>
+      <w:pPr>
+        <w:pStyle w:val="NoSpacing"/>
+        <w:ind w:left="360"/>
+        <w:rPr>
+          <w:rFonts w:ascii="Verdana" w:hAnsi="Verdana"/>
+          <w:sz w:val="32"/>
+          <w:szCs w:val="32"/>
+        </w:rPr>
+      </w:pPr>
+    </w:p>
+    <w:p>
+      <w:pPr>
+        <w:pStyle w:val="NoSpacing"/>
+        <w:numPr>
+          <w:ilvl w:val="0"/>
+          <w:numId w:val="22"/>
+        </w:numPr>
+        <w:rPr>
+          <w:rFonts w:ascii="Verdana" w:hAnsi="Verdana"/>
+          <w:sz w:val="32"/>
+          <w:szCs w:val="32"/>
+        </w:rPr>
+      </w:pPr>
+      <w:r>
+        <w:rPr>
+          <w:rFonts w:ascii="Verdana" w:hAnsi="Verdana"/>
+          <w:sz w:val="32"/>
+          <w:szCs w:val="32"/>
+        </w:rPr>
+        <w:t xml:space="preserve">Entering single player will cancel editor mode and prevent modifying the level unless player choose to go into editor and load level again. </w:t>
+      </w:r>
+      <w:r>
+        <w:rPr>
+          <w:rFonts w:ascii="Verdana" w:hAnsi="Verdana"/>
+          <w:sz w:val="32"/>
+          <w:szCs w:val="32"/>
+        </w:rPr>
+        <w:t>Player</w:t>
+      </w:r>
+      <w:r>
+        <w:rPr>
+          <w:rFonts w:ascii="Verdana" w:hAnsi="Verdana"/>
+          <w:sz w:val="32"/>
+          <w:szCs w:val="32"/>
+        </w:rPr>
+        <w:t xml:space="preserve"> will be prompted “</w:t>
+      </w:r>
+      <w:r>
+        <w:rPr>
+          <w:rFonts w:ascii="Verdana" w:hAnsi="Verdana"/>
+          <w:sz w:val="32"/>
+          <w:szCs w:val="32"/>
+        </w:rPr>
+        <w:t>Start New G</w:t>
+      </w:r>
+      <w:r>
+        <w:rPr>
+          <w:rFonts w:ascii="Verdana" w:hAnsi="Verdana"/>
+          <w:sz w:val="32"/>
+          <w:szCs w:val="32"/>
+        </w:rPr>
+        <w:t>ame?”</w:t>
+      </w:r>
+      <w:r>
+        <w:rPr>
+          <w:rFonts w:ascii="Verdana" w:hAnsi="Verdana"/>
+          <w:sz w:val="32"/>
+          <w:szCs w:val="32"/>
+        </w:rPr>
+        <w:t xml:space="preserve"> and if answer is yes or y game will switch to Single Player mode.</w:t>
+      </w:r>
+    </w:p>
+    <w:p>
+      <w:pPr>
+        <w:pStyle w:val="NoSpacing"/>
+        <w:rPr>
+          <w:rFonts w:ascii="Verdana" w:hAnsi="Verdana"/>
+          <w:b/>
+          <w:color w:val="FFC000"/>
+          <w:sz w:val="48"/>
+        </w:rPr>
+      </w:pPr>
+      <w:r>
+        <w:rPr>
+          <w:rFonts w:ascii="Verdana" w:hAnsi="Verdana"/>
+          <w:b/>
+          <w:color w:val="FFC000"/>
+          <w:sz w:val="48"/>
+        </w:rPr>
+        <w:t>CHANGES:</w:t>
+      </w:r>
+    </w:p>
+    <w:p>
+      <w:pPr>
+        <w:pStyle w:val="NoSpacing"/>
+        <w:numPr>
+          <w:ilvl w:val="0"/>
+          <w:numId w:val="22"/>
+        </w:numPr>
+        <w:rPr>
+          <w:rFonts w:ascii="Verdana" w:hAnsi="Verdana"/>
+          <w:sz w:val="32"/>
+          <w:szCs w:val="32"/>
+        </w:rPr>
+      </w:pPr>
+      <w:r>
+        <w:rPr>
+          <w:rFonts w:ascii="Verdana" w:hAnsi="Verdana"/>
+          <w:sz w:val="32"/>
+          <w:szCs w:val="32"/>
+        </w:rPr>
         <w:t>Game support modifications. Make your own dsynergy</w:t>
       </w:r>
       <w:r>
@@ -432,6 +694,17 @@
         </w:rPr>
         <w:t xml:space="preserve"> Game will first check for files in those folders and if they’re not found then will those from archive. Not having game assets at all will result in error.</w:t>
       </w:r>
+    </w:p>
+    <w:p>
+      <w:pPr>
+        <w:pStyle w:val="NoSpacing"/>
+        <w:ind w:left="360"/>
+        <w:rPr>
+          <w:rFonts w:ascii="Verdana" w:hAnsi="Verdana"/>
+          <w:sz w:val="32"/>
+          <w:szCs w:val="32"/>
+        </w:rPr>
+      </w:pPr>
     </w:p>
     <w:p>
       <w:pPr>
@@ -503,28 +776,111 @@
         <w:rPr>
           <w:rFonts w:ascii="Verdana" w:hAnsi="Verdana"/>
           <w:b/>
-          <w:color w:val="FFC000"/>
-          <w:sz w:val="48"/>
-        </w:rPr>
-      </w:pPr>
-      <w:r>
-        <w:rPr>
-          <w:rFonts w:ascii="Verdana" w:hAnsi="Verdana"/>
-          <w:b/>
-          <w:color w:val="FFC000"/>
+          <w:color w:val="A6A6A6" w:themeColor="background1" w:themeShade="A6"/>
+          <w:sz w:val="48"/>
+        </w:rPr>
+      </w:pPr>
+    </w:p>
+    <w:p>
+      <w:pPr>
+        <w:pStyle w:val="NoSpacing"/>
+        <w:rPr>
+          <w:rFonts w:ascii="Verdana" w:hAnsi="Verdana"/>
+          <w:b/>
+          <w:color w:val="A6A6A6" w:themeColor="background1" w:themeShade="A6"/>
+          <w:sz w:val="48"/>
+        </w:rPr>
+      </w:pPr>
+    </w:p>
+    <w:p>
+      <w:pPr>
+        <w:pStyle w:val="NoSpacing"/>
+        <w:rPr>
+          <w:rFonts w:ascii="Verdana" w:hAnsi="Verdana"/>
+          <w:b/>
+          <w:color w:val="A6A6A6" w:themeColor="background1" w:themeShade="A6"/>
+          <w:sz w:val="48"/>
+        </w:rPr>
+      </w:pPr>
+    </w:p>
+    <w:p>
+      <w:pPr>
+        <w:pStyle w:val="NoSpacing"/>
+        <w:rPr>
+          <w:rFonts w:ascii="Verdana" w:hAnsi="Verdana"/>
+          <w:b/>
+          <w:color w:val="A6A6A6" w:themeColor="background1" w:themeShade="A6"/>
+          <w:sz w:val="48"/>
+        </w:rPr>
+      </w:pPr>
+    </w:p>
+    <w:p>
+      <w:pPr>
+        <w:pStyle w:val="NoSpacing"/>
+        <w:rPr>
+          <w:rFonts w:ascii="Verdana" w:hAnsi="Verdana"/>
+          <w:b/>
+          <w:color w:val="A6A6A6" w:themeColor="background1" w:themeShade="A6"/>
+          <w:sz w:val="48"/>
+        </w:rPr>
+      </w:pPr>
+    </w:p>
+    <w:p>
+      <w:pPr>
+        <w:pStyle w:val="NoSpacing"/>
+        <w:jc w:val="center"/>
+        <w:rPr>
+          <w:rFonts w:ascii="Verdana" w:hAnsi="Verdana"/>
+          <w:b/>
+          <w:sz w:val="48"/>
+        </w:rPr>
+      </w:pPr>
+      <w:r>
+        <w:rPr>
+          <w:rFonts w:ascii="Verdana" w:hAnsi="Verdana"/>
+          <w:b/>
           <w:sz w:val="48"/>
         </w:rPr>
         <w:lastRenderedPageBreak/>
-        <w:t>LSV CHANGES</w:t>
-      </w:r>
-      <w:r>
-        <w:rPr>
-          <w:rFonts w:ascii="Verdana" w:hAnsi="Verdana"/>
-          <w:b/>
-          <w:color w:val="FFC000"/>
-          <w:sz w:val="48"/>
-        </w:rPr>
-        <w:t>:</w:t>
+        <w:t>[</w:t>
+      </w:r>
+      <w:r>
+        <w:rPr>
+          <w:rFonts w:ascii="Verdana" w:hAnsi="Verdana"/>
+          <w:b/>
+          <w:sz w:val="48"/>
+        </w:rPr>
+        <w:t>NITRO</w:t>
+      </w:r>
+      <w:r>
+        <w:rPr>
+          <w:rFonts w:ascii="Verdana" w:hAnsi="Verdana"/>
+          <w:b/>
+          <w:sz w:val="48"/>
+        </w:rPr>
+        <w:t>GEN]</w:t>
+      </w:r>
+      <w:bookmarkStart w:id="0" w:name="_GoBack"/>
+      <w:bookmarkEnd w:id="0"/>
+    </w:p>
+    <w:p>
+      <w:pPr>
+        <w:pStyle w:val="NoSpacing"/>
+        <w:rPr>
+          <w:rFonts w:ascii="Verdana" w:hAnsi="Verdana"/>
+          <w:b/>
+          <w:color w:val="00B050"/>
+          <w:sz w:val="48"/>
+        </w:rPr>
+      </w:pPr>
+      <w:r>
+        <w:rPr>
+          <w:rFonts w:ascii="Verdana" w:hAnsi="Verdana"/>
+          <w:b/>
+          <w:color w:val="00B050"/>
+          <w:sz w:val="48"/>
+        </w:rPr>
+        <w:t>FEATURES:</w:t>
       </w:r>
     </w:p>
     <w:p>
@@ -547,25 +903,7 @@
           <w:sz w:val="32"/>
           <w:szCs w:val="32"/>
         </w:rPr>
-        <w:t xml:space="preserve">[Light support version] -&gt; </w:t>
-      </w:r>
-      <w:proofErr w:type="gramStart"/>
-      <w:r>
-        <w:rPr>
-          <w:rFonts w:ascii="Verdana" w:hAnsi="Verdana"/>
-          <w:sz w:val="32"/>
-          <w:szCs w:val="32"/>
-        </w:rPr>
-        <w:t>maximum</w:t>
-      </w:r>
-      <w:proofErr w:type="gramEnd"/>
-      <w:r>
-        <w:rPr>
-          <w:rFonts w:ascii="Verdana" w:hAnsi="Verdana"/>
-          <w:sz w:val="32"/>
-          <w:szCs w:val="32"/>
-        </w:rPr>
-        <w:t xml:space="preserve"> number of blocks lowered to 20000.</w:t>
+        <w:t>Both music and sounds can be played from the game.</w:t>
       </w:r>
     </w:p>
     <w:p>
@@ -588,25 +926,7 @@
           <w:sz w:val="32"/>
           <w:szCs w:val="32"/>
         </w:rPr>
-        <w:t xml:space="preserve">[Light support version] -&gt; </w:t>
-      </w:r>
-      <w:proofErr w:type="gramStart"/>
-      <w:r>
-        <w:rPr>
-          <w:rFonts w:ascii="Verdana" w:hAnsi="Verdana"/>
-          <w:sz w:val="32"/>
-          <w:szCs w:val="32"/>
-        </w:rPr>
-        <w:t>water</w:t>
-      </w:r>
-      <w:proofErr w:type="gramEnd"/>
-      <w:r>
-        <w:rPr>
-          <w:rFonts w:ascii="Verdana" w:hAnsi="Verdana"/>
-          <w:sz w:val="32"/>
-          <w:szCs w:val="32"/>
-        </w:rPr>
-        <w:t xml:space="preserve"> effects are </w:t>
+        <w:t>Game can be run in debug mode (requires setting it to true in .</w:t>
       </w:r>
       <w:proofErr w:type="spellStart"/>
       <w:r>
@@ -615,7 +935,7 @@
           <w:sz w:val="32"/>
           <w:szCs w:val="32"/>
         </w:rPr>
-        <w:t>not longer</w:t>
+        <w:t>ini</w:t>
       </w:r>
       <w:proofErr w:type="spellEnd"/>
       <w:r>
@@ -624,12 +944,31 @@
           <w:sz w:val="32"/>
           <w:szCs w:val="32"/>
         </w:rPr>
-        <w:t xml:space="preserve"> supported.</w:t>
+        <w:t xml:space="preserve"> file). It includes writing log into the file. [</w:t>
+      </w:r>
+      <w:proofErr w:type="spellStart"/>
+      <w:r>
+        <w:rPr>
+          <w:rFonts w:ascii="Verdana" w:hAnsi="Verdana"/>
+          <w:sz w:val="32"/>
+          <w:szCs w:val="32"/>
+        </w:rPr>
+        <w:t>JSomnia</w:t>
+      </w:r>
+      <w:proofErr w:type="spellEnd"/>
+      <w:r>
+        <w:rPr>
+          <w:rFonts w:ascii="Verdana" w:hAnsi="Verdana"/>
+          <w:sz w:val="32"/>
+          <w:szCs w:val="32"/>
+        </w:rPr>
+        <w:t>]</w:t>
       </w:r>
     </w:p>
     <w:p>
       <w:pPr>
         <w:pStyle w:val="NoSpacing"/>
+        <w:ind w:left="360"/>
         <w:rPr>
           <w:rFonts w:ascii="Verdana" w:hAnsi="Verdana"/>
           <w:color w:val="00B050"/>
@@ -637,499 +976,46 @@
           <w:szCs w:val="32"/>
         </w:rPr>
       </w:pPr>
+      <w:r>
+        <w:rPr>
+          <w:rFonts w:ascii="Verdana" w:hAnsi="Verdana"/>
+          <w:sz w:val="32"/>
+          <w:szCs w:val="32"/>
+        </w:rPr>
+        <w:t>File is named according to the current date and time.</w:t>
+      </w:r>
     </w:p>
     <w:p>
       <w:pPr>
         <w:pStyle w:val="NoSpacing"/>
-        <w:rPr>
-          <w:rFonts w:ascii="Verdana" w:hAnsi="Verdana"/>
-          <w:b/>
-          <w:sz w:val="48"/>
-        </w:rPr>
-      </w:pPr>
-      <w:r>
-        <w:rPr>
-          <w:rFonts w:ascii="Verdana" w:hAnsi="Verdana"/>
-          <w:b/>
-          <w:sz w:val="48"/>
-        </w:rPr>
-        <w:t>Game assets structure (by entries)</w:t>
-      </w:r>
-      <w:r>
-        <w:rPr>
-          <w:rFonts w:ascii="Verdana" w:hAnsi="Verdana"/>
-          <w:b/>
-          <w:sz w:val="48"/>
-        </w:rPr>
-        <w:t>:</w:t>
-      </w:r>
+        <w:ind w:left="360"/>
+        <w:rPr>
+          <w:rFonts w:ascii="Verdana" w:hAnsi="Verdana"/>
+          <w:color w:val="00B050"/>
+          <w:sz w:val="32"/>
+          <w:szCs w:val="32"/>
+        </w:rPr>
+      </w:pPr>
     </w:p>
     <w:p>
       <w:pPr>
         <w:pStyle w:val="NoSpacing"/>
-        <w:numPr>
-          <w:ilvl w:val="0"/>
-          <w:numId w:val="22"/>
-        </w:numPr>
-        <w:rPr>
-          <w:rFonts w:ascii="Verdana" w:hAnsi="Verdana"/>
-          <w:b/>
-          <w:sz w:val="48"/>
-        </w:rPr>
-      </w:pPr>
-      <w:r>
-        <w:rPr>
-          <w:rFonts w:ascii="Verdana" w:hAnsi="Verdana"/>
-          <w:b/>
-          <w:sz w:val="48"/>
-        </w:rPr>
-        <w:t xml:space="preserve">effects </w:t>
-      </w:r>
-      <w:r>
-        <w:rPr>
-          <w:rFonts w:ascii="Verdana" w:hAnsi="Verdana"/>
-          <w:sz w:val="48"/>
-        </w:rPr>
-        <w:t xml:space="preserve">– contains </w:t>
-      </w:r>
-      <w:proofErr w:type="spellStart"/>
-      <w:r>
-        <w:rPr>
-          <w:rFonts w:ascii="Verdana" w:hAnsi="Verdana"/>
-          <w:sz w:val="48"/>
-        </w:rPr>
-        <w:t>shaders</w:t>
-      </w:r>
-      <w:proofErr w:type="spellEnd"/>
-      <w:r>
-        <w:rPr>
-          <w:rFonts w:ascii="Verdana" w:hAnsi="Verdana"/>
-          <w:sz w:val="48"/>
-        </w:rPr>
-        <w:t xml:space="preserve"> (according to the OpenGL </w:t>
-      </w:r>
-      <w:r>
-        <w:rPr>
-          <w:rFonts w:ascii="Verdana" w:hAnsi="Verdana"/>
-          <w:sz w:val="48"/>
-        </w:rPr>
-        <w:t>2</w:t>
-      </w:r>
-      <w:r>
-        <w:rPr>
-          <w:rFonts w:ascii="Verdana" w:hAnsi="Verdana"/>
-          <w:sz w:val="48"/>
-        </w:rPr>
-        <w:t>.</w:t>
-      </w:r>
-      <w:r>
-        <w:rPr>
-          <w:rFonts w:ascii="Verdana" w:hAnsi="Verdana"/>
-          <w:sz w:val="48"/>
-        </w:rPr>
-        <w:t>0</w:t>
-      </w:r>
-      <w:r>
-        <w:rPr>
-          <w:rFonts w:ascii="Verdana" w:hAnsi="Verdana"/>
-          <w:sz w:val="48"/>
-        </w:rPr>
-        <w:t xml:space="preserve"> and GLSL </w:t>
-      </w:r>
-      <w:r>
-        <w:rPr>
-          <w:rFonts w:ascii="Verdana" w:hAnsi="Verdana"/>
-          <w:sz w:val="48"/>
-        </w:rPr>
-        <w:t>1</w:t>
-      </w:r>
-      <w:r>
-        <w:rPr>
-          <w:rFonts w:ascii="Verdana" w:hAnsi="Verdana"/>
-          <w:sz w:val="48"/>
-        </w:rPr>
-        <w:t>.</w:t>
-      </w:r>
-      <w:r>
-        <w:rPr>
-          <w:rFonts w:ascii="Verdana" w:hAnsi="Verdana"/>
-          <w:sz w:val="48"/>
-        </w:rPr>
-        <w:t>1</w:t>
-      </w:r>
-      <w:bookmarkStart w:id="0" w:name="_GoBack"/>
-      <w:bookmarkEnd w:id="0"/>
-      <w:r>
-        <w:rPr>
-          <w:rFonts w:ascii="Verdana" w:hAnsi="Verdana"/>
-          <w:sz w:val="48"/>
-        </w:rPr>
-        <w:t>)</w:t>
-      </w:r>
-      <w:r>
-        <w:rPr>
-          <w:rFonts w:ascii="Verdana" w:hAnsi="Verdana"/>
-          <w:sz w:val="48"/>
-        </w:rPr>
-        <w:t>;</w:t>
-      </w:r>
-    </w:p>
-    <w:p>
-      <w:pPr>
-        <w:pStyle w:val="NoSpacing"/>
-        <w:numPr>
-          <w:ilvl w:val="0"/>
-          <w:numId w:val="22"/>
-        </w:numPr>
-        <w:rPr>
-          <w:rFonts w:ascii="Verdana" w:hAnsi="Verdana"/>
-          <w:b/>
-          <w:sz w:val="48"/>
-        </w:rPr>
-      </w:pPr>
-      <w:proofErr w:type="spellStart"/>
-      <w:r>
-        <w:rPr>
-          <w:rFonts w:ascii="Verdana" w:hAnsi="Verdana"/>
-          <w:b/>
-          <w:sz w:val="48"/>
-        </w:rPr>
-        <w:t>intrface</w:t>
-      </w:r>
-      <w:proofErr w:type="spellEnd"/>
-      <w:r>
-        <w:rPr>
-          <w:rFonts w:ascii="Verdana" w:hAnsi="Verdana"/>
-          <w:b/>
-          <w:sz w:val="48"/>
-        </w:rPr>
-        <w:t xml:space="preserve"> </w:t>
-      </w:r>
-      <w:r>
-        <w:rPr>
-          <w:rFonts w:ascii="Verdana" w:hAnsi="Verdana"/>
-          <w:sz w:val="48"/>
-        </w:rPr>
-        <w:t>– loading images for interface such as crosshairs, fonts (F2IBuilder) and stuff for menus;</w:t>
-      </w:r>
-    </w:p>
-    <w:p>
-      <w:pPr>
-        <w:pStyle w:val="NoSpacing"/>
-        <w:numPr>
-          <w:ilvl w:val="0"/>
-          <w:numId w:val="22"/>
-        </w:numPr>
-        <w:rPr>
-          <w:rFonts w:ascii="Verdana" w:hAnsi="Verdana"/>
-          <w:b/>
-          <w:sz w:val="48"/>
-        </w:rPr>
-      </w:pPr>
-      <w:r>
-        <w:rPr>
-          <w:rFonts w:ascii="Verdana" w:hAnsi="Verdana"/>
-          <w:b/>
-          <w:sz w:val="48"/>
-        </w:rPr>
-        <w:t xml:space="preserve">player </w:t>
-      </w:r>
-      <w:r>
-        <w:rPr>
-          <w:rFonts w:ascii="Verdana" w:hAnsi="Verdana"/>
-          <w:sz w:val="48"/>
-        </w:rPr>
-        <w:t>– models (.</w:t>
-      </w:r>
-      <w:proofErr w:type="spellStart"/>
-      <w:r>
-        <w:rPr>
-          <w:rFonts w:ascii="Verdana" w:hAnsi="Verdana"/>
-          <w:sz w:val="48"/>
-        </w:rPr>
-        <w:t>obj</w:t>
-      </w:r>
-      <w:proofErr w:type="spellEnd"/>
-      <w:r>
-        <w:rPr>
-          <w:rFonts w:ascii="Verdana" w:hAnsi="Verdana"/>
-          <w:sz w:val="48"/>
-        </w:rPr>
-        <w:t xml:space="preserve"> format) and textures (.</w:t>
-      </w:r>
-      <w:proofErr w:type="spellStart"/>
-      <w:r>
-        <w:rPr>
-          <w:rFonts w:ascii="Verdana" w:hAnsi="Verdana"/>
-          <w:sz w:val="48"/>
-        </w:rPr>
-        <w:t>png</w:t>
-      </w:r>
-      <w:proofErr w:type="spellEnd"/>
-      <w:r>
-        <w:rPr>
-          <w:rFonts w:ascii="Verdana" w:hAnsi="Verdana"/>
-          <w:sz w:val="48"/>
-        </w:rPr>
-        <w:t xml:space="preserve"> format) for the player assets;</w:t>
-      </w:r>
-    </w:p>
-    <w:p>
-      <w:pPr>
-        <w:pStyle w:val="NoSpacing"/>
-        <w:numPr>
-          <w:ilvl w:val="0"/>
-          <w:numId w:val="22"/>
-        </w:numPr>
-        <w:rPr>
-          <w:rFonts w:ascii="Verdana" w:hAnsi="Verdana"/>
-          <w:b/>
-          <w:sz w:val="48"/>
-        </w:rPr>
-      </w:pPr>
-      <w:r>
-        <w:rPr>
-          <w:rFonts w:ascii="Verdana" w:hAnsi="Verdana"/>
-          <w:b/>
-          <w:sz w:val="48"/>
-        </w:rPr>
-        <w:t xml:space="preserve">sound </w:t>
-      </w:r>
-      <w:r>
-        <w:rPr>
-          <w:rFonts w:ascii="Verdana" w:hAnsi="Verdana"/>
-          <w:sz w:val="48"/>
-        </w:rPr>
-        <w:t xml:space="preserve">– contains music and sound </w:t>
-      </w:r>
-      <w:proofErr w:type="spellStart"/>
-      <w:r>
-        <w:rPr>
-          <w:rFonts w:ascii="Verdana" w:hAnsi="Verdana"/>
-          <w:sz w:val="48"/>
-        </w:rPr>
-        <w:t>fx</w:t>
-      </w:r>
-      <w:proofErr w:type="spellEnd"/>
-      <w:r>
-        <w:rPr>
-          <w:rFonts w:ascii="Verdana" w:hAnsi="Verdana"/>
-          <w:sz w:val="48"/>
-        </w:rPr>
-        <w:t xml:space="preserve"> audio files (.</w:t>
-      </w:r>
-      <w:proofErr w:type="spellStart"/>
-      <w:r>
-        <w:rPr>
-          <w:rFonts w:ascii="Verdana" w:hAnsi="Verdana"/>
-          <w:sz w:val="48"/>
-        </w:rPr>
-        <w:t>ogg</w:t>
-      </w:r>
-      <w:proofErr w:type="spellEnd"/>
-      <w:r>
-        <w:rPr>
-          <w:rFonts w:ascii="Verdana" w:hAnsi="Verdana"/>
-          <w:sz w:val="48"/>
-        </w:rPr>
-        <w:t xml:space="preserve"> format);</w:t>
-      </w:r>
-    </w:p>
-    <w:p>
-      <w:pPr>
-        <w:pStyle w:val="NoSpacing"/>
-        <w:numPr>
-          <w:ilvl w:val="0"/>
-          <w:numId w:val="22"/>
-        </w:numPr>
-        <w:rPr>
-          <w:rFonts w:ascii="Verdana" w:hAnsi="Verdana"/>
-          <w:b/>
-          <w:sz w:val="48"/>
-        </w:rPr>
-      </w:pPr>
-      <w:proofErr w:type="gramStart"/>
-      <w:r>
-        <w:rPr>
-          <w:rFonts w:ascii="Verdana" w:hAnsi="Verdana"/>
-          <w:b/>
-          <w:sz w:val="48"/>
-        </w:rPr>
-        <w:t>world</w:t>
-      </w:r>
-      <w:proofErr w:type="gramEnd"/>
-      <w:r>
-        <w:rPr>
-          <w:rFonts w:ascii="Verdana" w:hAnsi="Verdana"/>
-          <w:b/>
-          <w:sz w:val="48"/>
-        </w:rPr>
-        <w:t xml:space="preserve"> </w:t>
-      </w:r>
-      <w:r>
-        <w:rPr>
-          <w:rFonts w:ascii="Verdana" w:hAnsi="Verdana"/>
-          <w:sz w:val="48"/>
-        </w:rPr>
-        <w:t>– contains models (.</w:t>
-      </w:r>
-      <w:proofErr w:type="spellStart"/>
-      <w:r>
-        <w:rPr>
-          <w:rFonts w:ascii="Verdana" w:hAnsi="Verdana"/>
-          <w:sz w:val="48"/>
-        </w:rPr>
-        <w:t>obj</w:t>
-      </w:r>
-      <w:proofErr w:type="spellEnd"/>
-      <w:r>
-        <w:rPr>
-          <w:rFonts w:ascii="Verdana" w:hAnsi="Verdana"/>
-          <w:sz w:val="48"/>
-        </w:rPr>
-        <w:t xml:space="preserve"> format) and textures (.</w:t>
-      </w:r>
-      <w:proofErr w:type="spellStart"/>
-      <w:r>
-        <w:rPr>
-          <w:rFonts w:ascii="Verdana" w:hAnsi="Verdana"/>
-          <w:sz w:val="48"/>
-        </w:rPr>
-        <w:t>png</w:t>
-      </w:r>
-      <w:proofErr w:type="spellEnd"/>
-      <w:r>
-        <w:rPr>
-          <w:rFonts w:ascii="Verdana" w:hAnsi="Verdana"/>
-          <w:sz w:val="48"/>
-        </w:rPr>
-        <w:t xml:space="preserve"> format) for blocks which make environment as it is.</w:t>
-      </w:r>
-    </w:p>
-    <w:p>
-      <w:pPr>
-        <w:pStyle w:val="NoSpacing"/>
-        <w:rPr>
-          <w:rFonts w:ascii="Verdana" w:hAnsi="Verdana"/>
-          <w:b/>
-          <w:sz w:val="48"/>
-        </w:rPr>
-      </w:pPr>
-      <w:r>
-        <w:rPr>
-          <w:rFonts w:ascii="Verdana" w:hAnsi="Verdana"/>
-          <w:b/>
-          <w:sz w:val="48"/>
-        </w:rPr>
-        <w:t>All five entries constitute together one archive which is dsynergy</w:t>
-      </w:r>
-      <w:r>
-        <w:rPr>
-          <w:rFonts w:ascii="Verdana" w:hAnsi="Verdana"/>
-          <w:b/>
-          <w:sz w:val="48"/>
-        </w:rPr>
-        <w:t>_lsv</w:t>
-      </w:r>
-      <w:r>
-        <w:rPr>
-          <w:rFonts w:ascii="Verdana" w:hAnsi="Verdana"/>
-          <w:b/>
-          <w:sz w:val="48"/>
-        </w:rPr>
-        <w:t>.zip.</w:t>
-      </w:r>
-    </w:p>
-    <w:p>
-      <w:pPr>
-        <w:pStyle w:val="NoSpacing"/>
-        <w:rPr>
-          <w:rFonts w:ascii="Verdana" w:hAnsi="Verdana"/>
-          <w:b/>
-          <w:sz w:val="48"/>
-        </w:rPr>
-      </w:pPr>
-    </w:p>
-    <w:p>
-      <w:pPr>
-        <w:pStyle w:val="NoSpacing"/>
-        <w:rPr>
-          <w:rFonts w:ascii="Verdana" w:hAnsi="Verdana"/>
-          <w:b/>
-          <w:sz w:val="48"/>
-        </w:rPr>
-      </w:pPr>
-    </w:p>
-    <w:p>
-      <w:pPr>
-        <w:pStyle w:val="NoSpacing"/>
-        <w:rPr>
-          <w:rFonts w:ascii="Verdana" w:hAnsi="Verdana"/>
-          <w:b/>
-          <w:sz w:val="48"/>
-        </w:rPr>
-      </w:pPr>
-    </w:p>
-    <w:p>
-      <w:pPr>
-        <w:pStyle w:val="NoSpacing"/>
-        <w:rPr>
-          <w:rFonts w:ascii="Verdana" w:hAnsi="Verdana"/>
-          <w:b/>
-          <w:sz w:val="48"/>
-        </w:rPr>
-      </w:pPr>
-    </w:p>
-    <w:p>
-      <w:pPr>
-        <w:pStyle w:val="NoSpacing"/>
-        <w:rPr>
-          <w:rFonts w:ascii="Verdana" w:hAnsi="Verdana"/>
-          <w:b/>
-          <w:sz w:val="48"/>
-        </w:rPr>
-      </w:pPr>
-      <w:r>
-        <w:rPr>
-          <w:rFonts w:ascii="Verdana" w:hAnsi="Verdana"/>
-          <w:b/>
-          <w:sz w:val="48"/>
-        </w:rPr>
-        <w:lastRenderedPageBreak/>
-        <w:t>Available commands:</w:t>
-      </w:r>
-    </w:p>
-    <w:p>
-      <w:pPr>
-        <w:pStyle w:val="NoSpacing"/>
-        <w:rPr>
-          <w:rFonts w:ascii="Verdana" w:hAnsi="Verdana"/>
-          <w:sz w:val="40"/>
-        </w:rPr>
-      </w:pPr>
-      <w:r>
-        <w:rPr>
-          <w:rFonts w:ascii="Verdana" w:hAnsi="Verdana"/>
-          <w:sz w:val="40"/>
-        </w:rPr>
-        <w:t xml:space="preserve">In order to type command </w:t>
-      </w:r>
-      <w:proofErr w:type="gramStart"/>
-      <w:r>
-        <w:rPr>
-          <w:rFonts w:ascii="Verdana" w:hAnsi="Verdana"/>
-          <w:sz w:val="40"/>
-        </w:rPr>
-        <w:t>which is equivalent to options setup press key “~”</w:t>
-      </w:r>
-      <w:r>
-        <w:rPr>
-          <w:rFonts w:ascii="Verdana" w:hAnsi="Verdana"/>
-          <w:sz w:val="40"/>
-        </w:rPr>
-        <w:t>.</w:t>
-      </w:r>
-      <w:proofErr w:type="gramEnd"/>
+        <w:rPr>
+          <w:rFonts w:ascii="Verdana" w:hAnsi="Verdana"/>
+          <w:b/>
+          <w:color w:val="FFC000"/>
+          <w:sz w:val="48"/>
+        </w:rPr>
+      </w:pPr>
+      <w:r>
+        <w:rPr>
+          <w:rFonts w:ascii="Verdana" w:hAnsi="Verdana"/>
+          <w:b/>
+          <w:color w:val="FFC000"/>
+          <w:sz w:val="48"/>
+        </w:rPr>
+        <w:t>CHANGES:</w:t>
+      </w:r>
     </w:p>
     <w:p>
       <w:pPr>
@@ -1140,81 +1026,18 @@
         </w:numPr>
         <w:rPr>
           <w:rFonts w:ascii="Verdana" w:hAnsi="Verdana"/>
-          <w:sz w:val="32"/>
-          <w:szCs w:val="32"/>
-        </w:rPr>
-      </w:pPr>
-      <w:proofErr w:type="spellStart"/>
-      <w:r>
-        <w:rPr>
-          <w:rFonts w:ascii="Verdana" w:hAnsi="Verdana"/>
-          <w:sz w:val="32"/>
-          <w:szCs w:val="32"/>
-        </w:rPr>
-        <w:t>fps_max</w:t>
-      </w:r>
-      <w:proofErr w:type="spellEnd"/>
-      <w:r>
-        <w:rPr>
-          <w:rFonts w:ascii="Verdana" w:hAnsi="Verdana"/>
-          <w:sz w:val="32"/>
-          <w:szCs w:val="32"/>
-        </w:rPr>
-        <w:t>&lt;</w:t>
-      </w:r>
-      <w:proofErr w:type="spellStart"/>
-      <w:r>
-        <w:rPr>
-          <w:rFonts w:ascii="Verdana" w:hAnsi="Verdana"/>
-          <w:sz w:val="32"/>
-          <w:szCs w:val="32"/>
-        </w:rPr>
-        <w:t>num</w:t>
-      </w:r>
-      <w:proofErr w:type="spellEnd"/>
-      <w:r>
-        <w:rPr>
-          <w:rFonts w:ascii="Verdana" w:hAnsi="Verdana"/>
-          <w:sz w:val="32"/>
-          <w:szCs w:val="32"/>
-        </w:rPr>
-        <w:t xml:space="preserve">&gt;, </w:t>
-      </w:r>
-      <w:proofErr w:type="spellStart"/>
-      <w:r>
-        <w:rPr>
-          <w:rFonts w:ascii="Verdana" w:hAnsi="Verdana"/>
-          <w:sz w:val="32"/>
-          <w:szCs w:val="32"/>
-        </w:rPr>
-        <w:t>fpsMax</w:t>
-      </w:r>
-      <w:proofErr w:type="spellEnd"/>
-      <w:r>
-        <w:rPr>
-          <w:rFonts w:ascii="Verdana" w:hAnsi="Verdana"/>
-          <w:sz w:val="32"/>
-          <w:szCs w:val="32"/>
-        </w:rPr>
-        <w:t>&lt;</w:t>
-      </w:r>
-      <w:proofErr w:type="spellStart"/>
-      <w:r>
-        <w:rPr>
-          <w:rFonts w:ascii="Verdana" w:hAnsi="Verdana"/>
-          <w:sz w:val="32"/>
-          <w:szCs w:val="32"/>
-        </w:rPr>
-        <w:t>num</w:t>
-      </w:r>
-      <w:proofErr w:type="spellEnd"/>
-      <w:r>
-        <w:rPr>
-          <w:rFonts w:ascii="Verdana" w:hAnsi="Verdana"/>
-          <w:sz w:val="32"/>
-          <w:szCs w:val="32"/>
-        </w:rPr>
-        <w:t xml:space="preserve">&gt;: allowing </w:t>
+          <w:color w:val="00B050"/>
+          <w:sz w:val="32"/>
+          <w:szCs w:val="32"/>
+        </w:rPr>
+      </w:pPr>
+      <w:r>
+        <w:rPr>
+          <w:rFonts w:ascii="Verdana" w:hAnsi="Verdana"/>
+          <w:sz w:val="32"/>
+          <w:szCs w:val="32"/>
+        </w:rPr>
+        <w:t xml:space="preserve">[Light support version] -&gt; </w:t>
       </w:r>
       <w:proofErr w:type="gramStart"/>
       <w:r>
@@ -1223,7 +1046,7 @@
           <w:sz w:val="32"/>
           <w:szCs w:val="32"/>
         </w:rPr>
-        <w:t>to change</w:t>
+        <w:t>maximum</w:t>
       </w:r>
       <w:proofErr w:type="gramEnd"/>
       <w:r>
@@ -1232,23 +1055,7 @@
           <w:sz w:val="32"/>
           <w:szCs w:val="32"/>
         </w:rPr>
-        <w:t xml:space="preserve"> max fps</w:t>
-      </w:r>
-      <w:r>
-        <w:rPr>
-          <w:rFonts w:ascii="Verdana" w:hAnsi="Verdana"/>
-          <w:sz w:val="32"/>
-          <w:szCs w:val="32"/>
-        </w:rPr>
-        <w:t xml:space="preserve"> (it must be positive number)</w:t>
-      </w:r>
-      <w:r>
-        <w:rPr>
-          <w:rFonts w:ascii="Verdana" w:hAnsi="Verdana"/>
-          <w:sz w:val="32"/>
-          <w:szCs w:val="32"/>
-        </w:rPr>
-        <w:t>.</w:t>
+        <w:t xml:space="preserve"> number of blocks lowered to 20000.</w:t>
       </w:r>
     </w:p>
     <w:p>
@@ -1260,10 +1067,19 @@
         </w:numPr>
         <w:rPr>
           <w:rFonts w:ascii="Verdana" w:hAnsi="Verdana"/>
-          <w:sz w:val="32"/>
-          <w:szCs w:val="32"/>
-        </w:rPr>
-      </w:pPr>
+          <w:color w:val="00B050"/>
+          <w:sz w:val="32"/>
+          <w:szCs w:val="32"/>
+        </w:rPr>
+      </w:pPr>
+      <w:r>
+        <w:rPr>
+          <w:rFonts w:ascii="Verdana" w:hAnsi="Verdana"/>
+          <w:sz w:val="32"/>
+          <w:szCs w:val="32"/>
+        </w:rPr>
+        <w:t xml:space="preserve">[Light support version] -&gt; </w:t>
+      </w:r>
       <w:proofErr w:type="gramStart"/>
       <w:r>
         <w:rPr>
@@ -1271,7 +1087,7 @@
           <w:sz w:val="32"/>
           <w:szCs w:val="32"/>
         </w:rPr>
-        <w:t>resolution&lt;</w:t>
+        <w:t>water</w:t>
       </w:r>
       <w:proofErr w:type="gramEnd"/>
       <w:r>
@@ -1280,15 +1096,57 @@
           <w:sz w:val="32"/>
           <w:szCs w:val="32"/>
         </w:rPr>
-        <w:t>width&gt;&lt;height&gt;, res&lt;width&gt;&lt;height&gt;: allowing to change resolution (min resolution is 640x480 whilst</w:t>
-      </w:r>
-      <w:r>
-        <w:rPr>
-          <w:rFonts w:ascii="Verdana" w:hAnsi="Verdana"/>
-          <w:sz w:val="32"/>
-          <w:szCs w:val="32"/>
-        </w:rPr>
-        <w:t xml:space="preserve"> max is your native resolution).</w:t>
+        <w:t xml:space="preserve"> effects are </w:t>
+      </w:r>
+      <w:proofErr w:type="spellStart"/>
+      <w:r>
+        <w:rPr>
+          <w:rFonts w:ascii="Verdana" w:hAnsi="Verdana"/>
+          <w:sz w:val="32"/>
+          <w:szCs w:val="32"/>
+        </w:rPr>
+        <w:t>not longer</w:t>
+      </w:r>
+      <w:proofErr w:type="spellEnd"/>
+      <w:r>
+        <w:rPr>
+          <w:rFonts w:ascii="Verdana" w:hAnsi="Verdana"/>
+          <w:sz w:val="32"/>
+          <w:szCs w:val="32"/>
+        </w:rPr>
+        <w:t xml:space="preserve"> supported.</w:t>
+      </w:r>
+    </w:p>
+    <w:p>
+      <w:pPr>
+        <w:pStyle w:val="NoSpacing"/>
+        <w:ind w:left="360"/>
+        <w:rPr>
+          <w:rFonts w:ascii="Verdana" w:hAnsi="Verdana"/>
+          <w:color w:val="00B050"/>
+          <w:sz w:val="32"/>
+          <w:szCs w:val="32"/>
+        </w:rPr>
+      </w:pPr>
+    </w:p>
+    <w:p>
+      <w:pPr>
+        <w:pStyle w:val="NoSpacing"/>
+        <w:rPr>
+          <w:rFonts w:ascii="Verdana" w:hAnsi="Verdana"/>
+          <w:b/>
+          <w:color w:val="FF0000"/>
+          <w:sz w:val="48"/>
+        </w:rPr>
+      </w:pPr>
+      <w:r>
+        <w:rPr>
+          <w:rFonts w:ascii="Verdana" w:hAnsi="Verdana"/>
+          <w:b/>
+          <w:color w:val="FF0000"/>
+          <w:sz w:val="48"/>
+        </w:rPr>
+        <w:t>FIXES:</w:t>
       </w:r>
     </w:p>
     <w:p>
@@ -1300,46 +1158,27 @@
         </w:numPr>
         <w:rPr>
           <w:rFonts w:ascii="Verdana" w:hAnsi="Verdana"/>
-          <w:sz w:val="32"/>
-          <w:szCs w:val="32"/>
-        </w:rPr>
-      </w:pPr>
+          <w:color w:val="00B050"/>
+          <w:sz w:val="32"/>
+          <w:szCs w:val="32"/>
+        </w:rPr>
+      </w:pPr>
+      <w:r>
+        <w:rPr>
+          <w:rFonts w:ascii="Verdana" w:hAnsi="Verdana"/>
+          <w:sz w:val="32"/>
+          <w:szCs w:val="32"/>
+        </w:rPr>
+        <w:t xml:space="preserve">Reading water effects from the </w:t>
+      </w:r>
       <w:proofErr w:type="spellStart"/>
-      <w:proofErr w:type="gramStart"/>
-      <w:r>
-        <w:rPr>
-          <w:rFonts w:ascii="Verdana" w:hAnsi="Verdana"/>
-          <w:sz w:val="32"/>
-          <w:szCs w:val="32"/>
-        </w:rPr>
-        <w:t>fullscreen</w:t>
-      </w:r>
-      <w:proofErr w:type="spellEnd"/>
-      <w:proofErr w:type="gramEnd"/>
-      <w:r>
-        <w:rPr>
-          <w:rFonts w:ascii="Verdana" w:hAnsi="Verdana"/>
-          <w:sz w:val="32"/>
-          <w:szCs w:val="32"/>
-        </w:rPr>
-        <w:t>:</w:t>
-      </w:r>
-      <w:r>
-        <w:rPr>
-          <w:rFonts w:ascii="Verdana" w:hAnsi="Verdana"/>
-          <w:sz w:val="32"/>
-          <w:szCs w:val="32"/>
-        </w:rPr>
-        <w:t xml:space="preserve"> makes your game run </w:t>
-      </w:r>
-      <w:proofErr w:type="spellStart"/>
-      <w:r>
-        <w:rPr>
-          <w:rFonts w:ascii="Verdana" w:hAnsi="Verdana"/>
-          <w:sz w:val="32"/>
-          <w:szCs w:val="32"/>
-        </w:rPr>
-        <w:t>fullscreen</w:t>
+      <w:r>
+        <w:rPr>
+          <w:rFonts w:ascii="Verdana" w:hAnsi="Verdana"/>
+          <w:sz w:val="32"/>
+          <w:szCs w:val="32"/>
+        </w:rPr>
+        <w:t>ini</w:t>
       </w:r>
       <w:proofErr w:type="spellEnd"/>
       <w:r>
@@ -1360,35 +1199,18 @@
         </w:numPr>
         <w:rPr>
           <w:rFonts w:ascii="Verdana" w:hAnsi="Verdana"/>
-          <w:sz w:val="32"/>
-          <w:szCs w:val="32"/>
-        </w:rPr>
-      </w:pPr>
-      <w:proofErr w:type="gramStart"/>
-      <w:r>
-        <w:rPr>
-          <w:rFonts w:ascii="Verdana" w:hAnsi="Verdana"/>
-          <w:sz w:val="32"/>
-          <w:szCs w:val="32"/>
-        </w:rPr>
-        <w:t>windowed</w:t>
-      </w:r>
-      <w:proofErr w:type="gramEnd"/>
-      <w:r>
-        <w:rPr>
-          <w:rFonts w:ascii="Verdana" w:hAnsi="Verdana"/>
-          <w:sz w:val="32"/>
-          <w:szCs w:val="32"/>
-        </w:rPr>
-        <w:t xml:space="preserve">: makes your game run </w:t>
-      </w:r>
-      <w:r>
-        <w:rPr>
-          <w:rFonts w:ascii="Verdana" w:hAnsi="Verdana"/>
-          <w:sz w:val="32"/>
-          <w:szCs w:val="32"/>
-        </w:rPr>
-        <w:t>windowed mode.</w:t>
+          <w:color w:val="00B050"/>
+          <w:sz w:val="32"/>
+          <w:szCs w:val="32"/>
+        </w:rPr>
+      </w:pPr>
+      <w:r>
+        <w:rPr>
+          <w:rFonts w:ascii="Verdana" w:hAnsi="Verdana"/>
+          <w:sz w:val="32"/>
+          <w:szCs w:val="32"/>
+        </w:rPr>
+        <w:t>Random level generator generates blocks correctly (same number that was requested).</w:t>
       </w:r>
     </w:p>
     <w:p>
@@ -1400,130 +1222,29 @@
         </w:numPr>
         <w:rPr>
           <w:rFonts w:ascii="Verdana" w:hAnsi="Verdana"/>
-          <w:sz w:val="32"/>
-          <w:szCs w:val="32"/>
-        </w:rPr>
-      </w:pPr>
-      <w:proofErr w:type="spellStart"/>
-      <w:r>
-        <w:rPr>
-          <w:rFonts w:ascii="Verdana" w:hAnsi="Verdana"/>
-          <w:sz w:val="32"/>
-          <w:szCs w:val="32"/>
-        </w:rPr>
-        <w:t>v_sync</w:t>
-      </w:r>
-      <w:proofErr w:type="spellEnd"/>
-      <w:r>
-        <w:rPr>
-          <w:rFonts w:ascii="Verdana" w:hAnsi="Verdana"/>
-          <w:sz w:val="32"/>
-          <w:szCs w:val="32"/>
-        </w:rPr>
-        <w:t xml:space="preserve"> &lt;bool&gt;</w:t>
-      </w:r>
-      <w:r>
-        <w:rPr>
-          <w:rFonts w:ascii="Verdana" w:hAnsi="Verdana"/>
-          <w:sz w:val="32"/>
-          <w:szCs w:val="32"/>
-        </w:rPr>
-        <w:t xml:space="preserve">, </w:t>
-      </w:r>
-      <w:proofErr w:type="spellStart"/>
-      <w:r>
-        <w:rPr>
-          <w:rFonts w:ascii="Verdana" w:hAnsi="Verdana"/>
-          <w:sz w:val="32"/>
-          <w:szCs w:val="32"/>
-        </w:rPr>
-        <w:t>vsync</w:t>
-      </w:r>
-      <w:proofErr w:type="spellEnd"/>
-      <w:r>
-        <w:rPr>
-          <w:rFonts w:ascii="Verdana" w:hAnsi="Verdana"/>
-          <w:sz w:val="32"/>
-          <w:szCs w:val="32"/>
-        </w:rPr>
-        <w:t>&lt;bool&gt;</w:t>
-      </w:r>
-      <w:r>
-        <w:rPr>
-          <w:rFonts w:ascii="Verdana" w:hAnsi="Verdana"/>
-          <w:sz w:val="32"/>
-          <w:szCs w:val="32"/>
-        </w:rPr>
-        <w:t>: whether</w:t>
-      </w:r>
-      <w:r>
-        <w:rPr>
-          <w:rFonts w:ascii="Verdana" w:hAnsi="Verdana"/>
-          <w:sz w:val="32"/>
-          <w:szCs w:val="32"/>
-        </w:rPr>
-        <w:t xml:space="preserve"> or not you</w:t>
-      </w:r>
-      <w:r>
-        <w:rPr>
-          <w:rFonts w:ascii="Verdana" w:hAnsi="Verdana"/>
-          <w:sz w:val="32"/>
-          <w:szCs w:val="32"/>
-        </w:rPr>
-        <w:t xml:space="preserve"> </w:t>
-      </w:r>
-      <w:proofErr w:type="spellStart"/>
-      <w:r>
-        <w:rPr>
-          <w:rFonts w:ascii="Verdana" w:hAnsi="Verdana"/>
-          <w:sz w:val="32"/>
-          <w:szCs w:val="32"/>
-        </w:rPr>
-        <w:t>wanna</w:t>
-      </w:r>
-      <w:proofErr w:type="spellEnd"/>
-      <w:r>
-        <w:rPr>
-          <w:rFonts w:ascii="Verdana" w:hAnsi="Verdana"/>
-          <w:sz w:val="32"/>
-          <w:szCs w:val="32"/>
-        </w:rPr>
-        <w:t xml:space="preserve"> </w:t>
-      </w:r>
-      <w:proofErr w:type="spellStart"/>
-      <w:r>
-        <w:rPr>
-          <w:rFonts w:ascii="Verdana" w:hAnsi="Verdana"/>
-          <w:sz w:val="32"/>
-          <w:szCs w:val="32"/>
-        </w:rPr>
-        <w:t>vsync</w:t>
-      </w:r>
-      <w:proofErr w:type="spellEnd"/>
-      <w:r>
-        <w:rPr>
-          <w:rFonts w:ascii="Verdana" w:hAnsi="Verdana"/>
-          <w:sz w:val="32"/>
-          <w:szCs w:val="32"/>
-        </w:rPr>
-        <w:t xml:space="preserve"> on or off</w:t>
-      </w:r>
-      <w:r>
-        <w:rPr>
-          <w:rFonts w:ascii="Verdana" w:hAnsi="Verdana"/>
-          <w:sz w:val="32"/>
-          <w:szCs w:val="32"/>
-        </w:rPr>
-        <w:t>.</w:t>
-      </w:r>
-      <w:r>
-        <w:rPr>
-          <w:rFonts w:ascii="Verdana" w:hAnsi="Verdana"/>
-          <w:sz w:val="32"/>
-          <w:szCs w:val="32"/>
-        </w:rPr>
-        <w:t xml:space="preserve"> If it’s on (you’ve set it to true) your fps is capped to your monitor refresh rate.</w:t>
-      </w:r>
+          <w:color w:val="00B050"/>
+          <w:sz w:val="32"/>
+          <w:szCs w:val="32"/>
+        </w:rPr>
+      </w:pPr>
+      <w:r>
+        <w:rPr>
+          <w:rFonts w:ascii="Verdana" w:hAnsi="Verdana"/>
+          <w:sz w:val="32"/>
+          <w:szCs w:val="32"/>
+        </w:rPr>
+        <w:t>Loading randmax.dat doesn’t result in “loading level failed!</w:t>
+      </w:r>
+      <w:proofErr w:type="gramStart"/>
+      <w:r>
+        <w:rPr>
+          <w:rFonts w:ascii="Verdana" w:hAnsi="Verdana"/>
+          <w:sz w:val="32"/>
+          <w:szCs w:val="32"/>
+        </w:rPr>
+        <w:t>”.</w:t>
+      </w:r>
+      <w:proofErr w:type="gramEnd"/>
     </w:p>
     <w:p>
       <w:pPr>
@@ -1534,81 +1255,18 @@
         </w:numPr>
         <w:rPr>
           <w:rFonts w:ascii="Verdana" w:hAnsi="Verdana"/>
-          <w:sz w:val="32"/>
-          <w:szCs w:val="32"/>
-        </w:rPr>
-      </w:pPr>
-      <w:proofErr w:type="spellStart"/>
-      <w:r>
-        <w:rPr>
-          <w:rFonts w:ascii="Verdana" w:hAnsi="Verdana"/>
-          <w:sz w:val="32"/>
-          <w:szCs w:val="32"/>
-        </w:rPr>
-        <w:t>mouse_sensitivity</w:t>
-      </w:r>
-      <w:proofErr w:type="spellEnd"/>
-      <w:r>
-        <w:rPr>
-          <w:rFonts w:ascii="Verdana" w:hAnsi="Verdana"/>
-          <w:sz w:val="32"/>
-          <w:szCs w:val="32"/>
-        </w:rPr>
-        <w:t>&lt;</w:t>
-      </w:r>
-      <w:proofErr w:type="spellStart"/>
-      <w:r>
-        <w:rPr>
-          <w:rFonts w:ascii="Verdana" w:hAnsi="Verdana"/>
-          <w:sz w:val="32"/>
-          <w:szCs w:val="32"/>
-        </w:rPr>
-        <w:t>num</w:t>
-      </w:r>
-      <w:proofErr w:type="spellEnd"/>
-      <w:r>
-        <w:rPr>
-          <w:rFonts w:ascii="Verdana" w:hAnsi="Verdana"/>
-          <w:sz w:val="32"/>
-          <w:szCs w:val="32"/>
-        </w:rPr>
-        <w:t xml:space="preserve">&gt;, </w:t>
-      </w:r>
-      <w:proofErr w:type="spellStart"/>
-      <w:r>
-        <w:rPr>
-          <w:rFonts w:ascii="Verdana" w:hAnsi="Verdana"/>
-          <w:sz w:val="32"/>
-          <w:szCs w:val="32"/>
-        </w:rPr>
-        <w:t>msens</w:t>
-      </w:r>
-      <w:proofErr w:type="spellEnd"/>
-      <w:r>
-        <w:rPr>
-          <w:rFonts w:ascii="Verdana" w:hAnsi="Verdana"/>
-          <w:sz w:val="32"/>
-          <w:szCs w:val="32"/>
-        </w:rPr>
-        <w:t xml:space="preserve"> &lt;</w:t>
-      </w:r>
-      <w:proofErr w:type="spellStart"/>
-      <w:r>
-        <w:rPr>
-          <w:rFonts w:ascii="Verdana" w:hAnsi="Verdana"/>
-          <w:sz w:val="32"/>
-          <w:szCs w:val="32"/>
-        </w:rPr>
-        <w:t>num</w:t>
-      </w:r>
-      <w:proofErr w:type="spellEnd"/>
-      <w:r>
-        <w:rPr>
-          <w:rFonts w:ascii="Verdana" w:hAnsi="Verdana"/>
-          <w:sz w:val="32"/>
-          <w:szCs w:val="32"/>
-        </w:rPr>
-        <w:t>&gt;: sets mouse sensitivity to this value.</w:t>
+          <w:color w:val="00B050"/>
+          <w:sz w:val="32"/>
+          <w:szCs w:val="32"/>
+        </w:rPr>
+      </w:pPr>
+      <w:r>
+        <w:rPr>
+          <w:rFonts w:ascii="Verdana" w:hAnsi="Verdana"/>
+          <w:sz w:val="32"/>
+          <w:szCs w:val="32"/>
+        </w:rPr>
+        <w:t>Removing fluid blocks doesn’t result in crash when level is loaded. [TODO updating camera and fluids].</w:t>
       </w:r>
     </w:p>
     <w:p>
@@ -1620,87 +1278,18 @@
         </w:numPr>
         <w:rPr>
           <w:rFonts w:ascii="Verdana" w:hAnsi="Verdana"/>
-          <w:sz w:val="32"/>
-          <w:szCs w:val="32"/>
-        </w:rPr>
-      </w:pPr>
-      <w:proofErr w:type="gramStart"/>
-      <w:r>
-        <w:rPr>
-          <w:rFonts w:ascii="Verdana" w:hAnsi="Verdana"/>
-          <w:sz w:val="32"/>
-          <w:szCs w:val="32"/>
-        </w:rPr>
-        <w:t>music</w:t>
-      </w:r>
-      <w:proofErr w:type="gramEnd"/>
-      <w:r>
-        <w:rPr>
-          <w:rFonts w:ascii="Verdana" w:hAnsi="Verdana"/>
-          <w:sz w:val="32"/>
-          <w:szCs w:val="32"/>
-        </w:rPr>
-        <w:t xml:space="preserve"> &lt;</w:t>
-      </w:r>
-      <w:proofErr w:type="spellStart"/>
-      <w:r>
-        <w:rPr>
-          <w:rFonts w:ascii="Verdana" w:hAnsi="Verdana"/>
-          <w:sz w:val="32"/>
-          <w:szCs w:val="32"/>
-        </w:rPr>
-        <w:t>num</w:t>
-      </w:r>
-      <w:proofErr w:type="spellEnd"/>
-      <w:r>
-        <w:rPr>
-          <w:rFonts w:ascii="Verdana" w:hAnsi="Verdana"/>
-          <w:sz w:val="32"/>
-          <w:szCs w:val="32"/>
-        </w:rPr>
-        <w:t>&gt;, sound &lt;</w:t>
-      </w:r>
-      <w:proofErr w:type="spellStart"/>
-      <w:r>
-        <w:rPr>
-          <w:rFonts w:ascii="Verdana" w:hAnsi="Verdana"/>
-          <w:sz w:val="32"/>
-          <w:szCs w:val="32"/>
-        </w:rPr>
-        <w:t>num</w:t>
-      </w:r>
-      <w:proofErr w:type="spellEnd"/>
-      <w:r>
-        <w:rPr>
-          <w:rFonts w:ascii="Verdana" w:hAnsi="Verdana"/>
-          <w:sz w:val="32"/>
-          <w:szCs w:val="32"/>
-        </w:rPr>
-        <w:t>&gt; : sets respectively music and sound</w:t>
-      </w:r>
-      <w:r>
-        <w:rPr>
-          <w:rFonts w:ascii="Verdana" w:hAnsi="Verdana"/>
-          <w:sz w:val="32"/>
-          <w:szCs w:val="32"/>
-        </w:rPr>
-        <w:t xml:space="preserve"> volume</w:t>
-      </w:r>
-      <w:r>
-        <w:rPr>
-          <w:rFonts w:ascii="Verdana" w:hAnsi="Verdana"/>
-          <w:sz w:val="32"/>
-          <w:szCs w:val="32"/>
-        </w:rPr>
-        <w:t xml:space="preserve"> </w:t>
-      </w:r>
-      <w:r>
-        <w:rPr>
-          <w:rFonts w:ascii="Verdana" w:hAnsi="Verdana"/>
-          <w:sz w:val="32"/>
-          <w:szCs w:val="32"/>
-        </w:rPr>
-        <w:t>to this value.</w:t>
+          <w:color w:val="00B050"/>
+          <w:sz w:val="32"/>
+          <w:szCs w:val="32"/>
+        </w:rPr>
+      </w:pPr>
+      <w:r>
+        <w:rPr>
+          <w:rFonts w:ascii="Verdana" w:hAnsi="Verdana"/>
+          <w:sz w:val="32"/>
+          <w:szCs w:val="32"/>
+        </w:rPr>
+        <w:t>Chunk function which check in which chunk is certain block is now fixed.</w:t>
       </w:r>
     </w:p>
     <w:p>
@@ -1709,366 +1298,10 @@
         <w:rPr>
           <w:rFonts w:ascii="Verdana" w:hAnsi="Verdana"/>
           <w:b/>
-          <w:sz w:val="48"/>
-          <w:szCs w:val="32"/>
-        </w:rPr>
-      </w:pPr>
-      <w:r>
-        <w:rPr>
-          <w:rFonts w:ascii="Verdana" w:hAnsi="Verdana"/>
-          <w:b/>
-          <w:sz w:val="48"/>
-          <w:szCs w:val="32"/>
-        </w:rPr>
-        <w:t>Notes:</w:t>
-      </w:r>
-    </w:p>
-    <w:p>
-      <w:pPr>
-        <w:pStyle w:val="NoSpacing"/>
-        <w:numPr>
-          <w:ilvl w:val="0"/>
-          <w:numId w:val="19"/>
-        </w:numPr>
-        <w:rPr>
-          <w:rFonts w:ascii="Verdana" w:hAnsi="Verdana"/>
-          <w:sz w:val="32"/>
-          <w:szCs w:val="32"/>
-        </w:rPr>
-      </w:pPr>
-      <w:r>
-        <w:rPr>
-          <w:rFonts w:ascii="Verdana" w:hAnsi="Verdana"/>
-          <w:sz w:val="32"/>
-          <w:szCs w:val="32"/>
-        </w:rPr>
-        <w:t>Game uses LWJGL 3.2.3 since v 02 (BELARUS).</w:t>
-      </w:r>
-    </w:p>
-    <w:p>
-      <w:pPr>
-        <w:pStyle w:val="NoSpacing"/>
-        <w:numPr>
-          <w:ilvl w:val="0"/>
-          <w:numId w:val="19"/>
-        </w:numPr>
-        <w:rPr>
-          <w:rFonts w:ascii="Verdana" w:hAnsi="Verdana"/>
-          <w:sz w:val="32"/>
-          <w:szCs w:val="32"/>
-        </w:rPr>
-      </w:pPr>
-      <w:r>
-        <w:rPr>
-          <w:rFonts w:ascii="Verdana" w:hAnsi="Verdana"/>
-          <w:sz w:val="32"/>
-          <w:szCs w:val="32"/>
-        </w:rPr>
-        <w:t xml:space="preserve">Game requires Dual Core processor with support for at least 2 threads. </w:t>
-      </w:r>
-      <w:r>
-        <w:rPr>
-          <w:rFonts w:ascii="Verdana" w:hAnsi="Verdana"/>
-          <w:sz w:val="32"/>
-          <w:szCs w:val="32"/>
-        </w:rPr>
-        <w:t>Game implementation is multithreaded (</w:t>
-      </w:r>
-      <w:r>
-        <w:rPr>
-          <w:rFonts w:ascii="Verdana" w:hAnsi="Verdana"/>
-          <w:sz w:val="32"/>
-          <w:szCs w:val="32"/>
-        </w:rPr>
-        <w:t>at most time 2</w:t>
-      </w:r>
-      <w:r>
-        <w:rPr>
-          <w:rFonts w:ascii="Verdana" w:hAnsi="Verdana"/>
-          <w:sz w:val="32"/>
-          <w:szCs w:val="32"/>
-        </w:rPr>
-        <w:t xml:space="preserve"> </w:t>
-      </w:r>
-      <w:r>
-        <w:rPr>
-          <w:rFonts w:ascii="Verdana" w:hAnsi="Verdana"/>
-          <w:sz w:val="32"/>
-          <w:szCs w:val="32"/>
-        </w:rPr>
-        <w:t>threads will</w:t>
-      </w:r>
-      <w:r>
-        <w:rPr>
-          <w:rFonts w:ascii="Verdana" w:hAnsi="Verdana"/>
-          <w:sz w:val="32"/>
-          <w:szCs w:val="32"/>
-        </w:rPr>
-        <w:t xml:space="preserve"> be active</w:t>
-      </w:r>
-      <w:r>
-        <w:rPr>
-          <w:rFonts w:ascii="Verdana" w:hAnsi="Verdana"/>
-          <w:sz w:val="32"/>
-          <w:szCs w:val="32"/>
-        </w:rPr>
-        <w:t xml:space="preserve"> + 1 additional thread if random level generator is being used or when loading or saving level is in progress</w:t>
-      </w:r>
-      <w:r>
-        <w:rPr>
-          <w:rFonts w:ascii="Verdana" w:hAnsi="Verdana"/>
-          <w:sz w:val="32"/>
-          <w:szCs w:val="32"/>
-        </w:rPr>
-        <w:t>).</w:t>
-      </w:r>
-    </w:p>
-    <w:p>
-      <w:pPr>
-        <w:pStyle w:val="NoSpacing"/>
-        <w:numPr>
-          <w:ilvl w:val="0"/>
-          <w:numId w:val="19"/>
-        </w:numPr>
-        <w:rPr>
-          <w:rFonts w:ascii="Verdana" w:hAnsi="Verdana"/>
-          <w:sz w:val="32"/>
-          <w:szCs w:val="32"/>
-        </w:rPr>
-      </w:pPr>
-      <w:r>
-        <w:rPr>
-          <w:rFonts w:ascii="Verdana" w:hAnsi="Verdana"/>
-          <w:sz w:val="32"/>
-          <w:szCs w:val="32"/>
-        </w:rPr>
-        <w:t>Running the game requires Open</w:t>
-      </w:r>
-      <w:r>
-        <w:rPr>
-          <w:rFonts w:ascii="Verdana" w:hAnsi="Verdana"/>
-          <w:sz w:val="32"/>
-          <w:szCs w:val="32"/>
-        </w:rPr>
-        <w:t>GL 2</w:t>
-      </w:r>
-      <w:r>
-        <w:rPr>
-          <w:rFonts w:ascii="Verdana" w:hAnsi="Verdana"/>
-          <w:sz w:val="32"/>
-          <w:szCs w:val="32"/>
-        </w:rPr>
-        <w:t>.</w:t>
-      </w:r>
-      <w:r>
-        <w:rPr>
-          <w:rFonts w:ascii="Verdana" w:hAnsi="Verdana"/>
-          <w:sz w:val="32"/>
-          <w:szCs w:val="32"/>
-        </w:rPr>
-        <w:t>0</w:t>
-      </w:r>
-      <w:r>
-        <w:rPr>
-          <w:rFonts w:ascii="Verdana" w:hAnsi="Verdana"/>
-          <w:sz w:val="32"/>
-          <w:szCs w:val="32"/>
-        </w:rPr>
-        <w:t xml:space="preserve"> (on graphic cards since </w:t>
-      </w:r>
-      <w:r>
-        <w:rPr>
-          <w:rFonts w:ascii="Verdana" w:hAnsi="Verdana"/>
-          <w:sz w:val="32"/>
-          <w:szCs w:val="32"/>
-        </w:rPr>
-        <w:t>April 2004</w:t>
-      </w:r>
-      <w:r>
-        <w:rPr>
-          <w:rFonts w:ascii="Verdana" w:hAnsi="Verdana"/>
-          <w:sz w:val="32"/>
-          <w:szCs w:val="32"/>
-        </w:rPr>
-        <w:t>) or later.</w:t>
-      </w:r>
-    </w:p>
-    <w:p>
-      <w:pPr>
-        <w:pStyle w:val="NoSpacing"/>
-        <w:numPr>
-          <w:ilvl w:val="0"/>
-          <w:numId w:val="19"/>
-        </w:numPr>
-        <w:rPr>
-          <w:rFonts w:ascii="Verdana" w:hAnsi="Verdana"/>
-          <w:sz w:val="32"/>
-          <w:szCs w:val="32"/>
-        </w:rPr>
-      </w:pPr>
-      <w:r>
-        <w:rPr>
-          <w:rFonts w:ascii="Verdana" w:hAnsi="Verdana"/>
-          <w:sz w:val="32"/>
-          <w:szCs w:val="32"/>
-        </w:rPr>
-        <w:t>Game is implemented using Java version 1.8. (</w:t>
-      </w:r>
-      <w:proofErr w:type="gramStart"/>
-      <w:r>
-        <w:rPr>
-          <w:rFonts w:ascii="Verdana" w:hAnsi="Verdana"/>
-          <w:sz w:val="32"/>
-          <w:szCs w:val="32"/>
-        </w:rPr>
-        <w:t>requires</w:t>
-      </w:r>
-      <w:proofErr w:type="gramEnd"/>
-      <w:r>
-        <w:rPr>
-          <w:rFonts w:ascii="Verdana" w:hAnsi="Verdana"/>
-          <w:sz w:val="32"/>
-          <w:szCs w:val="32"/>
-        </w:rPr>
-        <w:t xml:space="preserve"> 1.8 or higher).</w:t>
-      </w:r>
-    </w:p>
-    <w:p>
-      <w:pPr>
-        <w:pStyle w:val="NoSpacing"/>
-        <w:numPr>
-          <w:ilvl w:val="0"/>
-          <w:numId w:val="19"/>
-        </w:numPr>
-        <w:rPr>
-          <w:rFonts w:ascii="Verdana" w:hAnsi="Verdana"/>
-          <w:sz w:val="32"/>
-          <w:szCs w:val="32"/>
-        </w:rPr>
-      </w:pPr>
-      <w:r>
-        <w:rPr>
-          <w:rFonts w:ascii="Verdana" w:hAnsi="Verdana"/>
-          <w:sz w:val="32"/>
-          <w:szCs w:val="32"/>
-        </w:rPr>
-        <w:t>Light support version is lighter version of original designated for computers which are lower spec and prior generations.</w:t>
-      </w:r>
-    </w:p>
-    <w:p>
-      <w:pPr>
-        <w:pStyle w:val="NoSpacing"/>
-        <w:ind w:left="360"/>
-        <w:rPr>
-          <w:rFonts w:ascii="Verdana" w:hAnsi="Verdana"/>
-          <w:sz w:val="32"/>
-          <w:szCs w:val="32"/>
-        </w:rPr>
-      </w:pPr>
-    </w:p>
-    <w:p>
-      <w:pPr>
-        <w:pStyle w:val="NoSpacing"/>
-        <w:ind w:left="360"/>
-        <w:rPr>
-          <w:rFonts w:ascii="Verdana" w:hAnsi="Verdana"/>
-          <w:sz w:val="32"/>
-          <w:szCs w:val="32"/>
-        </w:rPr>
-      </w:pPr>
-    </w:p>
-    <w:p>
-      <w:pPr>
-        <w:pStyle w:val="NoSpacing"/>
-        <w:ind w:left="360"/>
-        <w:rPr>
-          <w:rFonts w:ascii="Verdana" w:hAnsi="Verdana"/>
-          <w:sz w:val="32"/>
-          <w:szCs w:val="32"/>
-        </w:rPr>
-      </w:pPr>
-    </w:p>
-    <w:p>
-      <w:pPr>
-        <w:pStyle w:val="NoSpacing"/>
-        <w:rPr>
-          <w:rFonts w:ascii="Verdana" w:hAnsi="Verdana"/>
-          <w:sz w:val="32"/>
-          <w:szCs w:val="32"/>
-        </w:rPr>
-      </w:pPr>
-      <w:r>
-        <w:rPr>
-          <w:rFonts w:ascii="Verdana" w:hAnsi="Verdana"/>
-          <w:sz w:val="32"/>
-          <w:szCs w:val="32"/>
-        </w:rPr>
-        <w:t>Author: Alexander “</w:t>
-      </w:r>
-      <w:proofErr w:type="spellStart"/>
-      <w:r>
-        <w:rPr>
-          <w:rFonts w:ascii="Verdana" w:hAnsi="Verdana"/>
-          <w:sz w:val="32"/>
-          <w:szCs w:val="32"/>
-        </w:rPr>
-        <w:t>Ermac</w:t>
-      </w:r>
-      <w:proofErr w:type="spellEnd"/>
-      <w:r>
-        <w:rPr>
-          <w:rFonts w:ascii="Verdana" w:hAnsi="Verdana"/>
-          <w:sz w:val="32"/>
-          <w:szCs w:val="32"/>
-        </w:rPr>
-        <w:t xml:space="preserve">” </w:t>
-      </w:r>
-      <w:proofErr w:type="spellStart"/>
-      <w:r>
-        <w:rPr>
-          <w:rFonts w:ascii="Verdana" w:hAnsi="Verdana"/>
-          <w:sz w:val="32"/>
-          <w:szCs w:val="32"/>
-        </w:rPr>
-        <w:t>Stojanovich</w:t>
-      </w:r>
-      <w:proofErr w:type="spellEnd"/>
-    </w:p>
-    <w:p>
-      <w:pPr>
-        <w:pStyle w:val="NoSpacing"/>
-        <w:rPr>
-          <w:rFonts w:ascii="Verdana" w:hAnsi="Verdana"/>
-          <w:sz w:val="32"/>
-          <w:szCs w:val="32"/>
-        </w:rPr>
-      </w:pPr>
-      <w:r>
-        <w:rPr>
-          <w:rFonts w:ascii="Verdana" w:hAnsi="Verdana"/>
-          <w:sz w:val="32"/>
-          <w:szCs w:val="32"/>
-        </w:rPr>
-        <w:t xml:space="preserve">Testers: </w:t>
-      </w:r>
-      <w:proofErr w:type="spellStart"/>
-      <w:r>
-        <w:rPr>
-          <w:rFonts w:ascii="Verdana" w:hAnsi="Verdana"/>
-          <w:sz w:val="32"/>
-          <w:szCs w:val="32"/>
-        </w:rPr>
-        <w:t>JSomnia</w:t>
-      </w:r>
-      <w:proofErr w:type="spellEnd"/>
-      <w:r>
-        <w:rPr>
-          <w:rFonts w:ascii="Verdana" w:hAnsi="Verdana"/>
-          <w:sz w:val="32"/>
-          <w:szCs w:val="32"/>
-        </w:rPr>
-        <w:t>, Hellblade64</w:t>
-      </w:r>
+          <w:color w:val="A6A6A6" w:themeColor="background1" w:themeShade="A6"/>
+          <w:sz w:val="48"/>
+        </w:rPr>
+      </w:pPr>
     </w:p>
     <w:sectPr>
       <w:headerReference w:type="default" r:id="rId10"/>
@@ -2149,7 +1382,7 @@
               <mc:AlternateContent>
                 <mc:Choice Requires="wps">
                   <w:drawing>
-                    <wp:anchor distT="0" distB="0" distL="114300" distR="114300" simplePos="0" relativeHeight="251659264" behindDoc="0" locked="0" layoutInCell="1" allowOverlap="1" wp14:anchorId="28B23A58" wp14:editId="58750E18">
+                    <wp:anchor distT="0" distB="0" distL="114300" distR="114300" simplePos="0" relativeHeight="251659264" behindDoc="0" locked="0" layoutInCell="1" allowOverlap="1" wp14:anchorId="59FE6E53" wp14:editId="10DB3E32">
                       <wp:simplePos x="0" y="0"/>
                       <wp:positionH relativeFrom="margin">
                         <wp:align>center</wp:align>
@@ -2226,7 +1459,7 @@
                                       <w:sz w:val="32"/>
                                       <w:szCs w:val="32"/>
                                     </w:rPr>
-                                    <w:t>2</w:t>
+                                    <w:t>3</w:t>
                                   </w:r>
                                   <w:r>
                                     <w:rPr>
@@ -2292,7 +1525,7 @@
                                 <w:sz w:val="32"/>
                                 <w:szCs w:val="32"/>
                               </w:rPr>
-                              <w:t>2</w:t>
+                              <w:t>3</w:t>
                             </w:r>
                             <w:r>
                               <w:rPr>
@@ -2354,6 +1587,126 @@
 
 <file path=word/header1.xml><?xml version="1.0" encoding="utf-8"?>
 <w:hdr xmlns:wpc="http://schemas.microsoft.com/office/word/2010/wordprocessingCanvas" xmlns:mc="http://schemas.openxmlformats.org/markup-compatibility/2006" xmlns:o="urn:schemas-microsoft-com:office:office" xmlns:r="http://schemas.openxmlformats.org/officeDocument/2006/relationships" xmlns:m="http://schemas.openxmlformats.org/officeDocument/2006/math" xmlns:v="urn:schemas-microsoft-com:vml" xmlns:wp14="http://schemas.microsoft.com/office/word/2010/wordprocessingDrawing" xmlns:wp="http://schemas.openxmlformats.org/drawingml/2006/wordprocessingDrawing" xmlns:w10="urn:schemas-microsoft-com:office:word" xmlns:w="http://schemas.openxmlformats.org/wordprocessingml/2006/main" xmlns:w14="http://schemas.microsoft.com/office/word/2010/wordml" xmlns:wpg="http://schemas.microsoft.com/office/word/2010/wordprocessingGroup" xmlns:wpi="http://schemas.microsoft.com/office/word/2010/wordprocessingInk" xmlns:wne="http://schemas.microsoft.com/office/word/2006/wordml" xmlns:wps="http://schemas.microsoft.com/office/word/2010/wordprocessingShape" mc:Ignorable="w14 wp14">
+  <w:sdt>
+    <w:sdtPr>
+      <w:rPr>
+        <w:rFonts w:ascii="Verdana" w:hAnsi="Verdana"/>
+        <w:sz w:val="24"/>
+        <w:szCs w:val="32"/>
+      </w:rPr>
+      <w:alias w:val="Title"/>
+      <w:id w:val="77738743"/>
+      <w:placeholder>
+        <w:docPart w:val="75F3F85A609D4C2CA9CA4007C369D600"/>
+      </w:placeholder>
+      <w:dataBinding w:prefixMappings="xmlns:ns0='http://schemas.openxmlformats.org/package/2006/metadata/core-properties' xmlns:ns1='http://purl.org/dc/elements/1.1/'" w:xpath="/ns0:coreProperties[1]/ns1:title[1]" w:storeItemID="{6C3C8BC8-F283-45AE-878A-BAB7291924A1}"/>
+      <w:text/>
+    </w:sdtPr>
+    <w:sdtContent>
+      <w:p>
+        <w:pPr>
+          <w:pStyle w:val="Header"/>
+          <w:pBdr>
+            <w:bottom w:val="thickThinSmallGap" w:sz="24" w:space="1" w:color="622423" w:themeColor="accent2" w:themeShade="7F"/>
+          </w:pBdr>
+          <w:jc w:val="center"/>
+          <w:rPr>
+            <w:rFonts w:asciiTheme="majorHAnsi" w:eastAsiaTheme="majorEastAsia" w:hAnsiTheme="majorHAnsi" w:cstheme="majorBidi"/>
+            <w:sz w:val="32"/>
+            <w:szCs w:val="32"/>
+          </w:rPr>
+        </w:pPr>
+        <w:proofErr w:type="spellStart"/>
+        <w:r>
+          <w:rPr>
+            <w:rFonts w:ascii="Verdana" w:hAnsi="Verdana"/>
+            <w:sz w:val="24"/>
+            <w:szCs w:val="32"/>
+          </w:rPr>
+          <w:t>Ermac</w:t>
+        </w:r>
+        <w:proofErr w:type="spellEnd"/>
+        <w:r>
+          <w:rPr>
+            <w:rFonts w:ascii="Verdana" w:hAnsi="Verdana"/>
+            <w:sz w:val="24"/>
+            <w:szCs w:val="32"/>
+          </w:rPr>
+          <w:t xml:space="preserve"> Voxel Game</w:t>
+        </w:r>
+        <w:r>
+          <w:rPr>
+            <w:rFonts w:ascii="Verdana" w:hAnsi="Verdana"/>
+            <w:sz w:val="24"/>
+            <w:szCs w:val="32"/>
+          </w:rPr>
+          <w:t xml:space="preserve"> Light</w:t>
+        </w:r>
+        <w:r>
+          <w:rPr>
+            <w:rFonts w:ascii="Verdana" w:hAnsi="Verdana"/>
+            <w:sz w:val="24"/>
+            <w:szCs w:val="32"/>
+          </w:rPr>
+          <w:t xml:space="preserve"> - Alexander “</w:t>
+        </w:r>
+        <w:proofErr w:type="spellStart"/>
+        <w:r>
+          <w:rPr>
+            <w:rFonts w:ascii="Verdana" w:hAnsi="Verdana"/>
+            <w:sz w:val="24"/>
+            <w:szCs w:val="32"/>
+          </w:rPr>
+          <w:t>Ermac</w:t>
+        </w:r>
+        <w:proofErr w:type="spellEnd"/>
+        <w:r>
+          <w:rPr>
+            <w:rFonts w:ascii="Verdana" w:hAnsi="Verdana"/>
+            <w:sz w:val="24"/>
+            <w:szCs w:val="32"/>
+          </w:rPr>
+          <w:t xml:space="preserve">” </w:t>
+        </w:r>
+        <w:proofErr w:type="spellStart"/>
+        <w:r>
+          <w:rPr>
+            <w:rFonts w:ascii="Verdana" w:hAnsi="Verdana"/>
+            <w:sz w:val="24"/>
+            <w:szCs w:val="32"/>
+          </w:rPr>
+          <w:t>Stojanovich</w:t>
+        </w:r>
+        <w:proofErr w:type="spellEnd"/>
+        <w:r>
+          <w:rPr>
+            <w:rFonts w:ascii="Verdana" w:hAnsi="Verdana"/>
+            <w:sz w:val="24"/>
+            <w:szCs w:val="32"/>
+          </w:rPr>
+          <w:t xml:space="preserve">, </w:t>
+        </w:r>
+        <w:proofErr w:type="spellStart"/>
+        <w:r>
+          <w:rPr>
+            <w:rFonts w:ascii="Verdana" w:hAnsi="Verdana"/>
+            <w:sz w:val="24"/>
+            <w:szCs w:val="32"/>
+          </w:rPr>
+          <w:t>JSomnia</w:t>
+        </w:r>
+        <w:proofErr w:type="spellEnd"/>
+        <w:r>
+          <w:rPr>
+            <w:rFonts w:ascii="Verdana" w:hAnsi="Verdana"/>
+            <w:sz w:val="24"/>
+            <w:szCs w:val="32"/>
+          </w:rPr>
+          <w:t>, Hellblade64</w:t>
+        </w:r>
+      </w:p>
+    </w:sdtContent>
+  </w:sdt>
   <w:p>
     <w:pPr>
       <w:pStyle w:val="Header"/>
@@ -2364,24 +1717,6 @@
         <w:szCs w:val="32"/>
       </w:rPr>
     </w:pPr>
-    <w:proofErr w:type="spellStart"/>
-    <w:r>
-      <w:rPr>
-        <w:b/>
-        <w:sz w:val="32"/>
-        <w:szCs w:val="32"/>
-      </w:rPr>
-      <w:t>Ermac</w:t>
-    </w:r>
-    <w:proofErr w:type="spellEnd"/>
-    <w:r>
-      <w:rPr>
-        <w:b/>
-        <w:sz w:val="32"/>
-        <w:szCs w:val="32"/>
-      </w:rPr>
-      <w:t xml:space="preserve"> Voxel Game</w:t>
-    </w:r>
   </w:p>
 </w:hdr>
 </file>
@@ -5519,6 +4854,537 @@
     <w:rsid w:val="00302219"/>
   </w:style>
 </w:styles>
+</file>
+
+<file path=word/glossary/document.xml><?xml version="1.0" encoding="utf-8"?>
+<w:glossaryDocument xmlns:wpc="http://schemas.microsoft.com/office/word/2010/wordprocessingCanvas" xmlns:mc="http://schemas.openxmlformats.org/markup-compatibility/2006" xmlns:o="urn:schemas-microsoft-com:office:office" xmlns:r="http://schemas.openxmlformats.org/officeDocument/2006/relationships" xmlns:m="http://schemas.openxmlformats.org/officeDocument/2006/math" xmlns:v="urn:schemas-microsoft-com:vml" xmlns:wp14="http://schemas.microsoft.com/office/word/2010/wordprocessingDrawing" xmlns:wp="http://schemas.openxmlformats.org/drawingml/2006/wordprocessingDrawing" xmlns:w10="urn:schemas-microsoft-com:office:word" xmlns:w="http://schemas.openxmlformats.org/wordprocessingml/2006/main" xmlns:w14="http://schemas.microsoft.com/office/word/2010/wordml" xmlns:wpg="http://schemas.microsoft.com/office/word/2010/wordprocessingGroup" xmlns:wpi="http://schemas.microsoft.com/office/word/2010/wordprocessingInk" xmlns:wne="http://schemas.microsoft.com/office/word/2006/wordml" xmlns:wps="http://schemas.microsoft.com/office/word/2010/wordprocessingShape" mc:Ignorable="w14 wp14">
+  <w:docParts>
+    <w:docPart>
+      <w:docPartPr>
+        <w:name w:val="75F3F85A609D4C2CA9CA4007C369D600"/>
+        <w:category>
+          <w:name w:val="General"/>
+          <w:gallery w:val="placeholder"/>
+        </w:category>
+        <w:types>
+          <w:type w:val="bbPlcHdr"/>
+        </w:types>
+        <w:behaviors>
+          <w:behavior w:val="content"/>
+        </w:behaviors>
+        <w:guid w:val="{978F1ACC-5906-4718-8BD0-91303A992C09}"/>
+      </w:docPartPr>
+      <w:docPartBody>
+        <w:p>
+          <w:pPr>
+            <w:pStyle w:val="75F3F85A609D4C2CA9CA4007C369D600"/>
+          </w:pPr>
+          <w:r>
+            <w:rPr>
+              <w:rFonts w:asciiTheme="majorHAnsi" w:eastAsiaTheme="majorEastAsia" w:hAnsiTheme="majorHAnsi" w:cstheme="majorBidi"/>
+              <w:sz w:val="32"/>
+              <w:szCs w:val="32"/>
+            </w:rPr>
+            <w:t>[Type the document title]</w:t>
+          </w:r>
+        </w:p>
+      </w:docPartBody>
+    </w:docPart>
+  </w:docParts>
+</w:glossaryDocument>
+</file>
+
+<file path=word/glossary/fontTable.xml><?xml version="1.0" encoding="utf-8"?>
+<w:fonts xmlns:mc="http://schemas.openxmlformats.org/markup-compatibility/2006" xmlns:r="http://schemas.openxmlformats.org/officeDocument/2006/relationships" xmlns:w="http://schemas.openxmlformats.org/wordprocessingml/2006/main" xmlns:w14="http://schemas.microsoft.com/office/word/2010/wordml" mc:Ignorable="w14">
+  <w:font w:name="Symbol">
+    <w:panose1 w:val="05050102010706020507"/>
+    <w:charset w:val="02"/>
+    <w:family w:val="roman"/>
+    <w:pitch w:val="variable"/>
+    <w:sig w:usb0="00000000" w:usb1="10000000" w:usb2="00000000" w:usb3="00000000" w:csb0="80000000" w:csb1="00000000"/>
+  </w:font>
+  <w:font w:name="Times New Roman">
+    <w:panose1 w:val="02020603050405020304"/>
+    <w:charset w:val="00"/>
+    <w:family w:val="roman"/>
+    <w:pitch w:val="variable"/>
+    <w:sig w:usb0="E0002EFF" w:usb1="C000785B" w:usb2="00000009" w:usb3="00000000" w:csb0="000001FF" w:csb1="00000000"/>
+  </w:font>
+  <w:font w:name="Courier New">
+    <w:panose1 w:val="02070309020205020404"/>
+    <w:charset w:val="00"/>
+    <w:family w:val="modern"/>
+    <w:pitch w:val="fixed"/>
+    <w:sig w:usb0="20002A87" w:usb1="00000000" w:usb2="00000000" w:usb3="00000000" w:csb0="000001FF" w:csb1="00000000"/>
+  </w:font>
+  <w:font w:name="Wingdings">
+    <w:panose1 w:val="05000000000000000000"/>
+    <w:charset w:val="02"/>
+    <w:family w:val="auto"/>
+    <w:pitch w:val="variable"/>
+    <w:sig w:usb0="00000000" w:usb1="10000000" w:usb2="00000000" w:usb3="00000000" w:csb0="80000000" w:csb1="00000000"/>
+  </w:font>
+  <w:font w:name="Calibri">
+    <w:panose1 w:val="020F0502020204030204"/>
+    <w:charset w:val="00"/>
+    <w:family w:val="swiss"/>
+    <w:pitch w:val="variable"/>
+    <w:sig w:usb0="E4002EFF" w:usb1="C000247B" w:usb2="00000009" w:usb3="00000000" w:csb0="000001FF" w:csb1="00000000"/>
+  </w:font>
+  <w:font w:name="Tahoma">
+    <w:panose1 w:val="020B0604030504040204"/>
+    <w:charset w:val="00"/>
+    <w:family w:val="swiss"/>
+    <w:pitch w:val="variable"/>
+    <w:sig w:usb0="E1002EFF" w:usb1="C000605B" w:usb2="00000029" w:usb3="00000000" w:csb0="000101FF" w:csb1="00000000"/>
+  </w:font>
+  <w:font w:name="Verdana">
+    <w:panose1 w:val="020B0604030504040204"/>
+    <w:charset w:val="00"/>
+    <w:family w:val="swiss"/>
+    <w:pitch w:val="variable"/>
+    <w:sig w:usb0="A00006FF" w:usb1="4000205B" w:usb2="00000010" w:usb3="00000000" w:csb0="0000019F" w:csb1="00000000"/>
+  </w:font>
+  <w:font w:name="Cambria">
+    <w:panose1 w:val="02040503050406030204"/>
+    <w:charset w:val="00"/>
+    <w:family w:val="roman"/>
+    <w:pitch w:val="variable"/>
+    <w:sig w:usb0="E00006FF" w:usb1="420024FF" w:usb2="02000000" w:usb3="00000000" w:csb0="0000019F" w:csb1="00000000"/>
+  </w:font>
+</w:fonts>
+</file>
+
+<file path=word/glossary/settings.xml><?xml version="1.0" encoding="utf-8"?>
+<w:settings xmlns:mc="http://schemas.openxmlformats.org/markup-compatibility/2006" xmlns:o="urn:schemas-microsoft-com:office:office" xmlns:r="http://schemas.openxmlformats.org/officeDocument/2006/relationships" xmlns:m="http://schemas.openxmlformats.org/officeDocument/2006/math" xmlns:v="urn:schemas-microsoft-com:vml" xmlns:w10="urn:schemas-microsoft-com:office:word" xmlns:w="http://schemas.openxmlformats.org/wordprocessingml/2006/main" xmlns:w14="http://schemas.microsoft.com/office/word/2010/wordml" xmlns:sl="http://schemas.openxmlformats.org/schemaLibrary/2006/main" mc:Ignorable="w14">
+  <w:view w:val="normal"/>
+  <w:defaultTabStop w:val="720"/>
+  <w:characterSpacingControl w:val="doNotCompress"/>
+  <w:compat>
+    <w:useFELayout/>
+    <w:compatSetting w:name="compatibilityMode" w:uri="http://schemas.microsoft.com/office/word" w:val="14"/>
+    <w:compatSetting w:name="overrideTableStyleFontSizeAndJustification" w:uri="http://schemas.microsoft.com/office/word" w:val="1"/>
+    <w:compatSetting w:name="enableOpenTypeFeatures" w:uri="http://schemas.microsoft.com/office/word" w:val="1"/>
+    <w:compatSetting w:name="doNotFlipMirrorIndents" w:uri="http://schemas.microsoft.com/office/word" w:val="1"/>
+  </w:compat>
+  <w:rsids>
+    <w:rsidRoot w:val="004E5E79"/>
+    <w:rsid w:val="000A4729"/>
+    <w:rsid w:val="004E5E79"/>
+  </w:rsids>
+  <m:mathPr>
+    <m:mathFont m:val="Cambria Math"/>
+    <m:brkBin m:val="before"/>
+    <m:brkBinSub m:val="--"/>
+    <m:smallFrac m:val="0"/>
+    <m:dispDef/>
+    <m:lMargin m:val="0"/>
+    <m:rMargin m:val="0"/>
+    <m:defJc m:val="centerGroup"/>
+    <m:wrapIndent m:val="1440"/>
+    <m:intLim m:val="subSup"/>
+    <m:naryLim m:val="undOvr"/>
+  </m:mathPr>
+  <w:themeFontLang w:val="en-US"/>
+  <w:clrSchemeMapping w:bg1="light1" w:t1="dark1" w:bg2="light2" w:t2="dark2" w:accent1="accent1" w:accent2="accent2" w:accent3="accent3" w:accent4="accent4" w:accent5="accent5" w:accent6="accent6" w:hyperlink="hyperlink" w:followedHyperlink="followedHyperlink"/>
+  <w:decimalSymbol w:val="."/>
+  <w:listSeparator w:val=","/>
+</w:settings>
+</file>
+
+<file path=word/glossary/styles.xml><?xml version="1.0" encoding="utf-8"?>
+<w:styles xmlns:mc="http://schemas.openxmlformats.org/markup-compatibility/2006" xmlns:r="http://schemas.openxmlformats.org/officeDocument/2006/relationships" xmlns:w="http://schemas.openxmlformats.org/wordprocessingml/2006/main" xmlns:w14="http://schemas.microsoft.com/office/word/2010/wordml" mc:Ignorable="w14">
+  <w:docDefaults>
+    <w:rPrDefault>
+      <w:rPr>
+        <w:rFonts w:asciiTheme="minorHAnsi" w:eastAsiaTheme="minorEastAsia" w:hAnsiTheme="minorHAnsi" w:cstheme="minorBidi"/>
+        <w:sz w:val="22"/>
+        <w:szCs w:val="22"/>
+        <w:lang w:val="en-US" w:eastAsia="en-US" w:bidi="ar-SA"/>
+      </w:rPr>
+    </w:rPrDefault>
+    <w:pPrDefault>
+      <w:pPr>
+        <w:spacing w:after="200" w:line="276" w:lineRule="auto"/>
+      </w:pPr>
+    </w:pPrDefault>
+  </w:docDefaults>
+  <w:latentStyles w:defLockedState="0" w:defUIPriority="99" w:defSemiHidden="1" w:defUnhideWhenUsed="1" w:defQFormat="0" w:count="267">
+    <w:lsdException w:name="Normal" w:semiHidden="0" w:uiPriority="0" w:unhideWhenUsed="0" w:qFormat="1"/>
+    <w:lsdException w:name="heading 1" w:semiHidden="0" w:uiPriority="9" w:unhideWhenUsed="0" w:qFormat="1"/>
+    <w:lsdException w:name="heading 2" w:uiPriority="9" w:qFormat="1"/>
+    <w:lsdException w:name="heading 3" w:uiPriority="9" w:qFormat="1"/>
+    <w:lsdException w:name="heading 4" w:uiPriority="9" w:qFormat="1"/>
+    <w:lsdException w:name="heading 5" w:uiPriority="9" w:qFormat="1"/>
+    <w:lsdException w:name="heading 6" w:uiPriority="9" w:qFormat="1"/>
+    <w:lsdException w:name="heading 7" w:uiPriority="9" w:qFormat="1"/>
+    <w:lsdException w:name="heading 8" w:uiPriority="9" w:qFormat="1"/>
+    <w:lsdException w:name="heading 9" w:uiPriority="9" w:qFormat="1"/>
+    <w:lsdException w:name="toc 1" w:uiPriority="39"/>
+    <w:lsdException w:name="toc 2" w:uiPriority="39"/>
+    <w:lsdException w:name="toc 3" w:uiPriority="39"/>
+    <w:lsdException w:name="toc 4" w:uiPriority="39"/>
+    <w:lsdException w:name="toc 5" w:uiPriority="39"/>
+    <w:lsdException w:name="toc 6" w:uiPriority="39"/>
+    <w:lsdException w:name="toc 7" w:uiPriority="39"/>
+    <w:lsdException w:name="toc 8" w:uiPriority="39"/>
+    <w:lsdException w:name="toc 9" w:uiPriority="39"/>
+    <w:lsdException w:name="caption" w:uiPriority="35" w:qFormat="1"/>
+    <w:lsdException w:name="Title" w:semiHidden="0" w:uiPriority="10" w:unhideWhenUsed="0" w:qFormat="1"/>
+    <w:lsdException w:name="Default Paragraph Font" w:uiPriority="1"/>
+    <w:lsdException w:name="Subtitle" w:semiHidden="0" w:uiPriority="11" w:unhideWhenUsed="0" w:qFormat="1"/>
+    <w:lsdException w:name="Strong" w:semiHidden="0" w:uiPriority="22" w:unhideWhenUsed="0" w:qFormat="1"/>
+    <w:lsdException w:name="Emphasis" w:semiHidden="0" w:uiPriority="20" w:unhideWhenUsed="0" w:qFormat="1"/>
+    <w:lsdException w:name="Table Grid" w:semiHidden="0" w:uiPriority="59" w:unhideWhenUsed="0"/>
+    <w:lsdException w:name="Placeholder Text" w:unhideWhenUsed="0"/>
+    <w:lsdException w:name="No Spacing" w:semiHidden="0" w:uiPriority="1" w:unhideWhenUsed="0" w:qFormat="1"/>
+    <w:lsdException w:name="Light Shading" w:semiHidden="0" w:uiPriority="60" w:unhideWhenUsed="0"/>
+    <w:lsdException w:name="Light List" w:semiHidden="0" w:uiPriority="61" w:unhideWhenUsed="0"/>
+    <w:lsdException w:name="Light Grid" w:semiHidden="0" w:uiPriority="62" w:unhideWhenUsed="0"/>
+    <w:lsdException w:name="Medium Shading 1" w:semiHidden="0" w:uiPriority="63" w:unhideWhenUsed="0"/>
+    <w:lsdException w:name="Medium Shading 2" w:semiHidden="0" w:uiPriority="64" w:unhideWhenUsed="0"/>
+    <w:lsdException w:name="Medium List 1" w:semiHidden="0" w:uiPriority="65" w:unhideWhenUsed="0"/>
+    <w:lsdException w:name="Medium List 2" w:semiHidden="0" w:uiPriority="66" w:unhideWhenUsed="0"/>
+    <w:lsdException w:name="Medium Grid 1" w:semiHidden="0" w:uiPriority="67" w:unhideWhenUsed="0"/>
+    <w:lsdException w:name="Medium Grid 2" w:semiHidden="0" w:uiPriority="68" w:unhideWhenUsed="0"/>
+    <w:lsdException w:name="Medium Grid 3" w:semiHidden="0" w:uiPriority="69" w:unhideWhenUsed="0"/>
+    <w:lsdException w:name="Dark List" w:semiHidden="0" w:uiPriority="70" w:unhideWhenUsed="0"/>
+    <w:lsdException w:name="Colorful Shading" w:semiHidden="0" w:uiPriority="71" w:unhideWhenUsed="0"/>
+    <w:lsdException w:name="Colorful List" w:semiHidden="0" w:uiPriority="72" w:unhideWhenUsed="0"/>
+    <w:lsdException w:name="Colorful Grid" w:semiHidden="0" w:uiPriority="73" w:unhideWhenUsed="0"/>
+    <w:lsdException w:name="Light Shading Accent 1" w:semiHidden="0" w:uiPriority="60" w:unhideWhenUsed="0"/>
+    <w:lsdException w:name="Light List Accent 1" w:semiHidden="0" w:uiPriority="61" w:unhideWhenUsed="0"/>
+    <w:lsdException w:name="Light Grid Accent 1" w:semiHidden="0" w:uiPriority="62" w:unhideWhenUsed="0"/>
+    <w:lsdException w:name="Medium Shading 1 Accent 1" w:semiHidden="0" w:uiPriority="63" w:unhideWhenUsed="0"/>
+    <w:lsdException w:name="Medium Shading 2 Accent 1" w:semiHidden="0" w:uiPriority="64" w:unhideWhenUsed="0"/>
+    <w:lsdException w:name="Medium List 1 Accent 1" w:semiHidden="0" w:uiPriority="65" w:unhideWhenUsed="0"/>
+    <w:lsdException w:name="Revision" w:unhideWhenUsed="0"/>
+    <w:lsdException w:name="List Paragraph" w:semiHidden="0" w:uiPriority="34" w:unhideWhenUsed="0" w:qFormat="1"/>
+    <w:lsdException w:name="Quote" w:semiHidden="0" w:uiPriority="29" w:unhideWhenUsed="0" w:qFormat="1"/>
+    <w:lsdException w:name="Intense Quote" w:semiHidden="0" w:uiPriority="30" w:unhideWhenUsed="0" w:qFormat="1"/>
+    <w:lsdException w:name="Medium List 2 Accent 1" w:semiHidden="0" w:uiPriority="66" w:unhideWhenUsed="0"/>
+    <w:lsdException w:name="Medium Grid 1 Accent 1" w:semiHidden="0" w:uiPriority="67" w:unhideWhenUsed="0"/>
+    <w:lsdException w:name="Medium Grid 2 Accent 1" w:semiHidden="0" w:uiPriority="68" w:unhideWhenUsed="0"/>
+    <w:lsdException w:name="Medium Grid 3 Accent 1" w:semiHidden="0" w:uiPriority="69" w:unhideWhenUsed="0"/>
+    <w:lsdException w:name="Dark List Accent 1" w:semiHidden="0" w:uiPriority="70" w:unhideWhenUsed="0"/>
+    <w:lsdException w:name="Colorful Shading Accent 1" w:semiHidden="0" w:uiPriority="71" w:unhideWhenUsed="0"/>
+    <w:lsdException w:name="Colorful List Accent 1" w:semiHidden="0" w:uiPriority="72" w:unhideWhenUsed="0"/>
+    <w:lsdException w:name="Colorful Grid Accent 1" w:semiHidden="0" w:uiPriority="73" w:unhideWhenUsed="0"/>
+    <w:lsdException w:name="Light Shading Accent 2" w:semiHidden="0" w:uiPriority="60" w:unhideWhenUsed="0"/>
+    <w:lsdException w:name="Light List Accent 2" w:semiHidden="0" w:uiPriority="61" w:unhideWhenUsed="0"/>
+    <w:lsdException w:name="Light Grid Accent 2" w:semiHidden="0" w:uiPriority="62" w:unhideWhenUsed="0"/>
+    <w:lsdException w:name="Medium Shading 1 Accent 2" w:semiHidden="0" w:uiPriority="63" w:unhideWhenUsed="0"/>
+    <w:lsdException w:name="Medium Shading 2 Accent 2" w:semiHidden="0" w:uiPriority="64" w:unhideWhenUsed="0"/>
+    <w:lsdException w:name="Medium List 1 Accent 2" w:semiHidden="0" w:uiPriority="65" w:unhideWhenUsed="0"/>
+    <w:lsdException w:name="Medium List 2 Accent 2" w:semiHidden="0" w:uiPriority="66" w:unhideWhenUsed="0"/>
+    <w:lsdException w:name="Medium Grid 1 Accent 2" w:semiHidden="0" w:uiPriority="67" w:unhideWhenUsed="0"/>
+    <w:lsdException w:name="Medium Grid 2 Accent 2" w:semiHidden="0" w:uiPriority="68" w:unhideWhenUsed="0"/>
+    <w:lsdException w:name="Medium Grid 3 Accent 2" w:semiHidden="0" w:uiPriority="69" w:unhideWhenUsed="0"/>
+    <w:lsdException w:name="Dark List Accent 2" w:semiHidden="0" w:uiPriority="70" w:unhideWhenUsed="0"/>
+    <w:lsdException w:name="Colorful Shading Accent 2" w:semiHidden="0" w:uiPriority="71" w:unhideWhenUsed="0"/>
+    <w:lsdException w:name="Colorful List Accent 2" w:semiHidden="0" w:uiPriority="72" w:unhideWhenUsed="0"/>
+    <w:lsdException w:name="Colorful Grid Accent 2" w:semiHidden="0" w:uiPriority="73" w:unhideWhenUsed="0"/>
+    <w:lsdException w:name="Light Shading Accent 3" w:semiHidden="0" w:uiPriority="60" w:unhideWhenUsed="0"/>
+    <w:lsdException w:name="Light List Accent 3" w:semiHidden="0" w:uiPriority="61" w:unhideWhenUsed="0"/>
+    <w:lsdException w:name="Light Grid Accent 3" w:semiHidden="0" w:uiPriority="62" w:unhideWhenUsed="0"/>
+    <w:lsdException w:name="Medium Shading 1 Accent 3" w:semiHidden="0" w:uiPriority="63" w:unhideWhenUsed="0"/>
+    <w:lsdException w:name="Medium Shading 2 Accent 3" w:semiHidden="0" w:uiPriority="64" w:unhideWhenUsed="0"/>
+    <w:lsdException w:name="Medium List 1 Accent 3" w:semiHidden="0" w:uiPriority="65" w:unhideWhenUsed="0"/>
+    <w:lsdException w:name="Medium List 2 Accent 3" w:semiHidden="0" w:uiPriority="66" w:unhideWhenUsed="0"/>
+    <w:lsdException w:name="Medium Grid 1 Accent 3" w:semiHidden="0" w:uiPriority="67" w:unhideWhenUsed="0"/>
+    <w:lsdException w:name="Medium Grid 2 Accent 3" w:semiHidden="0" w:uiPriority="68" w:unhideWhenUsed="0"/>
+    <w:lsdException w:name="Medium Grid 3 Accent 3" w:semiHidden="0" w:uiPriority="69" w:unhideWhenUsed="0"/>
+    <w:lsdException w:name="Dark List Accent 3" w:semiHidden="0" w:uiPriority="70" w:unhideWhenUsed="0"/>
+    <w:lsdException w:name="Colorful Shading Accent 3" w:semiHidden="0" w:uiPriority="71" w:unhideWhenUsed="0"/>
+    <w:lsdException w:name="Colorful List Accent 3" w:semiHidden="0" w:uiPriority="72" w:unhideWhenUsed="0"/>
+    <w:lsdException w:name="Colorful Grid Accent 3" w:semiHidden="0" w:uiPriority="73" w:unhideWhenUsed="0"/>
+    <w:lsdException w:name="Light Shading Accent 4" w:semiHidden="0" w:uiPriority="60" w:unhideWhenUsed="0"/>
+    <w:lsdException w:name="Light List Accent 4" w:semiHidden="0" w:uiPriority="61" w:unhideWhenUsed="0"/>
+    <w:lsdException w:name="Light Grid Accent 4" w:semiHidden="0" w:uiPriority="62" w:unhideWhenUsed="0"/>
+    <w:lsdException w:name="Medium Shading 1 Accent 4" w:semiHidden="0" w:uiPriority="63" w:unhideWhenUsed="0"/>
+    <w:lsdException w:name="Medium Shading 2 Accent 4" w:semiHidden="0" w:uiPriority="64" w:unhideWhenUsed="0"/>
+    <w:lsdException w:name="Medium List 1 Accent 4" w:semiHidden="0" w:uiPriority="65" w:unhideWhenUsed="0"/>
+    <w:lsdException w:name="Medium List 2 Accent 4" w:semiHidden="0" w:uiPriority="66" w:unhideWhenUsed="0"/>
+    <w:lsdException w:name="Medium Grid 1 Accent 4" w:semiHidden="0" w:uiPriority="67" w:unhideWhenUsed="0"/>
+    <w:lsdException w:name="Medium Grid 2 Accent 4" w:semiHidden="0" w:uiPriority="68" w:unhideWhenUsed="0"/>
+    <w:lsdException w:name="Medium Grid 3 Accent 4" w:semiHidden="0" w:uiPriority="69" w:unhideWhenUsed="0"/>
+    <w:lsdException w:name="Dark List Accent 4" w:semiHidden="0" w:uiPriority="70" w:unhideWhenUsed="0"/>
+    <w:lsdException w:name="Colorful Shading Accent 4" w:semiHidden="0" w:uiPriority="71" w:unhideWhenUsed="0"/>
+    <w:lsdException w:name="Colorful List Accent 4" w:semiHidden="0" w:uiPriority="72" w:unhideWhenUsed="0"/>
+    <w:lsdException w:name="Colorful Grid Accent 4" w:semiHidden="0" w:uiPriority="73" w:unhideWhenUsed="0"/>
+    <w:lsdException w:name="Light Shading Accent 5" w:semiHidden="0" w:uiPriority="60" w:unhideWhenUsed="0"/>
+    <w:lsdException w:name="Light List Accent 5" w:semiHidden="0" w:uiPriority="61" w:unhideWhenUsed="0"/>
+    <w:lsdException w:name="Light Grid Accent 5" w:semiHidden="0" w:uiPriority="62" w:unhideWhenUsed="0"/>
+    <w:lsdException w:name="Medium Shading 1 Accent 5" w:semiHidden="0" w:uiPriority="63" w:unhideWhenUsed="0"/>
+    <w:lsdException w:name="Medium Shading 2 Accent 5" w:semiHidden="0" w:uiPriority="64" w:unhideWhenUsed="0"/>
+    <w:lsdException w:name="Medium List 1 Accent 5" w:semiHidden="0" w:uiPriority="65" w:unhideWhenUsed="0"/>
+    <w:lsdException w:name="Medium List 2 Accent 5" w:semiHidden="0" w:uiPriority="66" w:unhideWhenUsed="0"/>
+    <w:lsdException w:name="Medium Grid 1 Accent 5" w:semiHidden="0" w:uiPriority="67" w:unhideWhenUsed="0"/>
+    <w:lsdException w:name="Medium Grid 2 Accent 5" w:semiHidden="0" w:uiPriority="68" w:unhideWhenUsed="0"/>
+    <w:lsdException w:name="Medium Grid 3 Accent 5" w:semiHidden="0" w:uiPriority="69" w:unhideWhenUsed="0"/>
+    <w:lsdException w:name="Dark List Accent 5" w:semiHidden="0" w:uiPriority="70" w:unhideWhenUsed="0"/>
+    <w:lsdException w:name="Colorful Shading Accent 5" w:semiHidden="0" w:uiPriority="71" w:unhideWhenUsed="0"/>
+    <w:lsdException w:name="Colorful List Accent 5" w:semiHidden="0" w:uiPriority="72" w:unhideWhenUsed="0"/>
+    <w:lsdException w:name="Colorful Grid Accent 5" w:semiHidden="0" w:uiPriority="73" w:unhideWhenUsed="0"/>
+    <w:lsdException w:name="Light Shading Accent 6" w:semiHidden="0" w:uiPriority="60" w:unhideWhenUsed="0"/>
+    <w:lsdException w:name="Light List Accent 6" w:semiHidden="0" w:uiPriority="61" w:unhideWhenUsed="0"/>
+    <w:lsdException w:name="Light Grid Accent 6" w:semiHidden="0" w:uiPriority="62" w:unhideWhenUsed="0"/>
+    <w:lsdException w:name="Medium Shading 1 Accent 6" w:semiHidden="0" w:uiPriority="63" w:unhideWhenUsed="0"/>
+    <w:lsdException w:name="Medium Shading 2 Accent 6" w:semiHidden="0" w:uiPriority="64" w:unhideWhenUsed="0"/>
+    <w:lsdException w:name="Medium List 1 Accent 6" w:semiHidden="0" w:uiPriority="65" w:unhideWhenUsed="0"/>
+    <w:lsdException w:name="Medium List 2 Accent 6" w:semiHidden="0" w:uiPriority="66" w:unhideWhenUsed="0"/>
+    <w:lsdException w:name="Medium Grid 1 Accent 6" w:semiHidden="0" w:uiPriority="67" w:unhideWhenUsed="0"/>
+    <w:lsdException w:name="Medium Grid 2 Accent 6" w:semiHidden="0" w:uiPriority="68" w:unhideWhenUsed="0"/>
+    <w:lsdException w:name="Medium Grid 3 Accent 6" w:semiHidden="0" w:uiPriority="69" w:unhideWhenUsed="0"/>
+    <w:lsdException w:name="Dark List Accent 6" w:semiHidden="0" w:uiPriority="70" w:unhideWhenUsed="0"/>
+    <w:lsdException w:name="Colorful Shading Accent 6" w:semiHidden="0" w:uiPriority="71" w:unhideWhenUsed="0"/>
+    <w:lsdException w:name="Colorful List Accent 6" w:semiHidden="0" w:uiPriority="72" w:unhideWhenUsed="0"/>
+    <w:lsdException w:name="Colorful Grid Accent 6" w:semiHidden="0" w:uiPriority="73" w:unhideWhenUsed="0"/>
+    <w:lsdException w:name="Subtle Emphasis" w:semiHidden="0" w:uiPriority="19" w:unhideWhenUsed="0" w:qFormat="1"/>
+    <w:lsdException w:name="Intense Emphasis" w:semiHidden="0" w:uiPriority="21" w:unhideWhenUsed="0" w:qFormat="1"/>
+    <w:lsdException w:name="Subtle Reference" w:semiHidden="0" w:uiPriority="31" w:unhideWhenUsed="0" w:qFormat="1"/>
+    <w:lsdException w:name="Intense Reference" w:semiHidden="0" w:uiPriority="32" w:unhideWhenUsed="0" w:qFormat="1"/>
+    <w:lsdException w:name="Book Title" w:semiHidden="0" w:uiPriority="33" w:unhideWhenUsed="0" w:qFormat="1"/>
+    <w:lsdException w:name="Bibliography" w:uiPriority="37"/>
+    <w:lsdException w:name="TOC Heading" w:uiPriority="39" w:qFormat="1"/>
+  </w:latentStyles>
+  <w:style w:type="paragraph" w:default="1" w:styleId="Normal">
+    <w:name w:val="Normal"/>
+    <w:qFormat/>
+  </w:style>
+  <w:style w:type="character" w:default="1" w:styleId="DefaultParagraphFont">
+    <w:name w:val="Default Paragraph Font"/>
+    <w:uiPriority w:val="1"/>
+    <w:semiHidden/>
+    <w:unhideWhenUsed/>
+  </w:style>
+  <w:style w:type="table" w:default="1" w:styleId="TableNormal">
+    <w:name w:val="Normal Table"/>
+    <w:uiPriority w:val="99"/>
+    <w:semiHidden/>
+    <w:unhideWhenUsed/>
+    <w:tblPr>
+      <w:tblInd w:w="0" w:type="dxa"/>
+      <w:tblCellMar>
+        <w:top w:w="0" w:type="dxa"/>
+        <w:left w:w="108" w:type="dxa"/>
+        <w:bottom w:w="0" w:type="dxa"/>
+        <w:right w:w="108" w:type="dxa"/>
+      </w:tblCellMar>
+    </w:tblPr>
+  </w:style>
+  <w:style w:type="numbering" w:default="1" w:styleId="NoList">
+    <w:name w:val="No List"/>
+    <w:uiPriority w:val="99"/>
+    <w:semiHidden/>
+    <w:unhideWhenUsed/>
+  </w:style>
+  <w:style w:type="paragraph" w:customStyle="1" w:styleId="75F3F85A609D4C2CA9CA4007C369D600">
+    <w:name w:val="75F3F85A609D4C2CA9CA4007C369D600"/>
+    <w:rsid w:val="004E5E79"/>
+  </w:style>
+</w:styles>
+</file>
+
+<file path=word/glossary/stylesWithEffects.xml><?xml version="1.0" encoding="utf-8"?>
+<w:styles xmlns:wpc="http://schemas.microsoft.com/office/word/2010/wordprocessingCanvas" xmlns:mc="http://schemas.openxmlformats.org/markup-compatibility/2006" xmlns:o="urn:schemas-microsoft-com:office:office" xmlns:r="http://schemas.openxmlformats.org/officeDocument/2006/relationships" xmlns:m="http://schemas.openxmlformats.org/officeDocument/2006/math" xmlns:v="urn:schemas-microsoft-com:vml" xmlns:wp14="http://schemas.microsoft.com/office/word/2010/wordprocessingDrawing" xmlns:wp="http://schemas.openxmlformats.org/drawingml/2006/wordprocessingDrawing" xmlns:w10="urn:schemas-microsoft-com:office:word" xmlns:w="http://schemas.openxmlformats.org/wordprocessingml/2006/main" xmlns:w14="http://schemas.microsoft.com/office/word/2010/wordml" xmlns:wpg="http://schemas.microsoft.com/office/word/2010/wordprocessingGroup" xmlns:wpi="http://schemas.microsoft.com/office/word/2010/wordprocessingInk" xmlns:wne="http://schemas.microsoft.com/office/word/2006/wordml" xmlns:wps="http://schemas.microsoft.com/office/word/2010/wordprocessingShape" mc:Ignorable="w14 wp14">
+  <w:docDefaults>
+    <w:rPrDefault>
+      <w:rPr>
+        <w:rFonts w:asciiTheme="minorHAnsi" w:eastAsiaTheme="minorEastAsia" w:hAnsiTheme="minorHAnsi" w:cstheme="minorBidi"/>
+        <w:sz w:val="22"/>
+        <w:szCs w:val="22"/>
+        <w:lang w:val="en-US" w:eastAsia="en-US" w:bidi="ar-SA"/>
+      </w:rPr>
+    </w:rPrDefault>
+    <w:pPrDefault>
+      <w:pPr>
+        <w:spacing w:after="200" w:line="276" w:lineRule="auto"/>
+      </w:pPr>
+    </w:pPrDefault>
+  </w:docDefaults>
+  <w:latentStyles w:defLockedState="0" w:defUIPriority="99" w:defSemiHidden="1" w:defUnhideWhenUsed="1" w:defQFormat="0" w:count="267">
+    <w:lsdException w:name="Normal" w:semiHidden="0" w:uiPriority="0" w:unhideWhenUsed="0" w:qFormat="1"/>
+    <w:lsdException w:name="heading 1" w:semiHidden="0" w:uiPriority="9" w:unhideWhenUsed="0" w:qFormat="1"/>
+    <w:lsdException w:name="heading 2" w:uiPriority="9" w:qFormat="1"/>
+    <w:lsdException w:name="heading 3" w:uiPriority="9" w:qFormat="1"/>
+    <w:lsdException w:name="heading 4" w:uiPriority="9" w:qFormat="1"/>
+    <w:lsdException w:name="heading 5" w:uiPriority="9" w:qFormat="1"/>
+    <w:lsdException w:name="heading 6" w:uiPriority="9" w:qFormat="1"/>
+    <w:lsdException w:name="heading 7" w:uiPriority="9" w:qFormat="1"/>
+    <w:lsdException w:name="heading 8" w:uiPriority="9" w:qFormat="1"/>
+    <w:lsdException w:name="heading 9" w:uiPriority="9" w:qFormat="1"/>
+    <w:lsdException w:name="toc 1" w:uiPriority="39"/>
+    <w:lsdException w:name="toc 2" w:uiPriority="39"/>
+    <w:lsdException w:name="toc 3" w:uiPriority="39"/>
+    <w:lsdException w:name="toc 4" w:uiPriority="39"/>
+    <w:lsdException w:name="toc 5" w:uiPriority="39"/>
+    <w:lsdException w:name="toc 6" w:uiPriority="39"/>
+    <w:lsdException w:name="toc 7" w:uiPriority="39"/>
+    <w:lsdException w:name="toc 8" w:uiPriority="39"/>
+    <w:lsdException w:name="toc 9" w:uiPriority="39"/>
+    <w:lsdException w:name="caption" w:uiPriority="35" w:qFormat="1"/>
+    <w:lsdException w:name="Title" w:semiHidden="0" w:uiPriority="10" w:unhideWhenUsed="0" w:qFormat="1"/>
+    <w:lsdException w:name="Default Paragraph Font" w:uiPriority="1"/>
+    <w:lsdException w:name="Subtitle" w:semiHidden="0" w:uiPriority="11" w:unhideWhenUsed="0" w:qFormat="1"/>
+    <w:lsdException w:name="Strong" w:semiHidden="0" w:uiPriority="22" w:unhideWhenUsed="0" w:qFormat="1"/>
+    <w:lsdException w:name="Emphasis" w:semiHidden="0" w:uiPriority="20" w:unhideWhenUsed="0" w:qFormat="1"/>
+    <w:lsdException w:name="Table Grid" w:semiHidden="0" w:uiPriority="59" w:unhideWhenUsed="0"/>
+    <w:lsdException w:name="Placeholder Text" w:unhideWhenUsed="0"/>
+    <w:lsdException w:name="No Spacing" w:semiHidden="0" w:uiPriority="1" w:unhideWhenUsed="0" w:qFormat="1"/>
+    <w:lsdException w:name="Light Shading" w:semiHidden="0" w:uiPriority="60" w:unhideWhenUsed="0"/>
+    <w:lsdException w:name="Light List" w:semiHidden="0" w:uiPriority="61" w:unhideWhenUsed="0"/>
+    <w:lsdException w:name="Light Grid" w:semiHidden="0" w:uiPriority="62" w:unhideWhenUsed="0"/>
+    <w:lsdException w:name="Medium Shading 1" w:semiHidden="0" w:uiPriority="63" w:unhideWhenUsed="0"/>
+    <w:lsdException w:name="Medium Shading 2" w:semiHidden="0" w:uiPriority="64" w:unhideWhenUsed="0"/>
+    <w:lsdException w:name="Medium List 1" w:semiHidden="0" w:uiPriority="65" w:unhideWhenUsed="0"/>
+    <w:lsdException w:name="Medium List 2" w:semiHidden="0" w:uiPriority="66" w:unhideWhenUsed="0"/>
+    <w:lsdException w:name="Medium Grid 1" w:semiHidden="0" w:uiPriority="67" w:unhideWhenUsed="0"/>
+    <w:lsdException w:name="Medium Grid 2" w:semiHidden="0" w:uiPriority="68" w:unhideWhenUsed="0"/>
+    <w:lsdException w:name="Medium Grid 3" w:semiHidden="0" w:uiPriority="69" w:unhideWhenUsed="0"/>
+    <w:lsdException w:name="Dark List" w:semiHidden="0" w:uiPriority="70" w:unhideWhenUsed="0"/>
+    <w:lsdException w:name="Colorful Shading" w:semiHidden="0" w:uiPriority="71" w:unhideWhenUsed="0"/>
+    <w:lsdException w:name="Colorful List" w:semiHidden="0" w:uiPriority="72" w:unhideWhenUsed="0"/>
+    <w:lsdException w:name="Colorful Grid" w:semiHidden="0" w:uiPriority="73" w:unhideWhenUsed="0"/>
+    <w:lsdException w:name="Light Shading Accent 1" w:semiHidden="0" w:uiPriority="60" w:unhideWhenUsed="0"/>
+    <w:lsdException w:name="Light List Accent 1" w:semiHidden="0" w:uiPriority="61" w:unhideWhenUsed="0"/>
+    <w:lsdException w:name="Light Grid Accent 1" w:semiHidden="0" w:uiPriority="62" w:unhideWhenUsed="0"/>
+    <w:lsdException w:name="Medium Shading 1 Accent 1" w:semiHidden="0" w:uiPriority="63" w:unhideWhenUsed="0"/>
+    <w:lsdException w:name="Medium Shading 2 Accent 1" w:semiHidden="0" w:uiPriority="64" w:unhideWhenUsed="0"/>
+    <w:lsdException w:name="Medium List 1 Accent 1" w:semiHidden="0" w:uiPriority="65" w:unhideWhenUsed="0"/>
+    <w:lsdException w:name="Revision" w:unhideWhenUsed="0"/>
+    <w:lsdException w:name="List Paragraph" w:semiHidden="0" w:uiPriority="34" w:unhideWhenUsed="0" w:qFormat="1"/>
+    <w:lsdException w:name="Quote" w:semiHidden="0" w:uiPriority="29" w:unhideWhenUsed="0" w:qFormat="1"/>
+    <w:lsdException w:name="Intense Quote" w:semiHidden="0" w:uiPriority="30" w:unhideWhenUsed="0" w:qFormat="1"/>
+    <w:lsdException w:name="Medium List 2 Accent 1" w:semiHidden="0" w:uiPriority="66" w:unhideWhenUsed="0"/>
+    <w:lsdException w:name="Medium Grid 1 Accent 1" w:semiHidden="0" w:uiPriority="67" w:unhideWhenUsed="0"/>
+    <w:lsdException w:name="Medium Grid 2 Accent 1" w:semiHidden="0" w:uiPriority="68" w:unhideWhenUsed="0"/>
+    <w:lsdException w:name="Medium Grid 3 Accent 1" w:semiHidden="0" w:uiPriority="69" w:unhideWhenUsed="0"/>
+    <w:lsdException w:name="Dark List Accent 1" w:semiHidden="0" w:uiPriority="70" w:unhideWhenUsed="0"/>
+    <w:lsdException w:name="Colorful Shading Accent 1" w:semiHidden="0" w:uiPriority="71" w:unhideWhenUsed="0"/>
+    <w:lsdException w:name="Colorful List Accent 1" w:semiHidden="0" w:uiPriority="72" w:unhideWhenUsed="0"/>
+    <w:lsdException w:name="Colorful Grid Accent 1" w:semiHidden="0" w:uiPriority="73" w:unhideWhenUsed="0"/>
+    <w:lsdException w:name="Light Shading Accent 2" w:semiHidden="0" w:uiPriority="60" w:unhideWhenUsed="0"/>
+    <w:lsdException w:name="Light List Accent 2" w:semiHidden="0" w:uiPriority="61" w:unhideWhenUsed="0"/>
+    <w:lsdException w:name="Light Grid Accent 2" w:semiHidden="0" w:uiPriority="62" w:unhideWhenUsed="0"/>
+    <w:lsdException w:name="Medium Shading 1 Accent 2" w:semiHidden="0" w:uiPriority="63" w:unhideWhenUsed="0"/>
+    <w:lsdException w:name="Medium Shading 2 Accent 2" w:semiHidden="0" w:uiPriority="64" w:unhideWhenUsed="0"/>
+    <w:lsdException w:name="Medium List 1 Accent 2" w:semiHidden="0" w:uiPriority="65" w:unhideWhenUsed="0"/>
+    <w:lsdException w:name="Medium List 2 Accent 2" w:semiHidden="0" w:uiPriority="66" w:unhideWhenUsed="0"/>
+    <w:lsdException w:name="Medium Grid 1 Accent 2" w:semiHidden="0" w:uiPriority="67" w:unhideWhenUsed="0"/>
+    <w:lsdException w:name="Medium Grid 2 Accent 2" w:semiHidden="0" w:uiPriority="68" w:unhideWhenUsed="0"/>
+    <w:lsdException w:name="Medium Grid 3 Accent 2" w:semiHidden="0" w:uiPriority="69" w:unhideWhenUsed="0"/>
+    <w:lsdException w:name="Dark List Accent 2" w:semiHidden="0" w:uiPriority="70" w:unhideWhenUsed="0"/>
+    <w:lsdException w:name="Colorful Shading Accent 2" w:semiHidden="0" w:uiPriority="71" w:unhideWhenUsed="0"/>
+    <w:lsdException w:name="Colorful List Accent 2" w:semiHidden="0" w:uiPriority="72" w:unhideWhenUsed="0"/>
+    <w:lsdException w:name="Colorful Grid Accent 2" w:semiHidden="0" w:uiPriority="73" w:unhideWhenUsed="0"/>
+    <w:lsdException w:name="Light Shading Accent 3" w:semiHidden="0" w:uiPriority="60" w:unhideWhenUsed="0"/>
+    <w:lsdException w:name="Light List Accent 3" w:semiHidden="0" w:uiPriority="61" w:unhideWhenUsed="0"/>
+    <w:lsdException w:name="Light Grid Accent 3" w:semiHidden="0" w:uiPriority="62" w:unhideWhenUsed="0"/>
+    <w:lsdException w:name="Medium Shading 1 Accent 3" w:semiHidden="0" w:uiPriority="63" w:unhideWhenUsed="0"/>
+    <w:lsdException w:name="Medium Shading 2 Accent 3" w:semiHidden="0" w:uiPriority="64" w:unhideWhenUsed="0"/>
+    <w:lsdException w:name="Medium List 1 Accent 3" w:semiHidden="0" w:uiPriority="65" w:unhideWhenUsed="0"/>
+    <w:lsdException w:name="Medium List 2 Accent 3" w:semiHidden="0" w:uiPriority="66" w:unhideWhenUsed="0"/>
+    <w:lsdException w:name="Medium Grid 1 Accent 3" w:semiHidden="0" w:uiPriority="67" w:unhideWhenUsed="0"/>
+    <w:lsdException w:name="Medium Grid 2 Accent 3" w:semiHidden="0" w:uiPriority="68" w:unhideWhenUsed="0"/>
+    <w:lsdException w:name="Medium Grid 3 Accent 3" w:semiHidden="0" w:uiPriority="69" w:unhideWhenUsed="0"/>
+    <w:lsdException w:name="Dark List Accent 3" w:semiHidden="0" w:uiPriority="70" w:unhideWhenUsed="0"/>
+    <w:lsdException w:name="Colorful Shading Accent 3" w:semiHidden="0" w:uiPriority="71" w:unhideWhenUsed="0"/>
+    <w:lsdException w:name="Colorful List Accent 3" w:semiHidden="0" w:uiPriority="72" w:unhideWhenUsed="0"/>
+    <w:lsdException w:name="Colorful Grid Accent 3" w:semiHidden="0" w:uiPriority="73" w:unhideWhenUsed="0"/>
+    <w:lsdException w:name="Light Shading Accent 4" w:semiHidden="0" w:uiPriority="60" w:unhideWhenUsed="0"/>
+    <w:lsdException w:name="Light List Accent 4" w:semiHidden="0" w:uiPriority="61" w:unhideWhenUsed="0"/>
+    <w:lsdException w:name="Light Grid Accent 4" w:semiHidden="0" w:uiPriority="62" w:unhideWhenUsed="0"/>
+    <w:lsdException w:name="Medium Shading 1 Accent 4" w:semiHidden="0" w:uiPriority="63" w:unhideWhenUsed="0"/>
+    <w:lsdException w:name="Medium Shading 2 Accent 4" w:semiHidden="0" w:uiPriority="64" w:unhideWhenUsed="0"/>
+    <w:lsdException w:name="Medium List 1 Accent 4" w:semiHidden="0" w:uiPriority="65" w:unhideWhenUsed="0"/>
+    <w:lsdException w:name="Medium List 2 Accent 4" w:semiHidden="0" w:uiPriority="66" w:unhideWhenUsed="0"/>
+    <w:lsdException w:name="Medium Grid 1 Accent 4" w:semiHidden="0" w:uiPriority="67" w:unhideWhenUsed="0"/>
+    <w:lsdException w:name="Medium Grid 2 Accent 4" w:semiHidden="0" w:uiPriority="68" w:unhideWhenUsed="0"/>
+    <w:lsdException w:name="Medium Grid 3 Accent 4" w:semiHidden="0" w:uiPriority="69" w:unhideWhenUsed="0"/>
+    <w:lsdException w:name="Dark List Accent 4" w:semiHidden="0" w:uiPriority="70" w:unhideWhenUsed="0"/>
+    <w:lsdException w:name="Colorful Shading Accent 4" w:semiHidden="0" w:uiPriority="71" w:unhideWhenUsed="0"/>
+    <w:lsdException w:name="Colorful List Accent 4" w:semiHidden="0" w:uiPriority="72" w:unhideWhenUsed="0"/>
+    <w:lsdException w:name="Colorful Grid Accent 4" w:semiHidden="0" w:uiPriority="73" w:unhideWhenUsed="0"/>
+    <w:lsdException w:name="Light Shading Accent 5" w:semiHidden="0" w:uiPriority="60" w:unhideWhenUsed="0"/>
+    <w:lsdException w:name="Light List Accent 5" w:semiHidden="0" w:uiPriority="61" w:unhideWhenUsed="0"/>
+    <w:lsdException w:name="Light Grid Accent 5" w:semiHidden="0" w:uiPriority="62" w:unhideWhenUsed="0"/>
+    <w:lsdException w:name="Medium Shading 1 Accent 5" w:semiHidden="0" w:uiPriority="63" w:unhideWhenUsed="0"/>
+    <w:lsdException w:name="Medium Shading 2 Accent 5" w:semiHidden="0" w:uiPriority="64" w:unhideWhenUsed="0"/>
+    <w:lsdException w:name="Medium List 1 Accent 5" w:semiHidden="0" w:uiPriority="65" w:unhideWhenUsed="0"/>
+    <w:lsdException w:name="Medium List 2 Accent 5" w:semiHidden="0" w:uiPriority="66" w:unhideWhenUsed="0"/>
+    <w:lsdException w:name="Medium Grid 1 Accent 5" w:semiHidden="0" w:uiPriority="67" w:unhideWhenUsed="0"/>
+    <w:lsdException w:name="Medium Grid 2 Accent 5" w:semiHidden="0" w:uiPriority="68" w:unhideWhenUsed="0"/>
+    <w:lsdException w:name="Medium Grid 3 Accent 5" w:semiHidden="0" w:uiPriority="69" w:unhideWhenUsed="0"/>
+    <w:lsdException w:name="Dark List Accent 5" w:semiHidden="0" w:uiPriority="70" w:unhideWhenUsed="0"/>
+    <w:lsdException w:name="Colorful Shading Accent 5" w:semiHidden="0" w:uiPriority="71" w:unhideWhenUsed="0"/>
+    <w:lsdException w:name="Colorful List Accent 5" w:semiHidden="0" w:uiPriority="72" w:unhideWhenUsed="0"/>
+    <w:lsdException w:name="Colorful Grid Accent 5" w:semiHidden="0" w:uiPriority="73" w:unhideWhenUsed="0"/>
+    <w:lsdException w:name="Light Shading Accent 6" w:semiHidden="0" w:uiPriority="60" w:unhideWhenUsed="0"/>
+    <w:lsdException w:name="Light List Accent 6" w:semiHidden="0" w:uiPriority="61" w:unhideWhenUsed="0"/>
+    <w:lsdException w:name="Light Grid Accent 6" w:semiHidden="0" w:uiPriority="62" w:unhideWhenUsed="0"/>
+    <w:lsdException w:name="Medium Shading 1 Accent 6" w:semiHidden="0" w:uiPriority="63" w:unhideWhenUsed="0"/>
+    <w:lsdException w:name="Medium Shading 2 Accent 6" w:semiHidden="0" w:uiPriority="64" w:unhideWhenUsed="0"/>
+    <w:lsdException w:name="Medium List 1 Accent 6" w:semiHidden="0" w:uiPriority="65" w:unhideWhenUsed="0"/>
+    <w:lsdException w:name="Medium List 2 Accent 6" w:semiHidden="0" w:uiPriority="66" w:unhideWhenUsed="0"/>
+    <w:lsdException w:name="Medium Grid 1 Accent 6" w:semiHidden="0" w:uiPriority="67" w:unhideWhenUsed="0"/>
+    <w:lsdException w:name="Medium Grid 2 Accent 6" w:semiHidden="0" w:uiPriority="68" w:unhideWhenUsed="0"/>
+    <w:lsdException w:name="Medium Grid 3 Accent 6" w:semiHidden="0" w:uiPriority="69" w:unhideWhenUsed="0"/>
+    <w:lsdException w:name="Dark List Accent 6" w:semiHidden="0" w:uiPriority="70" w:unhideWhenUsed="0"/>
+    <w:lsdException w:name="Colorful Shading Accent 6" w:semiHidden="0" w:uiPriority="71" w:unhideWhenUsed="0"/>
+    <w:lsdException w:name="Colorful List Accent 6" w:semiHidden="0" w:uiPriority="72" w:unhideWhenUsed="0"/>
+    <w:lsdException w:name="Colorful Grid Accent 6" w:semiHidden="0" w:uiPriority="73" w:unhideWhenUsed="0"/>
+    <w:lsdException w:name="Subtle Emphasis" w:semiHidden="0" w:uiPriority="19" w:unhideWhenUsed="0" w:qFormat="1"/>
+    <w:lsdException w:name="Intense Emphasis" w:semiHidden="0" w:uiPriority="21" w:unhideWhenUsed="0" w:qFormat="1"/>
+    <w:lsdException w:name="Subtle Reference" w:semiHidden="0" w:uiPriority="31" w:unhideWhenUsed="0" w:qFormat="1"/>
+    <w:lsdException w:name="Intense Reference" w:semiHidden="0" w:uiPriority="32" w:unhideWhenUsed="0" w:qFormat="1"/>
+    <w:lsdException w:name="Book Title" w:semiHidden="0" w:uiPriority="33" w:unhideWhenUsed="0" w:qFormat="1"/>
+    <w:lsdException w:name="Bibliography" w:uiPriority="37"/>
+    <w:lsdException w:name="TOC Heading" w:uiPriority="39" w:qFormat="1"/>
+  </w:latentStyles>
+  <w:style w:type="paragraph" w:default="1" w:styleId="Normal">
+    <w:name w:val="Normal"/>
+    <w:qFormat/>
+  </w:style>
+  <w:style w:type="character" w:default="1" w:styleId="DefaultParagraphFont">
+    <w:name w:val="Default Paragraph Font"/>
+    <w:uiPriority w:val="1"/>
+    <w:semiHidden/>
+    <w:unhideWhenUsed/>
+  </w:style>
+  <w:style w:type="table" w:default="1" w:styleId="TableNormal">
+    <w:name w:val="Normal Table"/>
+    <w:uiPriority w:val="99"/>
+    <w:semiHidden/>
+    <w:unhideWhenUsed/>
+    <w:tblPr>
+      <w:tblInd w:w="0" w:type="dxa"/>
+      <w:tblCellMar>
+        <w:top w:w="0" w:type="dxa"/>
+        <w:left w:w="108" w:type="dxa"/>
+        <w:bottom w:w="0" w:type="dxa"/>
+        <w:right w:w="108" w:type="dxa"/>
+      </w:tblCellMar>
+    </w:tblPr>
+  </w:style>
+  <w:style w:type="numbering" w:default="1" w:styleId="NoList">
+    <w:name w:val="No List"/>
+    <w:uiPriority w:val="99"/>
+    <w:semiHidden/>
+    <w:unhideWhenUsed/>
+  </w:style>
+  <w:style w:type="paragraph" w:customStyle="1" w:styleId="75F3F85A609D4C2CA9CA4007C369D600">
+    <w:name w:val="75F3F85A609D4C2CA9CA4007C369D600"/>
+    <w:rsid w:val="004E5E79"/>
+  </w:style>
+</w:styles>
+</file>
+
+<file path=word/glossary/webSettings.xml><?xml version="1.0" encoding="utf-8"?>
+<w:webSettings xmlns:mc="http://schemas.openxmlformats.org/markup-compatibility/2006" xmlns:r="http://schemas.openxmlformats.org/officeDocument/2006/relationships" xmlns:w="http://schemas.openxmlformats.org/wordprocessingml/2006/main" xmlns:w14="http://schemas.microsoft.com/office/word/2010/wordml" mc:Ignorable="w14">
+  <w:optimizeForBrowser/>
+  <w:allowPNG/>
+</w:webSettings>
 </file>
 
 <file path=word/theme/theme1.xml><?xml version="1.0" encoding="utf-8"?>
@@ -5811,7 +5677,7 @@
 </file>
 
 <file path=customXml/itemProps1.xml><?xml version="1.0" encoding="utf-8"?>
-<ds:datastoreItem xmlns:ds="http://schemas.openxmlformats.org/officeDocument/2006/customXml" ds:itemID="{C33B65FF-61A9-49AE-83A0-985D096EBC20}">
+<ds:datastoreItem xmlns:ds="http://schemas.openxmlformats.org/officeDocument/2006/customXml" ds:itemID="{7EAB6136-65DA-450D-826F-03498500AA62}">
   <ds:schemaRefs>
     <ds:schemaRef ds:uri="http://schemas.openxmlformats.org/officeDocument/2006/bibliography"/>
   </ds:schemaRefs>

</xml_diff>

<commit_message>
Updated changelog and support! For V17 RELIC LSV U03!
</commit_message>
<xml_diff>
--- a/changelog.docx
+++ b/changelog.docx
@@ -44,7 +44,7 @@
           <w:b/>
           <w:sz w:val="48"/>
         </w:rPr>
-        <w:t>6</w:t>
+        <w:t>7</w:t>
       </w:r>
       <w:r>
         <w:rPr>
@@ -60,7 +60,7 @@
           <w:b/>
           <w:sz w:val="48"/>
         </w:rPr>
-        <w:t>PHOSPHORUS</w:t>
+        <w:t>RELIC</w:t>
       </w:r>
       <w:r>
         <w:rPr>
@@ -220,6 +220,268 @@
           <w:b/>
           <w:sz w:val="48"/>
         </w:rPr>
+        <w:t>[RELIC]</w:t>
+      </w:r>
+    </w:p>
+    <w:p>
+      <w:pPr>
+        <w:pStyle w:val="NoSpacing"/>
+      </w:pPr>
+    </w:p>
+    <w:p>
+      <w:pPr>
+        <w:pStyle w:val="NoSpacing"/>
+        <w:rPr>
+          <w:rFonts w:ascii="Verdana" w:hAnsi="Verdana"/>
+          <w:b/>
+          <w:color w:val="00B050"/>
+          <w:sz w:val="48"/>
+        </w:rPr>
+      </w:pPr>
+      <w:r>
+        <w:rPr>
+          <w:rFonts w:ascii="Verdana" w:hAnsi="Verdana"/>
+          <w:b/>
+          <w:color w:val="00B050"/>
+          <w:sz w:val="48"/>
+        </w:rPr>
+        <w:t>FEATURES:</w:t>
+      </w:r>
+    </w:p>
+    <w:p>
+      <w:pPr>
+        <w:pStyle w:val="NoSpacing"/>
+        <w:numPr>
+          <w:ilvl w:val="0"/>
+          <w:numId w:val="24"/>
+        </w:numPr>
+      </w:pPr>
+      <w:r>
+        <w:rPr>
+          <w:rFonts w:ascii="Verdana" w:hAnsi="Verdana"/>
+          <w:sz w:val="32"/>
+          <w:szCs w:val="32"/>
+        </w:rPr>
+        <w:t>Use F12 to save screenshots.</w:t>
+      </w:r>
+    </w:p>
+    <w:p>
+      <w:pPr>
+        <w:pStyle w:val="NoSpacing"/>
+        <w:jc w:val="center"/>
+      </w:pPr>
+    </w:p>
+    <w:p>
+      <w:pPr>
+        <w:pStyle w:val="NoSpacing"/>
+        <w:rPr>
+          <w:rFonts w:ascii="Verdana" w:hAnsi="Verdana"/>
+          <w:b/>
+          <w:color w:val="FFC000"/>
+          <w:sz w:val="48"/>
+        </w:rPr>
+      </w:pPr>
+      <w:r>
+        <w:rPr>
+          <w:rFonts w:ascii="Verdana" w:hAnsi="Verdana"/>
+          <w:b/>
+          <w:color w:val="FFC000"/>
+          <w:sz w:val="48"/>
+        </w:rPr>
+        <w:t>CHANGES:</w:t>
+      </w:r>
+    </w:p>
+    <w:p>
+      <w:pPr>
+        <w:pStyle w:val="NoSpacing"/>
+        <w:numPr>
+          <w:ilvl w:val="0"/>
+          <w:numId w:val="24"/>
+        </w:numPr>
+      </w:pPr>
+      <w:r>
+        <w:rPr>
+          <w:rFonts w:ascii="Verdana" w:hAnsi="Verdana"/>
+          <w:sz w:val="32"/>
+          <w:szCs w:val="32"/>
+        </w:rPr>
+        <w:t>Changes to game loops affecting fps.</w:t>
+      </w:r>
+    </w:p>
+    <w:p>
+      <w:pPr>
+        <w:pStyle w:val="NoSpacing"/>
+        <w:rPr>
+          <w:rFonts w:ascii="Verdana" w:hAnsi="Verdana"/>
+          <w:sz w:val="32"/>
+          <w:szCs w:val="32"/>
+        </w:rPr>
+      </w:pPr>
+    </w:p>
+    <w:p>
+      <w:pPr>
+        <w:pStyle w:val="NoSpacing"/>
+        <w:rPr>
+          <w:rFonts w:ascii="Verdana" w:hAnsi="Verdana"/>
+          <w:b/>
+          <w:color w:val="FF0000"/>
+          <w:sz w:val="48"/>
+        </w:rPr>
+      </w:pPr>
+      <w:r>
+        <w:rPr>
+          <w:rFonts w:ascii="Verdana" w:hAnsi="Verdana"/>
+          <w:b/>
+          <w:color w:val="FF0000"/>
+          <w:sz w:val="48"/>
+        </w:rPr>
+        <w:t>FIXES:</w:t>
+      </w:r>
+    </w:p>
+    <w:p>
+      <w:pPr>
+        <w:pStyle w:val="NoSpacing"/>
+        <w:numPr>
+          <w:ilvl w:val="0"/>
+          <w:numId w:val="24"/>
+        </w:numPr>
+      </w:pPr>
+      <w:r>
+        <w:rPr>
+          <w:rFonts w:ascii="Verdana" w:hAnsi="Verdana"/>
+          <w:sz w:val="32"/>
+          <w:szCs w:val="32"/>
+        </w:rPr>
+        <w:t>Update per second is displayed correctly.</w:t>
+      </w:r>
+    </w:p>
+    <w:p>
+      <w:pPr>
+        <w:pStyle w:val="NoSpacing"/>
+        <w:jc w:val="center"/>
+      </w:pPr>
+    </w:p>
+    <w:p>
+      <w:pPr>
+        <w:pStyle w:val="NoSpacing"/>
+        <w:jc w:val="center"/>
+      </w:pPr>
+    </w:p>
+    <w:p>
+      <w:pPr>
+        <w:pStyle w:val="NoSpacing"/>
+        <w:jc w:val="center"/>
+      </w:pPr>
+    </w:p>
+    <w:p>
+      <w:pPr>
+        <w:pStyle w:val="NoSpacing"/>
+        <w:jc w:val="center"/>
+      </w:pPr>
+    </w:p>
+    <w:p>
+      <w:pPr>
+        <w:pStyle w:val="NoSpacing"/>
+        <w:jc w:val="center"/>
+      </w:pPr>
+    </w:p>
+    <w:p>
+      <w:pPr>
+        <w:pStyle w:val="NoSpacing"/>
+        <w:jc w:val="center"/>
+      </w:pPr>
+    </w:p>
+    <w:p>
+      <w:pPr>
+        <w:pStyle w:val="NoSpacing"/>
+        <w:jc w:val="center"/>
+      </w:pPr>
+    </w:p>
+    <w:p>
+      <w:pPr>
+        <w:pStyle w:val="NoSpacing"/>
+        <w:jc w:val="center"/>
+      </w:pPr>
+    </w:p>
+    <w:p>
+      <w:pPr>
+        <w:pStyle w:val="NoSpacing"/>
+        <w:jc w:val="center"/>
+      </w:pPr>
+    </w:p>
+    <w:p>
+      <w:pPr>
+        <w:pStyle w:val="NoSpacing"/>
+        <w:jc w:val="center"/>
+      </w:pPr>
+    </w:p>
+    <w:p>
+      <w:pPr>
+        <w:pStyle w:val="NoSpacing"/>
+        <w:jc w:val="center"/>
+      </w:pPr>
+    </w:p>
+    <w:p>
+      <w:pPr>
+        <w:pStyle w:val="NoSpacing"/>
+        <w:jc w:val="center"/>
+      </w:pPr>
+    </w:p>
+    <w:p>
+      <w:pPr>
+        <w:pStyle w:val="NoSpacing"/>
+        <w:jc w:val="center"/>
+      </w:pPr>
+    </w:p>
+    <w:p>
+      <w:pPr>
+        <w:pStyle w:val="NoSpacing"/>
+        <w:jc w:val="center"/>
+      </w:pPr>
+    </w:p>
+    <w:p>
+      <w:pPr>
+        <w:pStyle w:val="NoSpacing"/>
+        <w:jc w:val="center"/>
+      </w:pPr>
+    </w:p>
+    <w:p>
+      <w:pPr>
+        <w:pStyle w:val="NoSpacing"/>
+        <w:jc w:val="center"/>
+      </w:pPr>
+      <w:bookmarkStart w:id="0" w:name="_GoBack"/>
+      <w:bookmarkEnd w:id="0"/>
+    </w:p>
+    <w:p>
+      <w:pPr>
+        <w:pStyle w:val="NoSpacing"/>
+        <w:jc w:val="center"/>
+      </w:pPr>
+    </w:p>
+    <w:p>
+      <w:pPr>
+        <w:pStyle w:val="NoSpacing"/>
+        <w:jc w:val="center"/>
+      </w:pPr>
+    </w:p>
+    <w:p>
+      <w:pPr>
+        <w:pStyle w:val="NoSpacing"/>
+        <w:jc w:val="center"/>
+        <w:rPr>
+          <w:rFonts w:ascii="Verdana" w:hAnsi="Verdana"/>
+          <w:b/>
+          <w:sz w:val="48"/>
+        </w:rPr>
+      </w:pPr>
+      <w:r>
+        <w:rPr>
+          <w:rFonts w:ascii="Verdana" w:hAnsi="Verdana"/>
+          <w:b/>
+          <w:sz w:val="48"/>
+        </w:rPr>
+        <w:lastRenderedPageBreak/>
         <w:t>[</w:t>
       </w:r>
       <w:r>
@@ -449,6 +711,94 @@
     <w:p>
       <w:pPr>
         <w:pStyle w:val="NoSpacing"/>
+        <w:rPr>
+          <w:rFonts w:ascii="Verdana" w:hAnsi="Verdana"/>
+          <w:b/>
+          <w:color w:val="00B050"/>
+          <w:sz w:val="48"/>
+        </w:rPr>
+      </w:pPr>
+    </w:p>
+    <w:p>
+      <w:pPr>
+        <w:pStyle w:val="NoSpacing"/>
+        <w:rPr>
+          <w:rFonts w:ascii="Verdana" w:hAnsi="Verdana"/>
+          <w:b/>
+          <w:color w:val="00B050"/>
+          <w:sz w:val="48"/>
+        </w:rPr>
+      </w:pPr>
+    </w:p>
+    <w:p>
+      <w:pPr>
+        <w:pStyle w:val="NoSpacing"/>
+        <w:rPr>
+          <w:rFonts w:ascii="Verdana" w:hAnsi="Verdana"/>
+          <w:b/>
+          <w:color w:val="00B050"/>
+          <w:sz w:val="48"/>
+        </w:rPr>
+      </w:pPr>
+    </w:p>
+    <w:p>
+      <w:pPr>
+        <w:pStyle w:val="NoSpacing"/>
+        <w:rPr>
+          <w:rFonts w:ascii="Verdana" w:hAnsi="Verdana"/>
+          <w:b/>
+          <w:color w:val="00B050"/>
+          <w:sz w:val="48"/>
+        </w:rPr>
+      </w:pPr>
+    </w:p>
+    <w:p>
+      <w:pPr>
+        <w:pStyle w:val="NoSpacing"/>
+        <w:rPr>
+          <w:rFonts w:ascii="Verdana" w:hAnsi="Verdana"/>
+          <w:b/>
+          <w:color w:val="00B050"/>
+          <w:sz w:val="48"/>
+        </w:rPr>
+      </w:pPr>
+    </w:p>
+    <w:p>
+      <w:pPr>
+        <w:pStyle w:val="NoSpacing"/>
+        <w:rPr>
+          <w:rFonts w:ascii="Verdana" w:hAnsi="Verdana"/>
+          <w:b/>
+          <w:color w:val="00B050"/>
+          <w:sz w:val="48"/>
+        </w:rPr>
+      </w:pPr>
+    </w:p>
+    <w:p>
+      <w:pPr>
+        <w:pStyle w:val="NoSpacing"/>
+        <w:rPr>
+          <w:rFonts w:ascii="Verdana" w:hAnsi="Verdana"/>
+          <w:b/>
+          <w:color w:val="00B050"/>
+          <w:sz w:val="48"/>
+        </w:rPr>
+      </w:pPr>
+    </w:p>
+    <w:p>
+      <w:pPr>
+        <w:pStyle w:val="NoSpacing"/>
+        <w:rPr>
+          <w:rFonts w:ascii="Verdana" w:hAnsi="Verdana"/>
+          <w:b/>
+          <w:color w:val="00B050"/>
+          <w:sz w:val="48"/>
+        </w:rPr>
+      </w:pPr>
+    </w:p>
+    <w:p>
+      <w:pPr>
+        <w:pStyle w:val="NoSpacing"/>
         <w:jc w:val="center"/>
         <w:rPr>
           <w:rFonts w:ascii="Verdana" w:hAnsi="Verdana"/>
@@ -860,8 +1210,6 @@
         </w:rPr>
         <w:t>GEN]</w:t>
       </w:r>
-      <w:bookmarkStart w:id="0" w:name="_GoBack"/>
-      <w:bookmarkEnd w:id="0"/>
     </w:p>
     <w:p>
       <w:pPr>
@@ -1459,7 +1807,7 @@
                                       <w:sz w:val="32"/>
                                       <w:szCs w:val="32"/>
                                     </w:rPr>
-                                    <w:t>3</w:t>
+                                    <w:t>1</w:t>
                                   </w:r>
                                   <w:r>
                                     <w:rPr>
@@ -1525,7 +1873,7 @@
                                 <w:sz w:val="32"/>
                                 <w:szCs w:val="32"/>
                               </w:rPr>
-                              <w:t>3</w:t>
+                              <w:t>1</w:t>
                             </w:r>
                             <w:r>
                               <w:rPr>
@@ -1602,6 +1950,7 @@
       <w:dataBinding w:prefixMappings="xmlns:ns0='http://schemas.openxmlformats.org/package/2006/metadata/core-properties' xmlns:ns1='http://purl.org/dc/elements/1.1/'" w:xpath="/ns0:coreProperties[1]/ns1:title[1]" w:storeItemID="{6C3C8BC8-F283-45AE-878A-BAB7291924A1}"/>
       <w:text/>
     </w:sdtPr>
+    <w:sdtEndPr/>
     <w:sdtContent>
       <w:p>
         <w:pPr>
@@ -4284,6 +4633,18 @@
   </w:num>
   <w:num w:numId="23">
     <w:abstractNumId w:val="15"/>
+  </w:num>
+  <w:num w:numId="24">
+    <w:abstractNumId w:val="5"/>
+    <w:lvlOverride w:ilvl="0"/>
+    <w:lvlOverride w:ilvl="1"/>
+    <w:lvlOverride w:ilvl="2"/>
+    <w:lvlOverride w:ilvl="3"/>
+    <w:lvlOverride w:ilvl="4"/>
+    <w:lvlOverride w:ilvl="5"/>
+    <w:lvlOverride w:ilvl="6"/>
+    <w:lvlOverride w:ilvl="7"/>
+    <w:lvlOverride w:ilvl="8"/>
   </w:num>
 </w:numbering>
 </file>
@@ -4915,7 +5276,7 @@
     <w:charset w:val="00"/>
     <w:family w:val="modern"/>
     <w:pitch w:val="fixed"/>
-    <w:sig w:usb0="20002A87" w:usb1="00000000" w:usb2="00000000" w:usb3="00000000" w:csb0="000001FF" w:csb1="00000000"/>
+    <w:sig w:usb0="E0002EFF" w:usb1="C0007843" w:usb2="00000009" w:usb3="00000000" w:csb0="000001FF" w:csb1="00000000"/>
   </w:font>
   <w:font w:name="Wingdings">
     <w:panose1 w:val="05000000000000000000"/>
@@ -4935,8 +5296,9 @@
     <w:panose1 w:val="020B0604030504040204"/>
     <w:charset w:val="00"/>
     <w:family w:val="swiss"/>
+    <w:notTrueType/>
     <w:pitch w:val="variable"/>
-    <w:sig w:usb0="E1002EFF" w:usb1="C000605B" w:usb2="00000029" w:usb3="00000000" w:csb0="000101FF" w:csb1="00000000"/>
+    <w:sig w:usb0="00000003" w:usb1="00000000" w:usb2="00000000" w:usb3="00000000" w:csb0="00000001" w:csb1="00000000"/>
   </w:font>
   <w:font w:name="Verdana">
     <w:panose1 w:val="020B0604030504040204"/>
@@ -4970,7 +5332,9 @@
   <w:rsids>
     <w:rsidRoot w:val="004E5E79"/>
     <w:rsid w:val="000A4729"/>
+    <w:rsid w:val="00316C21"/>
     <w:rsid w:val="004E5E79"/>
+    <w:rsid w:val="00501C6D"/>
   </w:rsids>
   <m:mathPr>
     <m:mathFont m:val="Cambria Math"/>
@@ -5677,7 +6041,7 @@
 </file>
 
 <file path=customXml/itemProps1.xml><?xml version="1.0" encoding="utf-8"?>
-<ds:datastoreItem xmlns:ds="http://schemas.openxmlformats.org/officeDocument/2006/customXml" ds:itemID="{7EAB6136-65DA-450D-826F-03498500AA62}">
+<ds:datastoreItem xmlns:ds="http://schemas.openxmlformats.org/officeDocument/2006/customXml" ds:itemID="{D66F210D-CA14-435A-B16E-174231E04CBD}">
   <ds:schemaRefs>
     <ds:schemaRef ds:uri="http://schemas.openxmlformats.org/officeDocument/2006/bibliography"/>
   </ds:schemaRefs>

</xml_diff>

<commit_message>
Updating changelog and support (BACKPORT)! For V18 STONEWALL LSV U02!
</commit_message>
<xml_diff>
--- a/changelog.docx
+++ b/changelog.docx
@@ -44,7 +44,7 @@
           <w:b/>
           <w:sz w:val="48"/>
         </w:rPr>
-        <w:t>7</w:t>
+        <w:t>8</w:t>
       </w:r>
       <w:r>
         <w:rPr>
@@ -60,8 +60,10 @@
           <w:b/>
           <w:sz w:val="48"/>
         </w:rPr>
-        <w:t>RELIC</w:t>
-      </w:r>
+        <w:t>STONEWALL</w:t>
+      </w:r>
+      <w:bookmarkStart w:id="0" w:name="_GoBack"/>
+      <w:bookmarkEnd w:id="0"/>
       <w:r>
         <w:rPr>
           <w:rFonts w:ascii="Verdana" w:hAnsi="Verdana"/>
@@ -214,12 +216,275 @@
           <w:sz w:val="48"/>
         </w:rPr>
       </w:pPr>
-      <w:r>
-        <w:rPr>
-          <w:rFonts w:ascii="Verdana" w:hAnsi="Verdana"/>
-          <w:b/>
-          <w:sz w:val="48"/>
-        </w:rPr>
+    </w:p>
+    <w:p>
+      <w:pPr>
+        <w:pStyle w:val="NoSpacing"/>
+        <w:jc w:val="center"/>
+        <w:rPr>
+          <w:rFonts w:ascii="Verdana" w:hAnsi="Verdana"/>
+          <w:b/>
+          <w:sz w:val="48"/>
+        </w:rPr>
+      </w:pPr>
+      <w:r>
+        <w:rPr>
+          <w:rFonts w:ascii="Verdana" w:hAnsi="Verdana"/>
+          <w:b/>
+          <w:sz w:val="48"/>
+        </w:rPr>
+        <w:t>[</w:t>
+      </w:r>
+      <w:r>
+        <w:rPr>
+          <w:rFonts w:ascii="Verdana" w:hAnsi="Verdana"/>
+          <w:b/>
+          <w:sz w:val="48"/>
+        </w:rPr>
+        <w:t>STONEWALL</w:t>
+      </w:r>
+      <w:r>
+        <w:rPr>
+          <w:rFonts w:ascii="Verdana" w:hAnsi="Verdana"/>
+          <w:b/>
+          <w:sz w:val="48"/>
+        </w:rPr>
+        <w:t>]</w:t>
+      </w:r>
+    </w:p>
+    <w:p>
+      <w:pPr>
+        <w:pStyle w:val="NoSpacing"/>
+      </w:pPr>
+    </w:p>
+    <w:p>
+      <w:pPr>
+        <w:pStyle w:val="NoSpacing"/>
+        <w:rPr>
+          <w:rFonts w:ascii="Verdana" w:hAnsi="Verdana"/>
+          <w:b/>
+          <w:color w:val="00B050"/>
+          <w:sz w:val="48"/>
+        </w:rPr>
+      </w:pPr>
+      <w:r>
+        <w:rPr>
+          <w:rFonts w:ascii="Verdana" w:hAnsi="Verdana"/>
+          <w:b/>
+          <w:color w:val="00B050"/>
+          <w:sz w:val="48"/>
+        </w:rPr>
+        <w:t>FEATURES:</w:t>
+      </w:r>
+    </w:p>
+    <w:p>
+      <w:pPr>
+        <w:pStyle w:val="NoSpacing"/>
+        <w:numPr>
+          <w:ilvl w:val="0"/>
+          <w:numId w:val="22"/>
+        </w:numPr>
+      </w:pPr>
+      <w:r>
+        <w:rPr>
+          <w:rFonts w:ascii="Verdana" w:hAnsi="Verdana"/>
+          <w:sz w:val="32"/>
+          <w:szCs w:val="32"/>
+        </w:rPr>
+        <w:t>Safety from unresponsive or failed application is implemented.</w:t>
+      </w:r>
+    </w:p>
+    <w:p>
+      <w:pPr>
+        <w:pStyle w:val="NoSpacing"/>
+        <w:ind w:left="360"/>
+      </w:pPr>
+      <w:r>
+        <w:rPr>
+          <w:rFonts w:ascii="Verdana" w:hAnsi="Verdana"/>
+          <w:sz w:val="32"/>
+          <w:szCs w:val="32"/>
+        </w:rPr>
+        <w:t>If either updates per second or framerate is equal to zero over five seconds application is terminated.</w:t>
+      </w:r>
+    </w:p>
+    <w:p>
+      <w:pPr>
+        <w:pStyle w:val="NoSpacing"/>
+        <w:numPr>
+          <w:ilvl w:val="0"/>
+          <w:numId w:val="22"/>
+        </w:numPr>
+      </w:pPr>
+      <w:r>
+        <w:rPr>
+          <w:rFonts w:ascii="Verdana" w:hAnsi="Verdana"/>
+          <w:sz w:val="32"/>
+          <w:szCs w:val="32"/>
+        </w:rPr>
+        <w:t>Console is implemented. Contains history of input commands. [</w:t>
+      </w:r>
+      <w:proofErr w:type="spellStart"/>
+      <w:r>
+        <w:rPr>
+          <w:rFonts w:ascii="Verdana" w:hAnsi="Verdana"/>
+          <w:sz w:val="32"/>
+          <w:szCs w:val="32"/>
+        </w:rPr>
+        <w:t>JSomnia</w:t>
+      </w:r>
+      <w:proofErr w:type="spellEnd"/>
+      <w:r>
+        <w:rPr>
+          <w:rFonts w:ascii="Verdana" w:hAnsi="Verdana"/>
+          <w:sz w:val="32"/>
+          <w:szCs w:val="32"/>
+        </w:rPr>
+        <w:t>]</w:t>
+      </w:r>
+    </w:p>
+    <w:p>
+      <w:pPr>
+        <w:pStyle w:val="NoSpacing"/>
+        <w:jc w:val="center"/>
+      </w:pPr>
+    </w:p>
+    <w:p>
+      <w:pPr>
+        <w:pStyle w:val="NoSpacing"/>
+        <w:rPr>
+          <w:rFonts w:ascii="Verdana" w:hAnsi="Verdana"/>
+          <w:b/>
+          <w:color w:val="FFC000"/>
+          <w:sz w:val="48"/>
+        </w:rPr>
+      </w:pPr>
+      <w:r>
+        <w:rPr>
+          <w:rFonts w:ascii="Verdana" w:hAnsi="Verdana"/>
+          <w:b/>
+          <w:color w:val="FFC000"/>
+          <w:sz w:val="48"/>
+        </w:rPr>
+        <w:t>CHANGES:</w:t>
+      </w:r>
+    </w:p>
+    <w:p>
+      <w:pPr>
+        <w:pStyle w:val="NoSpacing"/>
+        <w:numPr>
+          <w:ilvl w:val="0"/>
+          <w:numId w:val="22"/>
+        </w:numPr>
+      </w:pPr>
+      <w:r>
+        <w:rPr>
+          <w:rFonts w:ascii="Verdana" w:hAnsi="Verdana"/>
+          <w:sz w:val="32"/>
+          <w:szCs w:val="32"/>
+        </w:rPr>
+        <w:t>Shift key is used when fluids block are being selected or placed adjacently to selected fluid block.</w:t>
+      </w:r>
+    </w:p>
+    <w:p>
+      <w:pPr>
+        <w:pStyle w:val="NoSpacing"/>
+        <w:numPr>
+          <w:ilvl w:val="0"/>
+          <w:numId w:val="22"/>
+        </w:numPr>
+      </w:pPr>
+      <w:r>
+        <w:rPr>
+          <w:rFonts w:ascii="Verdana" w:hAnsi="Verdana"/>
+          <w:sz w:val="32"/>
+          <w:szCs w:val="32"/>
+        </w:rPr>
+        <w:t>Selected fluid block has enabled all faces on selection.</w:t>
+      </w:r>
+    </w:p>
+    <w:p>
+      <w:pPr>
+        <w:pStyle w:val="NoSpacing"/>
+        <w:jc w:val="center"/>
+        <w:rPr>
+          <w:rFonts w:ascii="Verdana" w:hAnsi="Verdana"/>
+          <w:b/>
+          <w:sz w:val="48"/>
+        </w:rPr>
+      </w:pPr>
+    </w:p>
+    <w:p>
+      <w:pPr>
+        <w:pStyle w:val="NoSpacing"/>
+        <w:jc w:val="center"/>
+        <w:rPr>
+          <w:rFonts w:ascii="Verdana" w:hAnsi="Verdana"/>
+          <w:b/>
+          <w:sz w:val="48"/>
+        </w:rPr>
+      </w:pPr>
+    </w:p>
+    <w:p>
+      <w:pPr>
+        <w:pStyle w:val="NoSpacing"/>
+        <w:jc w:val="center"/>
+        <w:rPr>
+          <w:rFonts w:ascii="Verdana" w:hAnsi="Verdana"/>
+          <w:b/>
+          <w:sz w:val="48"/>
+        </w:rPr>
+      </w:pPr>
+    </w:p>
+    <w:p>
+      <w:pPr>
+        <w:pStyle w:val="NoSpacing"/>
+        <w:jc w:val="center"/>
+        <w:rPr>
+          <w:rFonts w:ascii="Verdana" w:hAnsi="Verdana"/>
+          <w:b/>
+          <w:sz w:val="48"/>
+        </w:rPr>
+      </w:pPr>
+    </w:p>
+    <w:p>
+      <w:pPr>
+        <w:pStyle w:val="NoSpacing"/>
+        <w:jc w:val="center"/>
+        <w:rPr>
+          <w:rFonts w:ascii="Verdana" w:hAnsi="Verdana"/>
+          <w:b/>
+          <w:sz w:val="48"/>
+        </w:rPr>
+      </w:pPr>
+    </w:p>
+    <w:p>
+      <w:pPr>
+        <w:pStyle w:val="NoSpacing"/>
+        <w:rPr>
+          <w:rFonts w:ascii="Verdana" w:hAnsi="Verdana"/>
+          <w:b/>
+          <w:sz w:val="48"/>
+        </w:rPr>
+      </w:pPr>
+    </w:p>
+    <w:p>
+      <w:pPr>
+        <w:pStyle w:val="NoSpacing"/>
+        <w:jc w:val="center"/>
+        <w:rPr>
+          <w:rFonts w:ascii="Verdana" w:hAnsi="Verdana"/>
+          <w:b/>
+          <w:sz w:val="48"/>
+        </w:rPr>
+      </w:pPr>
+      <w:r>
+        <w:rPr>
+          <w:rFonts w:ascii="Verdana" w:hAnsi="Verdana"/>
+          <w:b/>
+          <w:sz w:val="48"/>
+        </w:rPr>
+        <w:lastRenderedPageBreak/>
         <w:t>[RELIC]</w:t>
       </w:r>
     </w:p>
@@ -450,8 +715,102 @@
         <w:pStyle w:val="NoSpacing"/>
         <w:jc w:val="center"/>
       </w:pPr>
-      <w:bookmarkStart w:id="0" w:name="_GoBack"/>
-      <w:bookmarkEnd w:id="0"/>
+    </w:p>
+    <w:p>
+      <w:pPr>
+        <w:pStyle w:val="NoSpacing"/>
+        <w:jc w:val="center"/>
+      </w:pPr>
+    </w:p>
+    <w:p>
+      <w:pPr>
+        <w:pStyle w:val="NoSpacing"/>
+        <w:jc w:val="center"/>
+      </w:pPr>
+    </w:p>
+    <w:p>
+      <w:pPr>
+        <w:pStyle w:val="NoSpacing"/>
+        <w:jc w:val="center"/>
+      </w:pPr>
+    </w:p>
+    <w:p>
+      <w:pPr>
+        <w:pStyle w:val="NoSpacing"/>
+        <w:jc w:val="center"/>
+      </w:pPr>
+    </w:p>
+    <w:p>
+      <w:pPr>
+        <w:pStyle w:val="NoSpacing"/>
+        <w:jc w:val="center"/>
+      </w:pPr>
+    </w:p>
+    <w:p>
+      <w:pPr>
+        <w:pStyle w:val="NoSpacing"/>
+        <w:jc w:val="center"/>
+      </w:pPr>
+    </w:p>
+    <w:p>
+      <w:pPr>
+        <w:pStyle w:val="NoSpacing"/>
+        <w:jc w:val="center"/>
+      </w:pPr>
+    </w:p>
+    <w:p>
+      <w:pPr>
+        <w:pStyle w:val="NoSpacing"/>
+        <w:jc w:val="center"/>
+      </w:pPr>
+    </w:p>
+    <w:p>
+      <w:pPr>
+        <w:pStyle w:val="NoSpacing"/>
+        <w:jc w:val="center"/>
+      </w:pPr>
+    </w:p>
+    <w:p>
+      <w:pPr>
+        <w:pStyle w:val="NoSpacing"/>
+        <w:jc w:val="center"/>
+      </w:pPr>
+    </w:p>
+    <w:p>
+      <w:pPr>
+        <w:pStyle w:val="NoSpacing"/>
+        <w:jc w:val="center"/>
+      </w:pPr>
+    </w:p>
+    <w:p>
+      <w:pPr>
+        <w:pStyle w:val="NoSpacing"/>
+        <w:jc w:val="center"/>
+      </w:pPr>
+    </w:p>
+    <w:p>
+      <w:pPr>
+        <w:pStyle w:val="NoSpacing"/>
+        <w:jc w:val="center"/>
+      </w:pPr>
+    </w:p>
+    <w:p>
+      <w:pPr>
+        <w:pStyle w:val="NoSpacing"/>
+        <w:jc w:val="center"/>
+      </w:pPr>
+    </w:p>
+    <w:p>
+      <w:pPr>
+        <w:pStyle w:val="NoSpacing"/>
+        <w:jc w:val="center"/>
+      </w:pPr>
+    </w:p>
+    <w:p>
+      <w:pPr>
+        <w:pStyle w:val="NoSpacing"/>
+        <w:jc w:val="center"/>
+      </w:pPr>
     </w:p>
     <w:p>
       <w:pPr>
@@ -4636,15 +4995,6 @@
   </w:num>
   <w:num w:numId="24">
     <w:abstractNumId w:val="5"/>
-    <w:lvlOverride w:ilvl="0"/>
-    <w:lvlOverride w:ilvl="1"/>
-    <w:lvlOverride w:ilvl="2"/>
-    <w:lvlOverride w:ilvl="3"/>
-    <w:lvlOverride w:ilvl="4"/>
-    <w:lvlOverride w:ilvl="5"/>
-    <w:lvlOverride w:ilvl="6"/>
-    <w:lvlOverride w:ilvl="7"/>
-    <w:lvlOverride w:ilvl="8"/>
   </w:num>
 </w:numbering>
 </file>
@@ -5331,6 +5681,7 @@
   </w:compat>
   <w:rsids>
     <w:rsidRoot w:val="004E5E79"/>
+    <w:rsid w:val="00003E5D"/>
     <w:rsid w:val="000A4729"/>
     <w:rsid w:val="00316C21"/>
     <w:rsid w:val="004E5E79"/>
@@ -6041,7 +6392,7 @@
 </file>
 
 <file path=customXml/itemProps1.xml><?xml version="1.0" encoding="utf-8"?>
-<ds:datastoreItem xmlns:ds="http://schemas.openxmlformats.org/officeDocument/2006/customXml" ds:itemID="{D66F210D-CA14-435A-B16E-174231E04CBD}">
+<ds:datastoreItem xmlns:ds="http://schemas.openxmlformats.org/officeDocument/2006/customXml" ds:itemID="{50206F87-24F9-4C84-B245-3B72828F8CC4}">
   <ds:schemaRefs>
     <ds:schemaRef ds:uri="http://schemas.openxmlformats.org/officeDocument/2006/bibliography"/>
   </ds:schemaRefs>

</xml_diff>

<commit_message>
Everything set up! For V18 STONEWALL LSV U05!
</commit_message>
<xml_diff>
--- a/changelog.docx
+++ b/changelog.docx
@@ -62,8 +62,6 @@
         </w:rPr>
         <w:t>STONEWALL</w:t>
       </w:r>
-      <w:bookmarkStart w:id="0" w:name="_GoBack"/>
-      <w:bookmarkEnd w:id="0"/>
       <w:r>
         <w:rPr>
           <w:rFonts w:ascii="Verdana" w:hAnsi="Verdana"/>
@@ -216,17 +214,8 @@
           <w:sz w:val="48"/>
         </w:rPr>
       </w:pPr>
-    </w:p>
-    <w:p>
-      <w:pPr>
-        <w:pStyle w:val="NoSpacing"/>
-        <w:jc w:val="center"/>
-        <w:rPr>
-          <w:rFonts w:ascii="Verdana" w:hAnsi="Verdana"/>
-          <w:b/>
-          <w:sz w:val="48"/>
-        </w:rPr>
-      </w:pPr>
+      <w:bookmarkStart w:id="0" w:name="_GoBack"/>
+      <w:bookmarkEnd w:id="0"/>
       <w:r>
         <w:rPr>
           <w:rFonts w:ascii="Verdana" w:hAnsi="Verdana"/>
@@ -282,7 +271,7 @@
         <w:pStyle w:val="NoSpacing"/>
         <w:numPr>
           <w:ilvl w:val="0"/>
-          <w:numId w:val="22"/>
+          <w:numId w:val="25"/>
         </w:numPr>
       </w:pPr>
       <w:r>
@@ -313,7 +302,7 @@
         <w:pStyle w:val="NoSpacing"/>
         <w:numPr>
           <w:ilvl w:val="0"/>
-          <w:numId w:val="22"/>
+          <w:numId w:val="25"/>
         </w:numPr>
       </w:pPr>
       <w:r>
@@ -374,7 +363,7 @@
         <w:pStyle w:val="NoSpacing"/>
         <w:numPr>
           <w:ilvl w:val="0"/>
-          <w:numId w:val="22"/>
+          <w:numId w:val="25"/>
         </w:numPr>
       </w:pPr>
       <w:r>
@@ -391,7 +380,7 @@
         <w:pStyle w:val="NoSpacing"/>
         <w:numPr>
           <w:ilvl w:val="0"/>
-          <w:numId w:val="22"/>
+          <w:numId w:val="25"/>
         </w:numPr>
       </w:pPr>
       <w:r>
@@ -406,6 +395,126 @@
     <w:p>
       <w:pPr>
         <w:pStyle w:val="NoSpacing"/>
+        <w:numPr>
+          <w:ilvl w:val="0"/>
+          <w:numId w:val="25"/>
+        </w:numPr>
+      </w:pPr>
+      <w:r>
+        <w:rPr>
+          <w:rFonts w:ascii="Verdana" w:hAnsi="Verdana"/>
+          <w:sz w:val="32"/>
+          <w:szCs w:val="32"/>
+        </w:rPr>
+        <w:t>Blocks consume less memory and faster to create.</w:t>
+      </w:r>
+    </w:p>
+    <w:p>
+      <w:pPr>
+        <w:pStyle w:val="NoSpacing"/>
+        <w:numPr>
+          <w:ilvl w:val="0"/>
+          <w:numId w:val="25"/>
+        </w:numPr>
+      </w:pPr>
+      <w:r>
+        <w:rPr>
+          <w:rFonts w:ascii="Verdana" w:hAnsi="Verdana"/>
+          <w:sz w:val="32"/>
+          <w:szCs w:val="32"/>
+        </w:rPr>
+        <w:t>Level loading and Random Level generations is much faster now.</w:t>
+      </w:r>
+    </w:p>
+    <w:p>
+      <w:pPr>
+        <w:pStyle w:val="NoSpacing"/>
+        <w:numPr>
+          <w:ilvl w:val="0"/>
+          <w:numId w:val="25"/>
+        </w:numPr>
+      </w:pPr>
+      <w:r>
+        <w:rPr>
+          <w:rFonts w:ascii="Verdana" w:hAnsi="Verdana"/>
+          <w:sz w:val="32"/>
+          <w:szCs w:val="32"/>
+        </w:rPr>
+        <w:t>(Debug) Using F4 will print all the chunk data.</w:t>
+      </w:r>
+    </w:p>
+    <w:p>
+      <w:pPr>
+        <w:pStyle w:val="NoSpacing"/>
+        <w:numPr>
+          <w:ilvl w:val="0"/>
+          <w:numId w:val="25"/>
+        </w:numPr>
+      </w:pPr>
+      <w:r>
+        <w:rPr>
+          <w:rFonts w:ascii="Verdana" w:hAnsi="Verdana"/>
+          <w:sz w:val="32"/>
+          <w:szCs w:val="32"/>
+        </w:rPr>
+        <w:t xml:space="preserve">(Editor) </w:t>
+      </w:r>
+      <w:proofErr w:type="spellStart"/>
+      <w:r>
+        <w:rPr>
+          <w:rFonts w:ascii="Verdana" w:hAnsi="Verdana"/>
+          <w:sz w:val="32"/>
+          <w:szCs w:val="32"/>
+        </w:rPr>
+        <w:t>Minigun</w:t>
+      </w:r>
+      <w:proofErr w:type="spellEnd"/>
+      <w:r>
+        <w:rPr>
+          <w:rFonts w:ascii="Verdana" w:hAnsi="Verdana"/>
+          <w:sz w:val="32"/>
+          <w:szCs w:val="32"/>
+        </w:rPr>
+        <w:t xml:space="preserve"> is no more decal yet a separate entity. Lags less.</w:t>
+      </w:r>
+    </w:p>
+    <w:p>
+      <w:pPr>
+        <w:pStyle w:val="NoSpacing"/>
+        <w:numPr>
+          <w:ilvl w:val="0"/>
+          <w:numId w:val="25"/>
+        </w:numPr>
+      </w:pPr>
+      <w:r>
+        <w:rPr>
+          <w:rFonts w:ascii="Verdana" w:hAnsi="Verdana"/>
+          <w:sz w:val="32"/>
+          <w:szCs w:val="32"/>
+        </w:rPr>
+        <w:t xml:space="preserve">Game gains even more fps with the recent changes to the threads. </w:t>
+      </w:r>
+    </w:p>
+    <w:p>
+      <w:pPr>
+        <w:pStyle w:val="NoSpacing"/>
+        <w:numPr>
+          <w:ilvl w:val="0"/>
+          <w:numId w:val="25"/>
+        </w:numPr>
+      </w:pPr>
+      <w:r>
+        <w:rPr>
+          <w:rFonts w:ascii="Verdana" w:hAnsi="Verdana"/>
+          <w:sz w:val="32"/>
+          <w:szCs w:val="32"/>
+        </w:rPr>
+        <w:t>Game is organized as main &lt;- Game Object -&gt; Renderer, where Game object is shared Object between two vital threads.</w:t>
+      </w:r>
+    </w:p>
+    <w:p>
+      <w:pPr>
+        <w:pStyle w:val="NoSpacing"/>
         <w:jc w:val="center"/>
         <w:rPr>
           <w:rFonts w:ascii="Verdana" w:hAnsi="Verdana"/>
@@ -413,71 +522,6 @@
           <w:sz w:val="48"/>
         </w:rPr>
       </w:pPr>
-    </w:p>
-    <w:p>
-      <w:pPr>
-        <w:pStyle w:val="NoSpacing"/>
-        <w:jc w:val="center"/>
-        <w:rPr>
-          <w:rFonts w:ascii="Verdana" w:hAnsi="Verdana"/>
-          <w:b/>
-          <w:sz w:val="48"/>
-        </w:rPr>
-      </w:pPr>
-    </w:p>
-    <w:p>
-      <w:pPr>
-        <w:pStyle w:val="NoSpacing"/>
-        <w:jc w:val="center"/>
-        <w:rPr>
-          <w:rFonts w:ascii="Verdana" w:hAnsi="Verdana"/>
-          <w:b/>
-          <w:sz w:val="48"/>
-        </w:rPr>
-      </w:pPr>
-    </w:p>
-    <w:p>
-      <w:pPr>
-        <w:pStyle w:val="NoSpacing"/>
-        <w:jc w:val="center"/>
-        <w:rPr>
-          <w:rFonts w:ascii="Verdana" w:hAnsi="Verdana"/>
-          <w:b/>
-          <w:sz w:val="48"/>
-        </w:rPr>
-      </w:pPr>
-    </w:p>
-    <w:p>
-      <w:pPr>
-        <w:pStyle w:val="NoSpacing"/>
-        <w:jc w:val="center"/>
-        <w:rPr>
-          <w:rFonts w:ascii="Verdana" w:hAnsi="Verdana"/>
-          <w:b/>
-          <w:sz w:val="48"/>
-        </w:rPr>
-      </w:pPr>
-    </w:p>
-    <w:p>
-      <w:pPr>
-        <w:pStyle w:val="NoSpacing"/>
-        <w:rPr>
-          <w:rFonts w:ascii="Verdana" w:hAnsi="Verdana"/>
-          <w:b/>
-          <w:sz w:val="48"/>
-        </w:rPr>
-      </w:pPr>
-    </w:p>
-    <w:p>
-      <w:pPr>
-        <w:pStyle w:val="NoSpacing"/>
-        <w:jc w:val="center"/>
-        <w:rPr>
-          <w:rFonts w:ascii="Verdana" w:hAnsi="Verdana"/>
-          <w:b/>
-          <w:sz w:val="48"/>
-        </w:rPr>
-      </w:pPr>
       <w:r>
         <w:rPr>
           <w:rFonts w:ascii="Verdana" w:hAnsi="Verdana"/>
@@ -485,7 +529,15 @@
           <w:sz w:val="48"/>
         </w:rPr>
         <w:lastRenderedPageBreak/>
-        <w:t>[RELIC]</w:t>
+        <w:t>[</w:t>
+      </w:r>
+      <w:r>
+        <w:rPr>
+          <w:rFonts w:ascii="Verdana" w:hAnsi="Verdana"/>
+          <w:b/>
+          <w:sz w:val="48"/>
+        </w:rPr>
+        <w:t>RELIC]</w:t>
       </w:r>
     </w:p>
     <w:p>
@@ -2166,7 +2218,7 @@
                                       <w:sz w:val="32"/>
                                       <w:szCs w:val="32"/>
                                     </w:rPr>
-                                    <w:t>1</w:t>
+                                    <w:t>2</w:t>
                                   </w:r>
                                   <w:r>
                                     <w:rPr>
@@ -2232,7 +2284,7 @@
                                 <w:sz w:val="32"/>
                                 <w:szCs w:val="32"/>
                               </w:rPr>
-                              <w:t>1</w:t>
+                              <w:t>2</w:t>
                             </w:r>
                             <w:r>
                               <w:rPr>
@@ -3000,8 +3052,8 @@
   <w:abstractNum w:abstractNumId="5">
     <w:nsid w:val="165453AA"/>
     <w:multiLevelType w:val="hybridMultilevel"/>
-    <w:tmpl w:val="98020FF0"/>
-    <w:lvl w:ilvl="0" w:tplc="04090001">
+    <w:tmpl w:val="E8C0C896"/>
+    <w:lvl w:ilvl="0" w:tplc="DED4F242">
       <w:start w:val="1"/>
       <w:numFmt w:val="bullet"/>
       <w:lvlText w:val=""/>
@@ -3011,6 +3063,7 @@
       </w:pPr>
       <w:rPr>
         <w:rFonts w:ascii="Symbol" w:hAnsi="Symbol" w:hint="default"/>
+        <w:sz w:val="32"/>
       </w:rPr>
     </w:lvl>
     <w:lvl w:ilvl="1" w:tplc="04090003" w:tentative="1">
@@ -4995,6 +5048,18 @@
   </w:num>
   <w:num w:numId="24">
     <w:abstractNumId w:val="5"/>
+  </w:num>
+  <w:num w:numId="25">
+    <w:abstractNumId w:val="5"/>
+    <w:lvlOverride w:ilvl="0"/>
+    <w:lvlOverride w:ilvl="1"/>
+    <w:lvlOverride w:ilvl="2"/>
+    <w:lvlOverride w:ilvl="3"/>
+    <w:lvlOverride w:ilvl="4"/>
+    <w:lvlOverride w:ilvl="5"/>
+    <w:lvlOverride w:ilvl="6"/>
+    <w:lvlOverride w:ilvl="7"/>
+    <w:lvlOverride w:ilvl="8"/>
   </w:num>
 </w:numbering>
 </file>
@@ -5626,7 +5691,7 @@
     <w:charset w:val="00"/>
     <w:family w:val="modern"/>
     <w:pitch w:val="fixed"/>
-    <w:sig w:usb0="E0002EFF" w:usb1="C0007843" w:usb2="00000009" w:usb3="00000000" w:csb0="000001FF" w:csb1="00000000"/>
+    <w:sig w:usb0="20002A87" w:usb1="00000000" w:usb2="00000000" w:usb3="00000000" w:csb0="000001FF" w:csb1="00000000"/>
   </w:font>
   <w:font w:name="Wingdings">
     <w:panose1 w:val="05000000000000000000"/>
@@ -5646,9 +5711,8 @@
     <w:panose1 w:val="020B0604030504040204"/>
     <w:charset w:val="00"/>
     <w:family w:val="swiss"/>
-    <w:notTrueType/>
     <w:pitch w:val="variable"/>
-    <w:sig w:usb0="00000003" w:usb1="00000000" w:usb2="00000000" w:usb3="00000000" w:csb0="00000001" w:csb1="00000000"/>
+    <w:sig w:usb0="E1002EFF" w:usb1="C000605B" w:usb2="00000029" w:usb3="00000000" w:csb0="000101FF" w:csb1="00000000"/>
   </w:font>
   <w:font w:name="Verdana">
     <w:panose1 w:val="020B0604030504040204"/>
@@ -5686,6 +5750,7 @@
     <w:rsid w:val="00316C21"/>
     <w:rsid w:val="004E5E79"/>
     <w:rsid w:val="00501C6D"/>
+    <w:rsid w:val="00E13493"/>
   </w:rsids>
   <m:mathPr>
     <m:mathFont m:val="Cambria Math"/>
@@ -6392,7 +6457,7 @@
 </file>
 
 <file path=customXml/itemProps1.xml><?xml version="1.0" encoding="utf-8"?>
-<ds:datastoreItem xmlns:ds="http://schemas.openxmlformats.org/officeDocument/2006/customXml" ds:itemID="{50206F87-24F9-4C84-B245-3B72828F8CC4}">
+<ds:datastoreItem xmlns:ds="http://schemas.openxmlformats.org/officeDocument/2006/customXml" ds:itemID="{183D0EBD-C67E-4A51-9990-FAB18FBBE01B}">
   <ds:schemaRefs>
     <ds:schemaRef ds:uri="http://schemas.openxmlformats.org/officeDocument/2006/bibliography"/>
   </ds:schemaRefs>

</xml_diff>

<commit_message>
First update (backporting from original)! For V19 TITANIUM LSV U01!
</commit_message>
<xml_diff>
--- a/changelog.docx
+++ b/changelog.docx
@@ -44,7 +44,7 @@
           <w:b/>
           <w:sz w:val="48"/>
         </w:rPr>
-        <w:t>8</w:t>
+        <w:t>9</w:t>
       </w:r>
       <w:r>
         <w:rPr>
@@ -60,7 +60,7 @@
           <w:b/>
           <w:sz w:val="48"/>
         </w:rPr>
-        <w:t>STONEWALL</w:t>
+        <w:t>TITANIUM</w:t>
       </w:r>
       <w:r>
         <w:rPr>
@@ -214,14 +214,294 @@
           <w:sz w:val="48"/>
         </w:rPr>
       </w:pPr>
-      <w:bookmarkStart w:id="0" w:name="_GoBack"/>
-      <w:bookmarkEnd w:id="0"/>
-      <w:r>
-        <w:rPr>
-          <w:rFonts w:ascii="Verdana" w:hAnsi="Verdana"/>
-          <w:b/>
-          <w:sz w:val="48"/>
-        </w:rPr>
+      <w:r>
+        <w:rPr>
+          <w:rFonts w:ascii="Verdana" w:hAnsi="Verdana"/>
+          <w:b/>
+          <w:sz w:val="48"/>
+        </w:rPr>
+        <w:t>[TITANIUM]</w:t>
+      </w:r>
+    </w:p>
+    <w:p>
+      <w:pPr>
+        <w:pStyle w:val="NoSpacing"/>
+        <w:rPr>
+          <w:rFonts w:ascii="Verdana" w:hAnsi="Verdana"/>
+          <w:b/>
+          <w:color w:val="00B050"/>
+          <w:sz w:val="48"/>
+        </w:rPr>
+      </w:pPr>
+      <w:r>
+        <w:rPr>
+          <w:rFonts w:ascii="Verdana" w:hAnsi="Verdana"/>
+          <w:b/>
+          <w:color w:val="00B050"/>
+          <w:sz w:val="48"/>
+        </w:rPr>
+        <w:t>FEATURES:</w:t>
+      </w:r>
+    </w:p>
+    <w:p>
+      <w:pPr>
+        <w:pStyle w:val="NoSpacing"/>
+        <w:numPr>
+          <w:ilvl w:val="0"/>
+          <w:numId w:val="26"/>
+        </w:numPr>
+      </w:pPr>
+      <w:r>
+        <w:rPr>
+          <w:rFonts w:ascii="Verdana" w:hAnsi="Verdana"/>
+          <w:sz w:val="32"/>
+          <w:szCs w:val="32"/>
+        </w:rPr>
+        <w:t>Console commands now have post execution status (red if command fails or green if it’s success). If command is not recognized it will have white light bulb.</w:t>
+      </w:r>
+    </w:p>
+    <w:p>
+      <w:pPr>
+        <w:pStyle w:val="NoSpacing"/>
+        <w:jc w:val="center"/>
+      </w:pPr>
+    </w:p>
+    <w:p>
+      <w:pPr>
+        <w:pStyle w:val="NoSpacing"/>
+        <w:rPr>
+          <w:rFonts w:ascii="Verdana" w:hAnsi="Verdana"/>
+          <w:b/>
+          <w:color w:val="FFC000"/>
+          <w:sz w:val="48"/>
+        </w:rPr>
+      </w:pPr>
+      <w:r>
+        <w:rPr>
+          <w:rFonts w:ascii="Verdana" w:hAnsi="Verdana"/>
+          <w:b/>
+          <w:color w:val="FFC000"/>
+          <w:sz w:val="48"/>
+        </w:rPr>
+        <w:t>CHANGES:</w:t>
+      </w:r>
+    </w:p>
+    <w:p>
+      <w:pPr>
+        <w:pStyle w:val="NoSpacing"/>
+        <w:numPr>
+          <w:ilvl w:val="0"/>
+          <w:numId w:val="26"/>
+        </w:numPr>
+      </w:pPr>
+      <w:r>
+        <w:rPr>
+          <w:rFonts w:ascii="Verdana" w:hAnsi="Verdana"/>
+          <w:sz w:val="32"/>
+          <w:szCs w:val="32"/>
+        </w:rPr>
+        <w:t xml:space="preserve">Chunk function is improved. </w:t>
+      </w:r>
+      <w:proofErr w:type="gramStart"/>
+      <w:r>
+        <w:rPr>
+          <w:rFonts w:ascii="Verdana" w:hAnsi="Verdana"/>
+          <w:sz w:val="32"/>
+          <w:szCs w:val="32"/>
+        </w:rPr>
+        <w:t>Blocks doesn’t</w:t>
+      </w:r>
+      <w:proofErr w:type="gramEnd"/>
+      <w:r>
+        <w:rPr>
+          <w:rFonts w:ascii="Verdana" w:hAnsi="Verdana"/>
+          <w:sz w:val="32"/>
+          <w:szCs w:val="32"/>
+        </w:rPr>
+        <w:t xml:space="preserve"> appear unexpectedly. </w:t>
+      </w:r>
+      <w:r>
+        <w:rPr>
+          <w:rFonts w:ascii="Verdana" w:hAnsi="Verdana"/>
+          <w:sz w:val="32"/>
+        </w:rPr>
+        <w:t>[</w:t>
+      </w:r>
+      <w:proofErr w:type="spellStart"/>
+      <w:r>
+        <w:rPr>
+          <w:rFonts w:ascii="Verdana" w:hAnsi="Verdana"/>
+          <w:sz w:val="32"/>
+        </w:rPr>
+        <w:t>JSomnia</w:t>
+      </w:r>
+      <w:proofErr w:type="spellEnd"/>
+      <w:r>
+        <w:rPr>
+          <w:rFonts w:ascii="Verdana" w:hAnsi="Verdana"/>
+          <w:sz w:val="32"/>
+        </w:rPr>
+        <w:t>]</w:t>
+      </w:r>
+    </w:p>
+    <w:p>
+      <w:pPr>
+        <w:pStyle w:val="NoSpacing"/>
+        <w:numPr>
+          <w:ilvl w:val="0"/>
+          <w:numId w:val="26"/>
+        </w:numPr>
+      </w:pPr>
+      <w:r>
+        <w:rPr>
+          <w:rFonts w:ascii="Verdana" w:hAnsi="Verdana"/>
+          <w:sz w:val="32"/>
+        </w:rPr>
+        <w:t>Default settings are changed. Mouse sensitivity set from 3.0 to 1.5 and Music and Sound volumes are set from 1.0 to 0.5 [</w:t>
+      </w:r>
+      <w:proofErr w:type="spellStart"/>
+      <w:r>
+        <w:rPr>
+          <w:rFonts w:ascii="Verdana" w:hAnsi="Verdana"/>
+          <w:sz w:val="32"/>
+        </w:rPr>
+        <w:t>JSomnia</w:t>
+      </w:r>
+      <w:proofErr w:type="spellEnd"/>
+      <w:r>
+        <w:rPr>
+          <w:rFonts w:ascii="Verdana" w:hAnsi="Verdana"/>
+          <w:sz w:val="32"/>
+        </w:rPr>
+        <w:t>]</w:t>
+      </w:r>
+    </w:p>
+    <w:p>
+      <w:pPr>
+        <w:pStyle w:val="NoSpacing"/>
+        <w:numPr>
+          <w:ilvl w:val="0"/>
+          <w:numId w:val="26"/>
+        </w:numPr>
+      </w:pPr>
+      <w:r>
+        <w:rPr>
+          <w:rFonts w:ascii="Verdana" w:hAnsi="Verdana"/>
+          <w:sz w:val="32"/>
+        </w:rPr>
+        <w:t>Program consumes less memory in general.</w:t>
+      </w:r>
+    </w:p>
+    <w:p>
+      <w:pPr>
+        <w:pStyle w:val="NoSpacing"/>
+        <w:numPr>
+          <w:ilvl w:val="0"/>
+          <w:numId w:val="26"/>
+        </w:numPr>
+      </w:pPr>
+      <w:r>
+        <w:rPr>
+          <w:rFonts w:ascii="Verdana" w:hAnsi="Verdana"/>
+          <w:sz w:val="32"/>
+        </w:rPr>
+        <w:t>Game is more responsive when loading/saving chunks in general.</w:t>
+      </w:r>
+    </w:p>
+    <w:p>
+      <w:pPr>
+        <w:pStyle w:val="NoSpacing"/>
+        <w:rPr>
+          <w:rFonts w:ascii="Verdana" w:hAnsi="Verdana"/>
+          <w:sz w:val="32"/>
+          <w:szCs w:val="32"/>
+        </w:rPr>
+      </w:pPr>
+    </w:p>
+    <w:p>
+      <w:pPr>
+        <w:pStyle w:val="NoSpacing"/>
+        <w:rPr>
+          <w:rFonts w:ascii="Verdana" w:hAnsi="Verdana"/>
+          <w:b/>
+          <w:color w:val="FF0000"/>
+          <w:sz w:val="48"/>
+        </w:rPr>
+      </w:pPr>
+      <w:r>
+        <w:rPr>
+          <w:rFonts w:ascii="Verdana" w:hAnsi="Verdana"/>
+          <w:b/>
+          <w:color w:val="FF0000"/>
+          <w:sz w:val="48"/>
+        </w:rPr>
+        <w:t>FIXES:</w:t>
+      </w:r>
+    </w:p>
+    <w:p>
+      <w:pPr>
+        <w:pStyle w:val="NoSpacing"/>
+        <w:numPr>
+          <w:ilvl w:val="0"/>
+          <w:numId w:val="26"/>
+        </w:numPr>
+      </w:pPr>
+      <w:r>
+        <w:rPr>
+          <w:rFonts w:ascii="Verdana" w:hAnsi="Verdana"/>
+          <w:sz w:val="32"/>
+          <w:szCs w:val="32"/>
+        </w:rPr>
+        <w:t>[Options Menu] One changed setting doesn’t change all settings unexpectedly.</w:t>
+      </w:r>
+    </w:p>
+    <w:p>
+      <w:pPr>
+        <w:pStyle w:val="NoSpacing"/>
+        <w:jc w:val="center"/>
+        <w:rPr>
+          <w:rFonts w:ascii="Verdana" w:hAnsi="Verdana"/>
+          <w:b/>
+          <w:sz w:val="48"/>
+        </w:rPr>
+      </w:pPr>
+      <w:r>
+        <w:rPr>
+          <w:rFonts w:ascii="Verdana" w:hAnsi="Verdana"/>
+          <w:b/>
+          <w:sz w:val="48"/>
+        </w:rPr>
+        <w:t xml:space="preserve"> </w:t>
+      </w:r>
+    </w:p>
+    <w:p>
+      <w:pPr>
+        <w:pStyle w:val="NoSpacing"/>
+        <w:jc w:val="center"/>
+        <w:rPr>
+          <w:rFonts w:ascii="Verdana" w:hAnsi="Verdana"/>
+          <w:b/>
+          <w:sz w:val="48"/>
+        </w:rPr>
+      </w:pPr>
+    </w:p>
+    <w:p>
+      <w:pPr>
+        <w:pStyle w:val="NoSpacing"/>
+        <w:jc w:val="center"/>
+        <w:rPr>
+          <w:rFonts w:ascii="Verdana" w:hAnsi="Verdana"/>
+          <w:b/>
+          <w:sz w:val="48"/>
+        </w:rPr>
+      </w:pPr>
+      <w:r>
+        <w:rPr>
+          <w:rFonts w:ascii="Verdana" w:hAnsi="Verdana"/>
+          <w:b/>
+          <w:sz w:val="48"/>
+        </w:rPr>
+        <w:lastRenderedPageBreak/>
         <w:t>[</w:t>
       </w:r>
       <w:r>
@@ -522,6 +802,94 @@
           <w:sz w:val="48"/>
         </w:rPr>
       </w:pPr>
+    </w:p>
+    <w:p>
+      <w:pPr>
+        <w:pStyle w:val="NoSpacing"/>
+        <w:jc w:val="center"/>
+        <w:rPr>
+          <w:rFonts w:ascii="Verdana" w:hAnsi="Verdana"/>
+          <w:b/>
+          <w:sz w:val="48"/>
+        </w:rPr>
+      </w:pPr>
+    </w:p>
+    <w:p>
+      <w:pPr>
+        <w:pStyle w:val="NoSpacing"/>
+        <w:jc w:val="center"/>
+        <w:rPr>
+          <w:rFonts w:ascii="Verdana" w:hAnsi="Verdana"/>
+          <w:b/>
+          <w:sz w:val="48"/>
+        </w:rPr>
+      </w:pPr>
+    </w:p>
+    <w:p>
+      <w:pPr>
+        <w:pStyle w:val="NoSpacing"/>
+        <w:jc w:val="center"/>
+        <w:rPr>
+          <w:rFonts w:ascii="Verdana" w:hAnsi="Verdana"/>
+          <w:b/>
+          <w:sz w:val="48"/>
+        </w:rPr>
+      </w:pPr>
+    </w:p>
+    <w:p>
+      <w:pPr>
+        <w:pStyle w:val="NoSpacing"/>
+        <w:jc w:val="center"/>
+        <w:rPr>
+          <w:rFonts w:ascii="Verdana" w:hAnsi="Verdana"/>
+          <w:b/>
+          <w:sz w:val="48"/>
+        </w:rPr>
+      </w:pPr>
+    </w:p>
+    <w:p>
+      <w:pPr>
+        <w:pStyle w:val="NoSpacing"/>
+        <w:jc w:val="center"/>
+        <w:rPr>
+          <w:rFonts w:ascii="Verdana" w:hAnsi="Verdana"/>
+          <w:b/>
+          <w:sz w:val="48"/>
+        </w:rPr>
+      </w:pPr>
+    </w:p>
+    <w:p>
+      <w:pPr>
+        <w:pStyle w:val="NoSpacing"/>
+        <w:jc w:val="center"/>
+        <w:rPr>
+          <w:rFonts w:ascii="Verdana" w:hAnsi="Verdana"/>
+          <w:b/>
+          <w:sz w:val="48"/>
+        </w:rPr>
+      </w:pPr>
+    </w:p>
+    <w:p>
+      <w:pPr>
+        <w:pStyle w:val="NoSpacing"/>
+        <w:jc w:val="center"/>
+        <w:rPr>
+          <w:rFonts w:ascii="Verdana" w:hAnsi="Verdana"/>
+          <w:b/>
+          <w:sz w:val="48"/>
+        </w:rPr>
+      </w:pPr>
+    </w:p>
+    <w:p>
+      <w:pPr>
+        <w:pStyle w:val="NoSpacing"/>
+        <w:jc w:val="center"/>
+        <w:rPr>
+          <w:rFonts w:ascii="Verdana" w:hAnsi="Verdana"/>
+          <w:b/>
+          <w:sz w:val="48"/>
+        </w:rPr>
+      </w:pPr>
       <w:r>
         <w:rPr>
           <w:rFonts w:ascii="Verdana" w:hAnsi="Verdana"/>
@@ -682,210 +1050,179 @@
       <w:pPr>
         <w:pStyle w:val="NoSpacing"/>
         <w:jc w:val="center"/>
+        <w:rPr>
+          <w:rFonts w:ascii="Verdana" w:hAnsi="Verdana"/>
+          <w:b/>
+          <w:sz w:val="48"/>
+        </w:rPr>
       </w:pPr>
     </w:p>
     <w:p>
       <w:pPr>
         <w:pStyle w:val="NoSpacing"/>
         <w:jc w:val="center"/>
+        <w:rPr>
+          <w:rFonts w:ascii="Verdana" w:hAnsi="Verdana"/>
+          <w:b/>
+          <w:sz w:val="48"/>
+        </w:rPr>
       </w:pPr>
     </w:p>
     <w:p>
       <w:pPr>
         <w:pStyle w:val="NoSpacing"/>
         <w:jc w:val="center"/>
+        <w:rPr>
+          <w:rFonts w:ascii="Verdana" w:hAnsi="Verdana"/>
+          <w:b/>
+          <w:sz w:val="48"/>
+        </w:rPr>
       </w:pPr>
     </w:p>
     <w:p>
       <w:pPr>
         <w:pStyle w:val="NoSpacing"/>
         <w:jc w:val="center"/>
+        <w:rPr>
+          <w:rFonts w:ascii="Verdana" w:hAnsi="Verdana"/>
+          <w:b/>
+          <w:sz w:val="48"/>
+        </w:rPr>
       </w:pPr>
     </w:p>
     <w:p>
       <w:pPr>
         <w:pStyle w:val="NoSpacing"/>
         <w:jc w:val="center"/>
+        <w:rPr>
+          <w:rFonts w:ascii="Verdana" w:hAnsi="Verdana"/>
+          <w:b/>
+          <w:sz w:val="48"/>
+        </w:rPr>
       </w:pPr>
     </w:p>
     <w:p>
       <w:pPr>
         <w:pStyle w:val="NoSpacing"/>
         <w:jc w:val="center"/>
+        <w:rPr>
+          <w:rFonts w:ascii="Verdana" w:hAnsi="Verdana"/>
+          <w:b/>
+          <w:sz w:val="48"/>
+        </w:rPr>
       </w:pPr>
     </w:p>
     <w:p>
       <w:pPr>
         <w:pStyle w:val="NoSpacing"/>
         <w:jc w:val="center"/>
+        <w:rPr>
+          <w:rFonts w:ascii="Verdana" w:hAnsi="Verdana"/>
+          <w:b/>
+          <w:sz w:val="48"/>
+        </w:rPr>
       </w:pPr>
     </w:p>
     <w:p>
       <w:pPr>
         <w:pStyle w:val="NoSpacing"/>
         <w:jc w:val="center"/>
+        <w:rPr>
+          <w:rFonts w:ascii="Verdana" w:hAnsi="Verdana"/>
+          <w:b/>
+          <w:sz w:val="48"/>
+        </w:rPr>
       </w:pPr>
     </w:p>
     <w:p>
       <w:pPr>
         <w:pStyle w:val="NoSpacing"/>
         <w:jc w:val="center"/>
+        <w:rPr>
+          <w:rFonts w:ascii="Verdana" w:hAnsi="Verdana"/>
+          <w:b/>
+          <w:sz w:val="48"/>
+        </w:rPr>
       </w:pPr>
     </w:p>
     <w:p>
       <w:pPr>
         <w:pStyle w:val="NoSpacing"/>
         <w:jc w:val="center"/>
+        <w:rPr>
+          <w:rFonts w:ascii="Verdana" w:hAnsi="Verdana"/>
+          <w:b/>
+          <w:sz w:val="48"/>
+        </w:rPr>
       </w:pPr>
     </w:p>
     <w:p>
       <w:pPr>
         <w:pStyle w:val="NoSpacing"/>
         <w:jc w:val="center"/>
+        <w:rPr>
+          <w:rFonts w:ascii="Verdana" w:hAnsi="Verdana"/>
+          <w:b/>
+          <w:sz w:val="48"/>
+        </w:rPr>
       </w:pPr>
     </w:p>
     <w:p>
       <w:pPr>
         <w:pStyle w:val="NoSpacing"/>
         <w:jc w:val="center"/>
+        <w:rPr>
+          <w:rFonts w:ascii="Verdana" w:hAnsi="Verdana"/>
+          <w:b/>
+          <w:sz w:val="48"/>
+        </w:rPr>
       </w:pPr>
     </w:p>
     <w:p>
       <w:pPr>
         <w:pStyle w:val="NoSpacing"/>
         <w:jc w:val="center"/>
+        <w:rPr>
+          <w:rFonts w:ascii="Verdana" w:hAnsi="Verdana"/>
+          <w:b/>
+          <w:sz w:val="48"/>
+        </w:rPr>
       </w:pPr>
     </w:p>
     <w:p>
       <w:pPr>
         <w:pStyle w:val="NoSpacing"/>
         <w:jc w:val="center"/>
+        <w:rPr>
+          <w:rFonts w:ascii="Verdana" w:hAnsi="Verdana"/>
+          <w:b/>
+          <w:sz w:val="48"/>
+        </w:rPr>
       </w:pPr>
     </w:p>
     <w:p>
       <w:pPr>
         <w:pStyle w:val="NoSpacing"/>
         <w:jc w:val="center"/>
+        <w:rPr>
+          <w:rFonts w:ascii="Verdana" w:hAnsi="Verdana"/>
+          <w:b/>
+          <w:sz w:val="48"/>
+        </w:rPr>
       </w:pPr>
     </w:p>
     <w:p>
       <w:pPr>
         <w:pStyle w:val="NoSpacing"/>
         <w:jc w:val="center"/>
-      </w:pPr>
-    </w:p>
-    <w:p>
-      <w:pPr>
-        <w:pStyle w:val="NoSpacing"/>
-        <w:jc w:val="center"/>
-      </w:pPr>
-    </w:p>
-    <w:p>
-      <w:pPr>
-        <w:pStyle w:val="NoSpacing"/>
-        <w:jc w:val="center"/>
-      </w:pPr>
-    </w:p>
-    <w:p>
-      <w:pPr>
-        <w:pStyle w:val="NoSpacing"/>
-        <w:jc w:val="center"/>
-      </w:pPr>
-    </w:p>
-    <w:p>
-      <w:pPr>
-        <w:pStyle w:val="NoSpacing"/>
-        <w:jc w:val="center"/>
-      </w:pPr>
-    </w:p>
-    <w:p>
-      <w:pPr>
-        <w:pStyle w:val="NoSpacing"/>
-        <w:jc w:val="center"/>
-      </w:pPr>
-    </w:p>
-    <w:p>
-      <w:pPr>
-        <w:pStyle w:val="NoSpacing"/>
-        <w:jc w:val="center"/>
-      </w:pPr>
-    </w:p>
-    <w:p>
-      <w:pPr>
-        <w:pStyle w:val="NoSpacing"/>
-        <w:jc w:val="center"/>
-      </w:pPr>
-    </w:p>
-    <w:p>
-      <w:pPr>
-        <w:pStyle w:val="NoSpacing"/>
-        <w:jc w:val="center"/>
-      </w:pPr>
-    </w:p>
-    <w:p>
-      <w:pPr>
-        <w:pStyle w:val="NoSpacing"/>
-        <w:jc w:val="center"/>
-      </w:pPr>
-    </w:p>
-    <w:p>
-      <w:pPr>
-        <w:pStyle w:val="NoSpacing"/>
-        <w:jc w:val="center"/>
-      </w:pPr>
-    </w:p>
-    <w:p>
-      <w:pPr>
-        <w:pStyle w:val="NoSpacing"/>
-        <w:jc w:val="center"/>
-      </w:pPr>
-    </w:p>
-    <w:p>
-      <w:pPr>
-        <w:pStyle w:val="NoSpacing"/>
-        <w:jc w:val="center"/>
-      </w:pPr>
-    </w:p>
-    <w:p>
-      <w:pPr>
-        <w:pStyle w:val="NoSpacing"/>
-        <w:jc w:val="center"/>
-      </w:pPr>
-    </w:p>
-    <w:p>
-      <w:pPr>
-        <w:pStyle w:val="NoSpacing"/>
-        <w:jc w:val="center"/>
-      </w:pPr>
-    </w:p>
-    <w:p>
-      <w:pPr>
-        <w:pStyle w:val="NoSpacing"/>
-        <w:jc w:val="center"/>
-      </w:pPr>
-    </w:p>
-    <w:p>
-      <w:pPr>
-        <w:pStyle w:val="NoSpacing"/>
-        <w:jc w:val="center"/>
-      </w:pPr>
-    </w:p>
-    <w:p>
-      <w:pPr>
-        <w:pStyle w:val="NoSpacing"/>
-        <w:jc w:val="center"/>
-      </w:pPr>
-    </w:p>
-    <w:p>
-      <w:pPr>
-        <w:pStyle w:val="NoSpacing"/>
-        <w:jc w:val="center"/>
-        <w:rPr>
-          <w:rFonts w:ascii="Verdana" w:hAnsi="Verdana"/>
-          <w:b/>
-          <w:sz w:val="48"/>
-        </w:rPr>
-      </w:pPr>
+        <w:rPr>
+          <w:rFonts w:ascii="Verdana" w:hAnsi="Verdana"/>
+          <w:b/>
+          <w:sz w:val="48"/>
+        </w:rPr>
+      </w:pPr>
+      <w:bookmarkStart w:id="0" w:name="_GoBack"/>
+      <w:bookmarkEnd w:id="0"/>
       <w:r>
         <w:rPr>
           <w:rFonts w:ascii="Verdana" w:hAnsi="Verdana"/>
@@ -5050,6 +5387,9 @@
     <w:abstractNumId w:val="5"/>
   </w:num>
   <w:num w:numId="25">
+    <w:abstractNumId w:val="5"/>
+  </w:num>
+  <w:num w:numId="26">
     <w:abstractNumId w:val="5"/>
     <w:lvlOverride w:ilvl="0"/>
     <w:lvlOverride w:ilvl="1"/>
@@ -5691,7 +6031,7 @@
     <w:charset w:val="00"/>
     <w:family w:val="modern"/>
     <w:pitch w:val="fixed"/>
-    <w:sig w:usb0="20002A87" w:usb1="00000000" w:usb2="00000000" w:usb3="00000000" w:csb0="000001FF" w:csb1="00000000"/>
+    <w:sig w:usb0="E0002EFF" w:usb1="C0007843" w:usb2="00000009" w:usb3="00000000" w:csb0="000001FF" w:csb1="00000000"/>
   </w:font>
   <w:font w:name="Wingdings">
     <w:panose1 w:val="05000000000000000000"/>
@@ -5711,8 +6051,9 @@
     <w:panose1 w:val="020B0604030504040204"/>
     <w:charset w:val="00"/>
     <w:family w:val="swiss"/>
+    <w:notTrueType/>
     <w:pitch w:val="variable"/>
-    <w:sig w:usb0="E1002EFF" w:usb1="C000605B" w:usb2="00000029" w:usb3="00000000" w:csb0="000101FF" w:csb1="00000000"/>
+    <w:sig w:usb0="00000003" w:usb1="00000000" w:usb2="00000000" w:usb3="00000000" w:csb0="00000001" w:csb1="00000000"/>
   </w:font>
   <w:font w:name="Verdana">
     <w:panose1 w:val="020B0604030504040204"/>
@@ -5750,6 +6091,7 @@
     <w:rsid w:val="00316C21"/>
     <w:rsid w:val="004E5E79"/>
     <w:rsid w:val="00501C6D"/>
+    <w:rsid w:val="006F57AD"/>
     <w:rsid w:val="00E13493"/>
   </w:rsids>
   <m:mathPr>
@@ -6457,7 +6799,7 @@
 </file>
 
 <file path=customXml/itemProps1.xml><?xml version="1.0" encoding="utf-8"?>
-<ds:datastoreItem xmlns:ds="http://schemas.openxmlformats.org/officeDocument/2006/customXml" ds:itemID="{183D0EBD-C67E-4A51-9990-FAB18FBBE01B}">
+<ds:datastoreItem xmlns:ds="http://schemas.openxmlformats.org/officeDocument/2006/customXml" ds:itemID="{1E46A583-219F-40E7-AEE2-ABCB0A041A3E}">
   <ds:schemaRefs>
     <ds:schemaRef ds:uri="http://schemas.openxmlformats.org/officeDocument/2006/bibliography"/>
   </ds:schemaRefs>

</xml_diff>

<commit_message>
Updated changelog.docx and support.docx! FOR V20 URANIUM LIGHT U02!
</commit_message>
<xml_diff>
--- a/changelog.docx
+++ b/changelog.docx
@@ -36,15 +36,7 @@
           <w:b/>
           <w:sz w:val="48"/>
         </w:rPr>
-        <w:t>1</w:t>
-      </w:r>
-      <w:r>
-        <w:rPr>
-          <w:rFonts w:ascii="Verdana" w:hAnsi="Verdana"/>
-          <w:b/>
-          <w:sz w:val="48"/>
-        </w:rPr>
-        <w:t>9</w:t>
+        <w:t>20</w:t>
       </w:r>
       <w:r>
         <w:rPr>
@@ -60,7 +52,7 @@
           <w:b/>
           <w:sz w:val="48"/>
         </w:rPr>
-        <w:t>TITANIUM</w:t>
+        <w:t>URANIUM</w:t>
       </w:r>
       <w:r>
         <w:rPr>
@@ -70,6 +62,24 @@
         </w:rPr>
         <w:t>)</w:t>
       </w:r>
+      <w:r>
+        <w:rPr>
+          <w:rFonts w:ascii="Verdana" w:hAnsi="Verdana"/>
+          <w:b/>
+          <w:sz w:val="48"/>
+        </w:rPr>
+        <w:t xml:space="preserve"> LIGHT</w:t>
+      </w:r>
+      <w:r>
+        <w:rPr>
+          <w:rFonts w:ascii="Verdana" w:hAnsi="Verdana"/>
+          <w:b/>
+          <w:sz w:val="48"/>
+        </w:rPr>
+        <w:t xml:space="preserve"> VERSION</w:t>
+      </w:r>
+      <w:bookmarkStart w:id="0" w:name="_GoBack"/>
+      <w:bookmarkEnd w:id="0"/>
     </w:p>
     <w:p>
       <w:pPr>
@@ -87,7 +97,7 @@
           <w:b/>
           <w:sz w:val="48"/>
         </w:rPr>
-        <w:t>Light Support Version</w:t>
+        <w:t>“NEWGEN”</w:t>
       </w:r>
     </w:p>
     <w:p>
@@ -106,66 +116,23 @@
           <w:b/>
           <w:sz w:val="48"/>
         </w:rPr>
-        <w:t>“</w:t>
-      </w:r>
-      <w:r>
-        <w:rPr>
-          <w:rFonts w:ascii="Verdana" w:hAnsi="Verdana"/>
-          <w:b/>
-          <w:sz w:val="48"/>
-        </w:rPr>
-        <w:t>NEWGEN</w:t>
-      </w:r>
-      <w:r>
-        <w:rPr>
-          <w:rFonts w:ascii="Verdana" w:hAnsi="Verdana"/>
-          <w:b/>
-          <w:sz w:val="48"/>
-        </w:rPr>
-        <w:t>”</w:t>
+        <w:t>Game name: “Demolition Synergy”</w:t>
       </w:r>
     </w:p>
     <w:p>
       <w:pPr>
         <w:pStyle w:val="NoSpacing"/>
         <w:jc w:val="center"/>
-        <w:rPr>
-          <w:rFonts w:ascii="Verdana" w:hAnsi="Verdana"/>
-          <w:b/>
-          <w:sz w:val="48"/>
-        </w:rPr>
-      </w:pPr>
-      <w:r>
-        <w:rPr>
-          <w:rFonts w:ascii="Verdana" w:hAnsi="Verdana"/>
-          <w:b/>
-          <w:sz w:val="48"/>
-        </w:rPr>
-        <w:t>Game name</w:t>
-      </w:r>
-      <w:r>
-        <w:rPr>
-          <w:rFonts w:ascii="Verdana" w:hAnsi="Verdana"/>
-          <w:b/>
-          <w:sz w:val="48"/>
-        </w:rPr>
-        <w:t>: “Demolition Synergy”</w:t>
-      </w:r>
-    </w:p>
-    <w:p>
-      <w:pPr>
-        <w:pStyle w:val="NoSpacing"/>
-        <w:jc w:val="center"/>
       </w:pPr>
       <w:r>
         <w:rPr>
           <w:noProof/>
         </w:rPr>
         <w:drawing>
-          <wp:inline distT="0" distB="0" distL="0" distR="0" wp14:anchorId="75B431CE" wp14:editId="1CE7B089">
+          <wp:inline distT="0" distB="0" distL="0" distR="0" wp14:anchorId="5ECA756C" wp14:editId="18078AE6">
             <wp:extent cx="2295144" cy="1197864"/>
             <wp:effectExtent l="0" t="0" r="0" b="2540"/>
-            <wp:docPr id="1" name="Picture 1"/>
+            <wp:docPr id="2" name="Picture 2"/>
             <wp:cNvGraphicFramePr>
               <a:graphicFrameLocks xmlns:a="http://schemas.openxmlformats.org/drawingml/2006/main" noChangeAspect="1"/>
             </wp:cNvGraphicFramePr>
@@ -208,18 +175,347 @@
       <w:pPr>
         <w:pStyle w:val="NoSpacing"/>
         <w:jc w:val="center"/>
-        <w:rPr>
-          <w:rFonts w:ascii="Verdana" w:hAnsi="Verdana"/>
-          <w:b/>
-          <w:sz w:val="48"/>
-        </w:rPr>
-      </w:pPr>
-      <w:r>
-        <w:rPr>
-          <w:rFonts w:ascii="Verdana" w:hAnsi="Verdana"/>
-          <w:b/>
-          <w:sz w:val="48"/>
-        </w:rPr>
+      </w:pPr>
+    </w:p>
+    <w:p>
+      <w:pPr>
+        <w:pStyle w:val="NoSpacing"/>
+        <w:jc w:val="center"/>
+        <w:rPr>
+          <w:rFonts w:ascii="Verdana" w:hAnsi="Verdana"/>
+          <w:b/>
+          <w:sz w:val="48"/>
+        </w:rPr>
+      </w:pPr>
+      <w:r>
+        <w:rPr>
+          <w:rFonts w:ascii="Verdana" w:hAnsi="Verdana"/>
+          <w:b/>
+          <w:sz w:val="48"/>
+        </w:rPr>
+        <w:t>[</w:t>
+      </w:r>
+      <w:r>
+        <w:rPr>
+          <w:rFonts w:ascii="Verdana" w:hAnsi="Verdana"/>
+          <w:b/>
+          <w:sz w:val="48"/>
+        </w:rPr>
+        <w:t>URANINIUM</w:t>
+      </w:r>
+      <w:r>
+        <w:rPr>
+          <w:rFonts w:ascii="Verdana" w:hAnsi="Verdana"/>
+          <w:b/>
+          <w:sz w:val="48"/>
+        </w:rPr>
+        <w:t>]</w:t>
+      </w:r>
+    </w:p>
+    <w:p>
+      <w:pPr>
+        <w:pStyle w:val="NoSpacing"/>
+        <w:rPr>
+          <w:rFonts w:ascii="Verdana" w:hAnsi="Verdana"/>
+          <w:b/>
+          <w:color w:val="00B050"/>
+          <w:sz w:val="48"/>
+        </w:rPr>
+      </w:pPr>
+      <w:r>
+        <w:rPr>
+          <w:rFonts w:ascii="Verdana" w:hAnsi="Verdana"/>
+          <w:b/>
+          <w:color w:val="00B050"/>
+          <w:sz w:val="48"/>
+        </w:rPr>
+        <w:t>FEATURES:</w:t>
+      </w:r>
+    </w:p>
+    <w:p>
+      <w:pPr>
+        <w:pStyle w:val="NoSpacing"/>
+        <w:numPr>
+          <w:ilvl w:val="0"/>
+          <w:numId w:val="22"/>
+        </w:numPr>
+      </w:pPr>
+      <w:r>
+        <w:rPr>
+          <w:rFonts w:ascii="Verdana" w:hAnsi="Verdana"/>
+          <w:sz w:val="32"/>
+          <w:szCs w:val="32"/>
+        </w:rPr>
+        <w:t>Linear interpolation of framerate (framerate is more stable).</w:t>
+      </w:r>
+    </w:p>
+    <w:p>
+      <w:pPr>
+        <w:pStyle w:val="NoSpacing"/>
+      </w:pPr>
+      <w:r>
+        <w:tab/>
+      </w:r>
+    </w:p>
+    <w:p>
+      <w:pPr>
+        <w:pStyle w:val="NoSpacing"/>
+        <w:rPr>
+          <w:rFonts w:ascii="Verdana" w:hAnsi="Verdana"/>
+          <w:b/>
+          <w:color w:val="FFC000"/>
+          <w:sz w:val="48"/>
+        </w:rPr>
+      </w:pPr>
+      <w:r>
+        <w:rPr>
+          <w:rFonts w:ascii="Verdana" w:hAnsi="Verdana"/>
+          <w:b/>
+          <w:color w:val="FFC000"/>
+          <w:sz w:val="48"/>
+        </w:rPr>
+        <w:t>CHANGES:</w:t>
+      </w:r>
+    </w:p>
+    <w:p>
+      <w:pPr>
+        <w:pStyle w:val="NoSpacing"/>
+        <w:numPr>
+          <w:ilvl w:val="0"/>
+          <w:numId w:val="22"/>
+        </w:numPr>
+        <w:rPr>
+          <w:rFonts w:ascii="Verdana" w:hAnsi="Verdana"/>
+          <w:sz w:val="32"/>
+          <w:szCs w:val="32"/>
+        </w:rPr>
+      </w:pPr>
+      <w:r>
+        <w:rPr>
+          <w:rFonts w:ascii="Verdana" w:hAnsi="Verdana"/>
+          <w:sz w:val="32"/>
+          <w:szCs w:val="32"/>
+        </w:rPr>
+        <w:t>Chunk operations are done in separate thread. Lesser impact on update per second and faster. [</w:t>
+      </w:r>
+      <w:proofErr w:type="spellStart"/>
+      <w:r>
+        <w:rPr>
+          <w:rFonts w:ascii="Verdana" w:hAnsi="Verdana"/>
+          <w:sz w:val="32"/>
+          <w:szCs w:val="32"/>
+        </w:rPr>
+        <w:t>JSomnia</w:t>
+      </w:r>
+      <w:proofErr w:type="spellEnd"/>
+      <w:r>
+        <w:rPr>
+          <w:rFonts w:ascii="Verdana" w:hAnsi="Verdana"/>
+          <w:sz w:val="32"/>
+          <w:szCs w:val="32"/>
+        </w:rPr>
+        <w:t>]</w:t>
+      </w:r>
+    </w:p>
+    <w:p>
+      <w:pPr>
+        <w:pStyle w:val="NoSpacing"/>
+        <w:ind w:left="360"/>
+        <w:rPr>
+          <w:rFonts w:ascii="Verdana" w:hAnsi="Verdana"/>
+          <w:sz w:val="32"/>
+          <w:szCs w:val="32"/>
+        </w:rPr>
+      </w:pPr>
+    </w:p>
+    <w:p>
+      <w:pPr>
+        <w:pStyle w:val="NoSpacing"/>
+        <w:rPr>
+          <w:rFonts w:ascii="Verdana" w:hAnsi="Verdana"/>
+          <w:b/>
+          <w:color w:val="FF0000"/>
+          <w:sz w:val="48"/>
+        </w:rPr>
+      </w:pPr>
+      <w:r>
+        <w:rPr>
+          <w:rFonts w:ascii="Verdana" w:hAnsi="Verdana"/>
+          <w:b/>
+          <w:color w:val="FF0000"/>
+          <w:sz w:val="48"/>
+        </w:rPr>
+        <w:t>FIXES:</w:t>
+      </w:r>
+    </w:p>
+    <w:p>
+      <w:pPr>
+        <w:pStyle w:val="NoSpacing"/>
+        <w:numPr>
+          <w:ilvl w:val="0"/>
+          <w:numId w:val="22"/>
+        </w:numPr>
+      </w:pPr>
+      <w:r>
+        <w:rPr>
+          <w:rFonts w:ascii="Verdana" w:hAnsi="Verdana"/>
+          <w:sz w:val="32"/>
+          <w:szCs w:val="32"/>
+        </w:rPr>
+        <w:t xml:space="preserve">Game consumes lesser memory (still needs 1.5 GB of RAM for </w:t>
+      </w:r>
+      <w:proofErr w:type="spellStart"/>
+      <w:r>
+        <w:rPr>
+          <w:rFonts w:ascii="Verdana" w:hAnsi="Verdana"/>
+          <w:sz w:val="32"/>
+          <w:szCs w:val="32"/>
+        </w:rPr>
+        <w:t>randmax</w:t>
+      </w:r>
+      <w:proofErr w:type="spellEnd"/>
+      <w:r>
+        <w:rPr>
+          <w:rFonts w:ascii="Verdana" w:hAnsi="Verdana"/>
+          <w:sz w:val="32"/>
+          <w:szCs w:val="32"/>
+        </w:rPr>
+        <w:t xml:space="preserve"> level). [</w:t>
+      </w:r>
+      <w:proofErr w:type="spellStart"/>
+      <w:r>
+        <w:rPr>
+          <w:rFonts w:ascii="Verdana" w:hAnsi="Verdana"/>
+          <w:sz w:val="32"/>
+          <w:szCs w:val="32"/>
+        </w:rPr>
+        <w:t>JSomnia</w:t>
+      </w:r>
+      <w:proofErr w:type="spellEnd"/>
+      <w:r>
+        <w:rPr>
+          <w:rFonts w:ascii="Verdana" w:hAnsi="Verdana"/>
+          <w:sz w:val="32"/>
+          <w:szCs w:val="32"/>
+        </w:rPr>
+        <w:t>]</w:t>
+      </w:r>
+    </w:p>
+    <w:p>
+      <w:pPr>
+        <w:pStyle w:val="NoSpacing"/>
+        <w:ind w:left="360"/>
+      </w:pPr>
+    </w:p>
+    <w:p>
+      <w:pPr>
+        <w:pStyle w:val="NoSpacing"/>
+        <w:rPr>
+          <w:rFonts w:ascii="Verdana" w:hAnsi="Verdana"/>
+          <w:b/>
+          <w:sz w:val="48"/>
+        </w:rPr>
+      </w:pPr>
+      <w:r>
+        <w:rPr>
+          <w:rFonts w:ascii="Verdana" w:hAnsi="Verdana"/>
+          <w:b/>
+          <w:sz w:val="48"/>
+        </w:rPr>
+        <w:t>*Notice this is bug/issue fix release.</w:t>
+      </w:r>
+    </w:p>
+    <w:p>
+      <w:pPr>
+        <w:pStyle w:val="NoSpacing"/>
+        <w:jc w:val="center"/>
+        <w:rPr>
+          <w:rFonts w:ascii="Verdana" w:hAnsi="Verdana"/>
+          <w:b/>
+          <w:sz w:val="48"/>
+        </w:rPr>
+      </w:pPr>
+      <w:r>
+        <w:rPr>
+          <w:rFonts w:ascii="Verdana" w:hAnsi="Verdana"/>
+          <w:b/>
+          <w:sz w:val="48"/>
+        </w:rPr>
+        <w:t xml:space="preserve"> </w:t>
+      </w:r>
+    </w:p>
+    <w:p>
+      <w:pPr>
+        <w:pStyle w:val="NoSpacing"/>
+        <w:jc w:val="center"/>
+        <w:rPr>
+          <w:rFonts w:ascii="Verdana" w:hAnsi="Verdana"/>
+          <w:b/>
+          <w:sz w:val="48"/>
+        </w:rPr>
+      </w:pPr>
+    </w:p>
+    <w:p>
+      <w:pPr>
+        <w:pStyle w:val="NoSpacing"/>
+        <w:jc w:val="center"/>
+        <w:rPr>
+          <w:rFonts w:ascii="Verdana" w:hAnsi="Verdana"/>
+          <w:b/>
+          <w:sz w:val="48"/>
+        </w:rPr>
+      </w:pPr>
+    </w:p>
+    <w:p>
+      <w:pPr>
+        <w:pStyle w:val="NoSpacing"/>
+        <w:jc w:val="center"/>
+        <w:rPr>
+          <w:rFonts w:ascii="Verdana" w:hAnsi="Verdana"/>
+          <w:b/>
+          <w:sz w:val="48"/>
+        </w:rPr>
+      </w:pPr>
+    </w:p>
+    <w:p>
+      <w:pPr>
+        <w:pStyle w:val="NoSpacing"/>
+        <w:jc w:val="center"/>
+        <w:rPr>
+          <w:rFonts w:ascii="Verdana" w:hAnsi="Verdana"/>
+          <w:b/>
+          <w:sz w:val="48"/>
+        </w:rPr>
+      </w:pPr>
+    </w:p>
+    <w:p>
+      <w:pPr>
+        <w:pStyle w:val="NoSpacing"/>
+        <w:jc w:val="center"/>
+        <w:rPr>
+          <w:rFonts w:ascii="Verdana" w:hAnsi="Verdana"/>
+          <w:b/>
+          <w:sz w:val="48"/>
+        </w:rPr>
+      </w:pPr>
+    </w:p>
+    <w:p>
+      <w:pPr>
+        <w:pStyle w:val="NoSpacing"/>
+        <w:jc w:val="center"/>
+        <w:rPr>
+          <w:rFonts w:ascii="Verdana" w:hAnsi="Verdana"/>
+          <w:b/>
+          <w:sz w:val="48"/>
+        </w:rPr>
+      </w:pPr>
+      <w:r>
+        <w:rPr>
+          <w:rFonts w:ascii="Verdana" w:hAnsi="Verdana"/>
+          <w:b/>
+          <w:sz w:val="48"/>
+        </w:rPr>
+        <w:lastRenderedPageBreak/>
         <w:t>[TITANIUM]</w:t>
       </w:r>
     </w:p>
@@ -495,6 +791,94 @@
           <w:sz w:val="48"/>
         </w:rPr>
       </w:pPr>
+    </w:p>
+    <w:p>
+      <w:pPr>
+        <w:pStyle w:val="NoSpacing"/>
+        <w:jc w:val="center"/>
+        <w:rPr>
+          <w:rFonts w:ascii="Verdana" w:hAnsi="Verdana"/>
+          <w:b/>
+          <w:sz w:val="48"/>
+        </w:rPr>
+      </w:pPr>
+    </w:p>
+    <w:p>
+      <w:pPr>
+        <w:pStyle w:val="NoSpacing"/>
+        <w:jc w:val="center"/>
+        <w:rPr>
+          <w:rFonts w:ascii="Verdana" w:hAnsi="Verdana"/>
+          <w:b/>
+          <w:sz w:val="48"/>
+        </w:rPr>
+      </w:pPr>
+    </w:p>
+    <w:p>
+      <w:pPr>
+        <w:pStyle w:val="NoSpacing"/>
+        <w:jc w:val="center"/>
+        <w:rPr>
+          <w:rFonts w:ascii="Verdana" w:hAnsi="Verdana"/>
+          <w:b/>
+          <w:sz w:val="48"/>
+        </w:rPr>
+      </w:pPr>
+    </w:p>
+    <w:p>
+      <w:pPr>
+        <w:pStyle w:val="NoSpacing"/>
+        <w:jc w:val="center"/>
+        <w:rPr>
+          <w:rFonts w:ascii="Verdana" w:hAnsi="Verdana"/>
+          <w:b/>
+          <w:sz w:val="48"/>
+        </w:rPr>
+      </w:pPr>
+    </w:p>
+    <w:p>
+      <w:pPr>
+        <w:pStyle w:val="NoSpacing"/>
+        <w:jc w:val="center"/>
+        <w:rPr>
+          <w:rFonts w:ascii="Verdana" w:hAnsi="Verdana"/>
+          <w:b/>
+          <w:sz w:val="48"/>
+        </w:rPr>
+      </w:pPr>
+    </w:p>
+    <w:p>
+      <w:pPr>
+        <w:pStyle w:val="NoSpacing"/>
+        <w:jc w:val="center"/>
+        <w:rPr>
+          <w:rFonts w:ascii="Verdana" w:hAnsi="Verdana"/>
+          <w:b/>
+          <w:sz w:val="48"/>
+        </w:rPr>
+      </w:pPr>
+    </w:p>
+    <w:p>
+      <w:pPr>
+        <w:pStyle w:val="NoSpacing"/>
+        <w:jc w:val="center"/>
+        <w:rPr>
+          <w:rFonts w:ascii="Verdana" w:hAnsi="Verdana"/>
+          <w:b/>
+          <w:sz w:val="48"/>
+        </w:rPr>
+      </w:pPr>
+    </w:p>
+    <w:p>
+      <w:pPr>
+        <w:pStyle w:val="NoSpacing"/>
+        <w:jc w:val="center"/>
+        <w:rPr>
+          <w:rFonts w:ascii="Verdana" w:hAnsi="Verdana"/>
+          <w:b/>
+          <w:sz w:val="48"/>
+        </w:rPr>
+      </w:pPr>
       <w:r>
         <w:rPr>
           <w:rFonts w:ascii="Verdana" w:hAnsi="Verdana"/>
@@ -1221,8 +1605,6 @@
           <w:sz w:val="48"/>
         </w:rPr>
       </w:pPr>
-      <w:bookmarkStart w:id="0" w:name="_GoBack"/>
-      <w:bookmarkEnd w:id="0"/>
       <w:r>
         <w:rPr>
           <w:rFonts w:ascii="Verdana" w:hAnsi="Verdana"/>
@@ -2555,7 +2937,7 @@
                                       <w:sz w:val="32"/>
                                       <w:szCs w:val="32"/>
                                     </w:rPr>
-                                    <w:t>2</w:t>
+                                    <w:t>1</w:t>
                                   </w:r>
                                   <w:r>
                                     <w:rPr>
@@ -2621,7 +3003,7 @@
                                 <w:sz w:val="32"/>
                                 <w:szCs w:val="32"/>
                               </w:rPr>
-                              <w:t>2</w:t>
+                              <w:t>1</w:t>
                             </w:r>
                             <w:r>
                               <w:rPr>
@@ -5391,15 +5773,6 @@
   </w:num>
   <w:num w:numId="26">
     <w:abstractNumId w:val="5"/>
-    <w:lvlOverride w:ilvl="0"/>
-    <w:lvlOverride w:ilvl="1"/>
-    <w:lvlOverride w:ilvl="2"/>
-    <w:lvlOverride w:ilvl="3"/>
-    <w:lvlOverride w:ilvl="4"/>
-    <w:lvlOverride w:ilvl="5"/>
-    <w:lvlOverride w:ilvl="6"/>
-    <w:lvlOverride w:ilvl="7"/>
-    <w:lvlOverride w:ilvl="8"/>
   </w:num>
 </w:numbering>
 </file>
@@ -6087,11 +6460,13 @@
   <w:rsids>
     <w:rsidRoot w:val="004E5E79"/>
     <w:rsid w:val="00003E5D"/>
+    <w:rsid w:val="000107A2"/>
     <w:rsid w:val="000A4729"/>
     <w:rsid w:val="00316C21"/>
     <w:rsid w:val="004E5E79"/>
     <w:rsid w:val="00501C6D"/>
     <w:rsid w:val="006F57AD"/>
+    <w:rsid w:val="00BF0FA8"/>
     <w:rsid w:val="00E13493"/>
   </w:rsids>
   <m:mathPr>
@@ -6799,7 +7174,7 @@
 </file>
 
 <file path=customXml/itemProps1.xml><?xml version="1.0" encoding="utf-8"?>
-<ds:datastoreItem xmlns:ds="http://schemas.openxmlformats.org/officeDocument/2006/customXml" ds:itemID="{1E46A583-219F-40E7-AEE2-ABCB0A041A3E}">
+<ds:datastoreItem xmlns:ds="http://schemas.openxmlformats.org/officeDocument/2006/customXml" ds:itemID="{5BF86CCE-7CF6-414C-A4B5-2037091291AF}">
   <ds:schemaRefs>
     <ds:schemaRef ds:uri="http://schemas.openxmlformats.org/officeDocument/2006/bibliography"/>
   </ds:schemaRefs>

</xml_diff>

<commit_message>
FOR V21 VIVID LIGHT U05! Updated changelog!
</commit_message>
<xml_diff>
--- a/changelog.docx
+++ b/changelog.docx
@@ -28,58 +28,35 @@
           <w:b/>
           <w:sz w:val="48"/>
         </w:rPr>
-        <w:t xml:space="preserve"> Voxel Game v </w:t>
-      </w:r>
-      <w:r>
-        <w:rPr>
-          <w:rFonts w:ascii="Verdana" w:hAnsi="Verdana"/>
-          <w:b/>
-          <w:sz w:val="48"/>
-        </w:rPr>
-        <w:t>20</w:t>
-      </w:r>
-      <w:r>
-        <w:rPr>
-          <w:rFonts w:ascii="Verdana" w:hAnsi="Verdana"/>
-          <w:b/>
-          <w:sz w:val="48"/>
-        </w:rPr>
-        <w:t xml:space="preserve"> (</w:t>
-      </w:r>
-      <w:r>
-        <w:rPr>
-          <w:rFonts w:ascii="Verdana" w:hAnsi="Verdana"/>
-          <w:b/>
-          <w:sz w:val="48"/>
-        </w:rPr>
-        <w:t>URANIUM</w:t>
-      </w:r>
-      <w:r>
-        <w:rPr>
-          <w:rFonts w:ascii="Verdana" w:hAnsi="Verdana"/>
-          <w:b/>
-          <w:sz w:val="48"/>
-        </w:rPr>
-        <w:t>)</w:t>
-      </w:r>
-      <w:r>
-        <w:rPr>
-          <w:rFonts w:ascii="Verdana" w:hAnsi="Verdana"/>
-          <w:b/>
-          <w:sz w:val="48"/>
-        </w:rPr>
-        <w:t xml:space="preserve"> LIGHT</w:t>
-      </w:r>
-      <w:r>
-        <w:rPr>
-          <w:rFonts w:ascii="Verdana" w:hAnsi="Verdana"/>
-          <w:b/>
-          <w:sz w:val="48"/>
-        </w:rPr>
-        <w:t xml:space="preserve"> VERSION</w:t>
-      </w:r>
-      <w:bookmarkStart w:id="0" w:name="_GoBack"/>
-      <w:bookmarkEnd w:id="0"/>
+        <w:t xml:space="preserve"> Voxel Game v 21 (VIVID)</w:t>
+      </w:r>
+    </w:p>
+    <w:p>
+      <w:pPr>
+        <w:pStyle w:val="NoSpacing"/>
+        <w:jc w:val="center"/>
+        <w:rPr>
+          <w:rFonts w:ascii="Verdana" w:hAnsi="Verdana"/>
+          <w:b/>
+          <w:sz w:val="48"/>
+        </w:rPr>
+      </w:pPr>
+      <w:r>
+        <w:rPr>
+          <w:rFonts w:ascii="Verdana" w:hAnsi="Verdana"/>
+          <w:b/>
+          <w:sz w:val="48"/>
+        </w:rPr>
+        <w:t>LIGHT VERSION</w:t>
+      </w:r>
+      <w:r>
+        <w:rPr>
+          <w:rFonts w:ascii="Verdana" w:hAnsi="Verdana"/>
+          <w:b/>
+          <w:sz w:val="48"/>
+        </w:rPr>
+        <w:t xml:space="preserve"> (LEGACY)</w:t>
+      </w:r>
     </w:p>
     <w:p>
       <w:pPr>
@@ -129,10 +106,10 @@
           <w:noProof/>
         </w:rPr>
         <w:drawing>
-          <wp:inline distT="0" distB="0" distL="0" distR="0" wp14:anchorId="5ECA756C" wp14:editId="18078AE6">
-            <wp:extent cx="2295144" cy="1197864"/>
-            <wp:effectExtent l="0" t="0" r="0" b="2540"/>
-            <wp:docPr id="2" name="Picture 2"/>
+          <wp:inline distT="0" distB="0" distL="0" distR="0">
+            <wp:extent cx="2295525" cy="1200150"/>
+            <wp:effectExtent l="0" t="0" r="9525" b="0"/>
+            <wp:docPr id="1" name="Picture 1"/>
             <wp:cNvGraphicFramePr>
               <a:graphicFrameLocks xmlns:a="http://schemas.openxmlformats.org/drawingml/2006/main" noChangeAspect="1"/>
             </wp:cNvGraphicFramePr>
@@ -140,8 +117,10 @@
               <a:graphicData uri="http://schemas.openxmlformats.org/drawingml/2006/picture">
                 <pic:pic xmlns:pic="http://schemas.openxmlformats.org/drawingml/2006/picture">
                   <pic:nvPicPr>
-                    <pic:cNvPr id="0" name="ds_acro.png"/>
-                    <pic:cNvPicPr/>
+                    <pic:cNvPr id="0" name="Picture 3"/>
+                    <pic:cNvPicPr>
+                      <a:picLocks noChangeAspect="1" noChangeArrowheads="1"/>
+                    </pic:cNvPicPr>
                   </pic:nvPicPr>
                   <pic:blipFill>
                     <a:blip r:embed="rId9" cstate="print">
@@ -151,18 +130,23 @@
                         </a:ext>
                       </a:extLst>
                     </a:blip>
+                    <a:srcRect/>
                     <a:stretch>
                       <a:fillRect/>
                     </a:stretch>
                   </pic:blipFill>
-                  <pic:spPr>
+                  <pic:spPr bwMode="auto">
                     <a:xfrm>
                       <a:off x="0" y="0"/>
-                      <a:ext cx="2295144" cy="1197864"/>
+                      <a:ext cx="2295525" cy="1200150"/>
                     </a:xfrm>
                     <a:prstGeom prst="rect">
                       <a:avLst/>
                     </a:prstGeom>
+                    <a:noFill/>
+                    <a:ln>
+                      <a:noFill/>
+                    </a:ln>
                   </pic:spPr>
                 </pic:pic>
               </a:graphicData>
@@ -193,6 +177,308 @@
           <w:b/>
           <w:sz w:val="48"/>
         </w:rPr>
+        <w:t>[VIVID]</w:t>
+      </w:r>
+    </w:p>
+    <w:p>
+      <w:pPr>
+        <w:pStyle w:val="NoSpacing"/>
+      </w:pPr>
+      <w:r>
+        <w:tab/>
+      </w:r>
+    </w:p>
+    <w:p>
+      <w:pPr>
+        <w:pStyle w:val="NoSpacing"/>
+        <w:rPr>
+          <w:rFonts w:ascii="Verdana" w:hAnsi="Verdana"/>
+          <w:b/>
+          <w:color w:val="FFC000"/>
+          <w:sz w:val="48"/>
+        </w:rPr>
+      </w:pPr>
+      <w:r>
+        <w:rPr>
+          <w:rFonts w:ascii="Verdana" w:hAnsi="Verdana"/>
+          <w:b/>
+          <w:color w:val="FFC000"/>
+          <w:sz w:val="48"/>
+        </w:rPr>
+        <w:t>CHANGES:</w:t>
+      </w:r>
+    </w:p>
+    <w:p>
+      <w:pPr>
+        <w:pStyle w:val="NoSpacing"/>
+        <w:numPr>
+          <w:ilvl w:val="0"/>
+          <w:numId w:val="27"/>
+        </w:numPr>
+        <w:rPr>
+          <w:rFonts w:ascii="Verdana" w:hAnsi="Verdana"/>
+          <w:sz w:val="32"/>
+          <w:szCs w:val="32"/>
+        </w:rPr>
+      </w:pPr>
+      <w:r>
+        <w:rPr>
+          <w:rFonts w:ascii="Verdana" w:hAnsi="Verdana"/>
+          <w:sz w:val="32"/>
+          <w:szCs w:val="32"/>
+        </w:rPr>
+        <w:t xml:space="preserve">Chunk operations are done in timer thread at fixed rate. </w:t>
+      </w:r>
+    </w:p>
+    <w:p>
+      <w:pPr>
+        <w:pStyle w:val="NoSpacing"/>
+        <w:numPr>
+          <w:ilvl w:val="0"/>
+          <w:numId w:val="27"/>
+        </w:numPr>
+        <w:rPr>
+          <w:rFonts w:ascii="Verdana" w:hAnsi="Verdana"/>
+          <w:sz w:val="32"/>
+          <w:szCs w:val="32"/>
+        </w:rPr>
+      </w:pPr>
+      <w:r>
+        <w:rPr>
+          <w:rFonts w:ascii="Verdana" w:hAnsi="Verdana"/>
+          <w:sz w:val="32"/>
+          <w:szCs w:val="32"/>
+        </w:rPr>
+        <w:t>Random level generator uses Noise &amp; Random together to generate random level. First Noise is applied, then random after former is done.</w:t>
+      </w:r>
+    </w:p>
+    <w:p>
+      <w:pPr>
+        <w:pStyle w:val="NoSpacing"/>
+        <w:numPr>
+          <w:ilvl w:val="0"/>
+          <w:numId w:val="27"/>
+        </w:numPr>
+        <w:rPr>
+          <w:rFonts w:ascii="Verdana" w:hAnsi="Verdana"/>
+          <w:sz w:val="32"/>
+          <w:szCs w:val="32"/>
+        </w:rPr>
+      </w:pPr>
+      <w:r>
+        <w:rPr>
+          <w:rFonts w:ascii="Verdana" w:hAnsi="Verdana"/>
+          <w:sz w:val="32"/>
+          <w:szCs w:val="32"/>
+        </w:rPr>
+        <w:t>Block positions are aligned to the even number.</w:t>
+      </w:r>
+    </w:p>
+    <w:p>
+      <w:pPr>
+        <w:pStyle w:val="NoSpacing"/>
+        <w:rPr>
+          <w:rFonts w:ascii="Verdana" w:hAnsi="Verdana"/>
+          <w:sz w:val="32"/>
+          <w:szCs w:val="32"/>
+        </w:rPr>
+      </w:pPr>
+    </w:p>
+    <w:p>
+      <w:pPr>
+        <w:pStyle w:val="NoSpacing"/>
+        <w:rPr>
+          <w:rFonts w:ascii="Verdana" w:hAnsi="Verdana"/>
+          <w:b/>
+          <w:color w:val="FF0000"/>
+          <w:sz w:val="48"/>
+        </w:rPr>
+      </w:pPr>
+      <w:r>
+        <w:rPr>
+          <w:rFonts w:ascii="Verdana" w:hAnsi="Verdana"/>
+          <w:b/>
+          <w:color w:val="FF0000"/>
+          <w:sz w:val="48"/>
+        </w:rPr>
+        <w:t>FIXES:</w:t>
+      </w:r>
+    </w:p>
+    <w:p>
+      <w:pPr>
+        <w:pStyle w:val="NoSpacing"/>
+        <w:numPr>
+          <w:ilvl w:val="0"/>
+          <w:numId w:val="27"/>
+        </w:numPr>
+        <w:rPr>
+          <w:rFonts w:ascii="Verdana" w:hAnsi="Verdana"/>
+          <w:sz w:val="32"/>
+          <w:szCs w:val="32"/>
+        </w:rPr>
+      </w:pPr>
+      <w:r>
+        <w:rPr>
+          <w:rFonts w:ascii="Verdana" w:hAnsi="Verdana"/>
+          <w:sz w:val="32"/>
+          <w:szCs w:val="32"/>
+        </w:rPr>
+        <w:t>Fixed exceptions when typing in the text</w:t>
+      </w:r>
+      <w:r>
+        <w:rPr>
+          <w:rFonts w:ascii="Verdana" w:hAnsi="Verdana"/>
+          <w:sz w:val="32"/>
+          <w:szCs w:val="32"/>
+        </w:rPr>
+        <w:t xml:space="preserve"> causing app to stop</w:t>
+      </w:r>
+      <w:bookmarkStart w:id="0" w:name="_GoBack"/>
+      <w:bookmarkEnd w:id="0"/>
+      <w:r>
+        <w:rPr>
+          <w:rFonts w:ascii="Verdana" w:hAnsi="Verdana"/>
+          <w:sz w:val="32"/>
+          <w:szCs w:val="32"/>
+        </w:rPr>
+        <w:t>.</w:t>
+      </w:r>
+    </w:p>
+    <w:p>
+      <w:pPr>
+        <w:pStyle w:val="NoSpacing"/>
+        <w:numPr>
+          <w:ilvl w:val="0"/>
+          <w:numId w:val="27"/>
+        </w:numPr>
+        <w:rPr>
+          <w:rFonts w:ascii="Verdana" w:hAnsi="Verdana"/>
+          <w:sz w:val="32"/>
+          <w:szCs w:val="32"/>
+        </w:rPr>
+      </w:pPr>
+      <w:r>
+        <w:rPr>
+          <w:rFonts w:ascii="Verdana" w:hAnsi="Verdana"/>
+          <w:sz w:val="32"/>
+          <w:szCs w:val="32"/>
+        </w:rPr>
+        <w:t>Small performance gain.</w:t>
+      </w:r>
+    </w:p>
+    <w:p>
+      <w:pPr>
+        <w:pStyle w:val="NoSpacing"/>
+        <w:jc w:val="center"/>
+      </w:pPr>
+    </w:p>
+    <w:p>
+      <w:pPr>
+        <w:pStyle w:val="NoSpacing"/>
+        <w:jc w:val="center"/>
+      </w:pPr>
+    </w:p>
+    <w:p>
+      <w:pPr>
+        <w:pStyle w:val="NoSpacing"/>
+        <w:jc w:val="center"/>
+      </w:pPr>
+    </w:p>
+    <w:p>
+      <w:pPr>
+        <w:pStyle w:val="NoSpacing"/>
+        <w:jc w:val="center"/>
+      </w:pPr>
+    </w:p>
+    <w:p>
+      <w:pPr>
+        <w:pStyle w:val="NoSpacing"/>
+        <w:jc w:val="center"/>
+      </w:pPr>
+    </w:p>
+    <w:p>
+      <w:pPr>
+        <w:pStyle w:val="NoSpacing"/>
+        <w:jc w:val="center"/>
+      </w:pPr>
+    </w:p>
+    <w:p>
+      <w:pPr>
+        <w:pStyle w:val="NoSpacing"/>
+        <w:jc w:val="center"/>
+      </w:pPr>
+    </w:p>
+    <w:p>
+      <w:pPr>
+        <w:pStyle w:val="NoSpacing"/>
+        <w:jc w:val="center"/>
+      </w:pPr>
+    </w:p>
+    <w:p>
+      <w:pPr>
+        <w:pStyle w:val="NoSpacing"/>
+        <w:jc w:val="center"/>
+      </w:pPr>
+    </w:p>
+    <w:p>
+      <w:pPr>
+        <w:pStyle w:val="NoSpacing"/>
+        <w:jc w:val="center"/>
+      </w:pPr>
+    </w:p>
+    <w:p>
+      <w:pPr>
+        <w:pStyle w:val="NoSpacing"/>
+        <w:jc w:val="center"/>
+      </w:pPr>
+    </w:p>
+    <w:p>
+      <w:pPr>
+        <w:pStyle w:val="NoSpacing"/>
+        <w:jc w:val="center"/>
+      </w:pPr>
+    </w:p>
+    <w:p>
+      <w:pPr>
+        <w:pStyle w:val="NoSpacing"/>
+        <w:jc w:val="center"/>
+      </w:pPr>
+    </w:p>
+    <w:p>
+      <w:pPr>
+        <w:pStyle w:val="NoSpacing"/>
+        <w:jc w:val="center"/>
+      </w:pPr>
+    </w:p>
+    <w:p>
+      <w:pPr>
+        <w:pStyle w:val="NoSpacing"/>
+        <w:jc w:val="center"/>
+      </w:pPr>
+    </w:p>
+    <w:p>
+      <w:pPr>
+        <w:pStyle w:val="NoSpacing"/>
+        <w:jc w:val="center"/>
+      </w:pPr>
+    </w:p>
+    <w:p>
+      <w:pPr>
+        <w:pStyle w:val="NoSpacing"/>
+        <w:jc w:val="center"/>
+        <w:rPr>
+          <w:rFonts w:ascii="Verdana" w:hAnsi="Verdana"/>
+          <w:b/>
+          <w:sz w:val="48"/>
+        </w:rPr>
+      </w:pPr>
+      <w:r>
+        <w:rPr>
+          <w:rFonts w:ascii="Verdana" w:hAnsi="Verdana"/>
+          <w:b/>
+          <w:sz w:val="48"/>
+        </w:rPr>
+        <w:lastRenderedPageBreak/>
         <w:t>[</w:t>
       </w:r>
       <w:r>
@@ -201,7 +487,15 @@
           <w:b/>
           <w:sz w:val="48"/>
         </w:rPr>
-        <w:t>URANINIUM</w:t>
+        <w:t>URAN</w:t>
+      </w:r>
+      <w:r>
+        <w:rPr>
+          <w:rFonts w:ascii="Verdana" w:hAnsi="Verdana"/>
+          <w:b/>
+          <w:sz w:val="48"/>
+        </w:rPr>
+        <w:t>IUM</w:t>
       </w:r>
       <w:r>
         <w:rPr>
@@ -443,6 +737,94 @@
         </w:rPr>
         <w:t xml:space="preserve"> </w:t>
       </w:r>
+    </w:p>
+    <w:p>
+      <w:pPr>
+        <w:pStyle w:val="NoSpacing"/>
+        <w:jc w:val="center"/>
+        <w:rPr>
+          <w:rFonts w:ascii="Verdana" w:hAnsi="Verdana"/>
+          <w:b/>
+          <w:sz w:val="48"/>
+        </w:rPr>
+      </w:pPr>
+    </w:p>
+    <w:p>
+      <w:pPr>
+        <w:pStyle w:val="NoSpacing"/>
+        <w:jc w:val="center"/>
+        <w:rPr>
+          <w:rFonts w:ascii="Verdana" w:hAnsi="Verdana"/>
+          <w:b/>
+          <w:sz w:val="48"/>
+        </w:rPr>
+      </w:pPr>
+    </w:p>
+    <w:p>
+      <w:pPr>
+        <w:pStyle w:val="NoSpacing"/>
+        <w:jc w:val="center"/>
+        <w:rPr>
+          <w:rFonts w:ascii="Verdana" w:hAnsi="Verdana"/>
+          <w:b/>
+          <w:sz w:val="48"/>
+        </w:rPr>
+      </w:pPr>
+    </w:p>
+    <w:p>
+      <w:pPr>
+        <w:pStyle w:val="NoSpacing"/>
+        <w:jc w:val="center"/>
+        <w:rPr>
+          <w:rFonts w:ascii="Verdana" w:hAnsi="Verdana"/>
+          <w:b/>
+          <w:sz w:val="48"/>
+        </w:rPr>
+      </w:pPr>
+    </w:p>
+    <w:p>
+      <w:pPr>
+        <w:pStyle w:val="NoSpacing"/>
+        <w:jc w:val="center"/>
+        <w:rPr>
+          <w:rFonts w:ascii="Verdana" w:hAnsi="Verdana"/>
+          <w:b/>
+          <w:sz w:val="48"/>
+        </w:rPr>
+      </w:pPr>
+    </w:p>
+    <w:p>
+      <w:pPr>
+        <w:pStyle w:val="NoSpacing"/>
+        <w:jc w:val="center"/>
+        <w:rPr>
+          <w:rFonts w:ascii="Verdana" w:hAnsi="Verdana"/>
+          <w:b/>
+          <w:sz w:val="48"/>
+        </w:rPr>
+      </w:pPr>
+    </w:p>
+    <w:p>
+      <w:pPr>
+        <w:pStyle w:val="NoSpacing"/>
+        <w:jc w:val="center"/>
+        <w:rPr>
+          <w:rFonts w:ascii="Verdana" w:hAnsi="Verdana"/>
+          <w:b/>
+          <w:sz w:val="48"/>
+        </w:rPr>
+      </w:pPr>
+    </w:p>
+    <w:p>
+      <w:pPr>
+        <w:pStyle w:val="NoSpacing"/>
+        <w:jc w:val="center"/>
+        <w:rPr>
+          <w:rFonts w:ascii="Verdana" w:hAnsi="Verdana"/>
+          <w:b/>
+          <w:sz w:val="48"/>
+        </w:rPr>
+      </w:pPr>
     </w:p>
     <w:p>
       <w:pPr>
@@ -5773,6 +6155,18 @@
   </w:num>
   <w:num w:numId="26">
     <w:abstractNumId w:val="5"/>
+  </w:num>
+  <w:num w:numId="27">
+    <w:abstractNumId w:val="5"/>
+    <w:lvlOverride w:ilvl="0"/>
+    <w:lvlOverride w:ilvl="1"/>
+    <w:lvlOverride w:ilvl="2"/>
+    <w:lvlOverride w:ilvl="3"/>
+    <w:lvlOverride w:ilvl="4"/>
+    <w:lvlOverride w:ilvl="5"/>
+    <w:lvlOverride w:ilvl="6"/>
+    <w:lvlOverride w:ilvl="7"/>
+    <w:lvlOverride w:ilvl="8"/>
   </w:num>
 </w:numbering>
 </file>
@@ -6468,6 +6862,7 @@
     <w:rsid w:val="006F57AD"/>
     <w:rsid w:val="00BF0FA8"/>
     <w:rsid w:val="00E13493"/>
+    <w:rsid w:val="00FA03C5"/>
   </w:rsids>
   <m:mathPr>
     <m:mathFont m:val="Cambria Math"/>
@@ -7174,7 +7569,7 @@
 </file>
 
 <file path=customXml/itemProps1.xml><?xml version="1.0" encoding="utf-8"?>
-<ds:datastoreItem xmlns:ds="http://schemas.openxmlformats.org/officeDocument/2006/customXml" ds:itemID="{5BF86CCE-7CF6-414C-A4B5-2037091291AF}">
+<ds:datastoreItem xmlns:ds="http://schemas.openxmlformats.org/officeDocument/2006/customXml" ds:itemID="{631A91F4-B60D-48FF-ACA6-FFCE4681CCC0}">
   <ds:schemaRefs>
     <ds:schemaRef ds:uri="http://schemas.openxmlformats.org/officeDocument/2006/bibliography"/>
   </ds:schemaRefs>

</xml_diff>

<commit_message>
FOR V22 WARDEN LIGHT U10! Credits Menu, Changelog & Support!
</commit_message>
<xml_diff>
--- a/changelog.docx
+++ b/changelog.docx
@@ -28,34 +28,58 @@
           <w:b/>
           <w:sz w:val="48"/>
         </w:rPr>
-        <w:t xml:space="preserve"> Voxel Game v 21 (VIVID)</w:t>
-      </w:r>
-    </w:p>
-    <w:p>
-      <w:pPr>
-        <w:pStyle w:val="NoSpacing"/>
-        <w:jc w:val="center"/>
-        <w:rPr>
-          <w:rFonts w:ascii="Verdana" w:hAnsi="Verdana"/>
-          <w:b/>
-          <w:sz w:val="48"/>
-        </w:rPr>
-      </w:pPr>
-      <w:r>
-        <w:rPr>
-          <w:rFonts w:ascii="Verdana" w:hAnsi="Verdana"/>
-          <w:b/>
-          <w:sz w:val="48"/>
-        </w:rPr>
-        <w:t>LIGHT VERSION</w:t>
-      </w:r>
-      <w:r>
-        <w:rPr>
-          <w:rFonts w:ascii="Verdana" w:hAnsi="Verdana"/>
-          <w:b/>
-          <w:sz w:val="48"/>
-        </w:rPr>
-        <w:t xml:space="preserve"> (LEGACY)</w:t>
+        <w:t xml:space="preserve"> Voxel Game v 2</w:t>
+      </w:r>
+      <w:r>
+        <w:rPr>
+          <w:rFonts w:ascii="Verdana" w:hAnsi="Verdana"/>
+          <w:b/>
+          <w:sz w:val="48"/>
+        </w:rPr>
+        <w:t>2</w:t>
+      </w:r>
+      <w:r>
+        <w:rPr>
+          <w:rFonts w:ascii="Verdana" w:hAnsi="Verdana"/>
+          <w:b/>
+          <w:sz w:val="48"/>
+        </w:rPr>
+        <w:t xml:space="preserve"> (</w:t>
+      </w:r>
+      <w:r>
+        <w:rPr>
+          <w:rFonts w:ascii="Verdana" w:hAnsi="Verdana"/>
+          <w:b/>
+          <w:sz w:val="48"/>
+        </w:rPr>
+        <w:t>WARDEN</w:t>
+      </w:r>
+      <w:r>
+        <w:rPr>
+          <w:rFonts w:ascii="Verdana" w:hAnsi="Verdana"/>
+          <w:b/>
+          <w:sz w:val="48"/>
+        </w:rPr>
+        <w:t>)</w:t>
+      </w:r>
+    </w:p>
+    <w:p>
+      <w:pPr>
+        <w:pStyle w:val="NoSpacing"/>
+        <w:jc w:val="center"/>
+        <w:rPr>
+          <w:rFonts w:ascii="Verdana" w:hAnsi="Verdana"/>
+          <w:b/>
+          <w:sz w:val="48"/>
+        </w:rPr>
+      </w:pPr>
+      <w:r>
+        <w:rPr>
+          <w:rFonts w:ascii="Verdana" w:hAnsi="Verdana"/>
+          <w:b/>
+          <w:sz w:val="48"/>
+        </w:rPr>
+        <w:t>LIGHT VERSION (LEGACY)</w:t>
       </w:r>
     </w:p>
     <w:p>
@@ -177,6 +201,269 @@
           <w:b/>
           <w:sz w:val="48"/>
         </w:rPr>
+        <w:t>[</w:t>
+      </w:r>
+      <w:r>
+        <w:rPr>
+          <w:rFonts w:ascii="Verdana" w:hAnsi="Verdana"/>
+          <w:b/>
+          <w:sz w:val="48"/>
+        </w:rPr>
+        <w:t>WARDEN</w:t>
+      </w:r>
+      <w:r>
+        <w:rPr>
+          <w:rFonts w:ascii="Verdana" w:hAnsi="Verdana"/>
+          <w:b/>
+          <w:sz w:val="48"/>
+        </w:rPr>
+        <w:t>]</w:t>
+      </w:r>
+    </w:p>
+    <w:p>
+      <w:pPr>
+        <w:pStyle w:val="NoSpacing"/>
+        <w:rPr>
+          <w:rFonts w:ascii="Verdana" w:hAnsi="Verdana"/>
+          <w:b/>
+          <w:color w:val="00B050"/>
+          <w:sz w:val="48"/>
+        </w:rPr>
+      </w:pPr>
+      <w:r>
+        <w:rPr>
+          <w:rFonts w:ascii="Verdana" w:hAnsi="Verdana"/>
+          <w:b/>
+          <w:color w:val="00B050"/>
+          <w:sz w:val="48"/>
+        </w:rPr>
+        <w:t>FEATURES:</w:t>
+      </w:r>
+    </w:p>
+    <w:p>
+      <w:pPr>
+        <w:pStyle w:val="NoSpacing"/>
+        <w:numPr>
+          <w:ilvl w:val="0"/>
+          <w:numId w:val="22"/>
+        </w:numPr>
+        <w:rPr>
+          <w:rFonts w:ascii="Verdana" w:hAnsi="Verdana"/>
+          <w:sz w:val="32"/>
+          <w:szCs w:val="32"/>
+        </w:rPr>
+      </w:pPr>
+      <w:r>
+        <w:rPr>
+          <w:rFonts w:ascii="Verdana" w:hAnsi="Verdana"/>
+          <w:sz w:val="32"/>
+          <w:szCs w:val="32"/>
+        </w:rPr>
+        <w:t>More ambient tracks &amp; new track when level is randomly generated.</w:t>
+      </w:r>
+    </w:p>
+    <w:p>
+      <w:pPr>
+        <w:pStyle w:val="NoSpacing"/>
+        <w:numPr>
+          <w:ilvl w:val="0"/>
+          <w:numId w:val="22"/>
+        </w:numPr>
+        <w:rPr>
+          <w:rFonts w:ascii="Verdana" w:hAnsi="Verdana"/>
+          <w:sz w:val="32"/>
+          <w:szCs w:val="32"/>
+        </w:rPr>
+      </w:pPr>
+      <w:r>
+        <w:rPr>
+          <w:rFonts w:ascii="Verdana" w:hAnsi="Verdana"/>
+          <w:sz w:val="32"/>
+          <w:szCs w:val="32"/>
+        </w:rPr>
+        <w:t>Credits added to the menu.</w:t>
+      </w:r>
+    </w:p>
+    <w:p>
+      <w:pPr>
+        <w:pStyle w:val="NoSpacing"/>
+        <w:numPr>
+          <w:ilvl w:val="0"/>
+          <w:numId w:val="22"/>
+        </w:numPr>
+        <w:rPr>
+          <w:rFonts w:ascii="Verdana" w:hAnsi="Verdana"/>
+          <w:sz w:val="32"/>
+          <w:szCs w:val="32"/>
+        </w:rPr>
+      </w:pPr>
+      <w:r>
+        <w:rPr>
+          <w:rFonts w:ascii="Verdana" w:hAnsi="Verdana"/>
+          <w:sz w:val="32"/>
+          <w:szCs w:val="32"/>
+        </w:rPr>
+        <w:t>Auto-complete for commands.</w:t>
+      </w:r>
+    </w:p>
+    <w:p>
+      <w:pPr>
+        <w:pStyle w:val="NoSpacing"/>
+        <w:rPr>
+          <w:rFonts w:ascii="Verdana" w:hAnsi="Verdana"/>
+          <w:b/>
+          <w:color w:val="FFC000"/>
+          <w:sz w:val="48"/>
+        </w:rPr>
+      </w:pPr>
+    </w:p>
+    <w:p>
+      <w:pPr>
+        <w:pStyle w:val="NoSpacing"/>
+        <w:rPr>
+          <w:rFonts w:ascii="Verdana" w:hAnsi="Verdana"/>
+          <w:b/>
+          <w:color w:val="FFC000"/>
+          <w:sz w:val="48"/>
+        </w:rPr>
+      </w:pPr>
+      <w:r>
+        <w:rPr>
+          <w:rFonts w:ascii="Verdana" w:hAnsi="Verdana"/>
+          <w:b/>
+          <w:color w:val="FFC000"/>
+          <w:sz w:val="48"/>
+        </w:rPr>
+        <w:t>CHANGES:</w:t>
+      </w:r>
+    </w:p>
+    <w:p>
+      <w:pPr>
+        <w:pStyle w:val="NoSpacing"/>
+        <w:numPr>
+          <w:ilvl w:val="0"/>
+          <w:numId w:val="22"/>
+        </w:numPr>
+        <w:rPr>
+          <w:rFonts w:ascii="Verdana" w:hAnsi="Verdana"/>
+          <w:sz w:val="32"/>
+          <w:szCs w:val="32"/>
+        </w:rPr>
+      </w:pPr>
+      <w:r>
+        <w:rPr>
+          <w:rFonts w:ascii="Verdana" w:hAnsi="Verdana"/>
+          <w:sz w:val="32"/>
+          <w:szCs w:val="32"/>
+        </w:rPr>
+        <w:t>Chunks are determined by using another function.</w:t>
+      </w:r>
+    </w:p>
+    <w:p>
+      <w:pPr>
+        <w:pStyle w:val="NoSpacing"/>
+        <w:jc w:val="center"/>
+        <w:rPr>
+          <w:rFonts w:ascii="Verdana" w:hAnsi="Verdana"/>
+          <w:b/>
+          <w:sz w:val="48"/>
+        </w:rPr>
+      </w:pPr>
+    </w:p>
+    <w:p>
+      <w:pPr>
+        <w:pStyle w:val="NoSpacing"/>
+        <w:jc w:val="center"/>
+        <w:rPr>
+          <w:rFonts w:ascii="Verdana" w:hAnsi="Verdana"/>
+          <w:b/>
+          <w:sz w:val="48"/>
+        </w:rPr>
+      </w:pPr>
+    </w:p>
+    <w:p>
+      <w:pPr>
+        <w:pStyle w:val="NoSpacing"/>
+        <w:jc w:val="center"/>
+        <w:rPr>
+          <w:rFonts w:ascii="Verdana" w:hAnsi="Verdana"/>
+          <w:b/>
+          <w:sz w:val="48"/>
+        </w:rPr>
+      </w:pPr>
+    </w:p>
+    <w:p>
+      <w:pPr>
+        <w:pStyle w:val="NoSpacing"/>
+        <w:jc w:val="center"/>
+        <w:rPr>
+          <w:rFonts w:ascii="Verdana" w:hAnsi="Verdana"/>
+          <w:b/>
+          <w:sz w:val="48"/>
+        </w:rPr>
+      </w:pPr>
+    </w:p>
+    <w:p>
+      <w:pPr>
+        <w:pStyle w:val="NoSpacing"/>
+        <w:jc w:val="center"/>
+        <w:rPr>
+          <w:rFonts w:ascii="Verdana" w:hAnsi="Verdana"/>
+          <w:b/>
+          <w:sz w:val="48"/>
+        </w:rPr>
+      </w:pPr>
+    </w:p>
+    <w:p>
+      <w:pPr>
+        <w:pStyle w:val="NoSpacing"/>
+        <w:jc w:val="center"/>
+        <w:rPr>
+          <w:rFonts w:ascii="Verdana" w:hAnsi="Verdana"/>
+          <w:b/>
+          <w:sz w:val="48"/>
+        </w:rPr>
+      </w:pPr>
+    </w:p>
+    <w:p>
+      <w:pPr>
+        <w:pStyle w:val="NoSpacing"/>
+        <w:jc w:val="center"/>
+        <w:rPr>
+          <w:rFonts w:ascii="Verdana" w:hAnsi="Verdana"/>
+          <w:b/>
+          <w:sz w:val="48"/>
+        </w:rPr>
+      </w:pPr>
+    </w:p>
+    <w:p>
+      <w:pPr>
+        <w:pStyle w:val="NoSpacing"/>
+        <w:jc w:val="center"/>
+        <w:rPr>
+          <w:rFonts w:ascii="Verdana" w:hAnsi="Verdana"/>
+          <w:b/>
+          <w:sz w:val="48"/>
+        </w:rPr>
+      </w:pPr>
+    </w:p>
+    <w:p>
+      <w:pPr>
+        <w:pStyle w:val="NoSpacing"/>
+        <w:jc w:val="center"/>
+        <w:rPr>
+          <w:rFonts w:ascii="Verdana" w:hAnsi="Verdana"/>
+          <w:b/>
+          <w:sz w:val="48"/>
+        </w:rPr>
+      </w:pPr>
+      <w:r>
+        <w:rPr>
+          <w:rFonts w:ascii="Verdana" w:hAnsi="Verdana"/>
+          <w:b/>
+          <w:sz w:val="48"/>
+        </w:rPr>
+        <w:lastRenderedPageBreak/>
         <w:t>[VIVID]</w:t>
       </w:r>
     </w:p>
@@ -333,8 +620,6 @@
         </w:rPr>
         <w:t xml:space="preserve"> causing app to stop</w:t>
       </w:r>
-      <w:bookmarkStart w:id="0" w:name="_GoBack"/>
-      <w:bookmarkEnd w:id="0"/>
       <w:r>
         <w:rPr>
           <w:rFonts w:ascii="Verdana" w:hAnsi="Verdana"/>
@@ -455,6 +740,98 @@
         <w:pStyle w:val="NoSpacing"/>
         <w:jc w:val="center"/>
       </w:pPr>
+    </w:p>
+    <w:p>
+      <w:pPr>
+        <w:pStyle w:val="NoSpacing"/>
+        <w:jc w:val="center"/>
+      </w:pPr>
+    </w:p>
+    <w:p>
+      <w:pPr>
+        <w:pStyle w:val="NoSpacing"/>
+        <w:jc w:val="center"/>
+      </w:pPr>
+    </w:p>
+    <w:p>
+      <w:pPr>
+        <w:pStyle w:val="NoSpacing"/>
+        <w:jc w:val="center"/>
+      </w:pPr>
+    </w:p>
+    <w:p>
+      <w:pPr>
+        <w:pStyle w:val="NoSpacing"/>
+        <w:jc w:val="center"/>
+      </w:pPr>
+    </w:p>
+    <w:p>
+      <w:pPr>
+        <w:pStyle w:val="NoSpacing"/>
+        <w:jc w:val="center"/>
+      </w:pPr>
+    </w:p>
+    <w:p>
+      <w:pPr>
+        <w:pStyle w:val="NoSpacing"/>
+        <w:jc w:val="center"/>
+      </w:pPr>
+    </w:p>
+    <w:p>
+      <w:pPr>
+        <w:pStyle w:val="NoSpacing"/>
+        <w:jc w:val="center"/>
+      </w:pPr>
+    </w:p>
+    <w:p>
+      <w:pPr>
+        <w:pStyle w:val="NoSpacing"/>
+        <w:jc w:val="center"/>
+      </w:pPr>
+    </w:p>
+    <w:p>
+      <w:pPr>
+        <w:pStyle w:val="NoSpacing"/>
+        <w:jc w:val="center"/>
+      </w:pPr>
+    </w:p>
+    <w:p>
+      <w:pPr>
+        <w:pStyle w:val="NoSpacing"/>
+        <w:jc w:val="center"/>
+      </w:pPr>
+    </w:p>
+    <w:p>
+      <w:pPr>
+        <w:pStyle w:val="NoSpacing"/>
+        <w:jc w:val="center"/>
+      </w:pPr>
+    </w:p>
+    <w:p>
+      <w:pPr>
+        <w:pStyle w:val="NoSpacing"/>
+        <w:jc w:val="center"/>
+      </w:pPr>
+    </w:p>
+    <w:p>
+      <w:pPr>
+        <w:pStyle w:val="NoSpacing"/>
+        <w:jc w:val="center"/>
+      </w:pPr>
+    </w:p>
+    <w:p>
+      <w:pPr>
+        <w:pStyle w:val="NoSpacing"/>
+        <w:jc w:val="center"/>
+      </w:pPr>
+    </w:p>
+    <w:p>
+      <w:pPr>
+        <w:pStyle w:val="NoSpacing"/>
+        <w:jc w:val="center"/>
+      </w:pPr>
+      <w:bookmarkStart w:id="0" w:name="_GoBack"/>
+      <w:bookmarkEnd w:id="0"/>
     </w:p>
     <w:p>
       <w:pPr>
@@ -6158,15 +6535,6 @@
   </w:num>
   <w:num w:numId="27">
     <w:abstractNumId w:val="5"/>
-    <w:lvlOverride w:ilvl="0"/>
-    <w:lvlOverride w:ilvl="1"/>
-    <w:lvlOverride w:ilvl="2"/>
-    <w:lvlOverride w:ilvl="3"/>
-    <w:lvlOverride w:ilvl="4"/>
-    <w:lvlOverride w:ilvl="5"/>
-    <w:lvlOverride w:ilvl="6"/>
-    <w:lvlOverride w:ilvl="7"/>
-    <w:lvlOverride w:ilvl="8"/>
   </w:num>
 </w:numbering>
 </file>
@@ -6818,9 +7186,8 @@
     <w:panose1 w:val="020B0604030504040204"/>
     <w:charset w:val="00"/>
     <w:family w:val="swiss"/>
-    <w:notTrueType/>
     <w:pitch w:val="variable"/>
-    <w:sig w:usb0="00000003" w:usb1="00000000" w:usb2="00000000" w:usb3="00000000" w:csb0="00000001" w:csb1="00000000"/>
+    <w:sig w:usb0="E1002EFF" w:usb1="C000605B" w:usb2="00000029" w:usb3="00000000" w:csb0="000101FF" w:csb1="00000000"/>
   </w:font>
   <w:font w:name="Verdana">
     <w:panose1 w:val="020B0604030504040204"/>
@@ -6857,6 +7224,7 @@
     <w:rsid w:val="000107A2"/>
     <w:rsid w:val="000A4729"/>
     <w:rsid w:val="00316C21"/>
+    <w:rsid w:val="00323F9E"/>
     <w:rsid w:val="004E5E79"/>
     <w:rsid w:val="00501C6D"/>
     <w:rsid w:val="006F57AD"/>
@@ -7569,7 +7937,7 @@
 </file>
 
 <file path=customXml/itemProps1.xml><?xml version="1.0" encoding="utf-8"?>
-<ds:datastoreItem xmlns:ds="http://schemas.openxmlformats.org/officeDocument/2006/customXml" ds:itemID="{631A91F4-B60D-48FF-ACA6-FFCE4681CCC0}">
+<ds:datastoreItem xmlns:ds="http://schemas.openxmlformats.org/officeDocument/2006/customXml" ds:itemID="{C1112B85-B67E-448B-A10B-2946A94911A8}">
   <ds:schemaRefs>
     <ds:schemaRef ds:uri="http://schemas.openxmlformats.org/officeDocument/2006/bibliography"/>
   </ds:schemaRefs>

</xml_diff>

<commit_message>
FOR V23 XENON LIGHT U14! Updated changelog!
</commit_message>
<xml_diff>
--- a/changelog.docx
+++ b/changelog.docx
@@ -36,8 +36,10 @@
           <w:b/>
           <w:sz w:val="48"/>
         </w:rPr>
-        <w:t>2</w:t>
-      </w:r>
+        <w:t>3</w:t>
+      </w:r>
+      <w:bookmarkStart w:id="0" w:name="_GoBack"/>
+      <w:bookmarkEnd w:id="0"/>
       <w:r>
         <w:rPr>
           <w:rFonts w:ascii="Verdana" w:hAnsi="Verdana"/>
@@ -52,7 +54,7 @@
           <w:b/>
           <w:sz w:val="48"/>
         </w:rPr>
-        <w:t>WARDEN</w:t>
+        <w:t>XENON</w:t>
       </w:r>
       <w:r>
         <w:rPr>
@@ -201,6 +203,246 @@
           <w:b/>
           <w:sz w:val="48"/>
         </w:rPr>
+        <w:t>[XENON]</w:t>
+      </w:r>
+    </w:p>
+    <w:p>
+      <w:pPr>
+        <w:pStyle w:val="NoSpacing"/>
+        <w:rPr>
+          <w:rFonts w:ascii="Verdana" w:hAnsi="Verdana"/>
+          <w:b/>
+          <w:color w:val="FFC000"/>
+          <w:sz w:val="48"/>
+        </w:rPr>
+      </w:pPr>
+      <w:r>
+        <w:rPr>
+          <w:rFonts w:ascii="Verdana" w:hAnsi="Verdana"/>
+          <w:b/>
+          <w:color w:val="FFC000"/>
+          <w:sz w:val="48"/>
+        </w:rPr>
+        <w:t>CHANGES:</w:t>
+      </w:r>
+    </w:p>
+    <w:p>
+      <w:pPr>
+        <w:pStyle w:val="NoSpacing"/>
+        <w:numPr>
+          <w:ilvl w:val="0"/>
+          <w:numId w:val="28"/>
+        </w:numPr>
+        <w:rPr>
+          <w:rFonts w:ascii="Verdana" w:hAnsi="Verdana"/>
+          <w:sz w:val="32"/>
+          <w:szCs w:val="32"/>
+        </w:rPr>
+      </w:pPr>
+      <w:r>
+        <w:rPr>
+          <w:rFonts w:ascii="Verdana" w:hAnsi="Verdana"/>
+          <w:sz w:val="32"/>
+          <w:szCs w:val="32"/>
+        </w:rPr>
+        <w:t xml:space="preserve">Solid object collision and in the fluid water effect are improved – use approximation of surroundings around the player rather than looping through the many solid objects. Less fps </w:t>
+      </w:r>
+      <w:proofErr w:type="gramStart"/>
+      <w:r>
+        <w:rPr>
+          <w:rFonts w:ascii="Verdana" w:hAnsi="Verdana"/>
+          <w:sz w:val="32"/>
+          <w:szCs w:val="32"/>
+        </w:rPr>
+        <w:t>drop</w:t>
+      </w:r>
+      <w:proofErr w:type="gramEnd"/>
+      <w:r>
+        <w:rPr>
+          <w:rFonts w:ascii="Verdana" w:hAnsi="Verdana"/>
+          <w:sz w:val="32"/>
+          <w:szCs w:val="32"/>
+        </w:rPr>
+        <w:t xml:space="preserve"> when in motion.</w:t>
+      </w:r>
+    </w:p>
+    <w:p>
+      <w:pPr>
+        <w:pStyle w:val="NoSpacing"/>
+        <w:numPr>
+          <w:ilvl w:val="0"/>
+          <w:numId w:val="28"/>
+        </w:numPr>
+        <w:rPr>
+          <w:rFonts w:ascii="Verdana" w:hAnsi="Verdana"/>
+          <w:sz w:val="32"/>
+          <w:szCs w:val="32"/>
+        </w:rPr>
+      </w:pPr>
+      <w:r>
+        <w:rPr>
+          <w:rFonts w:ascii="Verdana" w:hAnsi="Verdana"/>
+          <w:sz w:val="32"/>
+          <w:szCs w:val="32"/>
+        </w:rPr>
+        <w:t>Rework on the fog – fog is everywhere existent and all the objects blend in.</w:t>
+      </w:r>
+    </w:p>
+    <w:p>
+      <w:pPr>
+        <w:pStyle w:val="NoSpacing"/>
+        <w:numPr>
+          <w:ilvl w:val="0"/>
+          <w:numId w:val="28"/>
+        </w:numPr>
+        <w:rPr>
+          <w:rFonts w:ascii="Verdana" w:hAnsi="Verdana"/>
+          <w:sz w:val="32"/>
+          <w:szCs w:val="32"/>
+        </w:rPr>
+      </w:pPr>
+      <w:r>
+        <w:rPr>
+          <w:rFonts w:ascii="Verdana" w:hAnsi="Verdana"/>
+          <w:sz w:val="32"/>
+          <w:szCs w:val="32"/>
+        </w:rPr>
+        <w:t>Random level generator rework – there is 4 type of preexisting levels for the same hardcoded seed. Simplex noise is being used.</w:t>
+      </w:r>
+    </w:p>
+    <w:p>
+      <w:pPr>
+        <w:pStyle w:val="NoSpacing"/>
+        <w:numPr>
+          <w:ilvl w:val="0"/>
+          <w:numId w:val="28"/>
+        </w:numPr>
+        <w:rPr>
+          <w:rFonts w:ascii="Verdana" w:hAnsi="Verdana"/>
+          <w:sz w:val="32"/>
+          <w:szCs w:val="32"/>
+        </w:rPr>
+      </w:pPr>
+      <w:r>
+        <w:rPr>
+          <w:rFonts w:ascii="Verdana" w:hAnsi="Verdana"/>
+          <w:sz w:val="32"/>
+          <w:szCs w:val="32"/>
+        </w:rPr>
+        <w:t xml:space="preserve">General improvement in multiple </w:t>
+      </w:r>
+      <w:proofErr w:type="gramStart"/>
+      <w:r>
+        <w:rPr>
+          <w:rFonts w:ascii="Verdana" w:hAnsi="Verdana"/>
+          <w:sz w:val="32"/>
+          <w:szCs w:val="32"/>
+        </w:rPr>
+        <w:t>object</w:t>
+      </w:r>
+      <w:proofErr w:type="gramEnd"/>
+      <w:r>
+        <w:rPr>
+          <w:rFonts w:ascii="Verdana" w:hAnsi="Verdana"/>
+          <w:sz w:val="32"/>
+          <w:szCs w:val="32"/>
+        </w:rPr>
+        <w:t xml:space="preserve"> rendering without instancing (for the text rendering and for the old way of block rendering).</w:t>
+      </w:r>
+    </w:p>
+    <w:p>
+      <w:pPr>
+        <w:pStyle w:val="NoSpacing"/>
+        <w:numPr>
+          <w:ilvl w:val="0"/>
+          <w:numId w:val="28"/>
+        </w:numPr>
+        <w:rPr>
+          <w:rFonts w:ascii="Verdana" w:hAnsi="Verdana"/>
+          <w:color w:val="7F7F7F" w:themeColor="text1" w:themeTint="80"/>
+          <w:sz w:val="32"/>
+          <w:szCs w:val="32"/>
+        </w:rPr>
+      </w:pPr>
+      <w:r>
+        <w:rPr>
+          <w:rFonts w:ascii="Verdana" w:hAnsi="Verdana"/>
+          <w:color w:val="7F7F7F" w:themeColor="text1" w:themeTint="80"/>
+          <w:sz w:val="32"/>
+          <w:szCs w:val="32"/>
+        </w:rPr>
+        <w:t>Water effects (non-light, regular version only) are more realistic at low cost to performance (framerate).</w:t>
+      </w:r>
+    </w:p>
+    <w:p>
+      <w:pPr>
+        <w:pStyle w:val="NoSpacing"/>
+        <w:jc w:val="center"/>
+        <w:rPr>
+          <w:rFonts w:ascii="Verdana" w:hAnsi="Verdana"/>
+          <w:b/>
+          <w:sz w:val="48"/>
+        </w:rPr>
+      </w:pPr>
+      <w:r>
+        <w:rPr>
+          <w:rFonts w:ascii="Verdana" w:hAnsi="Verdana"/>
+          <w:b/>
+          <w:sz w:val="48"/>
+        </w:rPr>
+        <w:t xml:space="preserve"> </w:t>
+      </w:r>
+    </w:p>
+    <w:p>
+      <w:pPr>
+        <w:pStyle w:val="NoSpacing"/>
+        <w:jc w:val="center"/>
+        <w:rPr>
+          <w:rFonts w:ascii="Verdana" w:hAnsi="Verdana"/>
+          <w:b/>
+          <w:sz w:val="48"/>
+        </w:rPr>
+      </w:pPr>
+    </w:p>
+    <w:p>
+      <w:pPr>
+        <w:pStyle w:val="NoSpacing"/>
+        <w:jc w:val="center"/>
+        <w:rPr>
+          <w:rFonts w:ascii="Verdana" w:hAnsi="Verdana"/>
+          <w:b/>
+          <w:sz w:val="48"/>
+        </w:rPr>
+      </w:pPr>
+    </w:p>
+    <w:p>
+      <w:pPr>
+        <w:pStyle w:val="NoSpacing"/>
+        <w:jc w:val="center"/>
+        <w:rPr>
+          <w:rFonts w:ascii="Verdana" w:hAnsi="Verdana"/>
+          <w:b/>
+          <w:sz w:val="48"/>
+        </w:rPr>
+      </w:pPr>
+    </w:p>
+    <w:p>
+      <w:pPr>
+        <w:pStyle w:val="NoSpacing"/>
+        <w:jc w:val="center"/>
+        <w:rPr>
+          <w:rFonts w:ascii="Verdana" w:hAnsi="Verdana"/>
+          <w:b/>
+          <w:sz w:val="48"/>
+        </w:rPr>
+      </w:pPr>
+      <w:r>
+        <w:rPr>
+          <w:rFonts w:ascii="Verdana" w:hAnsi="Verdana"/>
+          <w:b/>
+          <w:sz w:val="48"/>
+        </w:rPr>
+        <w:lastRenderedPageBreak/>
         <w:t>[</w:t>
       </w:r>
       <w:r>
@@ -463,7 +705,6 @@
           <w:b/>
           <w:sz w:val="48"/>
         </w:rPr>
-        <w:lastRenderedPageBreak/>
         <w:t>[VIVID]</w:t>
       </w:r>
     </w:p>
@@ -648,6 +889,7 @@
           <w:sz w:val="32"/>
           <w:szCs w:val="32"/>
         </w:rPr>
+        <w:lastRenderedPageBreak/>
         <w:t>Small performance gain.</w:t>
       </w:r>
     </w:p>
@@ -830,32 +1072,29 @@
         <w:pStyle w:val="NoSpacing"/>
         <w:jc w:val="center"/>
       </w:pPr>
-      <w:bookmarkStart w:id="0" w:name="_GoBack"/>
-      <w:bookmarkEnd w:id="0"/>
-    </w:p>
-    <w:p>
-      <w:pPr>
-        <w:pStyle w:val="NoSpacing"/>
-        <w:jc w:val="center"/>
-      </w:pPr>
-    </w:p>
-    <w:p>
-      <w:pPr>
-        <w:pStyle w:val="NoSpacing"/>
-        <w:jc w:val="center"/>
-        <w:rPr>
-          <w:rFonts w:ascii="Verdana" w:hAnsi="Verdana"/>
-          <w:b/>
-          <w:sz w:val="48"/>
-        </w:rPr>
-      </w:pPr>
-      <w:r>
-        <w:rPr>
-          <w:rFonts w:ascii="Verdana" w:hAnsi="Verdana"/>
-          <w:b/>
-          <w:sz w:val="48"/>
-        </w:rPr>
-        <w:lastRenderedPageBreak/>
+    </w:p>
+    <w:p>
+      <w:pPr>
+        <w:pStyle w:val="NoSpacing"/>
+        <w:jc w:val="center"/>
+      </w:pPr>
+    </w:p>
+    <w:p>
+      <w:pPr>
+        <w:pStyle w:val="NoSpacing"/>
+        <w:jc w:val="center"/>
+        <w:rPr>
+          <w:rFonts w:ascii="Verdana" w:hAnsi="Verdana"/>
+          <w:b/>
+          <w:sz w:val="48"/>
+        </w:rPr>
+      </w:pPr>
+      <w:r>
+        <w:rPr>
+          <w:rFonts w:ascii="Verdana" w:hAnsi="Verdana"/>
+          <w:b/>
+          <w:sz w:val="48"/>
+        </w:rPr>
         <w:t>[</w:t>
       </w:r>
       <w:r>
@@ -1093,6 +1332,7 @@
           <w:b/>
           <w:sz w:val="48"/>
         </w:rPr>
+        <w:lastRenderedPageBreak/>
         <w:t>*Notice this is bug/issue fix release.</w:t>
       </w:r>
     </w:p>
@@ -1274,7 +1514,6 @@
           <w:b/>
           <w:sz w:val="48"/>
         </w:rPr>
-        <w:lastRenderedPageBreak/>
         <w:t>[TITANIUM]</w:t>
       </w:r>
     </w:p>
@@ -1444,6 +1683,7 @@
           <w:rFonts w:ascii="Verdana" w:hAnsi="Verdana"/>
           <w:sz w:val="32"/>
         </w:rPr>
+        <w:lastRenderedPageBreak/>
         <w:t>Program consumes less memory in general.</w:t>
       </w:r>
     </w:p>
@@ -1644,7 +1884,6 @@
           <w:b/>
           <w:sz w:val="48"/>
         </w:rPr>
-        <w:lastRenderedPageBreak/>
         <w:t>[</w:t>
       </w:r>
       <w:r>
@@ -1812,6 +2051,7 @@
           <w:sz w:val="32"/>
           <w:szCs w:val="32"/>
         </w:rPr>
+        <w:lastRenderedPageBreak/>
         <w:t>Selected fluid block has enabled all faces on selection.</w:t>
       </w:r>
     </w:p>
@@ -2039,7 +2279,6 @@
           <w:b/>
           <w:sz w:val="48"/>
         </w:rPr>
-        <w:lastRenderedPageBreak/>
         <w:t>[</w:t>
       </w:r>
       <w:r>
@@ -2370,7 +2609,6 @@
           <w:b/>
           <w:sz w:val="48"/>
         </w:rPr>
-        <w:lastRenderedPageBreak/>
         <w:t>[</w:t>
       </w:r>
       <w:r>
@@ -2701,7 +2939,6 @@
           <w:b/>
           <w:sz w:val="48"/>
         </w:rPr>
-        <w:lastRenderedPageBreak/>
         <w:t>[OXYGEN]</w:t>
       </w:r>
     </w:p>
@@ -2877,6 +3114,7 @@
           <w:color w:val="FFC000"/>
           <w:sz w:val="48"/>
         </w:rPr>
+        <w:lastRenderedPageBreak/>
         <w:t>CHANGES:</w:t>
       </w:r>
     </w:p>
@@ -3080,7 +3318,6 @@
           <w:b/>
           <w:sz w:val="48"/>
         </w:rPr>
-        <w:lastRenderedPageBreak/>
         <w:t>[</w:t>
       </w:r>
       <w:r>
@@ -6535,6 +6772,18 @@
   </w:num>
   <w:num w:numId="27">
     <w:abstractNumId w:val="5"/>
+  </w:num>
+  <w:num w:numId="28">
+    <w:abstractNumId w:val="5"/>
+    <w:lvlOverride w:ilvl="0"/>
+    <w:lvlOverride w:ilvl="1"/>
+    <w:lvlOverride w:ilvl="2"/>
+    <w:lvlOverride w:ilvl="3"/>
+    <w:lvlOverride w:ilvl="4"/>
+    <w:lvlOverride w:ilvl="5"/>
+    <w:lvlOverride w:ilvl="6"/>
+    <w:lvlOverride w:ilvl="7"/>
+    <w:lvlOverride w:ilvl="8"/>
   </w:num>
 </w:numbering>
 </file>
@@ -7186,8 +7435,9 @@
     <w:panose1 w:val="020B0604030504040204"/>
     <w:charset w:val="00"/>
     <w:family w:val="swiss"/>
+    <w:notTrueType/>
     <w:pitch w:val="variable"/>
-    <w:sig w:usb0="E1002EFF" w:usb1="C000605B" w:usb2="00000029" w:usb3="00000000" w:csb0="000101FF" w:csb1="00000000"/>
+    <w:sig w:usb0="00000003" w:usb1="00000000" w:usb2="00000000" w:usb3="00000000" w:csb0="00000001" w:csb1="00000000"/>
   </w:font>
   <w:font w:name="Verdana">
     <w:panose1 w:val="020B0604030504040204"/>
@@ -7228,6 +7478,7 @@
     <w:rsid w:val="004E5E79"/>
     <w:rsid w:val="00501C6D"/>
     <w:rsid w:val="006F57AD"/>
+    <w:rsid w:val="00921921"/>
     <w:rsid w:val="00BF0FA8"/>
     <w:rsid w:val="00E13493"/>
     <w:rsid w:val="00FA03C5"/>
@@ -7937,7 +8188,7 @@
 </file>
 
 <file path=customXml/itemProps1.xml><?xml version="1.0" encoding="utf-8"?>
-<ds:datastoreItem xmlns:ds="http://schemas.openxmlformats.org/officeDocument/2006/customXml" ds:itemID="{C1112B85-B67E-448B-A10B-2946A94911A8}">
+<ds:datastoreItem xmlns:ds="http://schemas.openxmlformats.org/officeDocument/2006/customXml" ds:itemID="{DFDD75EC-2665-400C-8DF0-D45B6BA0542C}">
   <ds:schemaRefs>
     <ds:schemaRef ds:uri="http://schemas.openxmlformats.org/officeDocument/2006/bibliography"/>
   </ds:schemaRefs>

</xml_diff>

<commit_message>
FOR V24 YEOMEN LIGHT U07! Put RW Locks in GameObj. Updated changelog!
</commit_message>
<xml_diff>
--- a/changelog.docx
+++ b/changelog.docx
@@ -36,26 +36,26 @@
           <w:b/>
           <w:sz w:val="48"/>
         </w:rPr>
-        <w:t>3</w:t>
+        <w:t>4</w:t>
+      </w:r>
+      <w:r>
+        <w:rPr>
+          <w:rFonts w:ascii="Verdana" w:hAnsi="Verdana"/>
+          <w:b/>
+          <w:sz w:val="48"/>
+        </w:rPr>
+        <w:t xml:space="preserve"> (</w:t>
+      </w:r>
+      <w:r>
+        <w:rPr>
+          <w:rFonts w:ascii="Verdana" w:hAnsi="Verdana"/>
+          <w:b/>
+          <w:sz w:val="48"/>
+        </w:rPr>
+        <w:t>YEOMEN</w:t>
       </w:r>
       <w:bookmarkStart w:id="0" w:name="_GoBack"/>
       <w:bookmarkEnd w:id="0"/>
-      <w:r>
-        <w:rPr>
-          <w:rFonts w:ascii="Verdana" w:hAnsi="Verdana"/>
-          <w:b/>
-          <w:sz w:val="48"/>
-        </w:rPr>
-        <w:t xml:space="preserve"> (</w:t>
-      </w:r>
-      <w:r>
-        <w:rPr>
-          <w:rFonts w:ascii="Verdana" w:hAnsi="Verdana"/>
-          <w:b/>
-          <w:sz w:val="48"/>
-        </w:rPr>
-        <w:t>XENON</w:t>
-      </w:r>
       <w:r>
         <w:rPr>
           <w:rFonts w:ascii="Verdana" w:hAnsi="Verdana"/>
@@ -203,6 +203,335 @@
           <w:b/>
           <w:sz w:val="48"/>
         </w:rPr>
+        <w:t>[YEOMEN]</w:t>
+      </w:r>
+    </w:p>
+    <w:p>
+      <w:pPr>
+        <w:pStyle w:val="NoSpacing"/>
+        <w:rPr>
+          <w:rFonts w:ascii="Verdana" w:hAnsi="Verdana"/>
+          <w:b/>
+          <w:color w:val="00B050"/>
+          <w:sz w:val="48"/>
+        </w:rPr>
+      </w:pPr>
+      <w:r>
+        <w:rPr>
+          <w:rFonts w:ascii="Verdana" w:hAnsi="Verdana"/>
+          <w:b/>
+          <w:color w:val="00B050"/>
+          <w:sz w:val="48"/>
+        </w:rPr>
+        <w:t>FEATURES:</w:t>
+      </w:r>
+    </w:p>
+    <w:p>
+      <w:pPr>
+        <w:pStyle w:val="NoSpacing"/>
+        <w:numPr>
+          <w:ilvl w:val="0"/>
+          <w:numId w:val="29"/>
+        </w:numPr>
+        <w:rPr>
+          <w:rFonts w:ascii="Verdana" w:hAnsi="Verdana"/>
+          <w:sz w:val="32"/>
+          <w:szCs w:val="32"/>
+        </w:rPr>
+      </w:pPr>
+      <w:r>
+        <w:rPr>
+          <w:rFonts w:ascii="Verdana" w:hAnsi="Verdana"/>
+          <w:sz w:val="32"/>
+          <w:szCs w:val="32"/>
+        </w:rPr>
+        <w:t>Texture atlases implemented with aim to consume less video card memory and improve performance.</w:t>
+      </w:r>
+    </w:p>
+    <w:p>
+      <w:pPr>
+        <w:pStyle w:val="NoSpacing"/>
+        <w:numPr>
+          <w:ilvl w:val="0"/>
+          <w:numId w:val="29"/>
+        </w:numPr>
+        <w:rPr>
+          <w:rFonts w:ascii="Verdana" w:hAnsi="Verdana"/>
+          <w:sz w:val="32"/>
+          <w:szCs w:val="32"/>
+        </w:rPr>
+      </w:pPr>
+      <w:r>
+        <w:rPr>
+          <w:rFonts w:ascii="Verdana" w:hAnsi="Verdana"/>
+          <w:sz w:val="32"/>
+          <w:szCs w:val="32"/>
+        </w:rPr>
+        <w:t>Get feature for console commands. Writing command without arguments gets its value.</w:t>
+      </w:r>
+    </w:p>
+    <w:p>
+      <w:pPr>
+        <w:pStyle w:val="NoSpacing"/>
+        <w:numPr>
+          <w:ilvl w:val="0"/>
+          <w:numId w:val="29"/>
+        </w:numPr>
+        <w:rPr>
+          <w:rFonts w:ascii="Verdana" w:hAnsi="Verdana"/>
+          <w:sz w:val="32"/>
+          <w:szCs w:val="32"/>
+        </w:rPr>
+      </w:pPr>
+      <w:r>
+        <w:rPr>
+          <w:rFonts w:ascii="Verdana" w:hAnsi="Verdana"/>
+          <w:sz w:val="32"/>
+          <w:szCs w:val="32"/>
+        </w:rPr>
+        <w:t>Texture size can be changed from the .</w:t>
+      </w:r>
+      <w:proofErr w:type="spellStart"/>
+      <w:r>
+        <w:rPr>
+          <w:rFonts w:ascii="Verdana" w:hAnsi="Verdana"/>
+          <w:sz w:val="32"/>
+          <w:szCs w:val="32"/>
+        </w:rPr>
+        <w:t>ini</w:t>
+      </w:r>
+      <w:proofErr w:type="spellEnd"/>
+      <w:r>
+        <w:rPr>
+          <w:rFonts w:ascii="Verdana" w:hAnsi="Verdana"/>
+          <w:sz w:val="32"/>
+          <w:szCs w:val="32"/>
+        </w:rPr>
+        <w:t>. (Default 512, max is 4096).</w:t>
+      </w:r>
+    </w:p>
+    <w:p>
+      <w:pPr>
+        <w:pStyle w:val="NoSpacing"/>
+        <w:numPr>
+          <w:ilvl w:val="0"/>
+          <w:numId w:val="29"/>
+        </w:numPr>
+        <w:rPr>
+          <w:rFonts w:ascii="Verdana" w:hAnsi="Verdana"/>
+          <w:color w:val="7F7F7F" w:themeColor="text1" w:themeTint="80"/>
+          <w:sz w:val="32"/>
+          <w:szCs w:val="32"/>
+        </w:rPr>
+      </w:pPr>
+      <w:r>
+        <w:rPr>
+          <w:rFonts w:ascii="Verdana" w:hAnsi="Verdana"/>
+          <w:color w:val="7F7F7F" w:themeColor="text1" w:themeTint="80"/>
+          <w:sz w:val="32"/>
+          <w:szCs w:val="32"/>
+        </w:rPr>
+        <w:t>Dynamic size can be changed from the .</w:t>
+      </w:r>
+      <w:proofErr w:type="spellStart"/>
+      <w:r>
+        <w:rPr>
+          <w:rFonts w:ascii="Verdana" w:hAnsi="Verdana"/>
+          <w:color w:val="7F7F7F" w:themeColor="text1" w:themeTint="80"/>
+          <w:sz w:val="32"/>
+          <w:szCs w:val="32"/>
+        </w:rPr>
+        <w:t>ini</w:t>
+      </w:r>
+      <w:proofErr w:type="spellEnd"/>
+      <w:r>
+        <w:rPr>
+          <w:rFonts w:ascii="Verdana" w:hAnsi="Verdana"/>
+          <w:color w:val="7F7F7F" w:themeColor="text1" w:themeTint="80"/>
+          <w:sz w:val="32"/>
+          <w:szCs w:val="32"/>
+        </w:rPr>
+        <w:t xml:space="preserve"> (Default for blocks 250, for text 25, available only in regular version). [HellBlade64]</w:t>
+      </w:r>
+    </w:p>
+    <w:p>
+      <w:pPr>
+        <w:pStyle w:val="NoSpacing"/>
+        <w:rPr>
+          <w:rFonts w:ascii="Verdana" w:hAnsi="Verdana"/>
+          <w:b/>
+          <w:color w:val="FFC000"/>
+          <w:sz w:val="48"/>
+        </w:rPr>
+      </w:pPr>
+    </w:p>
+    <w:p>
+      <w:pPr>
+        <w:pStyle w:val="NoSpacing"/>
+        <w:rPr>
+          <w:rFonts w:ascii="Verdana" w:hAnsi="Verdana"/>
+          <w:b/>
+          <w:color w:val="FFC000"/>
+          <w:sz w:val="48"/>
+        </w:rPr>
+      </w:pPr>
+      <w:r>
+        <w:rPr>
+          <w:rFonts w:ascii="Verdana" w:hAnsi="Verdana"/>
+          <w:b/>
+          <w:color w:val="FFC000"/>
+          <w:sz w:val="48"/>
+        </w:rPr>
+        <w:t>CHANGES:</w:t>
+      </w:r>
+    </w:p>
+    <w:p>
+      <w:pPr>
+        <w:pStyle w:val="NoSpacing"/>
+        <w:numPr>
+          <w:ilvl w:val="0"/>
+          <w:numId w:val="29"/>
+        </w:numPr>
+        <w:rPr>
+          <w:rFonts w:ascii="Verdana" w:hAnsi="Verdana"/>
+          <w:sz w:val="32"/>
+          <w:szCs w:val="32"/>
+        </w:rPr>
+      </w:pPr>
+      <w:r>
+        <w:rPr>
+          <w:rFonts w:ascii="Verdana" w:hAnsi="Verdana"/>
+          <w:sz w:val="32"/>
+          <w:szCs w:val="32"/>
+        </w:rPr>
+        <w:t>Font reworked and changed.</w:t>
+      </w:r>
+    </w:p>
+    <w:p>
+      <w:pPr>
+        <w:pStyle w:val="NoSpacing"/>
+        <w:numPr>
+          <w:ilvl w:val="0"/>
+          <w:numId w:val="29"/>
+        </w:numPr>
+        <w:rPr>
+          <w:rFonts w:ascii="Verdana" w:hAnsi="Verdana"/>
+          <w:sz w:val="32"/>
+          <w:szCs w:val="32"/>
+        </w:rPr>
+      </w:pPr>
+      <w:proofErr w:type="spellStart"/>
+      <w:r>
+        <w:rPr>
+          <w:rFonts w:ascii="Verdana" w:hAnsi="Verdana"/>
+          <w:sz w:val="32"/>
+          <w:szCs w:val="32"/>
+        </w:rPr>
+        <w:t>Hashcode</w:t>
+      </w:r>
+      <w:proofErr w:type="spellEnd"/>
+      <w:r>
+        <w:rPr>
+          <w:rFonts w:ascii="Verdana" w:hAnsi="Verdana"/>
+          <w:sz w:val="32"/>
+          <w:szCs w:val="32"/>
+        </w:rPr>
+        <w:t xml:space="preserve"> reworked so lesser invisible blocks colliding bug [</w:t>
+      </w:r>
+      <w:proofErr w:type="spellStart"/>
+      <w:r>
+        <w:rPr>
+          <w:rFonts w:ascii="Verdana" w:hAnsi="Verdana"/>
+          <w:sz w:val="32"/>
+          <w:szCs w:val="32"/>
+        </w:rPr>
+        <w:t>JSomnia</w:t>
+      </w:r>
+      <w:proofErr w:type="spellEnd"/>
+      <w:r>
+        <w:rPr>
+          <w:rFonts w:ascii="Verdana" w:hAnsi="Verdana"/>
+          <w:sz w:val="32"/>
+          <w:szCs w:val="32"/>
+        </w:rPr>
+        <w:t>]</w:t>
+      </w:r>
+    </w:p>
+    <w:p>
+      <w:pPr>
+        <w:pStyle w:val="NoSpacing"/>
+        <w:rPr>
+          <w:rFonts w:ascii="Verdana" w:hAnsi="Verdana"/>
+          <w:sz w:val="32"/>
+          <w:szCs w:val="32"/>
+        </w:rPr>
+      </w:pPr>
+    </w:p>
+    <w:p>
+      <w:pPr>
+        <w:pStyle w:val="NoSpacing"/>
+        <w:rPr>
+          <w:rFonts w:ascii="Verdana" w:hAnsi="Verdana"/>
+          <w:sz w:val="32"/>
+          <w:szCs w:val="32"/>
+        </w:rPr>
+      </w:pPr>
+    </w:p>
+    <w:p>
+      <w:pPr>
+        <w:pStyle w:val="NoSpacing"/>
+        <w:rPr>
+          <w:rFonts w:ascii="Verdana" w:hAnsi="Verdana"/>
+          <w:sz w:val="32"/>
+          <w:szCs w:val="32"/>
+        </w:rPr>
+      </w:pPr>
+    </w:p>
+    <w:p>
+      <w:pPr>
+        <w:pStyle w:val="NoSpacing"/>
+        <w:rPr>
+          <w:rFonts w:ascii="Verdana" w:hAnsi="Verdana"/>
+          <w:sz w:val="32"/>
+          <w:szCs w:val="32"/>
+        </w:rPr>
+      </w:pPr>
+    </w:p>
+    <w:p>
+      <w:pPr>
+        <w:pStyle w:val="NoSpacing"/>
+        <w:rPr>
+          <w:rFonts w:ascii="Verdana" w:hAnsi="Verdana"/>
+          <w:sz w:val="32"/>
+          <w:szCs w:val="32"/>
+        </w:rPr>
+      </w:pPr>
+    </w:p>
+    <w:p>
+      <w:pPr>
+        <w:pStyle w:val="NoSpacing"/>
+        <w:jc w:val="center"/>
+        <w:rPr>
+          <w:rFonts w:ascii="Verdana" w:hAnsi="Verdana"/>
+          <w:b/>
+          <w:sz w:val="48"/>
+        </w:rPr>
+      </w:pPr>
+      <w:r>
+        <w:rPr>
+          <w:rFonts w:ascii="Verdana" w:hAnsi="Verdana"/>
+          <w:b/>
+          <w:sz w:val="48"/>
+        </w:rPr>
+        <w:lastRenderedPageBreak/>
+        <w:t xml:space="preserve"> </w:t>
+      </w:r>
+      <w:r>
+        <w:rPr>
+          <w:rFonts w:ascii="Verdana" w:hAnsi="Verdana"/>
+          <w:b/>
+          <w:sz w:val="48"/>
+        </w:rPr>
         <w:t>[XENON]</w:t>
       </w:r>
     </w:p>
@@ -442,7 +771,6 @@
           <w:b/>
           <w:sz w:val="48"/>
         </w:rPr>
-        <w:lastRenderedPageBreak/>
         <w:t>[</w:t>
       </w:r>
       <w:r>
@@ -889,7 +1217,6 @@
           <w:sz w:val="32"/>
           <w:szCs w:val="32"/>
         </w:rPr>
-        <w:lastRenderedPageBreak/>
         <w:t>Small performance gain.</w:t>
       </w:r>
     </w:p>
@@ -1332,7 +1659,6 @@
           <w:b/>
           <w:sz w:val="48"/>
         </w:rPr>
-        <w:lastRenderedPageBreak/>
         <w:t>*Notice this is bug/issue fix release.</w:t>
       </w:r>
     </w:p>
@@ -1683,7 +2009,6 @@
           <w:rFonts w:ascii="Verdana" w:hAnsi="Verdana"/>
           <w:sz w:val="32"/>
         </w:rPr>
-        <w:lastRenderedPageBreak/>
         <w:t>Program consumes less memory in general.</w:t>
       </w:r>
     </w:p>
@@ -2051,7 +2376,6 @@
           <w:sz w:val="32"/>
           <w:szCs w:val="32"/>
         </w:rPr>
-        <w:lastRenderedPageBreak/>
         <w:t>Selected fluid block has enabled all faces on selection.</w:t>
       </w:r>
     </w:p>
@@ -3114,7 +3438,6 @@
           <w:color w:val="FFC000"/>
           <w:sz w:val="48"/>
         </w:rPr>
-        <w:lastRenderedPageBreak/>
         <w:t>CHANGES:</w:t>
       </w:r>
     </w:p>
@@ -6774,6 +7097,9 @@
     <w:abstractNumId w:val="5"/>
   </w:num>
   <w:num w:numId="28">
+    <w:abstractNumId w:val="5"/>
+  </w:num>
+  <w:num w:numId="29">
     <w:abstractNumId w:val="5"/>
     <w:lvlOverride w:ilvl="0"/>
     <w:lvlOverride w:ilvl="1"/>
@@ -7473,6 +7799,7 @@
     <w:rsid w:val="00003E5D"/>
     <w:rsid w:val="000107A2"/>
     <w:rsid w:val="000A4729"/>
+    <w:rsid w:val="002C74A2"/>
     <w:rsid w:val="00316C21"/>
     <w:rsid w:val="00323F9E"/>
     <w:rsid w:val="004E5E79"/>
@@ -8188,7 +8515,7 @@
 </file>
 
 <file path=customXml/itemProps1.xml><?xml version="1.0" encoding="utf-8"?>
-<ds:datastoreItem xmlns:ds="http://schemas.openxmlformats.org/officeDocument/2006/customXml" ds:itemID="{DFDD75EC-2665-400C-8DF0-D45B6BA0542C}">
+<ds:datastoreItem xmlns:ds="http://schemas.openxmlformats.org/officeDocument/2006/customXml" ds:itemID="{96D7D22B-342F-4BC1-BDBF-B4FCCEEB1D44}">
   <ds:schemaRefs>
     <ds:schemaRef ds:uri="http://schemas.openxmlformats.org/officeDocument/2006/bibliography"/>
   </ds:schemaRefs>

</xml_diff>

<commit_message>
Multiple Light Sources implemented! For v24 YEOMEN_LIGHT!
</commit_message>
<xml_diff>
--- a/changelog.docx
+++ b/changelog.docx
@@ -1,6 +1,6 @@
 
 <file path=word/document.xml><?xml version="1.0" encoding="utf-8"?>
-<w:document xmlns:wpc="http://schemas.microsoft.com/office/word/2010/wordprocessingCanvas" xmlns:mc="http://schemas.openxmlformats.org/markup-compatibility/2006" xmlns:o="urn:schemas-microsoft-com:office:office" xmlns:r="http://schemas.openxmlformats.org/officeDocument/2006/relationships" xmlns:m="http://schemas.openxmlformats.org/officeDocument/2006/math" xmlns:v="urn:schemas-microsoft-com:vml" xmlns:wp14="http://schemas.microsoft.com/office/word/2010/wordprocessingDrawing" xmlns:wp="http://schemas.openxmlformats.org/drawingml/2006/wordprocessingDrawing" xmlns:w10="urn:schemas-microsoft-com:office:word" xmlns:w="http://schemas.openxmlformats.org/wordprocessingml/2006/main" xmlns:w14="http://schemas.microsoft.com/office/word/2010/wordml" xmlns:wpg="http://schemas.microsoft.com/office/word/2010/wordprocessingGroup" xmlns:wpi="http://schemas.microsoft.com/office/word/2010/wordprocessingInk" xmlns:wne="http://schemas.microsoft.com/office/word/2006/wordml" xmlns:wps="http://schemas.microsoft.com/office/word/2010/wordprocessingShape" mc:Ignorable="w14 wp14">
+<w:document xmlns:wpc="http://schemas.microsoft.com/office/word/2010/wordprocessingCanvas" xmlns:cx="http://schemas.microsoft.com/office/drawing/2014/chartex" xmlns:cx1="http://schemas.microsoft.com/office/drawing/2015/9/8/chartex" xmlns:cx2="http://schemas.microsoft.com/office/drawing/2015/10/21/chartex" xmlns:cx3="http://schemas.microsoft.com/office/drawing/2016/5/9/chartex" xmlns:cx4="http://schemas.microsoft.com/office/drawing/2016/5/10/chartex" xmlns:cx5="http://schemas.microsoft.com/office/drawing/2016/5/11/chartex" xmlns:cx6="http://schemas.microsoft.com/office/drawing/2016/5/12/chartex" xmlns:cx7="http://schemas.microsoft.com/office/drawing/2016/5/13/chartex" xmlns:cx8="http://schemas.microsoft.com/office/drawing/2016/5/14/chartex" xmlns:mc="http://schemas.openxmlformats.org/markup-compatibility/2006" xmlns:aink="http://schemas.microsoft.com/office/drawing/2016/ink" xmlns:am3d="http://schemas.microsoft.com/office/drawing/2017/model3d" xmlns:o="urn:schemas-microsoft-com:office:office" xmlns:r="http://schemas.openxmlformats.org/officeDocument/2006/relationships" xmlns:m="http://schemas.openxmlformats.org/officeDocument/2006/math" xmlns:v="urn:schemas-microsoft-com:vml" xmlns:wp14="http://schemas.microsoft.com/office/word/2010/wordprocessingDrawing" xmlns:wp="http://schemas.openxmlformats.org/drawingml/2006/wordprocessingDrawing" xmlns:w10="urn:schemas-microsoft-com:office:word" xmlns:w="http://schemas.openxmlformats.org/wordprocessingml/2006/main" xmlns:w14="http://schemas.microsoft.com/office/word/2010/wordml" xmlns:w15="http://schemas.microsoft.com/office/word/2012/wordml" xmlns:w16cex="http://schemas.microsoft.com/office/word/2018/wordml/cex" xmlns:w16cid="http://schemas.microsoft.com/office/word/2016/wordml/cid" xmlns:w16="http://schemas.microsoft.com/office/word/2018/wordml" xmlns:w16sdtdh="http://schemas.microsoft.com/office/word/2020/wordml/sdtdatahash" xmlns:w16se="http://schemas.microsoft.com/office/word/2015/wordml/symex" xmlns:wpg="http://schemas.microsoft.com/office/word/2010/wordprocessingGroup" xmlns:wpi="http://schemas.microsoft.com/office/word/2010/wordprocessingInk" xmlns:wne="http://schemas.microsoft.com/office/word/2006/wordml" xmlns:wps="http://schemas.microsoft.com/office/word/2010/wordprocessingShape" mc:Ignorable="w14 w15 w16se w16cid w16 w16cex w16sdtdh wp14">
   <w:body>
     <w:p>
       <w:pPr>
@@ -12,23 +12,13 @@
           <w:sz w:val="48"/>
         </w:rPr>
       </w:pPr>
-      <w:proofErr w:type="spellStart"/>
-      <w:r>
-        <w:rPr>
-          <w:rFonts w:ascii="Verdana" w:hAnsi="Verdana"/>
-          <w:b/>
-          <w:sz w:val="48"/>
-        </w:rPr>
-        <w:t>Ermac</w:t>
-      </w:r>
-      <w:proofErr w:type="spellEnd"/>
-      <w:r>
-        <w:rPr>
-          <w:rFonts w:ascii="Verdana" w:hAnsi="Verdana"/>
-          <w:b/>
-          <w:sz w:val="48"/>
-        </w:rPr>
-        <w:t xml:space="preserve"> Voxel Game v 2</w:t>
+      <w:r>
+        <w:rPr>
+          <w:rFonts w:ascii="Verdana" w:hAnsi="Verdana"/>
+          <w:b/>
+          <w:sz w:val="48"/>
+        </w:rPr>
+        <w:t>Ermac Voxel Game v 2</w:t>
       </w:r>
       <w:r>
         <w:rPr>
@@ -54,8 +44,6 @@
         </w:rPr>
         <w:t>YEOMEN</w:t>
       </w:r>
-      <w:bookmarkStart w:id="0" w:name="_GoBack"/>
-      <w:bookmarkEnd w:id="0"/>
       <w:r>
         <w:rPr>
           <w:rFonts w:ascii="Verdana" w:hAnsi="Verdana"/>
@@ -132,7 +120,7 @@
           <w:noProof/>
         </w:rPr>
         <w:drawing>
-          <wp:inline distT="0" distB="0" distL="0" distR="0">
+          <wp:inline distT="0" distB="0" distL="0" distR="0" wp14:anchorId="50A78EA3" wp14:editId="4717E3B9">
             <wp:extent cx="2295525" cy="1200150"/>
             <wp:effectExtent l="0" t="0" r="9525" b="0"/>
             <wp:docPr id="1" name="Picture 1"/>
@@ -149,7 +137,7 @@
                     </pic:cNvPicPr>
                   </pic:nvPicPr>
                   <pic:blipFill>
-                    <a:blip r:embed="rId9" cstate="print">
+                    <a:blip r:embed="rId8" cstate="print">
                       <a:extLst>
                         <a:ext uri="{28A0092B-C50C-407E-A947-70E740481C1C}">
                           <a14:useLocalDpi xmlns:a14="http://schemas.microsoft.com/office/drawing/2010/main" val="0"/>
@@ -289,25 +277,7 @@
           <w:sz w:val="32"/>
           <w:szCs w:val="32"/>
         </w:rPr>
-        <w:t>Texture size can be changed from the .</w:t>
-      </w:r>
-      <w:proofErr w:type="spellStart"/>
-      <w:r>
-        <w:rPr>
-          <w:rFonts w:ascii="Verdana" w:hAnsi="Verdana"/>
-          <w:sz w:val="32"/>
-          <w:szCs w:val="32"/>
-        </w:rPr>
-        <w:t>ini</w:t>
-      </w:r>
-      <w:proofErr w:type="spellEnd"/>
-      <w:r>
-        <w:rPr>
-          <w:rFonts w:ascii="Verdana" w:hAnsi="Verdana"/>
-          <w:sz w:val="32"/>
-          <w:szCs w:val="32"/>
-        </w:rPr>
-        <w:t>. (Default 512, max is 4096).</w:t>
+        <w:t>Texture size can be changed from the .ini. (Default 512, max is 4096).</w:t>
       </w:r>
     </w:p>
     <w:p>
@@ -319,70 +289,17 @@
         </w:numPr>
         <w:rPr>
           <w:rFonts w:ascii="Verdana" w:hAnsi="Verdana"/>
-          <w:color w:val="7F7F7F" w:themeColor="text1" w:themeTint="80"/>
-          <w:sz w:val="32"/>
-          <w:szCs w:val="32"/>
-        </w:rPr>
-      </w:pPr>
-      <w:r>
-        <w:rPr>
-          <w:rFonts w:ascii="Verdana" w:hAnsi="Verdana"/>
-          <w:color w:val="7F7F7F" w:themeColor="text1" w:themeTint="80"/>
-          <w:sz w:val="32"/>
-          <w:szCs w:val="32"/>
-        </w:rPr>
-        <w:t>Dynamic size can be changed from the .</w:t>
-      </w:r>
-      <w:proofErr w:type="spellStart"/>
-      <w:r>
-        <w:rPr>
-          <w:rFonts w:ascii="Verdana" w:hAnsi="Verdana"/>
-          <w:color w:val="7F7F7F" w:themeColor="text1" w:themeTint="80"/>
-          <w:sz w:val="32"/>
-          <w:szCs w:val="32"/>
-        </w:rPr>
-        <w:t>ini</w:t>
-      </w:r>
-      <w:proofErr w:type="spellEnd"/>
-      <w:r>
-        <w:rPr>
-          <w:rFonts w:ascii="Verdana" w:hAnsi="Verdana"/>
-          <w:color w:val="7F7F7F" w:themeColor="text1" w:themeTint="80"/>
-          <w:sz w:val="32"/>
-          <w:szCs w:val="32"/>
-        </w:rPr>
-        <w:t xml:space="preserve"> (Default for blocks 250, for text 25, available only in regular version). [HellBlade64]</w:t>
-      </w:r>
-    </w:p>
-    <w:p>
-      <w:pPr>
-        <w:pStyle w:val="NoSpacing"/>
-        <w:rPr>
-          <w:rFonts w:ascii="Verdana" w:hAnsi="Verdana"/>
-          <w:b/>
-          <w:color w:val="FFC000"/>
-          <w:sz w:val="48"/>
-        </w:rPr>
-      </w:pPr>
-    </w:p>
-    <w:p>
-      <w:pPr>
-        <w:pStyle w:val="NoSpacing"/>
-        <w:rPr>
-          <w:rFonts w:ascii="Verdana" w:hAnsi="Verdana"/>
-          <w:b/>
-          <w:color w:val="FFC000"/>
-          <w:sz w:val="48"/>
-        </w:rPr>
-      </w:pPr>
-      <w:r>
-        <w:rPr>
-          <w:rFonts w:ascii="Verdana" w:hAnsi="Verdana"/>
-          <w:b/>
-          <w:color w:val="FFC000"/>
-          <w:sz w:val="48"/>
-        </w:rPr>
-        <w:t>CHANGES:</w:t>
+          <w:sz w:val="32"/>
+          <w:szCs w:val="32"/>
+        </w:rPr>
+      </w:pPr>
+      <w:r>
+        <w:rPr>
+          <w:rFonts w:ascii="Verdana" w:hAnsi="Verdana"/>
+          <w:sz w:val="32"/>
+          <w:szCs w:val="32"/>
+        </w:rPr>
+        <w:t>Implemented to work with more light sources.</w:t>
       </w:r>
     </w:p>
     <w:p>
@@ -394,17 +311,50 @@
         </w:numPr>
         <w:rPr>
           <w:rFonts w:ascii="Verdana" w:hAnsi="Verdana"/>
-          <w:sz w:val="32"/>
-          <w:szCs w:val="32"/>
-        </w:rPr>
-      </w:pPr>
-      <w:r>
-        <w:rPr>
-          <w:rFonts w:ascii="Verdana" w:hAnsi="Verdana"/>
-          <w:sz w:val="32"/>
-          <w:szCs w:val="32"/>
-        </w:rPr>
-        <w:t>Font reworked and changed.</w:t>
+          <w:color w:val="7F7F7F" w:themeColor="text1" w:themeTint="80"/>
+          <w:sz w:val="32"/>
+          <w:szCs w:val="32"/>
+        </w:rPr>
+      </w:pPr>
+      <w:r>
+        <w:rPr>
+          <w:rFonts w:ascii="Verdana" w:hAnsi="Verdana"/>
+          <w:color w:val="7F7F7F" w:themeColor="text1" w:themeTint="80"/>
+          <w:sz w:val="32"/>
+          <w:szCs w:val="32"/>
+        </w:rPr>
+        <w:t>Dynamic size can be changed from the .ini (Default for blocks 250, for text 25, available only in regular version). [HellBlade64]</w:t>
+      </w:r>
+    </w:p>
+    <w:p>
+      <w:pPr>
+        <w:pStyle w:val="NoSpacing"/>
+        <w:rPr>
+          <w:rFonts w:ascii="Verdana" w:hAnsi="Verdana"/>
+          <w:b/>
+          <w:color w:val="FFC000"/>
+          <w:sz w:val="48"/>
+        </w:rPr>
+      </w:pPr>
+    </w:p>
+    <w:p>
+      <w:pPr>
+        <w:pStyle w:val="NoSpacing"/>
+        <w:rPr>
+          <w:rFonts w:ascii="Verdana" w:hAnsi="Verdana"/>
+          <w:b/>
+          <w:color w:val="FFC000"/>
+          <w:sz w:val="48"/>
+        </w:rPr>
+      </w:pPr>
+      <w:r>
+        <w:rPr>
+          <w:rFonts w:ascii="Verdana" w:hAnsi="Verdana"/>
+          <w:b/>
+          <w:color w:val="FFC000"/>
+          <w:sz w:val="48"/>
+        </w:rPr>
+        <w:t>CHANGES:</w:t>
       </w:r>
     </w:p>
     <w:p>
@@ -420,41 +370,35 @@
           <w:szCs w:val="32"/>
         </w:rPr>
       </w:pPr>
-      <w:proofErr w:type="spellStart"/>
-      <w:r>
-        <w:rPr>
-          <w:rFonts w:ascii="Verdana" w:hAnsi="Verdana"/>
-          <w:sz w:val="32"/>
-          <w:szCs w:val="32"/>
-        </w:rPr>
-        <w:t>Hashcode</w:t>
-      </w:r>
-      <w:proofErr w:type="spellEnd"/>
-      <w:r>
-        <w:rPr>
-          <w:rFonts w:ascii="Verdana" w:hAnsi="Verdana"/>
-          <w:sz w:val="32"/>
-          <w:szCs w:val="32"/>
-        </w:rPr>
-        <w:t xml:space="preserve"> reworked so lesser invisible blocks colliding bug [</w:t>
-      </w:r>
-      <w:proofErr w:type="spellStart"/>
-      <w:r>
-        <w:rPr>
-          <w:rFonts w:ascii="Verdana" w:hAnsi="Verdana"/>
-          <w:sz w:val="32"/>
-          <w:szCs w:val="32"/>
-        </w:rPr>
-        <w:t>JSomnia</w:t>
-      </w:r>
-      <w:proofErr w:type="spellEnd"/>
-      <w:r>
-        <w:rPr>
-          <w:rFonts w:ascii="Verdana" w:hAnsi="Verdana"/>
-          <w:sz w:val="32"/>
-          <w:szCs w:val="32"/>
-        </w:rPr>
-        <w:t>]</w:t>
+      <w:r>
+        <w:rPr>
+          <w:rFonts w:ascii="Verdana" w:hAnsi="Verdana"/>
+          <w:sz w:val="32"/>
+          <w:szCs w:val="32"/>
+        </w:rPr>
+        <w:t>Font reworked and changed.</w:t>
+      </w:r>
+    </w:p>
+    <w:p>
+      <w:pPr>
+        <w:pStyle w:val="NoSpacing"/>
+        <w:numPr>
+          <w:ilvl w:val="0"/>
+          <w:numId w:val="29"/>
+        </w:numPr>
+        <w:rPr>
+          <w:rFonts w:ascii="Verdana" w:hAnsi="Verdana"/>
+          <w:sz w:val="32"/>
+          <w:szCs w:val="32"/>
+        </w:rPr>
+      </w:pPr>
+      <w:r>
+        <w:rPr>
+          <w:rFonts w:ascii="Verdana" w:hAnsi="Verdana"/>
+          <w:sz w:val="32"/>
+          <w:szCs w:val="32"/>
+        </w:rPr>
+        <w:t>Hashcode reworked so lesser invisible blocks colliding bug [JSomnia]</w:t>
       </w:r>
     </w:p>
     <w:p>
@@ -574,25 +518,7 @@
           <w:sz w:val="32"/>
           <w:szCs w:val="32"/>
         </w:rPr>
-        <w:t xml:space="preserve">Solid object collision and in the fluid water effect are improved – use approximation of surroundings around the player rather than looping through the many solid objects. Less fps </w:t>
-      </w:r>
-      <w:proofErr w:type="gramStart"/>
-      <w:r>
-        <w:rPr>
-          <w:rFonts w:ascii="Verdana" w:hAnsi="Verdana"/>
-          <w:sz w:val="32"/>
-          <w:szCs w:val="32"/>
-        </w:rPr>
-        <w:t>drop</w:t>
-      </w:r>
-      <w:proofErr w:type="gramEnd"/>
-      <w:r>
-        <w:rPr>
-          <w:rFonts w:ascii="Verdana" w:hAnsi="Verdana"/>
-          <w:sz w:val="32"/>
-          <w:szCs w:val="32"/>
-        </w:rPr>
-        <w:t xml:space="preserve"> when in motion.</w:t>
+        <w:t>Solid object collision and in the fluid water effect are improved – use approximation of surroundings around the player rather than looping through the many solid objects. Less fps drop when in motion.</w:t>
       </w:r>
     </w:p>
     <w:p>
@@ -658,25 +584,7 @@
           <w:sz w:val="32"/>
           <w:szCs w:val="32"/>
         </w:rPr>
-        <w:t xml:space="preserve">General improvement in multiple </w:t>
-      </w:r>
-      <w:proofErr w:type="gramStart"/>
-      <w:r>
-        <w:rPr>
-          <w:rFonts w:ascii="Verdana" w:hAnsi="Verdana"/>
-          <w:sz w:val="32"/>
-          <w:szCs w:val="32"/>
-        </w:rPr>
-        <w:t>object</w:t>
-      </w:r>
-      <w:proofErr w:type="gramEnd"/>
-      <w:r>
-        <w:rPr>
-          <w:rFonts w:ascii="Verdana" w:hAnsi="Verdana"/>
-          <w:sz w:val="32"/>
-          <w:szCs w:val="32"/>
-        </w:rPr>
-        <w:t xml:space="preserve"> rendering without instancing (for the text rendering and for the old way of block rendering).</w:t>
+        <w:t>General improvement in multiple object rendering without instancing (for the text rendering and for the old way of block rendering).</w:t>
       </w:r>
     </w:p>
     <w:p>
@@ -1533,25 +1441,7 @@
           <w:sz w:val="32"/>
           <w:szCs w:val="32"/>
         </w:rPr>
-        <w:t>Chunk operations are done in separate thread. Lesser impact on update per second and faster. [</w:t>
-      </w:r>
-      <w:proofErr w:type="spellStart"/>
-      <w:r>
-        <w:rPr>
-          <w:rFonts w:ascii="Verdana" w:hAnsi="Verdana"/>
-          <w:sz w:val="32"/>
-          <w:szCs w:val="32"/>
-        </w:rPr>
-        <w:t>JSomnia</w:t>
-      </w:r>
-      <w:proofErr w:type="spellEnd"/>
-      <w:r>
-        <w:rPr>
-          <w:rFonts w:ascii="Verdana" w:hAnsi="Verdana"/>
-          <w:sz w:val="32"/>
-          <w:szCs w:val="32"/>
-        </w:rPr>
-        <w:t>]</w:t>
+        <w:t>Chunk operations are done in separate thread. Lesser impact on update per second and faster. [JSomnia]</w:t>
       </w:r>
     </w:p>
     <w:p>
@@ -1599,43 +1489,7 @@
           <w:sz w:val="32"/>
           <w:szCs w:val="32"/>
         </w:rPr>
-        <w:t xml:space="preserve">Game consumes lesser memory (still needs 1.5 GB of RAM for </w:t>
-      </w:r>
-      <w:proofErr w:type="spellStart"/>
-      <w:r>
-        <w:rPr>
-          <w:rFonts w:ascii="Verdana" w:hAnsi="Verdana"/>
-          <w:sz w:val="32"/>
-          <w:szCs w:val="32"/>
-        </w:rPr>
-        <w:t>randmax</w:t>
-      </w:r>
-      <w:proofErr w:type="spellEnd"/>
-      <w:r>
-        <w:rPr>
-          <w:rFonts w:ascii="Verdana" w:hAnsi="Verdana"/>
-          <w:sz w:val="32"/>
-          <w:szCs w:val="32"/>
-        </w:rPr>
-        <w:t xml:space="preserve"> level). [</w:t>
-      </w:r>
-      <w:proofErr w:type="spellStart"/>
-      <w:r>
-        <w:rPr>
-          <w:rFonts w:ascii="Verdana" w:hAnsi="Verdana"/>
-          <w:sz w:val="32"/>
-          <w:szCs w:val="32"/>
-        </w:rPr>
-        <w:t>JSomnia</w:t>
-      </w:r>
-      <w:proofErr w:type="spellEnd"/>
-      <w:r>
-        <w:rPr>
-          <w:rFonts w:ascii="Verdana" w:hAnsi="Verdana"/>
-          <w:sz w:val="32"/>
-          <w:szCs w:val="32"/>
-        </w:rPr>
-        <w:t>]</w:t>
+        <w:t>Game consumes lesser memory (still needs 1.5 GB of RAM for randmax level). [JSomnia]</w:t>
       </w:r>
     </w:p>
     <w:p>
@@ -1920,48 +1774,14 @@
           <w:sz w:val="32"/>
           <w:szCs w:val="32"/>
         </w:rPr>
-        <w:t xml:space="preserve">Chunk function is improved. </w:t>
-      </w:r>
-      <w:proofErr w:type="gramStart"/>
-      <w:r>
-        <w:rPr>
-          <w:rFonts w:ascii="Verdana" w:hAnsi="Verdana"/>
-          <w:sz w:val="32"/>
-          <w:szCs w:val="32"/>
-        </w:rPr>
-        <w:t>Blocks doesn’t</w:t>
-      </w:r>
-      <w:proofErr w:type="gramEnd"/>
-      <w:r>
-        <w:rPr>
-          <w:rFonts w:ascii="Verdana" w:hAnsi="Verdana"/>
-          <w:sz w:val="32"/>
-          <w:szCs w:val="32"/>
-        </w:rPr>
-        <w:t xml:space="preserve"> appear unexpectedly. </w:t>
-      </w:r>
-      <w:r>
-        <w:rPr>
-          <w:rFonts w:ascii="Verdana" w:hAnsi="Verdana"/>
-          <w:sz w:val="32"/>
-        </w:rPr>
-        <w:t>[</w:t>
-      </w:r>
-      <w:proofErr w:type="spellStart"/>
-      <w:r>
-        <w:rPr>
-          <w:rFonts w:ascii="Verdana" w:hAnsi="Verdana"/>
-          <w:sz w:val="32"/>
-        </w:rPr>
-        <w:t>JSomnia</w:t>
-      </w:r>
-      <w:proofErr w:type="spellEnd"/>
-      <w:r>
-        <w:rPr>
-          <w:rFonts w:ascii="Verdana" w:hAnsi="Verdana"/>
-          <w:sz w:val="32"/>
-        </w:rPr>
-        <w:t>]</w:t>
+        <w:t xml:space="preserve">Chunk function is improved. Blocks doesn’t appear unexpectedly. </w:t>
+      </w:r>
+      <w:r>
+        <w:rPr>
+          <w:rFonts w:ascii="Verdana" w:hAnsi="Verdana"/>
+          <w:sz w:val="32"/>
+        </w:rPr>
+        <w:t>[JSomnia]</w:t>
       </w:r>
     </w:p>
     <w:p>
@@ -1977,23 +1797,7 @@
           <w:rFonts w:ascii="Verdana" w:hAnsi="Verdana"/>
           <w:sz w:val="32"/>
         </w:rPr>
-        <w:t>Default settings are changed. Mouse sensitivity set from 3.0 to 1.5 and Music and Sound volumes are set from 1.0 to 0.5 [</w:t>
-      </w:r>
-      <w:proofErr w:type="spellStart"/>
-      <w:r>
-        <w:rPr>
-          <w:rFonts w:ascii="Verdana" w:hAnsi="Verdana"/>
-          <w:sz w:val="32"/>
-        </w:rPr>
-        <w:t>JSomnia</w:t>
-      </w:r>
-      <w:proofErr w:type="spellEnd"/>
-      <w:r>
-        <w:rPr>
-          <w:rFonts w:ascii="Verdana" w:hAnsi="Verdana"/>
-          <w:sz w:val="32"/>
-        </w:rPr>
-        <w:t>]</w:t>
+        <w:t>Default settings are changed. Mouse sensitivity set from 3.0 to 1.5 and Music and Sound volumes are set from 1.0 to 0.5 [JSomnia]</w:t>
       </w:r>
     </w:p>
     <w:p>
@@ -2298,25 +2102,7 @@
           <w:sz w:val="32"/>
           <w:szCs w:val="32"/>
         </w:rPr>
-        <w:t>Console is implemented. Contains history of input commands. [</w:t>
-      </w:r>
-      <w:proofErr w:type="spellStart"/>
-      <w:r>
-        <w:rPr>
-          <w:rFonts w:ascii="Verdana" w:hAnsi="Verdana"/>
-          <w:sz w:val="32"/>
-          <w:szCs w:val="32"/>
-        </w:rPr>
-        <w:t>JSomnia</w:t>
-      </w:r>
-      <w:proofErr w:type="spellEnd"/>
-      <w:r>
-        <w:rPr>
-          <w:rFonts w:ascii="Verdana" w:hAnsi="Verdana"/>
-          <w:sz w:val="32"/>
-          <w:szCs w:val="32"/>
-        </w:rPr>
-        <w:t>]</w:t>
+        <w:t>Console is implemented. Contains history of input commands. [JSomnia]</w:t>
       </w:r>
     </w:p>
     <w:p>
@@ -2444,25 +2230,7 @@
           <w:sz w:val="32"/>
           <w:szCs w:val="32"/>
         </w:rPr>
-        <w:t xml:space="preserve">(Editor) </w:t>
-      </w:r>
-      <w:proofErr w:type="spellStart"/>
-      <w:r>
-        <w:rPr>
-          <w:rFonts w:ascii="Verdana" w:hAnsi="Verdana"/>
-          <w:sz w:val="32"/>
-          <w:szCs w:val="32"/>
-        </w:rPr>
-        <w:t>Minigun</w:t>
-      </w:r>
-      <w:proofErr w:type="spellEnd"/>
-      <w:r>
-        <w:rPr>
-          <w:rFonts w:ascii="Verdana" w:hAnsi="Verdana"/>
-          <w:sz w:val="32"/>
-          <w:szCs w:val="32"/>
-        </w:rPr>
-        <w:t xml:space="preserve"> is no more decal yet a separate entity. Lags less.</w:t>
+        <w:t>(Editor) Minigun is no more decal yet a separate entity. Lags less.</w:t>
       </w:r>
     </w:p>
     <w:p>
@@ -3039,25 +2807,7 @@
           <w:sz w:val="32"/>
           <w:szCs w:val="32"/>
         </w:rPr>
-        <w:t>Changes in block add/</w:t>
-      </w:r>
-      <w:proofErr w:type="gramStart"/>
-      <w:r>
-        <w:rPr>
-          <w:rFonts w:ascii="Verdana" w:hAnsi="Verdana"/>
-          <w:sz w:val="32"/>
-          <w:szCs w:val="32"/>
-        </w:rPr>
-        <w:t>removal resulting in faster block</w:t>
-      </w:r>
-      <w:proofErr w:type="gramEnd"/>
-      <w:r>
-        <w:rPr>
-          <w:rFonts w:ascii="Verdana" w:hAnsi="Verdana"/>
-          <w:sz w:val="32"/>
-          <w:szCs w:val="32"/>
-        </w:rPr>
-        <w:t xml:space="preserve"> operations, faster level generation, level saving and loading.</w:t>
+        <w:t>Changes in block add/removal resulting in faster block operations, faster level generation, level saving and loading.</w:t>
       </w:r>
     </w:p>
     <w:p>
@@ -3723,43 +3473,7 @@
           <w:sz w:val="32"/>
           <w:szCs w:val="32"/>
         </w:rPr>
-        <w:t>Game can be run in debug mode (requires setting it to true in .</w:t>
-      </w:r>
-      <w:proofErr w:type="spellStart"/>
-      <w:r>
-        <w:rPr>
-          <w:rFonts w:ascii="Verdana" w:hAnsi="Verdana"/>
-          <w:sz w:val="32"/>
-          <w:szCs w:val="32"/>
-        </w:rPr>
-        <w:t>ini</w:t>
-      </w:r>
-      <w:proofErr w:type="spellEnd"/>
-      <w:r>
-        <w:rPr>
-          <w:rFonts w:ascii="Verdana" w:hAnsi="Verdana"/>
-          <w:sz w:val="32"/>
-          <w:szCs w:val="32"/>
-        </w:rPr>
-        <w:t xml:space="preserve"> file). It includes writing log into the file. [</w:t>
-      </w:r>
-      <w:proofErr w:type="spellStart"/>
-      <w:r>
-        <w:rPr>
-          <w:rFonts w:ascii="Verdana" w:hAnsi="Verdana"/>
-          <w:sz w:val="32"/>
-          <w:szCs w:val="32"/>
-        </w:rPr>
-        <w:t>JSomnia</w:t>
-      </w:r>
-      <w:proofErr w:type="spellEnd"/>
-      <w:r>
-        <w:rPr>
-          <w:rFonts w:ascii="Verdana" w:hAnsi="Verdana"/>
-          <w:sz w:val="32"/>
-          <w:szCs w:val="32"/>
-        </w:rPr>
-        <w:t>]</w:t>
+        <w:t>Game can be run in debug mode (requires setting it to true in .ini file). It includes writing log into the file. [JSomnia]</w:t>
       </w:r>
     </w:p>
     <w:p>
@@ -3834,25 +3548,7 @@
           <w:sz w:val="32"/>
           <w:szCs w:val="32"/>
         </w:rPr>
-        <w:t xml:space="preserve">[Light support version] -&gt; </w:t>
-      </w:r>
-      <w:proofErr w:type="gramStart"/>
-      <w:r>
-        <w:rPr>
-          <w:rFonts w:ascii="Verdana" w:hAnsi="Verdana"/>
-          <w:sz w:val="32"/>
-          <w:szCs w:val="32"/>
-        </w:rPr>
-        <w:t>maximum</w:t>
-      </w:r>
-      <w:proofErr w:type="gramEnd"/>
-      <w:r>
-        <w:rPr>
-          <w:rFonts w:ascii="Verdana" w:hAnsi="Verdana"/>
-          <w:sz w:val="32"/>
-          <w:szCs w:val="32"/>
-        </w:rPr>
-        <w:t xml:space="preserve"> number of blocks lowered to 20000.</w:t>
+        <w:t>[Light support version] -&gt; maximum number of blocks lowered to 20000.</w:t>
       </w:r>
     </w:p>
     <w:p>
@@ -3875,43 +3571,7 @@
           <w:sz w:val="32"/>
           <w:szCs w:val="32"/>
         </w:rPr>
-        <w:t xml:space="preserve">[Light support version] -&gt; </w:t>
-      </w:r>
-      <w:proofErr w:type="gramStart"/>
-      <w:r>
-        <w:rPr>
-          <w:rFonts w:ascii="Verdana" w:hAnsi="Verdana"/>
-          <w:sz w:val="32"/>
-          <w:szCs w:val="32"/>
-        </w:rPr>
-        <w:t>water</w:t>
-      </w:r>
-      <w:proofErr w:type="gramEnd"/>
-      <w:r>
-        <w:rPr>
-          <w:rFonts w:ascii="Verdana" w:hAnsi="Verdana"/>
-          <w:sz w:val="32"/>
-          <w:szCs w:val="32"/>
-        </w:rPr>
-        <w:t xml:space="preserve"> effects are </w:t>
-      </w:r>
-      <w:proofErr w:type="spellStart"/>
-      <w:r>
-        <w:rPr>
-          <w:rFonts w:ascii="Verdana" w:hAnsi="Verdana"/>
-          <w:sz w:val="32"/>
-          <w:szCs w:val="32"/>
-        </w:rPr>
-        <w:t>not longer</w:t>
-      </w:r>
-      <w:proofErr w:type="spellEnd"/>
-      <w:r>
-        <w:rPr>
-          <w:rFonts w:ascii="Verdana" w:hAnsi="Verdana"/>
-          <w:sz w:val="32"/>
-          <w:szCs w:val="32"/>
-        </w:rPr>
-        <w:t xml:space="preserve"> supported.</w:t>
+        <w:t>[Light support version] -&gt; water effects are not longer supported.</w:t>
       </w:r>
     </w:p>
     <w:p>
@@ -3966,25 +3626,7 @@
           <w:sz w:val="32"/>
           <w:szCs w:val="32"/>
         </w:rPr>
-        <w:t xml:space="preserve">Reading water effects from the </w:t>
-      </w:r>
-      <w:proofErr w:type="spellStart"/>
-      <w:r>
-        <w:rPr>
-          <w:rFonts w:ascii="Verdana" w:hAnsi="Verdana"/>
-          <w:sz w:val="32"/>
-          <w:szCs w:val="32"/>
-        </w:rPr>
-        <w:t>ini</w:t>
-      </w:r>
-      <w:proofErr w:type="spellEnd"/>
-      <w:r>
-        <w:rPr>
-          <w:rFonts w:ascii="Verdana" w:hAnsi="Verdana"/>
-          <w:sz w:val="32"/>
-          <w:szCs w:val="32"/>
-        </w:rPr>
-        <w:t>.</w:t>
+        <w:t>Reading water effects from the ini.</w:t>
       </w:r>
     </w:p>
     <w:p>
@@ -4030,18 +3672,8 @@
           <w:sz w:val="32"/>
           <w:szCs w:val="32"/>
         </w:rPr>
-        <w:t>Loading randmax.dat doesn’t result in “loading level failed!</w:t>
-      </w:r>
-      <w:proofErr w:type="gramStart"/>
-      <w:r>
-        <w:rPr>
-          <w:rFonts w:ascii="Verdana" w:hAnsi="Verdana"/>
-          <w:sz w:val="32"/>
-          <w:szCs w:val="32"/>
-        </w:rPr>
-        <w:t>”.</w:t>
-      </w:r>
-      <w:proofErr w:type="gramEnd"/>
+        <w:t>Loading randmax.dat doesn’t result in “loading level failed!”.</w:t>
+      </w:r>
     </w:p>
     <w:p>
       <w:pPr>
@@ -4101,8 +3733,8 @@
       </w:pPr>
     </w:p>
     <w:sectPr>
-      <w:headerReference w:type="default" r:id="rId10"/>
-      <w:footerReference w:type="default" r:id="rId11"/>
+      <w:headerReference w:type="default" r:id="rId9"/>
+      <w:footerReference w:type="default" r:id="rId10"/>
       <w:pgSz w:w="12240" w:h="15840"/>
       <w:pgMar w:top="720" w:right="720" w:bottom="720" w:left="720" w:header="144" w:footer="144" w:gutter="0"/>
       <w:cols w:space="720"/>
@@ -4113,7 +3745,7 @@
 </file>
 
 <file path=word/endnotes.xml><?xml version="1.0" encoding="utf-8"?>
-<w:endnotes xmlns:wpc="http://schemas.microsoft.com/office/word/2010/wordprocessingCanvas" xmlns:mc="http://schemas.openxmlformats.org/markup-compatibility/2006" xmlns:o="urn:schemas-microsoft-com:office:office" xmlns:r="http://schemas.openxmlformats.org/officeDocument/2006/relationships" xmlns:m="http://schemas.openxmlformats.org/officeDocument/2006/math" xmlns:v="urn:schemas-microsoft-com:vml" xmlns:wp14="http://schemas.microsoft.com/office/word/2010/wordprocessingDrawing" xmlns:wp="http://schemas.openxmlformats.org/drawingml/2006/wordprocessingDrawing" xmlns:w10="urn:schemas-microsoft-com:office:word" xmlns:w="http://schemas.openxmlformats.org/wordprocessingml/2006/main" xmlns:w14="http://schemas.microsoft.com/office/word/2010/wordml" xmlns:wpg="http://schemas.microsoft.com/office/word/2010/wordprocessingGroup" xmlns:wpi="http://schemas.microsoft.com/office/word/2010/wordprocessingInk" xmlns:wne="http://schemas.microsoft.com/office/word/2006/wordml" xmlns:wps="http://schemas.microsoft.com/office/word/2010/wordprocessingShape" mc:Ignorable="w14 wp14">
+<w:endnotes xmlns:wpc="http://schemas.microsoft.com/office/word/2010/wordprocessingCanvas" xmlns:cx="http://schemas.microsoft.com/office/drawing/2014/chartex" xmlns:cx1="http://schemas.microsoft.com/office/drawing/2015/9/8/chartex" xmlns:cx2="http://schemas.microsoft.com/office/drawing/2015/10/21/chartex" xmlns:cx3="http://schemas.microsoft.com/office/drawing/2016/5/9/chartex" xmlns:cx4="http://schemas.microsoft.com/office/drawing/2016/5/10/chartex" xmlns:cx5="http://schemas.microsoft.com/office/drawing/2016/5/11/chartex" xmlns:cx6="http://schemas.microsoft.com/office/drawing/2016/5/12/chartex" xmlns:cx7="http://schemas.microsoft.com/office/drawing/2016/5/13/chartex" xmlns:cx8="http://schemas.microsoft.com/office/drawing/2016/5/14/chartex" xmlns:mc="http://schemas.openxmlformats.org/markup-compatibility/2006" xmlns:aink="http://schemas.microsoft.com/office/drawing/2016/ink" xmlns:am3d="http://schemas.microsoft.com/office/drawing/2017/model3d" xmlns:o="urn:schemas-microsoft-com:office:office" xmlns:r="http://schemas.openxmlformats.org/officeDocument/2006/relationships" xmlns:m="http://schemas.openxmlformats.org/officeDocument/2006/math" xmlns:v="urn:schemas-microsoft-com:vml" xmlns:wp14="http://schemas.microsoft.com/office/word/2010/wordprocessingDrawing" xmlns:wp="http://schemas.openxmlformats.org/drawingml/2006/wordprocessingDrawing" xmlns:w10="urn:schemas-microsoft-com:office:word" xmlns:w="http://schemas.openxmlformats.org/wordprocessingml/2006/main" xmlns:w14="http://schemas.microsoft.com/office/word/2010/wordml" xmlns:w15="http://schemas.microsoft.com/office/word/2012/wordml" xmlns:w16cex="http://schemas.microsoft.com/office/word/2018/wordml/cex" xmlns:w16cid="http://schemas.microsoft.com/office/word/2016/wordml/cid" xmlns:w16="http://schemas.microsoft.com/office/word/2018/wordml" xmlns:w16sdtdh="http://schemas.microsoft.com/office/word/2020/wordml/sdtdatahash" xmlns:w16se="http://schemas.microsoft.com/office/word/2015/wordml/symex" xmlns:wpg="http://schemas.microsoft.com/office/word/2010/wordprocessingGroup" xmlns:wpi="http://schemas.microsoft.com/office/word/2010/wordprocessingInk" xmlns:wne="http://schemas.microsoft.com/office/word/2006/wordml" xmlns:wps="http://schemas.microsoft.com/office/word/2010/wordprocessingShape" mc:Ignorable="w14 w15 w16se w16cid w16 w16cex w16sdtdh wp14">
   <w:endnote w:type="separator" w:id="-1">
     <w:p>
       <w:pPr>
@@ -4138,7 +3770,7 @@
 </file>
 
 <file path=word/footer1.xml><?xml version="1.0" encoding="utf-8"?>
-<w:ftr xmlns:wpc="http://schemas.microsoft.com/office/word/2010/wordprocessingCanvas" xmlns:mc="http://schemas.openxmlformats.org/markup-compatibility/2006" xmlns:o="urn:schemas-microsoft-com:office:office" xmlns:r="http://schemas.openxmlformats.org/officeDocument/2006/relationships" xmlns:m="http://schemas.openxmlformats.org/officeDocument/2006/math" xmlns:v="urn:schemas-microsoft-com:vml" xmlns:wp14="http://schemas.microsoft.com/office/word/2010/wordprocessingDrawing" xmlns:wp="http://schemas.openxmlformats.org/drawingml/2006/wordprocessingDrawing" xmlns:w10="urn:schemas-microsoft-com:office:word" xmlns:w="http://schemas.openxmlformats.org/wordprocessingml/2006/main" xmlns:w14="http://schemas.microsoft.com/office/word/2010/wordml" xmlns:wpg="http://schemas.microsoft.com/office/word/2010/wordprocessingGroup" xmlns:wpi="http://schemas.microsoft.com/office/word/2010/wordprocessingInk" xmlns:wne="http://schemas.microsoft.com/office/word/2006/wordml" xmlns:wps="http://schemas.microsoft.com/office/word/2010/wordprocessingShape" mc:Ignorable="w14 wp14">
+<w:ftr xmlns:wpc="http://schemas.microsoft.com/office/word/2010/wordprocessingCanvas" xmlns:cx="http://schemas.microsoft.com/office/drawing/2014/chartex" xmlns:cx1="http://schemas.microsoft.com/office/drawing/2015/9/8/chartex" xmlns:cx2="http://schemas.microsoft.com/office/drawing/2015/10/21/chartex" xmlns:cx3="http://schemas.microsoft.com/office/drawing/2016/5/9/chartex" xmlns:cx4="http://schemas.microsoft.com/office/drawing/2016/5/10/chartex" xmlns:cx5="http://schemas.microsoft.com/office/drawing/2016/5/11/chartex" xmlns:cx6="http://schemas.microsoft.com/office/drawing/2016/5/12/chartex" xmlns:cx7="http://schemas.microsoft.com/office/drawing/2016/5/13/chartex" xmlns:cx8="http://schemas.microsoft.com/office/drawing/2016/5/14/chartex" xmlns:mc="http://schemas.openxmlformats.org/markup-compatibility/2006" xmlns:aink="http://schemas.microsoft.com/office/drawing/2016/ink" xmlns:am3d="http://schemas.microsoft.com/office/drawing/2017/model3d" xmlns:o="urn:schemas-microsoft-com:office:office" xmlns:r="http://schemas.openxmlformats.org/officeDocument/2006/relationships" xmlns:m="http://schemas.openxmlformats.org/officeDocument/2006/math" xmlns:v="urn:schemas-microsoft-com:vml" xmlns:wp14="http://schemas.microsoft.com/office/word/2010/wordprocessingDrawing" xmlns:wp="http://schemas.openxmlformats.org/drawingml/2006/wordprocessingDrawing" xmlns:w10="urn:schemas-microsoft-com:office:word" xmlns:w="http://schemas.openxmlformats.org/wordprocessingml/2006/main" xmlns:w14="http://schemas.microsoft.com/office/word/2010/wordml" xmlns:w15="http://schemas.microsoft.com/office/word/2012/wordml" xmlns:w16cex="http://schemas.microsoft.com/office/word/2018/wordml/cex" xmlns:w16cid="http://schemas.microsoft.com/office/word/2016/wordml/cid" xmlns:w16="http://schemas.microsoft.com/office/word/2018/wordml" xmlns:w16sdtdh="http://schemas.microsoft.com/office/word/2020/wordml/sdtdatahash" xmlns:w16se="http://schemas.microsoft.com/office/word/2015/wordml/symex" xmlns:wpg="http://schemas.microsoft.com/office/word/2010/wordprocessingGroup" xmlns:wpi="http://schemas.microsoft.com/office/word/2010/wordprocessingInk" xmlns:wne="http://schemas.microsoft.com/office/word/2006/wordml" xmlns:wps="http://schemas.microsoft.com/office/word/2010/wordprocessingShape" mc:Ignorable="w14 w15 w16se w16cid w16 w16cex w16sdtdh wp14">
   <w:sdt>
     <w:sdtPr>
       <w:rPr>
@@ -4179,7 +3811,7 @@
               <mc:AlternateContent>
                 <mc:Choice Requires="wps">
                   <w:drawing>
-                    <wp:anchor distT="0" distB="0" distL="114300" distR="114300" simplePos="0" relativeHeight="251659264" behindDoc="0" locked="0" layoutInCell="1" allowOverlap="1" wp14:anchorId="59FE6E53" wp14:editId="10DB3E32">
+                    <wp:anchor distT="0" distB="0" distL="114300" distR="114300" simplePos="0" relativeHeight="251659264" behindDoc="0" locked="0" layoutInCell="1" allowOverlap="1" wp14:anchorId="152D130F" wp14:editId="7D40F066">
                       <wp:simplePos x="0" y="0"/>
                       <wp:positionH relativeFrom="margin">
                         <wp:align>center</wp:align>
@@ -4289,7 +3921,7 @@
                 </mc:Choice>
                 <mc:Fallback>
                   <w:pict>
-                    <v:oval id="Oval 10" o:spid="_x0000_s1026" style="position:absolute;margin-left:0;margin-top:0;width:49.35pt;height:49.35pt;z-index:251659264;visibility:visible;mso-wrap-style:square;mso-width-percent:0;mso-height-percent:0;mso-wrap-distance-left:9pt;mso-wrap-distance-top:0;mso-wrap-distance-right:9pt;mso-wrap-distance-bottom:0;mso-position-horizontal:center;mso-position-horizontal-relative:margin;mso-position-vertical:center;mso-position-vertical-relative:bottom-margin-area;mso-width-percent:0;mso-height-percent:0;mso-width-relative:page;mso-height-relative:page;v-text-anchor:middle" o:gfxdata="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" fillcolor="#40618b" stroked="f">
+                    <v:oval w14:anchorId="152D130F" id="Oval 10" o:spid="_x0000_s1026" style="position:absolute;margin-left:0;margin-top:0;width:49.35pt;height:49.35pt;z-index:251659264;visibility:visible;mso-wrap-style:square;mso-width-percent:0;mso-height-percent:0;mso-wrap-distance-left:9pt;mso-wrap-distance-top:0;mso-wrap-distance-right:9pt;mso-wrap-distance-bottom:0;mso-position-horizontal:center;mso-position-horizontal-relative:margin;mso-position-vertical:center;mso-position-vertical-relative:bottom-margin-area;mso-width-percent:0;mso-height-percent:0;mso-width-relative:page;mso-height-relative:page;v-text-anchor:middle" o:gfxdata="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" fillcolor="#40618b" stroked="f">
                       <v:textbox inset="0,,0">
                         <w:txbxContent>
                           <w:p>
@@ -4358,7 +3990,7 @@
 </file>
 
 <file path=word/footnotes.xml><?xml version="1.0" encoding="utf-8"?>
-<w:footnotes xmlns:wpc="http://schemas.microsoft.com/office/word/2010/wordprocessingCanvas" xmlns:mc="http://schemas.openxmlformats.org/markup-compatibility/2006" xmlns:o="urn:schemas-microsoft-com:office:office" xmlns:r="http://schemas.openxmlformats.org/officeDocument/2006/relationships" xmlns:m="http://schemas.openxmlformats.org/officeDocument/2006/math" xmlns:v="urn:schemas-microsoft-com:vml" xmlns:wp14="http://schemas.microsoft.com/office/word/2010/wordprocessingDrawing" xmlns:wp="http://schemas.openxmlformats.org/drawingml/2006/wordprocessingDrawing" xmlns:w10="urn:schemas-microsoft-com:office:word" xmlns:w="http://schemas.openxmlformats.org/wordprocessingml/2006/main" xmlns:w14="http://schemas.microsoft.com/office/word/2010/wordml" xmlns:wpg="http://schemas.microsoft.com/office/word/2010/wordprocessingGroup" xmlns:wpi="http://schemas.microsoft.com/office/word/2010/wordprocessingInk" xmlns:wne="http://schemas.microsoft.com/office/word/2006/wordml" xmlns:wps="http://schemas.microsoft.com/office/word/2010/wordprocessingShape" mc:Ignorable="w14 wp14">
+<w:footnotes xmlns:wpc="http://schemas.microsoft.com/office/word/2010/wordprocessingCanvas" xmlns:cx="http://schemas.microsoft.com/office/drawing/2014/chartex" xmlns:cx1="http://schemas.microsoft.com/office/drawing/2015/9/8/chartex" xmlns:cx2="http://schemas.microsoft.com/office/drawing/2015/10/21/chartex" xmlns:cx3="http://schemas.microsoft.com/office/drawing/2016/5/9/chartex" xmlns:cx4="http://schemas.microsoft.com/office/drawing/2016/5/10/chartex" xmlns:cx5="http://schemas.microsoft.com/office/drawing/2016/5/11/chartex" xmlns:cx6="http://schemas.microsoft.com/office/drawing/2016/5/12/chartex" xmlns:cx7="http://schemas.microsoft.com/office/drawing/2016/5/13/chartex" xmlns:cx8="http://schemas.microsoft.com/office/drawing/2016/5/14/chartex" xmlns:mc="http://schemas.openxmlformats.org/markup-compatibility/2006" xmlns:aink="http://schemas.microsoft.com/office/drawing/2016/ink" xmlns:am3d="http://schemas.microsoft.com/office/drawing/2017/model3d" xmlns:o="urn:schemas-microsoft-com:office:office" xmlns:r="http://schemas.openxmlformats.org/officeDocument/2006/relationships" xmlns:m="http://schemas.openxmlformats.org/officeDocument/2006/math" xmlns:v="urn:schemas-microsoft-com:vml" xmlns:wp14="http://schemas.microsoft.com/office/word/2010/wordprocessingDrawing" xmlns:wp="http://schemas.openxmlformats.org/drawingml/2006/wordprocessingDrawing" xmlns:w10="urn:schemas-microsoft-com:office:word" xmlns:w="http://schemas.openxmlformats.org/wordprocessingml/2006/main" xmlns:w14="http://schemas.microsoft.com/office/word/2010/wordml" xmlns:w15="http://schemas.microsoft.com/office/word/2012/wordml" xmlns:w16cex="http://schemas.microsoft.com/office/word/2018/wordml/cex" xmlns:w16cid="http://schemas.microsoft.com/office/word/2016/wordml/cid" xmlns:w16="http://schemas.microsoft.com/office/word/2018/wordml" xmlns:w16sdtdh="http://schemas.microsoft.com/office/word/2020/wordml/sdtdatahash" xmlns:w16se="http://schemas.microsoft.com/office/word/2015/wordml/symex" xmlns:wpg="http://schemas.microsoft.com/office/word/2010/wordprocessingGroup" xmlns:wpi="http://schemas.microsoft.com/office/word/2010/wordprocessingInk" xmlns:wne="http://schemas.microsoft.com/office/word/2006/wordml" xmlns:wps="http://schemas.microsoft.com/office/word/2010/wordprocessingShape" mc:Ignorable="w14 w15 w16se w16cid w16 w16cex w16sdtdh wp14">
   <w:footnote w:type="separator" w:id="-1">
     <w:p>
       <w:pPr>
@@ -4383,7 +4015,7 @@
 </file>
 
 <file path=word/header1.xml><?xml version="1.0" encoding="utf-8"?>
-<w:hdr xmlns:wpc="http://schemas.microsoft.com/office/word/2010/wordprocessingCanvas" xmlns:mc="http://schemas.openxmlformats.org/markup-compatibility/2006" xmlns:o="urn:schemas-microsoft-com:office:office" xmlns:r="http://schemas.openxmlformats.org/officeDocument/2006/relationships" xmlns:m="http://schemas.openxmlformats.org/officeDocument/2006/math" xmlns:v="urn:schemas-microsoft-com:vml" xmlns:wp14="http://schemas.microsoft.com/office/word/2010/wordprocessingDrawing" xmlns:wp="http://schemas.openxmlformats.org/drawingml/2006/wordprocessingDrawing" xmlns:w10="urn:schemas-microsoft-com:office:word" xmlns:w="http://schemas.openxmlformats.org/wordprocessingml/2006/main" xmlns:w14="http://schemas.microsoft.com/office/word/2010/wordml" xmlns:wpg="http://schemas.microsoft.com/office/word/2010/wordprocessingGroup" xmlns:wpi="http://schemas.microsoft.com/office/word/2010/wordprocessingInk" xmlns:wne="http://schemas.microsoft.com/office/word/2006/wordml" xmlns:wps="http://schemas.microsoft.com/office/word/2010/wordprocessingShape" mc:Ignorable="w14 wp14">
+<w:hdr xmlns:wpc="http://schemas.microsoft.com/office/word/2010/wordprocessingCanvas" xmlns:cx="http://schemas.microsoft.com/office/drawing/2014/chartex" xmlns:cx1="http://schemas.microsoft.com/office/drawing/2015/9/8/chartex" xmlns:cx2="http://schemas.microsoft.com/office/drawing/2015/10/21/chartex" xmlns:cx3="http://schemas.microsoft.com/office/drawing/2016/5/9/chartex" xmlns:cx4="http://schemas.microsoft.com/office/drawing/2016/5/10/chartex" xmlns:cx5="http://schemas.microsoft.com/office/drawing/2016/5/11/chartex" xmlns:cx6="http://schemas.microsoft.com/office/drawing/2016/5/12/chartex" xmlns:cx7="http://schemas.microsoft.com/office/drawing/2016/5/13/chartex" xmlns:cx8="http://schemas.microsoft.com/office/drawing/2016/5/14/chartex" xmlns:mc="http://schemas.openxmlformats.org/markup-compatibility/2006" xmlns:aink="http://schemas.microsoft.com/office/drawing/2016/ink" xmlns:am3d="http://schemas.microsoft.com/office/drawing/2017/model3d" xmlns:o="urn:schemas-microsoft-com:office:office" xmlns:r="http://schemas.openxmlformats.org/officeDocument/2006/relationships" xmlns:m="http://schemas.openxmlformats.org/officeDocument/2006/math" xmlns:v="urn:schemas-microsoft-com:vml" xmlns:wp14="http://schemas.microsoft.com/office/word/2010/wordprocessingDrawing" xmlns:wp="http://schemas.openxmlformats.org/drawingml/2006/wordprocessingDrawing" xmlns:w10="urn:schemas-microsoft-com:office:word" xmlns:w="http://schemas.openxmlformats.org/wordprocessingml/2006/main" xmlns:w14="http://schemas.microsoft.com/office/word/2010/wordml" xmlns:w15="http://schemas.microsoft.com/office/word/2012/wordml" xmlns:w16cex="http://schemas.microsoft.com/office/word/2018/wordml/cex" xmlns:w16cid="http://schemas.microsoft.com/office/word/2016/wordml/cid" xmlns:w16="http://schemas.microsoft.com/office/word/2018/wordml" xmlns:w16sdtdh="http://schemas.microsoft.com/office/word/2020/wordml/sdtdatahash" xmlns:w16se="http://schemas.microsoft.com/office/word/2015/wordml/symex" xmlns:wpg="http://schemas.microsoft.com/office/word/2010/wordprocessingGroup" xmlns:wpi="http://schemas.microsoft.com/office/word/2010/wordprocessingInk" xmlns:wne="http://schemas.microsoft.com/office/word/2006/wordml" xmlns:wps="http://schemas.microsoft.com/office/word/2010/wordprocessingShape" mc:Ignorable="w14 w15 w16se w16cid w16 w16cex w16sdtdh wp14">
   <w:sdt>
     <w:sdtPr>
       <w:rPr>
@@ -4414,23 +4046,13 @@
             <w:szCs w:val="32"/>
           </w:rPr>
         </w:pPr>
-        <w:proofErr w:type="spellStart"/>
         <w:r>
           <w:rPr>
             <w:rFonts w:ascii="Verdana" w:hAnsi="Verdana"/>
             <w:sz w:val="24"/>
             <w:szCs w:val="32"/>
           </w:rPr>
-          <w:t>Ermac</w:t>
-        </w:r>
-        <w:proofErr w:type="spellEnd"/>
-        <w:r>
-          <w:rPr>
-            <w:rFonts w:ascii="Verdana" w:hAnsi="Verdana"/>
-            <w:sz w:val="24"/>
-            <w:szCs w:val="32"/>
-          </w:rPr>
-          <w:t xml:space="preserve"> Voxel Game</w:t>
+          <w:t>Ermac Voxel Game</w:t>
         </w:r>
         <w:r>
           <w:rPr>
@@ -4446,61 +4068,7 @@
             <w:sz w:val="24"/>
             <w:szCs w:val="32"/>
           </w:rPr>
-          <w:t xml:space="preserve"> - Alexander “</w:t>
-        </w:r>
-        <w:proofErr w:type="spellStart"/>
-        <w:r>
-          <w:rPr>
-            <w:rFonts w:ascii="Verdana" w:hAnsi="Verdana"/>
-            <w:sz w:val="24"/>
-            <w:szCs w:val="32"/>
-          </w:rPr>
-          <w:t>Ermac</w:t>
-        </w:r>
-        <w:proofErr w:type="spellEnd"/>
-        <w:r>
-          <w:rPr>
-            <w:rFonts w:ascii="Verdana" w:hAnsi="Verdana"/>
-            <w:sz w:val="24"/>
-            <w:szCs w:val="32"/>
-          </w:rPr>
-          <w:t xml:space="preserve">” </w:t>
-        </w:r>
-        <w:proofErr w:type="spellStart"/>
-        <w:r>
-          <w:rPr>
-            <w:rFonts w:ascii="Verdana" w:hAnsi="Verdana"/>
-            <w:sz w:val="24"/>
-            <w:szCs w:val="32"/>
-          </w:rPr>
-          <w:t>Stojanovich</w:t>
-        </w:r>
-        <w:proofErr w:type="spellEnd"/>
-        <w:r>
-          <w:rPr>
-            <w:rFonts w:ascii="Verdana" w:hAnsi="Verdana"/>
-            <w:sz w:val="24"/>
-            <w:szCs w:val="32"/>
-          </w:rPr>
-          <w:t xml:space="preserve">, </w:t>
-        </w:r>
-        <w:proofErr w:type="spellStart"/>
-        <w:r>
-          <w:rPr>
-            <w:rFonts w:ascii="Verdana" w:hAnsi="Verdana"/>
-            <w:sz w:val="24"/>
-            <w:szCs w:val="32"/>
-          </w:rPr>
-          <w:t>JSomnia</w:t>
-        </w:r>
-        <w:proofErr w:type="spellEnd"/>
-        <w:r>
-          <w:rPr>
-            <w:rFonts w:ascii="Verdana" w:hAnsi="Verdana"/>
-            <w:sz w:val="24"/>
-            <w:szCs w:val="32"/>
-          </w:rPr>
-          <w:t>, Hellblade64</w:t>
+          <w:t xml:space="preserve"> - Alexander “Ermac” Stojanovich, JSomnia, Hellblade64</w:t>
         </w:r>
       </w:p>
     </w:sdtContent>
@@ -4520,8 +4088,8 @@
 </file>
 
 <file path=word/numbering.xml><?xml version="1.0" encoding="utf-8"?>
-<w:numbering xmlns:wpc="http://schemas.microsoft.com/office/word/2010/wordprocessingCanvas" xmlns:mc="http://schemas.openxmlformats.org/markup-compatibility/2006" xmlns:o="urn:schemas-microsoft-com:office:office" xmlns:r="http://schemas.openxmlformats.org/officeDocument/2006/relationships" xmlns:m="http://schemas.openxmlformats.org/officeDocument/2006/math" xmlns:v="urn:schemas-microsoft-com:vml" xmlns:wp14="http://schemas.microsoft.com/office/word/2010/wordprocessingDrawing" xmlns:wp="http://schemas.openxmlformats.org/drawingml/2006/wordprocessingDrawing" xmlns:w10="urn:schemas-microsoft-com:office:word" xmlns:w="http://schemas.openxmlformats.org/wordprocessingml/2006/main" xmlns:w14="http://schemas.microsoft.com/office/word/2010/wordml" xmlns:wpg="http://schemas.microsoft.com/office/word/2010/wordprocessingGroup" xmlns:wpi="http://schemas.microsoft.com/office/word/2010/wordprocessingInk" xmlns:wne="http://schemas.microsoft.com/office/word/2006/wordml" xmlns:wps="http://schemas.microsoft.com/office/word/2010/wordprocessingShape" mc:Ignorable="w14 wp14">
-  <w:abstractNum w:abstractNumId="0">
+<w:numbering xmlns:wpc="http://schemas.microsoft.com/office/word/2010/wordprocessingCanvas" xmlns:cx="http://schemas.microsoft.com/office/drawing/2014/chartex" xmlns:cx1="http://schemas.microsoft.com/office/drawing/2015/9/8/chartex" xmlns:cx2="http://schemas.microsoft.com/office/drawing/2015/10/21/chartex" xmlns:cx3="http://schemas.microsoft.com/office/drawing/2016/5/9/chartex" xmlns:cx4="http://schemas.microsoft.com/office/drawing/2016/5/10/chartex" xmlns:cx5="http://schemas.microsoft.com/office/drawing/2016/5/11/chartex" xmlns:cx6="http://schemas.microsoft.com/office/drawing/2016/5/12/chartex" xmlns:cx7="http://schemas.microsoft.com/office/drawing/2016/5/13/chartex" xmlns:cx8="http://schemas.microsoft.com/office/drawing/2016/5/14/chartex" xmlns:mc="http://schemas.openxmlformats.org/markup-compatibility/2006" xmlns:aink="http://schemas.microsoft.com/office/drawing/2016/ink" xmlns:am3d="http://schemas.microsoft.com/office/drawing/2017/model3d" xmlns:o="urn:schemas-microsoft-com:office:office" xmlns:r="http://schemas.openxmlformats.org/officeDocument/2006/relationships" xmlns:m="http://schemas.openxmlformats.org/officeDocument/2006/math" xmlns:v="urn:schemas-microsoft-com:vml" xmlns:wp14="http://schemas.microsoft.com/office/word/2010/wordprocessingDrawing" xmlns:wp="http://schemas.openxmlformats.org/drawingml/2006/wordprocessingDrawing" xmlns:w10="urn:schemas-microsoft-com:office:word" xmlns:w="http://schemas.openxmlformats.org/wordprocessingml/2006/main" xmlns:w14="http://schemas.microsoft.com/office/word/2010/wordml" xmlns:w15="http://schemas.microsoft.com/office/word/2012/wordml" xmlns:w16cex="http://schemas.microsoft.com/office/word/2018/wordml/cex" xmlns:w16cid="http://schemas.microsoft.com/office/word/2016/wordml/cid" xmlns:w16="http://schemas.microsoft.com/office/word/2018/wordml" xmlns:w16sdtdh="http://schemas.microsoft.com/office/word/2020/wordml/sdtdatahash" xmlns:w16se="http://schemas.microsoft.com/office/word/2015/wordml/symex" xmlns:wpg="http://schemas.microsoft.com/office/word/2010/wordprocessingGroup" xmlns:wpi="http://schemas.microsoft.com/office/word/2010/wordprocessingInk" xmlns:wne="http://schemas.microsoft.com/office/word/2006/wordml" xmlns:wps="http://schemas.microsoft.com/office/word/2010/wordprocessingShape" mc:Ignorable="w14 w15 w16se w16cid w16 w16cex w16sdtdh wp14">
+  <w:abstractNum w:abstractNumId="0" w15:restartNumberingAfterBreak="0">
     <w:nsid w:val="01E9652D"/>
     <w:multiLevelType w:val="hybridMultilevel"/>
     <w:tmpl w:val="5DD41794"/>
@@ -4634,7 +4202,7 @@
       </w:rPr>
     </w:lvl>
   </w:abstractNum>
-  <w:abstractNum w:abstractNumId="1">
+  <w:abstractNum w:abstractNumId="1" w15:restartNumberingAfterBreak="0">
     <w:nsid w:val="05D154AE"/>
     <w:multiLevelType w:val="hybridMultilevel"/>
     <w:tmpl w:val="D80AACA6"/>
@@ -4747,7 +4315,7 @@
       </w:rPr>
     </w:lvl>
   </w:abstractNum>
-  <w:abstractNum w:abstractNumId="2">
+  <w:abstractNum w:abstractNumId="2" w15:restartNumberingAfterBreak="0">
     <w:nsid w:val="08125522"/>
     <w:multiLevelType w:val="hybridMultilevel"/>
     <w:tmpl w:val="6B8412C0"/>
@@ -4860,7 +4428,7 @@
       </w:rPr>
     </w:lvl>
   </w:abstractNum>
-  <w:abstractNum w:abstractNumId="3">
+  <w:abstractNum w:abstractNumId="3" w15:restartNumberingAfterBreak="0">
     <w:nsid w:val="104F63B2"/>
     <w:multiLevelType w:val="hybridMultilevel"/>
     <w:tmpl w:val="B9768288"/>
@@ -4973,7 +4541,7 @@
       </w:rPr>
     </w:lvl>
   </w:abstractNum>
-  <w:abstractNum w:abstractNumId="4">
+  <w:abstractNum w:abstractNumId="4" w15:restartNumberingAfterBreak="0">
     <w:nsid w:val="12230F50"/>
     <w:multiLevelType w:val="hybridMultilevel"/>
     <w:tmpl w:val="48B49748"/>
@@ -5087,7 +4655,7 @@
       </w:rPr>
     </w:lvl>
   </w:abstractNum>
-  <w:abstractNum w:abstractNumId="5">
+  <w:abstractNum w:abstractNumId="5" w15:restartNumberingAfterBreak="0">
     <w:nsid w:val="165453AA"/>
     <w:multiLevelType w:val="hybridMultilevel"/>
     <w:tmpl w:val="E8C0C896"/>
@@ -5201,7 +4769,7 @@
       </w:rPr>
     </w:lvl>
   </w:abstractNum>
-  <w:abstractNum w:abstractNumId="6">
+  <w:abstractNum w:abstractNumId="6" w15:restartNumberingAfterBreak="0">
     <w:nsid w:val="1BE12BBC"/>
     <w:multiLevelType w:val="hybridMultilevel"/>
     <w:tmpl w:val="F04E8ADA"/>
@@ -5314,7 +4882,7 @@
       </w:rPr>
     </w:lvl>
   </w:abstractNum>
-  <w:abstractNum w:abstractNumId="7">
+  <w:abstractNum w:abstractNumId="7" w15:restartNumberingAfterBreak="0">
     <w:nsid w:val="2E77476A"/>
     <w:multiLevelType w:val="hybridMultilevel"/>
     <w:tmpl w:val="694C00BE"/>
@@ -5429,7 +4997,7 @@
       </w:rPr>
     </w:lvl>
   </w:abstractNum>
-  <w:abstractNum w:abstractNumId="8">
+  <w:abstractNum w:abstractNumId="8" w15:restartNumberingAfterBreak="0">
     <w:nsid w:val="2F63198A"/>
     <w:multiLevelType w:val="hybridMultilevel"/>
     <w:tmpl w:val="8CBEE520"/>
@@ -5542,7 +5110,7 @@
       </w:rPr>
     </w:lvl>
   </w:abstractNum>
-  <w:abstractNum w:abstractNumId="9">
+  <w:abstractNum w:abstractNumId="9" w15:restartNumberingAfterBreak="0">
     <w:nsid w:val="31C4647D"/>
     <w:multiLevelType w:val="hybridMultilevel"/>
     <w:tmpl w:val="C250244E"/>
@@ -5655,7 +5223,7 @@
       </w:rPr>
     </w:lvl>
   </w:abstractNum>
-  <w:abstractNum w:abstractNumId="10">
+  <w:abstractNum w:abstractNumId="10" w15:restartNumberingAfterBreak="0">
     <w:nsid w:val="47BB246C"/>
     <w:multiLevelType w:val="hybridMultilevel"/>
     <w:tmpl w:val="46048FB8"/>
@@ -5769,7 +5337,7 @@
       </w:rPr>
     </w:lvl>
   </w:abstractNum>
-  <w:abstractNum w:abstractNumId="11">
+  <w:abstractNum w:abstractNumId="11" w15:restartNumberingAfterBreak="0">
     <w:nsid w:val="49BD1D98"/>
     <w:multiLevelType w:val="hybridMultilevel"/>
     <w:tmpl w:val="3332526C"/>
@@ -5882,7 +5450,7 @@
       </w:rPr>
     </w:lvl>
   </w:abstractNum>
-  <w:abstractNum w:abstractNumId="12">
+  <w:abstractNum w:abstractNumId="12" w15:restartNumberingAfterBreak="0">
     <w:nsid w:val="4CBE58AB"/>
     <w:multiLevelType w:val="hybridMultilevel"/>
     <w:tmpl w:val="F7484EBC"/>
@@ -5996,7 +5564,7 @@
       </w:rPr>
     </w:lvl>
   </w:abstractNum>
-  <w:abstractNum w:abstractNumId="13">
+  <w:abstractNum w:abstractNumId="13" w15:restartNumberingAfterBreak="0">
     <w:nsid w:val="4DFC1534"/>
     <w:multiLevelType w:val="hybridMultilevel"/>
     <w:tmpl w:val="2EF85536"/>
@@ -6109,7 +5677,7 @@
       </w:rPr>
     </w:lvl>
   </w:abstractNum>
-  <w:abstractNum w:abstractNumId="14">
+  <w:abstractNum w:abstractNumId="14" w15:restartNumberingAfterBreak="0">
     <w:nsid w:val="511F51B9"/>
     <w:multiLevelType w:val="hybridMultilevel"/>
     <w:tmpl w:val="F650FDA2"/>
@@ -6222,7 +5790,7 @@
       </w:rPr>
     </w:lvl>
   </w:abstractNum>
-  <w:abstractNum w:abstractNumId="15">
+  <w:abstractNum w:abstractNumId="15" w15:restartNumberingAfterBreak="0">
     <w:nsid w:val="567B01C4"/>
     <w:multiLevelType w:val="hybridMultilevel"/>
     <w:tmpl w:val="01E64DBC"/>
@@ -6336,7 +5904,7 @@
       </w:rPr>
     </w:lvl>
   </w:abstractNum>
-  <w:abstractNum w:abstractNumId="16">
+  <w:abstractNum w:abstractNumId="16" w15:restartNumberingAfterBreak="0">
     <w:nsid w:val="57FA5BDC"/>
     <w:multiLevelType w:val="hybridMultilevel"/>
     <w:tmpl w:val="C1069388"/>
@@ -6449,7 +6017,7 @@
       </w:rPr>
     </w:lvl>
   </w:abstractNum>
-  <w:abstractNum w:abstractNumId="17">
+  <w:abstractNum w:abstractNumId="17" w15:restartNumberingAfterBreak="0">
     <w:nsid w:val="6A465EA9"/>
     <w:multiLevelType w:val="hybridMultilevel"/>
     <w:tmpl w:val="83527182"/>
@@ -6562,7 +6130,7 @@
       </w:rPr>
     </w:lvl>
   </w:abstractNum>
-  <w:abstractNum w:abstractNumId="18">
+  <w:abstractNum w:abstractNumId="18" w15:restartNumberingAfterBreak="0">
     <w:nsid w:val="6E0F0971"/>
     <w:multiLevelType w:val="hybridMultilevel"/>
     <w:tmpl w:val="EF481D2C"/>
@@ -6676,7 +6244,7 @@
       </w:rPr>
     </w:lvl>
   </w:abstractNum>
-  <w:abstractNum w:abstractNumId="19">
+  <w:abstractNum w:abstractNumId="19" w15:restartNumberingAfterBreak="0">
     <w:nsid w:val="74E724D3"/>
     <w:multiLevelType w:val="hybridMultilevel"/>
     <w:tmpl w:val="EDCC46EC"/>
@@ -6789,7 +6357,7 @@
       </w:rPr>
     </w:lvl>
   </w:abstractNum>
-  <w:abstractNum w:abstractNumId="20">
+  <w:abstractNum w:abstractNumId="20" w15:restartNumberingAfterBreak="0">
     <w:nsid w:val="774E37A9"/>
     <w:multiLevelType w:val="hybridMultilevel"/>
     <w:tmpl w:val="1E341DC4"/>
@@ -6902,7 +6470,7 @@
       </w:rPr>
     </w:lvl>
   </w:abstractNum>
-  <w:abstractNum w:abstractNumId="21">
+  <w:abstractNum w:abstractNumId="21" w15:restartNumberingAfterBreak="0">
     <w:nsid w:val="7C7B411A"/>
     <w:multiLevelType w:val="hybridMultilevel"/>
     <w:tmpl w:val="DD327E98"/>
@@ -7101,21 +6669,12 @@
   </w:num>
   <w:num w:numId="29">
     <w:abstractNumId w:val="5"/>
-    <w:lvlOverride w:ilvl="0"/>
-    <w:lvlOverride w:ilvl="1"/>
-    <w:lvlOverride w:ilvl="2"/>
-    <w:lvlOverride w:ilvl="3"/>
-    <w:lvlOverride w:ilvl="4"/>
-    <w:lvlOverride w:ilvl="5"/>
-    <w:lvlOverride w:ilvl="6"/>
-    <w:lvlOverride w:ilvl="7"/>
-    <w:lvlOverride w:ilvl="8"/>
   </w:num>
 </w:numbering>
 </file>
 
 <file path=word/styles.xml><?xml version="1.0" encoding="utf-8"?>
-<w:styles xmlns:mc="http://schemas.openxmlformats.org/markup-compatibility/2006" xmlns:r="http://schemas.openxmlformats.org/officeDocument/2006/relationships" xmlns:w="http://schemas.openxmlformats.org/wordprocessingml/2006/main" xmlns:w14="http://schemas.microsoft.com/office/word/2010/wordml" mc:Ignorable="w14">
+<w:styles xmlns:mc="http://schemas.openxmlformats.org/markup-compatibility/2006" xmlns:r="http://schemas.openxmlformats.org/officeDocument/2006/relationships" xmlns:w="http://schemas.openxmlformats.org/wordprocessingml/2006/main" xmlns:w14="http://schemas.microsoft.com/office/word/2010/wordml" xmlns:w15="http://schemas.microsoft.com/office/word/2012/wordml" xmlns:w16cex="http://schemas.microsoft.com/office/word/2018/wordml/cex" xmlns:w16cid="http://schemas.microsoft.com/office/word/2016/wordml/cid" xmlns:w16="http://schemas.microsoft.com/office/word/2018/wordml" xmlns:w16sdtdh="http://schemas.microsoft.com/office/word/2020/wordml/sdtdatahash" xmlns:w16se="http://schemas.microsoft.com/office/word/2015/wordml/symex" mc:Ignorable="w14 w15 w16se w16cid w16 w16cex w16sdtdh">
   <w:docDefaults>
     <w:rPrDefault>
       <w:rPr>
@@ -7131,428 +6690,383 @@
       </w:pPr>
     </w:pPrDefault>
   </w:docDefaults>
-  <w:latentStyles w:defLockedState="0" w:defUIPriority="99" w:defSemiHidden="1" w:defUnhideWhenUsed="1" w:defQFormat="0" w:count="267">
-    <w:lsdException w:name="Normal" w:semiHidden="0" w:uiPriority="0" w:unhideWhenUsed="0" w:qFormat="1"/>
-    <w:lsdException w:name="heading 1" w:semiHidden="0" w:uiPriority="9" w:unhideWhenUsed="0" w:qFormat="1"/>
-    <w:lsdException w:name="heading 2" w:uiPriority="9" w:qFormat="1"/>
-    <w:lsdException w:name="heading 3" w:uiPriority="9" w:qFormat="1"/>
-    <w:lsdException w:name="heading 4" w:uiPriority="9" w:qFormat="1"/>
-    <w:lsdException w:name="heading 5" w:uiPriority="9" w:qFormat="1"/>
-    <w:lsdException w:name="heading 6" w:uiPriority="9" w:qFormat="1"/>
-    <w:lsdException w:name="heading 7" w:uiPriority="9" w:qFormat="1"/>
-    <w:lsdException w:name="heading 8" w:uiPriority="9" w:qFormat="1"/>
-    <w:lsdException w:name="heading 9" w:uiPriority="9" w:qFormat="1"/>
-    <w:lsdException w:name="toc 1" w:uiPriority="39"/>
-    <w:lsdException w:name="toc 2" w:uiPriority="39"/>
-    <w:lsdException w:name="toc 3" w:uiPriority="39"/>
-    <w:lsdException w:name="toc 4" w:uiPriority="39"/>
-    <w:lsdException w:name="toc 5" w:uiPriority="39"/>
-    <w:lsdException w:name="toc 6" w:uiPriority="39"/>
-    <w:lsdException w:name="toc 7" w:uiPriority="39"/>
-    <w:lsdException w:name="toc 8" w:uiPriority="39"/>
-    <w:lsdException w:name="toc 9" w:uiPriority="39"/>
-    <w:lsdException w:name="caption" w:uiPriority="35" w:qFormat="1"/>
-    <w:lsdException w:name="Title" w:semiHidden="0" w:uiPriority="10" w:unhideWhenUsed="0" w:qFormat="1"/>
-    <w:lsdException w:name="Default Paragraph Font" w:uiPriority="1"/>
-    <w:lsdException w:name="Subtitle" w:semiHidden="0" w:uiPriority="11" w:unhideWhenUsed="0" w:qFormat="1"/>
-    <w:lsdException w:name="Strong" w:semiHidden="0" w:uiPriority="22" w:unhideWhenUsed="0" w:qFormat="1"/>
-    <w:lsdException w:name="Emphasis" w:semiHidden="0" w:uiPriority="20" w:unhideWhenUsed="0" w:qFormat="1"/>
-    <w:lsdException w:name="Table Grid" w:semiHidden="0" w:uiPriority="59" w:unhideWhenUsed="0"/>
-    <w:lsdException w:name="Placeholder Text" w:unhideWhenUsed="0"/>
-    <w:lsdException w:name="No Spacing" w:semiHidden="0" w:uiPriority="1" w:unhideWhenUsed="0" w:qFormat="1"/>
-    <w:lsdException w:name="Light Shading" w:semiHidden="0" w:uiPriority="60" w:unhideWhenUsed="0"/>
-    <w:lsdException w:name="Light List" w:semiHidden="0" w:uiPriority="61" w:unhideWhenUsed="0"/>
-    <w:lsdException w:name="Light Grid" w:semiHidden="0" w:uiPriority="62" w:unhideWhenUsed="0"/>
-    <w:lsdException w:name="Medium Shading 1" w:semiHidden="0" w:uiPriority="63" w:unhideWhenUsed="0"/>
-    <w:lsdException w:name="Medium Shading 2" w:semiHidden="0" w:uiPriority="64" w:unhideWhenUsed="0"/>
-    <w:lsdException w:name="Medium List 1" w:semiHidden="0" w:uiPriority="65" w:unhideWhenUsed="0"/>
-    <w:lsdException w:name="Medium List 2" w:semiHidden="0" w:uiPriority="66" w:unhideWhenUsed="0"/>
-    <w:lsdException w:name="Medium Grid 1" w:semiHidden="0" w:uiPriority="67" w:unhideWhenUsed="0"/>
-    <w:lsdException w:name="Medium Grid 2" w:semiHidden="0" w:uiPriority="68" w:unhideWhenUsed="0"/>
-    <w:lsdException w:name="Medium Grid 3" w:semiHidden="0" w:uiPriority="69" w:unhideWhenUsed="0"/>
-    <w:lsdException w:name="Dark List" w:semiHidden="0" w:uiPriority="70" w:unhideWhenUsed="0"/>
-    <w:lsdException w:name="Colorful Shading" w:semiHidden="0" w:uiPriority="71" w:unhideWhenUsed="0"/>
-    <w:lsdException w:name="Colorful List" w:semiHidden="0" w:uiPriority="72" w:unhideWhenUsed="0"/>
-    <w:lsdException w:name="Colorful Grid" w:semiHidden="0" w:uiPriority="73" w:unhideWhenUsed="0"/>
-    <w:lsdException w:name="Light Shading Accent 1" w:semiHidden="0" w:uiPriority="60" w:unhideWhenUsed="0"/>
-    <w:lsdException w:name="Light List Accent 1" w:semiHidden="0" w:uiPriority="61" w:unhideWhenUsed="0"/>
-    <w:lsdException w:name="Light Grid Accent 1" w:semiHidden="0" w:uiPriority="62" w:unhideWhenUsed="0"/>
-    <w:lsdException w:name="Medium Shading 1 Accent 1" w:semiHidden="0" w:uiPriority="63" w:unhideWhenUsed="0"/>
-    <w:lsdException w:name="Medium Shading 2 Accent 1" w:semiHidden="0" w:uiPriority="64" w:unhideWhenUsed="0"/>
-    <w:lsdException w:name="Medium List 1 Accent 1" w:semiHidden="0" w:uiPriority="65" w:unhideWhenUsed="0"/>
-    <w:lsdException w:name="Revision" w:unhideWhenUsed="0"/>
-    <w:lsdException w:name="List Paragraph" w:semiHidden="0" w:uiPriority="34" w:unhideWhenUsed="0" w:qFormat="1"/>
-    <w:lsdException w:name="Quote" w:semiHidden="0" w:uiPriority="29" w:unhideWhenUsed="0" w:qFormat="1"/>
-    <w:lsdException w:name="Intense Quote" w:semiHidden="0" w:uiPriority="30" w:unhideWhenUsed="0" w:qFormat="1"/>
-    <w:lsdException w:name="Medium List 2 Accent 1" w:semiHidden="0" w:uiPriority="66" w:unhideWhenUsed="0"/>
-    <w:lsdException w:name="Medium Grid 1 Accent 1" w:semiHidden="0" w:uiPriority="67" w:unhideWhenUsed="0"/>
-    <w:lsdException w:name="Medium Grid 2 Accent 1" w:semiHidden="0" w:uiPriority="68" w:unhideWhenUsed="0"/>
-    <w:lsdException w:name="Medium Grid 3 Accent 1" w:semiHidden="0" w:uiPriority="69" w:unhideWhenUsed="0"/>
-    <w:lsdException w:name="Dark List Accent 1" w:semiHidden="0" w:uiPriority="70" w:unhideWhenUsed="0"/>
-    <w:lsdException w:name="Colorful Shading Accent 1" w:semiHidden="0" w:uiPriority="71" w:unhideWhenUsed="0"/>
-    <w:lsdException w:name="Colorful List Accent 1" w:semiHidden="0" w:uiPriority="72" w:unhideWhenUsed="0"/>
-    <w:lsdException w:name="Colorful Grid Accent 1" w:semiHidden="0" w:uiPriority="73" w:unhideWhenUsed="0"/>
-    <w:lsdException w:name="Light Shading Accent 2" w:semiHidden="0" w:uiPriority="60" w:unhideWhenUsed="0"/>
-    <w:lsdException w:name="Light List Accent 2" w:semiHidden="0" w:uiPriority="61" w:unhideWhenUsed="0"/>
-    <w:lsdException w:name="Light Grid Accent 2" w:semiHidden="0" w:uiPriority="62" w:unhideWhenUsed="0"/>
-    <w:lsdException w:name="Medium Shading 1 Accent 2" w:semiHidden="0" w:uiPriority="63" w:unhideWhenUsed="0"/>
-    <w:lsdException w:name="Medium Shading 2 Accent 2" w:semiHidden="0" w:uiPriority="64" w:unhideWhenUsed="0"/>
-    <w:lsdException w:name="Medium List 1 Accent 2" w:semiHidden="0" w:uiPriority="65" w:unhideWhenUsed="0"/>
-    <w:lsdException w:name="Medium List 2 Accent 2" w:semiHidden="0" w:uiPriority="66" w:unhideWhenUsed="0"/>
-    <w:lsdException w:name="Medium Grid 1 Accent 2" w:semiHidden="0" w:uiPriority="67" w:unhideWhenUsed="0"/>
-    <w:lsdException w:name="Medium Grid 2 Accent 2" w:semiHidden="0" w:uiPriority="68" w:unhideWhenUsed="0"/>
-    <w:lsdException w:name="Medium Grid 3 Accent 2" w:semiHidden="0" w:uiPriority="69" w:unhideWhenUsed="0"/>
-    <w:lsdException w:name="Dark List Accent 2" w:semiHidden="0" w:uiPriority="70" w:unhideWhenUsed="0"/>
-    <w:lsdException w:name="Colorful Shading Accent 2" w:semiHidden="0" w:uiPriority="71" w:unhideWhenUsed="0"/>
-    <w:lsdException w:name="Colorful List Accent 2" w:semiHidden="0" w:uiPriority="72" w:unhideWhenUsed="0"/>
-    <w:lsdException w:name="Colorful Grid Accent 2" w:semiHidden="0" w:uiPriority="73" w:unhideWhenUsed="0"/>
-    <w:lsdException w:name="Light Shading Accent 3" w:semiHidden="0" w:uiPriority="60" w:unhideWhenUsed="0"/>
-    <w:lsdException w:name="Light List Accent 3" w:semiHidden="0" w:uiPriority="61" w:unhideWhenUsed="0"/>
-    <w:lsdException w:name="Light Grid Accent 3" w:semiHidden="0" w:uiPriority="62" w:unhideWhenUsed="0"/>
-    <w:lsdException w:name="Medium Shading 1 Accent 3" w:semiHidden="0" w:uiPriority="63" w:unhideWhenUsed="0"/>
-    <w:lsdException w:name="Medium Shading 2 Accent 3" w:semiHidden="0" w:uiPriority="64" w:unhideWhenUsed="0"/>
-    <w:lsdException w:name="Medium List 1 Accent 3" w:semiHidden="0" w:uiPriority="65" w:unhideWhenUsed="0"/>
-    <w:lsdException w:name="Medium List 2 Accent 3" w:semiHidden="0" w:uiPriority="66" w:unhideWhenUsed="0"/>
-    <w:lsdException w:name="Medium Grid 1 Accent 3" w:semiHidden="0" w:uiPriority="67" w:unhideWhenUsed="0"/>
-    <w:lsdException w:name="Medium Grid 2 Accent 3" w:semiHidden="0" w:uiPriority="68" w:unhideWhenUsed="0"/>
-    <w:lsdException w:name="Medium Grid 3 Accent 3" w:semiHidden="0" w:uiPriority="69" w:unhideWhenUsed="0"/>
-    <w:lsdException w:name="Dark List Accent 3" w:semiHidden="0" w:uiPriority="70" w:unhideWhenUsed="0"/>
-    <w:lsdException w:name="Colorful Shading Accent 3" w:semiHidden="0" w:uiPriority="71" w:unhideWhenUsed="0"/>
-    <w:lsdException w:name="Colorful List Accent 3" w:semiHidden="0" w:uiPriority="72" w:unhideWhenUsed="0"/>
-    <w:lsdException w:name="Colorful Grid Accent 3" w:semiHidden="0" w:uiPriority="73" w:unhideWhenUsed="0"/>
-    <w:lsdException w:name="Light Shading Accent 4" w:semiHidden="0" w:uiPriority="60" w:unhideWhenUsed="0"/>
-    <w:lsdException w:name="Light List Accent 4" w:semiHidden="0" w:uiPriority="61" w:unhideWhenUsed="0"/>
-    <w:lsdException w:name="Light Grid Accent 4" w:semiHidden="0" w:uiPriority="62" w:unhideWhenUsed="0"/>
-    <w:lsdException w:name="Medium Shading 1 Accent 4" w:semiHidden="0" w:uiPriority="63" w:unhideWhenUsed="0"/>
-    <w:lsdException w:name="Medium Shading 2 Accent 4" w:semiHidden="0" w:uiPriority="64" w:unhideWhenUsed="0"/>
-    <w:lsdException w:name="Medium List 1 Accent 4" w:semiHidden="0" w:uiPriority="65" w:unhideWhenUsed="0"/>
-    <w:lsdException w:name="Medium List 2 Accent 4" w:semiHidden="0" w:uiPriority="66" w:unhideWhenUsed="0"/>
-    <w:lsdException w:name="Medium Grid 1 Accent 4" w:semiHidden="0" w:uiPriority="67" w:unhideWhenUsed="0"/>
-    <w:lsdException w:name="Medium Grid 2 Accent 4" w:semiHidden="0" w:uiPriority="68" w:unhideWhenUsed="0"/>
-    <w:lsdException w:name="Medium Grid 3 Accent 4" w:semiHidden="0" w:uiPriority="69" w:unhideWhenUsed="0"/>
-    <w:lsdException w:name="Dark List Accent 4" w:semiHidden="0" w:uiPriority="70" w:unhideWhenUsed="0"/>
-    <w:lsdException w:name="Colorful Shading Accent 4" w:semiHidden="0" w:uiPriority="71" w:unhideWhenUsed="0"/>
-    <w:lsdException w:name="Colorful List Accent 4" w:semiHidden="0" w:uiPriority="72" w:unhideWhenUsed="0"/>
-    <w:lsdException w:name="Colorful Grid Accent 4" w:semiHidden="0" w:uiPriority="73" w:unhideWhenUsed="0"/>
-    <w:lsdException w:name="Light Shading Accent 5" w:semiHidden="0" w:uiPriority="60" w:unhideWhenUsed="0"/>
-    <w:lsdException w:name="Light List Accent 5" w:semiHidden="0" w:uiPriority="61" w:unhideWhenUsed="0"/>
-    <w:lsdException w:name="Light Grid Accent 5" w:semiHidden="0" w:uiPriority="62" w:unhideWhenUsed="0"/>
-    <w:lsdException w:name="Medium Shading 1 Accent 5" w:semiHidden="0" w:uiPriority="63" w:unhideWhenUsed="0"/>
-    <w:lsdException w:name="Medium Shading 2 Accent 5" w:semiHidden="0" w:uiPriority="64" w:unhideWhenUsed="0"/>
-    <w:lsdException w:name="Medium List 1 Accent 5" w:semiHidden="0" w:uiPriority="65" w:unhideWhenUsed="0"/>
-    <w:lsdException w:name="Medium List 2 Accent 5" w:semiHidden="0" w:uiPriority="66" w:unhideWhenUsed="0"/>
-    <w:lsdException w:name="Medium Grid 1 Accent 5" w:semiHidden="0" w:uiPriority="67" w:unhideWhenUsed="0"/>
-    <w:lsdException w:name="Medium Grid 2 Accent 5" w:semiHidden="0" w:uiPriority="68" w:unhideWhenUsed="0"/>
-    <w:lsdException w:name="Medium Grid 3 Accent 5" w:semiHidden="0" w:uiPriority="69" w:unhideWhenUsed="0"/>
-    <w:lsdException w:name="Dark List Accent 5" w:semiHidden="0" w:uiPriority="70" w:unhideWhenUsed="0"/>
-    <w:lsdException w:name="Colorful Shading Accent 5" w:semiHidden="0" w:uiPriority="71" w:unhideWhenUsed="0"/>
-    <w:lsdException w:name="Colorful List Accent 5" w:semiHidden="0" w:uiPriority="72" w:unhideWhenUsed="0"/>
-    <w:lsdException w:name="Colorful Grid Accent 5" w:semiHidden="0" w:uiPriority="73" w:unhideWhenUsed="0"/>
-    <w:lsdException w:name="Light Shading Accent 6" w:semiHidden="0" w:uiPriority="60" w:unhideWhenUsed="0"/>
-    <w:lsdException w:name="Light List Accent 6" w:semiHidden="0" w:uiPriority="61" w:unhideWhenUsed="0"/>
-    <w:lsdException w:name="Light Grid Accent 6" w:semiHidden="0" w:uiPriority="62" w:unhideWhenUsed="0"/>
-    <w:lsdException w:name="Medium Shading 1 Accent 6" w:semiHidden="0" w:uiPriority="63" w:unhideWhenUsed="0"/>
-    <w:lsdException w:name="Medium Shading 2 Accent 6" w:semiHidden="0" w:uiPriority="64" w:unhideWhenUsed="0"/>
-    <w:lsdException w:name="Medium List 1 Accent 6" w:semiHidden="0" w:uiPriority="65" w:unhideWhenUsed="0"/>
-    <w:lsdException w:name="Medium List 2 Accent 6" w:semiHidden="0" w:uiPriority="66" w:unhideWhenUsed="0"/>
-    <w:lsdException w:name="Medium Grid 1 Accent 6" w:semiHidden="0" w:uiPriority="67" w:unhideWhenUsed="0"/>
-    <w:lsdException w:name="Medium Grid 2 Accent 6" w:semiHidden="0" w:uiPriority="68" w:unhideWhenUsed="0"/>
-    <w:lsdException w:name="Medium Grid 3 Accent 6" w:semiHidden="0" w:uiPriority="69" w:unhideWhenUsed="0"/>
-    <w:lsdException w:name="Dark List Accent 6" w:semiHidden="0" w:uiPriority="70" w:unhideWhenUsed="0"/>
-    <w:lsdException w:name="Colorful Shading Accent 6" w:semiHidden="0" w:uiPriority="71" w:unhideWhenUsed="0"/>
-    <w:lsdException w:name="Colorful List Accent 6" w:semiHidden="0" w:uiPriority="72" w:unhideWhenUsed="0"/>
-    <w:lsdException w:name="Colorful Grid Accent 6" w:semiHidden="0" w:uiPriority="73" w:unhideWhenUsed="0"/>
-    <w:lsdException w:name="Subtle Emphasis" w:semiHidden="0" w:uiPriority="19" w:unhideWhenUsed="0" w:qFormat="1"/>
-    <w:lsdException w:name="Intense Emphasis" w:semiHidden="0" w:uiPriority="21" w:unhideWhenUsed="0" w:qFormat="1"/>
-    <w:lsdException w:name="Subtle Reference" w:semiHidden="0" w:uiPriority="31" w:unhideWhenUsed="0" w:qFormat="1"/>
-    <w:lsdException w:name="Intense Reference" w:semiHidden="0" w:uiPriority="32" w:unhideWhenUsed="0" w:qFormat="1"/>
-    <w:lsdException w:name="Book Title" w:semiHidden="0" w:uiPriority="33" w:unhideWhenUsed="0" w:qFormat="1"/>
-    <w:lsdException w:name="Bibliography" w:uiPriority="37"/>
-    <w:lsdException w:name="TOC Heading" w:uiPriority="39" w:qFormat="1"/>
-  </w:latentStyles>
-  <w:style w:type="paragraph" w:default="1" w:styleId="Normal">
-    <w:name w:val="Normal"/>
-    <w:qFormat/>
-  </w:style>
-  <w:style w:type="character" w:default="1" w:styleId="DefaultParagraphFont">
-    <w:name w:val="Default Paragraph Font"/>
-    <w:uiPriority w:val="1"/>
-    <w:semiHidden/>
-    <w:unhideWhenUsed/>
-  </w:style>
-  <w:style w:type="table" w:default="1" w:styleId="TableNormal">
-    <w:name w:val="Normal Table"/>
-    <w:uiPriority w:val="99"/>
-    <w:semiHidden/>
-    <w:unhideWhenUsed/>
-    <w:tblPr>
-      <w:tblInd w:w="0" w:type="dxa"/>
-      <w:tblCellMar>
-        <w:top w:w="0" w:type="dxa"/>
-        <w:left w:w="108" w:type="dxa"/>
-        <w:bottom w:w="0" w:type="dxa"/>
-        <w:right w:w="108" w:type="dxa"/>
-      </w:tblCellMar>
-    </w:tblPr>
-  </w:style>
-  <w:style w:type="numbering" w:default="1" w:styleId="NoList">
-    <w:name w:val="No List"/>
-    <w:uiPriority w:val="99"/>
-    <w:semiHidden/>
-    <w:unhideWhenUsed/>
-  </w:style>
-  <w:style w:type="paragraph" w:styleId="ListParagraph">
-    <w:name w:val="List Paragraph"/>
-    <w:basedOn w:val="Normal"/>
-    <w:uiPriority w:val="34"/>
-    <w:qFormat/>
-    <w:rsid w:val="007A146C"/>
-    <w:pPr>
-      <w:ind w:left="720"/>
-      <w:contextualSpacing/>
-    </w:pPr>
-  </w:style>
-  <w:style w:type="paragraph" w:styleId="BalloonText">
-    <w:name w:val="Balloon Text"/>
-    <w:basedOn w:val="Normal"/>
-    <w:link w:val="BalloonTextChar"/>
-    <w:uiPriority w:val="99"/>
-    <w:semiHidden/>
-    <w:unhideWhenUsed/>
-    <w:rsid w:val="00B65C9E"/>
-    <w:pPr>
-      <w:spacing w:after="0" w:line="240" w:lineRule="auto"/>
-    </w:pPr>
-    <w:rPr>
-      <w:rFonts w:ascii="Tahoma" w:hAnsi="Tahoma" w:cs="Tahoma"/>
-      <w:sz w:val="16"/>
-      <w:szCs w:val="16"/>
-    </w:rPr>
-  </w:style>
-  <w:style w:type="character" w:customStyle="1" w:styleId="BalloonTextChar">
-    <w:name w:val="Balloon Text Char"/>
-    <w:basedOn w:val="DefaultParagraphFont"/>
-    <w:link w:val="BalloonText"/>
-    <w:uiPriority w:val="99"/>
-    <w:semiHidden/>
-    <w:rsid w:val="00B65C9E"/>
-    <w:rPr>
-      <w:rFonts w:ascii="Tahoma" w:hAnsi="Tahoma" w:cs="Tahoma"/>
-      <w:sz w:val="16"/>
-      <w:szCs w:val="16"/>
-    </w:rPr>
-  </w:style>
-  <w:style w:type="paragraph" w:styleId="NoSpacing">
-    <w:name w:val="No Spacing"/>
-    <w:uiPriority w:val="1"/>
-    <w:qFormat/>
-    <w:rsid w:val="006456AE"/>
-    <w:pPr>
-      <w:spacing w:after="0" w:line="240" w:lineRule="auto"/>
-    </w:pPr>
-  </w:style>
-  <w:style w:type="paragraph" w:styleId="Header">
-    <w:name w:val="header"/>
-    <w:basedOn w:val="Normal"/>
-    <w:link w:val="HeaderChar"/>
-    <w:uiPriority w:val="99"/>
-    <w:unhideWhenUsed/>
-    <w:rsid w:val="00302219"/>
-    <w:pPr>
-      <w:tabs>
-        <w:tab w:val="center" w:pos="4680"/>
-        <w:tab w:val="right" w:pos="9360"/>
-      </w:tabs>
-      <w:spacing w:after="0" w:line="240" w:lineRule="auto"/>
-    </w:pPr>
-  </w:style>
-  <w:style w:type="character" w:customStyle="1" w:styleId="HeaderChar">
-    <w:name w:val="Header Char"/>
-    <w:basedOn w:val="DefaultParagraphFont"/>
-    <w:link w:val="Header"/>
-    <w:uiPriority w:val="99"/>
-    <w:rsid w:val="00302219"/>
-  </w:style>
-  <w:style w:type="paragraph" w:styleId="Footer">
-    <w:name w:val="footer"/>
-    <w:basedOn w:val="Normal"/>
-    <w:link w:val="FooterChar"/>
-    <w:uiPriority w:val="99"/>
-    <w:unhideWhenUsed/>
-    <w:rsid w:val="00302219"/>
-    <w:pPr>
-      <w:tabs>
-        <w:tab w:val="center" w:pos="4680"/>
-        <w:tab w:val="right" w:pos="9360"/>
-      </w:tabs>
-      <w:spacing w:after="0" w:line="240" w:lineRule="auto"/>
-    </w:pPr>
-  </w:style>
-  <w:style w:type="character" w:customStyle="1" w:styleId="FooterChar">
-    <w:name w:val="Footer Char"/>
-    <w:basedOn w:val="DefaultParagraphFont"/>
-    <w:link w:val="Footer"/>
-    <w:uiPriority w:val="99"/>
-    <w:rsid w:val="00302219"/>
-  </w:style>
-</w:styles>
-</file>
-
-<file path=word/stylesWithEffects.xml><?xml version="1.0" encoding="utf-8"?>
-<w:styles xmlns:wpc="http://schemas.microsoft.com/office/word/2010/wordprocessingCanvas" xmlns:mc="http://schemas.openxmlformats.org/markup-compatibility/2006" xmlns:o="urn:schemas-microsoft-com:office:office" xmlns:r="http://schemas.openxmlformats.org/officeDocument/2006/relationships" xmlns:m="http://schemas.openxmlformats.org/officeDocument/2006/math" xmlns:v="urn:schemas-microsoft-com:vml" xmlns:wp14="http://schemas.microsoft.com/office/word/2010/wordprocessingDrawing" xmlns:wp="http://schemas.openxmlformats.org/drawingml/2006/wordprocessingDrawing" xmlns:w10="urn:schemas-microsoft-com:office:word" xmlns:w="http://schemas.openxmlformats.org/wordprocessingml/2006/main" xmlns:w14="http://schemas.microsoft.com/office/word/2010/wordml" xmlns:wpg="http://schemas.microsoft.com/office/word/2010/wordprocessingGroup" xmlns:wpi="http://schemas.microsoft.com/office/word/2010/wordprocessingInk" xmlns:wne="http://schemas.microsoft.com/office/word/2006/wordml" xmlns:wps="http://schemas.microsoft.com/office/word/2010/wordprocessingShape" mc:Ignorable="w14 wp14">
-  <w:docDefaults>
-    <w:rPrDefault>
-      <w:rPr>
-        <w:rFonts w:asciiTheme="minorHAnsi" w:eastAsiaTheme="minorHAnsi" w:hAnsiTheme="minorHAnsi" w:cstheme="minorBidi"/>
-        <w:sz w:val="22"/>
-        <w:szCs w:val="22"/>
-        <w:lang w:val="en-US" w:eastAsia="en-US" w:bidi="ar-SA"/>
-      </w:rPr>
-    </w:rPrDefault>
-    <w:pPrDefault>
-      <w:pPr>
-        <w:spacing w:after="200" w:line="276" w:lineRule="auto"/>
-      </w:pPr>
-    </w:pPrDefault>
-  </w:docDefaults>
-  <w:latentStyles w:defLockedState="0" w:defUIPriority="99" w:defSemiHidden="1" w:defUnhideWhenUsed="1" w:defQFormat="0" w:count="267">
-    <w:lsdException w:name="Normal" w:semiHidden="0" w:uiPriority="0" w:unhideWhenUsed="0" w:qFormat="1"/>
-    <w:lsdException w:name="heading 1" w:semiHidden="0" w:uiPriority="9" w:unhideWhenUsed="0" w:qFormat="1"/>
-    <w:lsdException w:name="heading 2" w:uiPriority="9" w:qFormat="1"/>
-    <w:lsdException w:name="heading 3" w:uiPriority="9" w:qFormat="1"/>
-    <w:lsdException w:name="heading 4" w:uiPriority="9" w:qFormat="1"/>
-    <w:lsdException w:name="heading 5" w:uiPriority="9" w:qFormat="1"/>
-    <w:lsdException w:name="heading 6" w:uiPriority="9" w:qFormat="1"/>
-    <w:lsdException w:name="heading 7" w:uiPriority="9" w:qFormat="1"/>
-    <w:lsdException w:name="heading 8" w:uiPriority="9" w:qFormat="1"/>
-    <w:lsdException w:name="heading 9" w:uiPriority="9" w:qFormat="1"/>
-    <w:lsdException w:name="toc 1" w:uiPriority="39"/>
-    <w:lsdException w:name="toc 2" w:uiPriority="39"/>
-    <w:lsdException w:name="toc 3" w:uiPriority="39"/>
-    <w:lsdException w:name="toc 4" w:uiPriority="39"/>
-    <w:lsdException w:name="toc 5" w:uiPriority="39"/>
-    <w:lsdException w:name="toc 6" w:uiPriority="39"/>
-    <w:lsdException w:name="toc 7" w:uiPriority="39"/>
-    <w:lsdException w:name="toc 8" w:uiPriority="39"/>
-    <w:lsdException w:name="toc 9" w:uiPriority="39"/>
-    <w:lsdException w:name="caption" w:uiPriority="35" w:qFormat="1"/>
-    <w:lsdException w:name="Title" w:semiHidden="0" w:uiPriority="10" w:unhideWhenUsed="0" w:qFormat="1"/>
-    <w:lsdException w:name="Default Paragraph Font" w:uiPriority="1"/>
-    <w:lsdException w:name="Subtitle" w:semiHidden="0" w:uiPriority="11" w:unhideWhenUsed="0" w:qFormat="1"/>
-    <w:lsdException w:name="Strong" w:semiHidden="0" w:uiPriority="22" w:unhideWhenUsed="0" w:qFormat="1"/>
-    <w:lsdException w:name="Emphasis" w:semiHidden="0" w:uiPriority="20" w:unhideWhenUsed="0" w:qFormat="1"/>
-    <w:lsdException w:name="Table Grid" w:semiHidden="0" w:uiPriority="59" w:unhideWhenUsed="0"/>
-    <w:lsdException w:name="Placeholder Text" w:unhideWhenUsed="0"/>
-    <w:lsdException w:name="No Spacing" w:semiHidden="0" w:uiPriority="1" w:unhideWhenUsed="0" w:qFormat="1"/>
-    <w:lsdException w:name="Light Shading" w:semiHidden="0" w:uiPriority="60" w:unhideWhenUsed="0"/>
-    <w:lsdException w:name="Light List" w:semiHidden="0" w:uiPriority="61" w:unhideWhenUsed="0"/>
-    <w:lsdException w:name="Light Grid" w:semiHidden="0" w:uiPriority="62" w:unhideWhenUsed="0"/>
-    <w:lsdException w:name="Medium Shading 1" w:semiHidden="0" w:uiPriority="63" w:unhideWhenUsed="0"/>
-    <w:lsdException w:name="Medium Shading 2" w:semiHidden="0" w:uiPriority="64" w:unhideWhenUsed="0"/>
-    <w:lsdException w:name="Medium List 1" w:semiHidden="0" w:uiPriority="65" w:unhideWhenUsed="0"/>
-    <w:lsdException w:name="Medium List 2" w:semiHidden="0" w:uiPriority="66" w:unhideWhenUsed="0"/>
-    <w:lsdException w:name="Medium Grid 1" w:semiHidden="0" w:uiPriority="67" w:unhideWhenUsed="0"/>
-    <w:lsdException w:name="Medium Grid 2" w:semiHidden="0" w:uiPriority="68" w:unhideWhenUsed="0"/>
-    <w:lsdException w:name="Medium Grid 3" w:semiHidden="0" w:uiPriority="69" w:unhideWhenUsed="0"/>
-    <w:lsdException w:name="Dark List" w:semiHidden="0" w:uiPriority="70" w:unhideWhenUsed="0"/>
-    <w:lsdException w:name="Colorful Shading" w:semiHidden="0" w:uiPriority="71" w:unhideWhenUsed="0"/>
-    <w:lsdException w:name="Colorful List" w:semiHidden="0" w:uiPriority="72" w:unhideWhenUsed="0"/>
-    <w:lsdException w:name="Colorful Grid" w:semiHidden="0" w:uiPriority="73" w:unhideWhenUsed="0"/>
-    <w:lsdException w:name="Light Shading Accent 1" w:semiHidden="0" w:uiPriority="60" w:unhideWhenUsed="0"/>
-    <w:lsdException w:name="Light List Accent 1" w:semiHidden="0" w:uiPriority="61" w:unhideWhenUsed="0"/>
-    <w:lsdException w:name="Light Grid Accent 1" w:semiHidden="0" w:uiPriority="62" w:unhideWhenUsed="0"/>
-    <w:lsdException w:name="Medium Shading 1 Accent 1" w:semiHidden="0" w:uiPriority="63" w:unhideWhenUsed="0"/>
-    <w:lsdException w:name="Medium Shading 2 Accent 1" w:semiHidden="0" w:uiPriority="64" w:unhideWhenUsed="0"/>
-    <w:lsdException w:name="Medium List 1 Accent 1" w:semiHidden="0" w:uiPriority="65" w:unhideWhenUsed="0"/>
-    <w:lsdException w:name="Revision" w:unhideWhenUsed="0"/>
-    <w:lsdException w:name="List Paragraph" w:semiHidden="0" w:uiPriority="34" w:unhideWhenUsed="0" w:qFormat="1"/>
-    <w:lsdException w:name="Quote" w:semiHidden="0" w:uiPriority="29" w:unhideWhenUsed="0" w:qFormat="1"/>
-    <w:lsdException w:name="Intense Quote" w:semiHidden="0" w:uiPriority="30" w:unhideWhenUsed="0" w:qFormat="1"/>
-    <w:lsdException w:name="Medium List 2 Accent 1" w:semiHidden="0" w:uiPriority="66" w:unhideWhenUsed="0"/>
-    <w:lsdException w:name="Medium Grid 1 Accent 1" w:semiHidden="0" w:uiPriority="67" w:unhideWhenUsed="0"/>
-    <w:lsdException w:name="Medium Grid 2 Accent 1" w:semiHidden="0" w:uiPriority="68" w:unhideWhenUsed="0"/>
-    <w:lsdException w:name="Medium Grid 3 Accent 1" w:semiHidden="0" w:uiPriority="69" w:unhideWhenUsed="0"/>
-    <w:lsdException w:name="Dark List Accent 1" w:semiHidden="0" w:uiPriority="70" w:unhideWhenUsed="0"/>
-    <w:lsdException w:name="Colorful Shading Accent 1" w:semiHidden="0" w:uiPriority="71" w:unhideWhenUsed="0"/>
-    <w:lsdException w:name="Colorful List Accent 1" w:semiHidden="0" w:uiPriority="72" w:unhideWhenUsed="0"/>
-    <w:lsdException w:name="Colorful Grid Accent 1" w:semiHidden="0" w:uiPriority="73" w:unhideWhenUsed="0"/>
-    <w:lsdException w:name="Light Shading Accent 2" w:semiHidden="0" w:uiPriority="60" w:unhideWhenUsed="0"/>
-    <w:lsdException w:name="Light List Accent 2" w:semiHidden="0" w:uiPriority="61" w:unhideWhenUsed="0"/>
-    <w:lsdException w:name="Light Grid Accent 2" w:semiHidden="0" w:uiPriority="62" w:unhideWhenUsed="0"/>
-    <w:lsdException w:name="Medium Shading 1 Accent 2" w:semiHidden="0" w:uiPriority="63" w:unhideWhenUsed="0"/>
-    <w:lsdException w:name="Medium Shading 2 Accent 2" w:semiHidden="0" w:uiPriority="64" w:unhideWhenUsed="0"/>
-    <w:lsdException w:name="Medium List 1 Accent 2" w:semiHidden="0" w:uiPriority="65" w:unhideWhenUsed="0"/>
-    <w:lsdException w:name="Medium List 2 Accent 2" w:semiHidden="0" w:uiPriority="66" w:unhideWhenUsed="0"/>
-    <w:lsdException w:name="Medium Grid 1 Accent 2" w:semiHidden="0" w:uiPriority="67" w:unhideWhenUsed="0"/>
-    <w:lsdException w:name="Medium Grid 2 Accent 2" w:semiHidden="0" w:uiPriority="68" w:unhideWhenUsed="0"/>
-    <w:lsdException w:name="Medium Grid 3 Accent 2" w:semiHidden="0" w:uiPriority="69" w:unhideWhenUsed="0"/>
-    <w:lsdException w:name="Dark List Accent 2" w:semiHidden="0" w:uiPriority="70" w:unhideWhenUsed="0"/>
-    <w:lsdException w:name="Colorful Shading Accent 2" w:semiHidden="0" w:uiPriority="71" w:unhideWhenUsed="0"/>
-    <w:lsdException w:name="Colorful List Accent 2" w:semiHidden="0" w:uiPriority="72" w:unhideWhenUsed="0"/>
-    <w:lsdException w:name="Colorful Grid Accent 2" w:semiHidden="0" w:uiPriority="73" w:unhideWhenUsed="0"/>
-    <w:lsdException w:name="Light Shading Accent 3" w:semiHidden="0" w:uiPriority="60" w:unhideWhenUsed="0"/>
-    <w:lsdException w:name="Light List Accent 3" w:semiHidden="0" w:uiPriority="61" w:unhideWhenUsed="0"/>
-    <w:lsdException w:name="Light Grid Accent 3" w:semiHidden="0" w:uiPriority="62" w:unhideWhenUsed="0"/>
-    <w:lsdException w:name="Medium Shading 1 Accent 3" w:semiHidden="0" w:uiPriority="63" w:unhideWhenUsed="0"/>
-    <w:lsdException w:name="Medium Shading 2 Accent 3" w:semiHidden="0" w:uiPriority="64" w:unhideWhenUsed="0"/>
-    <w:lsdException w:name="Medium List 1 Accent 3" w:semiHidden="0" w:uiPriority="65" w:unhideWhenUsed="0"/>
-    <w:lsdException w:name="Medium List 2 Accent 3" w:semiHidden="0" w:uiPriority="66" w:unhideWhenUsed="0"/>
-    <w:lsdException w:name="Medium Grid 1 Accent 3" w:semiHidden="0" w:uiPriority="67" w:unhideWhenUsed="0"/>
-    <w:lsdException w:name="Medium Grid 2 Accent 3" w:semiHidden="0" w:uiPriority="68" w:unhideWhenUsed="0"/>
-    <w:lsdException w:name="Medium Grid 3 Accent 3" w:semiHidden="0" w:uiPriority="69" w:unhideWhenUsed="0"/>
-    <w:lsdException w:name="Dark List Accent 3" w:semiHidden="0" w:uiPriority="70" w:unhideWhenUsed="0"/>
-    <w:lsdException w:name="Colorful Shading Accent 3" w:semiHidden="0" w:uiPriority="71" w:unhideWhenUsed="0"/>
-    <w:lsdException w:name="Colorful List Accent 3" w:semiHidden="0" w:uiPriority="72" w:unhideWhenUsed="0"/>
-    <w:lsdException w:name="Colorful Grid Accent 3" w:semiHidden="0" w:uiPriority="73" w:unhideWhenUsed="0"/>
-    <w:lsdException w:name="Light Shading Accent 4" w:semiHidden="0" w:uiPriority="60" w:unhideWhenUsed="0"/>
-    <w:lsdException w:name="Light List Accent 4" w:semiHidden="0" w:uiPriority="61" w:unhideWhenUsed="0"/>
-    <w:lsdException w:name="Light Grid Accent 4" w:semiHidden="0" w:uiPriority="62" w:unhideWhenUsed="0"/>
-    <w:lsdException w:name="Medium Shading 1 Accent 4" w:semiHidden="0" w:uiPriority="63" w:unhideWhenUsed="0"/>
-    <w:lsdException w:name="Medium Shading 2 Accent 4" w:semiHidden="0" w:uiPriority="64" w:unhideWhenUsed="0"/>
-    <w:lsdException w:name="Medium List 1 Accent 4" w:semiHidden="0" w:uiPriority="65" w:unhideWhenUsed="0"/>
-    <w:lsdException w:name="Medium List 2 Accent 4" w:semiHidden="0" w:uiPriority="66" w:unhideWhenUsed="0"/>
-    <w:lsdException w:name="Medium Grid 1 Accent 4" w:semiHidden="0" w:uiPriority="67" w:unhideWhenUsed="0"/>
-    <w:lsdException w:name="Medium Grid 2 Accent 4" w:semiHidden="0" w:uiPriority="68" w:unhideWhenUsed="0"/>
-    <w:lsdException w:name="Medium Grid 3 Accent 4" w:semiHidden="0" w:uiPriority="69" w:unhideWhenUsed="0"/>
-    <w:lsdException w:name="Dark List Accent 4" w:semiHidden="0" w:uiPriority="70" w:unhideWhenUsed="0"/>
-    <w:lsdException w:name="Colorful Shading Accent 4" w:semiHidden="0" w:uiPriority="71" w:unhideWhenUsed="0"/>
-    <w:lsdException w:name="Colorful List Accent 4" w:semiHidden="0" w:uiPriority="72" w:unhideWhenUsed="0"/>
-    <w:lsdException w:name="Colorful Grid Accent 4" w:semiHidden="0" w:uiPriority="73" w:unhideWhenUsed="0"/>
-    <w:lsdException w:name="Light Shading Accent 5" w:semiHidden="0" w:uiPriority="60" w:unhideWhenUsed="0"/>
-    <w:lsdException w:name="Light List Accent 5" w:semiHidden="0" w:uiPriority="61" w:unhideWhenUsed="0"/>
-    <w:lsdException w:name="Light Grid Accent 5" w:semiHidden="0" w:uiPriority="62" w:unhideWhenUsed="0"/>
-    <w:lsdException w:name="Medium Shading 1 Accent 5" w:semiHidden="0" w:uiPriority="63" w:unhideWhenUsed="0"/>
-    <w:lsdException w:name="Medium Shading 2 Accent 5" w:semiHidden="0" w:uiPriority="64" w:unhideWhenUsed="0"/>
-    <w:lsdException w:name="Medium List 1 Accent 5" w:semiHidden="0" w:uiPriority="65" w:unhideWhenUsed="0"/>
-    <w:lsdException w:name="Medium List 2 Accent 5" w:semiHidden="0" w:uiPriority="66" w:unhideWhenUsed="0"/>
-    <w:lsdException w:name="Medium Grid 1 Accent 5" w:semiHidden="0" w:uiPriority="67" w:unhideWhenUsed="0"/>
-    <w:lsdException w:name="Medium Grid 2 Accent 5" w:semiHidden="0" w:uiPriority="68" w:unhideWhenUsed="0"/>
-    <w:lsdException w:name="Medium Grid 3 Accent 5" w:semiHidden="0" w:uiPriority="69" w:unhideWhenUsed="0"/>
-    <w:lsdException w:name="Dark List Accent 5" w:semiHidden="0" w:uiPriority="70" w:unhideWhenUsed="0"/>
-    <w:lsdException w:name="Colorful Shading Accent 5" w:semiHidden="0" w:uiPriority="71" w:unhideWhenUsed="0"/>
-    <w:lsdException w:name="Colorful List Accent 5" w:semiHidden="0" w:uiPriority="72" w:unhideWhenUsed="0"/>
-    <w:lsdException w:name="Colorful Grid Accent 5" w:semiHidden="0" w:uiPriority="73" w:unhideWhenUsed="0"/>
-    <w:lsdException w:name="Light Shading Accent 6" w:semiHidden="0" w:uiPriority="60" w:unhideWhenUsed="0"/>
-    <w:lsdException w:name="Light List Accent 6" w:semiHidden="0" w:uiPriority="61" w:unhideWhenUsed="0"/>
-    <w:lsdException w:name="Light Grid Accent 6" w:semiHidden="0" w:uiPriority="62" w:unhideWhenUsed="0"/>
-    <w:lsdException w:name="Medium Shading 1 Accent 6" w:semiHidden="0" w:uiPriority="63" w:unhideWhenUsed="0"/>
-    <w:lsdException w:name="Medium Shading 2 Accent 6" w:semiHidden="0" w:uiPriority="64" w:unhideWhenUsed="0"/>
-    <w:lsdException w:name="Medium List 1 Accent 6" w:semiHidden="0" w:uiPriority="65" w:unhideWhenUsed="0"/>
-    <w:lsdException w:name="Medium List 2 Accent 6" w:semiHidden="0" w:uiPriority="66" w:unhideWhenUsed="0"/>
-    <w:lsdException w:name="Medium Grid 1 Accent 6" w:semiHidden="0" w:uiPriority="67" w:unhideWhenUsed="0"/>
-    <w:lsdException w:name="Medium Grid 2 Accent 6" w:semiHidden="0" w:uiPriority="68" w:unhideWhenUsed="0"/>
-    <w:lsdException w:name="Medium Grid 3 Accent 6" w:semiHidden="0" w:uiPriority="69" w:unhideWhenUsed="0"/>
-    <w:lsdException w:name="Dark List Accent 6" w:semiHidden="0" w:uiPriority="70" w:unhideWhenUsed="0"/>
-    <w:lsdException w:name="Colorful Shading Accent 6" w:semiHidden="0" w:uiPriority="71" w:unhideWhenUsed="0"/>
-    <w:lsdException w:name="Colorful List Accent 6" w:semiHidden="0" w:uiPriority="72" w:unhideWhenUsed="0"/>
-    <w:lsdException w:name="Colorful Grid Accent 6" w:semiHidden="0" w:uiPriority="73" w:unhideWhenUsed="0"/>
-    <w:lsdException w:name="Subtle Emphasis" w:semiHidden="0" w:uiPriority="19" w:unhideWhenUsed="0" w:qFormat="1"/>
-    <w:lsdException w:name="Intense Emphasis" w:semiHidden="0" w:uiPriority="21" w:unhideWhenUsed="0" w:qFormat="1"/>
-    <w:lsdException w:name="Subtle Reference" w:semiHidden="0" w:uiPriority="31" w:unhideWhenUsed="0" w:qFormat="1"/>
-    <w:lsdException w:name="Intense Reference" w:semiHidden="0" w:uiPriority="32" w:unhideWhenUsed="0" w:qFormat="1"/>
-    <w:lsdException w:name="Book Title" w:semiHidden="0" w:uiPriority="33" w:unhideWhenUsed="0" w:qFormat="1"/>
-    <w:lsdException w:name="Bibliography" w:uiPriority="37"/>
-    <w:lsdException w:name="TOC Heading" w:uiPriority="39" w:qFormat="1"/>
+  <w:latentStyles w:defLockedState="0" w:defUIPriority="99" w:defSemiHidden="0" w:defUnhideWhenUsed="0" w:defQFormat="0" w:count="376">
+    <w:lsdException w:name="Normal" w:uiPriority="0" w:qFormat="1"/>
+    <w:lsdException w:name="heading 1" w:uiPriority="9" w:qFormat="1"/>
+    <w:lsdException w:name="heading 2" w:semiHidden="1" w:uiPriority="9" w:unhideWhenUsed="1" w:qFormat="1"/>
+    <w:lsdException w:name="heading 3" w:semiHidden="1" w:uiPriority="9" w:unhideWhenUsed="1" w:qFormat="1"/>
+    <w:lsdException w:name="heading 4" w:semiHidden="1" w:uiPriority="9" w:unhideWhenUsed="1" w:qFormat="1"/>
+    <w:lsdException w:name="heading 5" w:semiHidden="1" w:uiPriority="9" w:unhideWhenUsed="1" w:qFormat="1"/>
+    <w:lsdException w:name="heading 6" w:semiHidden="1" w:uiPriority="9" w:unhideWhenUsed="1" w:qFormat="1"/>
+    <w:lsdException w:name="heading 7" w:semiHidden="1" w:uiPriority="9" w:unhideWhenUsed="1" w:qFormat="1"/>
+    <w:lsdException w:name="heading 8" w:semiHidden="1" w:uiPriority="9" w:unhideWhenUsed="1" w:qFormat="1"/>
+    <w:lsdException w:name="heading 9" w:semiHidden="1" w:uiPriority="9" w:unhideWhenUsed="1" w:qFormat="1"/>
+    <w:lsdException w:name="index 1" w:semiHidden="1" w:unhideWhenUsed="1"/>
+    <w:lsdException w:name="index 2" w:semiHidden="1" w:unhideWhenUsed="1"/>
+    <w:lsdException w:name="index 3" w:semiHidden="1" w:unhideWhenUsed="1"/>
+    <w:lsdException w:name="index 4" w:semiHidden="1" w:unhideWhenUsed="1"/>
+    <w:lsdException w:name="index 5" w:semiHidden="1" w:unhideWhenUsed="1"/>
+    <w:lsdException w:name="index 6" w:semiHidden="1" w:unhideWhenUsed="1"/>
+    <w:lsdException w:name="index 7" w:semiHidden="1" w:unhideWhenUsed="1"/>
+    <w:lsdException w:name="index 8" w:semiHidden="1" w:unhideWhenUsed="1"/>
+    <w:lsdException w:name="index 9" w:semiHidden="1" w:unhideWhenUsed="1"/>
+    <w:lsdException w:name="toc 1" w:semiHidden="1" w:uiPriority="39" w:unhideWhenUsed="1"/>
+    <w:lsdException w:name="toc 2" w:semiHidden="1" w:uiPriority="39" w:unhideWhenUsed="1"/>
+    <w:lsdException w:name="toc 3" w:semiHidden="1" w:uiPriority="39" w:unhideWhenUsed="1"/>
+    <w:lsdException w:name="toc 4" w:semiHidden="1" w:uiPriority="39" w:unhideWhenUsed="1"/>
+    <w:lsdException w:name="toc 5" w:semiHidden="1" w:uiPriority="39" w:unhideWhenUsed="1"/>
+    <w:lsdException w:name="toc 6" w:semiHidden="1" w:uiPriority="39" w:unhideWhenUsed="1"/>
+    <w:lsdException w:name="toc 7" w:semiHidden="1" w:uiPriority="39" w:unhideWhenUsed="1"/>
+    <w:lsdException w:name="toc 8" w:semiHidden="1" w:uiPriority="39" w:unhideWhenUsed="1"/>
+    <w:lsdException w:name="toc 9" w:semiHidden="1" w:uiPriority="39" w:unhideWhenUsed="1"/>
+    <w:lsdException w:name="Normal Indent" w:semiHidden="1" w:unhideWhenUsed="1"/>
+    <w:lsdException w:name="footnote text" w:semiHidden="1" w:unhideWhenUsed="1"/>
+    <w:lsdException w:name="annotation text" w:semiHidden="1" w:unhideWhenUsed="1"/>
+    <w:lsdException w:name="header" w:semiHidden="1" w:unhideWhenUsed="1"/>
+    <w:lsdException w:name="footer" w:semiHidden="1" w:unhideWhenUsed="1"/>
+    <w:lsdException w:name="index heading" w:semiHidden="1" w:unhideWhenUsed="1"/>
+    <w:lsdException w:name="caption" w:semiHidden="1" w:uiPriority="35" w:unhideWhenUsed="1" w:qFormat="1"/>
+    <w:lsdException w:name="table of figures" w:semiHidden="1" w:unhideWhenUsed="1"/>
+    <w:lsdException w:name="envelope address" w:semiHidden="1" w:unhideWhenUsed="1"/>
+    <w:lsdException w:name="envelope return" w:semiHidden="1" w:unhideWhenUsed="1"/>
+    <w:lsdException w:name="footnote reference" w:semiHidden="1" w:unhideWhenUsed="1"/>
+    <w:lsdException w:name="annotation reference" w:semiHidden="1" w:unhideWhenUsed="1"/>
+    <w:lsdException w:name="line number" w:semiHidden="1" w:unhideWhenUsed="1"/>
+    <w:lsdException w:name="page number" w:semiHidden="1" w:unhideWhenUsed="1"/>
+    <w:lsdException w:name="endnote reference" w:semiHidden="1" w:unhideWhenUsed="1"/>
+    <w:lsdException w:name="endnote text" w:semiHidden="1" w:unhideWhenUsed="1"/>
+    <w:lsdException w:name="table of authorities" w:semiHidden="1" w:unhideWhenUsed="1"/>
+    <w:lsdException w:name="macro" w:semiHidden="1" w:unhideWhenUsed="1"/>
+    <w:lsdException w:name="toa heading" w:semiHidden="1" w:unhideWhenUsed="1"/>
+    <w:lsdException w:name="List" w:semiHidden="1" w:unhideWhenUsed="1"/>
+    <w:lsdException w:name="List Bullet" w:semiHidden="1" w:unhideWhenUsed="1"/>
+    <w:lsdException w:name="List Number" w:semiHidden="1" w:unhideWhenUsed="1"/>
+    <w:lsdException w:name="List 2" w:semiHidden="1" w:unhideWhenUsed="1"/>
+    <w:lsdException w:name="List 3" w:semiHidden="1" w:unhideWhenUsed="1"/>
+    <w:lsdException w:name="List 4" w:semiHidden="1" w:unhideWhenUsed="1"/>
+    <w:lsdException w:name="List 5" w:semiHidden="1" w:unhideWhenUsed="1"/>
+    <w:lsdException w:name="List Bullet 2" w:semiHidden="1" w:unhideWhenUsed="1"/>
+    <w:lsdException w:name="List Bullet 3" w:semiHidden="1" w:unhideWhenUsed="1"/>
+    <w:lsdException w:name="List Bullet 4" w:semiHidden="1" w:unhideWhenUsed="1"/>
+    <w:lsdException w:name="List Bullet 5" w:semiHidden="1" w:unhideWhenUsed="1"/>
+    <w:lsdException w:name="List Number 2" w:semiHidden="1" w:unhideWhenUsed="1"/>
+    <w:lsdException w:name="List Number 3" w:semiHidden="1" w:unhideWhenUsed="1"/>
+    <w:lsdException w:name="List Number 4" w:semiHidden="1" w:unhideWhenUsed="1"/>
+    <w:lsdException w:name="List Number 5" w:semiHidden="1" w:unhideWhenUsed="1"/>
+    <w:lsdException w:name="Title" w:uiPriority="10" w:qFormat="1"/>
+    <w:lsdException w:name="Closing" w:semiHidden="1" w:unhideWhenUsed="1"/>
+    <w:lsdException w:name="Signature" w:semiHidden="1" w:unhideWhenUsed="1"/>
+    <w:lsdException w:name="Default Paragraph Font" w:semiHidden="1" w:uiPriority="1" w:unhideWhenUsed="1"/>
+    <w:lsdException w:name="Body Text" w:semiHidden="1" w:unhideWhenUsed="1"/>
+    <w:lsdException w:name="Body Text Indent" w:semiHidden="1" w:unhideWhenUsed="1"/>
+    <w:lsdException w:name="List Continue" w:semiHidden="1" w:unhideWhenUsed="1"/>
+    <w:lsdException w:name="List Continue 2" w:semiHidden="1" w:unhideWhenUsed="1"/>
+    <w:lsdException w:name="List Continue 3" w:semiHidden="1" w:unhideWhenUsed="1"/>
+    <w:lsdException w:name="List Continue 4" w:semiHidden="1" w:unhideWhenUsed="1"/>
+    <w:lsdException w:name="List Continue 5" w:semiHidden="1" w:unhideWhenUsed="1"/>
+    <w:lsdException w:name="Message Header" w:semiHidden="1" w:unhideWhenUsed="1"/>
+    <w:lsdException w:name="Subtitle" w:uiPriority="11" w:qFormat="1"/>
+    <w:lsdException w:name="Salutation" w:semiHidden="1" w:unhideWhenUsed="1"/>
+    <w:lsdException w:name="Date" w:semiHidden="1" w:unhideWhenUsed="1"/>
+    <w:lsdException w:name="Body Text First Indent" w:semiHidden="1" w:unhideWhenUsed="1"/>
+    <w:lsdException w:name="Body Text First Indent 2" w:semiHidden="1" w:unhideWhenUsed="1"/>
+    <w:lsdException w:name="Note Heading" w:semiHidden="1" w:unhideWhenUsed="1"/>
+    <w:lsdException w:name="Body Text 2" w:semiHidden="1" w:unhideWhenUsed="1"/>
+    <w:lsdException w:name="Body Text 3" w:semiHidden="1" w:unhideWhenUsed="1"/>
+    <w:lsdException w:name="Body Text Indent 2" w:semiHidden="1" w:unhideWhenUsed="1"/>
+    <w:lsdException w:name="Body Text Indent 3" w:semiHidden="1" w:unhideWhenUsed="1"/>
+    <w:lsdException w:name="Block Text" w:semiHidden="1" w:unhideWhenUsed="1"/>
+    <w:lsdException w:name="Hyperlink" w:semiHidden="1" w:unhideWhenUsed="1"/>
+    <w:lsdException w:name="FollowedHyperlink" w:semiHidden="1" w:unhideWhenUsed="1"/>
+    <w:lsdException w:name="Strong" w:uiPriority="22" w:qFormat="1"/>
+    <w:lsdException w:name="Emphasis" w:uiPriority="20" w:qFormat="1"/>
+    <w:lsdException w:name="Document Map" w:semiHidden="1" w:unhideWhenUsed="1"/>
+    <w:lsdException w:name="Plain Text" w:semiHidden="1" w:unhideWhenUsed="1"/>
+    <w:lsdException w:name="E-mail Signature" w:semiHidden="1" w:unhideWhenUsed="1"/>
+    <w:lsdException w:name="HTML Top of Form" w:semiHidden="1" w:unhideWhenUsed="1"/>
+    <w:lsdException w:name="HTML Bottom of Form" w:semiHidden="1" w:unhideWhenUsed="1"/>
+    <w:lsdException w:name="Normal (Web)" w:semiHidden="1" w:unhideWhenUsed="1"/>
+    <w:lsdException w:name="HTML Acronym" w:semiHidden="1" w:unhideWhenUsed="1"/>
+    <w:lsdException w:name="HTML Address" w:semiHidden="1" w:unhideWhenUsed="1"/>
+    <w:lsdException w:name="HTML Cite" w:semiHidden="1" w:unhideWhenUsed="1"/>
+    <w:lsdException w:name="HTML Code" w:semiHidden="1" w:unhideWhenUsed="1"/>
+    <w:lsdException w:name="HTML Definition" w:semiHidden="1" w:unhideWhenUsed="1"/>
+    <w:lsdException w:name="HTML Keyboard" w:semiHidden="1" w:unhideWhenUsed="1"/>
+    <w:lsdException w:name="HTML Preformatted" w:semiHidden="1" w:unhideWhenUsed="1"/>
+    <w:lsdException w:name="HTML Sample" w:semiHidden="1" w:unhideWhenUsed="1"/>
+    <w:lsdException w:name="HTML Typewriter" w:semiHidden="1" w:unhideWhenUsed="1"/>
+    <w:lsdException w:name="HTML Variable" w:semiHidden="1" w:unhideWhenUsed="1"/>
+    <w:lsdException w:name="Normal Table" w:semiHidden="1" w:unhideWhenUsed="1"/>
+    <w:lsdException w:name="annotation subject" w:semiHidden="1" w:unhideWhenUsed="1"/>
+    <w:lsdException w:name="No List" w:semiHidden="1" w:unhideWhenUsed="1"/>
+    <w:lsdException w:name="Outline List 1" w:semiHidden="1" w:unhideWhenUsed="1"/>
+    <w:lsdException w:name="Outline List 2" w:semiHidden="1" w:unhideWhenUsed="1"/>
+    <w:lsdException w:name="Outline List 3" w:semiHidden="1" w:unhideWhenUsed="1"/>
+    <w:lsdException w:name="Table Simple 1" w:semiHidden="1" w:unhideWhenUsed="1"/>
+    <w:lsdException w:name="Table Simple 2" w:semiHidden="1" w:unhideWhenUsed="1"/>
+    <w:lsdException w:name="Table Simple 3" w:semiHidden="1" w:unhideWhenUsed="1"/>
+    <w:lsdException w:name="Table Classic 1" w:semiHidden="1" w:unhideWhenUsed="1"/>
+    <w:lsdException w:name="Table Classic 2" w:semiHidden="1" w:unhideWhenUsed="1"/>
+    <w:lsdException w:name="Table Classic 3" w:semiHidden="1" w:unhideWhenUsed="1"/>
+    <w:lsdException w:name="Table Classic 4" w:semiHidden="1" w:unhideWhenUsed="1"/>
+    <w:lsdException w:name="Table Colorful 1" w:semiHidden="1" w:unhideWhenUsed="1"/>
+    <w:lsdException w:name="Table Colorful 2" w:semiHidden="1" w:unhideWhenUsed="1"/>
+    <w:lsdException w:name="Table Colorful 3" w:semiHidden="1" w:unhideWhenUsed="1"/>
+    <w:lsdException w:name="Table Columns 1" w:semiHidden="1" w:unhideWhenUsed="1"/>
+    <w:lsdException w:name="Table Columns 2" w:semiHidden="1" w:unhideWhenUsed="1"/>
+    <w:lsdException w:name="Table Columns 3" w:semiHidden="1" w:unhideWhenUsed="1"/>
+    <w:lsdException w:name="Table Columns 4" w:semiHidden="1" w:unhideWhenUsed="1"/>
+    <w:lsdException w:name="Table Columns 5" w:semiHidden="1" w:unhideWhenUsed="1"/>
+    <w:lsdException w:name="Table Grid 1" w:semiHidden="1" w:unhideWhenUsed="1"/>
+    <w:lsdException w:name="Table Grid 2" w:semiHidden="1" w:unhideWhenUsed="1"/>
+    <w:lsdException w:name="Table Grid 3" w:semiHidden="1" w:unhideWhenUsed="1"/>
+    <w:lsdException w:name="Table Grid 4" w:semiHidden="1" w:unhideWhenUsed="1"/>
+    <w:lsdException w:name="Table Grid 5" w:semiHidden="1" w:unhideWhenUsed="1"/>
+    <w:lsdException w:name="Table Grid 6" w:semiHidden="1" w:unhideWhenUsed="1"/>
+    <w:lsdException w:name="Table Grid 7" w:semiHidden="1" w:unhideWhenUsed="1"/>
+    <w:lsdException w:name="Table Grid 8" w:semiHidden="1" w:unhideWhenUsed="1"/>
+    <w:lsdException w:name="Table List 1" w:semiHidden="1" w:unhideWhenUsed="1"/>
+    <w:lsdException w:name="Table List 2" w:semiHidden="1" w:unhideWhenUsed="1"/>
+    <w:lsdException w:name="Table List 3" w:semiHidden="1" w:unhideWhenUsed="1"/>
+    <w:lsdException w:name="Table List 4" w:semiHidden="1" w:unhideWhenUsed="1"/>
+    <w:lsdException w:name="Table List 5" w:semiHidden="1" w:unhideWhenUsed="1"/>
+    <w:lsdException w:name="Table List 6" w:semiHidden="1" w:unhideWhenUsed="1"/>
+    <w:lsdException w:name="Table List 7" w:semiHidden="1" w:unhideWhenUsed="1"/>
+    <w:lsdException w:name="Table List 8" w:semiHidden="1" w:unhideWhenUsed="1"/>
+    <w:lsdException w:name="Table 3D effects 1" w:semiHidden="1" w:unhideWhenUsed="1"/>
+    <w:lsdException w:name="Table 3D effects 2" w:semiHidden="1" w:unhideWhenUsed="1"/>
+    <w:lsdException w:name="Table 3D effects 3" w:semiHidden="1" w:unhideWhenUsed="1"/>
+    <w:lsdException w:name="Table Contemporary" w:semiHidden="1" w:unhideWhenUsed="1"/>
+    <w:lsdException w:name="Table Elegant" w:semiHidden="1" w:unhideWhenUsed="1"/>
+    <w:lsdException w:name="Table Professional" w:semiHidden="1" w:unhideWhenUsed="1"/>
+    <w:lsdException w:name="Table Subtle 1" w:semiHidden="1" w:unhideWhenUsed="1"/>
+    <w:lsdException w:name="Table Subtle 2" w:semiHidden="1" w:unhideWhenUsed="1"/>
+    <w:lsdException w:name="Table Web 1" w:semiHidden="1" w:unhideWhenUsed="1"/>
+    <w:lsdException w:name="Table Web 2" w:semiHidden="1" w:unhideWhenUsed="1"/>
+    <w:lsdException w:name="Table Web 3" w:semiHidden="1" w:unhideWhenUsed="1"/>
+    <w:lsdException w:name="Balloon Text" w:semiHidden="1" w:unhideWhenUsed="1"/>
+    <w:lsdException w:name="Table Grid" w:semiHidden="1" w:uiPriority="59" w:unhideWhenUsed="1"/>
+    <w:lsdException w:name="Table Theme" w:semiHidden="1" w:unhideWhenUsed="1"/>
+    <w:lsdException w:name="Placeholder Text" w:semiHidden="1"/>
+    <w:lsdException w:name="No Spacing" w:uiPriority="1" w:qFormat="1"/>
+    <w:lsdException w:name="Light Shading" w:uiPriority="60"/>
+    <w:lsdException w:name="Light List" w:uiPriority="61"/>
+    <w:lsdException w:name="Light Grid" w:uiPriority="62"/>
+    <w:lsdException w:name="Medium Shading 1" w:uiPriority="63"/>
+    <w:lsdException w:name="Medium Shading 2" w:uiPriority="64"/>
+    <w:lsdException w:name="Medium List 1" w:uiPriority="65"/>
+    <w:lsdException w:name="Medium List 2" w:uiPriority="66"/>
+    <w:lsdException w:name="Medium Grid 1" w:uiPriority="67"/>
+    <w:lsdException w:name="Medium Grid 2" w:uiPriority="68"/>
+    <w:lsdException w:name="Medium Grid 3" w:uiPriority="69"/>
+    <w:lsdException w:name="Dark List" w:uiPriority="70"/>
+    <w:lsdException w:name="Colorful Shading" w:uiPriority="71"/>
+    <w:lsdException w:name="Colorful List" w:uiPriority="72"/>
+    <w:lsdException w:name="Colorful Grid" w:uiPriority="73"/>
+    <w:lsdException w:name="Light Shading Accent 1" w:uiPriority="60"/>
+    <w:lsdException w:name="Light List Accent 1" w:uiPriority="61"/>
+    <w:lsdException w:name="Light Grid Accent 1" w:uiPriority="62"/>
+    <w:lsdException w:name="Medium Shading 1 Accent 1" w:uiPriority="63"/>
+    <w:lsdException w:name="Medium Shading 2 Accent 1" w:uiPriority="64"/>
+    <w:lsdException w:name="Medium List 1 Accent 1" w:uiPriority="65"/>
+    <w:lsdException w:name="Revision" w:semiHidden="1"/>
+    <w:lsdException w:name="List Paragraph" w:uiPriority="34" w:qFormat="1"/>
+    <w:lsdException w:name="Quote" w:uiPriority="29" w:qFormat="1"/>
+    <w:lsdException w:name="Intense Quote" w:uiPriority="30" w:qFormat="1"/>
+    <w:lsdException w:name="Medium List 2 Accent 1" w:uiPriority="66"/>
+    <w:lsdException w:name="Medium Grid 1 Accent 1" w:uiPriority="67"/>
+    <w:lsdException w:name="Medium Grid 2 Accent 1" w:uiPriority="68"/>
+    <w:lsdException w:name="Medium Grid 3 Accent 1" w:uiPriority="69"/>
+    <w:lsdException w:name="Dark List Accent 1" w:uiPriority="70"/>
+    <w:lsdException w:name="Colorful Shading Accent 1" w:uiPriority="71"/>
+    <w:lsdException w:name="Colorful List Accent 1" w:uiPriority="72"/>
+    <w:lsdException w:name="Colorful Grid Accent 1" w:uiPriority="73"/>
+    <w:lsdException w:name="Light Shading Accent 2" w:uiPriority="60"/>
+    <w:lsdException w:name="Light List Accent 2" w:uiPriority="61"/>
+    <w:lsdException w:name="Light Grid Accent 2" w:uiPriority="62"/>
+    <w:lsdException w:name="Medium Shading 1 Accent 2" w:uiPriority="63"/>
+    <w:lsdException w:name="Medium Shading 2 Accent 2" w:uiPriority="64"/>
+    <w:lsdException w:name="Medium List 1 Accent 2" w:uiPriority="65"/>
+    <w:lsdException w:name="Medium List 2 Accent 2" w:uiPriority="66"/>
+    <w:lsdException w:name="Medium Grid 1 Accent 2" w:uiPriority="67"/>
+    <w:lsdException w:name="Medium Grid 2 Accent 2" w:uiPriority="68"/>
+    <w:lsdException w:name="Medium Grid 3 Accent 2" w:uiPriority="69"/>
+    <w:lsdException w:name="Dark List Accent 2" w:uiPriority="70"/>
+    <w:lsdException w:name="Colorful Shading Accent 2" w:uiPriority="71"/>
+    <w:lsdException w:name="Colorful List Accent 2" w:uiPriority="72"/>
+    <w:lsdException w:name="Colorful Grid Accent 2" w:uiPriority="73"/>
+    <w:lsdException w:name="Light Shading Accent 3" w:uiPriority="60"/>
+    <w:lsdException w:name="Light List Accent 3" w:uiPriority="61"/>
+    <w:lsdException w:name="Light Grid Accent 3" w:uiPriority="62"/>
+    <w:lsdException w:name="Medium Shading 1 Accent 3" w:uiPriority="63"/>
+    <w:lsdException w:name="Medium Shading 2 Accent 3" w:uiPriority="64"/>
+    <w:lsdException w:name="Medium List 1 Accent 3" w:uiPriority="65"/>
+    <w:lsdException w:name="Medium List 2 Accent 3" w:uiPriority="66"/>
+    <w:lsdException w:name="Medium Grid 1 Accent 3" w:uiPriority="67"/>
+    <w:lsdException w:name="Medium Grid 2 Accent 3" w:uiPriority="68"/>
+    <w:lsdException w:name="Medium Grid 3 Accent 3" w:uiPriority="69"/>
+    <w:lsdException w:name="Dark List Accent 3" w:uiPriority="70"/>
+    <w:lsdException w:name="Colorful Shading Accent 3" w:uiPriority="71"/>
+    <w:lsdException w:name="Colorful List Accent 3" w:uiPriority="72"/>
+    <w:lsdException w:name="Colorful Grid Accent 3" w:uiPriority="73"/>
+    <w:lsdException w:name="Light Shading Accent 4" w:uiPriority="60"/>
+    <w:lsdException w:name="Light List Accent 4" w:uiPriority="61"/>
+    <w:lsdException w:name="Light Grid Accent 4" w:uiPriority="62"/>
+    <w:lsdException w:name="Medium Shading 1 Accent 4" w:uiPriority="63"/>
+    <w:lsdException w:name="Medium Shading 2 Accent 4" w:uiPriority="64"/>
+    <w:lsdException w:name="Medium List 1 Accent 4" w:uiPriority="65"/>
+    <w:lsdException w:name="Medium List 2 Accent 4" w:uiPriority="66"/>
+    <w:lsdException w:name="Medium Grid 1 Accent 4" w:uiPriority="67"/>
+    <w:lsdException w:name="Medium Grid 2 Accent 4" w:uiPriority="68"/>
+    <w:lsdException w:name="Medium Grid 3 Accent 4" w:uiPriority="69"/>
+    <w:lsdException w:name="Dark List Accent 4" w:uiPriority="70"/>
+    <w:lsdException w:name="Colorful Shading Accent 4" w:uiPriority="71"/>
+    <w:lsdException w:name="Colorful List Accent 4" w:uiPriority="72"/>
+    <w:lsdException w:name="Colorful Grid Accent 4" w:uiPriority="73"/>
+    <w:lsdException w:name="Light Shading Accent 5" w:uiPriority="60"/>
+    <w:lsdException w:name="Light List Accent 5" w:uiPriority="61"/>
+    <w:lsdException w:name="Light Grid Accent 5" w:uiPriority="62"/>
+    <w:lsdException w:name="Medium Shading 1 Accent 5" w:uiPriority="63"/>
+    <w:lsdException w:name="Medium Shading 2 Accent 5" w:uiPriority="64"/>
+    <w:lsdException w:name="Medium List 1 Accent 5" w:uiPriority="65"/>
+    <w:lsdException w:name="Medium List 2 Accent 5" w:uiPriority="66"/>
+    <w:lsdException w:name="Medium Grid 1 Accent 5" w:uiPriority="67"/>
+    <w:lsdException w:name="Medium Grid 2 Accent 5" w:uiPriority="68"/>
+    <w:lsdException w:name="Medium Grid 3 Accent 5" w:uiPriority="69"/>
+    <w:lsdException w:name="Dark List Accent 5" w:uiPriority="70"/>
+    <w:lsdException w:name="Colorful Shading Accent 5" w:uiPriority="71"/>
+    <w:lsdException w:name="Colorful List Accent 5" w:uiPriority="72"/>
+    <w:lsdException w:name="Colorful Grid Accent 5" w:uiPriority="73"/>
+    <w:lsdException w:name="Light Shading Accent 6" w:uiPriority="60"/>
+    <w:lsdException w:name="Light List Accent 6" w:uiPriority="61"/>
+    <w:lsdException w:name="Light Grid Accent 6" w:uiPriority="62"/>
+    <w:lsdException w:name="Medium Shading 1 Accent 6" w:uiPriority="63"/>
+    <w:lsdException w:name="Medium Shading 2 Accent 6" w:uiPriority="64"/>
+    <w:lsdException w:name="Medium List 1 Accent 6" w:uiPriority="65"/>
+    <w:lsdException w:name="Medium List 2 Accent 6" w:uiPriority="66"/>
+    <w:lsdException w:name="Medium Grid 1 Accent 6" w:uiPriority="67"/>
+    <w:lsdException w:name="Medium Grid 2 Accent 6" w:uiPriority="68"/>
+    <w:lsdException w:name="Medium Grid 3 Accent 6" w:uiPriority="69"/>
+    <w:lsdException w:name="Dark List Accent 6" w:uiPriority="70"/>
+    <w:lsdException w:name="Colorful Shading Accent 6" w:uiPriority="71"/>
+    <w:lsdException w:name="Colorful List Accent 6" w:uiPriority="72"/>
+    <w:lsdException w:name="Colorful Grid Accent 6" w:uiPriority="73"/>
+    <w:lsdException w:name="Subtle Emphasis" w:uiPriority="19" w:qFormat="1"/>
+    <w:lsdException w:name="Intense Emphasis" w:uiPriority="21" w:qFormat="1"/>
+    <w:lsdException w:name="Subtle Reference" w:uiPriority="31" w:qFormat="1"/>
+    <w:lsdException w:name="Intense Reference" w:uiPriority="32" w:qFormat="1"/>
+    <w:lsdException w:name="Book Title" w:uiPriority="33" w:qFormat="1"/>
+    <w:lsdException w:name="Bibliography" w:semiHidden="1" w:uiPriority="37" w:unhideWhenUsed="1"/>
+    <w:lsdException w:name="TOC Heading" w:semiHidden="1" w:uiPriority="39" w:unhideWhenUsed="1" w:qFormat="1"/>
+    <w:lsdException w:name="Plain Table 1" w:uiPriority="41"/>
+    <w:lsdException w:name="Plain Table 2" w:uiPriority="42"/>
+    <w:lsdException w:name="Plain Table 3" w:uiPriority="43"/>
+    <w:lsdException w:name="Plain Table 4" w:uiPriority="44"/>
+    <w:lsdException w:name="Plain Table 5" w:uiPriority="45"/>
+    <w:lsdException w:name="Grid Table Light" w:uiPriority="40"/>
+    <w:lsdException w:name="Grid Table 1 Light" w:uiPriority="46"/>
+    <w:lsdException w:name="Grid Table 2" w:uiPriority="47"/>
+    <w:lsdException w:name="Grid Table 3" w:uiPriority="48"/>
+    <w:lsdException w:name="Grid Table 4" w:uiPriority="49"/>
+    <w:lsdException w:name="Grid Table 5 Dark" w:uiPriority="50"/>
+    <w:lsdException w:name="Grid Table 6 Colorful" w:uiPriority="51"/>
+    <w:lsdException w:name="Grid Table 7 Colorful" w:uiPriority="52"/>
+    <w:lsdException w:name="Grid Table 1 Light Accent 1" w:uiPriority="46"/>
+    <w:lsdException w:name="Grid Table 2 Accent 1" w:uiPriority="47"/>
+    <w:lsdException w:name="Grid Table 3 Accent 1" w:uiPriority="48"/>
+    <w:lsdException w:name="Grid Table 4 Accent 1" w:uiPriority="49"/>
+    <w:lsdException w:name="Grid Table 5 Dark Accent 1" w:uiPriority="50"/>
+    <w:lsdException w:name="Grid Table 6 Colorful Accent 1" w:uiPriority="51"/>
+    <w:lsdException w:name="Grid Table 7 Colorful Accent 1" w:uiPriority="52"/>
+    <w:lsdException w:name="Grid Table 1 Light Accent 2" w:uiPriority="46"/>
+    <w:lsdException w:name="Grid Table 2 Accent 2" w:uiPriority="47"/>
+    <w:lsdException w:name="Grid Table 3 Accent 2" w:uiPriority="48"/>
+    <w:lsdException w:name="Grid Table 4 Accent 2" w:uiPriority="49"/>
+    <w:lsdException w:name="Grid Table 5 Dark Accent 2" w:uiPriority="50"/>
+    <w:lsdException w:name="Grid Table 6 Colorful Accent 2" w:uiPriority="51"/>
+    <w:lsdException w:name="Grid Table 7 Colorful Accent 2" w:uiPriority="52"/>
+    <w:lsdException w:name="Grid Table 1 Light Accent 3" w:uiPriority="46"/>
+    <w:lsdException w:name="Grid Table 2 Accent 3" w:uiPriority="47"/>
+    <w:lsdException w:name="Grid Table 3 Accent 3" w:uiPriority="48"/>
+    <w:lsdException w:name="Grid Table 4 Accent 3" w:uiPriority="49"/>
+    <w:lsdException w:name="Grid Table 5 Dark Accent 3" w:uiPriority="50"/>
+    <w:lsdException w:name="Grid Table 6 Colorful Accent 3" w:uiPriority="51"/>
+    <w:lsdException w:name="Grid Table 7 Colorful Accent 3" w:uiPriority="52"/>
+    <w:lsdException w:name="Grid Table 1 Light Accent 4" w:uiPriority="46"/>
+    <w:lsdException w:name="Grid Table 2 Accent 4" w:uiPriority="47"/>
+    <w:lsdException w:name="Grid Table 3 Accent 4" w:uiPriority="48"/>
+    <w:lsdException w:name="Grid Table 4 Accent 4" w:uiPriority="49"/>
+    <w:lsdException w:name="Grid Table 5 Dark Accent 4" w:uiPriority="50"/>
+    <w:lsdException w:name="Grid Table 6 Colorful Accent 4" w:uiPriority="51"/>
+    <w:lsdException w:name="Grid Table 7 Colorful Accent 4" w:uiPriority="52"/>
+    <w:lsdException w:name="Grid Table 1 Light Accent 5" w:uiPriority="46"/>
+    <w:lsdException w:name="Grid Table 2 Accent 5" w:uiPriority="47"/>
+    <w:lsdException w:name="Grid Table 3 Accent 5" w:uiPriority="48"/>
+    <w:lsdException w:name="Grid Table 4 Accent 5" w:uiPriority="49"/>
+    <w:lsdException w:name="Grid Table 5 Dark Accent 5" w:uiPriority="50"/>
+    <w:lsdException w:name="Grid Table 6 Colorful Accent 5" w:uiPriority="51"/>
+    <w:lsdException w:name="Grid Table 7 Colorful Accent 5" w:uiPriority="52"/>
+    <w:lsdException w:name="Grid Table 1 Light Accent 6" w:uiPriority="46"/>
+    <w:lsdException w:name="Grid Table 2 Accent 6" w:uiPriority="47"/>
+    <w:lsdException w:name="Grid Table 3 Accent 6" w:uiPriority="48"/>
+    <w:lsdException w:name="Grid Table 4 Accent 6" w:uiPriority="49"/>
+    <w:lsdException w:name="Grid Table 5 Dark Accent 6" w:uiPriority="50"/>
+    <w:lsdException w:name="Grid Table 6 Colorful Accent 6" w:uiPriority="51"/>
+    <w:lsdException w:name="Grid Table 7 Colorful Accent 6" w:uiPriority="52"/>
+    <w:lsdException w:name="List Table 1 Light" w:uiPriority="46"/>
+    <w:lsdException w:name="List Table 2" w:uiPriority="47"/>
+    <w:lsdException w:name="List Table 3" w:uiPriority="48"/>
+    <w:lsdException w:name="List Table 4" w:uiPriority="49"/>
+    <w:lsdException w:name="List Table 5 Dark" w:uiPriority="50"/>
+    <w:lsdException w:name="List Table 6 Colorful" w:uiPriority="51"/>
+    <w:lsdException w:name="List Table 7 Colorful" w:uiPriority="52"/>
+    <w:lsdException w:name="List Table 1 Light Accent 1" w:uiPriority="46"/>
+    <w:lsdException w:name="List Table 2 Accent 1" w:uiPriority="47"/>
+    <w:lsdException w:name="List Table 3 Accent 1" w:uiPriority="48"/>
+    <w:lsdException w:name="List Table 4 Accent 1" w:uiPriority="49"/>
+    <w:lsdException w:name="List Table 5 Dark Accent 1" w:uiPriority="50"/>
+    <w:lsdException w:name="List Table 6 Colorful Accent 1" w:uiPriority="51"/>
+    <w:lsdException w:name="List Table 7 Colorful Accent 1" w:uiPriority="52"/>
+    <w:lsdException w:name="List Table 1 Light Accent 2" w:uiPriority="46"/>
+    <w:lsdException w:name="List Table 2 Accent 2" w:uiPriority="47"/>
+    <w:lsdException w:name="List Table 3 Accent 2" w:uiPriority="48"/>
+    <w:lsdException w:name="List Table 4 Accent 2" w:uiPriority="49"/>
+    <w:lsdException w:name="List Table 5 Dark Accent 2" w:uiPriority="50"/>
+    <w:lsdException w:name="List Table 6 Colorful Accent 2" w:uiPriority="51"/>
+    <w:lsdException w:name="List Table 7 Colorful Accent 2" w:uiPriority="52"/>
+    <w:lsdException w:name="List Table 1 Light Accent 3" w:uiPriority="46"/>
+    <w:lsdException w:name="List Table 2 Accent 3" w:uiPriority="47"/>
+    <w:lsdException w:name="List Table 3 Accent 3" w:uiPriority="48"/>
+    <w:lsdException w:name="List Table 4 Accent 3" w:uiPriority="49"/>
+    <w:lsdException w:name="List Table 5 Dark Accent 3" w:uiPriority="50"/>
+    <w:lsdException w:name="List Table 6 Colorful Accent 3" w:uiPriority="51"/>
+    <w:lsdException w:name="List Table 7 Colorful Accent 3" w:uiPriority="52"/>
+    <w:lsdException w:name="List Table 1 Light Accent 4" w:uiPriority="46"/>
+    <w:lsdException w:name="List Table 2 Accent 4" w:uiPriority="47"/>
+    <w:lsdException w:name="List Table 3 Accent 4" w:uiPriority="48"/>
+    <w:lsdException w:name="List Table 4 Accent 4" w:uiPriority="49"/>
+    <w:lsdException w:name="List Table 5 Dark Accent 4" w:uiPriority="50"/>
+    <w:lsdException w:name="List Table 6 Colorful Accent 4" w:uiPriority="51"/>
+    <w:lsdException w:name="List Table 7 Colorful Accent 4" w:uiPriority="52"/>
+    <w:lsdException w:name="List Table 1 Light Accent 5" w:uiPriority="46"/>
+    <w:lsdException w:name="List Table 2 Accent 5" w:uiPriority="47"/>
+    <w:lsdException w:name="List Table 3 Accent 5" w:uiPriority="48"/>
+    <w:lsdException w:name="List Table 4 Accent 5" w:uiPriority="49"/>
+    <w:lsdException w:name="List Table 5 Dark Accent 5" w:uiPriority="50"/>
+    <w:lsdException w:name="List Table 6 Colorful Accent 5" w:uiPriority="51"/>
+    <w:lsdException w:name="List Table 7 Colorful Accent 5" w:uiPriority="52"/>
+    <w:lsdException w:name="List Table 1 Light Accent 6" w:uiPriority="46"/>
+    <w:lsdException w:name="List Table 2 Accent 6" w:uiPriority="47"/>
+    <w:lsdException w:name="List Table 3 Accent 6" w:uiPriority="48"/>
+    <w:lsdException w:name="List Table 4 Accent 6" w:uiPriority="49"/>
+    <w:lsdException w:name="List Table 5 Dark Accent 6" w:uiPriority="50"/>
+    <w:lsdException w:name="List Table 6 Colorful Accent 6" w:uiPriority="51"/>
+    <w:lsdException w:name="List Table 7 Colorful Accent 6" w:uiPriority="52"/>
+    <w:lsdException w:name="Mention" w:semiHidden="1" w:unhideWhenUsed="1"/>
+    <w:lsdException w:name="Smart Hyperlink" w:semiHidden="1" w:unhideWhenUsed="1"/>
+    <w:lsdException w:name="Hashtag" w:semiHidden="1" w:unhideWhenUsed="1"/>
+    <w:lsdException w:name="Unresolved Mention" w:semiHidden="1" w:unhideWhenUsed="1"/>
+    <w:lsdException w:name="Smart Link" w:semiHidden="1" w:unhideWhenUsed="1"/>
   </w:latentStyles>
   <w:style w:type="paragraph" w:default="1" w:styleId="Normal">
     <w:name w:val="Normal"/>
@@ -7683,7 +7197,7 @@
 </file>
 
 <file path=word/glossary/document.xml><?xml version="1.0" encoding="utf-8"?>
-<w:glossaryDocument xmlns:wpc="http://schemas.microsoft.com/office/word/2010/wordprocessingCanvas" xmlns:mc="http://schemas.openxmlformats.org/markup-compatibility/2006" xmlns:o="urn:schemas-microsoft-com:office:office" xmlns:r="http://schemas.openxmlformats.org/officeDocument/2006/relationships" xmlns:m="http://schemas.openxmlformats.org/officeDocument/2006/math" xmlns:v="urn:schemas-microsoft-com:vml" xmlns:wp14="http://schemas.microsoft.com/office/word/2010/wordprocessingDrawing" xmlns:wp="http://schemas.openxmlformats.org/drawingml/2006/wordprocessingDrawing" xmlns:w10="urn:schemas-microsoft-com:office:word" xmlns:w="http://schemas.openxmlformats.org/wordprocessingml/2006/main" xmlns:w14="http://schemas.microsoft.com/office/word/2010/wordml" xmlns:wpg="http://schemas.microsoft.com/office/word/2010/wordprocessingGroup" xmlns:wpi="http://schemas.microsoft.com/office/word/2010/wordprocessingInk" xmlns:wne="http://schemas.microsoft.com/office/word/2006/wordml" xmlns:wps="http://schemas.microsoft.com/office/word/2010/wordprocessingShape" mc:Ignorable="w14 wp14">
+<w:glossaryDocument xmlns:wpc="http://schemas.microsoft.com/office/word/2010/wordprocessingCanvas" xmlns:cx="http://schemas.microsoft.com/office/drawing/2014/chartex" xmlns:cx1="http://schemas.microsoft.com/office/drawing/2015/9/8/chartex" xmlns:cx2="http://schemas.microsoft.com/office/drawing/2015/10/21/chartex" xmlns:cx3="http://schemas.microsoft.com/office/drawing/2016/5/9/chartex" xmlns:cx4="http://schemas.microsoft.com/office/drawing/2016/5/10/chartex" xmlns:cx5="http://schemas.microsoft.com/office/drawing/2016/5/11/chartex" xmlns:cx6="http://schemas.microsoft.com/office/drawing/2016/5/12/chartex" xmlns:cx7="http://schemas.microsoft.com/office/drawing/2016/5/13/chartex" xmlns:cx8="http://schemas.microsoft.com/office/drawing/2016/5/14/chartex" xmlns:mc="http://schemas.openxmlformats.org/markup-compatibility/2006" xmlns:aink="http://schemas.microsoft.com/office/drawing/2016/ink" xmlns:am3d="http://schemas.microsoft.com/office/drawing/2017/model3d" xmlns:o="urn:schemas-microsoft-com:office:office" xmlns:r="http://schemas.openxmlformats.org/officeDocument/2006/relationships" xmlns:m="http://schemas.openxmlformats.org/officeDocument/2006/math" xmlns:v="urn:schemas-microsoft-com:vml" xmlns:wp14="http://schemas.microsoft.com/office/word/2010/wordprocessingDrawing" xmlns:wp="http://schemas.openxmlformats.org/drawingml/2006/wordprocessingDrawing" xmlns:w10="urn:schemas-microsoft-com:office:word" xmlns:w="http://schemas.openxmlformats.org/wordprocessingml/2006/main" xmlns:w14="http://schemas.microsoft.com/office/word/2010/wordml" xmlns:w15="http://schemas.microsoft.com/office/word/2012/wordml" xmlns:w16cex="http://schemas.microsoft.com/office/word/2018/wordml/cex" xmlns:w16cid="http://schemas.microsoft.com/office/word/2016/wordml/cid" xmlns:w16="http://schemas.microsoft.com/office/word/2018/wordml" xmlns:w16sdtdh="http://schemas.microsoft.com/office/word/2020/wordml/sdtdatahash" xmlns:w16se="http://schemas.microsoft.com/office/word/2015/wordml/symex" xmlns:wpg="http://schemas.microsoft.com/office/word/2010/wordprocessingGroup" xmlns:wpi="http://schemas.microsoft.com/office/word/2010/wordprocessingInk" xmlns:wne="http://schemas.microsoft.com/office/word/2006/wordml" xmlns:wps="http://schemas.microsoft.com/office/word/2010/wordprocessingShape" mc:Ignorable="w14 w15 w16se w16cid w16 w16cex w16sdtdh wp14">
   <w:docParts>
     <w:docPart>
       <w:docPartPr>
@@ -7721,7 +7235,7 @@
 </file>
 
 <file path=word/glossary/fontTable.xml><?xml version="1.0" encoding="utf-8"?>
-<w:fonts xmlns:mc="http://schemas.openxmlformats.org/markup-compatibility/2006" xmlns:r="http://schemas.openxmlformats.org/officeDocument/2006/relationships" xmlns:w="http://schemas.openxmlformats.org/wordprocessingml/2006/main" xmlns:w14="http://schemas.microsoft.com/office/word/2010/wordml" mc:Ignorable="w14">
+<w:fonts xmlns:mc="http://schemas.openxmlformats.org/markup-compatibility/2006" xmlns:r="http://schemas.openxmlformats.org/officeDocument/2006/relationships" xmlns:w="http://schemas.openxmlformats.org/wordprocessingml/2006/main" xmlns:w14="http://schemas.microsoft.com/office/word/2010/wordml" xmlns:w15="http://schemas.microsoft.com/office/word/2012/wordml" xmlns:w16cex="http://schemas.microsoft.com/office/word/2018/wordml/cex" xmlns:w16cid="http://schemas.microsoft.com/office/word/2016/wordml/cid" xmlns:w16="http://schemas.microsoft.com/office/word/2018/wordml" xmlns:w16sdtdh="http://schemas.microsoft.com/office/word/2020/wordml/sdtdatahash" xmlns:w16se="http://schemas.microsoft.com/office/word/2015/wordml/symex" mc:Ignorable="w14 w15 w16se w16cid w16 w16cex w16sdtdh">
   <w:font w:name="Symbol">
     <w:panose1 w:val="05050102010706020507"/>
     <w:charset w:val="02"/>
@@ -7779,11 +7293,18 @@
     <w:pitch w:val="variable"/>
     <w:sig w:usb0="E00006FF" w:usb1="420024FF" w:usb2="02000000" w:usb3="00000000" w:csb0="0000019F" w:csb1="00000000"/>
   </w:font>
+  <w:font w:name="Calibri Light">
+    <w:panose1 w:val="020F0302020204030204"/>
+    <w:charset w:val="00"/>
+    <w:family w:val="swiss"/>
+    <w:pitch w:val="variable"/>
+    <w:sig w:usb0="E4002EFF" w:usb1="C000247B" w:usb2="00000009" w:usb3="00000000" w:csb0="000001FF" w:csb1="00000000"/>
+  </w:font>
 </w:fonts>
 </file>
 
 <file path=word/glossary/settings.xml><?xml version="1.0" encoding="utf-8"?>
-<w:settings xmlns:mc="http://schemas.openxmlformats.org/markup-compatibility/2006" xmlns:o="urn:schemas-microsoft-com:office:office" xmlns:r="http://schemas.openxmlformats.org/officeDocument/2006/relationships" xmlns:m="http://schemas.openxmlformats.org/officeDocument/2006/math" xmlns:v="urn:schemas-microsoft-com:vml" xmlns:w10="urn:schemas-microsoft-com:office:word" xmlns:w="http://schemas.openxmlformats.org/wordprocessingml/2006/main" xmlns:w14="http://schemas.microsoft.com/office/word/2010/wordml" xmlns:sl="http://schemas.openxmlformats.org/schemaLibrary/2006/main" mc:Ignorable="w14">
+<w:settings xmlns:mc="http://schemas.openxmlformats.org/markup-compatibility/2006" xmlns:o="urn:schemas-microsoft-com:office:office" xmlns:r="http://schemas.openxmlformats.org/officeDocument/2006/relationships" xmlns:m="http://schemas.openxmlformats.org/officeDocument/2006/math" xmlns:v="urn:schemas-microsoft-com:vml" xmlns:w10="urn:schemas-microsoft-com:office:word" xmlns:w="http://schemas.openxmlformats.org/wordprocessingml/2006/main" xmlns:w14="http://schemas.microsoft.com/office/word/2010/wordml" xmlns:w15="http://schemas.microsoft.com/office/word/2012/wordml" xmlns:w16cex="http://schemas.microsoft.com/office/word/2018/wordml/cex" xmlns:w16cid="http://schemas.microsoft.com/office/word/2016/wordml/cid" xmlns:w16="http://schemas.microsoft.com/office/word/2018/wordml" xmlns:w16sdtdh="http://schemas.microsoft.com/office/word/2020/wordml/sdtdatahash" xmlns:w16se="http://schemas.microsoft.com/office/word/2015/wordml/symex" xmlns:sl="http://schemas.openxmlformats.org/schemaLibrary/2006/main" mc:Ignorable="w14 w15 w16se w16cid w16 w16cex w16sdtdh">
   <w:view w:val="normal"/>
   <w:defaultTabStop w:val="720"/>
   <w:characterSpacingControl w:val="doNotCompress"/>
@@ -7793,6 +7314,7 @@
     <w:compatSetting w:name="overrideTableStyleFontSizeAndJustification" w:uri="http://schemas.microsoft.com/office/word" w:val="1"/>
     <w:compatSetting w:name="enableOpenTypeFeatures" w:uri="http://schemas.microsoft.com/office/word" w:val="1"/>
     <w:compatSetting w:name="doNotFlipMirrorIndents" w:uri="http://schemas.microsoft.com/office/word" w:val="1"/>
+    <w:compatSetting w:name="useWord2013TrackBottomHyphenation" w:uri="http://schemas.microsoft.com/office/word" w:val="1"/>
   </w:compat>
   <w:rsids>
     <w:rsidRoot w:val="004E5E79"/>
@@ -7802,6 +7324,7 @@
     <w:rsid w:val="002C74A2"/>
     <w:rsid w:val="00316C21"/>
     <w:rsid w:val="00323F9E"/>
+    <w:rsid w:val="00466CFE"/>
     <w:rsid w:val="004E5E79"/>
     <w:rsid w:val="00501C6D"/>
     <w:rsid w:val="006F57AD"/>
@@ -7831,7 +7354,7 @@
 </file>
 
 <file path=word/glossary/styles.xml><?xml version="1.0" encoding="utf-8"?>
-<w:styles xmlns:mc="http://schemas.openxmlformats.org/markup-compatibility/2006" xmlns:r="http://schemas.openxmlformats.org/officeDocument/2006/relationships" xmlns:w="http://schemas.openxmlformats.org/wordprocessingml/2006/main" xmlns:w14="http://schemas.microsoft.com/office/word/2010/wordml" mc:Ignorable="w14">
+<w:styles xmlns:mc="http://schemas.openxmlformats.org/markup-compatibility/2006" xmlns:r="http://schemas.openxmlformats.org/officeDocument/2006/relationships" xmlns:w="http://schemas.openxmlformats.org/wordprocessingml/2006/main" xmlns:w14="http://schemas.microsoft.com/office/word/2010/wordml" xmlns:w15="http://schemas.microsoft.com/office/word/2012/wordml" xmlns:w16cex="http://schemas.microsoft.com/office/word/2018/wordml/cex" xmlns:w16cid="http://schemas.microsoft.com/office/word/2016/wordml/cid" xmlns:w16="http://schemas.microsoft.com/office/word/2018/wordml" xmlns:w16sdtdh="http://schemas.microsoft.com/office/word/2020/wordml/sdtdatahash" xmlns:w16se="http://schemas.microsoft.com/office/word/2015/wordml/symex" mc:Ignorable="w14 w15 w16se w16cid w16 w16cex w16sdtdh">
   <w:docDefaults>
     <w:rPrDefault>
       <w:rPr>
@@ -7847,338 +7370,383 @@
       </w:pPr>
     </w:pPrDefault>
   </w:docDefaults>
-  <w:latentStyles w:defLockedState="0" w:defUIPriority="99" w:defSemiHidden="1" w:defUnhideWhenUsed="1" w:defQFormat="0" w:count="267">
-    <w:lsdException w:name="Normal" w:semiHidden="0" w:uiPriority="0" w:unhideWhenUsed="0" w:qFormat="1"/>
-    <w:lsdException w:name="heading 1" w:semiHidden="0" w:uiPriority="9" w:unhideWhenUsed="0" w:qFormat="1"/>
-    <w:lsdException w:name="heading 2" w:uiPriority="9" w:qFormat="1"/>
-    <w:lsdException w:name="heading 3" w:uiPriority="9" w:qFormat="1"/>
-    <w:lsdException w:name="heading 4" w:uiPriority="9" w:qFormat="1"/>
-    <w:lsdException w:name="heading 5" w:uiPriority="9" w:qFormat="1"/>
-    <w:lsdException w:name="heading 6" w:uiPriority="9" w:qFormat="1"/>
-    <w:lsdException w:name="heading 7" w:uiPriority="9" w:qFormat="1"/>
-    <w:lsdException w:name="heading 8" w:uiPriority="9" w:qFormat="1"/>
-    <w:lsdException w:name="heading 9" w:uiPriority="9" w:qFormat="1"/>
-    <w:lsdException w:name="toc 1" w:uiPriority="39"/>
-    <w:lsdException w:name="toc 2" w:uiPriority="39"/>
-    <w:lsdException w:name="toc 3" w:uiPriority="39"/>
-    <w:lsdException w:name="toc 4" w:uiPriority="39"/>
-    <w:lsdException w:name="toc 5" w:uiPriority="39"/>
-    <w:lsdException w:name="toc 6" w:uiPriority="39"/>
-    <w:lsdException w:name="toc 7" w:uiPriority="39"/>
-    <w:lsdException w:name="toc 8" w:uiPriority="39"/>
-    <w:lsdException w:name="toc 9" w:uiPriority="39"/>
-    <w:lsdException w:name="caption" w:uiPriority="35" w:qFormat="1"/>
-    <w:lsdException w:name="Title" w:semiHidden="0" w:uiPriority="10" w:unhideWhenUsed="0" w:qFormat="1"/>
-    <w:lsdException w:name="Default Paragraph Font" w:uiPriority="1"/>
-    <w:lsdException w:name="Subtitle" w:semiHidden="0" w:uiPriority="11" w:unhideWhenUsed="0" w:qFormat="1"/>
-    <w:lsdException w:name="Strong" w:semiHidden="0" w:uiPriority="22" w:unhideWhenUsed="0" w:qFormat="1"/>
-    <w:lsdException w:name="Emphasis" w:semiHidden="0" w:uiPriority="20" w:unhideWhenUsed="0" w:qFormat="1"/>
-    <w:lsdException w:name="Table Grid" w:semiHidden="0" w:uiPriority="59" w:unhideWhenUsed="0"/>
-    <w:lsdException w:name="Placeholder Text" w:unhideWhenUsed="0"/>
-    <w:lsdException w:name="No Spacing" w:semiHidden="0" w:uiPriority="1" w:unhideWhenUsed="0" w:qFormat="1"/>
-    <w:lsdException w:name="Light Shading" w:semiHidden="0" w:uiPriority="60" w:unhideWhenUsed="0"/>
-    <w:lsdException w:name="Light List" w:semiHidden="0" w:uiPriority="61" w:unhideWhenUsed="0"/>
-    <w:lsdException w:name="Light Grid" w:semiHidden="0" w:uiPriority="62" w:unhideWhenUsed="0"/>
-    <w:lsdException w:name="Medium Shading 1" w:semiHidden="0" w:uiPriority="63" w:unhideWhenUsed="0"/>
-    <w:lsdException w:name="Medium Shading 2" w:semiHidden="0" w:uiPriority="64" w:unhideWhenUsed="0"/>
-    <w:lsdException w:name="Medium List 1" w:semiHidden="0" w:uiPriority="65" w:unhideWhenUsed="0"/>
-    <w:lsdException w:name="Medium List 2" w:semiHidden="0" w:uiPriority="66" w:unhideWhenUsed="0"/>
-    <w:lsdException w:name="Medium Grid 1" w:semiHidden="0" w:uiPriority="67" w:unhideWhenUsed="0"/>
-    <w:lsdException w:name="Medium Grid 2" w:semiHidden="0" w:uiPriority="68" w:unhideWhenUsed="0"/>
-    <w:lsdException w:name="Medium Grid 3" w:semiHidden="0" w:uiPriority="69" w:unhideWhenUsed="0"/>
-    <w:lsdException w:name="Dark List" w:semiHidden="0" w:uiPriority="70" w:unhideWhenUsed="0"/>
-    <w:lsdException w:name="Colorful Shading" w:semiHidden="0" w:uiPriority="71" w:unhideWhenUsed="0"/>
-    <w:lsdException w:name="Colorful List" w:semiHidden="0" w:uiPriority="72" w:unhideWhenUsed="0"/>
-    <w:lsdException w:name="Colorful Grid" w:semiHidden="0" w:uiPriority="73" w:unhideWhenUsed="0"/>
-    <w:lsdException w:name="Light Shading Accent 1" w:semiHidden="0" w:uiPriority="60" w:unhideWhenUsed="0"/>
-    <w:lsdException w:name="Light List Accent 1" w:semiHidden="0" w:uiPriority="61" w:unhideWhenUsed="0"/>
-    <w:lsdException w:name="Light Grid Accent 1" w:semiHidden="0" w:uiPriority="62" w:unhideWhenUsed="0"/>
-    <w:lsdException w:name="Medium Shading 1 Accent 1" w:semiHidden="0" w:uiPriority="63" w:unhideWhenUsed="0"/>
-    <w:lsdException w:name="Medium Shading 2 Accent 1" w:semiHidden="0" w:uiPriority="64" w:unhideWhenUsed="0"/>
-    <w:lsdException w:name="Medium List 1 Accent 1" w:semiHidden="0" w:uiPriority="65" w:unhideWhenUsed="0"/>
-    <w:lsdException w:name="Revision" w:unhideWhenUsed="0"/>
-    <w:lsdException w:name="List Paragraph" w:semiHidden="0" w:uiPriority="34" w:unhideWhenUsed="0" w:qFormat="1"/>
-    <w:lsdException w:name="Quote" w:semiHidden="0" w:uiPriority="29" w:unhideWhenUsed="0" w:qFormat="1"/>
-    <w:lsdException w:name="Intense Quote" w:semiHidden="0" w:uiPriority="30" w:unhideWhenUsed="0" w:qFormat="1"/>
-    <w:lsdException w:name="Medium List 2 Accent 1" w:semiHidden="0" w:uiPriority="66" w:unhideWhenUsed="0"/>
-    <w:lsdException w:name="Medium Grid 1 Accent 1" w:semiHidden="0" w:uiPriority="67" w:unhideWhenUsed="0"/>
-    <w:lsdException w:name="Medium Grid 2 Accent 1" w:semiHidden="0" w:uiPriority="68" w:unhideWhenUsed="0"/>
-    <w:lsdException w:name="Medium Grid 3 Accent 1" w:semiHidden="0" w:uiPriority="69" w:unhideWhenUsed="0"/>
-    <w:lsdException w:name="Dark List Accent 1" w:semiHidden="0" w:uiPriority="70" w:unhideWhenUsed="0"/>
-    <w:lsdException w:name="Colorful Shading Accent 1" w:semiHidden="0" w:uiPriority="71" w:unhideWhenUsed="0"/>
-    <w:lsdException w:name="Colorful List Accent 1" w:semiHidden="0" w:uiPriority="72" w:unhideWhenUsed="0"/>
-    <w:lsdException w:name="Colorful Grid Accent 1" w:semiHidden="0" w:uiPriority="73" w:unhideWhenUsed="0"/>
-    <w:lsdException w:name="Light Shading Accent 2" w:semiHidden="0" w:uiPriority="60" w:unhideWhenUsed="0"/>
-    <w:lsdException w:name="Light List Accent 2" w:semiHidden="0" w:uiPriority="61" w:unhideWhenUsed="0"/>
-    <w:lsdException w:name="Light Grid Accent 2" w:semiHidden="0" w:uiPriority="62" w:unhideWhenUsed="0"/>
-    <w:lsdException w:name="Medium Shading 1 Accent 2" w:semiHidden="0" w:uiPriority="63" w:unhideWhenUsed="0"/>
-    <w:lsdException w:name="Medium Shading 2 Accent 2" w:semiHidden="0" w:uiPriority="64" w:unhideWhenUsed="0"/>
-    <w:lsdException w:name="Medium List 1 Accent 2" w:semiHidden="0" w:uiPriority="65" w:unhideWhenUsed="0"/>
-    <w:lsdException w:name="Medium List 2 Accent 2" w:semiHidden="0" w:uiPriority="66" w:unhideWhenUsed="0"/>
-    <w:lsdException w:name="Medium Grid 1 Accent 2" w:semiHidden="0" w:uiPriority="67" w:unhideWhenUsed="0"/>
-    <w:lsdException w:name="Medium Grid 2 Accent 2" w:semiHidden="0" w:uiPriority="68" w:unhideWhenUsed="0"/>
-    <w:lsdException w:name="Medium Grid 3 Accent 2" w:semiHidden="0" w:uiPriority="69" w:unhideWhenUsed="0"/>
-    <w:lsdException w:name="Dark List Accent 2" w:semiHidden="0" w:uiPriority="70" w:unhideWhenUsed="0"/>
-    <w:lsdException w:name="Colorful Shading Accent 2" w:semiHidden="0" w:uiPriority="71" w:unhideWhenUsed="0"/>
-    <w:lsdException w:name="Colorful List Accent 2" w:semiHidden="0" w:uiPriority="72" w:unhideWhenUsed="0"/>
-    <w:lsdException w:name="Colorful Grid Accent 2" w:semiHidden="0" w:uiPriority="73" w:unhideWhenUsed="0"/>
-    <w:lsdException w:name="Light Shading Accent 3" w:semiHidden="0" w:uiPriority="60" w:unhideWhenUsed="0"/>
-    <w:lsdException w:name="Light List Accent 3" w:semiHidden="0" w:uiPriority="61" w:unhideWhenUsed="0"/>
-    <w:lsdException w:name="Light Grid Accent 3" w:semiHidden="0" w:uiPriority="62" w:unhideWhenUsed="0"/>
-    <w:lsdException w:name="Medium Shading 1 Accent 3" w:semiHidden="0" w:uiPriority="63" w:unhideWhenUsed="0"/>
-    <w:lsdException w:name="Medium Shading 2 Accent 3" w:semiHidden="0" w:uiPriority="64" w:unhideWhenUsed="0"/>
-    <w:lsdException w:name="Medium List 1 Accent 3" w:semiHidden="0" w:uiPriority="65" w:unhideWhenUsed="0"/>
-    <w:lsdException w:name="Medium List 2 Accent 3" w:semiHidden="0" w:uiPriority="66" w:unhideWhenUsed="0"/>
-    <w:lsdException w:name="Medium Grid 1 Accent 3" w:semiHidden="0" w:uiPriority="67" w:unhideWhenUsed="0"/>
-    <w:lsdException w:name="Medium Grid 2 Accent 3" w:semiHidden="0" w:uiPriority="68" w:unhideWhenUsed="0"/>
-    <w:lsdException w:name="Medium Grid 3 Accent 3" w:semiHidden="0" w:uiPriority="69" w:unhideWhenUsed="0"/>
-    <w:lsdException w:name="Dark List Accent 3" w:semiHidden="0" w:uiPriority="70" w:unhideWhenUsed="0"/>
-    <w:lsdException w:name="Colorful Shading Accent 3" w:semiHidden="0" w:uiPriority="71" w:unhideWhenUsed="0"/>
-    <w:lsdException w:name="Colorful List Accent 3" w:semiHidden="0" w:uiPriority="72" w:unhideWhenUsed="0"/>
-    <w:lsdException w:name="Colorful Grid Accent 3" w:semiHidden="0" w:uiPriority="73" w:unhideWhenUsed="0"/>
-    <w:lsdException w:name="Light Shading Accent 4" w:semiHidden="0" w:uiPriority="60" w:unhideWhenUsed="0"/>
-    <w:lsdException w:name="Light List Accent 4" w:semiHidden="0" w:uiPriority="61" w:unhideWhenUsed="0"/>
-    <w:lsdException w:name="Light Grid Accent 4" w:semiHidden="0" w:uiPriority="62" w:unhideWhenUsed="0"/>
-    <w:lsdException w:name="Medium Shading 1 Accent 4" w:semiHidden="0" w:uiPriority="63" w:unhideWhenUsed="0"/>
-    <w:lsdException w:name="Medium Shading 2 Accent 4" w:semiHidden="0" w:uiPriority="64" w:unhideWhenUsed="0"/>
-    <w:lsdException w:name="Medium List 1 Accent 4" w:semiHidden="0" w:uiPriority="65" w:unhideWhenUsed="0"/>
-    <w:lsdException w:name="Medium List 2 Accent 4" w:semiHidden="0" w:uiPriority="66" w:unhideWhenUsed="0"/>
-    <w:lsdException w:name="Medium Grid 1 Accent 4" w:semiHidden="0" w:uiPriority="67" w:unhideWhenUsed="0"/>
-    <w:lsdException w:name="Medium Grid 2 Accent 4" w:semiHidden="0" w:uiPriority="68" w:unhideWhenUsed="0"/>
-    <w:lsdException w:name="Medium Grid 3 Accent 4" w:semiHidden="0" w:uiPriority="69" w:unhideWhenUsed="0"/>
-    <w:lsdException w:name="Dark List Accent 4" w:semiHidden="0" w:uiPriority="70" w:unhideWhenUsed="0"/>
-    <w:lsdException w:name="Colorful Shading Accent 4" w:semiHidden="0" w:uiPriority="71" w:unhideWhenUsed="0"/>
-    <w:lsdException w:name="Colorful List Accent 4" w:semiHidden="0" w:uiPriority="72" w:unhideWhenUsed="0"/>
-    <w:lsdException w:name="Colorful Grid Accent 4" w:semiHidden="0" w:uiPriority="73" w:unhideWhenUsed="0"/>
-    <w:lsdException w:name="Light Shading Accent 5" w:semiHidden="0" w:uiPriority="60" w:unhideWhenUsed="0"/>
-    <w:lsdException w:name="Light List Accent 5" w:semiHidden="0" w:uiPriority="61" w:unhideWhenUsed="0"/>
-    <w:lsdException w:name="Light Grid Accent 5" w:semiHidden="0" w:uiPriority="62" w:unhideWhenUsed="0"/>
-    <w:lsdException w:name="Medium Shading 1 Accent 5" w:semiHidden="0" w:uiPriority="63" w:unhideWhenUsed="0"/>
-    <w:lsdException w:name="Medium Shading 2 Accent 5" w:semiHidden="0" w:uiPriority="64" w:unhideWhenUsed="0"/>
-    <w:lsdException w:name="Medium List 1 Accent 5" w:semiHidden="0" w:uiPriority="65" w:unhideWhenUsed="0"/>
-    <w:lsdException w:name="Medium List 2 Accent 5" w:semiHidden="0" w:uiPriority="66" w:unhideWhenUsed="0"/>
-    <w:lsdException w:name="Medium Grid 1 Accent 5" w:semiHidden="0" w:uiPriority="67" w:unhideWhenUsed="0"/>
-    <w:lsdException w:name="Medium Grid 2 Accent 5" w:semiHidden="0" w:uiPriority="68" w:unhideWhenUsed="0"/>
-    <w:lsdException w:name="Medium Grid 3 Accent 5" w:semiHidden="0" w:uiPriority="69" w:unhideWhenUsed="0"/>
-    <w:lsdException w:name="Dark List Accent 5" w:semiHidden="0" w:uiPriority="70" w:unhideWhenUsed="0"/>
-    <w:lsdException w:name="Colorful Shading Accent 5" w:semiHidden="0" w:uiPriority="71" w:unhideWhenUsed="0"/>
-    <w:lsdException w:name="Colorful List Accent 5" w:semiHidden="0" w:uiPriority="72" w:unhideWhenUsed="0"/>
-    <w:lsdException w:name="Colorful Grid Accent 5" w:semiHidden="0" w:uiPriority="73" w:unhideWhenUsed="0"/>
-    <w:lsdException w:name="Light Shading Accent 6" w:semiHidden="0" w:uiPriority="60" w:unhideWhenUsed="0"/>
-    <w:lsdException w:name="Light List Accent 6" w:semiHidden="0" w:uiPriority="61" w:unhideWhenUsed="0"/>
-    <w:lsdException w:name="Light Grid Accent 6" w:semiHidden="0" w:uiPriority="62" w:unhideWhenUsed="0"/>
-    <w:lsdException w:name="Medium Shading 1 Accent 6" w:semiHidden="0" w:uiPriority="63" w:unhideWhenUsed="0"/>
-    <w:lsdException w:name="Medium Shading 2 Accent 6" w:semiHidden="0" w:uiPriority="64" w:unhideWhenUsed="0"/>
-    <w:lsdException w:name="Medium List 1 Accent 6" w:semiHidden="0" w:uiPriority="65" w:unhideWhenUsed="0"/>
-    <w:lsdException w:name="Medium List 2 Accent 6" w:semiHidden="0" w:uiPriority="66" w:unhideWhenUsed="0"/>
-    <w:lsdException w:name="Medium Grid 1 Accent 6" w:semiHidden="0" w:uiPriority="67" w:unhideWhenUsed="0"/>
-    <w:lsdException w:name="Medium Grid 2 Accent 6" w:semiHidden="0" w:uiPriority="68" w:unhideWhenUsed="0"/>
-    <w:lsdException w:name="Medium Grid 3 Accent 6" w:semiHidden="0" w:uiPriority="69" w:unhideWhenUsed="0"/>
-    <w:lsdException w:name="Dark List Accent 6" w:semiHidden="0" w:uiPriority="70" w:unhideWhenUsed="0"/>
-    <w:lsdException w:name="Colorful Shading Accent 6" w:semiHidden="0" w:uiPriority="71" w:unhideWhenUsed="0"/>
-    <w:lsdException w:name="Colorful List Accent 6" w:semiHidden="0" w:uiPriority="72" w:unhideWhenUsed="0"/>
-    <w:lsdException w:name="Colorful Grid Accent 6" w:semiHidden="0" w:uiPriority="73" w:unhideWhenUsed="0"/>
-    <w:lsdException w:name="Subtle Emphasis" w:semiHidden="0" w:uiPriority="19" w:unhideWhenUsed="0" w:qFormat="1"/>
-    <w:lsdException w:name="Intense Emphasis" w:semiHidden="0" w:uiPriority="21" w:unhideWhenUsed="0" w:qFormat="1"/>
-    <w:lsdException w:name="Subtle Reference" w:semiHidden="0" w:uiPriority="31" w:unhideWhenUsed="0" w:qFormat="1"/>
-    <w:lsdException w:name="Intense Reference" w:semiHidden="0" w:uiPriority="32" w:unhideWhenUsed="0" w:qFormat="1"/>
-    <w:lsdException w:name="Book Title" w:semiHidden="0" w:uiPriority="33" w:unhideWhenUsed="0" w:qFormat="1"/>
-    <w:lsdException w:name="Bibliography" w:uiPriority="37"/>
-    <w:lsdException w:name="TOC Heading" w:uiPriority="39" w:qFormat="1"/>
-  </w:latentStyles>
-  <w:style w:type="paragraph" w:default="1" w:styleId="Normal">
-    <w:name w:val="Normal"/>
-    <w:qFormat/>
-  </w:style>
-  <w:style w:type="character" w:default="1" w:styleId="DefaultParagraphFont">
-    <w:name w:val="Default Paragraph Font"/>
-    <w:uiPriority w:val="1"/>
-    <w:semiHidden/>
-    <w:unhideWhenUsed/>
-  </w:style>
-  <w:style w:type="table" w:default="1" w:styleId="TableNormal">
-    <w:name w:val="Normal Table"/>
-    <w:uiPriority w:val="99"/>
-    <w:semiHidden/>
-    <w:unhideWhenUsed/>
-    <w:tblPr>
-      <w:tblInd w:w="0" w:type="dxa"/>
-      <w:tblCellMar>
-        <w:top w:w="0" w:type="dxa"/>
-        <w:left w:w="108" w:type="dxa"/>
-        <w:bottom w:w="0" w:type="dxa"/>
-        <w:right w:w="108" w:type="dxa"/>
-      </w:tblCellMar>
-    </w:tblPr>
-  </w:style>
-  <w:style w:type="numbering" w:default="1" w:styleId="NoList">
-    <w:name w:val="No List"/>
-    <w:uiPriority w:val="99"/>
-    <w:semiHidden/>
-    <w:unhideWhenUsed/>
-  </w:style>
-  <w:style w:type="paragraph" w:customStyle="1" w:styleId="75F3F85A609D4C2CA9CA4007C369D600">
-    <w:name w:val="75F3F85A609D4C2CA9CA4007C369D600"/>
-    <w:rsid w:val="004E5E79"/>
-  </w:style>
-</w:styles>
-</file>
-
-<file path=word/glossary/stylesWithEffects.xml><?xml version="1.0" encoding="utf-8"?>
-<w:styles xmlns:wpc="http://schemas.microsoft.com/office/word/2010/wordprocessingCanvas" xmlns:mc="http://schemas.openxmlformats.org/markup-compatibility/2006" xmlns:o="urn:schemas-microsoft-com:office:office" xmlns:r="http://schemas.openxmlformats.org/officeDocument/2006/relationships" xmlns:m="http://schemas.openxmlformats.org/officeDocument/2006/math" xmlns:v="urn:schemas-microsoft-com:vml" xmlns:wp14="http://schemas.microsoft.com/office/word/2010/wordprocessingDrawing" xmlns:wp="http://schemas.openxmlformats.org/drawingml/2006/wordprocessingDrawing" xmlns:w10="urn:schemas-microsoft-com:office:word" xmlns:w="http://schemas.openxmlformats.org/wordprocessingml/2006/main" xmlns:w14="http://schemas.microsoft.com/office/word/2010/wordml" xmlns:wpg="http://schemas.microsoft.com/office/word/2010/wordprocessingGroup" xmlns:wpi="http://schemas.microsoft.com/office/word/2010/wordprocessingInk" xmlns:wne="http://schemas.microsoft.com/office/word/2006/wordml" xmlns:wps="http://schemas.microsoft.com/office/word/2010/wordprocessingShape" mc:Ignorable="w14 wp14">
-  <w:docDefaults>
-    <w:rPrDefault>
-      <w:rPr>
-        <w:rFonts w:asciiTheme="minorHAnsi" w:eastAsiaTheme="minorEastAsia" w:hAnsiTheme="minorHAnsi" w:cstheme="minorBidi"/>
-        <w:sz w:val="22"/>
-        <w:szCs w:val="22"/>
-        <w:lang w:val="en-US" w:eastAsia="en-US" w:bidi="ar-SA"/>
-      </w:rPr>
-    </w:rPrDefault>
-    <w:pPrDefault>
-      <w:pPr>
-        <w:spacing w:after="200" w:line="276" w:lineRule="auto"/>
-      </w:pPr>
-    </w:pPrDefault>
-  </w:docDefaults>
-  <w:latentStyles w:defLockedState="0" w:defUIPriority="99" w:defSemiHidden="1" w:defUnhideWhenUsed="1" w:defQFormat="0" w:count="267">
-    <w:lsdException w:name="Normal" w:semiHidden="0" w:uiPriority="0" w:unhideWhenUsed="0" w:qFormat="1"/>
-    <w:lsdException w:name="heading 1" w:semiHidden="0" w:uiPriority="9" w:unhideWhenUsed="0" w:qFormat="1"/>
-    <w:lsdException w:name="heading 2" w:uiPriority="9" w:qFormat="1"/>
-    <w:lsdException w:name="heading 3" w:uiPriority="9" w:qFormat="1"/>
-    <w:lsdException w:name="heading 4" w:uiPriority="9" w:qFormat="1"/>
-    <w:lsdException w:name="heading 5" w:uiPriority="9" w:qFormat="1"/>
-    <w:lsdException w:name="heading 6" w:uiPriority="9" w:qFormat="1"/>
-    <w:lsdException w:name="heading 7" w:uiPriority="9" w:qFormat="1"/>
-    <w:lsdException w:name="heading 8" w:uiPriority="9" w:qFormat="1"/>
-    <w:lsdException w:name="heading 9" w:uiPriority="9" w:qFormat="1"/>
-    <w:lsdException w:name="toc 1" w:uiPriority="39"/>
-    <w:lsdException w:name="toc 2" w:uiPriority="39"/>
-    <w:lsdException w:name="toc 3" w:uiPriority="39"/>
-    <w:lsdException w:name="toc 4" w:uiPriority="39"/>
-    <w:lsdException w:name="toc 5" w:uiPriority="39"/>
-    <w:lsdException w:name="toc 6" w:uiPriority="39"/>
-    <w:lsdException w:name="toc 7" w:uiPriority="39"/>
-    <w:lsdException w:name="toc 8" w:uiPriority="39"/>
-    <w:lsdException w:name="toc 9" w:uiPriority="39"/>
-    <w:lsdException w:name="caption" w:uiPriority="35" w:qFormat="1"/>
-    <w:lsdException w:name="Title" w:semiHidden="0" w:uiPriority="10" w:unhideWhenUsed="0" w:qFormat="1"/>
-    <w:lsdException w:name="Default Paragraph Font" w:uiPriority="1"/>
-    <w:lsdException w:name="Subtitle" w:semiHidden="0" w:uiPriority="11" w:unhideWhenUsed="0" w:qFormat="1"/>
-    <w:lsdException w:name="Strong" w:semiHidden="0" w:uiPriority="22" w:unhideWhenUsed="0" w:qFormat="1"/>
-    <w:lsdException w:name="Emphasis" w:semiHidden="0" w:uiPriority="20" w:unhideWhenUsed="0" w:qFormat="1"/>
-    <w:lsdException w:name="Table Grid" w:semiHidden="0" w:uiPriority="59" w:unhideWhenUsed="0"/>
-    <w:lsdException w:name="Placeholder Text" w:unhideWhenUsed="0"/>
-    <w:lsdException w:name="No Spacing" w:semiHidden="0" w:uiPriority="1" w:unhideWhenUsed="0" w:qFormat="1"/>
-    <w:lsdException w:name="Light Shading" w:semiHidden="0" w:uiPriority="60" w:unhideWhenUsed="0"/>
-    <w:lsdException w:name="Light List" w:semiHidden="0" w:uiPriority="61" w:unhideWhenUsed="0"/>
-    <w:lsdException w:name="Light Grid" w:semiHidden="0" w:uiPriority="62" w:unhideWhenUsed="0"/>
-    <w:lsdException w:name="Medium Shading 1" w:semiHidden="0" w:uiPriority="63" w:unhideWhenUsed="0"/>
-    <w:lsdException w:name="Medium Shading 2" w:semiHidden="0" w:uiPriority="64" w:unhideWhenUsed="0"/>
-    <w:lsdException w:name="Medium List 1" w:semiHidden="0" w:uiPriority="65" w:unhideWhenUsed="0"/>
-    <w:lsdException w:name="Medium List 2" w:semiHidden="0" w:uiPriority="66" w:unhideWhenUsed="0"/>
-    <w:lsdException w:name="Medium Grid 1" w:semiHidden="0" w:uiPriority="67" w:unhideWhenUsed="0"/>
-    <w:lsdException w:name="Medium Grid 2" w:semiHidden="0" w:uiPriority="68" w:unhideWhenUsed="0"/>
-    <w:lsdException w:name="Medium Grid 3" w:semiHidden="0" w:uiPriority="69" w:unhideWhenUsed="0"/>
-    <w:lsdException w:name="Dark List" w:semiHidden="0" w:uiPriority="70" w:unhideWhenUsed="0"/>
-    <w:lsdException w:name="Colorful Shading" w:semiHidden="0" w:uiPriority="71" w:unhideWhenUsed="0"/>
-    <w:lsdException w:name="Colorful List" w:semiHidden="0" w:uiPriority="72" w:unhideWhenUsed="0"/>
-    <w:lsdException w:name="Colorful Grid" w:semiHidden="0" w:uiPriority="73" w:unhideWhenUsed="0"/>
-    <w:lsdException w:name="Light Shading Accent 1" w:semiHidden="0" w:uiPriority="60" w:unhideWhenUsed="0"/>
-    <w:lsdException w:name="Light List Accent 1" w:semiHidden="0" w:uiPriority="61" w:unhideWhenUsed="0"/>
-    <w:lsdException w:name="Light Grid Accent 1" w:semiHidden="0" w:uiPriority="62" w:unhideWhenUsed="0"/>
-    <w:lsdException w:name="Medium Shading 1 Accent 1" w:semiHidden="0" w:uiPriority="63" w:unhideWhenUsed="0"/>
-    <w:lsdException w:name="Medium Shading 2 Accent 1" w:semiHidden="0" w:uiPriority="64" w:unhideWhenUsed="0"/>
-    <w:lsdException w:name="Medium List 1 Accent 1" w:semiHidden="0" w:uiPriority="65" w:unhideWhenUsed="0"/>
-    <w:lsdException w:name="Revision" w:unhideWhenUsed="0"/>
-    <w:lsdException w:name="List Paragraph" w:semiHidden="0" w:uiPriority="34" w:unhideWhenUsed="0" w:qFormat="1"/>
-    <w:lsdException w:name="Quote" w:semiHidden="0" w:uiPriority="29" w:unhideWhenUsed="0" w:qFormat="1"/>
-    <w:lsdException w:name="Intense Quote" w:semiHidden="0" w:uiPriority="30" w:unhideWhenUsed="0" w:qFormat="1"/>
-    <w:lsdException w:name="Medium List 2 Accent 1" w:semiHidden="0" w:uiPriority="66" w:unhideWhenUsed="0"/>
-    <w:lsdException w:name="Medium Grid 1 Accent 1" w:semiHidden="0" w:uiPriority="67" w:unhideWhenUsed="0"/>
-    <w:lsdException w:name="Medium Grid 2 Accent 1" w:semiHidden="0" w:uiPriority="68" w:unhideWhenUsed="0"/>
-    <w:lsdException w:name="Medium Grid 3 Accent 1" w:semiHidden="0" w:uiPriority="69" w:unhideWhenUsed="0"/>
-    <w:lsdException w:name="Dark List Accent 1" w:semiHidden="0" w:uiPriority="70" w:unhideWhenUsed="0"/>
-    <w:lsdException w:name="Colorful Shading Accent 1" w:semiHidden="0" w:uiPriority="71" w:unhideWhenUsed="0"/>
-    <w:lsdException w:name="Colorful List Accent 1" w:semiHidden="0" w:uiPriority="72" w:unhideWhenUsed="0"/>
-    <w:lsdException w:name="Colorful Grid Accent 1" w:semiHidden="0" w:uiPriority="73" w:unhideWhenUsed="0"/>
-    <w:lsdException w:name="Light Shading Accent 2" w:semiHidden="0" w:uiPriority="60" w:unhideWhenUsed="0"/>
-    <w:lsdException w:name="Light List Accent 2" w:semiHidden="0" w:uiPriority="61" w:unhideWhenUsed="0"/>
-    <w:lsdException w:name="Light Grid Accent 2" w:semiHidden="0" w:uiPriority="62" w:unhideWhenUsed="0"/>
-    <w:lsdException w:name="Medium Shading 1 Accent 2" w:semiHidden="0" w:uiPriority="63" w:unhideWhenUsed="0"/>
-    <w:lsdException w:name="Medium Shading 2 Accent 2" w:semiHidden="0" w:uiPriority="64" w:unhideWhenUsed="0"/>
-    <w:lsdException w:name="Medium List 1 Accent 2" w:semiHidden="0" w:uiPriority="65" w:unhideWhenUsed="0"/>
-    <w:lsdException w:name="Medium List 2 Accent 2" w:semiHidden="0" w:uiPriority="66" w:unhideWhenUsed="0"/>
-    <w:lsdException w:name="Medium Grid 1 Accent 2" w:semiHidden="0" w:uiPriority="67" w:unhideWhenUsed="0"/>
-    <w:lsdException w:name="Medium Grid 2 Accent 2" w:semiHidden="0" w:uiPriority="68" w:unhideWhenUsed="0"/>
-    <w:lsdException w:name="Medium Grid 3 Accent 2" w:semiHidden="0" w:uiPriority="69" w:unhideWhenUsed="0"/>
-    <w:lsdException w:name="Dark List Accent 2" w:semiHidden="0" w:uiPriority="70" w:unhideWhenUsed="0"/>
-    <w:lsdException w:name="Colorful Shading Accent 2" w:semiHidden="0" w:uiPriority="71" w:unhideWhenUsed="0"/>
-    <w:lsdException w:name="Colorful List Accent 2" w:semiHidden="0" w:uiPriority="72" w:unhideWhenUsed="0"/>
-    <w:lsdException w:name="Colorful Grid Accent 2" w:semiHidden="0" w:uiPriority="73" w:unhideWhenUsed="0"/>
-    <w:lsdException w:name="Light Shading Accent 3" w:semiHidden="0" w:uiPriority="60" w:unhideWhenUsed="0"/>
-    <w:lsdException w:name="Light List Accent 3" w:semiHidden="0" w:uiPriority="61" w:unhideWhenUsed="0"/>
-    <w:lsdException w:name="Light Grid Accent 3" w:semiHidden="0" w:uiPriority="62" w:unhideWhenUsed="0"/>
-    <w:lsdException w:name="Medium Shading 1 Accent 3" w:semiHidden="0" w:uiPriority="63" w:unhideWhenUsed="0"/>
-    <w:lsdException w:name="Medium Shading 2 Accent 3" w:semiHidden="0" w:uiPriority="64" w:unhideWhenUsed="0"/>
-    <w:lsdException w:name="Medium List 1 Accent 3" w:semiHidden="0" w:uiPriority="65" w:unhideWhenUsed="0"/>
-    <w:lsdException w:name="Medium List 2 Accent 3" w:semiHidden="0" w:uiPriority="66" w:unhideWhenUsed="0"/>
-    <w:lsdException w:name="Medium Grid 1 Accent 3" w:semiHidden="0" w:uiPriority="67" w:unhideWhenUsed="0"/>
-    <w:lsdException w:name="Medium Grid 2 Accent 3" w:semiHidden="0" w:uiPriority="68" w:unhideWhenUsed="0"/>
-    <w:lsdException w:name="Medium Grid 3 Accent 3" w:semiHidden="0" w:uiPriority="69" w:unhideWhenUsed="0"/>
-    <w:lsdException w:name="Dark List Accent 3" w:semiHidden="0" w:uiPriority="70" w:unhideWhenUsed="0"/>
-    <w:lsdException w:name="Colorful Shading Accent 3" w:semiHidden="0" w:uiPriority="71" w:unhideWhenUsed="0"/>
-    <w:lsdException w:name="Colorful List Accent 3" w:semiHidden="0" w:uiPriority="72" w:unhideWhenUsed="0"/>
-    <w:lsdException w:name="Colorful Grid Accent 3" w:semiHidden="0" w:uiPriority="73" w:unhideWhenUsed="0"/>
-    <w:lsdException w:name="Light Shading Accent 4" w:semiHidden="0" w:uiPriority="60" w:unhideWhenUsed="0"/>
-    <w:lsdException w:name="Light List Accent 4" w:semiHidden="0" w:uiPriority="61" w:unhideWhenUsed="0"/>
-    <w:lsdException w:name="Light Grid Accent 4" w:semiHidden="0" w:uiPriority="62" w:unhideWhenUsed="0"/>
-    <w:lsdException w:name="Medium Shading 1 Accent 4" w:semiHidden="0" w:uiPriority="63" w:unhideWhenUsed="0"/>
-    <w:lsdException w:name="Medium Shading 2 Accent 4" w:semiHidden="0" w:uiPriority="64" w:unhideWhenUsed="0"/>
-    <w:lsdException w:name="Medium List 1 Accent 4" w:semiHidden="0" w:uiPriority="65" w:unhideWhenUsed="0"/>
-    <w:lsdException w:name="Medium List 2 Accent 4" w:semiHidden="0" w:uiPriority="66" w:unhideWhenUsed="0"/>
-    <w:lsdException w:name="Medium Grid 1 Accent 4" w:semiHidden="0" w:uiPriority="67" w:unhideWhenUsed="0"/>
-    <w:lsdException w:name="Medium Grid 2 Accent 4" w:semiHidden="0" w:uiPriority="68" w:unhideWhenUsed="0"/>
-    <w:lsdException w:name="Medium Grid 3 Accent 4" w:semiHidden="0" w:uiPriority="69" w:unhideWhenUsed="0"/>
-    <w:lsdException w:name="Dark List Accent 4" w:semiHidden="0" w:uiPriority="70" w:unhideWhenUsed="0"/>
-    <w:lsdException w:name="Colorful Shading Accent 4" w:semiHidden="0" w:uiPriority="71" w:unhideWhenUsed="0"/>
-    <w:lsdException w:name="Colorful List Accent 4" w:semiHidden="0" w:uiPriority="72" w:unhideWhenUsed="0"/>
-    <w:lsdException w:name="Colorful Grid Accent 4" w:semiHidden="0" w:uiPriority="73" w:unhideWhenUsed="0"/>
-    <w:lsdException w:name="Light Shading Accent 5" w:semiHidden="0" w:uiPriority="60" w:unhideWhenUsed="0"/>
-    <w:lsdException w:name="Light List Accent 5" w:semiHidden="0" w:uiPriority="61" w:unhideWhenUsed="0"/>
-    <w:lsdException w:name="Light Grid Accent 5" w:semiHidden="0" w:uiPriority="62" w:unhideWhenUsed="0"/>
-    <w:lsdException w:name="Medium Shading 1 Accent 5" w:semiHidden="0" w:uiPriority="63" w:unhideWhenUsed="0"/>
-    <w:lsdException w:name="Medium Shading 2 Accent 5" w:semiHidden="0" w:uiPriority="64" w:unhideWhenUsed="0"/>
-    <w:lsdException w:name="Medium List 1 Accent 5" w:semiHidden="0" w:uiPriority="65" w:unhideWhenUsed="0"/>
-    <w:lsdException w:name="Medium List 2 Accent 5" w:semiHidden="0" w:uiPriority="66" w:unhideWhenUsed="0"/>
-    <w:lsdException w:name="Medium Grid 1 Accent 5" w:semiHidden="0" w:uiPriority="67" w:unhideWhenUsed="0"/>
-    <w:lsdException w:name="Medium Grid 2 Accent 5" w:semiHidden="0" w:uiPriority="68" w:unhideWhenUsed="0"/>
-    <w:lsdException w:name="Medium Grid 3 Accent 5" w:semiHidden="0" w:uiPriority="69" w:unhideWhenUsed="0"/>
-    <w:lsdException w:name="Dark List Accent 5" w:semiHidden="0" w:uiPriority="70" w:unhideWhenUsed="0"/>
-    <w:lsdException w:name="Colorful Shading Accent 5" w:semiHidden="0" w:uiPriority="71" w:unhideWhenUsed="0"/>
-    <w:lsdException w:name="Colorful List Accent 5" w:semiHidden="0" w:uiPriority="72" w:unhideWhenUsed="0"/>
-    <w:lsdException w:name="Colorful Grid Accent 5" w:semiHidden="0" w:uiPriority="73" w:unhideWhenUsed="0"/>
-    <w:lsdException w:name="Light Shading Accent 6" w:semiHidden="0" w:uiPriority="60" w:unhideWhenUsed="0"/>
-    <w:lsdException w:name="Light List Accent 6" w:semiHidden="0" w:uiPriority="61" w:unhideWhenUsed="0"/>
-    <w:lsdException w:name="Light Grid Accent 6" w:semiHidden="0" w:uiPriority="62" w:unhideWhenUsed="0"/>
-    <w:lsdException w:name="Medium Shading 1 Accent 6" w:semiHidden="0" w:uiPriority="63" w:unhideWhenUsed="0"/>
-    <w:lsdException w:name="Medium Shading 2 Accent 6" w:semiHidden="0" w:uiPriority="64" w:unhideWhenUsed="0"/>
-    <w:lsdException w:name="Medium List 1 Accent 6" w:semiHidden="0" w:uiPriority="65" w:unhideWhenUsed="0"/>
-    <w:lsdException w:name="Medium List 2 Accent 6" w:semiHidden="0" w:uiPriority="66" w:unhideWhenUsed="0"/>
-    <w:lsdException w:name="Medium Grid 1 Accent 6" w:semiHidden="0" w:uiPriority="67" w:unhideWhenUsed="0"/>
-    <w:lsdException w:name="Medium Grid 2 Accent 6" w:semiHidden="0" w:uiPriority="68" w:unhideWhenUsed="0"/>
-    <w:lsdException w:name="Medium Grid 3 Accent 6" w:semiHidden="0" w:uiPriority="69" w:unhideWhenUsed="0"/>
-    <w:lsdException w:name="Dark List Accent 6" w:semiHidden="0" w:uiPriority="70" w:unhideWhenUsed="0"/>
-    <w:lsdException w:name="Colorful Shading Accent 6" w:semiHidden="0" w:uiPriority="71" w:unhideWhenUsed="0"/>
-    <w:lsdException w:name="Colorful List Accent 6" w:semiHidden="0" w:uiPriority="72" w:unhideWhenUsed="0"/>
-    <w:lsdException w:name="Colorful Grid Accent 6" w:semiHidden="0" w:uiPriority="73" w:unhideWhenUsed="0"/>
-    <w:lsdException w:name="Subtle Emphasis" w:semiHidden="0" w:uiPriority="19" w:unhideWhenUsed="0" w:qFormat="1"/>
-    <w:lsdException w:name="Intense Emphasis" w:semiHidden="0" w:uiPriority="21" w:unhideWhenUsed="0" w:qFormat="1"/>
-    <w:lsdException w:name="Subtle Reference" w:semiHidden="0" w:uiPriority="31" w:unhideWhenUsed="0" w:qFormat="1"/>
-    <w:lsdException w:name="Intense Reference" w:semiHidden="0" w:uiPriority="32" w:unhideWhenUsed="0" w:qFormat="1"/>
-    <w:lsdException w:name="Book Title" w:semiHidden="0" w:uiPriority="33" w:unhideWhenUsed="0" w:qFormat="1"/>
-    <w:lsdException w:name="Bibliography" w:uiPriority="37"/>
-    <w:lsdException w:name="TOC Heading" w:uiPriority="39" w:qFormat="1"/>
+  <w:latentStyles w:defLockedState="0" w:defUIPriority="99" w:defSemiHidden="0" w:defUnhideWhenUsed="0" w:defQFormat="0" w:count="376">
+    <w:lsdException w:name="Normal" w:uiPriority="0" w:qFormat="1"/>
+    <w:lsdException w:name="heading 1" w:uiPriority="9" w:qFormat="1"/>
+    <w:lsdException w:name="heading 2" w:semiHidden="1" w:uiPriority="9" w:unhideWhenUsed="1" w:qFormat="1"/>
+    <w:lsdException w:name="heading 3" w:semiHidden="1" w:uiPriority="9" w:unhideWhenUsed="1" w:qFormat="1"/>
+    <w:lsdException w:name="heading 4" w:semiHidden="1" w:uiPriority="9" w:unhideWhenUsed="1" w:qFormat="1"/>
+    <w:lsdException w:name="heading 5" w:semiHidden="1" w:uiPriority="9" w:unhideWhenUsed="1" w:qFormat="1"/>
+    <w:lsdException w:name="heading 6" w:semiHidden="1" w:uiPriority="9" w:unhideWhenUsed="1" w:qFormat="1"/>
+    <w:lsdException w:name="heading 7" w:semiHidden="1" w:uiPriority="9" w:unhideWhenUsed="1" w:qFormat="1"/>
+    <w:lsdException w:name="heading 8" w:semiHidden="1" w:uiPriority="9" w:unhideWhenUsed="1" w:qFormat="1"/>
+    <w:lsdException w:name="heading 9" w:semiHidden="1" w:uiPriority="9" w:unhideWhenUsed="1" w:qFormat="1"/>
+    <w:lsdException w:name="index 1" w:semiHidden="1" w:unhideWhenUsed="1"/>
+    <w:lsdException w:name="index 2" w:semiHidden="1" w:unhideWhenUsed="1"/>
+    <w:lsdException w:name="index 3" w:semiHidden="1" w:unhideWhenUsed="1"/>
+    <w:lsdException w:name="index 4" w:semiHidden="1" w:unhideWhenUsed="1"/>
+    <w:lsdException w:name="index 5" w:semiHidden="1" w:unhideWhenUsed="1"/>
+    <w:lsdException w:name="index 6" w:semiHidden="1" w:unhideWhenUsed="1"/>
+    <w:lsdException w:name="index 7" w:semiHidden="1" w:unhideWhenUsed="1"/>
+    <w:lsdException w:name="index 8" w:semiHidden="1" w:unhideWhenUsed="1"/>
+    <w:lsdException w:name="index 9" w:semiHidden="1" w:unhideWhenUsed="1"/>
+    <w:lsdException w:name="toc 1" w:semiHidden="1" w:uiPriority="39" w:unhideWhenUsed="1"/>
+    <w:lsdException w:name="toc 2" w:semiHidden="1" w:uiPriority="39" w:unhideWhenUsed="1"/>
+    <w:lsdException w:name="toc 3" w:semiHidden="1" w:uiPriority="39" w:unhideWhenUsed="1"/>
+    <w:lsdException w:name="toc 4" w:semiHidden="1" w:uiPriority="39" w:unhideWhenUsed="1"/>
+    <w:lsdException w:name="toc 5" w:semiHidden="1" w:uiPriority="39" w:unhideWhenUsed="1"/>
+    <w:lsdException w:name="toc 6" w:semiHidden="1" w:uiPriority="39" w:unhideWhenUsed="1"/>
+    <w:lsdException w:name="toc 7" w:semiHidden="1" w:uiPriority="39" w:unhideWhenUsed="1"/>
+    <w:lsdException w:name="toc 8" w:semiHidden="1" w:uiPriority="39" w:unhideWhenUsed="1"/>
+    <w:lsdException w:name="toc 9" w:semiHidden="1" w:uiPriority="39" w:unhideWhenUsed="1"/>
+    <w:lsdException w:name="Normal Indent" w:semiHidden="1" w:unhideWhenUsed="1"/>
+    <w:lsdException w:name="footnote text" w:semiHidden="1" w:unhideWhenUsed="1"/>
+    <w:lsdException w:name="annotation text" w:semiHidden="1" w:unhideWhenUsed="1"/>
+    <w:lsdException w:name="header" w:semiHidden="1" w:unhideWhenUsed="1"/>
+    <w:lsdException w:name="footer" w:semiHidden="1" w:unhideWhenUsed="1"/>
+    <w:lsdException w:name="index heading" w:semiHidden="1" w:unhideWhenUsed="1"/>
+    <w:lsdException w:name="caption" w:semiHidden="1" w:uiPriority="35" w:unhideWhenUsed="1" w:qFormat="1"/>
+    <w:lsdException w:name="table of figures" w:semiHidden="1" w:unhideWhenUsed="1"/>
+    <w:lsdException w:name="envelope address" w:semiHidden="1" w:unhideWhenUsed="1"/>
+    <w:lsdException w:name="envelope return" w:semiHidden="1" w:unhideWhenUsed="1"/>
+    <w:lsdException w:name="footnote reference" w:semiHidden="1" w:unhideWhenUsed="1"/>
+    <w:lsdException w:name="annotation reference" w:semiHidden="1" w:unhideWhenUsed="1"/>
+    <w:lsdException w:name="line number" w:semiHidden="1" w:unhideWhenUsed="1"/>
+    <w:lsdException w:name="page number" w:semiHidden="1" w:unhideWhenUsed="1"/>
+    <w:lsdException w:name="endnote reference" w:semiHidden="1" w:unhideWhenUsed="1"/>
+    <w:lsdException w:name="endnote text" w:semiHidden="1" w:unhideWhenUsed="1"/>
+    <w:lsdException w:name="table of authorities" w:semiHidden="1" w:unhideWhenUsed="1"/>
+    <w:lsdException w:name="macro" w:semiHidden="1" w:unhideWhenUsed="1"/>
+    <w:lsdException w:name="toa heading" w:semiHidden="1" w:unhideWhenUsed="1"/>
+    <w:lsdException w:name="List" w:semiHidden="1" w:unhideWhenUsed="1"/>
+    <w:lsdException w:name="List Bullet" w:semiHidden="1" w:unhideWhenUsed="1"/>
+    <w:lsdException w:name="List Number" w:semiHidden="1" w:unhideWhenUsed="1"/>
+    <w:lsdException w:name="List 2" w:semiHidden="1" w:unhideWhenUsed="1"/>
+    <w:lsdException w:name="List 3" w:semiHidden="1" w:unhideWhenUsed="1"/>
+    <w:lsdException w:name="List 4" w:semiHidden="1" w:unhideWhenUsed="1"/>
+    <w:lsdException w:name="List 5" w:semiHidden="1" w:unhideWhenUsed="1"/>
+    <w:lsdException w:name="List Bullet 2" w:semiHidden="1" w:unhideWhenUsed="1"/>
+    <w:lsdException w:name="List Bullet 3" w:semiHidden="1" w:unhideWhenUsed="1"/>
+    <w:lsdException w:name="List Bullet 4" w:semiHidden="1" w:unhideWhenUsed="1"/>
+    <w:lsdException w:name="List Bullet 5" w:semiHidden="1" w:unhideWhenUsed="1"/>
+    <w:lsdException w:name="List Number 2" w:semiHidden="1" w:unhideWhenUsed="1"/>
+    <w:lsdException w:name="List Number 3" w:semiHidden="1" w:unhideWhenUsed="1"/>
+    <w:lsdException w:name="List Number 4" w:semiHidden="1" w:unhideWhenUsed="1"/>
+    <w:lsdException w:name="List Number 5" w:semiHidden="1" w:unhideWhenUsed="1"/>
+    <w:lsdException w:name="Title" w:uiPriority="10" w:qFormat="1"/>
+    <w:lsdException w:name="Closing" w:semiHidden="1" w:unhideWhenUsed="1"/>
+    <w:lsdException w:name="Signature" w:semiHidden="1" w:unhideWhenUsed="1"/>
+    <w:lsdException w:name="Default Paragraph Font" w:semiHidden="1" w:uiPriority="1" w:unhideWhenUsed="1"/>
+    <w:lsdException w:name="Body Text" w:semiHidden="1" w:unhideWhenUsed="1"/>
+    <w:lsdException w:name="Body Text Indent" w:semiHidden="1" w:unhideWhenUsed="1"/>
+    <w:lsdException w:name="List Continue" w:semiHidden="1" w:unhideWhenUsed="1"/>
+    <w:lsdException w:name="List Continue 2" w:semiHidden="1" w:unhideWhenUsed="1"/>
+    <w:lsdException w:name="List Continue 3" w:semiHidden="1" w:unhideWhenUsed="1"/>
+    <w:lsdException w:name="List Continue 4" w:semiHidden="1" w:unhideWhenUsed="1"/>
+    <w:lsdException w:name="List Continue 5" w:semiHidden="1" w:unhideWhenUsed="1"/>
+    <w:lsdException w:name="Message Header" w:semiHidden="1" w:unhideWhenUsed="1"/>
+    <w:lsdException w:name="Subtitle" w:uiPriority="11" w:qFormat="1"/>
+    <w:lsdException w:name="Salutation" w:semiHidden="1" w:unhideWhenUsed="1"/>
+    <w:lsdException w:name="Date" w:semiHidden="1" w:unhideWhenUsed="1"/>
+    <w:lsdException w:name="Body Text First Indent" w:semiHidden="1" w:unhideWhenUsed="1"/>
+    <w:lsdException w:name="Body Text First Indent 2" w:semiHidden="1" w:unhideWhenUsed="1"/>
+    <w:lsdException w:name="Note Heading" w:semiHidden="1" w:unhideWhenUsed="1"/>
+    <w:lsdException w:name="Body Text 2" w:semiHidden="1" w:unhideWhenUsed="1"/>
+    <w:lsdException w:name="Body Text 3" w:semiHidden="1" w:unhideWhenUsed="1"/>
+    <w:lsdException w:name="Body Text Indent 2" w:semiHidden="1" w:unhideWhenUsed="1"/>
+    <w:lsdException w:name="Body Text Indent 3" w:semiHidden="1" w:unhideWhenUsed="1"/>
+    <w:lsdException w:name="Block Text" w:semiHidden="1" w:unhideWhenUsed="1"/>
+    <w:lsdException w:name="Hyperlink" w:semiHidden="1" w:unhideWhenUsed="1"/>
+    <w:lsdException w:name="FollowedHyperlink" w:semiHidden="1" w:unhideWhenUsed="1"/>
+    <w:lsdException w:name="Strong" w:uiPriority="22" w:qFormat="1"/>
+    <w:lsdException w:name="Emphasis" w:uiPriority="20" w:qFormat="1"/>
+    <w:lsdException w:name="Document Map" w:semiHidden="1" w:unhideWhenUsed="1"/>
+    <w:lsdException w:name="Plain Text" w:semiHidden="1" w:unhideWhenUsed="1"/>
+    <w:lsdException w:name="E-mail Signature" w:semiHidden="1" w:unhideWhenUsed="1"/>
+    <w:lsdException w:name="HTML Top of Form" w:semiHidden="1" w:unhideWhenUsed="1"/>
+    <w:lsdException w:name="HTML Bottom of Form" w:semiHidden="1" w:unhideWhenUsed="1"/>
+    <w:lsdException w:name="Normal (Web)" w:semiHidden="1" w:unhideWhenUsed="1"/>
+    <w:lsdException w:name="HTML Acronym" w:semiHidden="1" w:unhideWhenUsed="1"/>
+    <w:lsdException w:name="HTML Address" w:semiHidden="1" w:unhideWhenUsed="1"/>
+    <w:lsdException w:name="HTML Cite" w:semiHidden="1" w:unhideWhenUsed="1"/>
+    <w:lsdException w:name="HTML Code" w:semiHidden="1" w:unhideWhenUsed="1"/>
+    <w:lsdException w:name="HTML Definition" w:semiHidden="1" w:unhideWhenUsed="1"/>
+    <w:lsdException w:name="HTML Keyboard" w:semiHidden="1" w:unhideWhenUsed="1"/>
+    <w:lsdException w:name="HTML Preformatted" w:semiHidden="1" w:unhideWhenUsed="1"/>
+    <w:lsdException w:name="HTML Sample" w:semiHidden="1" w:unhideWhenUsed="1"/>
+    <w:lsdException w:name="HTML Typewriter" w:semiHidden="1" w:unhideWhenUsed="1"/>
+    <w:lsdException w:name="HTML Variable" w:semiHidden="1" w:unhideWhenUsed="1"/>
+    <w:lsdException w:name="Normal Table" w:semiHidden="1" w:unhideWhenUsed="1"/>
+    <w:lsdException w:name="annotation subject" w:semiHidden="1" w:unhideWhenUsed="1"/>
+    <w:lsdException w:name="No List" w:semiHidden="1" w:unhideWhenUsed="1"/>
+    <w:lsdException w:name="Outline List 1" w:semiHidden="1" w:unhideWhenUsed="1"/>
+    <w:lsdException w:name="Outline List 2" w:semiHidden="1" w:unhideWhenUsed="1"/>
+    <w:lsdException w:name="Outline List 3" w:semiHidden="1" w:unhideWhenUsed="1"/>
+    <w:lsdException w:name="Table Simple 1" w:semiHidden="1" w:unhideWhenUsed="1"/>
+    <w:lsdException w:name="Table Simple 2" w:semiHidden="1" w:unhideWhenUsed="1"/>
+    <w:lsdException w:name="Table Simple 3" w:semiHidden="1" w:unhideWhenUsed="1"/>
+    <w:lsdException w:name="Table Classic 1" w:semiHidden="1" w:unhideWhenUsed="1"/>
+    <w:lsdException w:name="Table Classic 2" w:semiHidden="1" w:unhideWhenUsed="1"/>
+    <w:lsdException w:name="Table Classic 3" w:semiHidden="1" w:unhideWhenUsed="1"/>
+    <w:lsdException w:name="Table Classic 4" w:semiHidden="1" w:unhideWhenUsed="1"/>
+    <w:lsdException w:name="Table Colorful 1" w:semiHidden="1" w:unhideWhenUsed="1"/>
+    <w:lsdException w:name="Table Colorful 2" w:semiHidden="1" w:unhideWhenUsed="1"/>
+    <w:lsdException w:name="Table Colorful 3" w:semiHidden="1" w:unhideWhenUsed="1"/>
+    <w:lsdException w:name="Table Columns 1" w:semiHidden="1" w:unhideWhenUsed="1"/>
+    <w:lsdException w:name="Table Columns 2" w:semiHidden="1" w:unhideWhenUsed="1"/>
+    <w:lsdException w:name="Table Columns 3" w:semiHidden="1" w:unhideWhenUsed="1"/>
+    <w:lsdException w:name="Table Columns 4" w:semiHidden="1" w:unhideWhenUsed="1"/>
+    <w:lsdException w:name="Table Columns 5" w:semiHidden="1" w:unhideWhenUsed="1"/>
+    <w:lsdException w:name="Table Grid 1" w:semiHidden="1" w:unhideWhenUsed="1"/>
+    <w:lsdException w:name="Table Grid 2" w:semiHidden="1" w:unhideWhenUsed="1"/>
+    <w:lsdException w:name="Table Grid 3" w:semiHidden="1" w:unhideWhenUsed="1"/>
+    <w:lsdException w:name="Table Grid 4" w:semiHidden="1" w:unhideWhenUsed="1"/>
+    <w:lsdException w:name="Table Grid 5" w:semiHidden="1" w:unhideWhenUsed="1"/>
+    <w:lsdException w:name="Table Grid 6" w:semiHidden="1" w:unhideWhenUsed="1"/>
+    <w:lsdException w:name="Table Grid 7" w:semiHidden="1" w:unhideWhenUsed="1"/>
+    <w:lsdException w:name="Table Grid 8" w:semiHidden="1" w:unhideWhenUsed="1"/>
+    <w:lsdException w:name="Table List 1" w:semiHidden="1" w:unhideWhenUsed="1"/>
+    <w:lsdException w:name="Table List 2" w:semiHidden="1" w:unhideWhenUsed="1"/>
+    <w:lsdException w:name="Table List 3" w:semiHidden="1" w:unhideWhenUsed="1"/>
+    <w:lsdException w:name="Table List 4" w:semiHidden="1" w:unhideWhenUsed="1"/>
+    <w:lsdException w:name="Table List 5" w:semiHidden="1" w:unhideWhenUsed="1"/>
+    <w:lsdException w:name="Table List 6" w:semiHidden="1" w:unhideWhenUsed="1"/>
+    <w:lsdException w:name="Table List 7" w:semiHidden="1" w:unhideWhenUsed="1"/>
+    <w:lsdException w:name="Table List 8" w:semiHidden="1" w:unhideWhenUsed="1"/>
+    <w:lsdException w:name="Table 3D effects 1" w:semiHidden="1" w:unhideWhenUsed="1"/>
+    <w:lsdException w:name="Table 3D effects 2" w:semiHidden="1" w:unhideWhenUsed="1"/>
+    <w:lsdException w:name="Table 3D effects 3" w:semiHidden="1" w:unhideWhenUsed="1"/>
+    <w:lsdException w:name="Table Contemporary" w:semiHidden="1" w:unhideWhenUsed="1"/>
+    <w:lsdException w:name="Table Elegant" w:semiHidden="1" w:unhideWhenUsed="1"/>
+    <w:lsdException w:name="Table Professional" w:semiHidden="1" w:unhideWhenUsed="1"/>
+    <w:lsdException w:name="Table Subtle 1" w:semiHidden="1" w:unhideWhenUsed="1"/>
+    <w:lsdException w:name="Table Subtle 2" w:semiHidden="1" w:unhideWhenUsed="1"/>
+    <w:lsdException w:name="Table Web 1" w:semiHidden="1" w:unhideWhenUsed="1"/>
+    <w:lsdException w:name="Table Web 2" w:semiHidden="1" w:unhideWhenUsed="1"/>
+    <w:lsdException w:name="Table Web 3" w:semiHidden="1" w:unhideWhenUsed="1"/>
+    <w:lsdException w:name="Balloon Text" w:semiHidden="1" w:unhideWhenUsed="1"/>
+    <w:lsdException w:name="Table Grid" w:semiHidden="1" w:uiPriority="59" w:unhideWhenUsed="1"/>
+    <w:lsdException w:name="Table Theme" w:semiHidden="1" w:unhideWhenUsed="1"/>
+    <w:lsdException w:name="Placeholder Text" w:semiHidden="1"/>
+    <w:lsdException w:name="No Spacing" w:uiPriority="1" w:qFormat="1"/>
+    <w:lsdException w:name="Light Shading" w:uiPriority="60"/>
+    <w:lsdException w:name="Light List" w:uiPriority="61"/>
+    <w:lsdException w:name="Light Grid" w:uiPriority="62"/>
+    <w:lsdException w:name="Medium Shading 1" w:uiPriority="63"/>
+    <w:lsdException w:name="Medium Shading 2" w:uiPriority="64"/>
+    <w:lsdException w:name="Medium List 1" w:uiPriority="65"/>
+    <w:lsdException w:name="Medium List 2" w:uiPriority="66"/>
+    <w:lsdException w:name="Medium Grid 1" w:uiPriority="67"/>
+    <w:lsdException w:name="Medium Grid 2" w:uiPriority="68"/>
+    <w:lsdException w:name="Medium Grid 3" w:uiPriority="69"/>
+    <w:lsdException w:name="Dark List" w:uiPriority="70"/>
+    <w:lsdException w:name="Colorful Shading" w:uiPriority="71"/>
+    <w:lsdException w:name="Colorful List" w:uiPriority="72"/>
+    <w:lsdException w:name="Colorful Grid" w:uiPriority="73"/>
+    <w:lsdException w:name="Light Shading Accent 1" w:uiPriority="60"/>
+    <w:lsdException w:name="Light List Accent 1" w:uiPriority="61"/>
+    <w:lsdException w:name="Light Grid Accent 1" w:uiPriority="62"/>
+    <w:lsdException w:name="Medium Shading 1 Accent 1" w:uiPriority="63"/>
+    <w:lsdException w:name="Medium Shading 2 Accent 1" w:uiPriority="64"/>
+    <w:lsdException w:name="Medium List 1 Accent 1" w:uiPriority="65"/>
+    <w:lsdException w:name="Revision" w:semiHidden="1"/>
+    <w:lsdException w:name="List Paragraph" w:uiPriority="34" w:qFormat="1"/>
+    <w:lsdException w:name="Quote" w:uiPriority="29" w:qFormat="1"/>
+    <w:lsdException w:name="Intense Quote" w:uiPriority="30" w:qFormat="1"/>
+    <w:lsdException w:name="Medium List 2 Accent 1" w:uiPriority="66"/>
+    <w:lsdException w:name="Medium Grid 1 Accent 1" w:uiPriority="67"/>
+    <w:lsdException w:name="Medium Grid 2 Accent 1" w:uiPriority="68"/>
+    <w:lsdException w:name="Medium Grid 3 Accent 1" w:uiPriority="69"/>
+    <w:lsdException w:name="Dark List Accent 1" w:uiPriority="70"/>
+    <w:lsdException w:name="Colorful Shading Accent 1" w:uiPriority="71"/>
+    <w:lsdException w:name="Colorful List Accent 1" w:uiPriority="72"/>
+    <w:lsdException w:name="Colorful Grid Accent 1" w:uiPriority="73"/>
+    <w:lsdException w:name="Light Shading Accent 2" w:uiPriority="60"/>
+    <w:lsdException w:name="Light List Accent 2" w:uiPriority="61"/>
+    <w:lsdException w:name="Light Grid Accent 2" w:uiPriority="62"/>
+    <w:lsdException w:name="Medium Shading 1 Accent 2" w:uiPriority="63"/>
+    <w:lsdException w:name="Medium Shading 2 Accent 2" w:uiPriority="64"/>
+    <w:lsdException w:name="Medium List 1 Accent 2" w:uiPriority="65"/>
+    <w:lsdException w:name="Medium List 2 Accent 2" w:uiPriority="66"/>
+    <w:lsdException w:name="Medium Grid 1 Accent 2" w:uiPriority="67"/>
+    <w:lsdException w:name="Medium Grid 2 Accent 2" w:uiPriority="68"/>
+    <w:lsdException w:name="Medium Grid 3 Accent 2" w:uiPriority="69"/>
+    <w:lsdException w:name="Dark List Accent 2" w:uiPriority="70"/>
+    <w:lsdException w:name="Colorful Shading Accent 2" w:uiPriority="71"/>
+    <w:lsdException w:name="Colorful List Accent 2" w:uiPriority="72"/>
+    <w:lsdException w:name="Colorful Grid Accent 2" w:uiPriority="73"/>
+    <w:lsdException w:name="Light Shading Accent 3" w:uiPriority="60"/>
+    <w:lsdException w:name="Light List Accent 3" w:uiPriority="61"/>
+    <w:lsdException w:name="Light Grid Accent 3" w:uiPriority="62"/>
+    <w:lsdException w:name="Medium Shading 1 Accent 3" w:uiPriority="63"/>
+    <w:lsdException w:name="Medium Shading 2 Accent 3" w:uiPriority="64"/>
+    <w:lsdException w:name="Medium List 1 Accent 3" w:uiPriority="65"/>
+    <w:lsdException w:name="Medium List 2 Accent 3" w:uiPriority="66"/>
+    <w:lsdException w:name="Medium Grid 1 Accent 3" w:uiPriority="67"/>
+    <w:lsdException w:name="Medium Grid 2 Accent 3" w:uiPriority="68"/>
+    <w:lsdException w:name="Medium Grid 3 Accent 3" w:uiPriority="69"/>
+    <w:lsdException w:name="Dark List Accent 3" w:uiPriority="70"/>
+    <w:lsdException w:name="Colorful Shading Accent 3" w:uiPriority="71"/>
+    <w:lsdException w:name="Colorful List Accent 3" w:uiPriority="72"/>
+    <w:lsdException w:name="Colorful Grid Accent 3" w:uiPriority="73"/>
+    <w:lsdException w:name="Light Shading Accent 4" w:uiPriority="60"/>
+    <w:lsdException w:name="Light List Accent 4" w:uiPriority="61"/>
+    <w:lsdException w:name="Light Grid Accent 4" w:uiPriority="62"/>
+    <w:lsdException w:name="Medium Shading 1 Accent 4" w:uiPriority="63"/>
+    <w:lsdException w:name="Medium Shading 2 Accent 4" w:uiPriority="64"/>
+    <w:lsdException w:name="Medium List 1 Accent 4" w:uiPriority="65"/>
+    <w:lsdException w:name="Medium List 2 Accent 4" w:uiPriority="66"/>
+    <w:lsdException w:name="Medium Grid 1 Accent 4" w:uiPriority="67"/>
+    <w:lsdException w:name="Medium Grid 2 Accent 4" w:uiPriority="68"/>
+    <w:lsdException w:name="Medium Grid 3 Accent 4" w:uiPriority="69"/>
+    <w:lsdException w:name="Dark List Accent 4" w:uiPriority="70"/>
+    <w:lsdException w:name="Colorful Shading Accent 4" w:uiPriority="71"/>
+    <w:lsdException w:name="Colorful List Accent 4" w:uiPriority="72"/>
+    <w:lsdException w:name="Colorful Grid Accent 4" w:uiPriority="73"/>
+    <w:lsdException w:name="Light Shading Accent 5" w:uiPriority="60"/>
+    <w:lsdException w:name="Light List Accent 5" w:uiPriority="61"/>
+    <w:lsdException w:name="Light Grid Accent 5" w:uiPriority="62"/>
+    <w:lsdException w:name="Medium Shading 1 Accent 5" w:uiPriority="63"/>
+    <w:lsdException w:name="Medium Shading 2 Accent 5" w:uiPriority="64"/>
+    <w:lsdException w:name="Medium List 1 Accent 5" w:uiPriority="65"/>
+    <w:lsdException w:name="Medium List 2 Accent 5" w:uiPriority="66"/>
+    <w:lsdException w:name="Medium Grid 1 Accent 5" w:uiPriority="67"/>
+    <w:lsdException w:name="Medium Grid 2 Accent 5" w:uiPriority="68"/>
+    <w:lsdException w:name="Medium Grid 3 Accent 5" w:uiPriority="69"/>
+    <w:lsdException w:name="Dark List Accent 5" w:uiPriority="70"/>
+    <w:lsdException w:name="Colorful Shading Accent 5" w:uiPriority="71"/>
+    <w:lsdException w:name="Colorful List Accent 5" w:uiPriority="72"/>
+    <w:lsdException w:name="Colorful Grid Accent 5" w:uiPriority="73"/>
+    <w:lsdException w:name="Light Shading Accent 6" w:uiPriority="60"/>
+    <w:lsdException w:name="Light List Accent 6" w:uiPriority="61"/>
+    <w:lsdException w:name="Light Grid Accent 6" w:uiPriority="62"/>
+    <w:lsdException w:name="Medium Shading 1 Accent 6" w:uiPriority="63"/>
+    <w:lsdException w:name="Medium Shading 2 Accent 6" w:uiPriority="64"/>
+    <w:lsdException w:name="Medium List 1 Accent 6" w:uiPriority="65"/>
+    <w:lsdException w:name="Medium List 2 Accent 6" w:uiPriority="66"/>
+    <w:lsdException w:name="Medium Grid 1 Accent 6" w:uiPriority="67"/>
+    <w:lsdException w:name="Medium Grid 2 Accent 6" w:uiPriority="68"/>
+    <w:lsdException w:name="Medium Grid 3 Accent 6" w:uiPriority="69"/>
+    <w:lsdException w:name="Dark List Accent 6" w:uiPriority="70"/>
+    <w:lsdException w:name="Colorful Shading Accent 6" w:uiPriority="71"/>
+    <w:lsdException w:name="Colorful List Accent 6" w:uiPriority="72"/>
+    <w:lsdException w:name="Colorful Grid Accent 6" w:uiPriority="73"/>
+    <w:lsdException w:name="Subtle Emphasis" w:uiPriority="19" w:qFormat="1"/>
+    <w:lsdException w:name="Intense Emphasis" w:uiPriority="21" w:qFormat="1"/>
+    <w:lsdException w:name="Subtle Reference" w:uiPriority="31" w:qFormat="1"/>
+    <w:lsdException w:name="Intense Reference" w:uiPriority="32" w:qFormat="1"/>
+    <w:lsdException w:name="Book Title" w:uiPriority="33" w:qFormat="1"/>
+    <w:lsdException w:name="Bibliography" w:semiHidden="1" w:uiPriority="37" w:unhideWhenUsed="1"/>
+    <w:lsdException w:name="TOC Heading" w:semiHidden="1" w:uiPriority="39" w:unhideWhenUsed="1" w:qFormat="1"/>
+    <w:lsdException w:name="Plain Table 1" w:uiPriority="41"/>
+    <w:lsdException w:name="Plain Table 2" w:uiPriority="42"/>
+    <w:lsdException w:name="Plain Table 3" w:uiPriority="43"/>
+    <w:lsdException w:name="Plain Table 4" w:uiPriority="44"/>
+    <w:lsdException w:name="Plain Table 5" w:uiPriority="45"/>
+    <w:lsdException w:name="Grid Table Light" w:uiPriority="40"/>
+    <w:lsdException w:name="Grid Table 1 Light" w:uiPriority="46"/>
+    <w:lsdException w:name="Grid Table 2" w:uiPriority="47"/>
+    <w:lsdException w:name="Grid Table 3" w:uiPriority="48"/>
+    <w:lsdException w:name="Grid Table 4" w:uiPriority="49"/>
+    <w:lsdException w:name="Grid Table 5 Dark" w:uiPriority="50"/>
+    <w:lsdException w:name="Grid Table 6 Colorful" w:uiPriority="51"/>
+    <w:lsdException w:name="Grid Table 7 Colorful" w:uiPriority="52"/>
+    <w:lsdException w:name="Grid Table 1 Light Accent 1" w:uiPriority="46"/>
+    <w:lsdException w:name="Grid Table 2 Accent 1" w:uiPriority="47"/>
+    <w:lsdException w:name="Grid Table 3 Accent 1" w:uiPriority="48"/>
+    <w:lsdException w:name="Grid Table 4 Accent 1" w:uiPriority="49"/>
+    <w:lsdException w:name="Grid Table 5 Dark Accent 1" w:uiPriority="50"/>
+    <w:lsdException w:name="Grid Table 6 Colorful Accent 1" w:uiPriority="51"/>
+    <w:lsdException w:name="Grid Table 7 Colorful Accent 1" w:uiPriority="52"/>
+    <w:lsdException w:name="Grid Table 1 Light Accent 2" w:uiPriority="46"/>
+    <w:lsdException w:name="Grid Table 2 Accent 2" w:uiPriority="47"/>
+    <w:lsdException w:name="Grid Table 3 Accent 2" w:uiPriority="48"/>
+    <w:lsdException w:name="Grid Table 4 Accent 2" w:uiPriority="49"/>
+    <w:lsdException w:name="Grid Table 5 Dark Accent 2" w:uiPriority="50"/>
+    <w:lsdException w:name="Grid Table 6 Colorful Accent 2" w:uiPriority="51"/>
+    <w:lsdException w:name="Grid Table 7 Colorful Accent 2" w:uiPriority="52"/>
+    <w:lsdException w:name="Grid Table 1 Light Accent 3" w:uiPriority="46"/>
+    <w:lsdException w:name="Grid Table 2 Accent 3" w:uiPriority="47"/>
+    <w:lsdException w:name="Grid Table 3 Accent 3" w:uiPriority="48"/>
+    <w:lsdException w:name="Grid Table 4 Accent 3" w:uiPriority="49"/>
+    <w:lsdException w:name="Grid Table 5 Dark Accent 3" w:uiPriority="50"/>
+    <w:lsdException w:name="Grid Table 6 Colorful Accent 3" w:uiPriority="51"/>
+    <w:lsdException w:name="Grid Table 7 Colorful Accent 3" w:uiPriority="52"/>
+    <w:lsdException w:name="Grid Table 1 Light Accent 4" w:uiPriority="46"/>
+    <w:lsdException w:name="Grid Table 2 Accent 4" w:uiPriority="47"/>
+    <w:lsdException w:name="Grid Table 3 Accent 4" w:uiPriority="48"/>
+    <w:lsdException w:name="Grid Table 4 Accent 4" w:uiPriority="49"/>
+    <w:lsdException w:name="Grid Table 5 Dark Accent 4" w:uiPriority="50"/>
+    <w:lsdException w:name="Grid Table 6 Colorful Accent 4" w:uiPriority="51"/>
+    <w:lsdException w:name="Grid Table 7 Colorful Accent 4" w:uiPriority="52"/>
+    <w:lsdException w:name="Grid Table 1 Light Accent 5" w:uiPriority="46"/>
+    <w:lsdException w:name="Grid Table 2 Accent 5" w:uiPriority="47"/>
+    <w:lsdException w:name="Grid Table 3 Accent 5" w:uiPriority="48"/>
+    <w:lsdException w:name="Grid Table 4 Accent 5" w:uiPriority="49"/>
+    <w:lsdException w:name="Grid Table 5 Dark Accent 5" w:uiPriority="50"/>
+    <w:lsdException w:name="Grid Table 6 Colorful Accent 5" w:uiPriority="51"/>
+    <w:lsdException w:name="Grid Table 7 Colorful Accent 5" w:uiPriority="52"/>
+    <w:lsdException w:name="Grid Table 1 Light Accent 6" w:uiPriority="46"/>
+    <w:lsdException w:name="Grid Table 2 Accent 6" w:uiPriority="47"/>
+    <w:lsdException w:name="Grid Table 3 Accent 6" w:uiPriority="48"/>
+    <w:lsdException w:name="Grid Table 4 Accent 6" w:uiPriority="49"/>
+    <w:lsdException w:name="Grid Table 5 Dark Accent 6" w:uiPriority="50"/>
+    <w:lsdException w:name="Grid Table 6 Colorful Accent 6" w:uiPriority="51"/>
+    <w:lsdException w:name="Grid Table 7 Colorful Accent 6" w:uiPriority="52"/>
+    <w:lsdException w:name="List Table 1 Light" w:uiPriority="46"/>
+    <w:lsdException w:name="List Table 2" w:uiPriority="47"/>
+    <w:lsdException w:name="List Table 3" w:uiPriority="48"/>
+    <w:lsdException w:name="List Table 4" w:uiPriority="49"/>
+    <w:lsdException w:name="List Table 5 Dark" w:uiPriority="50"/>
+    <w:lsdException w:name="List Table 6 Colorful" w:uiPriority="51"/>
+    <w:lsdException w:name="List Table 7 Colorful" w:uiPriority="52"/>
+    <w:lsdException w:name="List Table 1 Light Accent 1" w:uiPriority="46"/>
+    <w:lsdException w:name="List Table 2 Accent 1" w:uiPriority="47"/>
+    <w:lsdException w:name="List Table 3 Accent 1" w:uiPriority="48"/>
+    <w:lsdException w:name="List Table 4 Accent 1" w:uiPriority="49"/>
+    <w:lsdException w:name="List Table 5 Dark Accent 1" w:uiPriority="50"/>
+    <w:lsdException w:name="List Table 6 Colorful Accent 1" w:uiPriority="51"/>
+    <w:lsdException w:name="List Table 7 Colorful Accent 1" w:uiPriority="52"/>
+    <w:lsdException w:name="List Table 1 Light Accent 2" w:uiPriority="46"/>
+    <w:lsdException w:name="List Table 2 Accent 2" w:uiPriority="47"/>
+    <w:lsdException w:name="List Table 3 Accent 2" w:uiPriority="48"/>
+    <w:lsdException w:name="List Table 4 Accent 2" w:uiPriority="49"/>
+    <w:lsdException w:name="List Table 5 Dark Accent 2" w:uiPriority="50"/>
+    <w:lsdException w:name="List Table 6 Colorful Accent 2" w:uiPriority="51"/>
+    <w:lsdException w:name="List Table 7 Colorful Accent 2" w:uiPriority="52"/>
+    <w:lsdException w:name="List Table 1 Light Accent 3" w:uiPriority="46"/>
+    <w:lsdException w:name="List Table 2 Accent 3" w:uiPriority="47"/>
+    <w:lsdException w:name="List Table 3 Accent 3" w:uiPriority="48"/>
+    <w:lsdException w:name="List Table 4 Accent 3" w:uiPriority="49"/>
+    <w:lsdException w:name="List Table 5 Dark Accent 3" w:uiPriority="50"/>
+    <w:lsdException w:name="List Table 6 Colorful Accent 3" w:uiPriority="51"/>
+    <w:lsdException w:name="List Table 7 Colorful Accent 3" w:uiPriority="52"/>
+    <w:lsdException w:name="List Table 1 Light Accent 4" w:uiPriority="46"/>
+    <w:lsdException w:name="List Table 2 Accent 4" w:uiPriority="47"/>
+    <w:lsdException w:name="List Table 3 Accent 4" w:uiPriority="48"/>
+    <w:lsdException w:name="List Table 4 Accent 4" w:uiPriority="49"/>
+    <w:lsdException w:name="List Table 5 Dark Accent 4" w:uiPriority="50"/>
+    <w:lsdException w:name="List Table 6 Colorful Accent 4" w:uiPriority="51"/>
+    <w:lsdException w:name="List Table 7 Colorful Accent 4" w:uiPriority="52"/>
+    <w:lsdException w:name="List Table 1 Light Accent 5" w:uiPriority="46"/>
+    <w:lsdException w:name="List Table 2 Accent 5" w:uiPriority="47"/>
+    <w:lsdException w:name="List Table 3 Accent 5" w:uiPriority="48"/>
+    <w:lsdException w:name="List Table 4 Accent 5" w:uiPriority="49"/>
+    <w:lsdException w:name="List Table 5 Dark Accent 5" w:uiPriority="50"/>
+    <w:lsdException w:name="List Table 6 Colorful Accent 5" w:uiPriority="51"/>
+    <w:lsdException w:name="List Table 7 Colorful Accent 5" w:uiPriority="52"/>
+    <w:lsdException w:name="List Table 1 Light Accent 6" w:uiPriority="46"/>
+    <w:lsdException w:name="List Table 2 Accent 6" w:uiPriority="47"/>
+    <w:lsdException w:name="List Table 3 Accent 6" w:uiPriority="48"/>
+    <w:lsdException w:name="List Table 4 Accent 6" w:uiPriority="49"/>
+    <w:lsdException w:name="List Table 5 Dark Accent 6" w:uiPriority="50"/>
+    <w:lsdException w:name="List Table 6 Colorful Accent 6" w:uiPriority="51"/>
+    <w:lsdException w:name="List Table 7 Colorful Accent 6" w:uiPriority="52"/>
+    <w:lsdException w:name="Mention" w:semiHidden="1" w:unhideWhenUsed="1"/>
+    <w:lsdException w:name="Smart Hyperlink" w:semiHidden="1" w:unhideWhenUsed="1"/>
+    <w:lsdException w:name="Hashtag" w:semiHidden="1" w:unhideWhenUsed="1"/>
+    <w:lsdException w:name="Unresolved Mention" w:semiHidden="1" w:unhideWhenUsed="1"/>
+    <w:lsdException w:name="Smart Link" w:semiHidden="1" w:unhideWhenUsed="1"/>
   </w:latentStyles>
   <w:style w:type="paragraph" w:default="1" w:styleId="Normal">
     <w:name w:val="Normal"/>
@@ -8219,7 +7787,7 @@
 </file>
 
 <file path=word/glossary/webSettings.xml><?xml version="1.0" encoding="utf-8"?>
-<w:webSettings xmlns:mc="http://schemas.openxmlformats.org/markup-compatibility/2006" xmlns:r="http://schemas.openxmlformats.org/officeDocument/2006/relationships" xmlns:w="http://schemas.openxmlformats.org/wordprocessingml/2006/main" xmlns:w14="http://schemas.microsoft.com/office/word/2010/wordml" mc:Ignorable="w14">
+<w:webSettings xmlns:mc="http://schemas.openxmlformats.org/markup-compatibility/2006" xmlns:r="http://schemas.openxmlformats.org/officeDocument/2006/relationships" xmlns:w="http://schemas.openxmlformats.org/wordprocessingml/2006/main" xmlns:w14="http://schemas.microsoft.com/office/word/2010/wordml" xmlns:w15="http://schemas.microsoft.com/office/word/2012/wordml" xmlns:w16cex="http://schemas.microsoft.com/office/word/2018/wordml/cex" xmlns:w16cid="http://schemas.microsoft.com/office/word/2016/wordml/cid" xmlns:w16="http://schemas.microsoft.com/office/word/2018/wordml" xmlns:w16sdtdh="http://schemas.microsoft.com/office/word/2020/wordml/sdtdatahash" xmlns:w16se="http://schemas.microsoft.com/office/word/2015/wordml/symex" mc:Ignorable="w14 w15 w16se w16cid w16 w16cex w16sdtdh">
   <w:optimizeForBrowser/>
   <w:allowPNG/>
 </w:webSettings>

</xml_diff>

<commit_message>
Optimizations for all block operations. Prettier font. For V25 ZENLIGHT!
</commit_message>
<xml_diff>
--- a/changelog.docx
+++ b/changelog.docx
@@ -12,21 +12,31 @@
           <w:sz w:val="48"/>
         </w:rPr>
       </w:pPr>
-      <w:r>
-        <w:rPr>
-          <w:rFonts w:ascii="Verdana" w:hAnsi="Verdana"/>
-          <w:b/>
-          <w:sz w:val="48"/>
-        </w:rPr>
-        <w:t>Ermac Voxel Game v 2</w:t>
-      </w:r>
-      <w:r>
-        <w:rPr>
-          <w:rFonts w:ascii="Verdana" w:hAnsi="Verdana"/>
-          <w:b/>
-          <w:sz w:val="48"/>
-        </w:rPr>
-        <w:t>4</w:t>
+      <w:proofErr w:type="spellStart"/>
+      <w:r>
+        <w:rPr>
+          <w:rFonts w:ascii="Verdana" w:hAnsi="Verdana"/>
+          <w:b/>
+          <w:sz w:val="48"/>
+        </w:rPr>
+        <w:t>Ermac</w:t>
+      </w:r>
+      <w:proofErr w:type="spellEnd"/>
+      <w:r>
+        <w:rPr>
+          <w:rFonts w:ascii="Verdana" w:hAnsi="Verdana"/>
+          <w:b/>
+          <w:sz w:val="48"/>
+        </w:rPr>
+        <w:t xml:space="preserve"> Voxel Game v 2</w:t>
+      </w:r>
+      <w:r>
+        <w:rPr>
+          <w:rFonts w:ascii="Verdana" w:hAnsi="Verdana"/>
+          <w:b/>
+          <w:sz w:val="48"/>
+        </w:rPr>
+        <w:t>5</w:t>
       </w:r>
       <w:r>
         <w:rPr>
@@ -42,7 +52,7 @@
           <w:b/>
           <w:sz w:val="48"/>
         </w:rPr>
-        <w:t>YEOMEN</w:t>
+        <w:t>ZENITH</w:t>
       </w:r>
       <w:r>
         <w:rPr>
@@ -191,6 +201,251 @@
           <w:b/>
           <w:sz w:val="48"/>
         </w:rPr>
+        <w:t>[ZENITH]</w:t>
+      </w:r>
+    </w:p>
+    <w:p>
+      <w:pPr>
+        <w:pStyle w:val="NoSpacing"/>
+        <w:rPr>
+          <w:rFonts w:ascii="Verdana" w:hAnsi="Verdana"/>
+          <w:b/>
+          <w:color w:val="00B050"/>
+          <w:sz w:val="48"/>
+        </w:rPr>
+      </w:pPr>
+      <w:r>
+        <w:rPr>
+          <w:rFonts w:ascii="Verdana" w:hAnsi="Verdana"/>
+          <w:b/>
+          <w:color w:val="00B050"/>
+          <w:sz w:val="48"/>
+        </w:rPr>
+        <w:t>FEATURES:</w:t>
+      </w:r>
+    </w:p>
+    <w:p>
+      <w:pPr>
+        <w:pStyle w:val="NoSpacing"/>
+        <w:rPr>
+          <w:rFonts w:ascii="Verdana" w:hAnsi="Verdana"/>
+          <w:b/>
+          <w:color w:val="FFC000"/>
+          <w:sz w:val="48"/>
+        </w:rPr>
+      </w:pPr>
+    </w:p>
+    <w:p>
+      <w:pPr>
+        <w:pStyle w:val="NoSpacing"/>
+        <w:rPr>
+          <w:rFonts w:ascii="Verdana" w:hAnsi="Verdana"/>
+          <w:b/>
+          <w:color w:val="FFC000"/>
+          <w:sz w:val="48"/>
+        </w:rPr>
+      </w:pPr>
+      <w:r>
+        <w:rPr>
+          <w:rFonts w:ascii="Verdana" w:hAnsi="Verdana"/>
+          <w:b/>
+          <w:color w:val="FFC000"/>
+          <w:sz w:val="48"/>
+        </w:rPr>
+        <w:t>CHANGES:</w:t>
+      </w:r>
+    </w:p>
+    <w:p>
+      <w:pPr>
+        <w:pStyle w:val="NoSpacing"/>
+        <w:numPr>
+          <w:ilvl w:val="0"/>
+          <w:numId w:val="30"/>
+        </w:numPr>
+        <w:rPr>
+          <w:rFonts w:ascii="Verdana" w:hAnsi="Verdana"/>
+          <w:b/>
+          <w:sz w:val="48"/>
+        </w:rPr>
+      </w:pPr>
+      <w:r>
+        <w:rPr>
+          <w:rFonts w:ascii="Verdana" w:hAnsi="Verdana"/>
+          <w:sz w:val="32"/>
+          <w:szCs w:val="32"/>
+        </w:rPr>
+        <w:t>Reworked on font to look prettier.</w:t>
+      </w:r>
+    </w:p>
+    <w:p>
+      <w:pPr>
+        <w:pStyle w:val="NoSpacing"/>
+        <w:ind w:left="360"/>
+        <w:rPr>
+          <w:rFonts w:ascii="Verdana" w:hAnsi="Verdana"/>
+          <w:b/>
+          <w:sz w:val="48"/>
+        </w:rPr>
+      </w:pPr>
+    </w:p>
+    <w:p>
+      <w:pPr>
+        <w:pStyle w:val="NoSpacing"/>
+        <w:rPr>
+          <w:rFonts w:ascii="Verdana" w:hAnsi="Verdana"/>
+          <w:b/>
+          <w:color w:val="FF0000"/>
+          <w:sz w:val="48"/>
+        </w:rPr>
+      </w:pPr>
+      <w:r>
+        <w:rPr>
+          <w:rFonts w:ascii="Verdana" w:hAnsi="Verdana"/>
+          <w:b/>
+          <w:color w:val="FF0000"/>
+          <w:sz w:val="48"/>
+        </w:rPr>
+        <w:t>FIXES:</w:t>
+      </w:r>
+    </w:p>
+    <w:p>
+      <w:pPr>
+        <w:pStyle w:val="NoSpacing"/>
+        <w:numPr>
+          <w:ilvl w:val="0"/>
+          <w:numId w:val="30"/>
+        </w:numPr>
+        <w:rPr>
+          <w:rFonts w:ascii="Verdana" w:hAnsi="Verdana"/>
+          <w:b/>
+          <w:sz w:val="48"/>
+        </w:rPr>
+      </w:pPr>
+      <w:r>
+        <w:rPr>
+          <w:rFonts w:ascii="Verdana" w:hAnsi="Verdana"/>
+          <w:sz w:val="32"/>
+          <w:szCs w:val="32"/>
+        </w:rPr>
+        <w:t>Block operations (level loading, random level generating…) are faster.</w:t>
+      </w:r>
+    </w:p>
+    <w:p>
+      <w:pPr>
+        <w:pStyle w:val="NoSpacing"/>
+        <w:numPr>
+          <w:ilvl w:val="0"/>
+          <w:numId w:val="30"/>
+        </w:numPr>
+        <w:rPr>
+          <w:rFonts w:ascii="Verdana" w:hAnsi="Verdana"/>
+          <w:b/>
+          <w:sz w:val="48"/>
+        </w:rPr>
+      </w:pPr>
+      <w:r>
+        <w:rPr>
+          <w:rFonts w:ascii="Verdana" w:hAnsi="Verdana"/>
+          <w:sz w:val="32"/>
+          <w:szCs w:val="32"/>
+        </w:rPr>
+        <w:t>Fixed block bleeding (water bleeding through the solid blocks).</w:t>
+      </w:r>
+    </w:p>
+    <w:p>
+      <w:pPr>
+        <w:pStyle w:val="NoSpacing"/>
+        <w:jc w:val="center"/>
+        <w:rPr>
+          <w:rFonts w:ascii="Verdana" w:hAnsi="Verdana"/>
+          <w:b/>
+          <w:sz w:val="48"/>
+        </w:rPr>
+      </w:pPr>
+    </w:p>
+    <w:p>
+      <w:pPr>
+        <w:pStyle w:val="NoSpacing"/>
+        <w:jc w:val="center"/>
+        <w:rPr>
+          <w:rFonts w:ascii="Verdana" w:hAnsi="Verdana"/>
+          <w:b/>
+          <w:sz w:val="48"/>
+        </w:rPr>
+      </w:pPr>
+    </w:p>
+    <w:p>
+      <w:pPr>
+        <w:pStyle w:val="NoSpacing"/>
+        <w:jc w:val="center"/>
+        <w:rPr>
+          <w:rFonts w:ascii="Verdana" w:hAnsi="Verdana"/>
+          <w:b/>
+          <w:sz w:val="48"/>
+        </w:rPr>
+      </w:pPr>
+    </w:p>
+    <w:p>
+      <w:pPr>
+        <w:pStyle w:val="NoSpacing"/>
+        <w:jc w:val="center"/>
+        <w:rPr>
+          <w:rFonts w:ascii="Verdana" w:hAnsi="Verdana"/>
+          <w:b/>
+          <w:sz w:val="48"/>
+        </w:rPr>
+      </w:pPr>
+    </w:p>
+    <w:p>
+      <w:pPr>
+        <w:pStyle w:val="NoSpacing"/>
+        <w:jc w:val="center"/>
+        <w:rPr>
+          <w:rFonts w:ascii="Verdana" w:hAnsi="Verdana"/>
+          <w:b/>
+          <w:sz w:val="48"/>
+        </w:rPr>
+      </w:pPr>
+    </w:p>
+    <w:p>
+      <w:pPr>
+        <w:pStyle w:val="NoSpacing"/>
+        <w:jc w:val="center"/>
+        <w:rPr>
+          <w:rFonts w:ascii="Verdana" w:hAnsi="Verdana"/>
+          <w:b/>
+          <w:sz w:val="48"/>
+        </w:rPr>
+      </w:pPr>
+    </w:p>
+    <w:p>
+      <w:pPr>
+        <w:pStyle w:val="NoSpacing"/>
+        <w:jc w:val="center"/>
+        <w:rPr>
+          <w:rFonts w:ascii="Verdana" w:hAnsi="Verdana"/>
+          <w:b/>
+          <w:sz w:val="48"/>
+        </w:rPr>
+      </w:pPr>
+    </w:p>
+    <w:p>
+      <w:pPr>
+        <w:pStyle w:val="NoSpacing"/>
+        <w:jc w:val="center"/>
+        <w:rPr>
+          <w:rFonts w:ascii="Verdana" w:hAnsi="Verdana"/>
+          <w:b/>
+          <w:sz w:val="48"/>
+        </w:rPr>
+      </w:pPr>
+      <w:r>
+        <w:rPr>
+          <w:rFonts w:ascii="Verdana" w:hAnsi="Verdana"/>
+          <w:b/>
+          <w:sz w:val="48"/>
+        </w:rPr>
+        <w:lastRenderedPageBreak/>
         <w:t>[YEOMEN]</w:t>
       </w:r>
     </w:p>
@@ -277,7 +532,25 @@
           <w:sz w:val="32"/>
           <w:szCs w:val="32"/>
         </w:rPr>
-        <w:t>Texture size can be changed from the .ini. (Default 512, max is 4096).</w:t>
+        <w:t>Texture size can be changed from the .</w:t>
+      </w:r>
+      <w:proofErr w:type="spellStart"/>
+      <w:r>
+        <w:rPr>
+          <w:rFonts w:ascii="Verdana" w:hAnsi="Verdana"/>
+          <w:sz w:val="32"/>
+          <w:szCs w:val="32"/>
+        </w:rPr>
+        <w:t>ini</w:t>
+      </w:r>
+      <w:proofErr w:type="spellEnd"/>
+      <w:r>
+        <w:rPr>
+          <w:rFonts w:ascii="Verdana" w:hAnsi="Verdana"/>
+          <w:sz w:val="32"/>
+          <w:szCs w:val="32"/>
+        </w:rPr>
+        <w:t>. (Default 512, max is 4096).</w:t>
       </w:r>
     </w:p>
     <w:p>
@@ -323,7 +596,27 @@
           <w:sz w:val="32"/>
           <w:szCs w:val="32"/>
         </w:rPr>
-        <w:t>Dynamic size can be changed from the .ini (Default for blocks 250, for text 25, available only in regular version). [HellBlade64]</w:t>
+        <w:t>Dynamic size can be changed from the .</w:t>
+      </w:r>
+      <w:proofErr w:type="spellStart"/>
+      <w:r>
+        <w:rPr>
+          <w:rFonts w:ascii="Verdana" w:hAnsi="Verdana"/>
+          <w:color w:val="7F7F7F" w:themeColor="text1" w:themeTint="80"/>
+          <w:sz w:val="32"/>
+          <w:szCs w:val="32"/>
+        </w:rPr>
+        <w:t>ini</w:t>
+      </w:r>
+      <w:proofErr w:type="spellEnd"/>
+      <w:r>
+        <w:rPr>
+          <w:rFonts w:ascii="Verdana" w:hAnsi="Verdana"/>
+          <w:color w:val="7F7F7F" w:themeColor="text1" w:themeTint="80"/>
+          <w:sz w:val="32"/>
+          <w:szCs w:val="32"/>
+        </w:rPr>
+        <w:t xml:space="preserve"> (Default for blocks 250, for text 25, available only in regular version). [HellBlade64]</w:t>
       </w:r>
     </w:p>
     <w:p>
@@ -392,62 +685,175 @@
           <w:szCs w:val="32"/>
         </w:rPr>
       </w:pPr>
-      <w:r>
-        <w:rPr>
-          <w:rFonts w:ascii="Verdana" w:hAnsi="Verdana"/>
-          <w:sz w:val="32"/>
-          <w:szCs w:val="32"/>
-        </w:rPr>
-        <w:t>Hashcode reworked so lesser invisible blocks colliding bug [JSomnia]</w:t>
-      </w:r>
-    </w:p>
-    <w:p>
-      <w:pPr>
-        <w:pStyle w:val="NoSpacing"/>
-        <w:rPr>
-          <w:rFonts w:ascii="Verdana" w:hAnsi="Verdana"/>
-          <w:sz w:val="32"/>
-          <w:szCs w:val="32"/>
-        </w:rPr>
-      </w:pPr>
-    </w:p>
-    <w:p>
-      <w:pPr>
-        <w:pStyle w:val="NoSpacing"/>
-        <w:rPr>
-          <w:rFonts w:ascii="Verdana" w:hAnsi="Verdana"/>
-          <w:sz w:val="32"/>
-          <w:szCs w:val="32"/>
-        </w:rPr>
-      </w:pPr>
-    </w:p>
-    <w:p>
-      <w:pPr>
-        <w:pStyle w:val="NoSpacing"/>
-        <w:rPr>
-          <w:rFonts w:ascii="Verdana" w:hAnsi="Verdana"/>
-          <w:sz w:val="32"/>
-          <w:szCs w:val="32"/>
-        </w:rPr>
-      </w:pPr>
-    </w:p>
-    <w:p>
-      <w:pPr>
-        <w:pStyle w:val="NoSpacing"/>
-        <w:rPr>
-          <w:rFonts w:ascii="Verdana" w:hAnsi="Verdana"/>
-          <w:sz w:val="32"/>
-          <w:szCs w:val="32"/>
-        </w:rPr>
-      </w:pPr>
-    </w:p>
-    <w:p>
-      <w:pPr>
-        <w:pStyle w:val="NoSpacing"/>
-        <w:rPr>
-          <w:rFonts w:ascii="Verdana" w:hAnsi="Verdana"/>
-          <w:sz w:val="32"/>
-          <w:szCs w:val="32"/>
+      <w:proofErr w:type="spellStart"/>
+      <w:r>
+        <w:rPr>
+          <w:rFonts w:ascii="Verdana" w:hAnsi="Verdana"/>
+          <w:sz w:val="32"/>
+          <w:szCs w:val="32"/>
+        </w:rPr>
+        <w:t>Hashcode</w:t>
+      </w:r>
+      <w:proofErr w:type="spellEnd"/>
+      <w:r>
+        <w:rPr>
+          <w:rFonts w:ascii="Verdana" w:hAnsi="Verdana"/>
+          <w:sz w:val="32"/>
+          <w:szCs w:val="32"/>
+        </w:rPr>
+        <w:t xml:space="preserve"> reworked so lesser invisible blocks colliding bug [</w:t>
+      </w:r>
+      <w:proofErr w:type="spellStart"/>
+      <w:r>
+        <w:rPr>
+          <w:rFonts w:ascii="Verdana" w:hAnsi="Verdana"/>
+          <w:sz w:val="32"/>
+          <w:szCs w:val="32"/>
+        </w:rPr>
+        <w:t>JSomnia</w:t>
+      </w:r>
+      <w:proofErr w:type="spellEnd"/>
+      <w:r>
+        <w:rPr>
+          <w:rFonts w:ascii="Verdana" w:hAnsi="Verdana"/>
+          <w:sz w:val="32"/>
+          <w:szCs w:val="32"/>
+        </w:rPr>
+        <w:t>]</w:t>
+      </w:r>
+    </w:p>
+    <w:p>
+      <w:pPr>
+        <w:pStyle w:val="NoSpacing"/>
+        <w:rPr>
+          <w:rFonts w:ascii="Verdana" w:hAnsi="Verdana"/>
+          <w:sz w:val="32"/>
+          <w:szCs w:val="32"/>
+        </w:rPr>
+      </w:pPr>
+    </w:p>
+    <w:p>
+      <w:pPr>
+        <w:pStyle w:val="NoSpacing"/>
+        <w:rPr>
+          <w:rFonts w:ascii="Verdana" w:hAnsi="Verdana"/>
+          <w:sz w:val="32"/>
+          <w:szCs w:val="32"/>
+        </w:rPr>
+      </w:pPr>
+    </w:p>
+    <w:p>
+      <w:pPr>
+        <w:pStyle w:val="NoSpacing"/>
+        <w:rPr>
+          <w:rFonts w:ascii="Verdana" w:hAnsi="Verdana"/>
+          <w:sz w:val="32"/>
+          <w:szCs w:val="32"/>
+        </w:rPr>
+      </w:pPr>
+    </w:p>
+    <w:p>
+      <w:pPr>
+        <w:pStyle w:val="NoSpacing"/>
+        <w:rPr>
+          <w:rFonts w:ascii="Verdana" w:hAnsi="Verdana"/>
+          <w:sz w:val="32"/>
+          <w:szCs w:val="32"/>
+        </w:rPr>
+      </w:pPr>
+    </w:p>
+    <w:p>
+      <w:pPr>
+        <w:pStyle w:val="NoSpacing"/>
+        <w:rPr>
+          <w:rFonts w:ascii="Verdana" w:hAnsi="Verdana"/>
+          <w:sz w:val="32"/>
+          <w:szCs w:val="32"/>
+        </w:rPr>
+      </w:pPr>
+    </w:p>
+    <w:p>
+      <w:pPr>
+        <w:pStyle w:val="NoSpacing"/>
+        <w:jc w:val="center"/>
+        <w:rPr>
+          <w:rFonts w:ascii="Verdana" w:hAnsi="Verdana"/>
+          <w:b/>
+          <w:sz w:val="48"/>
+        </w:rPr>
+      </w:pPr>
+      <w:r>
+        <w:rPr>
+          <w:rFonts w:ascii="Verdana" w:hAnsi="Verdana"/>
+          <w:b/>
+          <w:sz w:val="48"/>
+        </w:rPr>
+        <w:t xml:space="preserve"> </w:t>
+      </w:r>
+    </w:p>
+    <w:p>
+      <w:pPr>
+        <w:pStyle w:val="NoSpacing"/>
+        <w:jc w:val="center"/>
+        <w:rPr>
+          <w:rFonts w:ascii="Verdana" w:hAnsi="Verdana"/>
+          <w:b/>
+          <w:sz w:val="48"/>
+        </w:rPr>
+      </w:pPr>
+    </w:p>
+    <w:p>
+      <w:pPr>
+        <w:pStyle w:val="NoSpacing"/>
+        <w:jc w:val="center"/>
+        <w:rPr>
+          <w:rFonts w:ascii="Verdana" w:hAnsi="Verdana"/>
+          <w:b/>
+          <w:sz w:val="48"/>
+        </w:rPr>
+      </w:pPr>
+    </w:p>
+    <w:p>
+      <w:pPr>
+        <w:pStyle w:val="NoSpacing"/>
+        <w:jc w:val="center"/>
+        <w:rPr>
+          <w:rFonts w:ascii="Verdana" w:hAnsi="Verdana"/>
+          <w:b/>
+          <w:sz w:val="48"/>
+        </w:rPr>
+      </w:pPr>
+    </w:p>
+    <w:p>
+      <w:pPr>
+        <w:pStyle w:val="NoSpacing"/>
+        <w:jc w:val="center"/>
+        <w:rPr>
+          <w:rFonts w:ascii="Verdana" w:hAnsi="Verdana"/>
+          <w:b/>
+          <w:sz w:val="48"/>
+        </w:rPr>
+      </w:pPr>
+    </w:p>
+    <w:p>
+      <w:pPr>
+        <w:pStyle w:val="NoSpacing"/>
+        <w:jc w:val="center"/>
+        <w:rPr>
+          <w:rFonts w:ascii="Verdana" w:hAnsi="Verdana"/>
+          <w:b/>
+          <w:sz w:val="48"/>
+        </w:rPr>
+      </w:pPr>
+    </w:p>
+    <w:p>
+      <w:pPr>
+        <w:pStyle w:val="NoSpacing"/>
+        <w:jc w:val="center"/>
+        <w:rPr>
+          <w:rFonts w:ascii="Verdana" w:hAnsi="Verdana"/>
+          <w:b/>
+          <w:sz w:val="48"/>
         </w:rPr>
       </w:pPr>
     </w:p>
@@ -468,14 +874,6 @@
           <w:sz w:val="48"/>
         </w:rPr>
         <w:lastRenderedPageBreak/>
-        <w:t xml:space="preserve"> </w:t>
-      </w:r>
-      <w:r>
-        <w:rPr>
-          <w:rFonts w:ascii="Verdana" w:hAnsi="Verdana"/>
-          <w:b/>
-          <w:sz w:val="48"/>
-        </w:rPr>
         <w:t>[XENON]</w:t>
       </w:r>
     </w:p>
@@ -518,7 +916,25 @@
           <w:sz w:val="32"/>
           <w:szCs w:val="32"/>
         </w:rPr>
-        <w:t>Solid object collision and in the fluid water effect are improved – use approximation of surroundings around the player rather than looping through the many solid objects. Less fps drop when in motion.</w:t>
+        <w:t xml:space="preserve">Solid object collision and in the fluid water effect are improved – use approximation of surroundings around the player rather than looping through the many solid objects. Less fps </w:t>
+      </w:r>
+      <w:proofErr w:type="gramStart"/>
+      <w:r>
+        <w:rPr>
+          <w:rFonts w:ascii="Verdana" w:hAnsi="Verdana"/>
+          <w:sz w:val="32"/>
+          <w:szCs w:val="32"/>
+        </w:rPr>
+        <w:t>drop</w:t>
+      </w:r>
+      <w:proofErr w:type="gramEnd"/>
+      <w:r>
+        <w:rPr>
+          <w:rFonts w:ascii="Verdana" w:hAnsi="Verdana"/>
+          <w:sz w:val="32"/>
+          <w:szCs w:val="32"/>
+        </w:rPr>
+        <w:t xml:space="preserve"> when in motion.</w:t>
       </w:r>
     </w:p>
     <w:p>
@@ -584,7 +1000,25 @@
           <w:sz w:val="32"/>
           <w:szCs w:val="32"/>
         </w:rPr>
-        <w:t>General improvement in multiple object rendering without instancing (for the text rendering and for the old way of block rendering).</w:t>
+        <w:t xml:space="preserve">General improvement in multiple </w:t>
+      </w:r>
+      <w:proofErr w:type="gramStart"/>
+      <w:r>
+        <w:rPr>
+          <w:rFonts w:ascii="Verdana" w:hAnsi="Verdana"/>
+          <w:sz w:val="32"/>
+          <w:szCs w:val="32"/>
+        </w:rPr>
+        <w:t>object</w:t>
+      </w:r>
+      <w:proofErr w:type="gramEnd"/>
+      <w:r>
+        <w:rPr>
+          <w:rFonts w:ascii="Verdana" w:hAnsi="Verdana"/>
+          <w:sz w:val="32"/>
+          <w:szCs w:val="32"/>
+        </w:rPr>
+        <w:t xml:space="preserve"> rendering without instancing (for the text rendering and for the old way of block rendering).</w:t>
       </w:r>
     </w:p>
     <w:p>
@@ -673,12 +1107,101 @@
           <w:sz w:val="48"/>
         </w:rPr>
       </w:pPr>
-      <w:r>
-        <w:rPr>
-          <w:rFonts w:ascii="Verdana" w:hAnsi="Verdana"/>
-          <w:b/>
-          <w:sz w:val="48"/>
-        </w:rPr>
+    </w:p>
+    <w:p>
+      <w:pPr>
+        <w:pStyle w:val="NoSpacing"/>
+        <w:jc w:val="center"/>
+        <w:rPr>
+          <w:rFonts w:ascii="Verdana" w:hAnsi="Verdana"/>
+          <w:b/>
+          <w:sz w:val="48"/>
+        </w:rPr>
+      </w:pPr>
+    </w:p>
+    <w:p>
+      <w:pPr>
+        <w:pStyle w:val="NoSpacing"/>
+        <w:jc w:val="center"/>
+        <w:rPr>
+          <w:rFonts w:ascii="Verdana" w:hAnsi="Verdana"/>
+          <w:b/>
+          <w:sz w:val="48"/>
+        </w:rPr>
+      </w:pPr>
+    </w:p>
+    <w:p>
+      <w:pPr>
+        <w:pStyle w:val="NoSpacing"/>
+        <w:jc w:val="center"/>
+        <w:rPr>
+          <w:rFonts w:ascii="Verdana" w:hAnsi="Verdana"/>
+          <w:b/>
+          <w:sz w:val="48"/>
+        </w:rPr>
+      </w:pPr>
+    </w:p>
+    <w:p>
+      <w:pPr>
+        <w:pStyle w:val="NoSpacing"/>
+        <w:jc w:val="center"/>
+        <w:rPr>
+          <w:rFonts w:ascii="Verdana" w:hAnsi="Verdana"/>
+          <w:b/>
+          <w:sz w:val="48"/>
+        </w:rPr>
+      </w:pPr>
+    </w:p>
+    <w:p>
+      <w:pPr>
+        <w:pStyle w:val="NoSpacing"/>
+        <w:jc w:val="center"/>
+        <w:rPr>
+          <w:rFonts w:ascii="Verdana" w:hAnsi="Verdana"/>
+          <w:b/>
+          <w:sz w:val="48"/>
+        </w:rPr>
+      </w:pPr>
+    </w:p>
+    <w:p>
+      <w:pPr>
+        <w:pStyle w:val="NoSpacing"/>
+        <w:jc w:val="center"/>
+        <w:rPr>
+          <w:rFonts w:ascii="Verdana" w:hAnsi="Verdana"/>
+          <w:b/>
+          <w:sz w:val="48"/>
+        </w:rPr>
+      </w:pPr>
+    </w:p>
+    <w:p>
+      <w:pPr>
+        <w:pStyle w:val="NoSpacing"/>
+        <w:jc w:val="center"/>
+        <w:rPr>
+          <w:rFonts w:ascii="Verdana" w:hAnsi="Verdana"/>
+          <w:b/>
+          <w:sz w:val="48"/>
+        </w:rPr>
+      </w:pPr>
+    </w:p>
+    <w:p>
+      <w:pPr>
+        <w:pStyle w:val="NoSpacing"/>
+        <w:jc w:val="center"/>
+        <w:rPr>
+          <w:rFonts w:ascii="Verdana" w:hAnsi="Verdana"/>
+          <w:b/>
+          <w:sz w:val="48"/>
+        </w:rPr>
+      </w:pPr>
+      <w:r>
+        <w:rPr>
+          <w:rFonts w:ascii="Verdana" w:hAnsi="Verdana"/>
+          <w:b/>
+          <w:sz w:val="48"/>
+        </w:rPr>
+        <w:lastRenderedPageBreak/>
         <w:t>[</w:t>
       </w:r>
       <w:r>
@@ -935,12 +1458,101 @@
           <w:sz w:val="48"/>
         </w:rPr>
       </w:pPr>
-      <w:r>
-        <w:rPr>
-          <w:rFonts w:ascii="Verdana" w:hAnsi="Verdana"/>
-          <w:b/>
-          <w:sz w:val="48"/>
-        </w:rPr>
+    </w:p>
+    <w:p>
+      <w:pPr>
+        <w:pStyle w:val="NoSpacing"/>
+        <w:jc w:val="center"/>
+        <w:rPr>
+          <w:rFonts w:ascii="Verdana" w:hAnsi="Verdana"/>
+          <w:b/>
+          <w:sz w:val="48"/>
+        </w:rPr>
+      </w:pPr>
+    </w:p>
+    <w:p>
+      <w:pPr>
+        <w:pStyle w:val="NoSpacing"/>
+        <w:jc w:val="center"/>
+        <w:rPr>
+          <w:rFonts w:ascii="Verdana" w:hAnsi="Verdana"/>
+          <w:b/>
+          <w:sz w:val="48"/>
+        </w:rPr>
+      </w:pPr>
+    </w:p>
+    <w:p>
+      <w:pPr>
+        <w:pStyle w:val="NoSpacing"/>
+        <w:jc w:val="center"/>
+        <w:rPr>
+          <w:rFonts w:ascii="Verdana" w:hAnsi="Verdana"/>
+          <w:b/>
+          <w:sz w:val="48"/>
+        </w:rPr>
+      </w:pPr>
+    </w:p>
+    <w:p>
+      <w:pPr>
+        <w:pStyle w:val="NoSpacing"/>
+        <w:jc w:val="center"/>
+        <w:rPr>
+          <w:rFonts w:ascii="Verdana" w:hAnsi="Verdana"/>
+          <w:b/>
+          <w:sz w:val="48"/>
+        </w:rPr>
+      </w:pPr>
+    </w:p>
+    <w:p>
+      <w:pPr>
+        <w:pStyle w:val="NoSpacing"/>
+        <w:jc w:val="center"/>
+        <w:rPr>
+          <w:rFonts w:ascii="Verdana" w:hAnsi="Verdana"/>
+          <w:b/>
+          <w:sz w:val="48"/>
+        </w:rPr>
+      </w:pPr>
+    </w:p>
+    <w:p>
+      <w:pPr>
+        <w:pStyle w:val="NoSpacing"/>
+        <w:jc w:val="center"/>
+        <w:rPr>
+          <w:rFonts w:ascii="Verdana" w:hAnsi="Verdana"/>
+          <w:b/>
+          <w:sz w:val="48"/>
+        </w:rPr>
+      </w:pPr>
+    </w:p>
+    <w:p>
+      <w:pPr>
+        <w:pStyle w:val="NoSpacing"/>
+        <w:jc w:val="center"/>
+        <w:rPr>
+          <w:rFonts w:ascii="Verdana" w:hAnsi="Verdana"/>
+          <w:b/>
+          <w:sz w:val="48"/>
+        </w:rPr>
+      </w:pPr>
+    </w:p>
+    <w:p>
+      <w:pPr>
+        <w:pStyle w:val="NoSpacing"/>
+        <w:jc w:val="center"/>
+        <w:rPr>
+          <w:rFonts w:ascii="Verdana" w:hAnsi="Verdana"/>
+          <w:b/>
+          <w:sz w:val="48"/>
+        </w:rPr>
+      </w:pPr>
+      <w:r>
+        <w:rPr>
+          <w:rFonts w:ascii="Verdana" w:hAnsi="Verdana"/>
+          <w:b/>
+          <w:sz w:val="48"/>
+        </w:rPr>
+        <w:lastRenderedPageBreak/>
         <w:t>[VIVID]</w:t>
       </w:r>
     </w:p>
@@ -1330,6 +1942,7 @@
           <w:b/>
           <w:sz w:val="48"/>
         </w:rPr>
+        <w:lastRenderedPageBreak/>
         <w:t>[</w:t>
       </w:r>
       <w:r>
@@ -1441,7 +2054,25 @@
           <w:sz w:val="32"/>
           <w:szCs w:val="32"/>
         </w:rPr>
-        <w:t>Chunk operations are done in separate thread. Lesser impact on update per second and faster. [JSomnia]</w:t>
+        <w:t>Chunk operations are done in separate thread. Lesser impact on update per second and faster. [</w:t>
+      </w:r>
+      <w:proofErr w:type="spellStart"/>
+      <w:r>
+        <w:rPr>
+          <w:rFonts w:ascii="Verdana" w:hAnsi="Verdana"/>
+          <w:sz w:val="32"/>
+          <w:szCs w:val="32"/>
+        </w:rPr>
+        <w:t>JSomnia</w:t>
+      </w:r>
+      <w:proofErr w:type="spellEnd"/>
+      <w:r>
+        <w:rPr>
+          <w:rFonts w:ascii="Verdana" w:hAnsi="Verdana"/>
+          <w:sz w:val="32"/>
+          <w:szCs w:val="32"/>
+        </w:rPr>
+        <w:t>]</w:t>
       </w:r>
     </w:p>
     <w:p>
@@ -1489,7 +2120,43 @@
           <w:sz w:val="32"/>
           <w:szCs w:val="32"/>
         </w:rPr>
-        <w:t>Game consumes lesser memory (still needs 1.5 GB of RAM for randmax level). [JSomnia]</w:t>
+        <w:t xml:space="preserve">Game consumes lesser memory (still needs 1.5 GB of RAM for </w:t>
+      </w:r>
+      <w:proofErr w:type="spellStart"/>
+      <w:r>
+        <w:rPr>
+          <w:rFonts w:ascii="Verdana" w:hAnsi="Verdana"/>
+          <w:sz w:val="32"/>
+          <w:szCs w:val="32"/>
+        </w:rPr>
+        <w:t>randmax</w:t>
+      </w:r>
+      <w:proofErr w:type="spellEnd"/>
+      <w:r>
+        <w:rPr>
+          <w:rFonts w:ascii="Verdana" w:hAnsi="Verdana"/>
+          <w:sz w:val="32"/>
+          <w:szCs w:val="32"/>
+        </w:rPr>
+        <w:t xml:space="preserve"> level). [</w:t>
+      </w:r>
+      <w:proofErr w:type="spellStart"/>
+      <w:r>
+        <w:rPr>
+          <w:rFonts w:ascii="Verdana" w:hAnsi="Verdana"/>
+          <w:sz w:val="32"/>
+          <w:szCs w:val="32"/>
+        </w:rPr>
+        <w:t>JSomnia</w:t>
+      </w:r>
+      <w:proofErr w:type="spellEnd"/>
+      <w:r>
+        <w:rPr>
+          <w:rFonts w:ascii="Verdana" w:hAnsi="Verdana"/>
+          <w:sz w:val="32"/>
+          <w:szCs w:val="32"/>
+        </w:rPr>
+        <w:t>]</w:t>
       </w:r>
     </w:p>
     <w:p>
@@ -1694,6 +2361,7 @@
           <w:b/>
           <w:sz w:val="48"/>
         </w:rPr>
+        <w:lastRenderedPageBreak/>
         <w:t>[TITANIUM]</w:t>
       </w:r>
     </w:p>
@@ -1781,7 +2449,23 @@
           <w:rFonts w:ascii="Verdana" w:hAnsi="Verdana"/>
           <w:sz w:val="32"/>
         </w:rPr>
-        <w:t>[JSomnia]</w:t>
+        <w:t>[</w:t>
+      </w:r>
+      <w:proofErr w:type="spellStart"/>
+      <w:r>
+        <w:rPr>
+          <w:rFonts w:ascii="Verdana" w:hAnsi="Verdana"/>
+          <w:sz w:val="32"/>
+        </w:rPr>
+        <w:t>JSomnia</w:t>
+      </w:r>
+      <w:proofErr w:type="spellEnd"/>
+      <w:r>
+        <w:rPr>
+          <w:rFonts w:ascii="Verdana" w:hAnsi="Verdana"/>
+          <w:sz w:val="32"/>
+        </w:rPr>
+        <w:t>]</w:t>
       </w:r>
     </w:p>
     <w:p>
@@ -1797,7 +2481,23 @@
           <w:rFonts w:ascii="Verdana" w:hAnsi="Verdana"/>
           <w:sz w:val="32"/>
         </w:rPr>
-        <w:t>Default settings are changed. Mouse sensitivity set from 3.0 to 1.5 and Music and Sound volumes are set from 1.0 to 0.5 [JSomnia]</w:t>
+        <w:t>Default settings are changed. Mouse sensitivity set from 3.0 to 1.5 and Music and Sound volumes are set from 1.0 to 0.5 [</w:t>
+      </w:r>
+      <w:proofErr w:type="spellStart"/>
+      <w:r>
+        <w:rPr>
+          <w:rFonts w:ascii="Verdana" w:hAnsi="Verdana"/>
+          <w:sz w:val="32"/>
+        </w:rPr>
+        <w:t>JSomnia</w:t>
+      </w:r>
+      <w:proofErr w:type="spellEnd"/>
+      <w:r>
+        <w:rPr>
+          <w:rFonts w:ascii="Verdana" w:hAnsi="Verdana"/>
+          <w:sz w:val="32"/>
+        </w:rPr>
+        <w:t>]</w:t>
       </w:r>
     </w:p>
     <w:p>
@@ -2013,6 +2713,7 @@
           <w:b/>
           <w:sz w:val="48"/>
         </w:rPr>
+        <w:lastRenderedPageBreak/>
         <w:t>[</w:t>
       </w:r>
       <w:r>
@@ -2085,7 +2786,25 @@
           <w:sz w:val="32"/>
           <w:szCs w:val="32"/>
         </w:rPr>
-        <w:t>If either updates per second or framerate is equal to zero over five seconds application is terminated.</w:t>
+        <w:t xml:space="preserve">If either </w:t>
+      </w:r>
+      <w:proofErr w:type="gramStart"/>
+      <w:r>
+        <w:rPr>
+          <w:rFonts w:ascii="Verdana" w:hAnsi="Verdana"/>
+          <w:sz w:val="32"/>
+          <w:szCs w:val="32"/>
+        </w:rPr>
+        <w:t>updates</w:t>
+      </w:r>
+      <w:proofErr w:type="gramEnd"/>
+      <w:r>
+        <w:rPr>
+          <w:rFonts w:ascii="Verdana" w:hAnsi="Verdana"/>
+          <w:sz w:val="32"/>
+          <w:szCs w:val="32"/>
+        </w:rPr>
+        <w:t xml:space="preserve"> per second or framerate is equal to zero over five seconds application is terminated.</w:t>
       </w:r>
     </w:p>
     <w:p>
@@ -2102,7 +2821,25 @@
           <w:sz w:val="32"/>
           <w:szCs w:val="32"/>
         </w:rPr>
-        <w:t>Console is implemented. Contains history of input commands. [JSomnia]</w:t>
+        <w:t>Console is implemented. Contains history of input commands. [</w:t>
+      </w:r>
+      <w:proofErr w:type="spellStart"/>
+      <w:r>
+        <w:rPr>
+          <w:rFonts w:ascii="Verdana" w:hAnsi="Verdana"/>
+          <w:sz w:val="32"/>
+          <w:szCs w:val="32"/>
+        </w:rPr>
+        <w:t>JSomnia</w:t>
+      </w:r>
+      <w:proofErr w:type="spellEnd"/>
+      <w:r>
+        <w:rPr>
+          <w:rFonts w:ascii="Verdana" w:hAnsi="Verdana"/>
+          <w:sz w:val="32"/>
+          <w:szCs w:val="32"/>
+        </w:rPr>
+        <w:t>]</w:t>
       </w:r>
     </w:p>
     <w:p>
@@ -2145,7 +2882,25 @@
           <w:sz w:val="32"/>
           <w:szCs w:val="32"/>
         </w:rPr>
-        <w:t>Shift key is used when fluids block are being selected or placed adjacently to selected fluid block.</w:t>
+        <w:t xml:space="preserve">Shift key is used when fluids block </w:t>
+      </w:r>
+      <w:proofErr w:type="gramStart"/>
+      <w:r>
+        <w:rPr>
+          <w:rFonts w:ascii="Verdana" w:hAnsi="Verdana"/>
+          <w:sz w:val="32"/>
+          <w:szCs w:val="32"/>
+        </w:rPr>
+        <w:t>are</w:t>
+      </w:r>
+      <w:proofErr w:type="gramEnd"/>
+      <w:r>
+        <w:rPr>
+          <w:rFonts w:ascii="Verdana" w:hAnsi="Verdana"/>
+          <w:sz w:val="32"/>
+          <w:szCs w:val="32"/>
+        </w:rPr>
+        <w:t xml:space="preserve"> being selected or placed adjacently to selected fluid block.</w:t>
       </w:r>
     </w:p>
     <w:p>
@@ -2371,6 +3126,7 @@
           <w:b/>
           <w:sz w:val="48"/>
         </w:rPr>
+        <w:lastRenderedPageBreak/>
         <w:t>[</w:t>
       </w:r>
       <w:r>
@@ -2701,6 +3457,7 @@
           <w:b/>
           <w:sz w:val="48"/>
         </w:rPr>
+        <w:lastRenderedPageBreak/>
         <w:t>[</w:t>
       </w:r>
       <w:r>
@@ -3013,6 +3770,7 @@
           <w:b/>
           <w:sz w:val="48"/>
         </w:rPr>
+        <w:lastRenderedPageBreak/>
         <w:t>[OXYGEN]</w:t>
       </w:r>
     </w:p>
@@ -3087,7 +3845,25 @@
           <w:sz w:val="32"/>
           <w:szCs w:val="32"/>
         </w:rPr>
-        <w:t>, M60, Sniper Rifle). However there’re no animations for these guns.</w:t>
+        <w:t xml:space="preserve">, M60, Sniper Rifle). </w:t>
+      </w:r>
+      <w:proofErr w:type="gramStart"/>
+      <w:r>
+        <w:rPr>
+          <w:rFonts w:ascii="Verdana" w:hAnsi="Verdana"/>
+          <w:sz w:val="32"/>
+          <w:szCs w:val="32"/>
+        </w:rPr>
+        <w:t>However</w:t>
+      </w:r>
+      <w:proofErr w:type="gramEnd"/>
+      <w:r>
+        <w:rPr>
+          <w:rFonts w:ascii="Verdana" w:hAnsi="Verdana"/>
+          <w:sz w:val="32"/>
+          <w:szCs w:val="32"/>
+        </w:rPr>
+        <w:t xml:space="preserve"> there’re no animations for these guns.</w:t>
       </w:r>
       <w:r>
         <w:rPr>
@@ -3391,6 +4167,7 @@
           <w:b/>
           <w:sz w:val="48"/>
         </w:rPr>
+        <w:lastRenderedPageBreak/>
         <w:t>[</w:t>
       </w:r>
       <w:r>
@@ -3473,7 +4250,43 @@
           <w:sz w:val="32"/>
           <w:szCs w:val="32"/>
         </w:rPr>
-        <w:t>Game can be run in debug mode (requires setting it to true in .ini file). It includes writing log into the file. [JSomnia]</w:t>
+        <w:t>Game can be run in debug mode (requires setting it to true in .</w:t>
+      </w:r>
+      <w:proofErr w:type="spellStart"/>
+      <w:r>
+        <w:rPr>
+          <w:rFonts w:ascii="Verdana" w:hAnsi="Verdana"/>
+          <w:sz w:val="32"/>
+          <w:szCs w:val="32"/>
+        </w:rPr>
+        <w:t>ini</w:t>
+      </w:r>
+      <w:proofErr w:type="spellEnd"/>
+      <w:r>
+        <w:rPr>
+          <w:rFonts w:ascii="Verdana" w:hAnsi="Verdana"/>
+          <w:sz w:val="32"/>
+          <w:szCs w:val="32"/>
+        </w:rPr>
+        <w:t xml:space="preserve"> file). It includes writing log into the file. [</w:t>
+      </w:r>
+      <w:proofErr w:type="spellStart"/>
+      <w:r>
+        <w:rPr>
+          <w:rFonts w:ascii="Verdana" w:hAnsi="Verdana"/>
+          <w:sz w:val="32"/>
+          <w:szCs w:val="32"/>
+        </w:rPr>
+        <w:t>JSomnia</w:t>
+      </w:r>
+      <w:proofErr w:type="spellEnd"/>
+      <w:r>
+        <w:rPr>
+          <w:rFonts w:ascii="Verdana" w:hAnsi="Verdana"/>
+          <w:sz w:val="32"/>
+          <w:szCs w:val="32"/>
+        </w:rPr>
+        <w:t>]</w:t>
       </w:r>
     </w:p>
     <w:p>
@@ -3571,7 +4384,25 @@
           <w:sz w:val="32"/>
           <w:szCs w:val="32"/>
         </w:rPr>
-        <w:t>[Light support version] -&gt; water effects are not longer supported.</w:t>
+        <w:t xml:space="preserve">[Light support version] -&gt; water effects are </w:t>
+      </w:r>
+      <w:proofErr w:type="spellStart"/>
+      <w:r>
+        <w:rPr>
+          <w:rFonts w:ascii="Verdana" w:hAnsi="Verdana"/>
+          <w:sz w:val="32"/>
+          <w:szCs w:val="32"/>
+        </w:rPr>
+        <w:t>not longer</w:t>
+      </w:r>
+      <w:proofErr w:type="spellEnd"/>
+      <w:r>
+        <w:rPr>
+          <w:rFonts w:ascii="Verdana" w:hAnsi="Verdana"/>
+          <w:sz w:val="32"/>
+          <w:szCs w:val="32"/>
+        </w:rPr>
+        <w:t xml:space="preserve"> supported.</w:t>
       </w:r>
     </w:p>
     <w:p>
@@ -3626,7 +4457,25 @@
           <w:sz w:val="32"/>
           <w:szCs w:val="32"/>
         </w:rPr>
-        <w:t>Reading water effects from the ini.</w:t>
+        <w:t xml:space="preserve">Reading water effects from the </w:t>
+      </w:r>
+      <w:proofErr w:type="spellStart"/>
+      <w:r>
+        <w:rPr>
+          <w:rFonts w:ascii="Verdana" w:hAnsi="Verdana"/>
+          <w:sz w:val="32"/>
+          <w:szCs w:val="32"/>
+        </w:rPr>
+        <w:t>ini</w:t>
+      </w:r>
+      <w:proofErr w:type="spellEnd"/>
+      <w:r>
+        <w:rPr>
+          <w:rFonts w:ascii="Verdana" w:hAnsi="Verdana"/>
+          <w:sz w:val="32"/>
+          <w:szCs w:val="32"/>
+        </w:rPr>
+        <w:t>.</w:t>
       </w:r>
     </w:p>
     <w:p>
@@ -3718,7 +4567,25 @@
           <w:sz w:val="32"/>
           <w:szCs w:val="32"/>
         </w:rPr>
-        <w:t>Chunk function which check in which chunk is certain block is now fixed.</w:t>
+        <w:t xml:space="preserve">Chunk function which </w:t>
+      </w:r>
+      <w:proofErr w:type="gramStart"/>
+      <w:r>
+        <w:rPr>
+          <w:rFonts w:ascii="Verdana" w:hAnsi="Verdana"/>
+          <w:sz w:val="32"/>
+          <w:szCs w:val="32"/>
+        </w:rPr>
+        <w:t>check</w:t>
+      </w:r>
+      <w:proofErr w:type="gramEnd"/>
+      <w:r>
+        <w:rPr>
+          <w:rFonts w:ascii="Verdana" w:hAnsi="Verdana"/>
+          <w:sz w:val="32"/>
+          <w:szCs w:val="32"/>
+        </w:rPr>
+        <w:t xml:space="preserve"> in which chunk is certain block is now fixed.</w:t>
       </w:r>
     </w:p>
     <w:p>
@@ -4046,13 +4913,23 @@
             <w:szCs w:val="32"/>
           </w:rPr>
         </w:pPr>
+        <w:proofErr w:type="spellStart"/>
         <w:r>
           <w:rPr>
             <w:rFonts w:ascii="Verdana" w:hAnsi="Verdana"/>
             <w:sz w:val="24"/>
             <w:szCs w:val="32"/>
           </w:rPr>
-          <w:t>Ermac Voxel Game</w:t>
+          <w:t>Ermac</w:t>
+        </w:r>
+        <w:proofErr w:type="spellEnd"/>
+        <w:r>
+          <w:rPr>
+            <w:rFonts w:ascii="Verdana" w:hAnsi="Verdana"/>
+            <w:sz w:val="24"/>
+            <w:szCs w:val="32"/>
+          </w:rPr>
+          <w:t xml:space="preserve"> Voxel Game</w:t>
         </w:r>
         <w:r>
           <w:rPr>
@@ -4068,7 +4945,61 @@
             <w:sz w:val="24"/>
             <w:szCs w:val="32"/>
           </w:rPr>
-          <w:t xml:space="preserve"> - Alexander “Ermac” Stojanovich, JSomnia, Hellblade64</w:t>
+          <w:t xml:space="preserve"> - Alexander “</w:t>
+        </w:r>
+        <w:proofErr w:type="spellStart"/>
+        <w:r>
+          <w:rPr>
+            <w:rFonts w:ascii="Verdana" w:hAnsi="Verdana"/>
+            <w:sz w:val="24"/>
+            <w:szCs w:val="32"/>
+          </w:rPr>
+          <w:t>Ermac</w:t>
+        </w:r>
+        <w:proofErr w:type="spellEnd"/>
+        <w:r>
+          <w:rPr>
+            <w:rFonts w:ascii="Verdana" w:hAnsi="Verdana"/>
+            <w:sz w:val="24"/>
+            <w:szCs w:val="32"/>
+          </w:rPr>
+          <w:t xml:space="preserve">” </w:t>
+        </w:r>
+        <w:proofErr w:type="spellStart"/>
+        <w:r>
+          <w:rPr>
+            <w:rFonts w:ascii="Verdana" w:hAnsi="Verdana"/>
+            <w:sz w:val="24"/>
+            <w:szCs w:val="32"/>
+          </w:rPr>
+          <w:t>Stojanovich</w:t>
+        </w:r>
+        <w:proofErr w:type="spellEnd"/>
+        <w:r>
+          <w:rPr>
+            <w:rFonts w:ascii="Verdana" w:hAnsi="Verdana"/>
+            <w:sz w:val="24"/>
+            <w:szCs w:val="32"/>
+          </w:rPr>
+          <w:t xml:space="preserve">, </w:t>
+        </w:r>
+        <w:proofErr w:type="spellStart"/>
+        <w:r>
+          <w:rPr>
+            <w:rFonts w:ascii="Verdana" w:hAnsi="Verdana"/>
+            <w:sz w:val="24"/>
+            <w:szCs w:val="32"/>
+          </w:rPr>
+          <w:t>JSomnia</w:t>
+        </w:r>
+        <w:proofErr w:type="spellEnd"/>
+        <w:r>
+          <w:rPr>
+            <w:rFonts w:ascii="Verdana" w:hAnsi="Verdana"/>
+            <w:sz w:val="24"/>
+            <w:szCs w:val="32"/>
+          </w:rPr>
+          <w:t>, Hellblade64</w:t>
         </w:r>
       </w:p>
     </w:sdtContent>
@@ -6669,6 +7600,18 @@
   </w:num>
   <w:num w:numId="29">
     <w:abstractNumId w:val="5"/>
+  </w:num>
+  <w:num w:numId="30">
+    <w:abstractNumId w:val="5"/>
+    <w:lvlOverride w:ilvl="0"/>
+    <w:lvlOverride w:ilvl="1"/>
+    <w:lvlOverride w:ilvl="2"/>
+    <w:lvlOverride w:ilvl="3"/>
+    <w:lvlOverride w:ilvl="4"/>
+    <w:lvlOverride w:ilvl="5"/>
+    <w:lvlOverride w:ilvl="6"/>
+    <w:lvlOverride w:ilvl="7"/>
+    <w:lvlOverride w:ilvl="8"/>
   </w:num>
 </w:numbering>
 </file>
@@ -6845,7 +7788,7 @@
     <w:lsdException w:name="Table Web 2" w:semiHidden="1" w:unhideWhenUsed="1"/>
     <w:lsdException w:name="Table Web 3" w:semiHidden="1" w:unhideWhenUsed="1"/>
     <w:lsdException w:name="Balloon Text" w:semiHidden="1" w:unhideWhenUsed="1"/>
-    <w:lsdException w:name="Table Grid" w:semiHidden="1" w:uiPriority="59" w:unhideWhenUsed="1"/>
+    <w:lsdException w:name="Table Grid" w:uiPriority="59"/>
     <w:lsdException w:name="Table Theme" w:semiHidden="1" w:unhideWhenUsed="1"/>
     <w:lsdException w:name="Placeholder Text" w:semiHidden="1"/>
     <w:lsdException w:name="No Spacing" w:uiPriority="1" w:qFormat="1"/>
@@ -7330,6 +8273,7 @@
     <w:rsid w:val="006F57AD"/>
     <w:rsid w:val="00921921"/>
     <w:rsid w:val="00BF0FA8"/>
+    <w:rsid w:val="00DF3F2C"/>
     <w:rsid w:val="00E13493"/>
     <w:rsid w:val="00FA03C5"/>
   </w:rsids>
@@ -7525,7 +8469,7 @@
     <w:lsdException w:name="Table Web 2" w:semiHidden="1" w:unhideWhenUsed="1"/>
     <w:lsdException w:name="Table Web 3" w:semiHidden="1" w:unhideWhenUsed="1"/>
     <w:lsdException w:name="Balloon Text" w:semiHidden="1" w:unhideWhenUsed="1"/>
-    <w:lsdException w:name="Table Grid" w:semiHidden="1" w:uiPriority="59" w:unhideWhenUsed="1"/>
+    <w:lsdException w:name="Table Grid" w:uiPriority="59"/>
     <w:lsdException w:name="Table Theme" w:semiHidden="1" w:unhideWhenUsed="1"/>
     <w:lsdException w:name="Placeholder Text" w:semiHidden="1"/>
     <w:lsdException w:name="No Spacing" w:uiPriority="1" w:qFormat="1"/>

</xml_diff>

<commit_message>
Block removal Editor fix. For V25 ZENLIGHT!
</commit_message>
<xml_diff>
--- a/changelog.docx
+++ b/changelog.docx
@@ -12,23 +12,13 @@
           <w:sz w:val="48"/>
         </w:rPr>
       </w:pPr>
-      <w:proofErr w:type="spellStart"/>
-      <w:r>
-        <w:rPr>
-          <w:rFonts w:ascii="Verdana" w:hAnsi="Verdana"/>
-          <w:b/>
-          <w:sz w:val="48"/>
-        </w:rPr>
-        <w:t>Ermac</w:t>
-      </w:r>
-      <w:proofErr w:type="spellEnd"/>
-      <w:r>
-        <w:rPr>
-          <w:rFonts w:ascii="Verdana" w:hAnsi="Verdana"/>
-          <w:b/>
-          <w:sz w:val="48"/>
-        </w:rPr>
-        <w:t xml:space="preserve"> Voxel Game v 2</w:t>
+      <w:r>
+        <w:rPr>
+          <w:rFonts w:ascii="Verdana" w:hAnsi="Verdana"/>
+          <w:b/>
+          <w:sz w:val="48"/>
+        </w:rPr>
+        <w:t>Ermac Voxel Game v 2</w:t>
       </w:r>
       <w:r>
         <w:rPr>
@@ -355,13 +345,24 @@
     <w:p>
       <w:pPr>
         <w:pStyle w:val="NoSpacing"/>
-        <w:jc w:val="center"/>
-        <w:rPr>
-          <w:rFonts w:ascii="Verdana" w:hAnsi="Verdana"/>
-          <w:b/>
-          <w:sz w:val="48"/>
-        </w:rPr>
-      </w:pPr>
+        <w:numPr>
+          <w:ilvl w:val="0"/>
+          <w:numId w:val="30"/>
+        </w:numPr>
+        <w:rPr>
+          <w:rFonts w:ascii="Verdana" w:hAnsi="Verdana"/>
+          <w:b/>
+          <w:sz w:val="48"/>
+        </w:rPr>
+      </w:pPr>
+      <w:r>
+        <w:rPr>
+          <w:rFonts w:ascii="Verdana" w:hAnsi="Verdana"/>
+          <w:sz w:val="32"/>
+          <w:szCs w:val="32"/>
+        </w:rPr>
+        <w:t>Block removal updates adjacent blocks faces correctly (Editor).</w:t>
+      </w:r>
     </w:p>
     <w:p>
       <w:pPr>
@@ -532,25 +533,7 @@
           <w:sz w:val="32"/>
           <w:szCs w:val="32"/>
         </w:rPr>
-        <w:t>Texture size can be changed from the .</w:t>
-      </w:r>
-      <w:proofErr w:type="spellStart"/>
-      <w:r>
-        <w:rPr>
-          <w:rFonts w:ascii="Verdana" w:hAnsi="Verdana"/>
-          <w:sz w:val="32"/>
-          <w:szCs w:val="32"/>
-        </w:rPr>
-        <w:t>ini</w:t>
-      </w:r>
-      <w:proofErr w:type="spellEnd"/>
-      <w:r>
-        <w:rPr>
-          <w:rFonts w:ascii="Verdana" w:hAnsi="Verdana"/>
-          <w:sz w:val="32"/>
-          <w:szCs w:val="32"/>
-        </w:rPr>
-        <w:t>. (Default 512, max is 4096).</w:t>
+        <w:t>Texture size can be changed from the .ini. (Default 512, max is 4096).</w:t>
       </w:r>
     </w:p>
     <w:p>
@@ -596,27 +579,7 @@
           <w:sz w:val="32"/>
           <w:szCs w:val="32"/>
         </w:rPr>
-        <w:t>Dynamic size can be changed from the .</w:t>
-      </w:r>
-      <w:proofErr w:type="spellStart"/>
-      <w:r>
-        <w:rPr>
-          <w:rFonts w:ascii="Verdana" w:hAnsi="Verdana"/>
-          <w:color w:val="7F7F7F" w:themeColor="text1" w:themeTint="80"/>
-          <w:sz w:val="32"/>
-          <w:szCs w:val="32"/>
-        </w:rPr>
-        <w:t>ini</w:t>
-      </w:r>
-      <w:proofErr w:type="spellEnd"/>
-      <w:r>
-        <w:rPr>
-          <w:rFonts w:ascii="Verdana" w:hAnsi="Verdana"/>
-          <w:color w:val="7F7F7F" w:themeColor="text1" w:themeTint="80"/>
-          <w:sz w:val="32"/>
-          <w:szCs w:val="32"/>
-        </w:rPr>
-        <w:t xml:space="preserve"> (Default for blocks 250, for text 25, available only in regular version). [HellBlade64]</w:t>
+        <w:t>Dynamic size can be changed from the .ini (Default for blocks 250, for text 25, available only in regular version). [HellBlade64]</w:t>
       </w:r>
     </w:p>
     <w:p>
@@ -685,41 +648,13 @@
           <w:szCs w:val="32"/>
         </w:rPr>
       </w:pPr>
-      <w:proofErr w:type="spellStart"/>
-      <w:r>
-        <w:rPr>
-          <w:rFonts w:ascii="Verdana" w:hAnsi="Verdana"/>
-          <w:sz w:val="32"/>
-          <w:szCs w:val="32"/>
-        </w:rPr>
-        <w:t>Hashcode</w:t>
-      </w:r>
-      <w:proofErr w:type="spellEnd"/>
-      <w:r>
-        <w:rPr>
-          <w:rFonts w:ascii="Verdana" w:hAnsi="Verdana"/>
-          <w:sz w:val="32"/>
-          <w:szCs w:val="32"/>
-        </w:rPr>
-        <w:t xml:space="preserve"> reworked so lesser invisible blocks colliding bug [</w:t>
-      </w:r>
-      <w:proofErr w:type="spellStart"/>
-      <w:r>
-        <w:rPr>
-          <w:rFonts w:ascii="Verdana" w:hAnsi="Verdana"/>
-          <w:sz w:val="32"/>
-          <w:szCs w:val="32"/>
-        </w:rPr>
-        <w:t>JSomnia</w:t>
-      </w:r>
-      <w:proofErr w:type="spellEnd"/>
-      <w:r>
-        <w:rPr>
-          <w:rFonts w:ascii="Verdana" w:hAnsi="Verdana"/>
-          <w:sz w:val="32"/>
-          <w:szCs w:val="32"/>
-        </w:rPr>
-        <w:t>]</w:t>
+      <w:r>
+        <w:rPr>
+          <w:rFonts w:ascii="Verdana" w:hAnsi="Verdana"/>
+          <w:sz w:val="32"/>
+          <w:szCs w:val="32"/>
+        </w:rPr>
+        <w:t>Hashcode reworked so lesser invisible blocks colliding bug [JSomnia]</w:t>
       </w:r>
     </w:p>
     <w:p>
@@ -916,25 +851,7 @@
           <w:sz w:val="32"/>
           <w:szCs w:val="32"/>
         </w:rPr>
-        <w:t xml:space="preserve">Solid object collision and in the fluid water effect are improved – use approximation of surroundings around the player rather than looping through the many solid objects. Less fps </w:t>
-      </w:r>
-      <w:proofErr w:type="gramStart"/>
-      <w:r>
-        <w:rPr>
-          <w:rFonts w:ascii="Verdana" w:hAnsi="Verdana"/>
-          <w:sz w:val="32"/>
-          <w:szCs w:val="32"/>
-        </w:rPr>
-        <w:t>drop</w:t>
-      </w:r>
-      <w:proofErr w:type="gramEnd"/>
-      <w:r>
-        <w:rPr>
-          <w:rFonts w:ascii="Verdana" w:hAnsi="Verdana"/>
-          <w:sz w:val="32"/>
-          <w:szCs w:val="32"/>
-        </w:rPr>
-        <w:t xml:space="preserve"> when in motion.</w:t>
+        <w:t>Solid object collision and in the fluid water effect are improved – use approximation of surroundings around the player rather than looping through the many solid objects. Less fps drop when in motion.</w:t>
       </w:r>
     </w:p>
     <w:p>
@@ -1000,25 +917,7 @@
           <w:sz w:val="32"/>
           <w:szCs w:val="32"/>
         </w:rPr>
-        <w:t xml:space="preserve">General improvement in multiple </w:t>
-      </w:r>
-      <w:proofErr w:type="gramStart"/>
-      <w:r>
-        <w:rPr>
-          <w:rFonts w:ascii="Verdana" w:hAnsi="Verdana"/>
-          <w:sz w:val="32"/>
-          <w:szCs w:val="32"/>
-        </w:rPr>
-        <w:t>object</w:t>
-      </w:r>
-      <w:proofErr w:type="gramEnd"/>
-      <w:r>
-        <w:rPr>
-          <w:rFonts w:ascii="Verdana" w:hAnsi="Verdana"/>
-          <w:sz w:val="32"/>
-          <w:szCs w:val="32"/>
-        </w:rPr>
-        <w:t xml:space="preserve"> rendering without instancing (for the text rendering and for the old way of block rendering).</w:t>
+        <w:t>General improvement in multiple object rendering without instancing (for the text rendering and for the old way of block rendering).</w:t>
       </w:r>
     </w:p>
     <w:p>
@@ -2054,25 +1953,7 @@
           <w:sz w:val="32"/>
           <w:szCs w:val="32"/>
         </w:rPr>
-        <w:t>Chunk operations are done in separate thread. Lesser impact on update per second and faster. [</w:t>
-      </w:r>
-      <w:proofErr w:type="spellStart"/>
-      <w:r>
-        <w:rPr>
-          <w:rFonts w:ascii="Verdana" w:hAnsi="Verdana"/>
-          <w:sz w:val="32"/>
-          <w:szCs w:val="32"/>
-        </w:rPr>
-        <w:t>JSomnia</w:t>
-      </w:r>
-      <w:proofErr w:type="spellEnd"/>
-      <w:r>
-        <w:rPr>
-          <w:rFonts w:ascii="Verdana" w:hAnsi="Verdana"/>
-          <w:sz w:val="32"/>
-          <w:szCs w:val="32"/>
-        </w:rPr>
-        <w:t>]</w:t>
+        <w:t>Chunk operations are done in separate thread. Lesser impact on update per second and faster. [JSomnia]</w:t>
       </w:r>
     </w:p>
     <w:p>
@@ -2120,43 +2001,7 @@
           <w:sz w:val="32"/>
           <w:szCs w:val="32"/>
         </w:rPr>
-        <w:t xml:space="preserve">Game consumes lesser memory (still needs 1.5 GB of RAM for </w:t>
-      </w:r>
-      <w:proofErr w:type="spellStart"/>
-      <w:r>
-        <w:rPr>
-          <w:rFonts w:ascii="Verdana" w:hAnsi="Verdana"/>
-          <w:sz w:val="32"/>
-          <w:szCs w:val="32"/>
-        </w:rPr>
-        <w:t>randmax</w:t>
-      </w:r>
-      <w:proofErr w:type="spellEnd"/>
-      <w:r>
-        <w:rPr>
-          <w:rFonts w:ascii="Verdana" w:hAnsi="Verdana"/>
-          <w:sz w:val="32"/>
-          <w:szCs w:val="32"/>
-        </w:rPr>
-        <w:t xml:space="preserve"> level). [</w:t>
-      </w:r>
-      <w:proofErr w:type="spellStart"/>
-      <w:r>
-        <w:rPr>
-          <w:rFonts w:ascii="Verdana" w:hAnsi="Verdana"/>
-          <w:sz w:val="32"/>
-          <w:szCs w:val="32"/>
-        </w:rPr>
-        <w:t>JSomnia</w:t>
-      </w:r>
-      <w:proofErr w:type="spellEnd"/>
-      <w:r>
-        <w:rPr>
-          <w:rFonts w:ascii="Verdana" w:hAnsi="Verdana"/>
-          <w:sz w:val="32"/>
-          <w:szCs w:val="32"/>
-        </w:rPr>
-        <w:t>]</w:t>
+        <w:t>Game consumes lesser memory (still needs 1.5 GB of RAM for randmax level). [JSomnia]</w:t>
       </w:r>
     </w:p>
     <w:p>
@@ -2449,23 +2294,7 @@
           <w:rFonts w:ascii="Verdana" w:hAnsi="Verdana"/>
           <w:sz w:val="32"/>
         </w:rPr>
-        <w:t>[</w:t>
-      </w:r>
-      <w:proofErr w:type="spellStart"/>
-      <w:r>
-        <w:rPr>
-          <w:rFonts w:ascii="Verdana" w:hAnsi="Verdana"/>
-          <w:sz w:val="32"/>
-        </w:rPr>
-        <w:t>JSomnia</w:t>
-      </w:r>
-      <w:proofErr w:type="spellEnd"/>
-      <w:r>
-        <w:rPr>
-          <w:rFonts w:ascii="Verdana" w:hAnsi="Verdana"/>
-          <w:sz w:val="32"/>
-        </w:rPr>
-        <w:t>]</w:t>
+        <w:t>[JSomnia]</w:t>
       </w:r>
     </w:p>
     <w:p>
@@ -2481,23 +2310,7 @@
           <w:rFonts w:ascii="Verdana" w:hAnsi="Verdana"/>
           <w:sz w:val="32"/>
         </w:rPr>
-        <w:t>Default settings are changed. Mouse sensitivity set from 3.0 to 1.5 and Music and Sound volumes are set from 1.0 to 0.5 [</w:t>
-      </w:r>
-      <w:proofErr w:type="spellStart"/>
-      <w:r>
-        <w:rPr>
-          <w:rFonts w:ascii="Verdana" w:hAnsi="Verdana"/>
-          <w:sz w:val="32"/>
-        </w:rPr>
-        <w:t>JSomnia</w:t>
-      </w:r>
-      <w:proofErr w:type="spellEnd"/>
-      <w:r>
-        <w:rPr>
-          <w:rFonts w:ascii="Verdana" w:hAnsi="Verdana"/>
-          <w:sz w:val="32"/>
-        </w:rPr>
-        <w:t>]</w:t>
+        <w:t>Default settings are changed. Mouse sensitivity set from 3.0 to 1.5 and Music and Sound volumes are set from 1.0 to 0.5 [JSomnia]</w:t>
       </w:r>
     </w:p>
     <w:p>
@@ -2786,25 +2599,7 @@
           <w:sz w:val="32"/>
           <w:szCs w:val="32"/>
         </w:rPr>
-        <w:t xml:space="preserve">If either </w:t>
-      </w:r>
-      <w:proofErr w:type="gramStart"/>
-      <w:r>
-        <w:rPr>
-          <w:rFonts w:ascii="Verdana" w:hAnsi="Verdana"/>
-          <w:sz w:val="32"/>
-          <w:szCs w:val="32"/>
-        </w:rPr>
-        <w:t>updates</w:t>
-      </w:r>
-      <w:proofErr w:type="gramEnd"/>
-      <w:r>
-        <w:rPr>
-          <w:rFonts w:ascii="Verdana" w:hAnsi="Verdana"/>
-          <w:sz w:val="32"/>
-          <w:szCs w:val="32"/>
-        </w:rPr>
-        <w:t xml:space="preserve"> per second or framerate is equal to zero over five seconds application is terminated.</w:t>
+        <w:t>If either updates per second or framerate is equal to zero over five seconds application is terminated.</w:t>
       </w:r>
     </w:p>
     <w:p>
@@ -2821,25 +2616,7 @@
           <w:sz w:val="32"/>
           <w:szCs w:val="32"/>
         </w:rPr>
-        <w:t>Console is implemented. Contains history of input commands. [</w:t>
-      </w:r>
-      <w:proofErr w:type="spellStart"/>
-      <w:r>
-        <w:rPr>
-          <w:rFonts w:ascii="Verdana" w:hAnsi="Verdana"/>
-          <w:sz w:val="32"/>
-          <w:szCs w:val="32"/>
-        </w:rPr>
-        <w:t>JSomnia</w:t>
-      </w:r>
-      <w:proofErr w:type="spellEnd"/>
-      <w:r>
-        <w:rPr>
-          <w:rFonts w:ascii="Verdana" w:hAnsi="Verdana"/>
-          <w:sz w:val="32"/>
-          <w:szCs w:val="32"/>
-        </w:rPr>
-        <w:t>]</w:t>
+        <w:t>Console is implemented. Contains history of input commands. [JSomnia]</w:t>
       </w:r>
     </w:p>
     <w:p>
@@ -2882,25 +2659,7 @@
           <w:sz w:val="32"/>
           <w:szCs w:val="32"/>
         </w:rPr>
-        <w:t xml:space="preserve">Shift key is used when fluids block </w:t>
-      </w:r>
-      <w:proofErr w:type="gramStart"/>
-      <w:r>
-        <w:rPr>
-          <w:rFonts w:ascii="Verdana" w:hAnsi="Verdana"/>
-          <w:sz w:val="32"/>
-          <w:szCs w:val="32"/>
-        </w:rPr>
-        <w:t>are</w:t>
-      </w:r>
-      <w:proofErr w:type="gramEnd"/>
-      <w:r>
-        <w:rPr>
-          <w:rFonts w:ascii="Verdana" w:hAnsi="Verdana"/>
-          <w:sz w:val="32"/>
-          <w:szCs w:val="32"/>
-        </w:rPr>
-        <w:t xml:space="preserve"> being selected or placed adjacently to selected fluid block.</w:t>
+        <w:t>Shift key is used when fluids block are being selected or placed adjacently to selected fluid block.</w:t>
       </w:r>
     </w:p>
     <w:p>
@@ -3845,25 +3604,7 @@
           <w:sz w:val="32"/>
           <w:szCs w:val="32"/>
         </w:rPr>
-        <w:t xml:space="preserve">, M60, Sniper Rifle). </w:t>
-      </w:r>
-      <w:proofErr w:type="gramStart"/>
-      <w:r>
-        <w:rPr>
-          <w:rFonts w:ascii="Verdana" w:hAnsi="Verdana"/>
-          <w:sz w:val="32"/>
-          <w:szCs w:val="32"/>
-        </w:rPr>
-        <w:t>However</w:t>
-      </w:r>
-      <w:proofErr w:type="gramEnd"/>
-      <w:r>
-        <w:rPr>
-          <w:rFonts w:ascii="Verdana" w:hAnsi="Verdana"/>
-          <w:sz w:val="32"/>
-          <w:szCs w:val="32"/>
-        </w:rPr>
-        <w:t xml:space="preserve"> there’re no animations for these guns.</w:t>
+        <w:t>, M60, Sniper Rifle). However there’re no animations for these guns.</w:t>
       </w:r>
       <w:r>
         <w:rPr>
@@ -4250,43 +3991,7 @@
           <w:sz w:val="32"/>
           <w:szCs w:val="32"/>
         </w:rPr>
-        <w:t>Game can be run in debug mode (requires setting it to true in .</w:t>
-      </w:r>
-      <w:proofErr w:type="spellStart"/>
-      <w:r>
-        <w:rPr>
-          <w:rFonts w:ascii="Verdana" w:hAnsi="Verdana"/>
-          <w:sz w:val="32"/>
-          <w:szCs w:val="32"/>
-        </w:rPr>
-        <w:t>ini</w:t>
-      </w:r>
-      <w:proofErr w:type="spellEnd"/>
-      <w:r>
-        <w:rPr>
-          <w:rFonts w:ascii="Verdana" w:hAnsi="Verdana"/>
-          <w:sz w:val="32"/>
-          <w:szCs w:val="32"/>
-        </w:rPr>
-        <w:t xml:space="preserve"> file). It includes writing log into the file. [</w:t>
-      </w:r>
-      <w:proofErr w:type="spellStart"/>
-      <w:r>
-        <w:rPr>
-          <w:rFonts w:ascii="Verdana" w:hAnsi="Verdana"/>
-          <w:sz w:val="32"/>
-          <w:szCs w:val="32"/>
-        </w:rPr>
-        <w:t>JSomnia</w:t>
-      </w:r>
-      <w:proofErr w:type="spellEnd"/>
-      <w:r>
-        <w:rPr>
-          <w:rFonts w:ascii="Verdana" w:hAnsi="Verdana"/>
-          <w:sz w:val="32"/>
-          <w:szCs w:val="32"/>
-        </w:rPr>
-        <w:t>]</w:t>
+        <w:t>Game can be run in debug mode (requires setting it to true in .ini file). It includes writing log into the file. [JSomnia]</w:t>
       </w:r>
     </w:p>
     <w:p>
@@ -4384,25 +4089,7 @@
           <w:sz w:val="32"/>
           <w:szCs w:val="32"/>
         </w:rPr>
-        <w:t xml:space="preserve">[Light support version] -&gt; water effects are </w:t>
-      </w:r>
-      <w:proofErr w:type="spellStart"/>
-      <w:r>
-        <w:rPr>
-          <w:rFonts w:ascii="Verdana" w:hAnsi="Verdana"/>
-          <w:sz w:val="32"/>
-          <w:szCs w:val="32"/>
-        </w:rPr>
-        <w:t>not longer</w:t>
-      </w:r>
-      <w:proofErr w:type="spellEnd"/>
-      <w:r>
-        <w:rPr>
-          <w:rFonts w:ascii="Verdana" w:hAnsi="Verdana"/>
-          <w:sz w:val="32"/>
-          <w:szCs w:val="32"/>
-        </w:rPr>
-        <w:t xml:space="preserve"> supported.</w:t>
+        <w:t>[Light support version] -&gt; water effects are not longer supported.</w:t>
       </w:r>
     </w:p>
     <w:p>
@@ -4457,25 +4144,7 @@
           <w:sz w:val="32"/>
           <w:szCs w:val="32"/>
         </w:rPr>
-        <w:t xml:space="preserve">Reading water effects from the </w:t>
-      </w:r>
-      <w:proofErr w:type="spellStart"/>
-      <w:r>
-        <w:rPr>
-          <w:rFonts w:ascii="Verdana" w:hAnsi="Verdana"/>
-          <w:sz w:val="32"/>
-          <w:szCs w:val="32"/>
-        </w:rPr>
-        <w:t>ini</w:t>
-      </w:r>
-      <w:proofErr w:type="spellEnd"/>
-      <w:r>
-        <w:rPr>
-          <w:rFonts w:ascii="Verdana" w:hAnsi="Verdana"/>
-          <w:sz w:val="32"/>
-          <w:szCs w:val="32"/>
-        </w:rPr>
-        <w:t>.</w:t>
+        <w:t>Reading water effects from the ini.</w:t>
       </w:r>
     </w:p>
     <w:p>
@@ -4567,25 +4236,7 @@
           <w:sz w:val="32"/>
           <w:szCs w:val="32"/>
         </w:rPr>
-        <w:t xml:space="preserve">Chunk function which </w:t>
-      </w:r>
-      <w:proofErr w:type="gramStart"/>
-      <w:r>
-        <w:rPr>
-          <w:rFonts w:ascii="Verdana" w:hAnsi="Verdana"/>
-          <w:sz w:val="32"/>
-          <w:szCs w:val="32"/>
-        </w:rPr>
-        <w:t>check</w:t>
-      </w:r>
-      <w:proofErr w:type="gramEnd"/>
-      <w:r>
-        <w:rPr>
-          <w:rFonts w:ascii="Verdana" w:hAnsi="Verdana"/>
-          <w:sz w:val="32"/>
-          <w:szCs w:val="32"/>
-        </w:rPr>
-        <w:t xml:space="preserve"> in which chunk is certain block is now fixed.</w:t>
+        <w:t>Chunk function which check in which chunk is certain block is now fixed.</w:t>
       </w:r>
     </w:p>
     <w:p>
@@ -4913,23 +4564,13 @@
             <w:szCs w:val="32"/>
           </w:rPr>
         </w:pPr>
-        <w:proofErr w:type="spellStart"/>
         <w:r>
           <w:rPr>
             <w:rFonts w:ascii="Verdana" w:hAnsi="Verdana"/>
             <w:sz w:val="24"/>
             <w:szCs w:val="32"/>
           </w:rPr>
-          <w:t>Ermac</w:t>
-        </w:r>
-        <w:proofErr w:type="spellEnd"/>
-        <w:r>
-          <w:rPr>
-            <w:rFonts w:ascii="Verdana" w:hAnsi="Verdana"/>
-            <w:sz w:val="24"/>
-            <w:szCs w:val="32"/>
-          </w:rPr>
-          <w:t xml:space="preserve"> Voxel Game</w:t>
+          <w:t>Ermac Voxel Game</w:t>
         </w:r>
         <w:r>
           <w:rPr>
@@ -4945,61 +4586,7 @@
             <w:sz w:val="24"/>
             <w:szCs w:val="32"/>
           </w:rPr>
-          <w:t xml:space="preserve"> - Alexander “</w:t>
-        </w:r>
-        <w:proofErr w:type="spellStart"/>
-        <w:r>
-          <w:rPr>
-            <w:rFonts w:ascii="Verdana" w:hAnsi="Verdana"/>
-            <w:sz w:val="24"/>
-            <w:szCs w:val="32"/>
-          </w:rPr>
-          <w:t>Ermac</w:t>
-        </w:r>
-        <w:proofErr w:type="spellEnd"/>
-        <w:r>
-          <w:rPr>
-            <w:rFonts w:ascii="Verdana" w:hAnsi="Verdana"/>
-            <w:sz w:val="24"/>
-            <w:szCs w:val="32"/>
-          </w:rPr>
-          <w:t xml:space="preserve">” </w:t>
-        </w:r>
-        <w:proofErr w:type="spellStart"/>
-        <w:r>
-          <w:rPr>
-            <w:rFonts w:ascii="Verdana" w:hAnsi="Verdana"/>
-            <w:sz w:val="24"/>
-            <w:szCs w:val="32"/>
-          </w:rPr>
-          <w:t>Stojanovich</w:t>
-        </w:r>
-        <w:proofErr w:type="spellEnd"/>
-        <w:r>
-          <w:rPr>
-            <w:rFonts w:ascii="Verdana" w:hAnsi="Verdana"/>
-            <w:sz w:val="24"/>
-            <w:szCs w:val="32"/>
-          </w:rPr>
-          <w:t xml:space="preserve">, </w:t>
-        </w:r>
-        <w:proofErr w:type="spellStart"/>
-        <w:r>
-          <w:rPr>
-            <w:rFonts w:ascii="Verdana" w:hAnsi="Verdana"/>
-            <w:sz w:val="24"/>
-            <w:szCs w:val="32"/>
-          </w:rPr>
-          <w:t>JSomnia</w:t>
-        </w:r>
-        <w:proofErr w:type="spellEnd"/>
-        <w:r>
-          <w:rPr>
-            <w:rFonts w:ascii="Verdana" w:hAnsi="Verdana"/>
-            <w:sz w:val="24"/>
-            <w:szCs w:val="32"/>
-          </w:rPr>
-          <w:t>, Hellblade64</w:t>
+          <w:t xml:space="preserve"> - Alexander “Ermac” Stojanovich, JSomnia, Hellblade64</w:t>
         </w:r>
       </w:p>
     </w:sdtContent>
@@ -7602,6 +7189,9 @@
     <w:abstractNumId w:val="5"/>
   </w:num>
   <w:num w:numId="30">
+    <w:abstractNumId w:val="5"/>
+  </w:num>
+  <w:num w:numId="31">
     <w:abstractNumId w:val="5"/>
     <w:lvlOverride w:ilvl="0"/>
     <w:lvlOverride w:ilvl="1"/>
@@ -8264,6 +7854,7 @@
     <w:rsid w:val="00003E5D"/>
     <w:rsid w:val="000107A2"/>
     <w:rsid w:val="000A4729"/>
+    <w:rsid w:val="002341B9"/>
     <w:rsid w:val="002C74A2"/>
     <w:rsid w:val="00316C21"/>
     <w:rsid w:val="00323F9E"/>

</xml_diff>

<commit_message>
Chunk func & org fix. Random Level Generator fix. For V25 ZEN_LIGHT!
</commit_message>
<xml_diff>
--- a/changelog.docx
+++ b/changelog.docx
@@ -270,37 +270,6 @@
     <w:p>
       <w:pPr>
         <w:pStyle w:val="NoSpacing"/>
-        <w:ind w:left="360"/>
-        <w:rPr>
-          <w:rFonts w:ascii="Verdana" w:hAnsi="Verdana"/>
-          <w:b/>
-          <w:sz w:val="48"/>
-        </w:rPr>
-      </w:pPr>
-    </w:p>
-    <w:p>
-      <w:pPr>
-        <w:pStyle w:val="NoSpacing"/>
-        <w:rPr>
-          <w:rFonts w:ascii="Verdana" w:hAnsi="Verdana"/>
-          <w:b/>
-          <w:color w:val="FF0000"/>
-          <w:sz w:val="48"/>
-        </w:rPr>
-      </w:pPr>
-      <w:r>
-        <w:rPr>
-          <w:rFonts w:ascii="Verdana" w:hAnsi="Verdana"/>
-          <w:b/>
-          <w:color w:val="FF0000"/>
-          <w:sz w:val="48"/>
-        </w:rPr>
-        <w:t>FIXES:</w:t>
-      </w:r>
-    </w:p>
-    <w:p>
-      <w:pPr>
-        <w:pStyle w:val="NoSpacing"/>
         <w:numPr>
           <w:ilvl w:val="0"/>
           <w:numId w:val="30"/>
@@ -317,7 +286,7 @@
           <w:sz w:val="32"/>
           <w:szCs w:val="32"/>
         </w:rPr>
-        <w:t>Block operations (level loading, random level generating…) are faster.</w:t>
+        <w:t>Reworked chunk function and chunk organization.</w:t>
       </w:r>
     </w:p>
     <w:p>
@@ -339,7 +308,38 @@
           <w:sz w:val="32"/>
           <w:szCs w:val="32"/>
         </w:rPr>
-        <w:t>Fixed block bleeding (water bleeding through the solid blocks).</w:t>
+        <w:t>Reworked Random Level Generator.</w:t>
+      </w:r>
+    </w:p>
+    <w:p>
+      <w:pPr>
+        <w:pStyle w:val="NoSpacing"/>
+        <w:ind w:left="360"/>
+        <w:rPr>
+          <w:rFonts w:ascii="Verdana" w:hAnsi="Verdana"/>
+          <w:b/>
+          <w:sz w:val="48"/>
+        </w:rPr>
+      </w:pPr>
+    </w:p>
+    <w:p>
+      <w:pPr>
+        <w:pStyle w:val="NoSpacing"/>
+        <w:rPr>
+          <w:rFonts w:ascii="Verdana" w:hAnsi="Verdana"/>
+          <w:b/>
+          <w:color w:val="FF0000"/>
+          <w:sz w:val="48"/>
+        </w:rPr>
+      </w:pPr>
+      <w:r>
+        <w:rPr>
+          <w:rFonts w:ascii="Verdana" w:hAnsi="Verdana"/>
+          <w:b/>
+          <w:color w:val="FF0000"/>
+          <w:sz w:val="48"/>
+        </w:rPr>
+        <w:t>FIXES:</w:t>
       </w:r>
     </w:p>
     <w:p>
@@ -361,92 +361,159 @@
           <w:sz w:val="32"/>
           <w:szCs w:val="32"/>
         </w:rPr>
+        <w:t>Block operations (level loading, random level generating…) are faster.</w:t>
+      </w:r>
+    </w:p>
+    <w:p>
+      <w:pPr>
+        <w:pStyle w:val="NoSpacing"/>
+        <w:numPr>
+          <w:ilvl w:val="0"/>
+          <w:numId w:val="30"/>
+        </w:numPr>
+        <w:rPr>
+          <w:rFonts w:ascii="Verdana" w:hAnsi="Verdana"/>
+          <w:b/>
+          <w:sz w:val="48"/>
+        </w:rPr>
+      </w:pPr>
+      <w:r>
+        <w:rPr>
+          <w:rFonts w:ascii="Verdana" w:hAnsi="Verdana"/>
+          <w:sz w:val="32"/>
+          <w:szCs w:val="32"/>
+        </w:rPr>
+        <w:t>Fixed block bleeding (water bleeding through the solid blocks).</w:t>
+      </w:r>
+    </w:p>
+    <w:p>
+      <w:pPr>
+        <w:pStyle w:val="NoSpacing"/>
+        <w:numPr>
+          <w:ilvl w:val="0"/>
+          <w:numId w:val="30"/>
+        </w:numPr>
+        <w:rPr>
+          <w:rFonts w:ascii="Verdana" w:hAnsi="Verdana"/>
+          <w:b/>
+          <w:sz w:val="48"/>
+        </w:rPr>
+      </w:pPr>
+      <w:r>
+        <w:rPr>
+          <w:rFonts w:ascii="Verdana" w:hAnsi="Verdana"/>
+          <w:sz w:val="32"/>
+          <w:szCs w:val="32"/>
+        </w:rPr>
         <w:t>Block removal updates adjacent blocks faces correctly (Editor).</w:t>
       </w:r>
     </w:p>
     <w:p>
       <w:pPr>
         <w:pStyle w:val="NoSpacing"/>
-        <w:jc w:val="center"/>
-        <w:rPr>
-          <w:rFonts w:ascii="Verdana" w:hAnsi="Verdana"/>
-          <w:b/>
-          <w:sz w:val="48"/>
-        </w:rPr>
-      </w:pPr>
-    </w:p>
-    <w:p>
-      <w:pPr>
-        <w:pStyle w:val="NoSpacing"/>
-        <w:jc w:val="center"/>
-        <w:rPr>
-          <w:rFonts w:ascii="Verdana" w:hAnsi="Verdana"/>
-          <w:b/>
-          <w:sz w:val="48"/>
-        </w:rPr>
-      </w:pPr>
-    </w:p>
-    <w:p>
-      <w:pPr>
-        <w:pStyle w:val="NoSpacing"/>
-        <w:jc w:val="center"/>
-        <w:rPr>
-          <w:rFonts w:ascii="Verdana" w:hAnsi="Verdana"/>
-          <w:b/>
-          <w:sz w:val="48"/>
-        </w:rPr>
-      </w:pPr>
-    </w:p>
-    <w:p>
-      <w:pPr>
-        <w:pStyle w:val="NoSpacing"/>
-        <w:jc w:val="center"/>
-        <w:rPr>
-          <w:rFonts w:ascii="Verdana" w:hAnsi="Verdana"/>
-          <w:b/>
-          <w:sz w:val="48"/>
-        </w:rPr>
-      </w:pPr>
-    </w:p>
-    <w:p>
-      <w:pPr>
-        <w:pStyle w:val="NoSpacing"/>
-        <w:jc w:val="center"/>
-        <w:rPr>
-          <w:rFonts w:ascii="Verdana" w:hAnsi="Verdana"/>
-          <w:b/>
-          <w:sz w:val="48"/>
-        </w:rPr>
-      </w:pPr>
-    </w:p>
-    <w:p>
-      <w:pPr>
-        <w:pStyle w:val="NoSpacing"/>
-        <w:jc w:val="center"/>
-        <w:rPr>
-          <w:rFonts w:ascii="Verdana" w:hAnsi="Verdana"/>
-          <w:b/>
-          <w:sz w:val="48"/>
-        </w:rPr>
-      </w:pPr>
-    </w:p>
-    <w:p>
-      <w:pPr>
-        <w:pStyle w:val="NoSpacing"/>
-        <w:jc w:val="center"/>
-        <w:rPr>
-          <w:rFonts w:ascii="Verdana" w:hAnsi="Verdana"/>
-          <w:b/>
-          <w:sz w:val="48"/>
-        </w:rPr>
-      </w:pPr>
-      <w:r>
-        <w:rPr>
-          <w:rFonts w:ascii="Verdana" w:hAnsi="Verdana"/>
-          <w:b/>
-          <w:sz w:val="48"/>
-        </w:rPr>
-        <w:lastRenderedPageBreak/>
+        <w:numPr>
+          <w:ilvl w:val="0"/>
+          <w:numId w:val="30"/>
+        </w:numPr>
+        <w:rPr>
+          <w:rFonts w:ascii="Verdana" w:hAnsi="Verdana"/>
+          <w:b/>
+          <w:color w:val="A6A6A6" w:themeColor="background1" w:themeShade="A6"/>
+          <w:sz w:val="48"/>
+        </w:rPr>
+      </w:pPr>
+      <w:r>
+        <w:rPr>
+          <w:rFonts w:ascii="Verdana" w:hAnsi="Verdana"/>
+          <w:color w:val="A6A6A6" w:themeColor="background1" w:themeShade="A6"/>
+          <w:sz w:val="32"/>
+          <w:szCs w:val="32"/>
+        </w:rPr>
+        <w:t>Fixed crashes when light block being added (original only).</w:t>
+      </w:r>
+    </w:p>
+    <w:p>
+      <w:pPr>
+        <w:pStyle w:val="NoSpacing"/>
+        <w:jc w:val="center"/>
+        <w:rPr>
+          <w:rFonts w:ascii="Verdana" w:hAnsi="Verdana"/>
+          <w:b/>
+          <w:sz w:val="48"/>
+        </w:rPr>
+      </w:pPr>
+    </w:p>
+    <w:p>
+      <w:pPr>
+        <w:pStyle w:val="NoSpacing"/>
+        <w:jc w:val="center"/>
+        <w:rPr>
+          <w:rFonts w:ascii="Verdana" w:hAnsi="Verdana"/>
+          <w:b/>
+          <w:sz w:val="48"/>
+        </w:rPr>
+      </w:pPr>
+    </w:p>
+    <w:p>
+      <w:pPr>
+        <w:pStyle w:val="NoSpacing"/>
+        <w:jc w:val="center"/>
+        <w:rPr>
+          <w:rFonts w:ascii="Verdana" w:hAnsi="Verdana"/>
+          <w:b/>
+          <w:sz w:val="48"/>
+        </w:rPr>
+      </w:pPr>
+    </w:p>
+    <w:p>
+      <w:pPr>
+        <w:pStyle w:val="NoSpacing"/>
+        <w:jc w:val="center"/>
+        <w:rPr>
+          <w:rFonts w:ascii="Verdana" w:hAnsi="Verdana"/>
+          <w:b/>
+          <w:sz w:val="48"/>
+        </w:rPr>
+      </w:pPr>
+    </w:p>
+    <w:p>
+      <w:pPr>
+        <w:pStyle w:val="NoSpacing"/>
+        <w:jc w:val="center"/>
+        <w:rPr>
+          <w:rFonts w:ascii="Verdana" w:hAnsi="Verdana"/>
+          <w:b/>
+          <w:sz w:val="48"/>
+        </w:rPr>
+      </w:pPr>
+    </w:p>
+    <w:p>
+      <w:pPr>
+        <w:pStyle w:val="NoSpacing"/>
+        <w:jc w:val="center"/>
+        <w:rPr>
+          <w:rFonts w:ascii="Verdana" w:hAnsi="Verdana"/>
+          <w:b/>
+          <w:sz w:val="48"/>
+        </w:rPr>
+      </w:pPr>
+    </w:p>
+    <w:p>
+      <w:pPr>
+        <w:pStyle w:val="NoSpacing"/>
+        <w:jc w:val="center"/>
+        <w:rPr>
+          <w:rFonts w:ascii="Verdana" w:hAnsi="Verdana"/>
+          <w:b/>
+          <w:sz w:val="48"/>
+        </w:rPr>
+      </w:pPr>
+      <w:r>
+        <w:rPr>
+          <w:rFonts w:ascii="Verdana" w:hAnsi="Verdana"/>
+          <w:b/>
+          <w:sz w:val="48"/>
+        </w:rPr>
         <w:t>[YEOMEN]</w:t>
       </w:r>
     </w:p>
@@ -808,7 +875,6 @@
           <w:b/>
           <w:sz w:val="48"/>
         </w:rPr>
-        <w:lastRenderedPageBreak/>
         <w:t>[XENON]</w:t>
       </w:r>
     </w:p>
@@ -1100,7 +1166,6 @@
           <w:b/>
           <w:sz w:val="48"/>
         </w:rPr>
-        <w:lastRenderedPageBreak/>
         <w:t>[</w:t>
       </w:r>
       <w:r>
@@ -1451,7 +1516,6 @@
           <w:b/>
           <w:sz w:val="48"/>
         </w:rPr>
-        <w:lastRenderedPageBreak/>
         <w:t>[VIVID]</w:t>
       </w:r>
     </w:p>
@@ -1841,7 +1905,6 @@
           <w:b/>
           <w:sz w:val="48"/>
         </w:rPr>
-        <w:lastRenderedPageBreak/>
         <w:t>[</w:t>
       </w:r>
       <w:r>
@@ -2206,7 +2269,6 @@
           <w:b/>
           <w:sz w:val="48"/>
         </w:rPr>
-        <w:lastRenderedPageBreak/>
         <w:t>[TITANIUM]</w:t>
       </w:r>
     </w:p>
@@ -2526,7 +2588,6 @@
           <w:b/>
           <w:sz w:val="48"/>
         </w:rPr>
-        <w:lastRenderedPageBreak/>
         <w:t>[</w:t>
       </w:r>
       <w:r>
@@ -2885,7 +2946,6 @@
           <w:b/>
           <w:sz w:val="48"/>
         </w:rPr>
-        <w:lastRenderedPageBreak/>
         <w:t>[</w:t>
       </w:r>
       <w:r>
@@ -3216,7 +3276,6 @@
           <w:b/>
           <w:sz w:val="48"/>
         </w:rPr>
-        <w:lastRenderedPageBreak/>
         <w:t>[</w:t>
       </w:r>
       <w:r>
@@ -3529,7 +3588,6 @@
           <w:b/>
           <w:sz w:val="48"/>
         </w:rPr>
-        <w:lastRenderedPageBreak/>
         <w:t>[OXYGEN]</w:t>
       </w:r>
     </w:p>
@@ -3908,7 +3966,6 @@
           <w:b/>
           <w:sz w:val="48"/>
         </w:rPr>
-        <w:lastRenderedPageBreak/>
         <w:t>[</w:t>
       </w:r>
       <w:r>
@@ -7193,15 +7250,6 @@
   </w:num>
   <w:num w:numId="31">
     <w:abstractNumId w:val="5"/>
-    <w:lvlOverride w:ilvl="0"/>
-    <w:lvlOverride w:ilvl="1"/>
-    <w:lvlOverride w:ilvl="2"/>
-    <w:lvlOverride w:ilvl="3"/>
-    <w:lvlOverride w:ilvl="4"/>
-    <w:lvlOverride w:ilvl="5"/>
-    <w:lvlOverride w:ilvl="6"/>
-    <w:lvlOverride w:ilvl="7"/>
-    <w:lvlOverride w:ilvl="8"/>
   </w:num>
 </w:numbering>
 </file>
@@ -7808,9 +7856,8 @@
     <w:panose1 w:val="020B0604030504040204"/>
     <w:charset w:val="00"/>
     <w:family w:val="swiss"/>
-    <w:notTrueType/>
     <w:pitch w:val="variable"/>
-    <w:sig w:usb0="00000003" w:usb1="00000000" w:usb2="00000000" w:usb3="00000000" w:csb0="00000001" w:csb1="00000000"/>
+    <w:sig w:usb0="E1002EFF" w:usb1="C000605B" w:usb2="00000029" w:usb3="00000000" w:csb0="000101FF" w:csb1="00000000"/>
   </w:font>
   <w:font w:name="Verdana">
     <w:panose1 w:val="020B0604030504040204"/>
@@ -7863,6 +7910,7 @@
     <w:rsid w:val="00501C6D"/>
     <w:rsid w:val="006F57AD"/>
     <w:rsid w:val="00921921"/>
+    <w:rsid w:val="009F4031"/>
     <w:rsid w:val="00BF0FA8"/>
     <w:rsid w:val="00DF3F2C"/>
     <w:rsid w:val="00E13493"/>

</xml_diff>

<commit_message>
Fog Rework. Determine visible chunks.
</commit_message>
<xml_diff>
--- a/changelog.docx
+++ b/changelog.docx
@@ -1,6 +1,6 @@
 
 <file path=word/document.xml><?xml version="1.0" encoding="utf-8"?>
-<w:document xmlns:wpc="http://schemas.microsoft.com/office/word/2010/wordprocessingCanvas" xmlns:cx="http://schemas.microsoft.com/office/drawing/2014/chartex" xmlns:cx1="http://schemas.microsoft.com/office/drawing/2015/9/8/chartex" xmlns:cx2="http://schemas.microsoft.com/office/drawing/2015/10/21/chartex" xmlns:cx3="http://schemas.microsoft.com/office/drawing/2016/5/9/chartex" xmlns:cx4="http://schemas.microsoft.com/office/drawing/2016/5/10/chartex" xmlns:cx5="http://schemas.microsoft.com/office/drawing/2016/5/11/chartex" xmlns:cx6="http://schemas.microsoft.com/office/drawing/2016/5/12/chartex" xmlns:cx7="http://schemas.microsoft.com/office/drawing/2016/5/13/chartex" xmlns:cx8="http://schemas.microsoft.com/office/drawing/2016/5/14/chartex" xmlns:mc="http://schemas.openxmlformats.org/markup-compatibility/2006" xmlns:aink="http://schemas.microsoft.com/office/drawing/2016/ink" xmlns:am3d="http://schemas.microsoft.com/office/drawing/2017/model3d" xmlns:o="urn:schemas-microsoft-com:office:office" xmlns:r="http://schemas.openxmlformats.org/officeDocument/2006/relationships" xmlns:m="http://schemas.openxmlformats.org/officeDocument/2006/math" xmlns:v="urn:schemas-microsoft-com:vml" xmlns:wp14="http://schemas.microsoft.com/office/word/2010/wordprocessingDrawing" xmlns:wp="http://schemas.openxmlformats.org/drawingml/2006/wordprocessingDrawing" xmlns:w10="urn:schemas-microsoft-com:office:word" xmlns:w="http://schemas.openxmlformats.org/wordprocessingml/2006/main" xmlns:w14="http://schemas.microsoft.com/office/word/2010/wordml" xmlns:w15="http://schemas.microsoft.com/office/word/2012/wordml" xmlns:w16cex="http://schemas.microsoft.com/office/word/2018/wordml/cex" xmlns:w16cid="http://schemas.microsoft.com/office/word/2016/wordml/cid" xmlns:w16="http://schemas.microsoft.com/office/word/2018/wordml" xmlns:w16sdtdh="http://schemas.microsoft.com/office/word/2020/wordml/sdtdatahash" xmlns:w16se="http://schemas.microsoft.com/office/word/2015/wordml/symex" xmlns:wpg="http://schemas.microsoft.com/office/word/2010/wordprocessingGroup" xmlns:wpi="http://schemas.microsoft.com/office/word/2010/wordprocessingInk" xmlns:wne="http://schemas.microsoft.com/office/word/2006/wordml" xmlns:wps="http://schemas.microsoft.com/office/word/2010/wordprocessingShape" mc:Ignorable="w14 w15 w16se w16cid w16 w16cex w16sdtdh wp14">
+<w:document xmlns:wpc="http://schemas.microsoft.com/office/word/2010/wordprocessingCanvas" xmlns:cx="http://schemas.microsoft.com/office/drawing/2014/chartex" xmlns:cx1="http://schemas.microsoft.com/office/drawing/2015/9/8/chartex" xmlns:cx2="http://schemas.microsoft.com/office/drawing/2015/10/21/chartex" xmlns:cx3="http://schemas.microsoft.com/office/drawing/2016/5/9/chartex" xmlns:cx4="http://schemas.microsoft.com/office/drawing/2016/5/10/chartex" xmlns:cx5="http://schemas.microsoft.com/office/drawing/2016/5/11/chartex" xmlns:cx6="http://schemas.microsoft.com/office/drawing/2016/5/12/chartex" xmlns:cx7="http://schemas.microsoft.com/office/drawing/2016/5/13/chartex" xmlns:cx8="http://schemas.microsoft.com/office/drawing/2016/5/14/chartex" xmlns:mc="http://schemas.openxmlformats.org/markup-compatibility/2006" xmlns:aink="http://schemas.microsoft.com/office/drawing/2016/ink" xmlns:am3d="http://schemas.microsoft.com/office/drawing/2017/model3d" xmlns:o="urn:schemas-microsoft-com:office:office" xmlns:oel="http://schemas.microsoft.com/office/2019/extlst" xmlns:r="http://schemas.openxmlformats.org/officeDocument/2006/relationships" xmlns:m="http://schemas.openxmlformats.org/officeDocument/2006/math" xmlns:v="urn:schemas-microsoft-com:vml" xmlns:wp14="http://schemas.microsoft.com/office/word/2010/wordprocessingDrawing" xmlns:wp="http://schemas.openxmlformats.org/drawingml/2006/wordprocessingDrawing" xmlns:w10="urn:schemas-microsoft-com:office:word" xmlns:w="http://schemas.openxmlformats.org/wordprocessingml/2006/main" xmlns:w14="http://schemas.microsoft.com/office/word/2010/wordml" xmlns:w15="http://schemas.microsoft.com/office/word/2012/wordml" xmlns:w16cex="http://schemas.microsoft.com/office/word/2018/wordml/cex" xmlns:w16cid="http://schemas.microsoft.com/office/word/2016/wordml/cid" xmlns:w16="http://schemas.microsoft.com/office/word/2018/wordml" xmlns:w16sdtdh="http://schemas.microsoft.com/office/word/2020/wordml/sdtdatahash" xmlns:w16se="http://schemas.microsoft.com/office/word/2015/wordml/symex" xmlns:wpg="http://schemas.microsoft.com/office/word/2010/wordprocessingGroup" xmlns:wpi="http://schemas.microsoft.com/office/word/2010/wordprocessingInk" xmlns:wne="http://schemas.microsoft.com/office/word/2006/wordml" xmlns:wps="http://schemas.microsoft.com/office/word/2010/wordprocessingShape" mc:Ignorable="w14 w15 w16se w16cid w16 w16cex w16sdtdh wp14">
   <w:body>
     <w:p>
       <w:pPr>
@@ -12,13 +12,23 @@
           <w:sz w:val="48"/>
         </w:rPr>
       </w:pPr>
-      <w:r>
-        <w:rPr>
-          <w:rFonts w:ascii="Verdana" w:hAnsi="Verdana"/>
-          <w:b/>
-          <w:sz w:val="48"/>
-        </w:rPr>
-        <w:t>Ermac Voxel Game v 2</w:t>
+      <w:proofErr w:type="spellStart"/>
+      <w:r>
+        <w:rPr>
+          <w:rFonts w:ascii="Verdana" w:hAnsi="Verdana"/>
+          <w:b/>
+          <w:sz w:val="48"/>
+        </w:rPr>
+        <w:t>Ermac</w:t>
+      </w:r>
+      <w:proofErr w:type="spellEnd"/>
+      <w:r>
+        <w:rPr>
+          <w:rFonts w:ascii="Verdana" w:hAnsi="Verdana"/>
+          <w:b/>
+          <w:sz w:val="48"/>
+        </w:rPr>
+        <w:t xml:space="preserve"> Voxel Game v 2</w:t>
       </w:r>
       <w:r>
         <w:rPr>
@@ -308,38 +318,7 @@
           <w:sz w:val="32"/>
           <w:szCs w:val="32"/>
         </w:rPr>
-        <w:t>Reworked Random Level Generator.</w:t>
-      </w:r>
-    </w:p>
-    <w:p>
-      <w:pPr>
-        <w:pStyle w:val="NoSpacing"/>
-        <w:ind w:left="360"/>
-        <w:rPr>
-          <w:rFonts w:ascii="Verdana" w:hAnsi="Verdana"/>
-          <w:b/>
-          <w:sz w:val="48"/>
-        </w:rPr>
-      </w:pPr>
-    </w:p>
-    <w:p>
-      <w:pPr>
-        <w:pStyle w:val="NoSpacing"/>
-        <w:rPr>
-          <w:rFonts w:ascii="Verdana" w:hAnsi="Verdana"/>
-          <w:b/>
-          <w:color w:val="FF0000"/>
-          <w:sz w:val="48"/>
-        </w:rPr>
-      </w:pPr>
-      <w:r>
-        <w:rPr>
-          <w:rFonts w:ascii="Verdana" w:hAnsi="Verdana"/>
-          <w:b/>
-          <w:color w:val="FF0000"/>
-          <w:sz w:val="48"/>
-        </w:rPr>
-        <w:t>FIXES:</w:t>
+        <w:t>Reworked fog.</w:t>
       </w:r>
     </w:p>
     <w:p>
@@ -361,7 +340,38 @@
           <w:sz w:val="32"/>
           <w:szCs w:val="32"/>
         </w:rPr>
-        <w:t>Block operations (level loading, random level generating…) are faster.</w:t>
+        <w:t>Reworked Random Level Generator.</w:t>
+      </w:r>
+    </w:p>
+    <w:p>
+      <w:pPr>
+        <w:pStyle w:val="NoSpacing"/>
+        <w:ind w:left="360"/>
+        <w:rPr>
+          <w:rFonts w:ascii="Verdana" w:hAnsi="Verdana"/>
+          <w:b/>
+          <w:sz w:val="48"/>
+        </w:rPr>
+      </w:pPr>
+    </w:p>
+    <w:p>
+      <w:pPr>
+        <w:pStyle w:val="NoSpacing"/>
+        <w:rPr>
+          <w:rFonts w:ascii="Verdana" w:hAnsi="Verdana"/>
+          <w:b/>
+          <w:color w:val="FF0000"/>
+          <w:sz w:val="48"/>
+        </w:rPr>
+      </w:pPr>
+      <w:r>
+        <w:rPr>
+          <w:rFonts w:ascii="Verdana" w:hAnsi="Verdana"/>
+          <w:b/>
+          <w:color w:val="FF0000"/>
+          <w:sz w:val="48"/>
+        </w:rPr>
+        <w:t>FIXES:</w:t>
       </w:r>
     </w:p>
     <w:p>
@@ -383,7 +393,7 @@
           <w:sz w:val="32"/>
           <w:szCs w:val="32"/>
         </w:rPr>
-        <w:t>Fixed block bleeding (water bleeding through the solid blocks).</w:t>
+        <w:t>Block operations (level loading, random level generating…) are faster.</w:t>
       </w:r>
     </w:p>
     <w:p>
@@ -405,7 +415,7 @@
           <w:sz w:val="32"/>
           <w:szCs w:val="32"/>
         </w:rPr>
-        <w:t>Block removal updates adjacent blocks faces correctly (Editor).</w:t>
+        <w:t>Fixed block bleeding (water bleeding through the solid blocks).</w:t>
       </w:r>
     </w:p>
     <w:p>
@@ -418,6 +428,28 @@
         <w:rPr>
           <w:rFonts w:ascii="Verdana" w:hAnsi="Verdana"/>
           <w:b/>
+          <w:sz w:val="48"/>
+        </w:rPr>
+      </w:pPr>
+      <w:r>
+        <w:rPr>
+          <w:rFonts w:ascii="Verdana" w:hAnsi="Verdana"/>
+          <w:sz w:val="32"/>
+          <w:szCs w:val="32"/>
+        </w:rPr>
+        <w:t>Block removal updates adjacent blocks faces correctly (Editor).</w:t>
+      </w:r>
+    </w:p>
+    <w:p>
+      <w:pPr>
+        <w:pStyle w:val="NoSpacing"/>
+        <w:numPr>
+          <w:ilvl w:val="0"/>
+          <w:numId w:val="30"/>
+        </w:numPr>
+        <w:rPr>
+          <w:rFonts w:ascii="Verdana" w:hAnsi="Verdana"/>
+          <w:b/>
           <w:color w:val="A6A6A6" w:themeColor="background1" w:themeShade="A6"/>
           <w:sz w:val="48"/>
         </w:rPr>
@@ -600,7 +632,25 @@
           <w:sz w:val="32"/>
           <w:szCs w:val="32"/>
         </w:rPr>
-        <w:t>Texture size can be changed from the .ini. (Default 512, max is 4096).</w:t>
+        <w:t>Texture size can be changed from the .</w:t>
+      </w:r>
+      <w:proofErr w:type="spellStart"/>
+      <w:r>
+        <w:rPr>
+          <w:rFonts w:ascii="Verdana" w:hAnsi="Verdana"/>
+          <w:sz w:val="32"/>
+          <w:szCs w:val="32"/>
+        </w:rPr>
+        <w:t>ini</w:t>
+      </w:r>
+      <w:proofErr w:type="spellEnd"/>
+      <w:r>
+        <w:rPr>
+          <w:rFonts w:ascii="Verdana" w:hAnsi="Verdana"/>
+          <w:sz w:val="32"/>
+          <w:szCs w:val="32"/>
+        </w:rPr>
+        <w:t>. (Default 512, max is 4096).</w:t>
       </w:r>
     </w:p>
     <w:p>
@@ -646,7 +696,27 @@
           <w:sz w:val="32"/>
           <w:szCs w:val="32"/>
         </w:rPr>
-        <w:t>Dynamic size can be changed from the .ini (Default for blocks 250, for text 25, available only in regular version). [HellBlade64]</w:t>
+        <w:t>Dynamic size can be changed from the .</w:t>
+      </w:r>
+      <w:proofErr w:type="spellStart"/>
+      <w:r>
+        <w:rPr>
+          <w:rFonts w:ascii="Verdana" w:hAnsi="Verdana"/>
+          <w:color w:val="7F7F7F" w:themeColor="text1" w:themeTint="80"/>
+          <w:sz w:val="32"/>
+          <w:szCs w:val="32"/>
+        </w:rPr>
+        <w:t>ini</w:t>
+      </w:r>
+      <w:proofErr w:type="spellEnd"/>
+      <w:r>
+        <w:rPr>
+          <w:rFonts w:ascii="Verdana" w:hAnsi="Verdana"/>
+          <w:color w:val="7F7F7F" w:themeColor="text1" w:themeTint="80"/>
+          <w:sz w:val="32"/>
+          <w:szCs w:val="32"/>
+        </w:rPr>
+        <w:t xml:space="preserve"> (Default for blocks 250, for text 25, available only in regular version). [HellBlade64]</w:t>
       </w:r>
     </w:p>
     <w:p>
@@ -715,13 +785,41 @@
           <w:szCs w:val="32"/>
         </w:rPr>
       </w:pPr>
-      <w:r>
-        <w:rPr>
-          <w:rFonts w:ascii="Verdana" w:hAnsi="Verdana"/>
-          <w:sz w:val="32"/>
-          <w:szCs w:val="32"/>
-        </w:rPr>
-        <w:t>Hashcode reworked so lesser invisible blocks colliding bug [JSomnia]</w:t>
+      <w:proofErr w:type="spellStart"/>
+      <w:r>
+        <w:rPr>
+          <w:rFonts w:ascii="Verdana" w:hAnsi="Verdana"/>
+          <w:sz w:val="32"/>
+          <w:szCs w:val="32"/>
+        </w:rPr>
+        <w:t>Hashcode</w:t>
+      </w:r>
+      <w:proofErr w:type="spellEnd"/>
+      <w:r>
+        <w:rPr>
+          <w:rFonts w:ascii="Verdana" w:hAnsi="Verdana"/>
+          <w:sz w:val="32"/>
+          <w:szCs w:val="32"/>
+        </w:rPr>
+        <w:t xml:space="preserve"> reworked so lesser invisible blocks colliding bug [</w:t>
+      </w:r>
+      <w:proofErr w:type="spellStart"/>
+      <w:r>
+        <w:rPr>
+          <w:rFonts w:ascii="Verdana" w:hAnsi="Verdana"/>
+          <w:sz w:val="32"/>
+          <w:szCs w:val="32"/>
+        </w:rPr>
+        <w:t>JSomnia</w:t>
+      </w:r>
+      <w:proofErr w:type="spellEnd"/>
+      <w:r>
+        <w:rPr>
+          <w:rFonts w:ascii="Verdana" w:hAnsi="Verdana"/>
+          <w:sz w:val="32"/>
+          <w:szCs w:val="32"/>
+        </w:rPr>
+        <w:t>]</w:t>
       </w:r>
     </w:p>
     <w:p>
@@ -917,7 +1015,25 @@
           <w:sz w:val="32"/>
           <w:szCs w:val="32"/>
         </w:rPr>
-        <w:t>Solid object collision and in the fluid water effect are improved – use approximation of surroundings around the player rather than looping through the many solid objects. Less fps drop when in motion.</w:t>
+        <w:t xml:space="preserve">Solid object collision and in the fluid water effect are improved – use approximation of surroundings around the player rather than looping through the many solid objects. Less fps </w:t>
+      </w:r>
+      <w:proofErr w:type="gramStart"/>
+      <w:r>
+        <w:rPr>
+          <w:rFonts w:ascii="Verdana" w:hAnsi="Verdana"/>
+          <w:sz w:val="32"/>
+          <w:szCs w:val="32"/>
+        </w:rPr>
+        <w:t>drop</w:t>
+      </w:r>
+      <w:proofErr w:type="gramEnd"/>
+      <w:r>
+        <w:rPr>
+          <w:rFonts w:ascii="Verdana" w:hAnsi="Verdana"/>
+          <w:sz w:val="32"/>
+          <w:szCs w:val="32"/>
+        </w:rPr>
+        <w:t xml:space="preserve"> when in motion.</w:t>
       </w:r>
     </w:p>
     <w:p>
@@ -961,7 +1077,25 @@
           <w:sz w:val="32"/>
           <w:szCs w:val="32"/>
         </w:rPr>
-        <w:t>Random level generator rework – there is 4 type of preexisting levels for the same hardcoded seed. Simplex noise is being used.</w:t>
+        <w:t xml:space="preserve">Random level generator rework – there is 4 </w:t>
+      </w:r>
+      <w:proofErr w:type="gramStart"/>
+      <w:r>
+        <w:rPr>
+          <w:rFonts w:ascii="Verdana" w:hAnsi="Verdana"/>
+          <w:sz w:val="32"/>
+          <w:szCs w:val="32"/>
+        </w:rPr>
+        <w:t>type</w:t>
+      </w:r>
+      <w:proofErr w:type="gramEnd"/>
+      <w:r>
+        <w:rPr>
+          <w:rFonts w:ascii="Verdana" w:hAnsi="Verdana"/>
+          <w:sz w:val="32"/>
+          <w:szCs w:val="32"/>
+        </w:rPr>
+        <w:t xml:space="preserve"> of preexisting levels for the same hardcoded seed. Simplex noise is being used.</w:t>
       </w:r>
     </w:p>
     <w:p>
@@ -983,7 +1117,25 @@
           <w:sz w:val="32"/>
           <w:szCs w:val="32"/>
         </w:rPr>
-        <w:t>General improvement in multiple object rendering without instancing (for the text rendering and for the old way of block rendering).</w:t>
+        <w:t xml:space="preserve">General improvement in multiple </w:t>
+      </w:r>
+      <w:proofErr w:type="gramStart"/>
+      <w:r>
+        <w:rPr>
+          <w:rFonts w:ascii="Verdana" w:hAnsi="Verdana"/>
+          <w:sz w:val="32"/>
+          <w:szCs w:val="32"/>
+        </w:rPr>
+        <w:t>object</w:t>
+      </w:r>
+      <w:proofErr w:type="gramEnd"/>
+      <w:r>
+        <w:rPr>
+          <w:rFonts w:ascii="Verdana" w:hAnsi="Verdana"/>
+          <w:sz w:val="32"/>
+          <w:szCs w:val="32"/>
+        </w:rPr>
+        <w:t xml:space="preserve"> rendering without instancing (for the text rendering and for the old way of block rendering).</w:t>
       </w:r>
     </w:p>
     <w:p>
@@ -2016,7 +2168,25 @@
           <w:sz w:val="32"/>
           <w:szCs w:val="32"/>
         </w:rPr>
-        <w:t>Chunk operations are done in separate thread. Lesser impact on update per second and faster. [JSomnia]</w:t>
+        <w:t>Chunk operations are done in separate thread. Lesser impact on update per second and faster. [</w:t>
+      </w:r>
+      <w:proofErr w:type="spellStart"/>
+      <w:r>
+        <w:rPr>
+          <w:rFonts w:ascii="Verdana" w:hAnsi="Verdana"/>
+          <w:sz w:val="32"/>
+          <w:szCs w:val="32"/>
+        </w:rPr>
+        <w:t>JSomnia</w:t>
+      </w:r>
+      <w:proofErr w:type="spellEnd"/>
+      <w:r>
+        <w:rPr>
+          <w:rFonts w:ascii="Verdana" w:hAnsi="Verdana"/>
+          <w:sz w:val="32"/>
+          <w:szCs w:val="32"/>
+        </w:rPr>
+        <w:t>]</w:t>
       </w:r>
     </w:p>
     <w:p>
@@ -2064,7 +2234,43 @@
           <w:sz w:val="32"/>
           <w:szCs w:val="32"/>
         </w:rPr>
-        <w:t>Game consumes lesser memory (still needs 1.5 GB of RAM for randmax level). [JSomnia]</w:t>
+        <w:t xml:space="preserve">Game consumes lesser memory (still needs 1.5 GB of RAM for </w:t>
+      </w:r>
+      <w:proofErr w:type="spellStart"/>
+      <w:r>
+        <w:rPr>
+          <w:rFonts w:ascii="Verdana" w:hAnsi="Verdana"/>
+          <w:sz w:val="32"/>
+          <w:szCs w:val="32"/>
+        </w:rPr>
+        <w:t>randmax</w:t>
+      </w:r>
+      <w:proofErr w:type="spellEnd"/>
+      <w:r>
+        <w:rPr>
+          <w:rFonts w:ascii="Verdana" w:hAnsi="Verdana"/>
+          <w:sz w:val="32"/>
+          <w:szCs w:val="32"/>
+        </w:rPr>
+        <w:t xml:space="preserve"> level). [</w:t>
+      </w:r>
+      <w:proofErr w:type="spellStart"/>
+      <w:r>
+        <w:rPr>
+          <w:rFonts w:ascii="Verdana" w:hAnsi="Verdana"/>
+          <w:sz w:val="32"/>
+          <w:szCs w:val="32"/>
+        </w:rPr>
+        <w:t>JSomnia</w:t>
+      </w:r>
+      <w:proofErr w:type="spellEnd"/>
+      <w:r>
+        <w:rPr>
+          <w:rFonts w:ascii="Verdana" w:hAnsi="Verdana"/>
+          <w:sz w:val="32"/>
+          <w:szCs w:val="32"/>
+        </w:rPr>
+        <w:t>]</w:t>
       </w:r>
     </w:p>
     <w:p>
@@ -2356,7 +2562,23 @@
           <w:rFonts w:ascii="Verdana" w:hAnsi="Verdana"/>
           <w:sz w:val="32"/>
         </w:rPr>
-        <w:t>[JSomnia]</w:t>
+        <w:t>[</w:t>
+      </w:r>
+      <w:proofErr w:type="spellStart"/>
+      <w:r>
+        <w:rPr>
+          <w:rFonts w:ascii="Verdana" w:hAnsi="Verdana"/>
+          <w:sz w:val="32"/>
+        </w:rPr>
+        <w:t>JSomnia</w:t>
+      </w:r>
+      <w:proofErr w:type="spellEnd"/>
+      <w:r>
+        <w:rPr>
+          <w:rFonts w:ascii="Verdana" w:hAnsi="Verdana"/>
+          <w:sz w:val="32"/>
+        </w:rPr>
+        <w:t>]</w:t>
       </w:r>
     </w:p>
     <w:p>
@@ -2372,7 +2594,23 @@
           <w:rFonts w:ascii="Verdana" w:hAnsi="Verdana"/>
           <w:sz w:val="32"/>
         </w:rPr>
-        <w:t>Default settings are changed. Mouse sensitivity set from 3.0 to 1.5 and Music and Sound volumes are set from 1.0 to 0.5 [JSomnia]</w:t>
+        <w:t>Default settings are changed. Mouse sensitivity set from 3.0 to 1.5 and Music and Sound volumes are set from 1.0 to 0.5 [</w:t>
+      </w:r>
+      <w:proofErr w:type="spellStart"/>
+      <w:r>
+        <w:rPr>
+          <w:rFonts w:ascii="Verdana" w:hAnsi="Verdana"/>
+          <w:sz w:val="32"/>
+        </w:rPr>
+        <w:t>JSomnia</w:t>
+      </w:r>
+      <w:proofErr w:type="spellEnd"/>
+      <w:r>
+        <w:rPr>
+          <w:rFonts w:ascii="Verdana" w:hAnsi="Verdana"/>
+          <w:sz w:val="32"/>
+        </w:rPr>
+        <w:t>]</w:t>
       </w:r>
     </w:p>
     <w:p>
@@ -2660,7 +2898,25 @@
           <w:sz w:val="32"/>
           <w:szCs w:val="32"/>
         </w:rPr>
-        <w:t>If either updates per second or framerate is equal to zero over five seconds application is terminated.</w:t>
+        <w:t xml:space="preserve">If either </w:t>
+      </w:r>
+      <w:proofErr w:type="gramStart"/>
+      <w:r>
+        <w:rPr>
+          <w:rFonts w:ascii="Verdana" w:hAnsi="Verdana"/>
+          <w:sz w:val="32"/>
+          <w:szCs w:val="32"/>
+        </w:rPr>
+        <w:t>updates</w:t>
+      </w:r>
+      <w:proofErr w:type="gramEnd"/>
+      <w:r>
+        <w:rPr>
+          <w:rFonts w:ascii="Verdana" w:hAnsi="Verdana"/>
+          <w:sz w:val="32"/>
+          <w:szCs w:val="32"/>
+        </w:rPr>
+        <w:t xml:space="preserve"> per second or framerate is equal to zero over five seconds application is terminated.</w:t>
       </w:r>
     </w:p>
     <w:p>
@@ -2677,7 +2933,25 @@
           <w:sz w:val="32"/>
           <w:szCs w:val="32"/>
         </w:rPr>
-        <w:t>Console is implemented. Contains history of input commands. [JSomnia]</w:t>
+        <w:t>Console is implemented. Contains history of input commands. [</w:t>
+      </w:r>
+      <w:proofErr w:type="spellStart"/>
+      <w:r>
+        <w:rPr>
+          <w:rFonts w:ascii="Verdana" w:hAnsi="Verdana"/>
+          <w:sz w:val="32"/>
+          <w:szCs w:val="32"/>
+        </w:rPr>
+        <w:t>JSomnia</w:t>
+      </w:r>
+      <w:proofErr w:type="spellEnd"/>
+      <w:r>
+        <w:rPr>
+          <w:rFonts w:ascii="Verdana" w:hAnsi="Verdana"/>
+          <w:sz w:val="32"/>
+          <w:szCs w:val="32"/>
+        </w:rPr>
+        <w:t>]</w:t>
       </w:r>
     </w:p>
     <w:p>
@@ -2720,7 +2994,25 @@
           <w:sz w:val="32"/>
           <w:szCs w:val="32"/>
         </w:rPr>
-        <w:t>Shift key is used when fluids block are being selected or placed adjacently to selected fluid block.</w:t>
+        <w:t xml:space="preserve">Shift key is used when fluids block </w:t>
+      </w:r>
+      <w:proofErr w:type="gramStart"/>
+      <w:r>
+        <w:rPr>
+          <w:rFonts w:ascii="Verdana" w:hAnsi="Verdana"/>
+          <w:sz w:val="32"/>
+          <w:szCs w:val="32"/>
+        </w:rPr>
+        <w:t>are</w:t>
+      </w:r>
+      <w:proofErr w:type="gramEnd"/>
+      <w:r>
+        <w:rPr>
+          <w:rFonts w:ascii="Verdana" w:hAnsi="Verdana"/>
+          <w:sz w:val="32"/>
+          <w:szCs w:val="32"/>
+        </w:rPr>
+        <w:t xml:space="preserve"> being selected or placed adjacently to selected fluid block.</w:t>
       </w:r>
     </w:p>
     <w:p>
@@ -3662,7 +3954,25 @@
           <w:sz w:val="32"/>
           <w:szCs w:val="32"/>
         </w:rPr>
-        <w:t>, M60, Sniper Rifle). However there’re no animations for these guns.</w:t>
+        <w:t xml:space="preserve">, M60, Sniper Rifle). </w:t>
+      </w:r>
+      <w:proofErr w:type="gramStart"/>
+      <w:r>
+        <w:rPr>
+          <w:rFonts w:ascii="Verdana" w:hAnsi="Verdana"/>
+          <w:sz w:val="32"/>
+          <w:szCs w:val="32"/>
+        </w:rPr>
+        <w:t>However</w:t>
+      </w:r>
+      <w:proofErr w:type="gramEnd"/>
+      <w:r>
+        <w:rPr>
+          <w:rFonts w:ascii="Verdana" w:hAnsi="Verdana"/>
+          <w:sz w:val="32"/>
+          <w:szCs w:val="32"/>
+        </w:rPr>
+        <w:t xml:space="preserve"> there’re no animations for these guns.</w:t>
       </w:r>
       <w:r>
         <w:rPr>
@@ -4048,7 +4358,43 @@
           <w:sz w:val="32"/>
           <w:szCs w:val="32"/>
         </w:rPr>
-        <w:t>Game can be run in debug mode (requires setting it to true in .ini file). It includes writing log into the file. [JSomnia]</w:t>
+        <w:t>Game can be run in debug mode (requires setting it to true in .</w:t>
+      </w:r>
+      <w:proofErr w:type="spellStart"/>
+      <w:r>
+        <w:rPr>
+          <w:rFonts w:ascii="Verdana" w:hAnsi="Verdana"/>
+          <w:sz w:val="32"/>
+          <w:szCs w:val="32"/>
+        </w:rPr>
+        <w:t>ini</w:t>
+      </w:r>
+      <w:proofErr w:type="spellEnd"/>
+      <w:r>
+        <w:rPr>
+          <w:rFonts w:ascii="Verdana" w:hAnsi="Verdana"/>
+          <w:sz w:val="32"/>
+          <w:szCs w:val="32"/>
+        </w:rPr>
+        <w:t xml:space="preserve"> file). It includes writing log into the file. [</w:t>
+      </w:r>
+      <w:proofErr w:type="spellStart"/>
+      <w:r>
+        <w:rPr>
+          <w:rFonts w:ascii="Verdana" w:hAnsi="Verdana"/>
+          <w:sz w:val="32"/>
+          <w:szCs w:val="32"/>
+        </w:rPr>
+        <w:t>JSomnia</w:t>
+      </w:r>
+      <w:proofErr w:type="spellEnd"/>
+      <w:r>
+        <w:rPr>
+          <w:rFonts w:ascii="Verdana" w:hAnsi="Verdana"/>
+          <w:sz w:val="32"/>
+          <w:szCs w:val="32"/>
+        </w:rPr>
+        <w:t>]</w:t>
       </w:r>
     </w:p>
     <w:p>
@@ -4146,7 +4492,25 @@
           <w:sz w:val="32"/>
           <w:szCs w:val="32"/>
         </w:rPr>
-        <w:t>[Light support version] -&gt; water effects are not longer supported.</w:t>
+        <w:t xml:space="preserve">[Light support version] -&gt; water effects are </w:t>
+      </w:r>
+      <w:proofErr w:type="spellStart"/>
+      <w:r>
+        <w:rPr>
+          <w:rFonts w:ascii="Verdana" w:hAnsi="Verdana"/>
+          <w:sz w:val="32"/>
+          <w:szCs w:val="32"/>
+        </w:rPr>
+        <w:t>not longer</w:t>
+      </w:r>
+      <w:proofErr w:type="spellEnd"/>
+      <w:r>
+        <w:rPr>
+          <w:rFonts w:ascii="Verdana" w:hAnsi="Verdana"/>
+          <w:sz w:val="32"/>
+          <w:szCs w:val="32"/>
+        </w:rPr>
+        <w:t xml:space="preserve"> supported.</w:t>
       </w:r>
     </w:p>
     <w:p>
@@ -4201,7 +4565,25 @@
           <w:sz w:val="32"/>
           <w:szCs w:val="32"/>
         </w:rPr>
-        <w:t>Reading water effects from the ini.</w:t>
+        <w:t xml:space="preserve">Reading water effects from the </w:t>
+      </w:r>
+      <w:proofErr w:type="spellStart"/>
+      <w:r>
+        <w:rPr>
+          <w:rFonts w:ascii="Verdana" w:hAnsi="Verdana"/>
+          <w:sz w:val="32"/>
+          <w:szCs w:val="32"/>
+        </w:rPr>
+        <w:t>ini</w:t>
+      </w:r>
+      <w:proofErr w:type="spellEnd"/>
+      <w:r>
+        <w:rPr>
+          <w:rFonts w:ascii="Verdana" w:hAnsi="Verdana"/>
+          <w:sz w:val="32"/>
+          <w:szCs w:val="32"/>
+        </w:rPr>
+        <w:t>.</w:t>
       </w:r>
     </w:p>
     <w:p>
@@ -4293,7 +4675,25 @@
           <w:sz w:val="32"/>
           <w:szCs w:val="32"/>
         </w:rPr>
-        <w:t>Chunk function which check in which chunk is certain block is now fixed.</w:t>
+        <w:t xml:space="preserve">Chunk function which </w:t>
+      </w:r>
+      <w:proofErr w:type="gramStart"/>
+      <w:r>
+        <w:rPr>
+          <w:rFonts w:ascii="Verdana" w:hAnsi="Verdana"/>
+          <w:sz w:val="32"/>
+          <w:szCs w:val="32"/>
+        </w:rPr>
+        <w:t>check</w:t>
+      </w:r>
+      <w:proofErr w:type="gramEnd"/>
+      <w:r>
+        <w:rPr>
+          <w:rFonts w:ascii="Verdana" w:hAnsi="Verdana"/>
+          <w:sz w:val="32"/>
+          <w:szCs w:val="32"/>
+        </w:rPr>
+        <w:t xml:space="preserve"> in which chunk is certain block is now fixed.</w:t>
       </w:r>
     </w:p>
     <w:p>
@@ -4320,7 +4720,7 @@
 </file>
 
 <file path=word/endnotes.xml><?xml version="1.0" encoding="utf-8"?>
-<w:endnotes xmlns:wpc="http://schemas.microsoft.com/office/word/2010/wordprocessingCanvas" xmlns:cx="http://schemas.microsoft.com/office/drawing/2014/chartex" xmlns:cx1="http://schemas.microsoft.com/office/drawing/2015/9/8/chartex" xmlns:cx2="http://schemas.microsoft.com/office/drawing/2015/10/21/chartex" xmlns:cx3="http://schemas.microsoft.com/office/drawing/2016/5/9/chartex" xmlns:cx4="http://schemas.microsoft.com/office/drawing/2016/5/10/chartex" xmlns:cx5="http://schemas.microsoft.com/office/drawing/2016/5/11/chartex" xmlns:cx6="http://schemas.microsoft.com/office/drawing/2016/5/12/chartex" xmlns:cx7="http://schemas.microsoft.com/office/drawing/2016/5/13/chartex" xmlns:cx8="http://schemas.microsoft.com/office/drawing/2016/5/14/chartex" xmlns:mc="http://schemas.openxmlformats.org/markup-compatibility/2006" xmlns:aink="http://schemas.microsoft.com/office/drawing/2016/ink" xmlns:am3d="http://schemas.microsoft.com/office/drawing/2017/model3d" xmlns:o="urn:schemas-microsoft-com:office:office" xmlns:r="http://schemas.openxmlformats.org/officeDocument/2006/relationships" xmlns:m="http://schemas.openxmlformats.org/officeDocument/2006/math" xmlns:v="urn:schemas-microsoft-com:vml" xmlns:wp14="http://schemas.microsoft.com/office/word/2010/wordprocessingDrawing" xmlns:wp="http://schemas.openxmlformats.org/drawingml/2006/wordprocessingDrawing" xmlns:w10="urn:schemas-microsoft-com:office:word" xmlns:w="http://schemas.openxmlformats.org/wordprocessingml/2006/main" xmlns:w14="http://schemas.microsoft.com/office/word/2010/wordml" xmlns:w15="http://schemas.microsoft.com/office/word/2012/wordml" xmlns:w16cex="http://schemas.microsoft.com/office/word/2018/wordml/cex" xmlns:w16cid="http://schemas.microsoft.com/office/word/2016/wordml/cid" xmlns:w16="http://schemas.microsoft.com/office/word/2018/wordml" xmlns:w16sdtdh="http://schemas.microsoft.com/office/word/2020/wordml/sdtdatahash" xmlns:w16se="http://schemas.microsoft.com/office/word/2015/wordml/symex" xmlns:wpg="http://schemas.microsoft.com/office/word/2010/wordprocessingGroup" xmlns:wpi="http://schemas.microsoft.com/office/word/2010/wordprocessingInk" xmlns:wne="http://schemas.microsoft.com/office/word/2006/wordml" xmlns:wps="http://schemas.microsoft.com/office/word/2010/wordprocessingShape" mc:Ignorable="w14 w15 w16se w16cid w16 w16cex w16sdtdh wp14">
+<w:endnotes xmlns:wpc="http://schemas.microsoft.com/office/word/2010/wordprocessingCanvas" xmlns:cx="http://schemas.microsoft.com/office/drawing/2014/chartex" xmlns:cx1="http://schemas.microsoft.com/office/drawing/2015/9/8/chartex" xmlns:cx2="http://schemas.microsoft.com/office/drawing/2015/10/21/chartex" xmlns:cx3="http://schemas.microsoft.com/office/drawing/2016/5/9/chartex" xmlns:cx4="http://schemas.microsoft.com/office/drawing/2016/5/10/chartex" xmlns:cx5="http://schemas.microsoft.com/office/drawing/2016/5/11/chartex" xmlns:cx6="http://schemas.microsoft.com/office/drawing/2016/5/12/chartex" xmlns:cx7="http://schemas.microsoft.com/office/drawing/2016/5/13/chartex" xmlns:cx8="http://schemas.microsoft.com/office/drawing/2016/5/14/chartex" xmlns:mc="http://schemas.openxmlformats.org/markup-compatibility/2006" xmlns:aink="http://schemas.microsoft.com/office/drawing/2016/ink" xmlns:am3d="http://schemas.microsoft.com/office/drawing/2017/model3d" xmlns:o="urn:schemas-microsoft-com:office:office" xmlns:oel="http://schemas.microsoft.com/office/2019/extlst" xmlns:r="http://schemas.openxmlformats.org/officeDocument/2006/relationships" xmlns:m="http://schemas.openxmlformats.org/officeDocument/2006/math" xmlns:v="urn:schemas-microsoft-com:vml" xmlns:wp14="http://schemas.microsoft.com/office/word/2010/wordprocessingDrawing" xmlns:wp="http://schemas.openxmlformats.org/drawingml/2006/wordprocessingDrawing" xmlns:w10="urn:schemas-microsoft-com:office:word" xmlns:w="http://schemas.openxmlformats.org/wordprocessingml/2006/main" xmlns:w14="http://schemas.microsoft.com/office/word/2010/wordml" xmlns:w15="http://schemas.microsoft.com/office/word/2012/wordml" xmlns:w16cex="http://schemas.microsoft.com/office/word/2018/wordml/cex" xmlns:w16cid="http://schemas.microsoft.com/office/word/2016/wordml/cid" xmlns:w16="http://schemas.microsoft.com/office/word/2018/wordml" xmlns:w16sdtdh="http://schemas.microsoft.com/office/word/2020/wordml/sdtdatahash" xmlns:w16se="http://schemas.microsoft.com/office/word/2015/wordml/symex" xmlns:wpg="http://schemas.microsoft.com/office/word/2010/wordprocessingGroup" xmlns:wpi="http://schemas.microsoft.com/office/word/2010/wordprocessingInk" xmlns:wne="http://schemas.microsoft.com/office/word/2006/wordml" xmlns:wps="http://schemas.microsoft.com/office/word/2010/wordprocessingShape" mc:Ignorable="w14 w15 w16se w16cid w16 w16cex w16sdtdh wp14">
   <w:endnote w:type="separator" w:id="-1">
     <w:p>
       <w:pPr>
@@ -4345,7 +4745,7 @@
 </file>
 
 <file path=word/footer1.xml><?xml version="1.0" encoding="utf-8"?>
-<w:ftr xmlns:wpc="http://schemas.microsoft.com/office/word/2010/wordprocessingCanvas" xmlns:cx="http://schemas.microsoft.com/office/drawing/2014/chartex" xmlns:cx1="http://schemas.microsoft.com/office/drawing/2015/9/8/chartex" xmlns:cx2="http://schemas.microsoft.com/office/drawing/2015/10/21/chartex" xmlns:cx3="http://schemas.microsoft.com/office/drawing/2016/5/9/chartex" xmlns:cx4="http://schemas.microsoft.com/office/drawing/2016/5/10/chartex" xmlns:cx5="http://schemas.microsoft.com/office/drawing/2016/5/11/chartex" xmlns:cx6="http://schemas.microsoft.com/office/drawing/2016/5/12/chartex" xmlns:cx7="http://schemas.microsoft.com/office/drawing/2016/5/13/chartex" xmlns:cx8="http://schemas.microsoft.com/office/drawing/2016/5/14/chartex" xmlns:mc="http://schemas.openxmlformats.org/markup-compatibility/2006" xmlns:aink="http://schemas.microsoft.com/office/drawing/2016/ink" xmlns:am3d="http://schemas.microsoft.com/office/drawing/2017/model3d" xmlns:o="urn:schemas-microsoft-com:office:office" xmlns:r="http://schemas.openxmlformats.org/officeDocument/2006/relationships" xmlns:m="http://schemas.openxmlformats.org/officeDocument/2006/math" xmlns:v="urn:schemas-microsoft-com:vml" xmlns:wp14="http://schemas.microsoft.com/office/word/2010/wordprocessingDrawing" xmlns:wp="http://schemas.openxmlformats.org/drawingml/2006/wordprocessingDrawing" xmlns:w10="urn:schemas-microsoft-com:office:word" xmlns:w="http://schemas.openxmlformats.org/wordprocessingml/2006/main" xmlns:w14="http://schemas.microsoft.com/office/word/2010/wordml" xmlns:w15="http://schemas.microsoft.com/office/word/2012/wordml" xmlns:w16cex="http://schemas.microsoft.com/office/word/2018/wordml/cex" xmlns:w16cid="http://schemas.microsoft.com/office/word/2016/wordml/cid" xmlns:w16="http://schemas.microsoft.com/office/word/2018/wordml" xmlns:w16sdtdh="http://schemas.microsoft.com/office/word/2020/wordml/sdtdatahash" xmlns:w16se="http://schemas.microsoft.com/office/word/2015/wordml/symex" xmlns:wpg="http://schemas.microsoft.com/office/word/2010/wordprocessingGroup" xmlns:wpi="http://schemas.microsoft.com/office/word/2010/wordprocessingInk" xmlns:wne="http://schemas.microsoft.com/office/word/2006/wordml" xmlns:wps="http://schemas.microsoft.com/office/word/2010/wordprocessingShape" mc:Ignorable="w14 w15 w16se w16cid w16 w16cex w16sdtdh wp14">
+<w:ftr xmlns:wpc="http://schemas.microsoft.com/office/word/2010/wordprocessingCanvas" xmlns:cx="http://schemas.microsoft.com/office/drawing/2014/chartex" xmlns:cx1="http://schemas.microsoft.com/office/drawing/2015/9/8/chartex" xmlns:cx2="http://schemas.microsoft.com/office/drawing/2015/10/21/chartex" xmlns:cx3="http://schemas.microsoft.com/office/drawing/2016/5/9/chartex" xmlns:cx4="http://schemas.microsoft.com/office/drawing/2016/5/10/chartex" xmlns:cx5="http://schemas.microsoft.com/office/drawing/2016/5/11/chartex" xmlns:cx6="http://schemas.microsoft.com/office/drawing/2016/5/12/chartex" xmlns:cx7="http://schemas.microsoft.com/office/drawing/2016/5/13/chartex" xmlns:cx8="http://schemas.microsoft.com/office/drawing/2016/5/14/chartex" xmlns:mc="http://schemas.openxmlformats.org/markup-compatibility/2006" xmlns:aink="http://schemas.microsoft.com/office/drawing/2016/ink" xmlns:am3d="http://schemas.microsoft.com/office/drawing/2017/model3d" xmlns:o="urn:schemas-microsoft-com:office:office" xmlns:oel="http://schemas.microsoft.com/office/2019/extlst" xmlns:r="http://schemas.openxmlformats.org/officeDocument/2006/relationships" xmlns:m="http://schemas.openxmlformats.org/officeDocument/2006/math" xmlns:v="urn:schemas-microsoft-com:vml" xmlns:wp14="http://schemas.microsoft.com/office/word/2010/wordprocessingDrawing" xmlns:wp="http://schemas.openxmlformats.org/drawingml/2006/wordprocessingDrawing" xmlns:w10="urn:schemas-microsoft-com:office:word" xmlns:w="http://schemas.openxmlformats.org/wordprocessingml/2006/main" xmlns:w14="http://schemas.microsoft.com/office/word/2010/wordml" xmlns:w15="http://schemas.microsoft.com/office/word/2012/wordml" xmlns:w16cex="http://schemas.microsoft.com/office/word/2018/wordml/cex" xmlns:w16cid="http://schemas.microsoft.com/office/word/2016/wordml/cid" xmlns:w16="http://schemas.microsoft.com/office/word/2018/wordml" xmlns:w16sdtdh="http://schemas.microsoft.com/office/word/2020/wordml/sdtdatahash" xmlns:w16se="http://schemas.microsoft.com/office/word/2015/wordml/symex" xmlns:wpg="http://schemas.microsoft.com/office/word/2010/wordprocessingGroup" xmlns:wpi="http://schemas.microsoft.com/office/word/2010/wordprocessingInk" xmlns:wne="http://schemas.microsoft.com/office/word/2006/wordml" xmlns:wps="http://schemas.microsoft.com/office/word/2010/wordprocessingShape" mc:Ignorable="w14 w15 w16se w16cid w16 w16cex w16sdtdh wp14">
   <w:sdt>
     <w:sdtPr>
       <w:rPr>
@@ -4357,7 +4757,6 @@
         <w:docPartUnique/>
       </w:docPartObj>
     </w:sdtPr>
-    <w:sdtEndPr/>
     <w:sdtContent>
       <w:sdt>
         <w:sdtPr>
@@ -4370,7 +4769,6 @@
             <w:docPartUnique/>
           </w:docPartObj>
         </w:sdtPr>
-        <w:sdtEndPr/>
         <w:sdtContent>
           <w:p>
             <w:pPr>
@@ -4565,7 +4963,7 @@
 </file>
 
 <file path=word/footnotes.xml><?xml version="1.0" encoding="utf-8"?>
-<w:footnotes xmlns:wpc="http://schemas.microsoft.com/office/word/2010/wordprocessingCanvas" xmlns:cx="http://schemas.microsoft.com/office/drawing/2014/chartex" xmlns:cx1="http://schemas.microsoft.com/office/drawing/2015/9/8/chartex" xmlns:cx2="http://schemas.microsoft.com/office/drawing/2015/10/21/chartex" xmlns:cx3="http://schemas.microsoft.com/office/drawing/2016/5/9/chartex" xmlns:cx4="http://schemas.microsoft.com/office/drawing/2016/5/10/chartex" xmlns:cx5="http://schemas.microsoft.com/office/drawing/2016/5/11/chartex" xmlns:cx6="http://schemas.microsoft.com/office/drawing/2016/5/12/chartex" xmlns:cx7="http://schemas.microsoft.com/office/drawing/2016/5/13/chartex" xmlns:cx8="http://schemas.microsoft.com/office/drawing/2016/5/14/chartex" xmlns:mc="http://schemas.openxmlformats.org/markup-compatibility/2006" xmlns:aink="http://schemas.microsoft.com/office/drawing/2016/ink" xmlns:am3d="http://schemas.microsoft.com/office/drawing/2017/model3d" xmlns:o="urn:schemas-microsoft-com:office:office" xmlns:r="http://schemas.openxmlformats.org/officeDocument/2006/relationships" xmlns:m="http://schemas.openxmlformats.org/officeDocument/2006/math" xmlns:v="urn:schemas-microsoft-com:vml" xmlns:wp14="http://schemas.microsoft.com/office/word/2010/wordprocessingDrawing" xmlns:wp="http://schemas.openxmlformats.org/drawingml/2006/wordprocessingDrawing" xmlns:w10="urn:schemas-microsoft-com:office:word" xmlns:w="http://schemas.openxmlformats.org/wordprocessingml/2006/main" xmlns:w14="http://schemas.microsoft.com/office/word/2010/wordml" xmlns:w15="http://schemas.microsoft.com/office/word/2012/wordml" xmlns:w16cex="http://schemas.microsoft.com/office/word/2018/wordml/cex" xmlns:w16cid="http://schemas.microsoft.com/office/word/2016/wordml/cid" xmlns:w16="http://schemas.microsoft.com/office/word/2018/wordml" xmlns:w16sdtdh="http://schemas.microsoft.com/office/word/2020/wordml/sdtdatahash" xmlns:w16se="http://schemas.microsoft.com/office/word/2015/wordml/symex" xmlns:wpg="http://schemas.microsoft.com/office/word/2010/wordprocessingGroup" xmlns:wpi="http://schemas.microsoft.com/office/word/2010/wordprocessingInk" xmlns:wne="http://schemas.microsoft.com/office/word/2006/wordml" xmlns:wps="http://schemas.microsoft.com/office/word/2010/wordprocessingShape" mc:Ignorable="w14 w15 w16se w16cid w16 w16cex w16sdtdh wp14">
+<w:footnotes xmlns:wpc="http://schemas.microsoft.com/office/word/2010/wordprocessingCanvas" xmlns:cx="http://schemas.microsoft.com/office/drawing/2014/chartex" xmlns:cx1="http://schemas.microsoft.com/office/drawing/2015/9/8/chartex" xmlns:cx2="http://schemas.microsoft.com/office/drawing/2015/10/21/chartex" xmlns:cx3="http://schemas.microsoft.com/office/drawing/2016/5/9/chartex" xmlns:cx4="http://schemas.microsoft.com/office/drawing/2016/5/10/chartex" xmlns:cx5="http://schemas.microsoft.com/office/drawing/2016/5/11/chartex" xmlns:cx6="http://schemas.microsoft.com/office/drawing/2016/5/12/chartex" xmlns:cx7="http://schemas.microsoft.com/office/drawing/2016/5/13/chartex" xmlns:cx8="http://schemas.microsoft.com/office/drawing/2016/5/14/chartex" xmlns:mc="http://schemas.openxmlformats.org/markup-compatibility/2006" xmlns:aink="http://schemas.microsoft.com/office/drawing/2016/ink" xmlns:am3d="http://schemas.microsoft.com/office/drawing/2017/model3d" xmlns:o="urn:schemas-microsoft-com:office:office" xmlns:oel="http://schemas.microsoft.com/office/2019/extlst" xmlns:r="http://schemas.openxmlformats.org/officeDocument/2006/relationships" xmlns:m="http://schemas.openxmlformats.org/officeDocument/2006/math" xmlns:v="urn:schemas-microsoft-com:vml" xmlns:wp14="http://schemas.microsoft.com/office/word/2010/wordprocessingDrawing" xmlns:wp="http://schemas.openxmlformats.org/drawingml/2006/wordprocessingDrawing" xmlns:w10="urn:schemas-microsoft-com:office:word" xmlns:w="http://schemas.openxmlformats.org/wordprocessingml/2006/main" xmlns:w14="http://schemas.microsoft.com/office/word/2010/wordml" xmlns:w15="http://schemas.microsoft.com/office/word/2012/wordml" xmlns:w16cex="http://schemas.microsoft.com/office/word/2018/wordml/cex" xmlns:w16cid="http://schemas.microsoft.com/office/word/2016/wordml/cid" xmlns:w16="http://schemas.microsoft.com/office/word/2018/wordml" xmlns:w16sdtdh="http://schemas.microsoft.com/office/word/2020/wordml/sdtdatahash" xmlns:w16se="http://schemas.microsoft.com/office/word/2015/wordml/symex" xmlns:wpg="http://schemas.microsoft.com/office/word/2010/wordprocessingGroup" xmlns:wpi="http://schemas.microsoft.com/office/word/2010/wordprocessingInk" xmlns:wne="http://schemas.microsoft.com/office/word/2006/wordml" xmlns:wps="http://schemas.microsoft.com/office/word/2010/wordprocessingShape" mc:Ignorable="w14 w15 w16se w16cid w16 w16cex w16sdtdh wp14">
   <w:footnote w:type="separator" w:id="-1">
     <w:p>
       <w:pPr>
@@ -4590,7 +4988,7 @@
 </file>
 
 <file path=word/header1.xml><?xml version="1.0" encoding="utf-8"?>
-<w:hdr xmlns:wpc="http://schemas.microsoft.com/office/word/2010/wordprocessingCanvas" xmlns:cx="http://schemas.microsoft.com/office/drawing/2014/chartex" xmlns:cx1="http://schemas.microsoft.com/office/drawing/2015/9/8/chartex" xmlns:cx2="http://schemas.microsoft.com/office/drawing/2015/10/21/chartex" xmlns:cx3="http://schemas.microsoft.com/office/drawing/2016/5/9/chartex" xmlns:cx4="http://schemas.microsoft.com/office/drawing/2016/5/10/chartex" xmlns:cx5="http://schemas.microsoft.com/office/drawing/2016/5/11/chartex" xmlns:cx6="http://schemas.microsoft.com/office/drawing/2016/5/12/chartex" xmlns:cx7="http://schemas.microsoft.com/office/drawing/2016/5/13/chartex" xmlns:cx8="http://schemas.microsoft.com/office/drawing/2016/5/14/chartex" xmlns:mc="http://schemas.openxmlformats.org/markup-compatibility/2006" xmlns:aink="http://schemas.microsoft.com/office/drawing/2016/ink" xmlns:am3d="http://schemas.microsoft.com/office/drawing/2017/model3d" xmlns:o="urn:schemas-microsoft-com:office:office" xmlns:r="http://schemas.openxmlformats.org/officeDocument/2006/relationships" xmlns:m="http://schemas.openxmlformats.org/officeDocument/2006/math" xmlns:v="urn:schemas-microsoft-com:vml" xmlns:wp14="http://schemas.microsoft.com/office/word/2010/wordprocessingDrawing" xmlns:wp="http://schemas.openxmlformats.org/drawingml/2006/wordprocessingDrawing" xmlns:w10="urn:schemas-microsoft-com:office:word" xmlns:w="http://schemas.openxmlformats.org/wordprocessingml/2006/main" xmlns:w14="http://schemas.microsoft.com/office/word/2010/wordml" xmlns:w15="http://schemas.microsoft.com/office/word/2012/wordml" xmlns:w16cex="http://schemas.microsoft.com/office/word/2018/wordml/cex" xmlns:w16cid="http://schemas.microsoft.com/office/word/2016/wordml/cid" xmlns:w16="http://schemas.microsoft.com/office/word/2018/wordml" xmlns:w16sdtdh="http://schemas.microsoft.com/office/word/2020/wordml/sdtdatahash" xmlns:w16se="http://schemas.microsoft.com/office/word/2015/wordml/symex" xmlns:wpg="http://schemas.microsoft.com/office/word/2010/wordprocessingGroup" xmlns:wpi="http://schemas.microsoft.com/office/word/2010/wordprocessingInk" xmlns:wne="http://schemas.microsoft.com/office/word/2006/wordml" xmlns:wps="http://schemas.microsoft.com/office/word/2010/wordprocessingShape" mc:Ignorable="w14 w15 w16se w16cid w16 w16cex w16sdtdh wp14">
+<w:hdr xmlns:wpc="http://schemas.microsoft.com/office/word/2010/wordprocessingCanvas" xmlns:cx="http://schemas.microsoft.com/office/drawing/2014/chartex" xmlns:cx1="http://schemas.microsoft.com/office/drawing/2015/9/8/chartex" xmlns:cx2="http://schemas.microsoft.com/office/drawing/2015/10/21/chartex" xmlns:cx3="http://schemas.microsoft.com/office/drawing/2016/5/9/chartex" xmlns:cx4="http://schemas.microsoft.com/office/drawing/2016/5/10/chartex" xmlns:cx5="http://schemas.microsoft.com/office/drawing/2016/5/11/chartex" xmlns:cx6="http://schemas.microsoft.com/office/drawing/2016/5/12/chartex" xmlns:cx7="http://schemas.microsoft.com/office/drawing/2016/5/13/chartex" xmlns:cx8="http://schemas.microsoft.com/office/drawing/2016/5/14/chartex" xmlns:mc="http://schemas.openxmlformats.org/markup-compatibility/2006" xmlns:aink="http://schemas.microsoft.com/office/drawing/2016/ink" xmlns:am3d="http://schemas.microsoft.com/office/drawing/2017/model3d" xmlns:o="urn:schemas-microsoft-com:office:office" xmlns:oel="http://schemas.microsoft.com/office/2019/extlst" xmlns:r="http://schemas.openxmlformats.org/officeDocument/2006/relationships" xmlns:m="http://schemas.openxmlformats.org/officeDocument/2006/math" xmlns:v="urn:schemas-microsoft-com:vml" xmlns:wp14="http://schemas.microsoft.com/office/word/2010/wordprocessingDrawing" xmlns:wp="http://schemas.openxmlformats.org/drawingml/2006/wordprocessingDrawing" xmlns:w10="urn:schemas-microsoft-com:office:word" xmlns:w="http://schemas.openxmlformats.org/wordprocessingml/2006/main" xmlns:w14="http://schemas.microsoft.com/office/word/2010/wordml" xmlns:w15="http://schemas.microsoft.com/office/word/2012/wordml" xmlns:w16cex="http://schemas.microsoft.com/office/word/2018/wordml/cex" xmlns:w16cid="http://schemas.microsoft.com/office/word/2016/wordml/cid" xmlns:w16="http://schemas.microsoft.com/office/word/2018/wordml" xmlns:w16sdtdh="http://schemas.microsoft.com/office/word/2020/wordml/sdtdatahash" xmlns:w16se="http://schemas.microsoft.com/office/word/2015/wordml/symex" xmlns:wpg="http://schemas.microsoft.com/office/word/2010/wordprocessingGroup" xmlns:wpi="http://schemas.microsoft.com/office/word/2010/wordprocessingInk" xmlns:wne="http://schemas.microsoft.com/office/word/2006/wordml" xmlns:wps="http://schemas.microsoft.com/office/word/2010/wordprocessingShape" mc:Ignorable="w14 w15 w16se w16cid w16 w16cex w16sdtdh wp14">
   <w:sdt>
     <w:sdtPr>
       <w:rPr>
@@ -4606,7 +5004,6 @@
       <w:dataBinding w:prefixMappings="xmlns:ns0='http://schemas.openxmlformats.org/package/2006/metadata/core-properties' xmlns:ns1='http://purl.org/dc/elements/1.1/'" w:xpath="/ns0:coreProperties[1]/ns1:title[1]" w:storeItemID="{6C3C8BC8-F283-45AE-878A-BAB7291924A1}"/>
       <w:text/>
     </w:sdtPr>
-    <w:sdtEndPr/>
     <w:sdtContent>
       <w:p>
         <w:pPr>
@@ -4621,13 +5018,23 @@
             <w:szCs w:val="32"/>
           </w:rPr>
         </w:pPr>
+        <w:proofErr w:type="spellStart"/>
         <w:r>
           <w:rPr>
             <w:rFonts w:ascii="Verdana" w:hAnsi="Verdana"/>
             <w:sz w:val="24"/>
             <w:szCs w:val="32"/>
           </w:rPr>
-          <w:t>Ermac Voxel Game</w:t>
+          <w:t>Ermac</w:t>
+        </w:r>
+        <w:proofErr w:type="spellEnd"/>
+        <w:r>
+          <w:rPr>
+            <w:rFonts w:ascii="Verdana" w:hAnsi="Verdana"/>
+            <w:sz w:val="24"/>
+            <w:szCs w:val="32"/>
+          </w:rPr>
+          <w:t xml:space="preserve"> Voxel Game</w:t>
         </w:r>
         <w:r>
           <w:rPr>
@@ -4643,7 +5050,61 @@
             <w:sz w:val="24"/>
             <w:szCs w:val="32"/>
           </w:rPr>
-          <w:t xml:space="preserve"> - Alexander “Ermac” Stojanovich, JSomnia, Hellblade64</w:t>
+          <w:t xml:space="preserve"> - Alexander “</w:t>
+        </w:r>
+        <w:proofErr w:type="spellStart"/>
+        <w:r>
+          <w:rPr>
+            <w:rFonts w:ascii="Verdana" w:hAnsi="Verdana"/>
+            <w:sz w:val="24"/>
+            <w:szCs w:val="32"/>
+          </w:rPr>
+          <w:t>Ermac</w:t>
+        </w:r>
+        <w:proofErr w:type="spellEnd"/>
+        <w:r>
+          <w:rPr>
+            <w:rFonts w:ascii="Verdana" w:hAnsi="Verdana"/>
+            <w:sz w:val="24"/>
+            <w:szCs w:val="32"/>
+          </w:rPr>
+          <w:t xml:space="preserve">” </w:t>
+        </w:r>
+        <w:proofErr w:type="spellStart"/>
+        <w:r>
+          <w:rPr>
+            <w:rFonts w:ascii="Verdana" w:hAnsi="Verdana"/>
+            <w:sz w:val="24"/>
+            <w:szCs w:val="32"/>
+          </w:rPr>
+          <w:t>Stojanovich</w:t>
+        </w:r>
+        <w:proofErr w:type="spellEnd"/>
+        <w:r>
+          <w:rPr>
+            <w:rFonts w:ascii="Verdana" w:hAnsi="Verdana"/>
+            <w:sz w:val="24"/>
+            <w:szCs w:val="32"/>
+          </w:rPr>
+          <w:t xml:space="preserve">, </w:t>
+        </w:r>
+        <w:proofErr w:type="spellStart"/>
+        <w:r>
+          <w:rPr>
+            <w:rFonts w:ascii="Verdana" w:hAnsi="Verdana"/>
+            <w:sz w:val="24"/>
+            <w:szCs w:val="32"/>
+          </w:rPr>
+          <w:t>JSomnia</w:t>
+        </w:r>
+        <w:proofErr w:type="spellEnd"/>
+        <w:r>
+          <w:rPr>
+            <w:rFonts w:ascii="Verdana" w:hAnsi="Verdana"/>
+            <w:sz w:val="24"/>
+            <w:szCs w:val="32"/>
+          </w:rPr>
+          <w:t>, Hellblade64</w:t>
         </w:r>
       </w:p>
     </w:sdtContent>
@@ -4663,7 +5124,7 @@
 </file>
 
 <file path=word/numbering.xml><?xml version="1.0" encoding="utf-8"?>
-<w:numbering xmlns:wpc="http://schemas.microsoft.com/office/word/2010/wordprocessingCanvas" xmlns:cx="http://schemas.microsoft.com/office/drawing/2014/chartex" xmlns:cx1="http://schemas.microsoft.com/office/drawing/2015/9/8/chartex" xmlns:cx2="http://schemas.microsoft.com/office/drawing/2015/10/21/chartex" xmlns:cx3="http://schemas.microsoft.com/office/drawing/2016/5/9/chartex" xmlns:cx4="http://schemas.microsoft.com/office/drawing/2016/5/10/chartex" xmlns:cx5="http://schemas.microsoft.com/office/drawing/2016/5/11/chartex" xmlns:cx6="http://schemas.microsoft.com/office/drawing/2016/5/12/chartex" xmlns:cx7="http://schemas.microsoft.com/office/drawing/2016/5/13/chartex" xmlns:cx8="http://schemas.microsoft.com/office/drawing/2016/5/14/chartex" xmlns:mc="http://schemas.openxmlformats.org/markup-compatibility/2006" xmlns:aink="http://schemas.microsoft.com/office/drawing/2016/ink" xmlns:am3d="http://schemas.microsoft.com/office/drawing/2017/model3d" xmlns:o="urn:schemas-microsoft-com:office:office" xmlns:r="http://schemas.openxmlformats.org/officeDocument/2006/relationships" xmlns:m="http://schemas.openxmlformats.org/officeDocument/2006/math" xmlns:v="urn:schemas-microsoft-com:vml" xmlns:wp14="http://schemas.microsoft.com/office/word/2010/wordprocessingDrawing" xmlns:wp="http://schemas.openxmlformats.org/drawingml/2006/wordprocessingDrawing" xmlns:w10="urn:schemas-microsoft-com:office:word" xmlns:w="http://schemas.openxmlformats.org/wordprocessingml/2006/main" xmlns:w14="http://schemas.microsoft.com/office/word/2010/wordml" xmlns:w15="http://schemas.microsoft.com/office/word/2012/wordml" xmlns:w16cex="http://schemas.microsoft.com/office/word/2018/wordml/cex" xmlns:w16cid="http://schemas.microsoft.com/office/word/2016/wordml/cid" xmlns:w16="http://schemas.microsoft.com/office/word/2018/wordml" xmlns:w16sdtdh="http://schemas.microsoft.com/office/word/2020/wordml/sdtdatahash" xmlns:w16se="http://schemas.microsoft.com/office/word/2015/wordml/symex" xmlns:wpg="http://schemas.microsoft.com/office/word/2010/wordprocessingGroup" xmlns:wpi="http://schemas.microsoft.com/office/word/2010/wordprocessingInk" xmlns:wne="http://schemas.microsoft.com/office/word/2006/wordml" xmlns:wps="http://schemas.microsoft.com/office/word/2010/wordprocessingShape" mc:Ignorable="w14 w15 w16se w16cid w16 w16cex w16sdtdh wp14">
+<w:numbering xmlns:wpc="http://schemas.microsoft.com/office/word/2010/wordprocessingCanvas" xmlns:cx="http://schemas.microsoft.com/office/drawing/2014/chartex" xmlns:cx1="http://schemas.microsoft.com/office/drawing/2015/9/8/chartex" xmlns:cx2="http://schemas.microsoft.com/office/drawing/2015/10/21/chartex" xmlns:cx3="http://schemas.microsoft.com/office/drawing/2016/5/9/chartex" xmlns:cx4="http://schemas.microsoft.com/office/drawing/2016/5/10/chartex" xmlns:cx5="http://schemas.microsoft.com/office/drawing/2016/5/11/chartex" xmlns:cx6="http://schemas.microsoft.com/office/drawing/2016/5/12/chartex" xmlns:cx7="http://schemas.microsoft.com/office/drawing/2016/5/13/chartex" xmlns:cx8="http://schemas.microsoft.com/office/drawing/2016/5/14/chartex" xmlns:mc="http://schemas.openxmlformats.org/markup-compatibility/2006" xmlns:aink="http://schemas.microsoft.com/office/drawing/2016/ink" xmlns:am3d="http://schemas.microsoft.com/office/drawing/2017/model3d" xmlns:o="urn:schemas-microsoft-com:office:office" xmlns:oel="http://schemas.microsoft.com/office/2019/extlst" xmlns:r="http://schemas.openxmlformats.org/officeDocument/2006/relationships" xmlns:m="http://schemas.openxmlformats.org/officeDocument/2006/math" xmlns:v="urn:schemas-microsoft-com:vml" xmlns:wp14="http://schemas.microsoft.com/office/word/2010/wordprocessingDrawing" xmlns:wp="http://schemas.openxmlformats.org/drawingml/2006/wordprocessingDrawing" xmlns:w10="urn:schemas-microsoft-com:office:word" xmlns:w="http://schemas.openxmlformats.org/wordprocessingml/2006/main" xmlns:w14="http://schemas.microsoft.com/office/word/2010/wordml" xmlns:w15="http://schemas.microsoft.com/office/word/2012/wordml" xmlns:w16cex="http://schemas.microsoft.com/office/word/2018/wordml/cex" xmlns:w16cid="http://schemas.microsoft.com/office/word/2016/wordml/cid" xmlns:w16="http://schemas.microsoft.com/office/word/2018/wordml" xmlns:w16sdtdh="http://schemas.microsoft.com/office/word/2020/wordml/sdtdatahash" xmlns:w16se="http://schemas.microsoft.com/office/word/2015/wordml/symex" xmlns:wpg="http://schemas.microsoft.com/office/word/2010/wordprocessingGroup" xmlns:wpi="http://schemas.microsoft.com/office/word/2010/wordprocessingInk" xmlns:wne="http://schemas.microsoft.com/office/word/2006/wordml" xmlns:wps="http://schemas.microsoft.com/office/word/2010/wordprocessingShape" mc:Ignorable="w14 w15 w16se w16cid w16 w16cex w16sdtdh wp14">
   <w:abstractNum w:abstractNumId="0" w15:restartNumberingAfterBreak="0">
     <w:nsid w:val="01E9652D"/>
     <w:multiLevelType w:val="hybridMultilevel"/>
@@ -7158,97 +7619,97 @@
       </w:rPr>
     </w:lvl>
   </w:abstractNum>
-  <w:num w:numId="1">
+  <w:num w:numId="1" w16cid:durableId="1161776487">
     <w:abstractNumId w:val="19"/>
   </w:num>
-  <w:num w:numId="2">
+  <w:num w:numId="2" w16cid:durableId="470487517">
     <w:abstractNumId w:val="16"/>
   </w:num>
-  <w:num w:numId="3">
+  <w:num w:numId="3" w16cid:durableId="1557548770">
     <w:abstractNumId w:val="13"/>
   </w:num>
-  <w:num w:numId="4">
+  <w:num w:numId="4" w16cid:durableId="1921986270">
     <w:abstractNumId w:val="8"/>
   </w:num>
-  <w:num w:numId="5">
+  <w:num w:numId="5" w16cid:durableId="213202706">
     <w:abstractNumId w:val="6"/>
   </w:num>
-  <w:num w:numId="6">
+  <w:num w:numId="6" w16cid:durableId="1504202683">
     <w:abstractNumId w:val="2"/>
   </w:num>
-  <w:num w:numId="7">
+  <w:num w:numId="7" w16cid:durableId="973098686">
     <w:abstractNumId w:val="17"/>
   </w:num>
-  <w:num w:numId="8">
+  <w:num w:numId="8" w16cid:durableId="730621043">
     <w:abstractNumId w:val="9"/>
   </w:num>
-  <w:num w:numId="9">
+  <w:num w:numId="9" w16cid:durableId="1948467990">
     <w:abstractNumId w:val="14"/>
   </w:num>
-  <w:num w:numId="10">
+  <w:num w:numId="10" w16cid:durableId="304359067">
     <w:abstractNumId w:val="11"/>
   </w:num>
-  <w:num w:numId="11">
+  <w:num w:numId="11" w16cid:durableId="342586830">
     <w:abstractNumId w:val="0"/>
   </w:num>
-  <w:num w:numId="12">
+  <w:num w:numId="12" w16cid:durableId="472210595">
     <w:abstractNumId w:val="21"/>
   </w:num>
-  <w:num w:numId="13">
+  <w:num w:numId="13" w16cid:durableId="1969898830">
     <w:abstractNumId w:val="9"/>
   </w:num>
-  <w:num w:numId="14">
+  <w:num w:numId="14" w16cid:durableId="1621375887">
     <w:abstractNumId w:val="18"/>
   </w:num>
-  <w:num w:numId="15">
+  <w:num w:numId="15" w16cid:durableId="869226178">
     <w:abstractNumId w:val="7"/>
   </w:num>
-  <w:num w:numId="16">
+  <w:num w:numId="16" w16cid:durableId="1363439859">
     <w:abstractNumId w:val="4"/>
   </w:num>
-  <w:num w:numId="17">
+  <w:num w:numId="17" w16cid:durableId="908224280">
     <w:abstractNumId w:val="12"/>
   </w:num>
-  <w:num w:numId="18">
+  <w:num w:numId="18" w16cid:durableId="1071198490">
     <w:abstractNumId w:val="3"/>
   </w:num>
-  <w:num w:numId="19">
+  <w:num w:numId="19" w16cid:durableId="1249080507">
     <w:abstractNumId w:val="10"/>
   </w:num>
-  <w:num w:numId="20">
+  <w:num w:numId="20" w16cid:durableId="1480611519">
     <w:abstractNumId w:val="20"/>
   </w:num>
-  <w:num w:numId="21">
+  <w:num w:numId="21" w16cid:durableId="524179226">
     <w:abstractNumId w:val="1"/>
   </w:num>
-  <w:num w:numId="22">
+  <w:num w:numId="22" w16cid:durableId="2011593859">
     <w:abstractNumId w:val="5"/>
   </w:num>
-  <w:num w:numId="23">
+  <w:num w:numId="23" w16cid:durableId="508444108">
     <w:abstractNumId w:val="15"/>
   </w:num>
-  <w:num w:numId="24">
+  <w:num w:numId="24" w16cid:durableId="1036808081">
     <w:abstractNumId w:val="5"/>
   </w:num>
-  <w:num w:numId="25">
+  <w:num w:numId="25" w16cid:durableId="1259019012">
     <w:abstractNumId w:val="5"/>
   </w:num>
-  <w:num w:numId="26">
+  <w:num w:numId="26" w16cid:durableId="977298614">
     <w:abstractNumId w:val="5"/>
   </w:num>
-  <w:num w:numId="27">
+  <w:num w:numId="27" w16cid:durableId="1263731429">
     <w:abstractNumId w:val="5"/>
   </w:num>
-  <w:num w:numId="28">
+  <w:num w:numId="28" w16cid:durableId="1821993592">
     <w:abstractNumId w:val="5"/>
   </w:num>
-  <w:num w:numId="29">
+  <w:num w:numId="29" w16cid:durableId="1719090181">
     <w:abstractNumId w:val="5"/>
   </w:num>
-  <w:num w:numId="30">
+  <w:num w:numId="30" w16cid:durableId="1347251262">
     <w:abstractNumId w:val="5"/>
   </w:num>
-  <w:num w:numId="31">
+  <w:num w:numId="31" w16cid:durableId="1732196944">
     <w:abstractNumId w:val="5"/>
   </w:num>
 </w:numbering>
@@ -7778,7 +8239,7 @@
 </file>
 
 <file path=word/glossary/document.xml><?xml version="1.0" encoding="utf-8"?>
-<w:glossaryDocument xmlns:wpc="http://schemas.microsoft.com/office/word/2010/wordprocessingCanvas" xmlns:cx="http://schemas.microsoft.com/office/drawing/2014/chartex" xmlns:cx1="http://schemas.microsoft.com/office/drawing/2015/9/8/chartex" xmlns:cx2="http://schemas.microsoft.com/office/drawing/2015/10/21/chartex" xmlns:cx3="http://schemas.microsoft.com/office/drawing/2016/5/9/chartex" xmlns:cx4="http://schemas.microsoft.com/office/drawing/2016/5/10/chartex" xmlns:cx5="http://schemas.microsoft.com/office/drawing/2016/5/11/chartex" xmlns:cx6="http://schemas.microsoft.com/office/drawing/2016/5/12/chartex" xmlns:cx7="http://schemas.microsoft.com/office/drawing/2016/5/13/chartex" xmlns:cx8="http://schemas.microsoft.com/office/drawing/2016/5/14/chartex" xmlns:mc="http://schemas.openxmlformats.org/markup-compatibility/2006" xmlns:aink="http://schemas.microsoft.com/office/drawing/2016/ink" xmlns:am3d="http://schemas.microsoft.com/office/drawing/2017/model3d" xmlns:o="urn:schemas-microsoft-com:office:office" xmlns:r="http://schemas.openxmlformats.org/officeDocument/2006/relationships" xmlns:m="http://schemas.openxmlformats.org/officeDocument/2006/math" xmlns:v="urn:schemas-microsoft-com:vml" xmlns:wp14="http://schemas.microsoft.com/office/word/2010/wordprocessingDrawing" xmlns:wp="http://schemas.openxmlformats.org/drawingml/2006/wordprocessingDrawing" xmlns:w10="urn:schemas-microsoft-com:office:word" xmlns:w="http://schemas.openxmlformats.org/wordprocessingml/2006/main" xmlns:w14="http://schemas.microsoft.com/office/word/2010/wordml" xmlns:w15="http://schemas.microsoft.com/office/word/2012/wordml" xmlns:w16cex="http://schemas.microsoft.com/office/word/2018/wordml/cex" xmlns:w16cid="http://schemas.microsoft.com/office/word/2016/wordml/cid" xmlns:w16="http://schemas.microsoft.com/office/word/2018/wordml" xmlns:w16sdtdh="http://schemas.microsoft.com/office/word/2020/wordml/sdtdatahash" xmlns:w16se="http://schemas.microsoft.com/office/word/2015/wordml/symex" xmlns:wpg="http://schemas.microsoft.com/office/word/2010/wordprocessingGroup" xmlns:wpi="http://schemas.microsoft.com/office/word/2010/wordprocessingInk" xmlns:wne="http://schemas.microsoft.com/office/word/2006/wordml" xmlns:wps="http://schemas.microsoft.com/office/word/2010/wordprocessingShape" mc:Ignorable="w14 w15 w16se w16cid w16 w16cex w16sdtdh wp14">
+<w:glossaryDocument xmlns:wpc="http://schemas.microsoft.com/office/word/2010/wordprocessingCanvas" xmlns:cx="http://schemas.microsoft.com/office/drawing/2014/chartex" xmlns:cx1="http://schemas.microsoft.com/office/drawing/2015/9/8/chartex" xmlns:cx2="http://schemas.microsoft.com/office/drawing/2015/10/21/chartex" xmlns:cx3="http://schemas.microsoft.com/office/drawing/2016/5/9/chartex" xmlns:cx4="http://schemas.microsoft.com/office/drawing/2016/5/10/chartex" xmlns:cx5="http://schemas.microsoft.com/office/drawing/2016/5/11/chartex" xmlns:cx6="http://schemas.microsoft.com/office/drawing/2016/5/12/chartex" xmlns:cx7="http://schemas.microsoft.com/office/drawing/2016/5/13/chartex" xmlns:cx8="http://schemas.microsoft.com/office/drawing/2016/5/14/chartex" xmlns:mc="http://schemas.openxmlformats.org/markup-compatibility/2006" xmlns:aink="http://schemas.microsoft.com/office/drawing/2016/ink" xmlns:am3d="http://schemas.microsoft.com/office/drawing/2017/model3d" xmlns:o="urn:schemas-microsoft-com:office:office" xmlns:oel="http://schemas.microsoft.com/office/2019/extlst" xmlns:r="http://schemas.openxmlformats.org/officeDocument/2006/relationships" xmlns:m="http://schemas.openxmlformats.org/officeDocument/2006/math" xmlns:v="urn:schemas-microsoft-com:vml" xmlns:wp14="http://schemas.microsoft.com/office/word/2010/wordprocessingDrawing" xmlns:wp="http://schemas.openxmlformats.org/drawingml/2006/wordprocessingDrawing" xmlns:w10="urn:schemas-microsoft-com:office:word" xmlns:w="http://schemas.openxmlformats.org/wordprocessingml/2006/main" xmlns:w14="http://schemas.microsoft.com/office/word/2010/wordml" xmlns:w15="http://schemas.microsoft.com/office/word/2012/wordml" xmlns:w16cex="http://schemas.microsoft.com/office/word/2018/wordml/cex" xmlns:w16cid="http://schemas.microsoft.com/office/word/2016/wordml/cid" xmlns:w16="http://schemas.microsoft.com/office/word/2018/wordml" xmlns:w16sdtdh="http://schemas.microsoft.com/office/word/2020/wordml/sdtdatahash" xmlns:w16se="http://schemas.microsoft.com/office/word/2015/wordml/symex" xmlns:wpg="http://schemas.microsoft.com/office/word/2010/wordprocessingGroup" xmlns:wpi="http://schemas.microsoft.com/office/word/2010/wordprocessingInk" xmlns:wne="http://schemas.microsoft.com/office/word/2006/wordml" xmlns:wps="http://schemas.microsoft.com/office/word/2010/wordprocessingShape" mc:Ignorable="w14 w15 w16se w16cid w16 w16cex w16sdtdh wp14">
   <w:docParts>
     <w:docPart>
       <w:docPartPr>
@@ -7912,6 +8373,7 @@
     <w:rsid w:val="00921921"/>
     <w:rsid w:val="009F4031"/>
     <w:rsid w:val="00BF0FA8"/>
+    <w:rsid w:val="00CD70E7"/>
     <w:rsid w:val="00DF3F2C"/>
     <w:rsid w:val="00E13493"/>
     <w:rsid w:val="00FA03C5"/>

</xml_diff>

<commit_message>
Edited changelog. Colored lights. More Rework!
</commit_message>
<xml_diff>
--- a/changelog.docx
+++ b/changelog.docx
@@ -227,6 +227,50 @@
     <w:p>
       <w:pPr>
         <w:pStyle w:val="NoSpacing"/>
+        <w:numPr>
+          <w:ilvl w:val="0"/>
+          <w:numId w:val="22"/>
+        </w:numPr>
+        <w:rPr>
+          <w:rFonts w:ascii="Verdana" w:hAnsi="Verdana"/>
+          <w:b/>
+          <w:sz w:val="48"/>
+        </w:rPr>
+      </w:pPr>
+      <w:r>
+        <w:rPr>
+          <w:rFonts w:ascii="Verdana" w:hAnsi="Verdana"/>
+          <w:sz w:val="32"/>
+          <w:szCs w:val="32"/>
+        </w:rPr>
+        <w:t>Global Sun.</w:t>
+      </w:r>
+    </w:p>
+    <w:p>
+      <w:pPr>
+        <w:pStyle w:val="NoSpacing"/>
+        <w:numPr>
+          <w:ilvl w:val="0"/>
+          <w:numId w:val="22"/>
+        </w:numPr>
+        <w:rPr>
+          <w:rFonts w:ascii="Verdana" w:hAnsi="Verdana"/>
+          <w:b/>
+          <w:sz w:val="48"/>
+        </w:rPr>
+      </w:pPr>
+      <w:r>
+        <w:rPr>
+          <w:rFonts w:ascii="Verdana" w:hAnsi="Verdana"/>
+          <w:sz w:val="32"/>
+          <w:szCs w:val="32"/>
+        </w:rPr>
+        <w:t>Seed number can be provided to Random Level Generator.</w:t>
+      </w:r>
+    </w:p>
+    <w:p>
+      <w:pPr>
+        <w:pStyle w:val="NoSpacing"/>
         <w:rPr>
           <w:rFonts w:ascii="Verdana" w:hAnsi="Verdana"/>
           <w:b/>
@@ -1015,25 +1059,7 @@
           <w:sz w:val="32"/>
           <w:szCs w:val="32"/>
         </w:rPr>
-        <w:t xml:space="preserve">Solid object collision and in the fluid water effect are improved – use approximation of surroundings around the player rather than looping through the many solid objects. Less fps </w:t>
-      </w:r>
-      <w:proofErr w:type="gramStart"/>
-      <w:r>
-        <w:rPr>
-          <w:rFonts w:ascii="Verdana" w:hAnsi="Verdana"/>
-          <w:sz w:val="32"/>
-          <w:szCs w:val="32"/>
-        </w:rPr>
-        <w:t>drop</w:t>
-      </w:r>
-      <w:proofErr w:type="gramEnd"/>
-      <w:r>
-        <w:rPr>
-          <w:rFonts w:ascii="Verdana" w:hAnsi="Verdana"/>
-          <w:sz w:val="32"/>
-          <w:szCs w:val="32"/>
-        </w:rPr>
-        <w:t xml:space="preserve"> when in motion.</w:t>
+        <w:t>Solid object collision and in the fluid water effect are improved – use approximation of surroundings around the player rather than looping through the many solid objects. Less fps drop when in motion.</w:t>
       </w:r>
     </w:p>
     <w:p>
@@ -1077,25 +1103,7 @@
           <w:sz w:val="32"/>
           <w:szCs w:val="32"/>
         </w:rPr>
-        <w:t xml:space="preserve">Random level generator rework – there is 4 </w:t>
-      </w:r>
-      <w:proofErr w:type="gramStart"/>
-      <w:r>
-        <w:rPr>
-          <w:rFonts w:ascii="Verdana" w:hAnsi="Verdana"/>
-          <w:sz w:val="32"/>
-          <w:szCs w:val="32"/>
-        </w:rPr>
-        <w:t>type</w:t>
-      </w:r>
-      <w:proofErr w:type="gramEnd"/>
-      <w:r>
-        <w:rPr>
-          <w:rFonts w:ascii="Verdana" w:hAnsi="Verdana"/>
-          <w:sz w:val="32"/>
-          <w:szCs w:val="32"/>
-        </w:rPr>
-        <w:t xml:space="preserve"> of preexisting levels for the same hardcoded seed. Simplex noise is being used.</w:t>
+        <w:t>Random level generator rework – there is 4 type of preexisting levels for the same hardcoded seed. Simplex noise is being used.</w:t>
       </w:r>
     </w:p>
     <w:p>
@@ -1117,25 +1125,7 @@
           <w:sz w:val="32"/>
           <w:szCs w:val="32"/>
         </w:rPr>
-        <w:t xml:space="preserve">General improvement in multiple </w:t>
-      </w:r>
-      <w:proofErr w:type="gramStart"/>
-      <w:r>
-        <w:rPr>
-          <w:rFonts w:ascii="Verdana" w:hAnsi="Verdana"/>
-          <w:sz w:val="32"/>
-          <w:szCs w:val="32"/>
-        </w:rPr>
-        <w:t>object</w:t>
-      </w:r>
-      <w:proofErr w:type="gramEnd"/>
-      <w:r>
-        <w:rPr>
-          <w:rFonts w:ascii="Verdana" w:hAnsi="Verdana"/>
-          <w:sz w:val="32"/>
-          <w:szCs w:val="32"/>
-        </w:rPr>
-        <w:t xml:space="preserve"> rendering without instancing (for the text rendering and for the old way of block rendering).</w:t>
+        <w:t>General improvement in multiple object rendering without instancing (for the text rendering and for the old way of block rendering).</w:t>
       </w:r>
     </w:p>
     <w:p>
@@ -2898,25 +2888,7 @@
           <w:sz w:val="32"/>
           <w:szCs w:val="32"/>
         </w:rPr>
-        <w:t xml:space="preserve">If either </w:t>
-      </w:r>
-      <w:proofErr w:type="gramStart"/>
-      <w:r>
-        <w:rPr>
-          <w:rFonts w:ascii="Verdana" w:hAnsi="Verdana"/>
-          <w:sz w:val="32"/>
-          <w:szCs w:val="32"/>
-        </w:rPr>
-        <w:t>updates</w:t>
-      </w:r>
-      <w:proofErr w:type="gramEnd"/>
-      <w:r>
-        <w:rPr>
-          <w:rFonts w:ascii="Verdana" w:hAnsi="Verdana"/>
-          <w:sz w:val="32"/>
-          <w:szCs w:val="32"/>
-        </w:rPr>
-        <w:t xml:space="preserve"> per second or framerate is equal to zero over five seconds application is terminated.</w:t>
+        <w:t>If either updates per second or framerate is equal to zero over five seconds application is terminated.</w:t>
       </w:r>
     </w:p>
     <w:p>
@@ -2994,25 +2966,7 @@
           <w:sz w:val="32"/>
           <w:szCs w:val="32"/>
         </w:rPr>
-        <w:t xml:space="preserve">Shift key is used when fluids block </w:t>
-      </w:r>
-      <w:proofErr w:type="gramStart"/>
-      <w:r>
-        <w:rPr>
-          <w:rFonts w:ascii="Verdana" w:hAnsi="Verdana"/>
-          <w:sz w:val="32"/>
-          <w:szCs w:val="32"/>
-        </w:rPr>
-        <w:t>are</w:t>
-      </w:r>
-      <w:proofErr w:type="gramEnd"/>
-      <w:r>
-        <w:rPr>
-          <w:rFonts w:ascii="Verdana" w:hAnsi="Verdana"/>
-          <w:sz w:val="32"/>
-          <w:szCs w:val="32"/>
-        </w:rPr>
-        <w:t xml:space="preserve"> being selected or placed adjacently to selected fluid block.</w:t>
+        <w:t>Shift key is used when fluids block are being selected or placed adjacently to selected fluid block.</w:t>
       </w:r>
     </w:p>
     <w:p>
@@ -3954,25 +3908,7 @@
           <w:sz w:val="32"/>
           <w:szCs w:val="32"/>
         </w:rPr>
-        <w:t xml:space="preserve">, M60, Sniper Rifle). </w:t>
-      </w:r>
-      <w:proofErr w:type="gramStart"/>
-      <w:r>
-        <w:rPr>
-          <w:rFonts w:ascii="Verdana" w:hAnsi="Verdana"/>
-          <w:sz w:val="32"/>
-          <w:szCs w:val="32"/>
-        </w:rPr>
-        <w:t>However</w:t>
-      </w:r>
-      <w:proofErr w:type="gramEnd"/>
-      <w:r>
-        <w:rPr>
-          <w:rFonts w:ascii="Verdana" w:hAnsi="Verdana"/>
-          <w:sz w:val="32"/>
-          <w:szCs w:val="32"/>
-        </w:rPr>
-        <w:t xml:space="preserve"> there’re no animations for these guns.</w:t>
+        <w:t>, M60, Sniper Rifle). However there’re no animations for these guns.</w:t>
       </w:r>
       <w:r>
         <w:rPr>
@@ -4675,25 +4611,7 @@
           <w:sz w:val="32"/>
           <w:szCs w:val="32"/>
         </w:rPr>
-        <w:t xml:space="preserve">Chunk function which </w:t>
-      </w:r>
-      <w:proofErr w:type="gramStart"/>
-      <w:r>
-        <w:rPr>
-          <w:rFonts w:ascii="Verdana" w:hAnsi="Verdana"/>
-          <w:sz w:val="32"/>
-          <w:szCs w:val="32"/>
-        </w:rPr>
-        <w:t>check</w:t>
-      </w:r>
-      <w:proofErr w:type="gramEnd"/>
-      <w:r>
-        <w:rPr>
-          <w:rFonts w:ascii="Verdana" w:hAnsi="Verdana"/>
-          <w:sz w:val="32"/>
-          <w:szCs w:val="32"/>
-        </w:rPr>
-        <w:t xml:space="preserve"> in which chunk is certain block is now fixed.</w:t>
+        <w:t>Chunk function which check in which chunk is certain block is now fixed.</w:t>
       </w:r>
     </w:p>
     <w:p>
@@ -8374,6 +8292,7 @@
     <w:rsid w:val="009F4031"/>
     <w:rsid w:val="00BF0FA8"/>
     <w:rsid w:val="00CD70E7"/>
+    <w:rsid w:val="00D66B52"/>
     <w:rsid w:val="00DF3F2C"/>
     <w:rsid w:val="00E13493"/>
     <w:rsid w:val="00FA03C5"/>

</xml_diff>